<commit_message>
Lesson 3 File Based Routing in Next.js
</commit_message>
<xml_diff>
--- a/Notes.docx
+++ b/Notes.docx
@@ -487,6 +487,36 @@
       </w:r>
     </w:p>
     <w:p>
+      <w:pPr>
+        <w:rPr>
+          <w:b/>
+          <w:bCs/>
+        </w:rPr>
+      </w:pPr>
+      <w:r>
+        <w:rPr>
+          <w:b/>
+          <w:bCs/>
+        </w:rPr>
+        <w:t xml:space="preserve">or </w:t>
+      </w:r>
+    </w:p>
+    <w:p>
+      <w:pPr>
+        <w:rPr>
+          <w:b/>
+          <w:bCs/>
+        </w:rPr>
+      </w:pPr>
+      <w:r>
+        <w:rPr>
+          <w:b/>
+          <w:bCs/>
+        </w:rPr>
+        <w:t>yarn create next-app</w:t>
+      </w:r>
+    </w:p>
+    <w:p>
       <w:r>
         <w:t xml:space="preserve">So </w:t>
       </w:r>
@@ -521,6 +551,7 @@
         <w:rPr>
           <w:noProof/>
         </w:rPr>
+        <w:lastRenderedPageBreak/>
         <w:drawing>
           <wp:inline distT="0" distB="0" distL="0" distR="0" wp14:anchorId="76AC5495" wp14:editId="4FA0A724">
             <wp:extent cx="5731510" cy="2955925"/>
@@ -560,7 +591,6 @@
     </w:p>
     <w:p>
       <w:r>
-        <w:lastRenderedPageBreak/>
         <w:t xml:space="preserve">It means this is a react framework </w:t>
       </w:r>
       <w:r>
@@ -771,6 +801,10 @@
         <w:jc w:val="center"/>
       </w:pPr>
       <w:r>
+        <w:rPr>
+          <w:noProof/>
+        </w:rPr>
+        <w:lastRenderedPageBreak/>
         <w:drawing>
           <wp:inline distT="0" distB="0" distL="0" distR="0" wp14:anchorId="30A42C0D" wp14:editId="253AAE6A">
             <wp:extent cx="2162477" cy="2829320"/>
@@ -910,7 +944,6 @@
       <w:proofErr w:type="spellStart"/>
       <w:proofErr w:type="gramStart"/>
       <w:r>
-        <w:lastRenderedPageBreak/>
         <w:t>yarn.lock</w:t>
       </w:r>
       <w:proofErr w:type="spellEnd"/>
@@ -1010,6 +1043,10 @@
         <w:jc w:val="center"/>
       </w:pPr>
       <w:r>
+        <w:rPr>
+          <w:noProof/>
+        </w:rPr>
+        <w:lastRenderedPageBreak/>
         <w:drawing>
           <wp:inline distT="0" distB="0" distL="0" distR="0" wp14:anchorId="1D9B4630" wp14:editId="19630AB5">
             <wp:extent cx="5731510" cy="5344795"/>
@@ -1071,6 +1108,1936 @@
           <w:bCs/>
         </w:rPr>
         <w:t>yarn run dev</w:t>
+      </w:r>
+    </w:p>
+    <w:p>
+      <w:r>
+        <w:t xml:space="preserve">Now you might have noticed that </w:t>
+      </w:r>
+      <w:r>
+        <w:t>if you try to access a link that is not ac</w:t>
+      </w:r>
+      <w:r>
+        <w:t>t</w:t>
+      </w:r>
+      <w:r>
+        <w:t xml:space="preserve">ive or exist then you will see a 404 page unlike react where you have to make it </w:t>
+      </w:r>
+      <w:proofErr w:type="spellStart"/>
+      <w:r>
+        <w:t>your self</w:t>
+      </w:r>
+      <w:proofErr w:type="spellEnd"/>
+      <w:r>
+        <w:t xml:space="preserve"> as show below</w:t>
+      </w:r>
+    </w:p>
+    <w:p>
+      <w:pPr>
+        <w:jc w:val="center"/>
+      </w:pPr>
+    </w:p>
+    <w:p/>
+    <w:p/>
+    <w:p/>
+    <w:p>
+      <w:r>
+        <w:rPr>
+          <w:noProof/>
+        </w:rPr>
+        <w:lastRenderedPageBreak/>
+        <w:drawing>
+          <wp:inline distT="0" distB="0" distL="0" distR="0" wp14:anchorId="2DE93B4C" wp14:editId="1FF39C9E">
+            <wp:extent cx="5991860" cy="3025302"/>
+            <wp:effectExtent l="0" t="0" r="8890" b="3810"/>
+            <wp:docPr id="549871635" name="Picture 1"/>
+            <wp:cNvGraphicFramePr>
+              <a:graphicFrameLocks xmlns:a="http://schemas.openxmlformats.org/drawingml/2006/main" noChangeAspect="1"/>
+            </wp:cNvGraphicFramePr>
+            <a:graphic xmlns:a="http://schemas.openxmlformats.org/drawingml/2006/main">
+              <a:graphicData uri="http://schemas.openxmlformats.org/drawingml/2006/picture">
+                <pic:pic xmlns:pic="http://schemas.openxmlformats.org/drawingml/2006/picture">
+                  <pic:nvPicPr>
+                    <pic:cNvPr id="549871635" name=""/>
+                    <pic:cNvPicPr/>
+                  </pic:nvPicPr>
+                  <pic:blipFill>
+                    <a:blip r:embed="rId10"/>
+                    <a:stretch>
+                      <a:fillRect/>
+                    </a:stretch>
+                  </pic:blipFill>
+                  <pic:spPr>
+                    <a:xfrm>
+                      <a:off x="0" y="0"/>
+                      <a:ext cx="6014319" cy="3036642"/>
+                    </a:xfrm>
+                    <a:prstGeom prst="rect">
+                      <a:avLst/>
+                    </a:prstGeom>
+                  </pic:spPr>
+                </pic:pic>
+              </a:graphicData>
+            </a:graphic>
+          </wp:inline>
+        </w:drawing>
+      </w:r>
+    </w:p>
+    <w:p>
+      <w:r>
+        <w:t>If we create a harry.txt file</w:t>
+      </w:r>
+      <w:r>
+        <w:t xml:space="preserve"> inside public</w:t>
+      </w:r>
+      <w:r>
+        <w:t xml:space="preserve"> and then try to </w:t>
+      </w:r>
+      <w:proofErr w:type="spellStart"/>
+      <w:r>
+        <w:t>acces</w:t>
+      </w:r>
+      <w:proofErr w:type="spellEnd"/>
+      <w:r>
+        <w:t xml:space="preserve"> it </w:t>
+      </w:r>
+      <w:proofErr w:type="spellStart"/>
+      <w:r>
+        <w:t>url</w:t>
+      </w:r>
+      <w:proofErr w:type="spellEnd"/>
+      <w:r>
+        <w:t xml:space="preserve"> </w:t>
+      </w:r>
+      <w:proofErr w:type="spellStart"/>
+      <w:r>
+        <w:t>tehn</w:t>
+      </w:r>
+      <w:proofErr w:type="spellEnd"/>
+      <w:r>
+        <w:t xml:space="preserve"> you </w:t>
+      </w:r>
+      <w:proofErr w:type="spellStart"/>
+      <w:r>
+        <w:t>willnto</w:t>
+      </w:r>
+      <w:proofErr w:type="spellEnd"/>
+      <w:r>
+        <w:t xml:space="preserve"> get 404 error but you will see a txt file</w:t>
+      </w:r>
+    </w:p>
+    <w:p>
+      <w:r>
+        <w:t>Even if you put a video or any media file then you can see them in your bro</w:t>
+      </w:r>
+      <w:r>
+        <w:t>w</w:t>
+      </w:r>
+      <w:r>
+        <w:t>ser</w:t>
+      </w:r>
+    </w:p>
+    <w:p>
+      <w:r>
+        <w:t xml:space="preserve">So public folder </w:t>
+      </w:r>
+      <w:proofErr w:type="gramStart"/>
+      <w:r>
+        <w:t>have</w:t>
+      </w:r>
+      <w:proofErr w:type="gramEnd"/>
+      <w:r>
+        <w:t xml:space="preserve"> all the files</w:t>
+      </w:r>
+      <w:r>
+        <w:t xml:space="preserve"> that we want other user to access it </w:t>
+      </w:r>
+      <w:r>
+        <w:t xml:space="preserve">by using the </w:t>
+      </w:r>
+      <w:proofErr w:type="spellStart"/>
+      <w:r>
+        <w:t>url</w:t>
+      </w:r>
+      <w:proofErr w:type="spellEnd"/>
+    </w:p>
+    <w:p>
+      <w:r>
+        <w:t xml:space="preserve">It does not apply to pages folder node </w:t>
+      </w:r>
+      <w:proofErr w:type="gramStart"/>
+      <w:r>
+        <w:t>modules ,</w:t>
+      </w:r>
+      <w:proofErr w:type="gramEnd"/>
+      <w:r>
+        <w:t xml:space="preserve"> .next folder.</w:t>
+      </w:r>
+    </w:p>
+    <w:p>
+      <w:r>
+        <w:t>I think it will be only in development</w:t>
+      </w:r>
+    </w:p>
+    <w:p>
+      <w:r>
+        <w:t>And the next folder is very important that is pages folder</w:t>
+      </w:r>
+    </w:p>
+    <w:p>
+      <w:r>
+        <w:t xml:space="preserve">In pages folder file routing happens </w:t>
+      </w:r>
+    </w:p>
+    <w:p>
+      <w:r>
+        <w:t xml:space="preserve">But in newer version it is change to app folder </w:t>
+      </w:r>
+    </w:p>
+    <w:p>
+      <w:r>
+        <w:t xml:space="preserve">Where routing happens and according to AI it is called App routing now </w:t>
+      </w:r>
+    </w:p>
+    <w:p>
+      <w:r>
+        <w:t xml:space="preserve">Now whatever we see in home page is rendered in </w:t>
+      </w:r>
+      <w:proofErr w:type="spellStart"/>
+      <w:r>
+        <w:t>index.tsx</w:t>
+      </w:r>
+      <w:proofErr w:type="spellEnd"/>
+      <w:r>
+        <w:t xml:space="preserve"> (or maybe </w:t>
+      </w:r>
+      <w:proofErr w:type="spellStart"/>
+      <w:r>
+        <w:t>jsx</w:t>
+      </w:r>
+      <w:proofErr w:type="spellEnd"/>
+      <w:r>
+        <w:t>)</w:t>
+      </w:r>
+      <w:r>
+        <w:t xml:space="preserve"> but in newer it happens in </w:t>
+      </w:r>
+      <w:proofErr w:type="spellStart"/>
+      <w:r>
+        <w:t>page.jsx</w:t>
+      </w:r>
+      <w:proofErr w:type="spellEnd"/>
+    </w:p>
+    <w:p>
+      <w:r>
+        <w:t>If we want to add</w:t>
+      </w:r>
+      <w:r>
+        <w:t xml:space="preserve"> </w:t>
+      </w:r>
+      <w:r>
+        <w:t xml:space="preserve">a route that is /about then </w:t>
+      </w:r>
+      <w:r>
+        <w:t xml:space="preserve">according to </w:t>
+      </w:r>
+      <w:proofErr w:type="spellStart"/>
+      <w:r>
+        <w:t>Teaccher</w:t>
+      </w:r>
+      <w:proofErr w:type="spellEnd"/>
+      <w:r>
+        <w:t xml:space="preserve"> we </w:t>
+      </w:r>
+      <w:proofErr w:type="spellStart"/>
+      <w:r>
+        <w:t>wil</w:t>
+      </w:r>
+      <w:proofErr w:type="spellEnd"/>
+      <w:r>
+        <w:t xml:space="preserve"> make an </w:t>
+      </w:r>
+      <w:proofErr w:type="spellStart"/>
+      <w:proofErr w:type="gramStart"/>
+      <w:r>
+        <w:t>about</w:t>
+      </w:r>
+      <w:r>
+        <w:t>.js</w:t>
+      </w:r>
+      <w:r>
+        <w:t>x</w:t>
+      </w:r>
+      <w:proofErr w:type="spellEnd"/>
+      <w:r>
+        <w:t>(</w:t>
+      </w:r>
+      <w:proofErr w:type="gramEnd"/>
+      <w:r>
+        <w:t xml:space="preserve">or </w:t>
+      </w:r>
+      <w:proofErr w:type="spellStart"/>
+      <w:r>
+        <w:t>tsx</w:t>
+      </w:r>
+      <w:proofErr w:type="spellEnd"/>
+      <w:r>
+        <w:t>)</w:t>
+      </w:r>
+      <w:r>
+        <w:t xml:space="preserve"> page</w:t>
+      </w:r>
+      <w:r>
+        <w:t xml:space="preserve"> but I think by a new way we make a folder about and then make a </w:t>
+      </w:r>
+      <w:proofErr w:type="spellStart"/>
+      <w:r>
+        <w:t>page.jsx</w:t>
+      </w:r>
+      <w:proofErr w:type="spellEnd"/>
+      <w:r>
+        <w:t xml:space="preserve"> there</w:t>
+      </w:r>
+    </w:p>
+    <w:p>
+      <w:r>
+        <w:t xml:space="preserve">Next provide you a </w:t>
+      </w:r>
+      <w:proofErr w:type="gramStart"/>
+      <w:r>
+        <w:t>built in</w:t>
+      </w:r>
+      <w:proofErr w:type="gramEnd"/>
+      <w:r>
+        <w:t xml:space="preserve"> componen</w:t>
+      </w:r>
+      <w:r>
+        <w:t>t</w:t>
+      </w:r>
+      <w:r>
+        <w:t xml:space="preserve"> called </w:t>
+      </w:r>
+      <w:r>
+        <w:t>I</w:t>
+      </w:r>
+      <w:r>
+        <w:t>mage</w:t>
+      </w:r>
+    </w:p>
+    <w:p>
+      <w:r>
+        <w:t xml:space="preserve">We </w:t>
+      </w:r>
+      <w:proofErr w:type="spellStart"/>
+      <w:r>
+        <w:t>imort</w:t>
+      </w:r>
+      <w:proofErr w:type="spellEnd"/>
+      <w:r>
+        <w:t xml:space="preserve"> it from next/image as shown below</w:t>
+      </w:r>
+    </w:p>
+    <w:p>
+      <w:pPr>
+        <w:jc w:val="center"/>
+      </w:pPr>
+      <w:r>
+        <w:drawing>
+          <wp:inline distT="0" distB="0" distL="0" distR="0" wp14:anchorId="6041DB8D" wp14:editId="5990AA34">
+            <wp:extent cx="2457793" cy="247685"/>
+            <wp:effectExtent l="0" t="0" r="0" b="0"/>
+            <wp:docPr id="1451295528" name="Picture 1"/>
+            <wp:cNvGraphicFramePr>
+              <a:graphicFrameLocks xmlns:a="http://schemas.openxmlformats.org/drawingml/2006/main" noChangeAspect="1"/>
+            </wp:cNvGraphicFramePr>
+            <a:graphic xmlns:a="http://schemas.openxmlformats.org/drawingml/2006/main">
+              <a:graphicData uri="http://schemas.openxmlformats.org/drawingml/2006/picture">
+                <pic:pic xmlns:pic="http://schemas.openxmlformats.org/drawingml/2006/picture">
+                  <pic:nvPicPr>
+                    <pic:cNvPr id="1451295528" name=""/>
+                    <pic:cNvPicPr/>
+                  </pic:nvPicPr>
+                  <pic:blipFill>
+                    <a:blip r:embed="rId11"/>
+                    <a:stretch>
+                      <a:fillRect/>
+                    </a:stretch>
+                  </pic:blipFill>
+                  <pic:spPr>
+                    <a:xfrm>
+                      <a:off x="0" y="0"/>
+                      <a:ext cx="2457793" cy="247685"/>
+                    </a:xfrm>
+                    <a:prstGeom prst="rect">
+                      <a:avLst/>
+                    </a:prstGeom>
+                  </pic:spPr>
+                </pic:pic>
+              </a:graphicData>
+            </a:graphic>
+          </wp:inline>
+        </w:drawing>
+      </w:r>
+    </w:p>
+    <w:p>
+      <w:r>
+        <w:t xml:space="preserve">We will look about it later it just </w:t>
+      </w:r>
+      <w:proofErr w:type="gramStart"/>
+      <w:r>
+        <w:t>provide</w:t>
+      </w:r>
+      <w:proofErr w:type="gramEnd"/>
+      <w:r>
+        <w:t xml:space="preserve"> some optimization</w:t>
+      </w:r>
+      <w:r>
+        <w:t xml:space="preserve">s </w:t>
+      </w:r>
+      <w:r>
+        <w:t xml:space="preserve">your site will be </w:t>
+      </w:r>
+      <w:proofErr w:type="spellStart"/>
+      <w:r>
+        <w:t>fadster</w:t>
+      </w:r>
+      <w:proofErr w:type="spellEnd"/>
+      <w:r>
+        <w:t xml:space="preserve"> </w:t>
+      </w:r>
+      <w:proofErr w:type="spellStart"/>
+      <w:r>
+        <w:t>ans</w:t>
+      </w:r>
+      <w:proofErr w:type="spellEnd"/>
+      <w:r>
+        <w:t xml:space="preserve"> will be SEO </w:t>
+      </w:r>
+      <w:r>
+        <w:t>f</w:t>
+      </w:r>
+      <w:r>
+        <w:t xml:space="preserve">riendly </w:t>
+      </w:r>
+    </w:p>
+    <w:p>
+      <w:r>
+        <w:t xml:space="preserve">Next </w:t>
+      </w:r>
+      <w:proofErr w:type="spellStart"/>
+      <w:r>
+        <w:t>js</w:t>
+      </w:r>
+      <w:proofErr w:type="spellEnd"/>
+      <w:r>
+        <w:t xml:space="preserve"> makes your life easy in making an SEO fr</w:t>
+      </w:r>
+      <w:r>
+        <w:t>ie</w:t>
+      </w:r>
+      <w:r>
+        <w:t xml:space="preserve">ndly website </w:t>
+      </w:r>
+    </w:p>
+    <w:p>
+      <w:r>
+        <w:lastRenderedPageBreak/>
+        <w:t xml:space="preserve">You might want o optimize your image if it larger in size and </w:t>
+      </w:r>
+      <w:proofErr w:type="spellStart"/>
+      <w:r>
+        <w:t>mayu</w:t>
+      </w:r>
+      <w:proofErr w:type="spellEnd"/>
+      <w:r>
+        <w:t xml:space="preserve"> </w:t>
+      </w:r>
+      <w:proofErr w:type="spellStart"/>
+      <w:r>
+        <w:t>beinn</w:t>
+      </w:r>
+      <w:proofErr w:type="spellEnd"/>
+      <w:r>
+        <w:t xml:space="preserve"> a very good format so that if someone accessing your site does not </w:t>
+      </w:r>
+      <w:proofErr w:type="spellStart"/>
+      <w:r>
+        <w:t>loose</w:t>
+      </w:r>
+      <w:proofErr w:type="spellEnd"/>
+      <w:r>
+        <w:t xml:space="preserve"> too much data</w:t>
+      </w:r>
+    </w:p>
+    <w:p>
+      <w:r>
+        <w:t>Ideally you fix image through external tool</w:t>
+      </w:r>
+      <w:r>
+        <w:t xml:space="preserve"> but in next </w:t>
+      </w:r>
+      <w:proofErr w:type="spellStart"/>
+      <w:r>
+        <w:t>js</w:t>
+      </w:r>
+      <w:proofErr w:type="spellEnd"/>
+      <w:r>
+        <w:t xml:space="preserve"> we can d this by Image component (who knows)</w:t>
+      </w:r>
+    </w:p>
+    <w:p>
+      <w:pPr>
+        <w:rPr>
+          <w:b/>
+          <w:bCs/>
+        </w:rPr>
+      </w:pPr>
+      <w:r>
+        <w:rPr>
+          <w:b/>
+          <w:bCs/>
+        </w:rPr>
+        <w:t xml:space="preserve">You can move the side bar from left to right by going to view and then to appearance and then to move primary bar to </w:t>
+      </w:r>
+      <w:proofErr w:type="gramStart"/>
+      <w:r>
+        <w:rPr>
+          <w:b/>
+          <w:bCs/>
+        </w:rPr>
+        <w:t>left</w:t>
+      </w:r>
+      <w:r>
+        <w:rPr>
+          <w:b/>
+          <w:bCs/>
+        </w:rPr>
+        <w:t>(</w:t>
+      </w:r>
+      <w:proofErr w:type="gramEnd"/>
+      <w:r>
+        <w:rPr>
+          <w:b/>
+          <w:bCs/>
+        </w:rPr>
+        <w:t>if in right)</w:t>
+      </w:r>
+      <w:r>
+        <w:rPr>
+          <w:b/>
+          <w:bCs/>
+        </w:rPr>
+        <w:t xml:space="preserve"> or </w:t>
+      </w:r>
+      <w:proofErr w:type="gramStart"/>
+      <w:r>
+        <w:rPr>
+          <w:b/>
+          <w:bCs/>
+        </w:rPr>
+        <w:t>right</w:t>
+      </w:r>
+      <w:r>
+        <w:rPr>
+          <w:b/>
+          <w:bCs/>
+        </w:rPr>
+        <w:t>(</w:t>
+      </w:r>
+      <w:proofErr w:type="gramEnd"/>
+      <w:r>
+        <w:rPr>
+          <w:b/>
+          <w:bCs/>
+        </w:rPr>
+        <w:t>if in left)</w:t>
+      </w:r>
+    </w:p>
+    <w:p>
+      <w:r>
+        <w:t>We wi</w:t>
+      </w:r>
+      <w:r>
+        <w:t xml:space="preserve">ll use simply react and on top of it we use </w:t>
+      </w:r>
+      <w:proofErr w:type="spellStart"/>
+      <w:r>
+        <w:t>Nextjs</w:t>
+      </w:r>
+      <w:proofErr w:type="spellEnd"/>
+      <w:r>
+        <w:t xml:space="preserve"> component</w:t>
+      </w:r>
+      <w:r>
+        <w:t xml:space="preserve"> like Image or Head</w:t>
+      </w:r>
+    </w:p>
+    <w:p>
+      <w:r>
+        <w:t xml:space="preserve">Now style folder is not present anymore because next don’t mind where </w:t>
+      </w:r>
+      <w:proofErr w:type="spellStart"/>
+      <w:r>
+        <w:t>css</w:t>
+      </w:r>
+      <w:proofErr w:type="spellEnd"/>
+      <w:r>
+        <w:t xml:space="preserve"> is</w:t>
+      </w:r>
+    </w:p>
+    <w:p>
+      <w:r>
+        <w:t xml:space="preserve">In global.css we add the </w:t>
+      </w:r>
+      <w:proofErr w:type="spellStart"/>
+      <w:r>
+        <w:t>syles</w:t>
+      </w:r>
+      <w:proofErr w:type="spellEnd"/>
+      <w:r>
+        <w:t xml:space="preserve"> we want in all the files </w:t>
+      </w:r>
+      <w:r>
+        <w:t xml:space="preserve">but it does not work magically </w:t>
+      </w:r>
+    </w:p>
+    <w:p>
+      <w:r>
+        <w:t xml:space="preserve">The _app.js is replaced by the </w:t>
+      </w:r>
+      <w:proofErr w:type="spellStart"/>
+      <w:r>
+        <w:t>layout.tsx</w:t>
+      </w:r>
+      <w:proofErr w:type="spellEnd"/>
+      <w:r>
+        <w:t xml:space="preserve"> </w:t>
+      </w:r>
+      <w:r>
+        <w:t>that covers the whole app</w:t>
+      </w:r>
+    </w:p>
+    <w:p>
+      <w:r>
+        <w:t>And ever</w:t>
+      </w:r>
+      <w:r>
+        <w:t>y</w:t>
+      </w:r>
+      <w:r>
+        <w:t xml:space="preserve"> folder has</w:t>
+      </w:r>
+      <w:r>
+        <w:t xml:space="preserve"> </w:t>
+      </w:r>
+      <w:proofErr w:type="spellStart"/>
+      <w:r>
+        <w:t>layout.tsx</w:t>
+      </w:r>
+      <w:proofErr w:type="spellEnd"/>
+      <w:r>
+        <w:t xml:space="preserve"> representing the page layout</w:t>
+      </w:r>
+    </w:p>
+    <w:p>
+      <w:r>
+        <w:drawing>
+          <wp:inline distT="0" distB="0" distL="0" distR="0" wp14:anchorId="560BF8E0" wp14:editId="245798A5">
+            <wp:extent cx="4134427" cy="4439270"/>
+            <wp:effectExtent l="0" t="0" r="0" b="0"/>
+            <wp:docPr id="271835665" name="Picture 1"/>
+            <wp:cNvGraphicFramePr>
+              <a:graphicFrameLocks xmlns:a="http://schemas.openxmlformats.org/drawingml/2006/main" noChangeAspect="1"/>
+            </wp:cNvGraphicFramePr>
+            <a:graphic xmlns:a="http://schemas.openxmlformats.org/drawingml/2006/main">
+              <a:graphicData uri="http://schemas.openxmlformats.org/drawingml/2006/picture">
+                <pic:pic xmlns:pic="http://schemas.openxmlformats.org/drawingml/2006/picture">
+                  <pic:nvPicPr>
+                    <pic:cNvPr id="271835665" name=""/>
+                    <pic:cNvPicPr/>
+                  </pic:nvPicPr>
+                  <pic:blipFill>
+                    <a:blip r:embed="rId12"/>
+                    <a:stretch>
+                      <a:fillRect/>
+                    </a:stretch>
+                  </pic:blipFill>
+                  <pic:spPr>
+                    <a:xfrm>
+                      <a:off x="0" y="0"/>
+                      <a:ext cx="4134427" cy="4439270"/>
+                    </a:xfrm>
+                    <a:prstGeom prst="rect">
+                      <a:avLst/>
+                    </a:prstGeom>
+                  </pic:spPr>
+                </pic:pic>
+              </a:graphicData>
+            </a:graphic>
+          </wp:inline>
+        </w:drawing>
+      </w:r>
+    </w:p>
+    <w:p>
+      <w:pPr>
+        <w:jc w:val="both"/>
+      </w:pPr>
+      <w:r>
+        <w:t xml:space="preserve">The </w:t>
+      </w:r>
+      <w:proofErr w:type="spellStart"/>
+      <w:r>
+        <w:t>Nextjs</w:t>
+      </w:r>
+      <w:proofErr w:type="spellEnd"/>
+      <w:r>
+        <w:t xml:space="preserve"> Routing system </w:t>
+      </w:r>
+      <w:r>
+        <w:t xml:space="preserve">injects the page component we are in </w:t>
+      </w:r>
+      <w:proofErr w:type="spellStart"/>
+      <w:r>
+        <w:t>ti</w:t>
+      </w:r>
+      <w:proofErr w:type="spellEnd"/>
+      <w:r>
+        <w:t xml:space="preserve"> the </w:t>
+      </w:r>
+      <w:proofErr w:type="spellStart"/>
+      <w:r>
+        <w:t>childered</w:t>
+      </w:r>
+      <w:proofErr w:type="spellEnd"/>
+      <w:r>
+        <w:t xml:space="preserve"> as shown above</w:t>
+      </w:r>
+    </w:p>
+    <w:p>
+      <w:r>
+        <w:t xml:space="preserve">Every page rendered here will be </w:t>
+      </w:r>
+      <w:proofErr w:type="spellStart"/>
+      <w:r>
+        <w:t>rebdered</w:t>
+      </w:r>
+      <w:proofErr w:type="spellEnd"/>
+      <w:r>
+        <w:t xml:space="preserve"> </w:t>
+      </w:r>
+      <w:r>
+        <w:t xml:space="preserve">from </w:t>
+      </w:r>
+      <w:proofErr w:type="gramStart"/>
+      <w:r>
+        <w:t>here(</w:t>
+      </w:r>
+      <w:proofErr w:type="gramEnd"/>
+      <w:r>
+        <w:t>who knows)</w:t>
+      </w:r>
+    </w:p>
+    <w:p>
+      <w:r>
+        <w:t xml:space="preserve">Every page goes through </w:t>
+      </w:r>
+      <w:proofErr w:type="spellStart"/>
+      <w:r>
+        <w:t>layout.</w:t>
+      </w:r>
+      <w:r>
+        <w:t>t</w:t>
+      </w:r>
+      <w:r>
+        <w:t>sx</w:t>
+      </w:r>
+      <w:proofErr w:type="spellEnd"/>
+      <w:r>
+        <w:t xml:space="preserve"> of app</w:t>
+      </w:r>
+    </w:p>
+    <w:p>
+      <w:r>
+        <w:t xml:space="preserve">We import global.css here due to which this </w:t>
+      </w:r>
+      <w:proofErr w:type="spellStart"/>
+      <w:r>
+        <w:t>css</w:t>
+      </w:r>
+      <w:proofErr w:type="spellEnd"/>
+      <w:r>
+        <w:t xml:space="preserve"> applied in all the pages.</w:t>
+      </w:r>
+    </w:p>
+    <w:p>
+      <w:pPr>
+        <w:rPr>
+          <w:b/>
+          <w:bCs/>
+          <w:color w:val="EE0000"/>
+        </w:rPr>
+      </w:pPr>
+      <w:r>
+        <w:rPr>
+          <w:b/>
+          <w:bCs/>
+          <w:color w:val="EE0000"/>
+        </w:rPr>
+        <w:lastRenderedPageBreak/>
+        <w:t xml:space="preserve">We can import style </w:t>
+      </w:r>
+      <w:proofErr w:type="gramStart"/>
+      <w:r>
+        <w:rPr>
+          <w:b/>
+          <w:bCs/>
+          <w:color w:val="EE0000"/>
+        </w:rPr>
+        <w:t>classes(</w:t>
+      </w:r>
+      <w:proofErr w:type="gramEnd"/>
+      <w:r>
+        <w:rPr>
+          <w:b/>
+          <w:bCs/>
+          <w:color w:val="EE0000"/>
+        </w:rPr>
+        <w:t xml:space="preserve">or maybe id) In our component and use it to apply the properties associated with that </w:t>
+      </w:r>
+      <w:r>
+        <w:rPr>
+          <w:b/>
+          <w:bCs/>
+          <w:color w:val="EE0000"/>
+        </w:rPr>
+        <w:t>class as shown below</w:t>
+      </w:r>
+    </w:p>
+    <w:p>
+      <w:pPr>
+        <w:jc w:val="center"/>
+      </w:pPr>
+      <w:r>
+        <w:drawing>
+          <wp:inline distT="0" distB="0" distL="0" distR="0" wp14:anchorId="34B3ADDD" wp14:editId="6C21C908">
+            <wp:extent cx="5515745" cy="3534268"/>
+            <wp:effectExtent l="0" t="0" r="8890" b="9525"/>
+            <wp:docPr id="1468047330" name="Picture 1"/>
+            <wp:cNvGraphicFramePr>
+              <a:graphicFrameLocks xmlns:a="http://schemas.openxmlformats.org/drawingml/2006/main" noChangeAspect="1"/>
+            </wp:cNvGraphicFramePr>
+            <a:graphic xmlns:a="http://schemas.openxmlformats.org/drawingml/2006/main">
+              <a:graphicData uri="http://schemas.openxmlformats.org/drawingml/2006/picture">
+                <pic:pic xmlns:pic="http://schemas.openxmlformats.org/drawingml/2006/picture">
+                  <pic:nvPicPr>
+                    <pic:cNvPr id="1468047330" name=""/>
+                    <pic:cNvPicPr/>
+                  </pic:nvPicPr>
+                  <pic:blipFill>
+                    <a:blip r:embed="rId13"/>
+                    <a:stretch>
+                      <a:fillRect/>
+                    </a:stretch>
+                  </pic:blipFill>
+                  <pic:spPr>
+                    <a:xfrm>
+                      <a:off x="0" y="0"/>
+                      <a:ext cx="5515745" cy="3534268"/>
+                    </a:xfrm>
+                    <a:prstGeom prst="rect">
+                      <a:avLst/>
+                    </a:prstGeom>
+                  </pic:spPr>
+                </pic:pic>
+              </a:graphicData>
+            </a:graphic>
+          </wp:inline>
+        </w:drawing>
+      </w:r>
+    </w:p>
+    <w:p>
+      <w:r>
+        <w:t xml:space="preserve">By this way you can make your files </w:t>
+      </w:r>
+      <w:r>
+        <w:t xml:space="preserve">of </w:t>
+      </w:r>
+      <w:proofErr w:type="spellStart"/>
+      <w:r>
+        <w:t>css</w:t>
+      </w:r>
+      <w:proofErr w:type="spellEnd"/>
+      <w:r>
+        <w:t xml:space="preserve"> and you can use them in your individual components.</w:t>
+      </w:r>
+    </w:p>
+    <w:p>
+      <w:pPr>
+        <w:rPr>
+          <w:b/>
+          <w:bCs/>
+        </w:rPr>
+      </w:pPr>
+      <w:r>
+        <w:rPr>
+          <w:b/>
+          <w:bCs/>
+        </w:rPr>
+        <w:t xml:space="preserve">You can install Tailwind </w:t>
+      </w:r>
+      <w:proofErr w:type="spellStart"/>
+      <w:r>
+        <w:rPr>
+          <w:b/>
+          <w:bCs/>
+        </w:rPr>
+        <w:t>css</w:t>
+      </w:r>
+      <w:proofErr w:type="spellEnd"/>
+      <w:r>
+        <w:rPr>
+          <w:b/>
+          <w:bCs/>
+        </w:rPr>
+        <w:t xml:space="preserve"> into </w:t>
+      </w:r>
+      <w:proofErr w:type="spellStart"/>
+      <w:r>
+        <w:rPr>
+          <w:b/>
+          <w:bCs/>
+        </w:rPr>
+        <w:t>Nextjs</w:t>
+      </w:r>
+      <w:proofErr w:type="spellEnd"/>
+      <w:r>
+        <w:rPr>
+          <w:b/>
+          <w:bCs/>
+        </w:rPr>
+        <w:t xml:space="preserve"> </w:t>
+      </w:r>
+    </w:p>
+    <w:p>
+      <w:r>
+        <w:t>Follow the link below</w:t>
+      </w:r>
+    </w:p>
+    <w:p>
+      <w:pPr>
+        <w:jc w:val="center"/>
+        <w:rPr>
+          <w:b/>
+          <w:bCs/>
+        </w:rPr>
+      </w:pPr>
+      <w:r>
+        <w:rPr>
+          <w:b/>
+          <w:bCs/>
+        </w:rPr>
+        <w:drawing>
+          <wp:inline distT="0" distB="0" distL="0" distR="0" wp14:anchorId="545F873E" wp14:editId="6FD4356E">
+            <wp:extent cx="5515745" cy="3534268"/>
+            <wp:effectExtent l="0" t="0" r="8890" b="9525"/>
+            <wp:docPr id="135244005" name="Picture 1"/>
+            <wp:cNvGraphicFramePr>
+              <a:graphicFrameLocks xmlns:a="http://schemas.openxmlformats.org/drawingml/2006/main" noChangeAspect="1"/>
+            </wp:cNvGraphicFramePr>
+            <a:graphic xmlns:a="http://schemas.openxmlformats.org/drawingml/2006/main">
+              <a:graphicData uri="http://schemas.openxmlformats.org/drawingml/2006/picture">
+                <pic:pic xmlns:pic="http://schemas.openxmlformats.org/drawingml/2006/picture">
+                  <pic:nvPicPr>
+                    <pic:cNvPr id="135244005" name=""/>
+                    <pic:cNvPicPr/>
+                  </pic:nvPicPr>
+                  <pic:blipFill>
+                    <a:blip r:embed="rId13"/>
+                    <a:stretch>
+                      <a:fillRect/>
+                    </a:stretch>
+                  </pic:blipFill>
+                  <pic:spPr>
+                    <a:xfrm>
+                      <a:off x="0" y="0"/>
+                      <a:ext cx="5515745" cy="3534268"/>
+                    </a:xfrm>
+                    <a:prstGeom prst="rect">
+                      <a:avLst/>
+                    </a:prstGeom>
+                  </pic:spPr>
+                </pic:pic>
+              </a:graphicData>
+            </a:graphic>
+          </wp:inline>
+        </w:drawing>
+      </w:r>
+    </w:p>
+    <w:p>
+      <w:r>
+        <w:t xml:space="preserve">If a port is busy then another port is chosen for development server in next </w:t>
+      </w:r>
+      <w:proofErr w:type="spellStart"/>
+      <w:r>
+        <w:t>js</w:t>
+      </w:r>
+      <w:proofErr w:type="spellEnd"/>
+    </w:p>
+    <w:p>
+      <w:r>
+        <w:lastRenderedPageBreak/>
+        <w:t>We will see why</w:t>
+      </w:r>
+      <w:r>
+        <w:t xml:space="preserve"> </w:t>
+      </w:r>
+      <w:proofErr w:type="gramStart"/>
+      <w:r>
+        <w:t>file based</w:t>
+      </w:r>
+      <w:proofErr w:type="gramEnd"/>
+      <w:r>
+        <w:t xml:space="preserve"> routing </w:t>
+      </w:r>
+      <w:r>
+        <w:t>is a convenient function in Next.js</w:t>
+      </w:r>
+    </w:p>
+    <w:p>
+      <w:r>
+        <w:t xml:space="preserve">Convenience function = a ready-made helper that makes a task easier and faster to </w:t>
+      </w:r>
+      <w:proofErr w:type="gramStart"/>
+      <w:r>
+        <w:t>use.</w:t>
+      </w:r>
+      <w:r>
+        <w:t>(</w:t>
+      </w:r>
+      <w:proofErr w:type="gramEnd"/>
+      <w:r>
+        <w:t>who knows)</w:t>
+      </w:r>
+    </w:p>
+    <w:p>
+      <w:r>
+        <w:t xml:space="preserve">Routing that is used to happen in </w:t>
+      </w:r>
+      <w:proofErr w:type="spellStart"/>
+      <w:r>
+        <w:t>Reactjs</w:t>
+      </w:r>
+      <w:proofErr w:type="spellEnd"/>
+      <w:r>
+        <w:t xml:space="preserve"> Now does not happen in next.js</w:t>
+      </w:r>
+      <w:r>
+        <w:t xml:space="preserve"> you can simply make files </w:t>
+      </w:r>
+      <w:r>
+        <w:t xml:space="preserve">like </w:t>
+      </w:r>
+      <w:proofErr w:type="spellStart"/>
+      <w:r>
+        <w:t>php</w:t>
+      </w:r>
+      <w:proofErr w:type="spellEnd"/>
+      <w:r>
+        <w:t xml:space="preserve"> or simple HTML </w:t>
+      </w:r>
+      <w:proofErr w:type="gramStart"/>
+      <w:r>
+        <w:t>website</w:t>
+      </w:r>
+      <w:r>
+        <w:t>(</w:t>
+      </w:r>
+      <w:proofErr w:type="gramEnd"/>
+      <w:r>
+        <w:t>who knows)</w:t>
+      </w:r>
+      <w:r>
+        <w:t>.</w:t>
+      </w:r>
+      <w:r>
+        <w:t xml:space="preserve"> You can enable page </w:t>
+      </w:r>
+      <w:proofErr w:type="gramStart"/>
+      <w:r>
+        <w:t>routes</w:t>
+      </w:r>
+      <w:r>
+        <w:t>(</w:t>
+      </w:r>
+      <w:proofErr w:type="gramEnd"/>
+      <w:r>
+        <w:t>who knows)</w:t>
+      </w:r>
+    </w:p>
+    <w:p>
+      <w:r>
+        <w:t>We will see how to make simple routes</w:t>
+      </w:r>
+      <w:r>
+        <w:t xml:space="preserve">, nested routes and how to make dynamic routes </w:t>
+      </w:r>
+      <w:r>
+        <w:t>and how to structure your application</w:t>
+      </w:r>
+    </w:p>
+    <w:p>
+      <w:pPr>
+        <w:jc w:val="center"/>
+      </w:pPr>
+      <w:r>
+        <w:drawing>
+          <wp:inline distT="0" distB="0" distL="0" distR="0" wp14:anchorId="272B171C" wp14:editId="11B0168D">
+            <wp:extent cx="5731510" cy="3093720"/>
+            <wp:effectExtent l="0" t="0" r="2540" b="0"/>
+            <wp:docPr id="1167993770" name="Picture 1"/>
+            <wp:cNvGraphicFramePr>
+              <a:graphicFrameLocks xmlns:a="http://schemas.openxmlformats.org/drawingml/2006/main" noChangeAspect="1"/>
+            </wp:cNvGraphicFramePr>
+            <a:graphic xmlns:a="http://schemas.openxmlformats.org/drawingml/2006/main">
+              <a:graphicData uri="http://schemas.openxmlformats.org/drawingml/2006/picture">
+                <pic:pic xmlns:pic="http://schemas.openxmlformats.org/drawingml/2006/picture">
+                  <pic:nvPicPr>
+                    <pic:cNvPr id="1167993770" name=""/>
+                    <pic:cNvPicPr/>
+                  </pic:nvPicPr>
+                  <pic:blipFill>
+                    <a:blip r:embed="rId14"/>
+                    <a:stretch>
+                      <a:fillRect/>
+                    </a:stretch>
+                  </pic:blipFill>
+                  <pic:spPr>
+                    <a:xfrm>
+                      <a:off x="0" y="0"/>
+                      <a:ext cx="5731510" cy="3093720"/>
+                    </a:xfrm>
+                    <a:prstGeom prst="rect">
+                      <a:avLst/>
+                    </a:prstGeom>
+                  </pic:spPr>
+                </pic:pic>
+              </a:graphicData>
+            </a:graphic>
+          </wp:inline>
+        </w:drawing>
+      </w:r>
+    </w:p>
+    <w:p>
+      <w:pPr>
+        <w:rPr>
+          <w:b/>
+          <w:bCs/>
+          <w:color w:val="70AD47" w:themeColor="accent6"/>
+        </w:rPr>
+      </w:pPr>
+      <w:r>
+        <w:rPr>
+          <w:b/>
+          <w:bCs/>
+          <w:color w:val="70AD47" w:themeColor="accent6"/>
+        </w:rPr>
+        <w:t xml:space="preserve">I think that in </w:t>
+      </w:r>
+      <w:proofErr w:type="spellStart"/>
+      <w:r>
+        <w:rPr>
+          <w:b/>
+          <w:bCs/>
+          <w:color w:val="70AD47" w:themeColor="accent6"/>
+        </w:rPr>
+        <w:t>gitignore</w:t>
+      </w:r>
+      <w:proofErr w:type="spellEnd"/>
+      <w:r>
+        <w:rPr>
+          <w:b/>
+          <w:bCs/>
+          <w:color w:val="70AD47" w:themeColor="accent6"/>
+        </w:rPr>
+        <w:t xml:space="preserve"> whatever name you write will be ignored even in folders or sub folders.</w:t>
+      </w:r>
+    </w:p>
+    <w:p>
+      <w:r>
+        <w:t xml:space="preserve">We </w:t>
+      </w:r>
+      <w:proofErr w:type="spellStart"/>
+      <w:proofErr w:type="gramStart"/>
+      <w:r>
+        <w:t>alos</w:t>
+      </w:r>
+      <w:proofErr w:type="spellEnd"/>
+      <w:r>
+        <w:t xml:space="preserve"> .next</w:t>
+      </w:r>
+      <w:proofErr w:type="gramEnd"/>
+      <w:r>
+        <w:t xml:space="preserve"> in the </w:t>
+      </w:r>
+      <w:proofErr w:type="spellStart"/>
+      <w:r>
+        <w:t>gitignore</w:t>
+      </w:r>
+      <w:proofErr w:type="spellEnd"/>
+      <w:r>
+        <w:t>.</w:t>
+      </w:r>
+    </w:p>
+    <w:p>
+      <w:r>
+        <w:t xml:space="preserve">Id </w:t>
+      </w:r>
+      <w:proofErr w:type="spellStart"/>
+      <w:r>
+        <w:t>Nextjs</w:t>
+      </w:r>
+      <w:proofErr w:type="spellEnd"/>
+      <w:r>
+        <w:t xml:space="preserve"> is frontend or </w:t>
+      </w:r>
+      <w:proofErr w:type="gramStart"/>
+      <w:r>
+        <w:t>backend  framework</w:t>
+      </w:r>
+      <w:proofErr w:type="gramEnd"/>
+    </w:p>
+    <w:p>
+      <w:r>
+        <w:t xml:space="preserve">It is framework for frontend as </w:t>
+      </w:r>
+      <w:proofErr w:type="spellStart"/>
+      <w:r>
+        <w:t>as</w:t>
+      </w:r>
+      <w:proofErr w:type="spellEnd"/>
+      <w:r>
+        <w:t xml:space="preserve"> backend</w:t>
+      </w:r>
+    </w:p>
+    <w:p>
+      <w:r>
+        <w:t xml:space="preserve">Because from here you can even make </w:t>
+      </w:r>
+      <w:proofErr w:type="spellStart"/>
+      <w:r>
+        <w:t>api</w:t>
+      </w:r>
+      <w:proofErr w:type="spellEnd"/>
+      <w:r>
+        <w:t xml:space="preserve"> routes as </w:t>
+      </w:r>
+      <w:proofErr w:type="gramStart"/>
+      <w:r>
+        <w:t>well(</w:t>
+      </w:r>
+      <w:proofErr w:type="gramEnd"/>
+      <w:r>
+        <w:t>who knows)</w:t>
+      </w:r>
+    </w:p>
+    <w:p>
+      <w:r>
+        <w:t>Just like styles ou</w:t>
+      </w:r>
+      <w:r>
+        <w:t>r</w:t>
+      </w:r>
+      <w:r>
+        <w:t xml:space="preserve"> </w:t>
+      </w:r>
+      <w:proofErr w:type="spellStart"/>
+      <w:r>
+        <w:t>api</w:t>
+      </w:r>
+      <w:proofErr w:type="spellEnd"/>
+      <w:r>
+        <w:t xml:space="preserve"> folder </w:t>
+      </w:r>
+      <w:r>
+        <w:t>is also have to made by us and it is usually present in the app folder.</w:t>
+      </w:r>
+    </w:p>
+    <w:p>
+      <w:r>
+        <w:t xml:space="preserve">And inside it you can make </w:t>
+      </w:r>
+      <w:proofErr w:type="spellStart"/>
+      <w:r>
+        <w:t>api</w:t>
+      </w:r>
+      <w:proofErr w:type="spellEnd"/>
+      <w:r>
+        <w:t xml:space="preserve"> routes</w:t>
+      </w:r>
+      <w:r>
+        <w:t xml:space="preserve"> just like shown below</w:t>
+      </w:r>
+    </w:p>
+    <w:p>
+      <w:pPr>
+        <w:jc w:val="center"/>
+      </w:pPr>
+      <w:r>
+        <w:drawing>
+          <wp:inline distT="0" distB="0" distL="0" distR="0" wp14:anchorId="35BC515B" wp14:editId="1489EDB9">
+            <wp:extent cx="4925112" cy="1000265"/>
+            <wp:effectExtent l="0" t="0" r="0" b="9525"/>
+            <wp:docPr id="1094458324" name="Picture 1"/>
+            <wp:cNvGraphicFramePr>
+              <a:graphicFrameLocks xmlns:a="http://schemas.openxmlformats.org/drawingml/2006/main" noChangeAspect="1"/>
+            </wp:cNvGraphicFramePr>
+            <a:graphic xmlns:a="http://schemas.openxmlformats.org/drawingml/2006/main">
+              <a:graphicData uri="http://schemas.openxmlformats.org/drawingml/2006/picture">
+                <pic:pic xmlns:pic="http://schemas.openxmlformats.org/drawingml/2006/picture">
+                  <pic:nvPicPr>
+                    <pic:cNvPr id="1094458324" name=""/>
+                    <pic:cNvPicPr/>
+                  </pic:nvPicPr>
+                  <pic:blipFill>
+                    <a:blip r:embed="rId15"/>
+                    <a:stretch>
+                      <a:fillRect/>
+                    </a:stretch>
+                  </pic:blipFill>
+                  <pic:spPr>
+                    <a:xfrm>
+                      <a:off x="0" y="0"/>
+                      <a:ext cx="4925112" cy="1000265"/>
+                    </a:xfrm>
+                    <a:prstGeom prst="rect">
+                      <a:avLst/>
+                    </a:prstGeom>
+                  </pic:spPr>
+                </pic:pic>
+              </a:graphicData>
+            </a:graphic>
+          </wp:inline>
+        </w:drawing>
+      </w:r>
+    </w:p>
+    <w:p>
+      <w:r>
+        <w:t xml:space="preserve">As we can make </w:t>
+      </w:r>
+      <w:proofErr w:type="spellStart"/>
+      <w:r>
+        <w:t>api</w:t>
+      </w:r>
+      <w:proofErr w:type="spellEnd"/>
+      <w:r>
+        <w:t xml:space="preserve"> routes this is a backend framework</w:t>
+      </w:r>
+      <w:r>
+        <w:t>.</w:t>
+      </w:r>
+    </w:p>
+    <w:p>
+      <w:r>
+        <w:t xml:space="preserve">Is </w:t>
+      </w:r>
+      <w:proofErr w:type="spellStart"/>
+      <w:r>
+        <w:t>Nextjs</w:t>
+      </w:r>
+      <w:proofErr w:type="spellEnd"/>
+      <w:r>
+        <w:t xml:space="preserve"> better than </w:t>
+      </w:r>
+      <w:proofErr w:type="spellStart"/>
+      <w:r>
+        <w:t>Reactjs</w:t>
+      </w:r>
+      <w:proofErr w:type="spellEnd"/>
+      <w:r>
+        <w:t xml:space="preserve"> </w:t>
+      </w:r>
+    </w:p>
+    <w:p>
+      <w:proofErr w:type="spellStart"/>
+      <w:r>
+        <w:t>Bbith</w:t>
+      </w:r>
+      <w:proofErr w:type="spellEnd"/>
+      <w:r>
+        <w:t xml:space="preserve"> are different things</w:t>
+      </w:r>
+    </w:p>
+    <w:p>
+      <w:r>
+        <w:lastRenderedPageBreak/>
+        <w:t>Rea</w:t>
+      </w:r>
+      <w:r>
+        <w:t>c</w:t>
+      </w:r>
+      <w:r>
+        <w:t xml:space="preserve">t is </w:t>
+      </w:r>
+      <w:proofErr w:type="gramStart"/>
+      <w:r>
+        <w:t xml:space="preserve">raw </w:t>
+      </w:r>
+      <w:r>
+        <w:t>,</w:t>
+      </w:r>
+      <w:proofErr w:type="gramEnd"/>
+      <w:r>
+        <w:t xml:space="preserve"> </w:t>
+      </w:r>
+      <w:r>
+        <w:t>R</w:t>
+      </w:r>
+      <w:r>
+        <w:t xml:space="preserve">eact has core end development </w:t>
+      </w:r>
+      <w:r>
+        <w:t>(who knows)</w:t>
+      </w:r>
+    </w:p>
+    <w:p>
+      <w:r>
+        <w:t xml:space="preserve">Next </w:t>
+      </w:r>
+      <w:proofErr w:type="spellStart"/>
+      <w:r>
+        <w:t>js</w:t>
+      </w:r>
+      <w:proofErr w:type="spellEnd"/>
+      <w:r>
+        <w:t xml:space="preserve"> uses react to solve some problems </w:t>
+      </w:r>
+    </w:p>
+    <w:p>
+      <w:proofErr w:type="gramStart"/>
+      <w:r>
+        <w:t>Yes it is</w:t>
+      </w:r>
+      <w:proofErr w:type="gramEnd"/>
+      <w:r>
+        <w:t xml:space="preserve"> </w:t>
+      </w:r>
+      <w:proofErr w:type="spellStart"/>
+      <w:r>
+        <w:t>thankfull</w:t>
+      </w:r>
+      <w:proofErr w:type="spellEnd"/>
+      <w:r>
+        <w:t xml:space="preserve"> to React.</w:t>
+      </w:r>
+    </w:p>
+    <w:p>
+      <w:r>
+        <w:t>But we cannot compare them</w:t>
+      </w:r>
+      <w:r>
+        <w:t xml:space="preserve"> as it uses </w:t>
+      </w:r>
+      <w:proofErr w:type="gramStart"/>
+      <w:r>
+        <w:t>react</w:t>
+      </w:r>
+      <w:proofErr w:type="gramEnd"/>
+      <w:r>
+        <w:t xml:space="preserve"> we can’t compare them</w:t>
+      </w:r>
+    </w:p>
+    <w:p>
+      <w:r>
+        <w:drawing>
+          <wp:inline distT="0" distB="0" distL="0" distR="0" wp14:anchorId="0530E74B" wp14:editId="4025EB9B">
+            <wp:extent cx="5468113" cy="3781953"/>
+            <wp:effectExtent l="0" t="0" r="0" b="9525"/>
+            <wp:docPr id="1137965608" name="Picture 1"/>
+            <wp:cNvGraphicFramePr>
+              <a:graphicFrameLocks xmlns:a="http://schemas.openxmlformats.org/drawingml/2006/main" noChangeAspect="1"/>
+            </wp:cNvGraphicFramePr>
+            <a:graphic xmlns:a="http://schemas.openxmlformats.org/drawingml/2006/main">
+              <a:graphicData uri="http://schemas.openxmlformats.org/drawingml/2006/picture">
+                <pic:pic xmlns:pic="http://schemas.openxmlformats.org/drawingml/2006/picture">
+                  <pic:nvPicPr>
+                    <pic:cNvPr id="1137965608" name=""/>
+                    <pic:cNvPicPr/>
+                  </pic:nvPicPr>
+                  <pic:blipFill>
+                    <a:blip r:embed="rId16"/>
+                    <a:stretch>
+                      <a:fillRect/>
+                    </a:stretch>
+                  </pic:blipFill>
+                  <pic:spPr>
+                    <a:xfrm>
+                      <a:off x="0" y="0"/>
+                      <a:ext cx="5468113" cy="3781953"/>
+                    </a:xfrm>
+                    <a:prstGeom prst="rect">
+                      <a:avLst/>
+                    </a:prstGeom>
+                  </pic:spPr>
+                </pic:pic>
+              </a:graphicData>
+            </a:graphic>
+          </wp:inline>
+        </w:drawing>
+      </w:r>
+    </w:p>
+    <w:p>
+      <w:r>
+        <w:t xml:space="preserve">There is a think called Next Head which give us very much </w:t>
+      </w:r>
+      <w:r>
+        <w:t xml:space="preserve">convenience </w:t>
+      </w:r>
+    </w:p>
+    <w:p>
+      <w:pPr>
+        <w:rPr>
+          <w:b/>
+          <w:bCs/>
+          <w:color w:val="EE0000"/>
+        </w:rPr>
+      </w:pPr>
+      <w:r>
+        <w:rPr>
+          <w:b/>
+          <w:bCs/>
+          <w:color w:val="EE0000"/>
+        </w:rPr>
+        <w:t xml:space="preserve">Teacher also learnt </w:t>
+      </w:r>
+      <w:proofErr w:type="spellStart"/>
+      <w:r>
+        <w:rPr>
+          <w:b/>
+          <w:bCs/>
+          <w:color w:val="EE0000"/>
+        </w:rPr>
+        <w:t>Strapi</w:t>
+      </w:r>
+      <w:proofErr w:type="spellEnd"/>
+      <w:r>
+        <w:rPr>
+          <w:b/>
+          <w:bCs/>
+          <w:color w:val="EE0000"/>
+        </w:rPr>
+        <w:t>, it’s a headless CMS</w:t>
+      </w:r>
+    </w:p>
+    <w:p>
+      <w:r>
+        <w:t>In modern world the Head element from next.js is useless</w:t>
+      </w:r>
+    </w:p>
+    <w:p>
+      <w:pPr>
+        <w:jc w:val="center"/>
+      </w:pPr>
+      <w:r>
+        <w:drawing>
+          <wp:inline distT="0" distB="0" distL="0" distR="0" wp14:anchorId="3D169277" wp14:editId="25FDBF24">
+            <wp:extent cx="3600953" cy="895475"/>
+            <wp:effectExtent l="0" t="0" r="0" b="0"/>
+            <wp:docPr id="957311174" name="Picture 1"/>
+            <wp:cNvGraphicFramePr>
+              <a:graphicFrameLocks xmlns:a="http://schemas.openxmlformats.org/drawingml/2006/main" noChangeAspect="1"/>
+            </wp:cNvGraphicFramePr>
+            <a:graphic xmlns:a="http://schemas.openxmlformats.org/drawingml/2006/main">
+              <a:graphicData uri="http://schemas.openxmlformats.org/drawingml/2006/picture">
+                <pic:pic xmlns:pic="http://schemas.openxmlformats.org/drawingml/2006/picture">
+                  <pic:nvPicPr>
+                    <pic:cNvPr id="957311174" name=""/>
+                    <pic:cNvPicPr/>
+                  </pic:nvPicPr>
+                  <pic:blipFill>
+                    <a:blip r:embed="rId17"/>
+                    <a:stretch>
+                      <a:fillRect/>
+                    </a:stretch>
+                  </pic:blipFill>
+                  <pic:spPr>
+                    <a:xfrm>
+                      <a:off x="0" y="0"/>
+                      <a:ext cx="3600953" cy="895475"/>
+                    </a:xfrm>
+                    <a:prstGeom prst="rect">
+                      <a:avLst/>
+                    </a:prstGeom>
+                  </pic:spPr>
+                </pic:pic>
+              </a:graphicData>
+            </a:graphic>
+          </wp:inline>
+        </w:drawing>
+      </w:r>
+    </w:p>
+    <w:p>
+      <w:proofErr w:type="gramStart"/>
+      <w:r>
+        <w:t>No</w:t>
+      </w:r>
+      <w:proofErr w:type="gramEnd"/>
+      <w:r>
+        <w:t xml:space="preserve"> we use </w:t>
+      </w:r>
+      <w:proofErr w:type="gramStart"/>
+      <w:r>
+        <w:t>above  code</w:t>
+      </w:r>
+      <w:proofErr w:type="gramEnd"/>
+      <w:r>
+        <w:t xml:space="preserve"> in </w:t>
+      </w:r>
+      <w:proofErr w:type="spellStart"/>
+      <w:r>
+        <w:t>layout.tsx</w:t>
+      </w:r>
+      <w:proofErr w:type="spellEnd"/>
+      <w:r>
+        <w:t xml:space="preserve"> to </w:t>
+      </w:r>
+      <w:r>
+        <w:t xml:space="preserve">change </w:t>
+      </w:r>
+      <w:r>
+        <w:t>title or</w:t>
+      </w:r>
+      <w:r>
+        <w:t xml:space="preserve"> </w:t>
+      </w:r>
+      <w:r>
+        <w:t>description.</w:t>
+      </w:r>
+    </w:p>
+    <w:p>
+      <w:r>
+        <w:t xml:space="preserve">So whatever component is present in the </w:t>
+      </w:r>
+      <w:proofErr w:type="spellStart"/>
+      <w:r>
+        <w:t>page.tsx</w:t>
+      </w:r>
+      <w:proofErr w:type="spellEnd"/>
+      <w:r>
+        <w:t xml:space="preserve"> </w:t>
+      </w:r>
+      <w:r>
+        <w:t xml:space="preserve">will be displayed in the Home page of our website </w:t>
+      </w:r>
+    </w:p>
+    <w:p>
+      <w:r>
+        <w:t>Unlike other framework you get your default 404 error page.</w:t>
+      </w:r>
+    </w:p>
+    <w:p>
+      <w:r>
+        <w:t>You enable or disable an extension for a workspace</w:t>
+      </w:r>
+      <w:r>
+        <w:t xml:space="preserve"> by going to drop down of enable or disable in the extension information.</w:t>
+      </w:r>
+    </w:p>
+    <w:p>
+      <w:proofErr w:type="gramStart"/>
+      <w:r>
+        <w:t>Its</w:t>
+      </w:r>
+      <w:proofErr w:type="gramEnd"/>
+      <w:r>
+        <w:t xml:space="preserve"> like PHP or if you have made a si</w:t>
+      </w:r>
+      <w:r>
+        <w:t>m</w:t>
+      </w:r>
+      <w:r>
+        <w:t xml:space="preserve">ple html </w:t>
+      </w:r>
+      <w:proofErr w:type="gramStart"/>
+      <w:r>
+        <w:t>sites</w:t>
+      </w:r>
+      <w:proofErr w:type="gramEnd"/>
+      <w:r>
+        <w:t>.</w:t>
+      </w:r>
+    </w:p>
+    <w:p>
+      <w:r>
+        <w:t>Add a folder</w:t>
+      </w:r>
+      <w:r>
+        <w:t xml:space="preserve"> and inside it add </w:t>
+      </w:r>
+      <w:proofErr w:type="spellStart"/>
+      <w:r>
+        <w:t>page.jsx</w:t>
+      </w:r>
+      <w:proofErr w:type="spellEnd"/>
+      <w:r>
+        <w:t xml:space="preserve"> you will get end points </w:t>
+      </w:r>
+    </w:p>
+    <w:p/>
+    <w:p>
+      <w:r>
+        <w:t xml:space="preserve">It’s the same in </w:t>
+      </w:r>
+      <w:proofErr w:type="spellStart"/>
+      <w:proofErr w:type="gramStart"/>
+      <w:r>
+        <w:t>jsx</w:t>
+      </w:r>
+      <w:proofErr w:type="spellEnd"/>
+      <w:r>
+        <w:t>(</w:t>
+      </w:r>
+      <w:proofErr w:type="gramEnd"/>
+      <w:r>
+        <w:t xml:space="preserve">here I am wrong) </w:t>
+      </w:r>
+      <w:r>
+        <w:t xml:space="preserve">this Is </w:t>
+      </w:r>
+      <w:proofErr w:type="gramStart"/>
+      <w:r>
+        <w:t>file based</w:t>
+      </w:r>
+      <w:proofErr w:type="gramEnd"/>
+      <w:r>
+        <w:t xml:space="preserve"> routing </w:t>
+      </w:r>
+    </w:p>
+    <w:p>
+      <w:r>
+        <w:t>It is good because it keeps us tension free.</w:t>
+      </w:r>
+      <w:r>
+        <w:t xml:space="preserve"> You don’t have to </w:t>
+      </w:r>
+      <w:proofErr w:type="spellStart"/>
+      <w:r>
+        <w:t>vonfidgure</w:t>
+      </w:r>
+      <w:proofErr w:type="spellEnd"/>
+      <w:r>
+        <w:t xml:space="preserve"> too much </w:t>
+      </w:r>
+    </w:p>
+    <w:p>
+      <w:r>
+        <w:t>There is no need to use router</w:t>
+      </w:r>
+      <w:r>
+        <w:t>,</w:t>
+      </w:r>
+      <w:r>
+        <w:t xml:space="preserve"> switch etc</w:t>
+      </w:r>
+    </w:p>
+    <w:p>
+      <w:r>
+        <w:t xml:space="preserve">If you were using react you may have had to use all this </w:t>
+      </w:r>
+      <w:r>
+        <w:t>you won’t have to do it here.</w:t>
+      </w:r>
+    </w:p>
+    <w:p>
+      <w:pPr>
+        <w:jc w:val="center"/>
+      </w:pPr>
+      <w:r>
+        <w:drawing>
+          <wp:inline distT="0" distB="0" distL="0" distR="0" wp14:anchorId="60B7BA02" wp14:editId="0367D172">
+            <wp:extent cx="4820323" cy="2829320"/>
+            <wp:effectExtent l="0" t="0" r="0" b="9525"/>
+            <wp:docPr id="2106540428" name="Picture 1"/>
+            <wp:cNvGraphicFramePr>
+              <a:graphicFrameLocks xmlns:a="http://schemas.openxmlformats.org/drawingml/2006/main" noChangeAspect="1"/>
+            </wp:cNvGraphicFramePr>
+            <a:graphic xmlns:a="http://schemas.openxmlformats.org/drawingml/2006/main">
+              <a:graphicData uri="http://schemas.openxmlformats.org/drawingml/2006/picture">
+                <pic:pic xmlns:pic="http://schemas.openxmlformats.org/drawingml/2006/picture">
+                  <pic:nvPicPr>
+                    <pic:cNvPr id="2106540428" name=""/>
+                    <pic:cNvPicPr/>
+                  </pic:nvPicPr>
+                  <pic:blipFill>
+                    <a:blip r:embed="rId18"/>
+                    <a:stretch>
+                      <a:fillRect/>
+                    </a:stretch>
+                  </pic:blipFill>
+                  <pic:spPr>
+                    <a:xfrm>
+                      <a:off x="0" y="0"/>
+                      <a:ext cx="4820323" cy="2829320"/>
+                    </a:xfrm>
+                    <a:prstGeom prst="rect">
+                      <a:avLst/>
+                    </a:prstGeom>
+                  </pic:spPr>
+                </pic:pic>
+              </a:graphicData>
+            </a:graphic>
+          </wp:inline>
+        </w:drawing>
+      </w:r>
+    </w:p>
+    <w:p>
+      <w:r>
+        <w:t xml:space="preserve">Now by dynamic routes </w:t>
+      </w:r>
+      <w:r>
+        <w:t xml:space="preserve">we mean we want to pull dynamically from </w:t>
+      </w:r>
+      <w:r>
+        <w:t xml:space="preserve">the database </w:t>
+      </w:r>
+    </w:p>
+    <w:p>
+      <w:r>
+        <w:t>If there is any slug in the database</w:t>
+      </w:r>
+      <w:r>
+        <w:t xml:space="preserve"> </w:t>
+      </w:r>
+    </w:p>
+    <w:p>
+      <w:r>
+        <w:t xml:space="preserve">What actually happens is that whatever comes after the defined slug in the app or its subfolder is treated as a parameter like mostly last text in the </w:t>
+      </w:r>
+      <w:proofErr w:type="spellStart"/>
+      <w:r>
+        <w:t>url</w:t>
+      </w:r>
+      <w:proofErr w:type="spellEnd"/>
+      <w:r>
+        <w:t xml:space="preserve"> after </w:t>
+      </w:r>
+      <w:proofErr w:type="gramStart"/>
+      <w:r>
+        <w:t xml:space="preserve">last  </w:t>
+      </w:r>
+      <w:r>
+        <w:t>/</w:t>
+      </w:r>
+      <w:proofErr w:type="gramEnd"/>
+      <w:r>
+        <w:t>(who knows)</w:t>
+      </w:r>
+      <w:r>
+        <w:t>.</w:t>
+      </w:r>
+      <w:r>
+        <w:t xml:space="preserve"> This is happening through dynamic routes.</w:t>
+      </w:r>
+    </w:p>
+    <w:p>
+      <w:r>
+        <w:t xml:space="preserve">According to Teacher you can add square brackets </w:t>
+      </w:r>
+      <w:r>
+        <w:t xml:space="preserve">to the last of </w:t>
+      </w:r>
+      <w:proofErr w:type="spellStart"/>
+      <w:r>
+        <w:t>url</w:t>
+      </w:r>
+      <w:proofErr w:type="spellEnd"/>
+      <w:r>
+        <w:t xml:space="preserve"> </w:t>
+      </w:r>
+      <w:r>
+        <w:t>to add dynamic routes (who knows)</w:t>
+      </w:r>
+    </w:p>
+    <w:p>
+      <w:r>
+        <w:t xml:space="preserve">In React 12 the default component was client </w:t>
+      </w:r>
+    </w:p>
+    <w:p>
+      <w:r>
+        <w:t>But in React 1</w:t>
+      </w:r>
+      <w:r>
+        <w:t>3</w:t>
+      </w:r>
+      <w:r>
+        <w:t xml:space="preserve"> the default component is server we can tell a component is client side by writing “use client” on the top of the </w:t>
+      </w:r>
+      <w:r>
+        <w:t>component file.</w:t>
+      </w:r>
+    </w:p>
+    <w:p>
+      <w:r>
+        <w:t xml:space="preserve">And in now new version we use </w:t>
+      </w:r>
+      <w:proofErr w:type="spellStart"/>
+      <w:r>
+        <w:t>useParams</w:t>
+      </w:r>
+      <w:proofErr w:type="spellEnd"/>
+      <w:r>
+        <w:t xml:space="preserve"> but not </w:t>
+      </w:r>
+      <w:proofErr w:type="spellStart"/>
+      <w:r>
+        <w:t>useRouter</w:t>
+      </w:r>
+      <w:proofErr w:type="spellEnd"/>
+      <w:r>
+        <w:t xml:space="preserve"> for client side Now code look like below</w:t>
+      </w:r>
+    </w:p>
+    <w:p>
+      <w:pPr>
+        <w:jc w:val="center"/>
+      </w:pPr>
+      <w:r>
+        <w:lastRenderedPageBreak/>
+        <w:drawing>
+          <wp:inline distT="0" distB="0" distL="0" distR="0" wp14:anchorId="26116D41" wp14:editId="05990AC4">
+            <wp:extent cx="4029637" cy="2333951"/>
+            <wp:effectExtent l="0" t="0" r="0" b="9525"/>
+            <wp:docPr id="2070183693" name="Picture 1"/>
+            <wp:cNvGraphicFramePr>
+              <a:graphicFrameLocks xmlns:a="http://schemas.openxmlformats.org/drawingml/2006/main" noChangeAspect="1"/>
+            </wp:cNvGraphicFramePr>
+            <a:graphic xmlns:a="http://schemas.openxmlformats.org/drawingml/2006/main">
+              <a:graphicData uri="http://schemas.openxmlformats.org/drawingml/2006/picture">
+                <pic:pic xmlns:pic="http://schemas.openxmlformats.org/drawingml/2006/picture">
+                  <pic:nvPicPr>
+                    <pic:cNvPr id="2070183693" name=""/>
+                    <pic:cNvPicPr/>
+                  </pic:nvPicPr>
+                  <pic:blipFill>
+                    <a:blip r:embed="rId19"/>
+                    <a:stretch>
+                      <a:fillRect/>
+                    </a:stretch>
+                  </pic:blipFill>
+                  <pic:spPr>
+                    <a:xfrm>
+                      <a:off x="0" y="0"/>
+                      <a:ext cx="4029637" cy="2333951"/>
+                    </a:xfrm>
+                    <a:prstGeom prst="rect">
+                      <a:avLst/>
+                    </a:prstGeom>
+                  </pic:spPr>
+                </pic:pic>
+              </a:graphicData>
+            </a:graphic>
+          </wp:inline>
+        </w:drawing>
       </w:r>
     </w:p>
     <w:p/>
@@ -1687,7 +3654,6 @@
   <w:style w:type="character" w:default="1" w:styleId="DefaultParagraphFont">
     <w:name w:val="Default Paragraph Font"/>
     <w:uiPriority w:val="1"/>
-    <w:semiHidden/>
     <w:unhideWhenUsed/>
   </w:style>
   <w:style w:type="table" w:default="1" w:styleId="TableNormal">

</xml_diff>

<commit_message>
Lesson 5 Project 1: Hunting Coder - A Coder's Blog
</commit_message>
<xml_diff>
--- a/Notes.docx
+++ b/Notes.docx
@@ -180,7 +180,6 @@
         <w:t xml:space="preserve"> then you can export with the help of </w:t>
       </w:r>
       <w:proofErr w:type="spellStart"/>
-      <w:proofErr w:type="gramStart"/>
       <w:r>
         <w:t>nextjs</w:t>
       </w:r>
@@ -189,11 +188,7 @@
         <w:t xml:space="preserve"> </w:t>
       </w:r>
       <w:r>
-        <w:t>.</w:t>
-      </w:r>
-      <w:proofErr w:type="gramEnd"/>
-      <w:r>
-        <w:t xml:space="preserve"> Next </w:t>
+        <w:t xml:space="preserve">. Next </w:t>
       </w:r>
       <w:proofErr w:type="spellStart"/>
       <w:r>
@@ -336,13 +331,8 @@
       </w:r>
     </w:p>
     <w:p>
-      <w:proofErr w:type="gramStart"/>
-      <w:r>
-        <w:t>Yes</w:t>
-      </w:r>
-      <w:proofErr w:type="gramEnd"/>
-      <w:r>
-        <w:t xml:space="preserve"> we need React and </w:t>
+      <w:r>
+        <w:t xml:space="preserve">Yes we need React and </w:t>
       </w:r>
       <w:proofErr w:type="spellStart"/>
       <w:r>
@@ -382,18 +372,10 @@
         <w:t xml:space="preserve"> them</w:t>
       </w:r>
       <w:r>
-        <w:t xml:space="preserve"> about </w:t>
-      </w:r>
-      <w:proofErr w:type="gramStart"/>
-      <w:r>
-        <w:t>it</w:t>
-      </w:r>
-      <w:r>
-        <w:t>.(</w:t>
-      </w:r>
-      <w:proofErr w:type="gramEnd"/>
-      <w:r>
-        <w:t>who knows)</w:t>
+        <w:t xml:space="preserve"> about it</w:t>
+      </w:r>
+      <w:r>
+        <w:t>.(who knows)</w:t>
       </w:r>
     </w:p>
     <w:p>
@@ -658,13 +640,8 @@
     </w:p>
     <w:p>
       <w:r>
-        <w:t xml:space="preserve">Some other </w:t>
-      </w:r>
-      <w:proofErr w:type="gramStart"/>
-      <w:r>
-        <w:t>functionality</w:t>
-      </w:r>
-      <w:proofErr w:type="gramEnd"/>
+        <w:t>Some other functionality</w:t>
+      </w:r>
       <w:r>
         <w:t xml:space="preserve"> are above. </w:t>
       </w:r>
@@ -704,17 +681,12 @@
         <w:t xml:space="preserve">Teacher says yarn is faster better than np mot </w:t>
       </w:r>
       <w:proofErr w:type="spellStart"/>
-      <w:proofErr w:type="gramStart"/>
       <w:r>
         <w:t>npx</w:t>
       </w:r>
       <w:proofErr w:type="spellEnd"/>
       <w:r>
-        <w:t>(</w:t>
-      </w:r>
-      <w:proofErr w:type="gramEnd"/>
-      <w:r>
-        <w:t>who knows)</w:t>
+        <w:t>(who knows)</w:t>
       </w:r>
     </w:p>
     <w:p>
@@ -847,12 +819,10 @@
         <w:t xml:space="preserve">In </w:t>
       </w:r>
       <w:proofErr w:type="spellStart"/>
-      <w:proofErr w:type="gramStart"/>
       <w:r>
         <w:t>yarn.lock</w:t>
       </w:r>
       <w:proofErr w:type="spellEnd"/>
-      <w:proofErr w:type="gramEnd"/>
       <w:r>
         <w:t xml:space="preserve"> we see all the information about dependencies we see </w:t>
       </w:r>
@@ -929,48 +899,31 @@
       </w:r>
       <w:proofErr w:type="spellEnd"/>
       <w:r>
-        <w:t xml:space="preserve"> make sure if the project is installed in another </w:t>
-      </w:r>
-      <w:proofErr w:type="gramStart"/>
-      <w:r>
-        <w:t>system</w:t>
-      </w:r>
-      <w:proofErr w:type="gramEnd"/>
-      <w:r>
-        <w:t xml:space="preserve"> then it should have the same version dependencies </w:t>
-      </w:r>
-    </w:p>
-    <w:p>
-      <w:proofErr w:type="spellStart"/>
-      <w:proofErr w:type="gramStart"/>
+        <w:t xml:space="preserve"> make sure if the project is installed in another system then it should have the same version dependencies </w:t>
+      </w:r>
+    </w:p>
+    <w:p>
+      <w:proofErr w:type="spellStart"/>
       <w:r>
         <w:t>yarn.lock</w:t>
       </w:r>
       <w:proofErr w:type="spellEnd"/>
-      <w:proofErr w:type="gramEnd"/>
       <w:r>
         <w:t xml:space="preserve"> show all dependencies and their sub dependencies along with version but </w:t>
       </w:r>
       <w:proofErr w:type="spellStart"/>
-      <w:proofErr w:type="gramStart"/>
       <w:r>
         <w:t>package.json</w:t>
       </w:r>
       <w:proofErr w:type="spellEnd"/>
-      <w:proofErr w:type="gramEnd"/>
       <w:r>
         <w:t xml:space="preserve"> just only show dependencies </w:t>
       </w:r>
       <w:proofErr w:type="spellStart"/>
       <w:r>
-        <w:t>that</w:t>
-      </w:r>
-      <w:proofErr w:type="gramStart"/>
-      <w:r>
-        <w:t>’;s</w:t>
-      </w:r>
-      <w:proofErr w:type="spellEnd"/>
-      <w:proofErr w:type="gramEnd"/>
+        <w:t>that’;s</w:t>
+      </w:r>
+      <w:proofErr w:type="spellEnd"/>
       <w:r>
         <w:t xml:space="preserve"> why they are very large in size.</w:t>
       </w:r>
@@ -1001,15 +954,7 @@
       </w:r>
       <w:proofErr w:type="spellEnd"/>
       <w:r>
-        <w:t xml:space="preserve"> </w:t>
-      </w:r>
-      <w:proofErr w:type="gramStart"/>
-      <w:r>
-        <w:t>project(</w:t>
-      </w:r>
-      <w:proofErr w:type="gramEnd"/>
-      <w:r>
-        <w:t>who knows)</w:t>
+        <w:t xml:space="preserve"> project(who knows)</w:t>
       </w:r>
     </w:p>
     <w:p>
@@ -1022,15 +967,7 @@
       </w:r>
       <w:proofErr w:type="spellEnd"/>
       <w:r>
-        <w:t xml:space="preserve"> application maybe in your repository home </w:t>
-      </w:r>
-      <w:proofErr w:type="gramStart"/>
-      <w:r>
-        <w:t>page(</w:t>
-      </w:r>
-      <w:proofErr w:type="gramEnd"/>
-      <w:r>
-        <w:t>who knows)</w:t>
+        <w:t xml:space="preserve"> application maybe in your repository home page(who knows)</w:t>
       </w:r>
     </w:p>
     <w:p>
@@ -1241,13 +1178,8 @@
       <w:r>
         <w:t xml:space="preserve">So public folder </w:t>
       </w:r>
-      <w:proofErr w:type="gramStart"/>
-      <w:r>
-        <w:t>have</w:t>
-      </w:r>
-      <w:proofErr w:type="gramEnd"/>
-      <w:r>
-        <w:t xml:space="preserve"> all the files</w:t>
+      <w:r>
+        <w:t>have all the files</w:t>
       </w:r>
       <w:r>
         <w:t xml:space="preserve"> that we want other user to access it </w:t>
@@ -1263,15 +1195,7 @@
     </w:p>
     <w:p>
       <w:r>
-        <w:t xml:space="preserve">It does not apply to pages folder node </w:t>
-      </w:r>
-      <w:proofErr w:type="gramStart"/>
-      <w:r>
-        <w:t>modules ,</w:t>
-      </w:r>
-      <w:proofErr w:type="gramEnd"/>
-      <w:r>
-        <w:t xml:space="preserve"> .next folder.</w:t>
+        <w:t>It does not apply to pages folder node modules , .next folder.</w:t>
       </w:r>
     </w:p>
     <w:p>
@@ -1358,7 +1282,6 @@
         <w:t xml:space="preserve"> make an </w:t>
       </w:r>
       <w:proofErr w:type="spellStart"/>
-      <w:proofErr w:type="gramStart"/>
       <w:r>
         <w:t>about</w:t>
       </w:r>
@@ -1370,11 +1293,7 @@
       </w:r>
       <w:proofErr w:type="spellEnd"/>
       <w:r>
-        <w:t>(</w:t>
-      </w:r>
-      <w:proofErr w:type="gramEnd"/>
-      <w:r>
-        <w:t xml:space="preserve">or </w:t>
+        <w:t xml:space="preserve">(or </w:t>
       </w:r>
       <w:proofErr w:type="spellStart"/>
       <w:r>
@@ -1403,13 +1322,8 @@
       <w:r>
         <w:t xml:space="preserve">Next provide you a </w:t>
       </w:r>
-      <w:proofErr w:type="gramStart"/>
-      <w:r>
-        <w:t>built in</w:t>
-      </w:r>
-      <w:proofErr w:type="gramEnd"/>
-      <w:r>
-        <w:t xml:space="preserve"> componen</w:t>
+      <w:r>
+        <w:t>built in componen</w:t>
       </w:r>
       <w:r>
         <w:t>t</w:t>
@@ -1442,6 +1356,9 @@
         <w:jc w:val="center"/>
       </w:pPr>
       <w:r>
+        <w:rPr>
+          <w:noProof/>
+        </w:rPr>
         <w:drawing>
           <wp:inline distT="0" distB="0" distL="0" distR="0" wp14:anchorId="6041DB8D" wp14:editId="5990AA34">
             <wp:extent cx="2457793" cy="247685"/>
@@ -1481,15 +1398,7 @@
     </w:p>
     <w:p>
       <w:r>
-        <w:t xml:space="preserve">We will look about it later it just </w:t>
-      </w:r>
-      <w:proofErr w:type="gramStart"/>
-      <w:r>
-        <w:t>provide</w:t>
-      </w:r>
-      <w:proofErr w:type="gramEnd"/>
-      <w:r>
-        <w:t xml:space="preserve"> some optimization</w:t>
+        <w:t>We will look about it later it just provide some optimization</w:t>
       </w:r>
       <w:r>
         <w:t xml:space="preserve">s </w:t>
@@ -1582,7 +1491,15 @@
       </w:r>
       <w:proofErr w:type="spellEnd"/>
       <w:r>
-        <w:t xml:space="preserve"> we can d this by Image component (who knows)</w:t>
+        <w:t xml:space="preserve"> we can </w:t>
+      </w:r>
+      <w:proofErr w:type="spellStart"/>
+      <w:r>
+        <w:t>d</w:t>
+      </w:r>
+      <w:proofErr w:type="spellEnd"/>
+      <w:r>
+        <w:t xml:space="preserve"> this by Image component (who knows)</w:t>
       </w:r>
     </w:p>
     <w:p>
@@ -1597,60 +1514,28 @@
           <w:b/>
           <w:bCs/>
         </w:rPr>
-        <w:t xml:space="preserve">You can move the side bar from left to right by going to view and then to appearance and then to move primary bar to </w:t>
-      </w:r>
-      <w:proofErr w:type="gramStart"/>
+        <w:t>You can move the side bar from left to right by going to view and then to appearance and then to move primary bar to left</w:t>
+      </w:r>
       <w:r>
         <w:rPr>
           <w:b/>
           <w:bCs/>
         </w:rPr>
-        <w:t>left</w:t>
+        <w:t>(if in right)</w:t>
       </w:r>
       <w:r>
         <w:rPr>
           <w:b/>
           <w:bCs/>
         </w:rPr>
-        <w:t>(</w:t>
-      </w:r>
-      <w:proofErr w:type="gramEnd"/>
+        <w:t xml:space="preserve"> or right</w:t>
+      </w:r>
       <w:r>
         <w:rPr>
           <w:b/>
           <w:bCs/>
         </w:rPr>
-        <w:t>if in right)</w:t>
-      </w:r>
-      <w:r>
-        <w:rPr>
-          <w:b/>
-          <w:bCs/>
-        </w:rPr>
-        <w:t xml:space="preserve"> or </w:t>
-      </w:r>
-      <w:proofErr w:type="gramStart"/>
-      <w:r>
-        <w:rPr>
-          <w:b/>
-          <w:bCs/>
-        </w:rPr>
-        <w:t>right</w:t>
-      </w:r>
-      <w:r>
-        <w:rPr>
-          <w:b/>
-          <w:bCs/>
-        </w:rPr>
-        <w:t>(</w:t>
-      </w:r>
-      <w:proofErr w:type="gramEnd"/>
-      <w:r>
-        <w:rPr>
-          <w:b/>
-          <w:bCs/>
-        </w:rPr>
-        <w:t>if in left)</w:t>
+        <w:t>(if in left)</w:t>
       </w:r>
     </w:p>
     <w:p>
@@ -1741,6 +1626,9 @@
     </w:p>
     <w:p>
       <w:r>
+        <w:rPr>
+          <w:noProof/>
+        </w:rPr>
         <w:drawing>
           <wp:inline distT="0" distB="0" distL="0" distR="0" wp14:anchorId="560BF8E0" wp14:editId="245798A5">
             <wp:extent cx="4134427" cy="4439270"/>
@@ -1828,13 +1716,8 @@
       <w:r>
         <w:t xml:space="preserve">from </w:t>
       </w:r>
-      <w:proofErr w:type="gramStart"/>
-      <w:r>
-        <w:t>here(</w:t>
-      </w:r>
-      <w:proofErr w:type="gramEnd"/>
-      <w:r>
-        <w:t>who knows)</w:t>
+      <w:r>
+        <w:t>here(who knows)</w:t>
       </w:r>
     </w:p>
     <w:p>
@@ -1884,32 +1767,14 @@
           <w:color w:val="EE0000"/>
         </w:rPr>
         <w:lastRenderedPageBreak/>
-        <w:t xml:space="preserve">We can import style </w:t>
-      </w:r>
-      <w:proofErr w:type="gramStart"/>
+        <w:t xml:space="preserve">We can import style classes(or maybe id) In our component and use it to apply the properties associated with that </w:t>
+      </w:r>
       <w:r>
         <w:rPr>
           <w:b/>
           <w:bCs/>
           <w:color w:val="EE0000"/>
         </w:rPr>
-        <w:t>classes(</w:t>
-      </w:r>
-      <w:proofErr w:type="gramEnd"/>
-      <w:r>
-        <w:rPr>
-          <w:b/>
-          <w:bCs/>
-          <w:color w:val="EE0000"/>
-        </w:rPr>
-        <w:t xml:space="preserve">or maybe id) In our component and use it to apply the properties associated with that </w:t>
-      </w:r>
-      <w:r>
-        <w:rPr>
-          <w:b/>
-          <w:bCs/>
-          <w:color w:val="EE0000"/>
-        </w:rPr>
         <w:t>class as shown below</w:t>
       </w:r>
     </w:p>
@@ -1918,6 +1783,9 @@
         <w:jc w:val="center"/>
       </w:pPr>
       <w:r>
+        <w:rPr>
+          <w:noProof/>
+        </w:rPr>
         <w:drawing>
           <wp:inline distT="0" distB="0" distL="0" distR="0" wp14:anchorId="34B3ADDD" wp14:editId="6C21C908">
             <wp:extent cx="5515745" cy="3534268"/>
@@ -2035,6 +1903,7 @@
         <w:rPr>
           <w:b/>
           <w:bCs/>
+          <w:noProof/>
         </w:rPr>
         <w:drawing>
           <wp:inline distT="0" distB="0" distL="0" distR="0" wp14:anchorId="545F873E" wp14:editId="6FD4356E">
@@ -2089,15 +1958,7 @@
         <w:t>We will see why</w:t>
       </w:r>
       <w:r>
-        <w:t xml:space="preserve"> </w:t>
-      </w:r>
-      <w:proofErr w:type="gramStart"/>
-      <w:r>
-        <w:t>file based</w:t>
-      </w:r>
-      <w:proofErr w:type="gramEnd"/>
-      <w:r>
-        <w:t xml:space="preserve"> routing </w:t>
+        <w:t xml:space="preserve"> file based routing </w:t>
       </w:r>
       <w:r>
         <w:t>is a convenient function in Next.js</w:t>
@@ -2105,18 +1966,10 @@
     </w:p>
     <w:p>
       <w:r>
-        <w:t xml:space="preserve">Convenience function = a ready-made helper that makes a task easier and faster to </w:t>
-      </w:r>
-      <w:proofErr w:type="gramStart"/>
-      <w:r>
-        <w:t>use.</w:t>
-      </w:r>
-      <w:r>
-        <w:t>(</w:t>
-      </w:r>
-      <w:proofErr w:type="gramEnd"/>
-      <w:r>
-        <w:t>who knows)</w:t>
+        <w:t>Convenience function = a ready-made helper that makes a task easier and faster to use.</w:t>
+      </w:r>
+      <w:r>
+        <w:t>(who knows)</w:t>
       </w:r>
     </w:p>
     <w:p>
@@ -2143,35 +1996,19 @@
       </w:r>
       <w:proofErr w:type="spellEnd"/>
       <w:r>
-        <w:t xml:space="preserve"> or simple HTML </w:t>
-      </w:r>
-      <w:proofErr w:type="gramStart"/>
-      <w:r>
-        <w:t>website</w:t>
-      </w:r>
-      <w:r>
-        <w:t>(</w:t>
-      </w:r>
-      <w:proofErr w:type="gramEnd"/>
-      <w:r>
-        <w:t>who knows)</w:t>
+        <w:t xml:space="preserve"> or simple HTML website</w:t>
+      </w:r>
+      <w:r>
+        <w:t>(who knows)</w:t>
       </w:r>
       <w:r>
         <w:t>.</w:t>
       </w:r>
       <w:r>
-        <w:t xml:space="preserve"> You can enable page </w:t>
-      </w:r>
-      <w:proofErr w:type="gramStart"/>
-      <w:r>
-        <w:t>routes</w:t>
-      </w:r>
-      <w:r>
-        <w:t>(</w:t>
-      </w:r>
-      <w:proofErr w:type="gramEnd"/>
-      <w:r>
-        <w:t>who knows)</w:t>
+        <w:t xml:space="preserve"> You can enable page routes</w:t>
+      </w:r>
+      <w:r>
+        <w:t>(who knows)</w:t>
       </w:r>
     </w:p>
     <w:p>
@@ -2190,6 +2027,9 @@
         <w:jc w:val="center"/>
       </w:pPr>
       <w:r>
+        <w:rPr>
+          <w:noProof/>
+        </w:rPr>
         <w:drawing>
           <wp:inline distT="0" distB="0" distL="0" distR="0" wp14:anchorId="272B171C" wp14:editId="11B0168D">
             <wp:extent cx="5731510" cy="3093720"/>
@@ -2267,17 +2107,12 @@
         <w:t xml:space="preserve">We </w:t>
       </w:r>
       <w:proofErr w:type="spellStart"/>
-      <w:proofErr w:type="gramStart"/>
       <w:r>
         <w:t>alos</w:t>
       </w:r>
       <w:proofErr w:type="spellEnd"/>
       <w:r>
-        <w:t xml:space="preserve"> .next</w:t>
-      </w:r>
-      <w:proofErr w:type="gramEnd"/>
-      <w:r>
-        <w:t xml:space="preserve"> in the </w:t>
+        <w:t xml:space="preserve"> .next in the </w:t>
       </w:r>
       <w:proofErr w:type="spellStart"/>
       <w:r>
@@ -2298,13 +2133,8 @@
       </w:r>
       <w:proofErr w:type="spellEnd"/>
       <w:r>
-        <w:t xml:space="preserve"> is frontend or </w:t>
-      </w:r>
-      <w:proofErr w:type="gramStart"/>
-      <w:r>
-        <w:t>backend  framework</w:t>
-      </w:r>
-      <w:proofErr w:type="gramEnd"/>
+        <w:t xml:space="preserve"> is frontend or backend  framework</w:t>
+      </w:r>
     </w:p>
     <w:p>
       <w:r>
@@ -2329,15 +2159,7 @@
       </w:r>
       <w:proofErr w:type="spellEnd"/>
       <w:r>
-        <w:t xml:space="preserve"> routes as </w:t>
-      </w:r>
-      <w:proofErr w:type="gramStart"/>
-      <w:r>
-        <w:t>well(</w:t>
-      </w:r>
-      <w:proofErr w:type="gramEnd"/>
-      <w:r>
-        <w:t>who knows)</w:t>
+        <w:t xml:space="preserve"> routes as well(who knows)</w:t>
       </w:r>
     </w:p>
     <w:p>
@@ -2383,6 +2205,9 @@
         <w:jc w:val="center"/>
       </w:pPr>
       <w:r>
+        <w:rPr>
+          <w:noProof/>
+        </w:rPr>
         <w:drawing>
           <wp:inline distT="0" distB="0" distL="0" distR="0" wp14:anchorId="35BC515B" wp14:editId="1489EDB9">
             <wp:extent cx="4925112" cy="1000265"/>
@@ -2476,18 +2301,10 @@
         <w:t>c</w:t>
       </w:r>
       <w:r>
-        <w:t xml:space="preserve">t is </w:t>
-      </w:r>
-      <w:proofErr w:type="gramStart"/>
-      <w:r>
-        <w:t xml:space="preserve">raw </w:t>
-      </w:r>
-      <w:r>
-        <w:t>,</w:t>
-      </w:r>
-      <w:proofErr w:type="gramEnd"/>
-      <w:r>
-        <w:t xml:space="preserve"> </w:t>
+        <w:t xml:space="preserve">t is raw </w:t>
+      </w:r>
+      <w:r>
+        <w:t xml:space="preserve">, </w:t>
       </w:r>
       <w:r>
         <w:t>R</w:t>
@@ -2513,13 +2330,8 @@
       </w:r>
     </w:p>
     <w:p>
-      <w:proofErr w:type="gramStart"/>
-      <w:r>
-        <w:t>Yes it is</w:t>
-      </w:r>
-      <w:proofErr w:type="gramEnd"/>
-      <w:r>
-        <w:t xml:space="preserve"> </w:t>
+      <w:r>
+        <w:t xml:space="preserve">Yes it is </w:t>
       </w:r>
       <w:proofErr w:type="spellStart"/>
       <w:r>
@@ -2535,19 +2347,14 @@
         <w:t>But we cannot compare them</w:t>
       </w:r>
       <w:r>
-        <w:t xml:space="preserve"> as it uses </w:t>
-      </w:r>
-      <w:proofErr w:type="gramStart"/>
-      <w:r>
-        <w:t>react</w:t>
-      </w:r>
-      <w:proofErr w:type="gramEnd"/>
-      <w:r>
-        <w:t xml:space="preserve"> we can’t compare them</w:t>
-      </w:r>
-    </w:p>
-    <w:p>
-      <w:r>
+        <w:t xml:space="preserve"> as it uses react we can’t compare them</w:t>
+      </w:r>
+    </w:p>
+    <w:p>
+      <w:r>
+        <w:rPr>
+          <w:noProof/>
+        </w:rPr>
         <w:drawing>
           <wp:inline distT="0" distB="0" distL="0" distR="0" wp14:anchorId="0530E74B" wp14:editId="4025EB9B">
             <wp:extent cx="5468113" cy="3781953"/>
@@ -2638,6 +2445,9 @@
         <w:jc w:val="center"/>
       </w:pPr>
       <w:r>
+        <w:rPr>
+          <w:noProof/>
+        </w:rPr>
         <w:drawing>
           <wp:inline distT="0" distB="0" distL="0" distR="0" wp14:anchorId="3D169277" wp14:editId="25FDBF24">
             <wp:extent cx="3600953" cy="895475"/>
@@ -2676,21 +2486,8 @@
       </w:r>
     </w:p>
     <w:p>
-      <w:proofErr w:type="gramStart"/>
-      <w:r>
-        <w:t>No</w:t>
-      </w:r>
-      <w:proofErr w:type="gramEnd"/>
-      <w:r>
-        <w:t xml:space="preserve"> we use </w:t>
-      </w:r>
-      <w:proofErr w:type="gramStart"/>
-      <w:r>
-        <w:t>above  code</w:t>
-      </w:r>
-      <w:proofErr w:type="gramEnd"/>
-      <w:r>
-        <w:t xml:space="preserve"> in </w:t>
+      <w:r>
+        <w:t xml:space="preserve">No we use above  code in </w:t>
       </w:r>
       <w:proofErr w:type="spellStart"/>
       <w:r>
@@ -2743,27 +2540,14 @@
       </w:r>
     </w:p>
     <w:p>
-      <w:proofErr w:type="gramStart"/>
-      <w:r>
-        <w:t>Its</w:t>
-      </w:r>
-      <w:proofErr w:type="gramEnd"/>
-      <w:r>
-        <w:t xml:space="preserve"> like PHP or if you have made a si</w:t>
+      <w:r>
+        <w:t>Its like PHP or if you have made a si</w:t>
       </w:r>
       <w:r>
         <w:t>m</w:t>
       </w:r>
       <w:r>
-        <w:t xml:space="preserve">ple html </w:t>
-      </w:r>
-      <w:proofErr w:type="gramStart"/>
-      <w:r>
-        <w:t>sites</w:t>
-      </w:r>
-      <w:proofErr w:type="gramEnd"/>
-      <w:r>
-        <w:t>.</w:t>
+        <w:t>ple html sites.</w:t>
       </w:r>
     </w:p>
     <w:p>
@@ -2788,28 +2572,15 @@
         <w:t xml:space="preserve">It’s the same in </w:t>
       </w:r>
       <w:proofErr w:type="spellStart"/>
-      <w:proofErr w:type="gramStart"/>
       <w:r>
         <w:t>jsx</w:t>
       </w:r>
       <w:proofErr w:type="spellEnd"/>
       <w:r>
-        <w:t>(</w:t>
-      </w:r>
-      <w:proofErr w:type="gramEnd"/>
-      <w:r>
-        <w:t xml:space="preserve">here I am wrong) </w:t>
-      </w:r>
-      <w:r>
-        <w:t xml:space="preserve">this Is </w:t>
-      </w:r>
-      <w:proofErr w:type="gramStart"/>
-      <w:r>
-        <w:t>file based</w:t>
-      </w:r>
-      <w:proofErr w:type="gramEnd"/>
-      <w:r>
-        <w:t xml:space="preserve"> routing </w:t>
+        <w:t xml:space="preserve">(here I am wrong) </w:t>
+      </w:r>
+      <w:r>
+        <w:t xml:space="preserve">this Is file based routing </w:t>
       </w:r>
     </w:p>
     <w:p>
@@ -2852,6 +2623,9 @@
         <w:jc w:val="center"/>
       </w:pPr>
       <w:r>
+        <w:rPr>
+          <w:noProof/>
+        </w:rPr>
         <w:drawing>
           <wp:inline distT="0" distB="0" distL="0" distR="0" wp14:anchorId="60B7BA02" wp14:editId="0367D172">
             <wp:extent cx="4820323" cy="2829320"/>
@@ -2920,14 +2694,12 @@
       <w:r>
         <w:t xml:space="preserve"> after </w:t>
       </w:r>
-      <w:proofErr w:type="gramStart"/>
       <w:r>
         <w:t xml:space="preserve">last  </w:t>
       </w:r>
       <w:r>
         <w:t>/</w:t>
       </w:r>
-      <w:proofErr w:type="gramEnd"/>
       <w:r>
         <w:t>(who knows)</w:t>
       </w:r>
@@ -2994,7 +2766,13 @@
       </w:r>
       <w:proofErr w:type="spellEnd"/>
       <w:r>
-        <w:t xml:space="preserve"> for client side Now code look like below</w:t>
+        <w:t xml:space="preserve"> for client side Now </w:t>
+      </w:r>
+      <w:r>
+        <w:t>the component</w:t>
+      </w:r>
+      <w:r>
+        <w:t xml:space="preserve"> look like below</w:t>
       </w:r>
     </w:p>
     <w:p>
@@ -3002,6 +2780,9 @@
         <w:jc w:val="center"/>
       </w:pPr>
       <w:r>
+        <w:rPr>
+          <w:noProof/>
+        </w:rPr>
         <w:lastRenderedPageBreak/>
         <w:drawing>
           <wp:inline distT="0" distB="0" distL="0" distR="0" wp14:anchorId="26116D41" wp14:editId="05990AC4">
@@ -3040,6 +2821,904 @@
         </w:drawing>
       </w:r>
     </w:p>
+    <w:p>
+      <w:r>
+        <w:t xml:space="preserve">Teacher will tell us enough </w:t>
+      </w:r>
+      <w:proofErr w:type="spellStart"/>
+      <w:r>
+        <w:t>javascript</w:t>
+      </w:r>
+      <w:proofErr w:type="spellEnd"/>
+      <w:r>
+        <w:t xml:space="preserve"> o</w:t>
+      </w:r>
+      <w:r>
+        <w:t>f</w:t>
+      </w:r>
+      <w:r>
+        <w:t xml:space="preserve"> React to start with next.js</w:t>
+      </w:r>
+    </w:p>
+    <w:p>
+      <w:r>
+        <w:t xml:space="preserve"> </w:t>
+      </w:r>
+      <w:r>
+        <w:t xml:space="preserve">We will discuss topic that you may get stuck </w:t>
+      </w:r>
+      <w:r>
+        <w:t xml:space="preserve">in </w:t>
+      </w:r>
+      <w:proofErr w:type="spellStart"/>
+      <w:r>
+        <w:t>js</w:t>
+      </w:r>
+      <w:proofErr w:type="spellEnd"/>
+      <w:r>
+        <w:t xml:space="preserve"> we have</w:t>
+      </w:r>
+    </w:p>
+    <w:p>
+      <w:pPr>
+        <w:jc w:val="center"/>
+      </w:pPr>
+      <w:r>
+        <w:rPr>
+          <w:noProof/>
+        </w:rPr>
+        <w:drawing>
+          <wp:inline distT="0" distB="0" distL="0" distR="0" wp14:anchorId="72996773" wp14:editId="0222AA5B">
+            <wp:extent cx="4096322" cy="3877216"/>
+            <wp:effectExtent l="0" t="0" r="0" b="9525"/>
+            <wp:docPr id="1677959387" name="Picture 1"/>
+            <wp:cNvGraphicFramePr>
+              <a:graphicFrameLocks xmlns:a="http://schemas.openxmlformats.org/drawingml/2006/main" noChangeAspect="1"/>
+            </wp:cNvGraphicFramePr>
+            <a:graphic xmlns:a="http://schemas.openxmlformats.org/drawingml/2006/main">
+              <a:graphicData uri="http://schemas.openxmlformats.org/drawingml/2006/picture">
+                <pic:pic xmlns:pic="http://schemas.openxmlformats.org/drawingml/2006/picture">
+                  <pic:nvPicPr>
+                    <pic:cNvPr id="1677959387" name=""/>
+                    <pic:cNvPicPr/>
+                  </pic:nvPicPr>
+                  <pic:blipFill>
+                    <a:blip r:embed="rId20"/>
+                    <a:stretch>
+                      <a:fillRect/>
+                    </a:stretch>
+                  </pic:blipFill>
+                  <pic:spPr>
+                    <a:xfrm>
+                      <a:off x="0" y="0"/>
+                      <a:ext cx="4096322" cy="3877216"/>
+                    </a:xfrm>
+                    <a:prstGeom prst="rect">
+                      <a:avLst/>
+                    </a:prstGeom>
+                  </pic:spPr>
+                </pic:pic>
+              </a:graphicData>
+            </a:graphic>
+          </wp:inline>
+        </w:drawing>
+      </w:r>
+    </w:p>
+    <w:p>
+      <w:pPr>
+        <w:jc w:val="center"/>
+      </w:pPr>
+      <w:r>
+        <w:rPr>
+          <w:noProof/>
+        </w:rPr>
+        <w:lastRenderedPageBreak/>
+        <w:drawing>
+          <wp:inline distT="0" distB="0" distL="0" distR="0" wp14:anchorId="2FEF6CA7" wp14:editId="0F280C8D">
+            <wp:extent cx="3591426" cy="3172268"/>
+            <wp:effectExtent l="0" t="0" r="0" b="9525"/>
+            <wp:docPr id="1721348544" name="Picture 1"/>
+            <wp:cNvGraphicFramePr>
+              <a:graphicFrameLocks xmlns:a="http://schemas.openxmlformats.org/drawingml/2006/main" noChangeAspect="1"/>
+            </wp:cNvGraphicFramePr>
+            <a:graphic xmlns:a="http://schemas.openxmlformats.org/drawingml/2006/main">
+              <a:graphicData uri="http://schemas.openxmlformats.org/drawingml/2006/picture">
+                <pic:pic xmlns:pic="http://schemas.openxmlformats.org/drawingml/2006/picture">
+                  <pic:nvPicPr>
+                    <pic:cNvPr id="1721348544" name=""/>
+                    <pic:cNvPicPr/>
+                  </pic:nvPicPr>
+                  <pic:blipFill>
+                    <a:blip r:embed="rId21"/>
+                    <a:stretch>
+                      <a:fillRect/>
+                    </a:stretch>
+                  </pic:blipFill>
+                  <pic:spPr>
+                    <a:xfrm>
+                      <a:off x="0" y="0"/>
+                      <a:ext cx="3591426" cy="3172268"/>
+                    </a:xfrm>
+                    <a:prstGeom prst="rect">
+                      <a:avLst/>
+                    </a:prstGeom>
+                  </pic:spPr>
+                </pic:pic>
+              </a:graphicData>
+            </a:graphic>
+          </wp:inline>
+        </w:drawing>
+      </w:r>
+    </w:p>
+    <w:p>
+      <w:r>
+        <w:t>React was made so that user can easily create user interfaces</w:t>
+      </w:r>
+      <w:r>
+        <w:t xml:space="preserve"> and we can do event binding properly(who knows)</w:t>
+      </w:r>
+    </w:p>
+    <w:p>
+      <w:pPr>
+        <w:rPr>
+          <w:b/>
+          <w:bCs/>
+        </w:rPr>
+      </w:pPr>
+      <w:r>
+        <w:rPr>
+          <w:b/>
+          <w:bCs/>
+        </w:rPr>
+        <w:t>What is Event Binding?</w:t>
+      </w:r>
+    </w:p>
+    <w:p>
+      <w:r>
+        <w:rPr>
+          <w:b/>
+          <w:bCs/>
+        </w:rPr>
+        <w:t>Event binding = connecting (binding) an event (like click, change, submit) with a function (handler) so that when the event happens, your function runs.</w:t>
+      </w:r>
+    </w:p>
+    <w:p>
+      <w:r>
+        <w:t xml:space="preserve">Another reason is that </w:t>
+      </w:r>
+      <w:r>
+        <w:t xml:space="preserve">if you want to change </w:t>
+      </w:r>
+      <w:r>
+        <w:t>content</w:t>
+      </w:r>
+      <w:r>
+        <w:t xml:space="preserve"> dynamically like element in the website</w:t>
+      </w:r>
+      <w:r>
+        <w:t xml:space="preserve"> then by </w:t>
+      </w:r>
+      <w:proofErr w:type="spellStart"/>
+      <w:r>
+        <w:t>js</w:t>
+      </w:r>
+      <w:proofErr w:type="spellEnd"/>
+      <w:r>
+        <w:t xml:space="preserve"> code </w:t>
+      </w:r>
+      <w:r>
+        <w:t>you can do so</w:t>
+      </w:r>
+    </w:p>
+    <w:p>
+      <w:r>
+        <w:t>Now suppose we want that when we scroll then some eleme</w:t>
+      </w:r>
+      <w:r>
+        <w:t>n</w:t>
+      </w:r>
+      <w:r>
+        <w:t>ts</w:t>
+      </w:r>
+      <w:r>
+        <w:t xml:space="preserve"> content</w:t>
+      </w:r>
+      <w:r>
+        <w:t xml:space="preserve"> dynamically change </w:t>
+      </w:r>
+      <w:r>
+        <w:t>then we write a very simple code in which I will say if I scroll then change a particular var</w:t>
+      </w:r>
+      <w:r>
+        <w:t>iable(m</w:t>
+      </w:r>
+      <w:r>
+        <w:t>ay</w:t>
+      </w:r>
+      <w:r>
+        <w:t>be representing the content in elements )</w:t>
+      </w:r>
+      <w:r>
+        <w:t xml:space="preserve"> and that variable will be state(who knows)</w:t>
+      </w:r>
+      <w:r>
+        <w:t xml:space="preserve"> so this is a concept in React. </w:t>
+      </w:r>
+    </w:p>
+    <w:p>
+      <w:r>
+        <w:t xml:space="preserve">Some components are </w:t>
+      </w:r>
+    </w:p>
+    <w:p>
+      <w:r>
+        <w:rPr>
+          <w:b/>
+          <w:bCs/>
+        </w:rPr>
+        <w:t>spread operator</w:t>
+      </w:r>
+      <w:r>
+        <w:t xml:space="preserve"> as shown below</w:t>
+      </w:r>
+    </w:p>
+    <w:p>
+      <w:pPr>
+        <w:jc w:val="center"/>
+      </w:pPr>
+      <w:r>
+        <w:rPr>
+          <w:noProof/>
+        </w:rPr>
+        <w:drawing>
+          <wp:inline distT="0" distB="0" distL="0" distR="0" wp14:anchorId="3AC90D11" wp14:editId="4E0722C3">
+            <wp:extent cx="1971950" cy="1324160"/>
+            <wp:effectExtent l="0" t="0" r="0" b="9525"/>
+            <wp:docPr id="1209122305" name="Picture 1"/>
+            <wp:cNvGraphicFramePr>
+              <a:graphicFrameLocks xmlns:a="http://schemas.openxmlformats.org/drawingml/2006/main" noChangeAspect="1"/>
+            </wp:cNvGraphicFramePr>
+            <a:graphic xmlns:a="http://schemas.openxmlformats.org/drawingml/2006/main">
+              <a:graphicData uri="http://schemas.openxmlformats.org/drawingml/2006/picture">
+                <pic:pic xmlns:pic="http://schemas.openxmlformats.org/drawingml/2006/picture">
+                  <pic:nvPicPr>
+                    <pic:cNvPr id="1209122305" name=""/>
+                    <pic:cNvPicPr/>
+                  </pic:nvPicPr>
+                  <pic:blipFill>
+                    <a:blip r:embed="rId22"/>
+                    <a:stretch>
+                      <a:fillRect/>
+                    </a:stretch>
+                  </pic:blipFill>
+                  <pic:spPr>
+                    <a:xfrm>
+                      <a:off x="0" y="0"/>
+                      <a:ext cx="1971950" cy="1324160"/>
+                    </a:xfrm>
+                    <a:prstGeom prst="rect">
+                      <a:avLst/>
+                    </a:prstGeom>
+                  </pic:spPr>
+                </pic:pic>
+              </a:graphicData>
+            </a:graphic>
+          </wp:inline>
+        </w:drawing>
+      </w:r>
+    </w:p>
+    <w:p>
+      <w:r>
+        <w:t xml:space="preserve">Leaned new thing about spread operator </w:t>
+      </w:r>
+    </w:p>
+    <w:p>
+      <w:pPr>
+        <w:jc w:val="center"/>
+      </w:pPr>
+      <w:r>
+        <w:rPr>
+          <w:noProof/>
+        </w:rPr>
+        <w:lastRenderedPageBreak/>
+        <w:drawing>
+          <wp:inline distT="0" distB="0" distL="0" distR="0" wp14:anchorId="1BEA76B7" wp14:editId="0CD903F4">
+            <wp:extent cx="2238687" cy="1276528"/>
+            <wp:effectExtent l="0" t="0" r="9525" b="0"/>
+            <wp:docPr id="1060369728" name="Picture 1"/>
+            <wp:cNvGraphicFramePr>
+              <a:graphicFrameLocks xmlns:a="http://schemas.openxmlformats.org/drawingml/2006/main" noChangeAspect="1"/>
+            </wp:cNvGraphicFramePr>
+            <a:graphic xmlns:a="http://schemas.openxmlformats.org/drawingml/2006/main">
+              <a:graphicData uri="http://schemas.openxmlformats.org/drawingml/2006/picture">
+                <pic:pic xmlns:pic="http://schemas.openxmlformats.org/drawingml/2006/picture">
+                  <pic:nvPicPr>
+                    <pic:cNvPr id="1060369728" name=""/>
+                    <pic:cNvPicPr/>
+                  </pic:nvPicPr>
+                  <pic:blipFill>
+                    <a:blip r:embed="rId23"/>
+                    <a:stretch>
+                      <a:fillRect/>
+                    </a:stretch>
+                  </pic:blipFill>
+                  <pic:spPr>
+                    <a:xfrm>
+                      <a:off x="0" y="0"/>
+                      <a:ext cx="2238687" cy="1276528"/>
+                    </a:xfrm>
+                    <a:prstGeom prst="rect">
+                      <a:avLst/>
+                    </a:prstGeom>
+                  </pic:spPr>
+                </pic:pic>
+              </a:graphicData>
+            </a:graphic>
+          </wp:inline>
+        </w:drawing>
+      </w:r>
+    </w:p>
+    <w:p>
+      <w:r>
+        <w:t xml:space="preserve">We can use spread operator  to pass </w:t>
+      </w:r>
+      <w:r>
+        <w:t xml:space="preserve">the elements in the array to pass as an argument (in the order they are in the array) </w:t>
+      </w:r>
+      <w:r>
+        <w:t>to a function</w:t>
+      </w:r>
+      <w:r>
+        <w:t xml:space="preserve"> who has ordered argument</w:t>
+      </w:r>
+      <w:r>
+        <w:t xml:space="preserve"> as shown above.</w:t>
+      </w:r>
+    </w:p>
+    <w:p>
+      <w:r>
+        <w:t xml:space="preserve">Next topic I already know that is </w:t>
+      </w:r>
+      <w:proofErr w:type="spellStart"/>
+      <w:r>
+        <w:t>destructuring</w:t>
+      </w:r>
+      <w:proofErr w:type="spellEnd"/>
+      <w:r>
+        <w:t xml:space="preserve"> </w:t>
+      </w:r>
+    </w:p>
+    <w:p>
+      <w:r>
+        <w:t xml:space="preserve">Next topic is promises </w:t>
+      </w:r>
+      <w:r>
+        <w:t xml:space="preserve">and callbacks </w:t>
+      </w:r>
+    </w:p>
+    <w:p>
+      <w:r>
+        <w:t xml:space="preserve">Promises is something that will happen </w:t>
+      </w:r>
+      <w:r>
+        <w:t xml:space="preserve">bit it has not happened yet It </w:t>
+      </w:r>
+      <w:proofErr w:type="spellStart"/>
+      <w:r>
+        <w:t>si</w:t>
+      </w:r>
+      <w:proofErr w:type="spellEnd"/>
+      <w:r>
+        <w:t xml:space="preserve"> going to happen</w:t>
+      </w:r>
+      <w:r>
+        <w:t xml:space="preserve"> but it is going to happen and when it will be resolved</w:t>
+      </w:r>
+      <w:r>
+        <w:t>(firm decision)</w:t>
+      </w:r>
+      <w:r>
+        <w:t xml:space="preserve"> and if it’s failed</w:t>
+      </w:r>
+      <w:r>
+        <w:t xml:space="preserve"> </w:t>
+      </w:r>
+      <w:r>
+        <w:t>then it will be told to you (who knows)</w:t>
+      </w:r>
+    </w:p>
+    <w:p>
+      <w:r>
+        <w:t xml:space="preserve">So when promises get resolved then it do something </w:t>
+      </w:r>
+      <w:r>
+        <w:t xml:space="preserve">when promises get resolved </w:t>
+      </w:r>
+      <w:r>
+        <w:t xml:space="preserve">then a callback </w:t>
+      </w:r>
+      <w:r>
+        <w:t>get run.</w:t>
+      </w:r>
+      <w:r>
+        <w:t xml:space="preserve"> Or you can await it </w:t>
+      </w:r>
+      <w:r>
+        <w:t xml:space="preserve">which is a concept of async await. </w:t>
+      </w:r>
+      <w:r>
+        <w:t>What happens here</w:t>
+      </w:r>
+    </w:p>
+    <w:p>
+      <w:r>
+        <w:t xml:space="preserve">Is that an </w:t>
+      </w:r>
+      <w:proofErr w:type="spellStart"/>
+      <w:r>
+        <w:t>asyncronous</w:t>
+      </w:r>
+      <w:proofErr w:type="spellEnd"/>
+      <w:r>
+        <w:t xml:space="preserve"> function can be made and inside it there will be methods that are retu</w:t>
+      </w:r>
+      <w:r>
+        <w:t>r</w:t>
+      </w:r>
+      <w:r>
+        <w:t xml:space="preserve">ning promise and will wait promise is resolved </w:t>
+      </w:r>
+    </w:p>
+    <w:p>
+      <w:pPr>
+        <w:jc w:val="center"/>
+      </w:pPr>
+      <w:r>
+        <w:rPr>
+          <w:noProof/>
+        </w:rPr>
+        <w:drawing>
+          <wp:inline distT="0" distB="0" distL="0" distR="0" wp14:anchorId="7A1CF188" wp14:editId="436AE877">
+            <wp:extent cx="2686425" cy="752580"/>
+            <wp:effectExtent l="0" t="0" r="0" b="9525"/>
+            <wp:docPr id="1095715865" name="Picture 1"/>
+            <wp:cNvGraphicFramePr>
+              <a:graphicFrameLocks xmlns:a="http://schemas.openxmlformats.org/drawingml/2006/main" noChangeAspect="1"/>
+            </wp:cNvGraphicFramePr>
+            <a:graphic xmlns:a="http://schemas.openxmlformats.org/drawingml/2006/main">
+              <a:graphicData uri="http://schemas.openxmlformats.org/drawingml/2006/picture">
+                <pic:pic xmlns:pic="http://schemas.openxmlformats.org/drawingml/2006/picture">
+                  <pic:nvPicPr>
+                    <pic:cNvPr id="1095715865" name=""/>
+                    <pic:cNvPicPr/>
+                  </pic:nvPicPr>
+                  <pic:blipFill>
+                    <a:blip r:embed="rId24"/>
+                    <a:stretch>
+                      <a:fillRect/>
+                    </a:stretch>
+                  </pic:blipFill>
+                  <pic:spPr>
+                    <a:xfrm>
+                      <a:off x="0" y="0"/>
+                      <a:ext cx="2686425" cy="752580"/>
+                    </a:xfrm>
+                    <a:prstGeom prst="rect">
+                      <a:avLst/>
+                    </a:prstGeom>
+                  </pic:spPr>
+                </pic:pic>
+              </a:graphicData>
+            </a:graphic>
+          </wp:inline>
+        </w:drawing>
+      </w:r>
+    </w:p>
+    <w:p>
+      <w:r>
+        <w:t>In above code a1</w:t>
+      </w:r>
+      <w:r>
+        <w:t>.a2 and a3</w:t>
+      </w:r>
+      <w:r>
+        <w:t xml:space="preserve"> is </w:t>
+      </w:r>
+      <w:r>
+        <w:t xml:space="preserve">a </w:t>
+      </w:r>
+      <w:r>
+        <w:t>promise</w:t>
+      </w:r>
+      <w:r>
+        <w:t xml:space="preserve">. </w:t>
+      </w:r>
+      <w:r>
+        <w:t xml:space="preserve">And we will wait for it be resolved </w:t>
+      </w:r>
+      <w:r>
+        <w:t xml:space="preserve">so the async function will slow down </w:t>
+      </w:r>
+    </w:p>
+    <w:p>
+      <w:r>
+        <w:t xml:space="preserve">So there are concept of map, filters </w:t>
+      </w:r>
+      <w:r>
+        <w:t xml:space="preserve"> and reduce </w:t>
+      </w:r>
+    </w:p>
+    <w:p>
+      <w:r>
+        <w:t xml:space="preserve">To learn more we are going to make blog named as </w:t>
+      </w:r>
+      <w:r>
+        <w:t>“</w:t>
+      </w:r>
+      <w:r>
+        <w:t>Hunting Coder</w:t>
+      </w:r>
+      <w:r>
+        <w:t>”</w:t>
+      </w:r>
+      <w:r>
+        <w:t>.</w:t>
+      </w:r>
+    </w:p>
+    <w:p>
+      <w:r>
+        <w:t xml:space="preserve">We will see how </w:t>
+      </w:r>
+      <w:proofErr w:type="spellStart"/>
+      <w:r>
+        <w:t>nect</w:t>
+      </w:r>
+      <w:proofErr w:type="spellEnd"/>
+      <w:r>
+        <w:t xml:space="preserve"> </w:t>
+      </w:r>
+      <w:proofErr w:type="spellStart"/>
+      <w:r>
+        <w:t>js</w:t>
+      </w:r>
+      <w:proofErr w:type="spellEnd"/>
+      <w:r>
+        <w:t xml:space="preserve"> helps us in SEO</w:t>
+      </w:r>
+    </w:p>
+    <w:p>
+      <w:r>
+        <w:t xml:space="preserve">We will research about SSR and SSG feature that are there of </w:t>
+      </w:r>
+      <w:proofErr w:type="spellStart"/>
+      <w:r>
+        <w:t>nextjs</w:t>
+      </w:r>
+      <w:proofErr w:type="spellEnd"/>
+    </w:p>
+    <w:p>
+      <w:pPr>
+        <w:jc w:val="center"/>
+      </w:pPr>
+      <w:r>
+        <w:rPr>
+          <w:noProof/>
+        </w:rPr>
+        <w:lastRenderedPageBreak/>
+        <w:drawing>
+          <wp:inline distT="0" distB="0" distL="0" distR="0" wp14:anchorId="09022434" wp14:editId="32338F12">
+            <wp:extent cx="4258269" cy="4286848"/>
+            <wp:effectExtent l="0" t="0" r="9525" b="0"/>
+            <wp:docPr id="952984721" name="Picture 1"/>
+            <wp:cNvGraphicFramePr>
+              <a:graphicFrameLocks xmlns:a="http://schemas.openxmlformats.org/drawingml/2006/main" noChangeAspect="1"/>
+            </wp:cNvGraphicFramePr>
+            <a:graphic xmlns:a="http://schemas.openxmlformats.org/drawingml/2006/main">
+              <a:graphicData uri="http://schemas.openxmlformats.org/drawingml/2006/picture">
+                <pic:pic xmlns:pic="http://schemas.openxmlformats.org/drawingml/2006/picture">
+                  <pic:nvPicPr>
+                    <pic:cNvPr id="952984721" name=""/>
+                    <pic:cNvPicPr/>
+                  </pic:nvPicPr>
+                  <pic:blipFill>
+                    <a:blip r:embed="rId25"/>
+                    <a:stretch>
+                      <a:fillRect/>
+                    </a:stretch>
+                  </pic:blipFill>
+                  <pic:spPr>
+                    <a:xfrm>
+                      <a:off x="0" y="0"/>
+                      <a:ext cx="4258269" cy="4286848"/>
+                    </a:xfrm>
+                    <a:prstGeom prst="rect">
+                      <a:avLst/>
+                    </a:prstGeom>
+                  </pic:spPr>
+                </pic:pic>
+              </a:graphicData>
+            </a:graphic>
+          </wp:inline>
+        </w:drawing>
+      </w:r>
+    </w:p>
+    <w:p>
+      <w:r>
+        <w:t xml:space="preserve">How </w:t>
+      </w:r>
+      <w:r>
+        <w:t>t</w:t>
+      </w:r>
+      <w:r>
+        <w:t xml:space="preserve">o include them in our blog </w:t>
+      </w:r>
+      <w:r>
+        <w:t>and make it more profitable</w:t>
+      </w:r>
+      <w:r>
+        <w:t xml:space="preserve"> and he will tells us h</w:t>
+      </w:r>
+      <w:r>
+        <w:t>o</w:t>
+      </w:r>
+      <w:r>
+        <w:t>w search console that is Google produ</w:t>
+      </w:r>
+      <w:r>
+        <w:t xml:space="preserve">ct </w:t>
+      </w:r>
+      <w:r>
+        <w:t>and google analytics how we add these things to out blog.</w:t>
+      </w:r>
+      <w:r>
+        <w:t xml:space="preserve"> So that you can analy</w:t>
+      </w:r>
+      <w:r>
+        <w:t>s</w:t>
+      </w:r>
+      <w:r>
+        <w:t xml:space="preserve">e what traffic is comping </w:t>
+      </w:r>
+      <w:r>
+        <w:t xml:space="preserve">and where it is coming from </w:t>
+      </w:r>
+      <w:r>
+        <w:t>what should you do?</w:t>
+      </w:r>
+    </w:p>
+    <w:p>
+      <w:r>
+        <w:t xml:space="preserve">What are core web vitals(who knows) </w:t>
+      </w:r>
+      <w:r>
+        <w:t>Is your page</w:t>
+      </w:r>
+      <w:r>
+        <w:t xml:space="preserve"> speed</w:t>
+      </w:r>
+      <w:r>
+        <w:t xml:space="preserve"> too slow</w:t>
+      </w:r>
+      <w:r>
+        <w:t xml:space="preserve">. If it Is too slow then what page is slow and then  </w:t>
+      </w:r>
+      <w:r>
+        <w:t>how to im</w:t>
+      </w:r>
+      <w:r>
+        <w:t>p</w:t>
+      </w:r>
+      <w:r>
+        <w:t xml:space="preserve">rove it. </w:t>
+      </w:r>
+      <w:r>
+        <w:t xml:space="preserve">and we will learn it through this project </w:t>
+      </w:r>
+      <w:r>
+        <w:t xml:space="preserve">and he will also </w:t>
+      </w:r>
+      <w:proofErr w:type="spellStart"/>
+      <w:r>
+        <w:t>e</w:t>
+      </w:r>
+      <w:r>
+        <w:t>x</w:t>
+      </w:r>
+      <w:r>
+        <w:t>plin</w:t>
+      </w:r>
+      <w:proofErr w:type="spellEnd"/>
+      <w:r>
+        <w:t xml:space="preserve"> the concept of next</w:t>
+      </w:r>
+      <w:r>
+        <w:t>.</w:t>
+      </w:r>
+      <w:r>
+        <w:t>js here through this project.</w:t>
+      </w:r>
+    </w:p>
+    <w:p>
+      <w:r>
+        <w:t>Like we talk about Next Head(outdated)</w:t>
+      </w:r>
+      <w:r>
+        <w:t xml:space="preserve"> or next image</w:t>
+      </w:r>
+      <w:r>
+        <w:t xml:space="preserve"> and there are many other concept in next.js</w:t>
+      </w:r>
+    </w:p>
+    <w:p>
+      <w:pPr>
+        <w:jc w:val="center"/>
+      </w:pPr>
+      <w:r>
+        <w:rPr>
+          <w:noProof/>
+        </w:rPr>
+        <w:lastRenderedPageBreak/>
+        <w:drawing>
+          <wp:inline distT="0" distB="0" distL="0" distR="0" wp14:anchorId="5A724158" wp14:editId="6C41B9EA">
+            <wp:extent cx="4401164" cy="4486901"/>
+            <wp:effectExtent l="0" t="0" r="0" b="9525"/>
+            <wp:docPr id="1313387597" name="Picture 1"/>
+            <wp:cNvGraphicFramePr>
+              <a:graphicFrameLocks xmlns:a="http://schemas.openxmlformats.org/drawingml/2006/main" noChangeAspect="1"/>
+            </wp:cNvGraphicFramePr>
+            <a:graphic xmlns:a="http://schemas.openxmlformats.org/drawingml/2006/main">
+              <a:graphicData uri="http://schemas.openxmlformats.org/drawingml/2006/picture">
+                <pic:pic xmlns:pic="http://schemas.openxmlformats.org/drawingml/2006/picture">
+                  <pic:nvPicPr>
+                    <pic:cNvPr id="1313387597" name=""/>
+                    <pic:cNvPicPr/>
+                  </pic:nvPicPr>
+                  <pic:blipFill>
+                    <a:blip r:embed="rId26"/>
+                    <a:stretch>
+                      <a:fillRect/>
+                    </a:stretch>
+                  </pic:blipFill>
+                  <pic:spPr>
+                    <a:xfrm>
+                      <a:off x="0" y="0"/>
+                      <a:ext cx="4401164" cy="4486901"/>
+                    </a:xfrm>
+                    <a:prstGeom prst="rect">
+                      <a:avLst/>
+                    </a:prstGeom>
+                  </pic:spPr>
+                </pic:pic>
+              </a:graphicData>
+            </a:graphic>
+          </wp:inline>
+        </w:drawing>
+      </w:r>
+      <w:r>
+        <w:t>(who knows)</w:t>
+      </w:r>
+    </w:p>
+    <w:p>
+      <w:r>
+        <w:t>We will take this project to the deployment</w:t>
+      </w:r>
+    </w:p>
+    <w:p>
+      <w:r>
+        <w:t xml:space="preserve">Hunting coder is what who hunts for </w:t>
+      </w:r>
+      <w:r>
+        <w:t xml:space="preserve">skills, </w:t>
+      </w:r>
+      <w:r>
+        <w:t xml:space="preserve">quality work </w:t>
+      </w:r>
+      <w:r>
+        <w:t xml:space="preserve">, who hunts for bugs </w:t>
+      </w:r>
+      <w:r>
+        <w:t xml:space="preserve">and in blogs he shares his experience. </w:t>
+      </w:r>
+    </w:p>
+    <w:p>
+      <w:r>
+        <w:t xml:space="preserve">We make a Hunting Coder next app </w:t>
+      </w:r>
+      <w:r>
+        <w:t xml:space="preserve">by tunning the create command in </w:t>
+      </w:r>
+      <w:proofErr w:type="spellStart"/>
+      <w:r>
+        <w:t>powershell</w:t>
+      </w:r>
+      <w:proofErr w:type="spellEnd"/>
+      <w:r>
+        <w:t xml:space="preserve"> (Teacher will explain later)</w:t>
+      </w:r>
+    </w:p>
+    <w:p>
+      <w:r>
+        <w:t>Teacher says yen is very fast.</w:t>
+      </w:r>
+    </w:p>
+    <w:p>
+      <w:r>
+        <w:t>Instead of yarn run dev you can also write yarn dev(who knows)</w:t>
+      </w:r>
+    </w:p>
+    <w:p>
+      <w:r>
+        <w:t>In this website according to teacher the hunting coder solve a problem in an easy way if a difficult methos exist here.</w:t>
+      </w:r>
+    </w:p>
+    <w:p>
+      <w:r>
+        <w:t>If you do any silly mistakes like closing tag without opening</w:t>
+      </w:r>
+      <w:r>
+        <w:t>,</w:t>
+      </w:r>
+      <w:r>
+        <w:t xml:space="preserve"> HTML tolerate this type of error(I don’t know how)</w:t>
+      </w:r>
+      <w:r>
+        <w:t xml:space="preserve"> but </w:t>
+      </w:r>
+      <w:proofErr w:type="spellStart"/>
+      <w:r>
+        <w:t>jsx</w:t>
+      </w:r>
+      <w:proofErr w:type="spellEnd"/>
+      <w:r>
+        <w:t xml:space="preserve"> don’t </w:t>
+      </w:r>
+      <w:r>
+        <w:t xml:space="preserve"> . Sometimes </w:t>
+      </w:r>
+      <w:proofErr w:type="spellStart"/>
+      <w:r>
+        <w:t>een</w:t>
+      </w:r>
+      <w:proofErr w:type="spellEnd"/>
+      <w:r>
+        <w:t xml:space="preserve"> </w:t>
+      </w:r>
+      <w:proofErr w:type="spellStart"/>
+      <w:r>
+        <w:t>js</w:t>
+      </w:r>
+      <w:proofErr w:type="spellEnd"/>
+      <w:r>
+        <w:t xml:space="preserve"> tolerate some erro</w:t>
+      </w:r>
+      <w:r>
+        <w:t>r</w:t>
+      </w:r>
+      <w:r>
+        <w:t>s</w:t>
+      </w:r>
+      <w:r>
+        <w:t xml:space="preserve"> like you are not adding semi colon</w:t>
+      </w:r>
+      <w:r>
+        <w:t>(who knows)</w:t>
+      </w:r>
+      <w:r>
+        <w:t xml:space="preserve"> If in </w:t>
+      </w:r>
+      <w:proofErr w:type="spellStart"/>
+      <w:r>
+        <w:t>htlm</w:t>
+      </w:r>
+      <w:proofErr w:type="spellEnd"/>
+      <w:r>
+        <w:t xml:space="preserve"> you made an opening tag without closing it then browser parses </w:t>
+      </w:r>
+      <w:r>
+        <w:t xml:space="preserve">It according to it. </w:t>
+      </w:r>
+    </w:p>
+    <w:p/>
     <w:p/>
     <w:sectPr>
       <w:pgSz w:w="11906" w:h="16838"/>
@@ -3654,6 +4333,7 @@
   <w:style w:type="character" w:default="1" w:styleId="DefaultParagraphFont">
     <w:name w:val="Default Paragraph Font"/>
     <w:uiPriority w:val="1"/>
+    <w:semiHidden/>
     <w:unhideWhenUsed/>
   </w:style>
   <w:style w:type="table" w:default="1" w:styleId="TableNormal">

</xml_diff>

<commit_message>
Lesson 6 Head and Script Component in Next.js
</commit_message>
<xml_diff>
--- a/Notes.docx
+++ b/Notes.docx
@@ -3716,6 +3716,742 @@
       </w:r>
       <w:r>
         <w:t xml:space="preserve">It according to it. </w:t>
+      </w:r>
+    </w:p>
+    <w:p>
+      <w:r>
+        <w:t xml:space="preserve">The logic looks simple when we work with html, </w:t>
+      </w:r>
+      <w:proofErr w:type="spellStart"/>
+      <w:r>
+        <w:t>css</w:t>
+      </w:r>
+      <w:proofErr w:type="spellEnd"/>
+      <w:r>
+        <w:t xml:space="preserve"> and </w:t>
+      </w:r>
+      <w:proofErr w:type="spellStart"/>
+      <w:r>
+        <w:t>js</w:t>
+      </w:r>
+      <w:proofErr w:type="spellEnd"/>
+      <w:r>
+        <w:t xml:space="preserve"> but when we are In next </w:t>
+      </w:r>
+      <w:proofErr w:type="spellStart"/>
+      <w:r>
+        <w:t>js</w:t>
+      </w:r>
+      <w:proofErr w:type="spellEnd"/>
+      <w:r>
+        <w:t xml:space="preserve"> </w:t>
+      </w:r>
+      <w:r>
+        <w:t>where component are exported (who knows)</w:t>
+      </w:r>
+      <w:r>
+        <w:t xml:space="preserve"> </w:t>
+      </w:r>
+      <w:r>
+        <w:t xml:space="preserve">to make it easier Next </w:t>
+      </w:r>
+      <w:proofErr w:type="spellStart"/>
+      <w:r>
+        <w:t>js</w:t>
+      </w:r>
+      <w:proofErr w:type="spellEnd"/>
+      <w:r>
+        <w:t xml:space="preserve"> use to have a Head component but not anymore Now we </w:t>
+      </w:r>
+      <w:proofErr w:type="spellStart"/>
+      <w:r>
+        <w:t>delare</w:t>
+      </w:r>
+      <w:proofErr w:type="spellEnd"/>
+      <w:r>
+        <w:t xml:space="preserve"> it like below</w:t>
+      </w:r>
+    </w:p>
+    <w:p>
+      <w:pPr>
+        <w:jc w:val="center"/>
+      </w:pPr>
+    </w:p>
+    <w:p>
+      <w:pPr>
+        <w:jc w:val="center"/>
+      </w:pPr>
+      <w:r>
+        <w:rPr>
+          <w:noProof/>
+        </w:rPr>
+        <w:lastRenderedPageBreak/>
+        <w:drawing>
+          <wp:inline distT="0" distB="0" distL="0" distR="0" wp14:anchorId="74BD564A" wp14:editId="1EA4473A">
+            <wp:extent cx="3705742" cy="771633"/>
+            <wp:effectExtent l="0" t="0" r="0" b="9525"/>
+            <wp:docPr id="1192789719" name="Picture 1"/>
+            <wp:cNvGraphicFramePr>
+              <a:graphicFrameLocks xmlns:a="http://schemas.openxmlformats.org/drawingml/2006/main" noChangeAspect="1"/>
+            </wp:cNvGraphicFramePr>
+            <a:graphic xmlns:a="http://schemas.openxmlformats.org/drawingml/2006/main">
+              <a:graphicData uri="http://schemas.openxmlformats.org/drawingml/2006/picture">
+                <pic:pic xmlns:pic="http://schemas.openxmlformats.org/drawingml/2006/picture">
+                  <pic:nvPicPr>
+                    <pic:cNvPr id="1192789719" name=""/>
+                    <pic:cNvPicPr/>
+                  </pic:nvPicPr>
+                  <pic:blipFill>
+                    <a:blip r:embed="rId27"/>
+                    <a:stretch>
+                      <a:fillRect/>
+                    </a:stretch>
+                  </pic:blipFill>
+                  <pic:spPr>
+                    <a:xfrm>
+                      <a:off x="0" y="0"/>
+                      <a:ext cx="3705742" cy="771633"/>
+                    </a:xfrm>
+                    <a:prstGeom prst="rect">
+                      <a:avLst/>
+                    </a:prstGeom>
+                  </pic:spPr>
+                </pic:pic>
+              </a:graphicData>
+            </a:graphic>
+          </wp:inline>
+        </w:drawing>
+      </w:r>
+    </w:p>
+    <w:p>
+      <w:r>
+        <w:t xml:space="preserve">But </w:t>
+      </w:r>
+      <w:r>
+        <w:t xml:space="preserve">Next </w:t>
+      </w:r>
+      <w:r>
+        <w:t>Head component was used to change title of the page(or inject c</w:t>
+      </w:r>
+      <w:r>
+        <w:t>ontent</w:t>
+      </w:r>
+      <w:r>
+        <w:t xml:space="preserve"> in head</w:t>
+      </w:r>
+      <w:r>
+        <w:t xml:space="preserve"> of page </w:t>
+      </w:r>
+      <w:r>
+        <w:t>(who knows))</w:t>
+      </w:r>
+    </w:p>
+    <w:p>
+      <w:r>
+        <w:t xml:space="preserve">This </w:t>
+      </w:r>
+      <w:r>
+        <w:t xml:space="preserve">Next </w:t>
+      </w:r>
+      <w:r>
+        <w:t>head component help us to edit the head</w:t>
+      </w:r>
+      <w:r>
+        <w:t xml:space="preserve"> tag</w:t>
+      </w:r>
+      <w:r>
+        <w:t xml:space="preserve"> of a page directly </w:t>
+      </w:r>
+    </w:p>
+    <w:p>
+      <w:r>
+        <w:t xml:space="preserve">With this we are in the power of the </w:t>
+      </w:r>
+      <w:proofErr w:type="spellStart"/>
+      <w:r>
+        <w:t>nextjs</w:t>
+      </w:r>
+      <w:proofErr w:type="spellEnd"/>
+      <w:r>
+        <w:t xml:space="preserve"> </w:t>
+      </w:r>
+      <w:r>
+        <w:t xml:space="preserve">nut because if this </w:t>
+      </w:r>
+      <w:r>
+        <w:t xml:space="preserve">we get </w:t>
+      </w:r>
+      <w:r>
+        <w:t>good old HTML CSS</w:t>
+      </w:r>
+      <w:r>
+        <w:t xml:space="preserve"> </w:t>
+      </w:r>
+      <w:proofErr w:type="spellStart"/>
+      <w:r>
+        <w:t>nad</w:t>
+      </w:r>
+      <w:proofErr w:type="spellEnd"/>
+      <w:r>
+        <w:t xml:space="preserve"> </w:t>
+      </w:r>
+      <w:proofErr w:type="spellStart"/>
+      <w:r>
+        <w:t>js</w:t>
+      </w:r>
+      <w:proofErr w:type="spellEnd"/>
+      <w:r>
+        <w:t xml:space="preserve"> feel (alas not anymore)</w:t>
+      </w:r>
+    </w:p>
+    <w:p>
+      <w:r>
+        <w:t xml:space="preserve">Can we do it by </w:t>
+      </w:r>
+      <w:proofErr w:type="spellStart"/>
+      <w:r>
+        <w:t>js</w:t>
+      </w:r>
+      <w:proofErr w:type="spellEnd"/>
+      <w:r>
+        <w:t xml:space="preserve"> obviously we could do it</w:t>
+      </w:r>
+      <w:r>
+        <w:t xml:space="preserve"> Title can be set dynamically like you do in react.</w:t>
+      </w:r>
+    </w:p>
+    <w:p>
+      <w:r>
+        <w:t xml:space="preserve">But next </w:t>
+      </w:r>
+      <w:proofErr w:type="spellStart"/>
+      <w:r>
+        <w:t>js</w:t>
+      </w:r>
+      <w:proofErr w:type="spellEnd"/>
+      <w:r>
+        <w:t xml:space="preserve"> gives us a convenience function.</w:t>
+      </w:r>
+    </w:p>
+    <w:p>
+      <w:r>
+        <w:t xml:space="preserve">Now if you see the source code then </w:t>
+      </w:r>
+      <w:r>
+        <w:t xml:space="preserve">it is compressed </w:t>
+      </w:r>
+      <w:r>
+        <w:rPr>
+          <w:noProof/>
+        </w:rPr>
+        <w:drawing>
+          <wp:inline distT="0" distB="0" distL="0" distR="0" wp14:anchorId="20B1403B" wp14:editId="71CCA38F">
+            <wp:extent cx="5731510" cy="1003300"/>
+            <wp:effectExtent l="0" t="0" r="2540" b="6350"/>
+            <wp:docPr id="1426426191" name="Picture 1"/>
+            <wp:cNvGraphicFramePr>
+              <a:graphicFrameLocks xmlns:a="http://schemas.openxmlformats.org/drawingml/2006/main" noChangeAspect="1"/>
+            </wp:cNvGraphicFramePr>
+            <a:graphic xmlns:a="http://schemas.openxmlformats.org/drawingml/2006/main">
+              <a:graphicData uri="http://schemas.openxmlformats.org/drawingml/2006/picture">
+                <pic:pic xmlns:pic="http://schemas.openxmlformats.org/drawingml/2006/picture">
+                  <pic:nvPicPr>
+                    <pic:cNvPr id="1426426191" name=""/>
+                    <pic:cNvPicPr/>
+                  </pic:nvPicPr>
+                  <pic:blipFill>
+                    <a:blip r:embed="rId28"/>
+                    <a:stretch>
+                      <a:fillRect/>
+                    </a:stretch>
+                  </pic:blipFill>
+                  <pic:spPr>
+                    <a:xfrm>
+                      <a:off x="0" y="0"/>
+                      <a:ext cx="5731510" cy="1003300"/>
+                    </a:xfrm>
+                    <a:prstGeom prst="rect">
+                      <a:avLst/>
+                    </a:prstGeom>
+                  </pic:spPr>
+                </pic:pic>
+              </a:graphicData>
+            </a:graphic>
+          </wp:inline>
+        </w:drawing>
+      </w:r>
+    </w:p>
+    <w:p>
+      <w:r>
+        <w:t xml:space="preserve">It comes in </w:t>
+      </w:r>
+      <w:proofErr w:type="spellStart"/>
+      <w:r>
+        <w:t>statight</w:t>
+      </w:r>
+      <w:proofErr w:type="spellEnd"/>
+      <w:r>
+        <w:t xml:space="preserve"> line but above is line wrap applied</w:t>
+      </w:r>
+    </w:p>
+    <w:p>
+      <w:r>
+        <w:t xml:space="preserve">Because of SEO reason </w:t>
+      </w:r>
+    </w:p>
+    <w:p>
+      <w:r>
+        <w:t xml:space="preserve">So this was Head OK? Now suppose if you want to add external script </w:t>
+      </w:r>
+      <w:r>
+        <w:t xml:space="preserve">Let us say we want to add google analytics </w:t>
+      </w:r>
+      <w:r>
+        <w:t>, consider we want to add search console code</w:t>
+      </w:r>
+      <w:r>
+        <w:t>(who knows)</w:t>
+      </w:r>
+      <w:r>
+        <w:t>.</w:t>
+      </w:r>
+    </w:p>
+    <w:p>
+      <w:r>
+        <w:t xml:space="preserve">Consider giving us any code </w:t>
+      </w:r>
+      <w:r>
+        <w:t>and someone said that to add to ou</w:t>
+      </w:r>
+      <w:r>
+        <w:t>r</w:t>
+      </w:r>
+      <w:r>
+        <w:t xml:space="preserve"> p</w:t>
+      </w:r>
+      <w:r>
+        <w:t>age</w:t>
+      </w:r>
+      <w:r>
+        <w:t xml:space="preserve"> </w:t>
+      </w:r>
+      <w:r>
+        <w:t xml:space="preserve">then how we will </w:t>
+      </w:r>
+      <w:proofErr w:type="spellStart"/>
+      <w:r>
+        <w:t>js</w:t>
+      </w:r>
+      <w:proofErr w:type="spellEnd"/>
+      <w:r>
+        <w:t xml:space="preserve"> in any page </w:t>
+      </w:r>
+      <w:r>
+        <w:t xml:space="preserve">so we can add external </w:t>
+      </w:r>
+      <w:proofErr w:type="spellStart"/>
+      <w:r>
+        <w:t>js</w:t>
+      </w:r>
+      <w:proofErr w:type="spellEnd"/>
+      <w:r>
+        <w:t xml:space="preserve"> in our page so we can add google ads and google analytics scripts </w:t>
+      </w:r>
+    </w:p>
+    <w:p>
+      <w:r>
+        <w:t>Some times it happens with</w:t>
+      </w:r>
+      <w:r>
+        <w:t xml:space="preserve"> </w:t>
+      </w:r>
+      <w:proofErr w:type="spellStart"/>
+      <w:r>
+        <w:t>js</w:t>
+      </w:r>
+      <w:proofErr w:type="spellEnd"/>
+      <w:r>
+        <w:t xml:space="preserve"> is that it takes more time</w:t>
+      </w:r>
+      <w:r>
+        <w:t xml:space="preserve"> </w:t>
+      </w:r>
+      <w:r>
+        <w:t xml:space="preserve">as execution becomes very heavy </w:t>
+      </w:r>
+      <w:r>
+        <w:t>and because of that page becomes slow.</w:t>
+      </w:r>
+    </w:p>
+    <w:p>
+      <w:r>
+        <w:t xml:space="preserve">And you would not want that some third party trying to use some analytics your page </w:t>
+      </w:r>
+      <w:proofErr w:type="spellStart"/>
+      <w:r>
+        <w:t>becmoems</w:t>
+      </w:r>
+      <w:proofErr w:type="spellEnd"/>
+      <w:r>
+        <w:t xml:space="preserve"> slow.</w:t>
+      </w:r>
+    </w:p>
+    <w:p>
+      <w:r>
+        <w:t xml:space="preserve">First are your users if your user is able to take </w:t>
+      </w:r>
+      <w:r>
+        <w:t xml:space="preserve">service properly </w:t>
+      </w:r>
+      <w:r>
+        <w:t>of your website</w:t>
+      </w:r>
+      <w:r>
+        <w:t xml:space="preserve"> or able to consume the content it is a great thing.</w:t>
+      </w:r>
+    </w:p>
+    <w:p>
+      <w:r>
+        <w:t xml:space="preserve">So what happens there is a Script component in next </w:t>
+      </w:r>
+      <w:proofErr w:type="spellStart"/>
+      <w:r>
+        <w:t>js</w:t>
+      </w:r>
+      <w:proofErr w:type="spellEnd"/>
+      <w:r>
+        <w:t xml:space="preserve"> </w:t>
+      </w:r>
+      <w:r>
+        <w:t xml:space="preserve"> that we import form Next</w:t>
+      </w:r>
+      <w:r>
+        <w:t>/script.</w:t>
+      </w:r>
+    </w:p>
+    <w:p>
+      <w:r>
+        <w:t xml:space="preserve">How it is different from normal </w:t>
+      </w:r>
+      <w:r>
+        <w:t>script</w:t>
+      </w:r>
+    </w:p>
+    <w:p>
+      <w:pPr>
+        <w:jc w:val="center"/>
+      </w:pPr>
+      <w:r>
+        <w:rPr>
+          <w:noProof/>
+        </w:rPr>
+        <w:lastRenderedPageBreak/>
+        <w:drawing>
+          <wp:inline distT="0" distB="0" distL="0" distR="0" wp14:anchorId="0E3E5D20" wp14:editId="09875345">
+            <wp:extent cx="3724795" cy="2191056"/>
+            <wp:effectExtent l="0" t="0" r="9525" b="0"/>
+            <wp:docPr id="460930956" name="Picture 1"/>
+            <wp:cNvGraphicFramePr>
+              <a:graphicFrameLocks xmlns:a="http://schemas.openxmlformats.org/drawingml/2006/main" noChangeAspect="1"/>
+            </wp:cNvGraphicFramePr>
+            <a:graphic xmlns:a="http://schemas.openxmlformats.org/drawingml/2006/main">
+              <a:graphicData uri="http://schemas.openxmlformats.org/drawingml/2006/picture">
+                <pic:pic xmlns:pic="http://schemas.openxmlformats.org/drawingml/2006/picture">
+                  <pic:nvPicPr>
+                    <pic:cNvPr id="460930956" name=""/>
+                    <pic:cNvPicPr/>
+                  </pic:nvPicPr>
+                  <pic:blipFill>
+                    <a:blip r:embed="rId29"/>
+                    <a:stretch>
+                      <a:fillRect/>
+                    </a:stretch>
+                  </pic:blipFill>
+                  <pic:spPr>
+                    <a:xfrm>
+                      <a:off x="0" y="0"/>
+                      <a:ext cx="3724795" cy="2191056"/>
+                    </a:xfrm>
+                    <a:prstGeom prst="rect">
+                      <a:avLst/>
+                    </a:prstGeom>
+                  </pic:spPr>
+                </pic:pic>
+              </a:graphicData>
+            </a:graphic>
+          </wp:inline>
+        </w:drawing>
+      </w:r>
+    </w:p>
+    <w:p>
+      <w:r>
+        <w:t xml:space="preserve">We see above its attributes and </w:t>
+      </w:r>
+      <w:r>
+        <w:t xml:space="preserve">its </w:t>
+      </w:r>
+      <w:proofErr w:type="spellStart"/>
+      <w:r>
+        <w:t>nameis</w:t>
+      </w:r>
+      <w:proofErr w:type="spellEnd"/>
+      <w:r>
+        <w:t xml:space="preserve"> </w:t>
+      </w:r>
+      <w:r>
+        <w:t xml:space="preserve"> strategy ( think so). One is </w:t>
+      </w:r>
+      <w:proofErr w:type="spellStart"/>
+      <w:r>
+        <w:t>lazyload</w:t>
+      </w:r>
+      <w:proofErr w:type="spellEnd"/>
+      <w:r>
+        <w:t xml:space="preserve"> </w:t>
+      </w:r>
+      <w:r>
+        <w:t xml:space="preserve">that is when there will be free time. </w:t>
+      </w:r>
+      <w:r>
+        <w:t xml:space="preserve">When all our work is </w:t>
+      </w:r>
+      <w:proofErr w:type="spellStart"/>
+      <w:r>
+        <w:t>fne</w:t>
+      </w:r>
+      <w:proofErr w:type="spellEnd"/>
+      <w:r>
+        <w:t xml:space="preserve"> after that your script will be loaded.</w:t>
+      </w:r>
+    </w:p>
+    <w:p>
+      <w:r>
+        <w:t xml:space="preserve">You will want to use this </w:t>
+      </w:r>
+      <w:proofErr w:type="spellStart"/>
+      <w:r>
+        <w:t>inmost</w:t>
+      </w:r>
+      <w:proofErr w:type="spellEnd"/>
+      <w:r>
+        <w:t xml:space="preserve"> cases.</w:t>
+      </w:r>
+    </w:p>
+    <w:p>
+      <w:r>
+        <w:t xml:space="preserve">Another attribute is </w:t>
+      </w:r>
+      <w:proofErr w:type="spellStart"/>
+      <w:r>
+        <w:t>beforeInteractive</w:t>
+      </w:r>
+      <w:proofErr w:type="spellEnd"/>
+      <w:r>
+        <w:t xml:space="preserve"> </w:t>
+      </w:r>
+      <w:r>
+        <w:t xml:space="preserve">and another is </w:t>
+      </w:r>
+      <w:proofErr w:type="spellStart"/>
+      <w:r>
+        <w:t>afterInteractive</w:t>
+      </w:r>
+      <w:proofErr w:type="spellEnd"/>
+      <w:r>
+        <w:t>(default</w:t>
+      </w:r>
+    </w:p>
+    <w:p>
+      <w:r>
+        <w:t xml:space="preserve">So I add strategy and </w:t>
+      </w:r>
+      <w:r>
+        <w:t xml:space="preserve">give it value </w:t>
+      </w:r>
+      <w:proofErr w:type="spellStart"/>
+      <w:r>
+        <w:t>lazyOnload</w:t>
+      </w:r>
+      <w:proofErr w:type="spellEnd"/>
+      <w:r>
+        <w:t xml:space="preserve"> by this when the page is fully loaded then this script will run.</w:t>
+      </w:r>
+    </w:p>
+    <w:p>
+      <w:r>
+        <w:t xml:space="preserve">if you add any third party script then it make your page slow </w:t>
+      </w:r>
+      <w:r>
+        <w:t>Because for this script it don’t care about you</w:t>
+      </w:r>
+      <w:r>
+        <w:t xml:space="preserve"> whether your page is fast or slow They just want </w:t>
+      </w:r>
+      <w:r>
+        <w:t>us to use</w:t>
+      </w:r>
+      <w:r>
+        <w:t xml:space="preserve"> </w:t>
+      </w:r>
+      <w:r>
+        <w:t xml:space="preserve">their </w:t>
+      </w:r>
+      <w:r>
+        <w:t>service</w:t>
+      </w:r>
+      <w:r>
+        <w:t xml:space="preserve">. </w:t>
+      </w:r>
+    </w:p>
+    <w:p>
+      <w:r>
+        <w:t xml:space="preserve">If you say this script is slow then they will say do </w:t>
+      </w:r>
+      <w:proofErr w:type="spellStart"/>
+      <w:r>
+        <w:t>lazyload</w:t>
+      </w:r>
+      <w:proofErr w:type="spellEnd"/>
+      <w:r>
+        <w:t xml:space="preserve"> </w:t>
+      </w:r>
+      <w:r>
+        <w:t>How to do it they won’t tell you</w:t>
+      </w:r>
+      <w:r>
+        <w:t xml:space="preserve">. With plane </w:t>
+      </w:r>
+      <w:r>
+        <w:t xml:space="preserve">simple </w:t>
+      </w:r>
+      <w:proofErr w:type="spellStart"/>
+      <w:r>
+        <w:t>js</w:t>
+      </w:r>
+      <w:proofErr w:type="spellEnd"/>
+      <w:r>
+        <w:t xml:space="preserve"> </w:t>
+      </w:r>
+      <w:r>
+        <w:t>we</w:t>
+      </w:r>
+      <w:r>
+        <w:t xml:space="preserve"> can do this</w:t>
+      </w:r>
+      <w:r>
+        <w:t xml:space="preserve"> but in next </w:t>
+      </w:r>
+      <w:proofErr w:type="spellStart"/>
+      <w:r>
+        <w:t>js</w:t>
+      </w:r>
+      <w:proofErr w:type="spellEnd"/>
+      <w:r>
+        <w:t xml:space="preserve"> you can do this work easily.</w:t>
+      </w:r>
+    </w:p>
+    <w:p>
+      <w:r>
+        <w:t xml:space="preserve">Teacher is </w:t>
+      </w:r>
+      <w:proofErr w:type="spellStart"/>
+      <w:r>
+        <w:t>doin</w:t>
+      </w:r>
+      <w:proofErr w:type="spellEnd"/>
+      <w:r>
+        <w:t xml:space="preserve"> </w:t>
+      </w:r>
+      <w:proofErr w:type="spellStart"/>
+      <w:r>
+        <w:t>lazyonLoad</w:t>
+      </w:r>
+      <w:proofErr w:type="spellEnd"/>
+      <w:r>
+        <w:t>.</w:t>
+      </w:r>
+    </w:p>
+    <w:p>
+      <w:r>
+        <w:t xml:space="preserve">So </w:t>
+      </w:r>
+      <w:r>
+        <w:t xml:space="preserve">Teacher </w:t>
+      </w:r>
+      <w:r>
+        <w:t>did use lazy onload strategy.</w:t>
+      </w:r>
+    </w:p>
+    <w:p>
+      <w:pPr>
+        <w:jc w:val="center"/>
+      </w:pPr>
+      <w:r>
+        <w:drawing>
+          <wp:inline distT="0" distB="0" distL="0" distR="0" wp14:anchorId="28DD4109" wp14:editId="4B14C23F">
+            <wp:extent cx="4105848" cy="2734057"/>
+            <wp:effectExtent l="0" t="0" r="0" b="9525"/>
+            <wp:docPr id="1067548321" name="Picture 1"/>
+            <wp:cNvGraphicFramePr>
+              <a:graphicFrameLocks xmlns:a="http://schemas.openxmlformats.org/drawingml/2006/main" noChangeAspect="1"/>
+            </wp:cNvGraphicFramePr>
+            <a:graphic xmlns:a="http://schemas.openxmlformats.org/drawingml/2006/main">
+              <a:graphicData uri="http://schemas.openxmlformats.org/drawingml/2006/picture">
+                <pic:pic xmlns:pic="http://schemas.openxmlformats.org/drawingml/2006/picture">
+                  <pic:nvPicPr>
+                    <pic:cNvPr id="1067548321" name=""/>
+                    <pic:cNvPicPr/>
+                  </pic:nvPicPr>
+                  <pic:blipFill>
+                    <a:blip r:embed="rId30"/>
+                    <a:stretch>
+                      <a:fillRect/>
+                    </a:stretch>
+                  </pic:blipFill>
+                  <pic:spPr>
+                    <a:xfrm>
+                      <a:off x="0" y="0"/>
+                      <a:ext cx="4105848" cy="2734057"/>
+                    </a:xfrm>
+                    <a:prstGeom prst="rect">
+                      <a:avLst/>
+                    </a:prstGeom>
+                  </pic:spPr>
+                </pic:pic>
+              </a:graphicData>
+            </a:graphic>
+          </wp:inline>
+        </w:drawing>
+      </w:r>
+    </w:p>
+    <w:p>
+      <w:r>
+        <w:t xml:space="preserve">Never add script tag in Head element. </w:t>
+      </w:r>
+    </w:p>
+    <w:p>
+      <w:r>
+        <w:t xml:space="preserve">There is a property that is </w:t>
+      </w:r>
+      <w:proofErr w:type="spellStart"/>
+      <w:r>
+        <w:t>dangerouslyinnerhtml</w:t>
+      </w:r>
+      <w:proofErr w:type="spellEnd"/>
+      <w:r>
+        <w:t xml:space="preserve"> </w:t>
+      </w:r>
+    </w:p>
+    <w:p>
+      <w:r>
+        <w:lastRenderedPageBreak/>
+        <w:t>You will not be able to understand documentation but you will if you are at intermediate or advance</w:t>
+      </w:r>
+      <w:r>
+        <w:t xml:space="preserve">d </w:t>
+      </w:r>
+      <w:r>
+        <w:t>level.</w:t>
       </w:r>
     </w:p>
     <w:p/>

</xml_diff>

<commit_message>
Lesson 7 Image Component in Next.js
</commit_message>
<xml_diff>
--- a/Notes.docx
+++ b/Notes.docx
@@ -4387,6 +4387,9 @@
         <w:jc w:val="center"/>
       </w:pPr>
       <w:r>
+        <w:rPr>
+          <w:noProof/>
+        </w:rPr>
         <w:drawing>
           <wp:inline distT="0" distB="0" distL="0" distR="0" wp14:anchorId="28DD4109" wp14:editId="4B14C23F">
             <wp:extent cx="4105848" cy="2734057"/>
@@ -4445,6 +4448,11 @@
     <w:p>
       <w:r>
         <w:lastRenderedPageBreak/>
+        <w:t xml:space="preserve">Now if you </w:t>
+      </w:r>
+    </w:p>
+    <w:p>
+      <w:r>
         <w:t>You will not be able to understand documentation but you will if you are at intermediate or advance</w:t>
       </w:r>
       <w:r>
@@ -4454,8 +4462,771 @@
         <w:t>level.</w:t>
       </w:r>
     </w:p>
-    <w:p/>
-    <w:p/>
+    <w:p>
+      <w:r>
+        <w:t xml:space="preserve">If you work in any html, </w:t>
+      </w:r>
+      <w:proofErr w:type="spellStart"/>
+      <w:r>
+        <w:t>css</w:t>
+      </w:r>
+      <w:proofErr w:type="spellEnd"/>
+      <w:r>
+        <w:t xml:space="preserve"> , </w:t>
+      </w:r>
+      <w:proofErr w:type="spellStart"/>
+      <w:r>
+        <w:t>js</w:t>
+      </w:r>
+      <w:proofErr w:type="spellEnd"/>
+      <w:r>
+        <w:t xml:space="preserve"> and any framework.</w:t>
+      </w:r>
+    </w:p>
+    <w:p>
+      <w:r>
+        <w:t>Then there are high chances that when you use images then you face th</w:t>
+      </w:r>
+      <w:r>
+        <w:t>i</w:t>
+      </w:r>
+      <w:r>
+        <w:t>s problems</w:t>
+      </w:r>
+    </w:p>
+    <w:p>
+      <w:r>
+        <w:t xml:space="preserve"> </w:t>
+      </w:r>
+      <w:r>
+        <w:t>Such as image size is 20 MB</w:t>
+      </w:r>
+      <w:r>
+        <w:t xml:space="preserve"> and in your size image is getting loaded </w:t>
+      </w:r>
+      <w:proofErr w:type="spellStart"/>
+      <w:r>
+        <w:t>whe</w:t>
+      </w:r>
+      <w:proofErr w:type="spellEnd"/>
+      <w:r>
+        <w:t xml:space="preserve"> any user opens your site.</w:t>
+      </w:r>
+    </w:p>
+    <w:p>
+      <w:r>
+        <w:t xml:space="preserve">Which makes your site very slower </w:t>
+      </w:r>
+      <w:r>
+        <w:t>and destroy your Google Sea</w:t>
+      </w:r>
+      <w:r>
+        <w:t>r</w:t>
+      </w:r>
+      <w:r>
+        <w:t xml:space="preserve">ch </w:t>
+      </w:r>
+      <w:r>
+        <w:t>rankings</w:t>
+      </w:r>
+      <w:r>
+        <w:t>.</w:t>
+      </w:r>
+      <w:r>
+        <w:t xml:space="preserve"> And in next </w:t>
+      </w:r>
+      <w:proofErr w:type="spellStart"/>
+      <w:r>
+        <w:t>js</w:t>
+      </w:r>
+      <w:proofErr w:type="spellEnd"/>
+      <w:r>
+        <w:t xml:space="preserve"> this thing is im</w:t>
+      </w:r>
+      <w:r>
+        <w:t>pr</w:t>
+      </w:r>
+      <w:r>
+        <w:t xml:space="preserve">oved a lot. </w:t>
+      </w:r>
+      <w:r>
+        <w:t xml:space="preserve">And it is because Next </w:t>
+      </w:r>
+      <w:proofErr w:type="spellStart"/>
+      <w:r>
+        <w:t>js</w:t>
+      </w:r>
+      <w:proofErr w:type="spellEnd"/>
+      <w:r>
+        <w:t xml:space="preserve"> provide an image </w:t>
+      </w:r>
+      <w:r>
+        <w:t>component in it.</w:t>
+      </w:r>
+    </w:p>
+    <w:p>
+      <w:r>
+        <w:t xml:space="preserve">This image component automatically optimise This image is by default </w:t>
+      </w:r>
+      <w:proofErr w:type="spellStart"/>
+      <w:r>
+        <w:t>lazyload</w:t>
+      </w:r>
+      <w:proofErr w:type="spellEnd"/>
+      <w:r>
+        <w:t>.</w:t>
+      </w:r>
+    </w:p>
+    <w:p>
+      <w:r>
+        <w:t xml:space="preserve">Means the image that is not in the viewport </w:t>
+      </w:r>
+      <w:r>
+        <w:t>which is not present on your computer screen.</w:t>
+      </w:r>
+    </w:p>
+    <w:p>
+      <w:r>
+        <w:t>And it is below and you will scroll it later from that type of image page sped won’t be penalised.</w:t>
+      </w:r>
+    </w:p>
+    <w:p>
+      <w:r>
+        <w:t>This means that the full page lets consider it will be loaded in 2 second</w:t>
+      </w:r>
+      <w:r>
+        <w:t xml:space="preserve"> maybe it will be loaded in 300 </w:t>
+      </w:r>
+      <w:proofErr w:type="spellStart"/>
+      <w:r>
+        <w:t>miliisecond</w:t>
+      </w:r>
+      <w:proofErr w:type="spellEnd"/>
+      <w:r>
+        <w:t xml:space="preserve">. </w:t>
+      </w:r>
+      <w:r>
+        <w:t>Because only that images are loaded that are in viewport the ones that you can s</w:t>
+      </w:r>
+      <w:r>
+        <w:t>ee in screen</w:t>
+      </w:r>
+      <w:r>
+        <w:t xml:space="preserve">. </w:t>
+      </w:r>
+      <w:r>
+        <w:t xml:space="preserve">So these type of tools make the </w:t>
+      </w:r>
+      <w:proofErr w:type="spellStart"/>
+      <w:r>
+        <w:t>nextjs</w:t>
+      </w:r>
+      <w:proofErr w:type="spellEnd"/>
+      <w:r>
+        <w:t xml:space="preserve"> strong </w:t>
+      </w:r>
+    </w:p>
+    <w:p>
+      <w:r>
+        <w:t xml:space="preserve">The </w:t>
+      </w:r>
+      <w:r>
+        <w:t>I</w:t>
+      </w:r>
+      <w:r>
+        <w:t>mag</w:t>
+      </w:r>
+      <w:r>
+        <w:t>e</w:t>
+      </w:r>
+      <w:r>
+        <w:t xml:space="preserve"> component actually provides you optimised images </w:t>
+      </w:r>
+      <w:r>
+        <w:t>OK so if you are using any image anytime</w:t>
+      </w:r>
+      <w:r>
+        <w:t xml:space="preserve"> then behind the scene Next </w:t>
+      </w:r>
+      <w:proofErr w:type="spellStart"/>
+      <w:r>
+        <w:t>js</w:t>
+      </w:r>
+      <w:proofErr w:type="spellEnd"/>
+      <w:r>
+        <w:t xml:space="preserve"> will optimise it</w:t>
+      </w:r>
+      <w:r>
+        <w:t>(basically making a page ) by using its power.</w:t>
+      </w:r>
+    </w:p>
+    <w:p>
+      <w:r>
+        <w:t>Which means some logic code will run.</w:t>
+      </w:r>
+      <w:r>
+        <w:t xml:space="preserve"> That will optimise your image</w:t>
+      </w:r>
+      <w:r>
+        <w:t xml:space="preserve">. By default the images are lazy loaded. </w:t>
+      </w:r>
+      <w:r>
+        <w:t xml:space="preserve">Lazy loading means </w:t>
+      </w:r>
+      <w:r>
+        <w:t xml:space="preserve">that if your images are not in the viewport. </w:t>
+      </w:r>
+      <w:r>
+        <w:t>Then they won’t be loaded.</w:t>
+      </w:r>
+      <w:r>
+        <w:t xml:space="preserve"> when will come into the viewport they will be loaded. </w:t>
+      </w:r>
+      <w:r>
+        <w:t>Because your images are lazy loaded.</w:t>
+      </w:r>
+    </w:p>
+    <w:p>
+      <w:r>
+        <w:t xml:space="preserve">So what soes your browser do </w:t>
+      </w:r>
+      <w:r>
+        <w:t>when you do lazy loading of images Them images are loaded when you add them to the viewp</w:t>
+      </w:r>
+      <w:r>
+        <w:t>ort</w:t>
+      </w:r>
+    </w:p>
+    <w:p>
+      <w:r>
+        <w:t xml:space="preserve">Along with this we get the functionality of making the image responsive </w:t>
+      </w:r>
+      <w:r>
+        <w:t xml:space="preserve">which is provided by </w:t>
+      </w:r>
+      <w:proofErr w:type="spellStart"/>
+      <w:r>
+        <w:t>nextjs</w:t>
+      </w:r>
+      <w:proofErr w:type="spellEnd"/>
+    </w:p>
+    <w:p>
+      <w:pPr>
+        <w:jc w:val="center"/>
+      </w:pPr>
+      <w:r>
+        <w:drawing>
+          <wp:inline distT="0" distB="0" distL="0" distR="0" wp14:anchorId="740D395C" wp14:editId="3A5E7CD4">
+            <wp:extent cx="4229690" cy="2781688"/>
+            <wp:effectExtent l="0" t="0" r="0" b="0"/>
+            <wp:docPr id="552698406" name="Picture 1"/>
+            <wp:cNvGraphicFramePr>
+              <a:graphicFrameLocks xmlns:a="http://schemas.openxmlformats.org/drawingml/2006/main" noChangeAspect="1"/>
+            </wp:cNvGraphicFramePr>
+            <a:graphic xmlns:a="http://schemas.openxmlformats.org/drawingml/2006/main">
+              <a:graphicData uri="http://schemas.openxmlformats.org/drawingml/2006/picture">
+                <pic:pic xmlns:pic="http://schemas.openxmlformats.org/drawingml/2006/picture">
+                  <pic:nvPicPr>
+                    <pic:cNvPr id="552698406" name=""/>
+                    <pic:cNvPicPr/>
+                  </pic:nvPicPr>
+                  <pic:blipFill>
+                    <a:blip r:embed="rId31"/>
+                    <a:stretch>
+                      <a:fillRect/>
+                    </a:stretch>
+                  </pic:blipFill>
+                  <pic:spPr>
+                    <a:xfrm>
+                      <a:off x="0" y="0"/>
+                      <a:ext cx="4229690" cy="2781688"/>
+                    </a:xfrm>
+                    <a:prstGeom prst="rect">
+                      <a:avLst/>
+                    </a:prstGeom>
+                  </pic:spPr>
+                </pic:pic>
+              </a:graphicData>
+            </a:graphic>
+          </wp:inline>
+        </w:drawing>
+      </w:r>
+    </w:p>
+    <w:p>
+      <w:r>
+        <w:t xml:space="preserve">So there are many </w:t>
+      </w:r>
+      <w:proofErr w:type="spellStart"/>
+      <w:r>
+        <w:t>nextjs</w:t>
+      </w:r>
+      <w:proofErr w:type="spellEnd"/>
+      <w:r>
+        <w:t xml:space="preserve"> configuration options</w:t>
+      </w:r>
+      <w:r>
+        <w:t>(maybe attribute)</w:t>
+      </w:r>
+      <w:r>
+        <w:t>.</w:t>
+      </w:r>
+      <w:r>
+        <w:t>(mentioned in documentation)</w:t>
+      </w:r>
+      <w:r>
+        <w:t xml:space="preserve"> </w:t>
+      </w:r>
+      <w:r>
+        <w:t>(who knows)</w:t>
+      </w:r>
+    </w:p>
+    <w:p>
+      <w:r>
+        <w:lastRenderedPageBreak/>
+        <w:t>There is option(attribute) that is loader</w:t>
+      </w:r>
+      <w:r>
+        <w:t>, s</w:t>
+      </w:r>
+      <w:r>
+        <w:t>i</w:t>
+      </w:r>
+      <w:r>
+        <w:t>zes</w:t>
+      </w:r>
+      <w:r>
+        <w:t>.</w:t>
+      </w:r>
+    </w:p>
+    <w:p>
+      <w:pPr>
+        <w:jc w:val="center"/>
+      </w:pPr>
+      <w:r>
+        <w:drawing>
+          <wp:inline distT="0" distB="0" distL="0" distR="0" wp14:anchorId="7C9BE32C" wp14:editId="0366F770">
+            <wp:extent cx="4286848" cy="3305636"/>
+            <wp:effectExtent l="0" t="0" r="0" b="9525"/>
+            <wp:docPr id="2081939118" name="Picture 1"/>
+            <wp:cNvGraphicFramePr>
+              <a:graphicFrameLocks xmlns:a="http://schemas.openxmlformats.org/drawingml/2006/main" noChangeAspect="1"/>
+            </wp:cNvGraphicFramePr>
+            <a:graphic xmlns:a="http://schemas.openxmlformats.org/drawingml/2006/main">
+              <a:graphicData uri="http://schemas.openxmlformats.org/drawingml/2006/picture">
+                <pic:pic xmlns:pic="http://schemas.openxmlformats.org/drawingml/2006/picture">
+                  <pic:nvPicPr>
+                    <pic:cNvPr id="2081939118" name=""/>
+                    <pic:cNvPicPr/>
+                  </pic:nvPicPr>
+                  <pic:blipFill>
+                    <a:blip r:embed="rId32"/>
+                    <a:stretch>
+                      <a:fillRect/>
+                    </a:stretch>
+                  </pic:blipFill>
+                  <pic:spPr>
+                    <a:xfrm>
+                      <a:off x="0" y="0"/>
+                      <a:ext cx="4286848" cy="3305636"/>
+                    </a:xfrm>
+                    <a:prstGeom prst="rect">
+                      <a:avLst/>
+                    </a:prstGeom>
+                  </pic:spPr>
+                </pic:pic>
+              </a:graphicData>
+            </a:graphic>
+          </wp:inline>
+        </w:drawing>
+      </w:r>
+    </w:p>
+    <w:p>
+      <w:r>
+        <w:t xml:space="preserve">It is same as </w:t>
+      </w:r>
+      <w:proofErr w:type="spellStart"/>
+      <w:r>
+        <w:t>img</w:t>
+      </w:r>
+      <w:proofErr w:type="spellEnd"/>
+      <w:r>
+        <w:t xml:space="preserve"> in html</w:t>
+      </w:r>
+      <w:r>
+        <w:t xml:space="preserve"> but it is an optimised version</w:t>
+      </w:r>
+    </w:p>
+    <w:p>
+      <w:pPr>
+        <w:rPr>
+          <w:b/>
+          <w:bCs/>
+        </w:rPr>
+      </w:pPr>
+      <w:r>
+        <w:rPr>
+          <w:b/>
+          <w:bCs/>
+        </w:rPr>
+        <w:t>Note:-</w:t>
+      </w:r>
+    </w:p>
+    <w:p>
+      <w:r>
+        <w:t>Emmet might not work because of this reason</w:t>
+      </w:r>
+    </w:p>
+    <w:p>
+      <w:pPr>
+        <w:jc w:val="center"/>
+      </w:pPr>
+      <w:r>
+        <w:drawing>
+          <wp:inline distT="0" distB="0" distL="0" distR="0" wp14:anchorId="75D5A613" wp14:editId="1E47D128">
+            <wp:extent cx="5731510" cy="2198370"/>
+            <wp:effectExtent l="0" t="0" r="2540" b="0"/>
+            <wp:docPr id="452657677" name="Picture 1"/>
+            <wp:cNvGraphicFramePr>
+              <a:graphicFrameLocks xmlns:a="http://schemas.openxmlformats.org/drawingml/2006/main" noChangeAspect="1"/>
+            </wp:cNvGraphicFramePr>
+            <a:graphic xmlns:a="http://schemas.openxmlformats.org/drawingml/2006/main">
+              <a:graphicData uri="http://schemas.openxmlformats.org/drawingml/2006/picture">
+                <pic:pic xmlns:pic="http://schemas.openxmlformats.org/drawingml/2006/picture">
+                  <pic:nvPicPr>
+                    <pic:cNvPr id="452657677" name=""/>
+                    <pic:cNvPicPr/>
+                  </pic:nvPicPr>
+                  <pic:blipFill>
+                    <a:blip r:embed="rId33"/>
+                    <a:stretch>
+                      <a:fillRect/>
+                    </a:stretch>
+                  </pic:blipFill>
+                  <pic:spPr>
+                    <a:xfrm>
+                      <a:off x="0" y="0"/>
+                      <a:ext cx="5731510" cy="2198370"/>
+                    </a:xfrm>
+                    <a:prstGeom prst="rect">
+                      <a:avLst/>
+                    </a:prstGeom>
+                  </pic:spPr>
+                </pic:pic>
+              </a:graphicData>
+            </a:graphic>
+          </wp:inline>
+        </w:drawing>
+      </w:r>
+    </w:p>
+    <w:p>
+      <w:r>
+        <w:t xml:space="preserve">If still </w:t>
+      </w:r>
+      <w:r>
+        <w:t>d</w:t>
+      </w:r>
+      <w:r>
+        <w:t xml:space="preserve">oes not work then </w:t>
+      </w:r>
+      <w:r>
+        <w:t xml:space="preserve">you can go to language mode by opening any </w:t>
+      </w:r>
+      <w:proofErr w:type="spellStart"/>
+      <w:r>
+        <w:t>jsx</w:t>
+      </w:r>
+      <w:proofErr w:type="spellEnd"/>
+      <w:r>
+        <w:t xml:space="preserve"> file</w:t>
+      </w:r>
+      <w:r>
+        <w:t xml:space="preserve"> and </w:t>
+      </w:r>
+      <w:r>
+        <w:t>a</w:t>
+      </w:r>
+      <w:r>
+        <w:t>ccor</w:t>
+      </w:r>
+      <w:r>
+        <w:t>d</w:t>
+      </w:r>
+      <w:r>
+        <w:t xml:space="preserve">ing to its extension </w:t>
+      </w:r>
+      <w:r>
+        <w:t>a bottom right option will be there</w:t>
+      </w:r>
+      <w:r>
+        <w:t xml:space="preserve"> as shown below</w:t>
+      </w:r>
+    </w:p>
+    <w:p>
+      <w:pPr>
+        <w:jc w:val="center"/>
+      </w:pPr>
+      <w:r>
+        <w:drawing>
+          <wp:inline distT="0" distB="0" distL="0" distR="0" wp14:anchorId="60EC4E1A" wp14:editId="647D2697">
+            <wp:extent cx="1238423" cy="905001"/>
+            <wp:effectExtent l="0" t="0" r="0" b="9525"/>
+            <wp:docPr id="996896949" name="Picture 1"/>
+            <wp:cNvGraphicFramePr>
+              <a:graphicFrameLocks xmlns:a="http://schemas.openxmlformats.org/drawingml/2006/main" noChangeAspect="1"/>
+            </wp:cNvGraphicFramePr>
+            <a:graphic xmlns:a="http://schemas.openxmlformats.org/drawingml/2006/main">
+              <a:graphicData uri="http://schemas.openxmlformats.org/drawingml/2006/picture">
+                <pic:pic xmlns:pic="http://schemas.openxmlformats.org/drawingml/2006/picture">
+                  <pic:nvPicPr>
+                    <pic:cNvPr id="996896949" name=""/>
+                    <pic:cNvPicPr/>
+                  </pic:nvPicPr>
+                  <pic:blipFill>
+                    <a:blip r:embed="rId34"/>
+                    <a:stretch>
+                      <a:fillRect/>
+                    </a:stretch>
+                  </pic:blipFill>
+                  <pic:spPr>
+                    <a:xfrm>
+                      <a:off x="0" y="0"/>
+                      <a:ext cx="1238423" cy="905001"/>
+                    </a:xfrm>
+                    <a:prstGeom prst="rect">
+                      <a:avLst/>
+                    </a:prstGeom>
+                  </pic:spPr>
+                </pic:pic>
+              </a:graphicData>
+            </a:graphic>
+          </wp:inline>
+        </w:drawing>
+      </w:r>
+    </w:p>
+    <w:p>
+      <w:r>
+        <w:t xml:space="preserve">and on clicking it a </w:t>
+      </w:r>
+      <w:proofErr w:type="spellStart"/>
+      <w:r>
+        <w:t>T</w:t>
+      </w:r>
+      <w:r>
+        <w:t>ext</w:t>
+      </w:r>
+      <w:r>
+        <w:t>F</w:t>
+      </w:r>
+      <w:r>
+        <w:t>ield</w:t>
+      </w:r>
+      <w:proofErr w:type="spellEnd"/>
+      <w:r>
+        <w:t xml:space="preserve"> will be shown </w:t>
+      </w:r>
+      <w:r>
+        <w:t>om top ,</w:t>
+      </w:r>
+      <w:r>
+        <w:t xml:space="preserve">choose </w:t>
+      </w:r>
+      <w:proofErr w:type="spellStart"/>
+      <w:r>
+        <w:t>javascriptreact</w:t>
+      </w:r>
+      <w:proofErr w:type="spellEnd"/>
+      <w:r>
+        <w:t xml:space="preserve"> after typing it.</w:t>
+      </w:r>
+    </w:p>
+    <w:p>
+      <w:r>
+        <w:lastRenderedPageBreak/>
+        <w:t xml:space="preserve">You can use CSS as a module just use the extension </w:t>
+      </w:r>
+      <w:r>
+        <w:rPr>
+          <w:b/>
+          <w:bCs/>
+        </w:rPr>
+        <w:t>module.css</w:t>
+      </w:r>
+      <w:r>
+        <w:rPr>
+          <w:b/>
+          <w:bCs/>
+        </w:rPr>
+        <w:t xml:space="preserve"> </w:t>
+      </w:r>
+      <w:r>
+        <w:t xml:space="preserve">then </w:t>
+      </w:r>
+      <w:r>
+        <w:t>you will be able to import class names that have styles from it as shown below</w:t>
+      </w:r>
+    </w:p>
+    <w:p>
+      <w:pPr>
+        <w:jc w:val="center"/>
+      </w:pPr>
+      <w:r>
+        <w:drawing>
+          <wp:inline distT="0" distB="0" distL="0" distR="0" wp14:anchorId="7DD3FC45" wp14:editId="4881DF4C">
+            <wp:extent cx="2972215" cy="181000"/>
+            <wp:effectExtent l="0" t="0" r="0" b="9525"/>
+            <wp:docPr id="387801707" name="Picture 1"/>
+            <wp:cNvGraphicFramePr>
+              <a:graphicFrameLocks xmlns:a="http://schemas.openxmlformats.org/drawingml/2006/main" noChangeAspect="1"/>
+            </wp:cNvGraphicFramePr>
+            <a:graphic xmlns:a="http://schemas.openxmlformats.org/drawingml/2006/main">
+              <a:graphicData uri="http://schemas.openxmlformats.org/drawingml/2006/picture">
+                <pic:pic xmlns:pic="http://schemas.openxmlformats.org/drawingml/2006/picture">
+                  <pic:nvPicPr>
+                    <pic:cNvPr id="387801707" name=""/>
+                    <pic:cNvPicPr/>
+                  </pic:nvPicPr>
+                  <pic:blipFill>
+                    <a:blip r:embed="rId35"/>
+                    <a:stretch>
+                      <a:fillRect/>
+                    </a:stretch>
+                  </pic:blipFill>
+                  <pic:spPr>
+                    <a:xfrm>
+                      <a:off x="0" y="0"/>
+                      <a:ext cx="2972215" cy="181000"/>
+                    </a:xfrm>
+                    <a:prstGeom prst="rect">
+                      <a:avLst/>
+                    </a:prstGeom>
+                  </pic:spPr>
+                </pic:pic>
+              </a:graphicData>
+            </a:graphic>
+          </wp:inline>
+        </w:drawing>
+      </w:r>
+    </w:p>
+    <w:p>
+      <w:r>
+        <w:t>And use It like below</w:t>
+      </w:r>
+    </w:p>
+    <w:p>
+      <w:pPr>
+        <w:jc w:val="center"/>
+      </w:pPr>
+      <w:r>
+        <w:drawing>
+          <wp:inline distT="0" distB="0" distL="0" distR="0" wp14:anchorId="5C694621" wp14:editId="4DB45806">
+            <wp:extent cx="2610214" cy="209579"/>
+            <wp:effectExtent l="0" t="0" r="0" b="0"/>
+            <wp:docPr id="773796492" name="Picture 1"/>
+            <wp:cNvGraphicFramePr>
+              <a:graphicFrameLocks xmlns:a="http://schemas.openxmlformats.org/drawingml/2006/main" noChangeAspect="1"/>
+            </wp:cNvGraphicFramePr>
+            <a:graphic xmlns:a="http://schemas.openxmlformats.org/drawingml/2006/main">
+              <a:graphicData uri="http://schemas.openxmlformats.org/drawingml/2006/picture">
+                <pic:pic xmlns:pic="http://schemas.openxmlformats.org/drawingml/2006/picture">
+                  <pic:nvPicPr>
+                    <pic:cNvPr id="773796492" name=""/>
+                    <pic:cNvPicPr/>
+                  </pic:nvPicPr>
+                  <pic:blipFill>
+                    <a:blip r:embed="rId36"/>
+                    <a:stretch>
+                      <a:fillRect/>
+                    </a:stretch>
+                  </pic:blipFill>
+                  <pic:spPr>
+                    <a:xfrm>
+                      <a:off x="0" y="0"/>
+                      <a:ext cx="2610214" cy="209579"/>
+                    </a:xfrm>
+                    <a:prstGeom prst="rect">
+                      <a:avLst/>
+                    </a:prstGeom>
+                  </pic:spPr>
+                </pic:pic>
+              </a:graphicData>
+            </a:graphic>
+          </wp:inline>
+        </w:drawing>
+      </w:r>
+    </w:p>
+    <w:p>
+      <w:r>
+        <w:t xml:space="preserve">Otherwise you can import a </w:t>
+      </w:r>
+      <w:proofErr w:type="spellStart"/>
+      <w:r>
+        <w:t>css</w:t>
+      </w:r>
+      <w:proofErr w:type="spellEnd"/>
+      <w:r>
+        <w:t xml:space="preserve"> normally and set the </w:t>
+      </w:r>
+      <w:proofErr w:type="spellStart"/>
+      <w:r>
+        <w:t>classname</w:t>
+      </w:r>
+      <w:proofErr w:type="spellEnd"/>
+      <w:r>
+        <w:t xml:space="preserve"> with string like you do.</w:t>
+      </w:r>
+    </w:p>
+    <w:p>
+      <w:r>
+        <w:t xml:space="preserve">Teacher says first make sure </w:t>
+      </w:r>
+      <w:r>
+        <w:t xml:space="preserve">that the website runs </w:t>
+      </w:r>
+      <w:r>
+        <w:t xml:space="preserve">and </w:t>
+      </w:r>
+      <w:proofErr w:type="spellStart"/>
+      <w:r>
+        <w:t>hten</w:t>
+      </w:r>
+      <w:proofErr w:type="spellEnd"/>
+      <w:r>
+        <w:t xml:space="preserve"> you can style later . Because if your website tuns and works if there are visitors </w:t>
+      </w:r>
+      <w:r>
+        <w:t xml:space="preserve">coming </w:t>
+      </w:r>
+      <w:r>
+        <w:t xml:space="preserve">on your blog </w:t>
+      </w:r>
+      <w:r>
+        <w:t xml:space="preserve"> </w:t>
+      </w:r>
+      <w:r>
+        <w:t>and they get any value.</w:t>
+      </w:r>
+    </w:p>
+    <w:p>
+      <w:r>
+        <w:t xml:space="preserve">Only then </w:t>
+      </w:r>
+      <w:proofErr w:type="spellStart"/>
+      <w:r>
+        <w:t>somthing</w:t>
+      </w:r>
+      <w:proofErr w:type="spellEnd"/>
+      <w:r>
+        <w:t xml:space="preserve"> will happen</w:t>
+      </w:r>
+      <w:r>
+        <w:t xml:space="preserve"> or else nothing will happen.</w:t>
+      </w:r>
+    </w:p>
+    <w:p>
+      <w:r>
+        <w:t xml:space="preserve">When you add elements in html then you need to tell that what is main heading </w:t>
+      </w:r>
+    </w:p>
     <w:sectPr>
       <w:pgSz w:w="11906" w:h="16838"/>
       <w:pgMar w:top="1440" w:right="1440" w:bottom="1440" w:left="1440" w:header="708" w:footer="708" w:gutter="0"/>
@@ -5069,7 +5840,6 @@
   <w:style w:type="character" w:default="1" w:styleId="DefaultParagraphFont">
     <w:name w:val="Default Paragraph Font"/>
     <w:uiPriority w:val="1"/>
-    <w:semiHidden/>
     <w:unhideWhenUsed/>
   </w:style>
   <w:style w:type="table" w:default="1" w:styleId="TableNormal">

</xml_diff>

<commit_message>
Lesson 8 Creating Multiple Pages in Next.js
</commit_message>
<xml_diff>
--- a/Notes.docx
+++ b/Notes.docx
@@ -180,6 +180,7 @@
         <w:t xml:space="preserve"> then you can export with the help of </w:t>
       </w:r>
       <w:proofErr w:type="spellStart"/>
+      <w:proofErr w:type="gramStart"/>
       <w:r>
         <w:t>nextjs</w:t>
       </w:r>
@@ -188,7 +189,11 @@
         <w:t xml:space="preserve"> </w:t>
       </w:r>
       <w:r>
-        <w:t xml:space="preserve">. Next </w:t>
+        <w:t>.</w:t>
+      </w:r>
+      <w:proofErr w:type="gramEnd"/>
+      <w:r>
+        <w:t xml:space="preserve"> Next </w:t>
       </w:r>
       <w:proofErr w:type="spellStart"/>
       <w:r>
@@ -331,8 +336,13 @@
       </w:r>
     </w:p>
     <w:p>
-      <w:r>
-        <w:t xml:space="preserve">Yes we need React and </w:t>
+      <w:proofErr w:type="gramStart"/>
+      <w:r>
+        <w:t>Yes</w:t>
+      </w:r>
+      <w:proofErr w:type="gramEnd"/>
+      <w:r>
+        <w:t xml:space="preserve"> we need React and </w:t>
       </w:r>
       <w:proofErr w:type="spellStart"/>
       <w:r>
@@ -372,10 +382,18 @@
         <w:t xml:space="preserve"> them</w:t>
       </w:r>
       <w:r>
-        <w:t xml:space="preserve"> about it</w:t>
-      </w:r>
-      <w:r>
-        <w:t>.(who knows)</w:t>
+        <w:t xml:space="preserve"> about </w:t>
+      </w:r>
+      <w:proofErr w:type="gramStart"/>
+      <w:r>
+        <w:t>it</w:t>
+      </w:r>
+      <w:r>
+        <w:t>.(</w:t>
+      </w:r>
+      <w:proofErr w:type="gramEnd"/>
+      <w:r>
+        <w:t>who knows)</w:t>
       </w:r>
     </w:p>
     <w:p>
@@ -640,8 +658,13 @@
     </w:p>
     <w:p>
       <w:r>
-        <w:t>Some other functionality</w:t>
-      </w:r>
+        <w:t xml:space="preserve">Some other </w:t>
+      </w:r>
+      <w:proofErr w:type="gramStart"/>
+      <w:r>
+        <w:t>functionality</w:t>
+      </w:r>
+      <w:proofErr w:type="gramEnd"/>
       <w:r>
         <w:t xml:space="preserve"> are above. </w:t>
       </w:r>
@@ -681,12 +704,17 @@
         <w:t xml:space="preserve">Teacher says yarn is faster better than np mot </w:t>
       </w:r>
       <w:proofErr w:type="spellStart"/>
+      <w:proofErr w:type="gramStart"/>
       <w:r>
         <w:t>npx</w:t>
       </w:r>
       <w:proofErr w:type="spellEnd"/>
       <w:r>
-        <w:t>(who knows)</w:t>
+        <w:t>(</w:t>
+      </w:r>
+      <w:proofErr w:type="gramEnd"/>
+      <w:r>
+        <w:t>who knows)</w:t>
       </w:r>
     </w:p>
     <w:p>
@@ -819,10 +847,12 @@
         <w:t xml:space="preserve">In </w:t>
       </w:r>
       <w:proofErr w:type="spellStart"/>
+      <w:proofErr w:type="gramStart"/>
       <w:r>
         <w:t>yarn.lock</w:t>
       </w:r>
       <w:proofErr w:type="spellEnd"/>
+      <w:proofErr w:type="gramEnd"/>
       <w:r>
         <w:t xml:space="preserve"> we see all the information about dependencies we see </w:t>
       </w:r>
@@ -899,31 +929,48 @@
       </w:r>
       <w:proofErr w:type="spellEnd"/>
       <w:r>
-        <w:t xml:space="preserve"> make sure if the project is installed in another system then it should have the same version dependencies </w:t>
-      </w:r>
-    </w:p>
-    <w:p>
-      <w:proofErr w:type="spellStart"/>
+        <w:t xml:space="preserve"> make sure if the project is installed in another </w:t>
+      </w:r>
+      <w:proofErr w:type="gramStart"/>
+      <w:r>
+        <w:t>system</w:t>
+      </w:r>
+      <w:proofErr w:type="gramEnd"/>
+      <w:r>
+        <w:t xml:space="preserve"> then it should have the same version dependencies </w:t>
+      </w:r>
+    </w:p>
+    <w:p>
+      <w:proofErr w:type="spellStart"/>
+      <w:proofErr w:type="gramStart"/>
       <w:r>
         <w:t>yarn.lock</w:t>
       </w:r>
       <w:proofErr w:type="spellEnd"/>
+      <w:proofErr w:type="gramEnd"/>
       <w:r>
         <w:t xml:space="preserve"> show all dependencies and their sub dependencies along with version but </w:t>
       </w:r>
       <w:proofErr w:type="spellStart"/>
+      <w:proofErr w:type="gramStart"/>
       <w:r>
         <w:t>package.json</w:t>
       </w:r>
       <w:proofErr w:type="spellEnd"/>
+      <w:proofErr w:type="gramEnd"/>
       <w:r>
         <w:t xml:space="preserve"> just only show dependencies </w:t>
       </w:r>
       <w:proofErr w:type="spellStart"/>
       <w:r>
-        <w:t>that’;s</w:t>
-      </w:r>
-      <w:proofErr w:type="spellEnd"/>
+        <w:t>that</w:t>
+      </w:r>
+      <w:proofErr w:type="gramStart"/>
+      <w:r>
+        <w:t>’;s</w:t>
+      </w:r>
+      <w:proofErr w:type="spellEnd"/>
+      <w:proofErr w:type="gramEnd"/>
       <w:r>
         <w:t xml:space="preserve"> why they are very large in size.</w:t>
       </w:r>
@@ -954,7 +1001,15 @@
       </w:r>
       <w:proofErr w:type="spellEnd"/>
       <w:r>
-        <w:t xml:space="preserve"> project(who knows)</w:t>
+        <w:t xml:space="preserve"> </w:t>
+      </w:r>
+      <w:proofErr w:type="gramStart"/>
+      <w:r>
+        <w:t>project(</w:t>
+      </w:r>
+      <w:proofErr w:type="gramEnd"/>
+      <w:r>
+        <w:t>who knows)</w:t>
       </w:r>
     </w:p>
     <w:p>
@@ -967,7 +1022,15 @@
       </w:r>
       <w:proofErr w:type="spellEnd"/>
       <w:r>
-        <w:t xml:space="preserve"> application maybe in your repository home page(who knows)</w:t>
+        <w:t xml:space="preserve"> application maybe in your repository home </w:t>
+      </w:r>
+      <w:proofErr w:type="gramStart"/>
+      <w:r>
+        <w:t>page(</w:t>
+      </w:r>
+      <w:proofErr w:type="gramEnd"/>
+      <w:r>
+        <w:t>who knows)</w:t>
       </w:r>
     </w:p>
     <w:p>
@@ -1178,8 +1241,13 @@
       <w:r>
         <w:t xml:space="preserve">So public folder </w:t>
       </w:r>
-      <w:r>
-        <w:t>have all the files</w:t>
+      <w:proofErr w:type="gramStart"/>
+      <w:r>
+        <w:t>have</w:t>
+      </w:r>
+      <w:proofErr w:type="gramEnd"/>
+      <w:r>
+        <w:t xml:space="preserve"> all the files</w:t>
       </w:r>
       <w:r>
         <w:t xml:space="preserve"> that we want other user to access it </w:t>
@@ -1195,7 +1263,15 @@
     </w:p>
     <w:p>
       <w:r>
-        <w:t>It does not apply to pages folder node modules , .next folder.</w:t>
+        <w:t xml:space="preserve">It does not apply to pages folder node </w:t>
+      </w:r>
+      <w:proofErr w:type="gramStart"/>
+      <w:r>
+        <w:t>modules ,</w:t>
+      </w:r>
+      <w:proofErr w:type="gramEnd"/>
+      <w:r>
+        <w:t xml:space="preserve"> .next folder.</w:t>
       </w:r>
     </w:p>
     <w:p>
@@ -1282,6 +1358,7 @@
         <w:t xml:space="preserve"> make an </w:t>
       </w:r>
       <w:proofErr w:type="spellStart"/>
+      <w:proofErr w:type="gramStart"/>
       <w:r>
         <w:t>about</w:t>
       </w:r>
@@ -1293,7 +1370,11 @@
       </w:r>
       <w:proofErr w:type="spellEnd"/>
       <w:r>
-        <w:t xml:space="preserve">(or </w:t>
+        <w:t>(</w:t>
+      </w:r>
+      <w:proofErr w:type="gramEnd"/>
+      <w:r>
+        <w:t xml:space="preserve">or </w:t>
       </w:r>
       <w:proofErr w:type="spellStart"/>
       <w:r>
@@ -1322,8 +1403,13 @@
       <w:r>
         <w:t xml:space="preserve">Next provide you a </w:t>
       </w:r>
-      <w:r>
-        <w:t>built in componen</w:t>
+      <w:proofErr w:type="gramStart"/>
+      <w:r>
+        <w:t>built in</w:t>
+      </w:r>
+      <w:proofErr w:type="gramEnd"/>
+      <w:r>
+        <w:t xml:space="preserve"> componen</w:t>
       </w:r>
       <w:r>
         <w:t>t</w:t>
@@ -1398,7 +1484,15 @@
     </w:p>
     <w:p>
       <w:r>
-        <w:t>We will look about it later it just provide some optimization</w:t>
+        <w:t xml:space="preserve">We will look about it later it just </w:t>
+      </w:r>
+      <w:proofErr w:type="gramStart"/>
+      <w:r>
+        <w:t>provide</w:t>
+      </w:r>
+      <w:proofErr w:type="gramEnd"/>
+      <w:r>
+        <w:t xml:space="preserve"> some optimization</w:t>
       </w:r>
       <w:r>
         <w:t xml:space="preserve">s </w:t>
@@ -1514,28 +1608,60 @@
           <w:b/>
           <w:bCs/>
         </w:rPr>
-        <w:t>You can move the side bar from left to right by going to view and then to appearance and then to move primary bar to left</w:t>
-      </w:r>
+        <w:t xml:space="preserve">You can move the side bar from left to right by going to view and then to appearance and then to move primary bar to </w:t>
+      </w:r>
+      <w:proofErr w:type="gramStart"/>
       <w:r>
         <w:rPr>
           <w:b/>
           <w:bCs/>
         </w:rPr>
-        <w:t>(if in right)</w:t>
+        <w:t>left</w:t>
       </w:r>
       <w:r>
         <w:rPr>
           <w:b/>
           <w:bCs/>
         </w:rPr>
-        <w:t xml:space="preserve"> or right</w:t>
-      </w:r>
+        <w:t>(</w:t>
+      </w:r>
+      <w:proofErr w:type="gramEnd"/>
       <w:r>
         <w:rPr>
           <w:b/>
           <w:bCs/>
         </w:rPr>
-        <w:t>(if in left)</w:t>
+        <w:t>if in right)</w:t>
+      </w:r>
+      <w:r>
+        <w:rPr>
+          <w:b/>
+          <w:bCs/>
+        </w:rPr>
+        <w:t xml:space="preserve"> or </w:t>
+      </w:r>
+      <w:proofErr w:type="gramStart"/>
+      <w:r>
+        <w:rPr>
+          <w:b/>
+          <w:bCs/>
+        </w:rPr>
+        <w:t>right</w:t>
+      </w:r>
+      <w:r>
+        <w:rPr>
+          <w:b/>
+          <w:bCs/>
+        </w:rPr>
+        <w:t>(</w:t>
+      </w:r>
+      <w:proofErr w:type="gramEnd"/>
+      <w:r>
+        <w:rPr>
+          <w:b/>
+          <w:bCs/>
+        </w:rPr>
+        <w:t>if in left)</w:t>
       </w:r>
     </w:p>
     <w:p>
@@ -1716,8 +1842,13 @@
       <w:r>
         <w:t xml:space="preserve">from </w:t>
       </w:r>
-      <w:r>
-        <w:t>here(who knows)</w:t>
+      <w:proofErr w:type="gramStart"/>
+      <w:r>
+        <w:t>here(</w:t>
+      </w:r>
+      <w:proofErr w:type="gramEnd"/>
+      <w:r>
+        <w:t>who knows)</w:t>
       </w:r>
     </w:p>
     <w:p>
@@ -1767,7 +1898,25 @@
           <w:color w:val="EE0000"/>
         </w:rPr>
         <w:lastRenderedPageBreak/>
-        <w:t xml:space="preserve">We can import style classes(or maybe id) In our component and use it to apply the properties associated with that </w:t>
+        <w:t xml:space="preserve">We can import style </w:t>
+      </w:r>
+      <w:proofErr w:type="gramStart"/>
+      <w:r>
+        <w:rPr>
+          <w:b/>
+          <w:bCs/>
+          <w:color w:val="EE0000"/>
+        </w:rPr>
+        <w:t>classes(</w:t>
+      </w:r>
+      <w:proofErr w:type="gramEnd"/>
+      <w:r>
+        <w:rPr>
+          <w:b/>
+          <w:bCs/>
+          <w:color w:val="EE0000"/>
+        </w:rPr>
+        <w:t xml:space="preserve">or maybe id) In our component and use it to apply the properties associated with that </w:t>
       </w:r>
       <w:r>
         <w:rPr>
@@ -1958,7 +2107,15 @@
         <w:t>We will see why</w:t>
       </w:r>
       <w:r>
-        <w:t xml:space="preserve"> file based routing </w:t>
+        <w:t xml:space="preserve"> </w:t>
+      </w:r>
+      <w:proofErr w:type="gramStart"/>
+      <w:r>
+        <w:t>file based</w:t>
+      </w:r>
+      <w:proofErr w:type="gramEnd"/>
+      <w:r>
+        <w:t xml:space="preserve"> routing </w:t>
       </w:r>
       <w:r>
         <w:t>is a convenient function in Next.js</w:t>
@@ -1966,10 +2123,18 @@
     </w:p>
     <w:p>
       <w:r>
-        <w:t>Convenience function = a ready-made helper that makes a task easier and faster to use.</w:t>
-      </w:r>
-      <w:r>
-        <w:t>(who knows)</w:t>
+        <w:t xml:space="preserve">Convenience function = a ready-made helper that makes a task easier and faster to </w:t>
+      </w:r>
+      <w:proofErr w:type="gramStart"/>
+      <w:r>
+        <w:t>use.</w:t>
+      </w:r>
+      <w:r>
+        <w:t>(</w:t>
+      </w:r>
+      <w:proofErr w:type="gramEnd"/>
+      <w:r>
+        <w:t>who knows)</w:t>
       </w:r>
     </w:p>
     <w:p>
@@ -1996,19 +2161,35 @@
       </w:r>
       <w:proofErr w:type="spellEnd"/>
       <w:r>
-        <w:t xml:space="preserve"> or simple HTML website</w:t>
-      </w:r>
-      <w:r>
-        <w:t>(who knows)</w:t>
+        <w:t xml:space="preserve"> or simple HTML </w:t>
+      </w:r>
+      <w:proofErr w:type="gramStart"/>
+      <w:r>
+        <w:t>website</w:t>
+      </w:r>
+      <w:r>
+        <w:t>(</w:t>
+      </w:r>
+      <w:proofErr w:type="gramEnd"/>
+      <w:r>
+        <w:t>who knows)</w:t>
       </w:r>
       <w:r>
         <w:t>.</w:t>
       </w:r>
       <w:r>
-        <w:t xml:space="preserve"> You can enable page routes</w:t>
-      </w:r>
-      <w:r>
-        <w:t>(who knows)</w:t>
+        <w:t xml:space="preserve"> You can enable page </w:t>
+      </w:r>
+      <w:proofErr w:type="gramStart"/>
+      <w:r>
+        <w:t>routes</w:t>
+      </w:r>
+      <w:r>
+        <w:t>(</w:t>
+      </w:r>
+      <w:proofErr w:type="gramEnd"/>
+      <w:r>
+        <w:t>who knows)</w:t>
       </w:r>
     </w:p>
     <w:p>
@@ -2107,12 +2288,17 @@
         <w:t xml:space="preserve">We </w:t>
       </w:r>
       <w:proofErr w:type="spellStart"/>
+      <w:proofErr w:type="gramStart"/>
       <w:r>
         <w:t>alos</w:t>
       </w:r>
       <w:proofErr w:type="spellEnd"/>
       <w:r>
-        <w:t xml:space="preserve"> .next in the </w:t>
+        <w:t xml:space="preserve"> .next</w:t>
+      </w:r>
+      <w:proofErr w:type="gramEnd"/>
+      <w:r>
+        <w:t xml:space="preserve"> in the </w:t>
       </w:r>
       <w:proofErr w:type="spellStart"/>
       <w:r>
@@ -2133,8 +2319,13 @@
       </w:r>
       <w:proofErr w:type="spellEnd"/>
       <w:r>
-        <w:t xml:space="preserve"> is frontend or backend  framework</w:t>
-      </w:r>
+        <w:t xml:space="preserve"> is frontend or </w:t>
+      </w:r>
+      <w:proofErr w:type="gramStart"/>
+      <w:r>
+        <w:t>backend  framework</w:t>
+      </w:r>
+      <w:proofErr w:type="gramEnd"/>
     </w:p>
     <w:p>
       <w:r>
@@ -2159,7 +2350,15 @@
       </w:r>
       <w:proofErr w:type="spellEnd"/>
       <w:r>
-        <w:t xml:space="preserve"> routes as well(who knows)</w:t>
+        <w:t xml:space="preserve"> routes as </w:t>
+      </w:r>
+      <w:proofErr w:type="gramStart"/>
+      <w:r>
+        <w:t>well(</w:t>
+      </w:r>
+      <w:proofErr w:type="gramEnd"/>
+      <w:r>
+        <w:t>who knows)</w:t>
       </w:r>
     </w:p>
     <w:p>
@@ -2301,10 +2500,18 @@
         <w:t>c</w:t>
       </w:r>
       <w:r>
-        <w:t xml:space="preserve">t is raw </w:t>
-      </w:r>
-      <w:r>
-        <w:t xml:space="preserve">, </w:t>
+        <w:t xml:space="preserve">t is </w:t>
+      </w:r>
+      <w:proofErr w:type="gramStart"/>
+      <w:r>
+        <w:t xml:space="preserve">raw </w:t>
+      </w:r>
+      <w:r>
+        <w:t>,</w:t>
+      </w:r>
+      <w:proofErr w:type="gramEnd"/>
+      <w:r>
+        <w:t xml:space="preserve"> </w:t>
       </w:r>
       <w:r>
         <w:t>R</w:t>
@@ -2330,8 +2537,13 @@
       </w:r>
     </w:p>
     <w:p>
-      <w:r>
-        <w:t xml:space="preserve">Yes it is </w:t>
+      <w:proofErr w:type="gramStart"/>
+      <w:r>
+        <w:t>Yes it is</w:t>
+      </w:r>
+      <w:proofErr w:type="gramEnd"/>
+      <w:r>
+        <w:t xml:space="preserve"> </w:t>
       </w:r>
       <w:proofErr w:type="spellStart"/>
       <w:r>
@@ -2347,7 +2559,15 @@
         <w:t>But we cannot compare them</w:t>
       </w:r>
       <w:r>
-        <w:t xml:space="preserve"> as it uses react we can’t compare them</w:t>
+        <w:t xml:space="preserve"> as it uses </w:t>
+      </w:r>
+      <w:proofErr w:type="gramStart"/>
+      <w:r>
+        <w:t>react</w:t>
+      </w:r>
+      <w:proofErr w:type="gramEnd"/>
+      <w:r>
+        <w:t xml:space="preserve"> we can’t compare them</w:t>
       </w:r>
     </w:p>
     <w:p>
@@ -2486,8 +2706,21 @@
       </w:r>
     </w:p>
     <w:p>
-      <w:r>
-        <w:t xml:space="preserve">No we use above  code in </w:t>
+      <w:proofErr w:type="gramStart"/>
+      <w:r>
+        <w:t>No</w:t>
+      </w:r>
+      <w:proofErr w:type="gramEnd"/>
+      <w:r>
+        <w:t xml:space="preserve"> we use </w:t>
+      </w:r>
+      <w:proofErr w:type="gramStart"/>
+      <w:r>
+        <w:t>above  code</w:t>
+      </w:r>
+      <w:proofErr w:type="gramEnd"/>
+      <w:r>
+        <w:t xml:space="preserve"> in </w:t>
       </w:r>
       <w:proofErr w:type="spellStart"/>
       <w:r>
@@ -2540,14 +2773,27 @@
       </w:r>
     </w:p>
     <w:p>
-      <w:r>
-        <w:t>Its like PHP or if you have made a si</w:t>
+      <w:proofErr w:type="gramStart"/>
+      <w:r>
+        <w:t>Its</w:t>
+      </w:r>
+      <w:proofErr w:type="gramEnd"/>
+      <w:r>
+        <w:t xml:space="preserve"> like PHP or if you have made a si</w:t>
       </w:r>
       <w:r>
         <w:t>m</w:t>
       </w:r>
       <w:r>
-        <w:t>ple html sites.</w:t>
+        <w:t xml:space="preserve">ple html </w:t>
+      </w:r>
+      <w:proofErr w:type="gramStart"/>
+      <w:r>
+        <w:t>sites</w:t>
+      </w:r>
+      <w:proofErr w:type="gramEnd"/>
+      <w:r>
+        <w:t>.</w:t>
       </w:r>
     </w:p>
     <w:p>
@@ -2572,15 +2818,28 @@
         <w:t xml:space="preserve">It’s the same in </w:t>
       </w:r>
       <w:proofErr w:type="spellStart"/>
+      <w:proofErr w:type="gramStart"/>
       <w:r>
         <w:t>jsx</w:t>
       </w:r>
       <w:proofErr w:type="spellEnd"/>
       <w:r>
-        <w:t xml:space="preserve">(here I am wrong) </w:t>
-      </w:r>
-      <w:r>
-        <w:t xml:space="preserve">this Is file based routing </w:t>
+        <w:t>(</w:t>
+      </w:r>
+      <w:proofErr w:type="gramEnd"/>
+      <w:r>
+        <w:t xml:space="preserve">here I am wrong) </w:t>
+      </w:r>
+      <w:r>
+        <w:t xml:space="preserve">this Is </w:t>
+      </w:r>
+      <w:proofErr w:type="gramStart"/>
+      <w:r>
+        <w:t>file based</w:t>
+      </w:r>
+      <w:proofErr w:type="gramEnd"/>
+      <w:r>
+        <w:t xml:space="preserve"> routing </w:t>
       </w:r>
     </w:p>
     <w:p>
@@ -2694,12 +2953,14 @@
       <w:r>
         <w:t xml:space="preserve"> after </w:t>
       </w:r>
+      <w:proofErr w:type="gramStart"/>
       <w:r>
         <w:t xml:space="preserve">last  </w:t>
       </w:r>
       <w:r>
         <w:t>/</w:t>
       </w:r>
+      <w:proofErr w:type="gramEnd"/>
       <w:r>
         <w:t>(who knows)</w:t>
       </w:r>
@@ -2772,7 +3033,15 @@
         <w:t>the component</w:t>
       </w:r>
       <w:r>
-        <w:t xml:space="preserve"> look like below</w:t>
+        <w:t xml:space="preserve"> </w:t>
+      </w:r>
+      <w:proofErr w:type="gramStart"/>
+      <w:r>
+        <w:t>look</w:t>
+      </w:r>
+      <w:proofErr w:type="gramEnd"/>
+      <w:r>
+        <w:t xml:space="preserve"> like below</w:t>
       </w:r>
     </w:p>
     <w:p>
@@ -2955,7 +3224,15 @@
         <w:t>React was made so that user can easily create user interfaces</w:t>
       </w:r>
       <w:r>
-        <w:t xml:space="preserve"> and we can do event binding properly(who knows)</w:t>
+        <w:t xml:space="preserve"> and we can do event binding </w:t>
+      </w:r>
+      <w:proofErr w:type="gramStart"/>
+      <w:r>
+        <w:t>properly(</w:t>
+      </w:r>
+      <w:proofErr w:type="gramEnd"/>
+      <w:r>
+        <w:t>who knows)</w:t>
       </w:r>
     </w:p>
     <w:p>
@@ -3024,22 +3301,51 @@
         <w:t xml:space="preserve"> content</w:t>
       </w:r>
       <w:r>
-        <w:t xml:space="preserve"> dynamically change </w:t>
-      </w:r>
-      <w:r>
-        <w:t>then we write a very simple code in which I will say if I scroll then change a particular var</w:t>
-      </w:r>
-      <w:r>
-        <w:t>iable(m</w:t>
+        <w:t xml:space="preserve"> dynamically </w:t>
+      </w:r>
+      <w:proofErr w:type="gramStart"/>
+      <w:r>
+        <w:t>change</w:t>
+      </w:r>
+      <w:proofErr w:type="gramEnd"/>
+      <w:r>
+        <w:t xml:space="preserve"> </w:t>
+      </w:r>
+      <w:r>
+        <w:t xml:space="preserve">then we write a very simple code in which I will say if I scroll then change a particular </w:t>
+      </w:r>
+      <w:proofErr w:type="gramStart"/>
+      <w:r>
+        <w:t>var</w:t>
+      </w:r>
+      <w:r>
+        <w:t>iable(</w:t>
+      </w:r>
+      <w:proofErr w:type="gramEnd"/>
+      <w:r>
+        <w:t>m</w:t>
       </w:r>
       <w:r>
         <w:t>ay</w:t>
       </w:r>
       <w:r>
-        <w:t>be representing the content in elements )</w:t>
-      </w:r>
-      <w:r>
-        <w:t xml:space="preserve"> and that variable will be state(who knows)</w:t>
+        <w:t xml:space="preserve">be representing the content in </w:t>
+      </w:r>
+      <w:proofErr w:type="gramStart"/>
+      <w:r>
+        <w:t>elements )</w:t>
+      </w:r>
+      <w:proofErr w:type="gramEnd"/>
+      <w:r>
+        <w:t xml:space="preserve"> and that variable will be </w:t>
+      </w:r>
+      <w:proofErr w:type="gramStart"/>
+      <w:r>
+        <w:t>state(</w:t>
+      </w:r>
+      <w:proofErr w:type="gramEnd"/>
+      <w:r>
+        <w:t>who knows)</w:t>
       </w:r>
       <w:r>
         <w:t xml:space="preserve"> so this is a concept in React. </w:t>
@@ -3160,7 +3466,15 @@
     </w:p>
     <w:p>
       <w:r>
-        <w:t xml:space="preserve">We can use spread operator  to pass </w:t>
+        <w:t xml:space="preserve">We can use spread </w:t>
+      </w:r>
+      <w:proofErr w:type="gramStart"/>
+      <w:r>
+        <w:t>operator  to</w:t>
+      </w:r>
+      <w:proofErr w:type="gramEnd"/>
+      <w:r>
+        <w:t xml:space="preserve"> pass </w:t>
       </w:r>
       <w:r>
         <w:t xml:space="preserve">the elements in the array to pass as an argument (in the order they are in the array) </w:t>
@@ -3190,7 +3504,15 @@
     </w:p>
     <w:p>
       <w:r>
-        <w:t xml:space="preserve">Next topic is promises </w:t>
+        <w:t xml:space="preserve">Next topic </w:t>
+      </w:r>
+      <w:proofErr w:type="gramStart"/>
+      <w:r>
+        <w:t>is promises</w:t>
+      </w:r>
+      <w:proofErr w:type="gramEnd"/>
+      <w:r>
+        <w:t xml:space="preserve"> </w:t>
       </w:r>
       <w:r>
         <w:t xml:space="preserve">and callbacks </w:t>
@@ -3198,10 +3520,26 @@
     </w:p>
     <w:p>
       <w:r>
-        <w:t xml:space="preserve">Promises is something that will happen </w:t>
-      </w:r>
-      <w:r>
-        <w:t xml:space="preserve">bit it has not happened yet It </w:t>
+        <w:t xml:space="preserve">Promises </w:t>
+      </w:r>
+      <w:proofErr w:type="gramStart"/>
+      <w:r>
+        <w:t>is</w:t>
+      </w:r>
+      <w:proofErr w:type="gramEnd"/>
+      <w:r>
+        <w:t xml:space="preserve"> something that will happen </w:t>
+      </w:r>
+      <w:r>
+        <w:t xml:space="preserve">bit it has not happened yet </w:t>
+      </w:r>
+      <w:proofErr w:type="gramStart"/>
+      <w:r>
+        <w:t>It</w:t>
+      </w:r>
+      <w:proofErr w:type="gramEnd"/>
+      <w:r>
+        <w:t xml:space="preserve"> </w:t>
       </w:r>
       <w:proofErr w:type="spellStart"/>
       <w:r>
@@ -3212,10 +3550,18 @@
         <w:t xml:space="preserve"> going to happen</w:t>
       </w:r>
       <w:r>
-        <w:t xml:space="preserve"> but it is going to happen and when it will be resolved</w:t>
-      </w:r>
-      <w:r>
-        <w:t>(firm decision)</w:t>
+        <w:t xml:space="preserve"> but it is going to happen and when it will be </w:t>
+      </w:r>
+      <w:proofErr w:type="gramStart"/>
+      <w:r>
+        <w:t>resolved</w:t>
+      </w:r>
+      <w:r>
+        <w:t>(</w:t>
+      </w:r>
+      <w:proofErr w:type="gramEnd"/>
+      <w:r>
+        <w:t>firm decision)</w:t>
       </w:r>
       <w:r>
         <w:t xml:space="preserve"> and if it’s failed</w:t>
@@ -3228,8 +3574,13 @@
       </w:r>
     </w:p>
     <w:p>
-      <w:r>
-        <w:t xml:space="preserve">So when promises get resolved then it do something </w:t>
+      <w:proofErr w:type="gramStart"/>
+      <w:r>
+        <w:t>So</w:t>
+      </w:r>
+      <w:proofErr w:type="gramEnd"/>
+      <w:r>
+        <w:t xml:space="preserve"> when promises get resolved then it do something </w:t>
       </w:r>
       <w:r>
         <w:t xml:space="preserve">when promises get resolved </w:t>
@@ -3260,7 +3611,15 @@
       </w:r>
       <w:proofErr w:type="spellEnd"/>
       <w:r>
-        <w:t xml:space="preserve"> function can be made and inside it there will be methods that are retu</w:t>
+        <w:t xml:space="preserve"> function can be made and inside it </w:t>
+      </w:r>
+      <w:proofErr w:type="gramStart"/>
+      <w:r>
+        <w:t>there</w:t>
+      </w:r>
+      <w:proofErr w:type="gramEnd"/>
+      <w:r>
+        <w:t xml:space="preserve"> will be methods that are retu</w:t>
       </w:r>
       <w:r>
         <w:t>r</w:t>
@@ -3341,16 +3700,37 @@
       </w:r>
     </w:p>
     <w:p>
-      <w:r>
-        <w:t xml:space="preserve">So there are concept of map, filters </w:t>
-      </w:r>
-      <w:r>
-        <w:t xml:space="preserve"> and reduce </w:t>
-      </w:r>
-    </w:p>
-    <w:p>
-      <w:r>
-        <w:t xml:space="preserve">To learn more we are going to make blog named as </w:t>
+      <w:proofErr w:type="gramStart"/>
+      <w:r>
+        <w:t>So</w:t>
+      </w:r>
+      <w:proofErr w:type="gramEnd"/>
+      <w:r>
+        <w:t xml:space="preserve"> there are concept of map, </w:t>
+      </w:r>
+      <w:proofErr w:type="gramStart"/>
+      <w:r>
+        <w:t xml:space="preserve">filters </w:t>
+      </w:r>
+      <w:r>
+        <w:t xml:space="preserve"> and</w:t>
+      </w:r>
+      <w:proofErr w:type="gramEnd"/>
+      <w:r>
+        <w:t xml:space="preserve"> reduce </w:t>
+      </w:r>
+    </w:p>
+    <w:p>
+      <w:r>
+        <w:t xml:space="preserve">To learn </w:t>
+      </w:r>
+      <w:proofErr w:type="gramStart"/>
+      <w:r>
+        <w:t>more</w:t>
+      </w:r>
+      <w:proofErr w:type="gramEnd"/>
+      <w:r>
+        <w:t xml:space="preserve"> we are going to make blog named as </w:t>
       </w:r>
       <w:r>
         <w:t>“</w:t>
@@ -3456,7 +3836,15 @@
         <w:t>and make it more profitable</w:t>
       </w:r>
       <w:r>
-        <w:t xml:space="preserve"> and he will tells us h</w:t>
+        <w:t xml:space="preserve"> and he will </w:t>
+      </w:r>
+      <w:proofErr w:type="gramStart"/>
+      <w:r>
+        <w:t>tells</w:t>
+      </w:r>
+      <w:proofErr w:type="gramEnd"/>
+      <w:r>
+        <w:t xml:space="preserve"> us h</w:t>
       </w:r>
       <w:r>
         <w:t>o</w:t>
@@ -3488,7 +3876,15 @@
     </w:p>
     <w:p>
       <w:r>
-        <w:t xml:space="preserve">What are core web vitals(who knows) </w:t>
+        <w:t xml:space="preserve">What are core web </w:t>
+      </w:r>
+      <w:proofErr w:type="gramStart"/>
+      <w:r>
+        <w:t>vitals(</w:t>
+      </w:r>
+      <w:proofErr w:type="gramEnd"/>
+      <w:r>
+        <w:t xml:space="preserve">who knows) </w:t>
       </w:r>
       <w:r>
         <w:t>Is your page</w:t>
@@ -3500,10 +3896,18 @@
         <w:t xml:space="preserve"> too slow</w:t>
       </w:r>
       <w:r>
-        <w:t xml:space="preserve">. If it Is too slow then what page is slow and then  </w:t>
-      </w:r>
-      <w:r>
-        <w:t>how to im</w:t>
+        <w:t xml:space="preserve">. If it Is too slow then what page is slow and </w:t>
+      </w:r>
+      <w:proofErr w:type="gramStart"/>
+      <w:r>
+        <w:t xml:space="preserve">then  </w:t>
+      </w:r>
+      <w:r>
+        <w:t>how</w:t>
+      </w:r>
+      <w:proofErr w:type="gramEnd"/>
+      <w:r>
+        <w:t xml:space="preserve"> to im</w:t>
       </w:r>
       <w:r>
         <w:t>p</w:t>
@@ -3546,7 +3950,15 @@
         <w:t xml:space="preserve"> or next image</w:t>
       </w:r>
       <w:r>
-        <w:t xml:space="preserve"> and there are many other concept in next.js</w:t>
+        <w:t xml:space="preserve"> and there are many other </w:t>
+      </w:r>
+      <w:proofErr w:type="gramStart"/>
+      <w:r>
+        <w:t>concept</w:t>
+      </w:r>
+      <w:proofErr w:type="gramEnd"/>
+      <w:r>
+        <w:t xml:space="preserve"> in next.js</w:t>
       </w:r>
     </w:p>
     <w:p>
@@ -3611,10 +4023,18 @@
         <w:t xml:space="preserve">skills, </w:t>
       </w:r>
       <w:r>
-        <w:t xml:space="preserve">quality work </w:t>
-      </w:r>
-      <w:r>
-        <w:t xml:space="preserve">, who hunts for bugs </w:t>
+        <w:t xml:space="preserve">quality </w:t>
+      </w:r>
+      <w:proofErr w:type="gramStart"/>
+      <w:r>
+        <w:t xml:space="preserve">work </w:t>
+      </w:r>
+      <w:r>
+        <w:t>,</w:t>
+      </w:r>
+      <w:proofErr w:type="gramEnd"/>
+      <w:r>
+        <w:t xml:space="preserve"> who hunts for bugs </w:t>
       </w:r>
       <w:r>
         <w:t xml:space="preserve">and in blogs he shares his experience. </w:t>
@@ -3643,12 +4063,28 @@
     </w:p>
     <w:p>
       <w:r>
-        <w:t>Instead of yarn run dev you can also write yarn dev(who knows)</w:t>
-      </w:r>
-    </w:p>
-    <w:p>
-      <w:r>
-        <w:t>In this website according to teacher the hunting coder solve a problem in an easy way if a difficult methos exist here.</w:t>
+        <w:t xml:space="preserve">Instead of yarn run dev you can also write yarn </w:t>
+      </w:r>
+      <w:proofErr w:type="gramStart"/>
+      <w:r>
+        <w:t>dev(</w:t>
+      </w:r>
+      <w:proofErr w:type="gramEnd"/>
+      <w:r>
+        <w:t>who knows)</w:t>
+      </w:r>
+    </w:p>
+    <w:p>
+      <w:r>
+        <w:t xml:space="preserve">In this website according to teacher the hunting coder </w:t>
+      </w:r>
+      <w:proofErr w:type="gramStart"/>
+      <w:r>
+        <w:t>solve</w:t>
+      </w:r>
+      <w:proofErr w:type="gramEnd"/>
+      <w:r>
+        <w:t xml:space="preserve"> a problem in an easy way if a difficult methos exist here.</w:t>
       </w:r>
     </w:p>
     <w:p>
@@ -3659,7 +4095,15 @@
         <w:t>,</w:t>
       </w:r>
       <w:r>
-        <w:t xml:space="preserve"> HTML tolerate this type of error(I don’t know how)</w:t>
+        <w:t xml:space="preserve"> HTML tolerate this type of </w:t>
+      </w:r>
+      <w:proofErr w:type="gramStart"/>
+      <w:r>
+        <w:t>error(</w:t>
+      </w:r>
+      <w:proofErr w:type="gramEnd"/>
+      <w:r>
+        <w:t>I don’t know how)</w:t>
       </w:r>
       <w:r>
         <w:t xml:space="preserve"> but </w:t>
@@ -3670,10 +4114,18 @@
       </w:r>
       <w:proofErr w:type="spellEnd"/>
       <w:r>
-        <w:t xml:space="preserve"> don’t </w:t>
-      </w:r>
-      <w:r>
-        <w:t xml:space="preserve"> . Sometimes </w:t>
+        <w:t xml:space="preserve"> </w:t>
+      </w:r>
+      <w:proofErr w:type="gramStart"/>
+      <w:r>
+        <w:t xml:space="preserve">don’t </w:t>
+      </w:r>
+      <w:r>
+        <w:t xml:space="preserve"> .</w:t>
+      </w:r>
+      <w:proofErr w:type="gramEnd"/>
+      <w:r>
+        <w:t xml:space="preserve"> Sometimes </w:t>
       </w:r>
       <w:proofErr w:type="spellStart"/>
       <w:r>
@@ -3698,10 +4150,18 @@
         <w:t>s</w:t>
       </w:r>
       <w:r>
-        <w:t xml:space="preserve"> like you are not adding semi colon</w:t>
-      </w:r>
-      <w:r>
-        <w:t>(who knows)</w:t>
+        <w:t xml:space="preserve"> like you are not adding semi </w:t>
+      </w:r>
+      <w:proofErr w:type="gramStart"/>
+      <w:r>
+        <w:t>colon</w:t>
+      </w:r>
+      <w:r>
+        <w:t>(</w:t>
+      </w:r>
+      <w:proofErr w:type="gramEnd"/>
+      <w:r>
+        <w:t>who knows)</w:t>
       </w:r>
       <w:r>
         <w:t xml:space="preserve"> If in </w:t>
@@ -3720,7 +4180,15 @@
     </w:p>
     <w:p>
       <w:r>
-        <w:t xml:space="preserve">The logic looks simple when we work with html, </w:t>
+        <w:t xml:space="preserve">The logic looks </w:t>
+      </w:r>
+      <w:proofErr w:type="gramStart"/>
+      <w:r>
+        <w:t>simple</w:t>
+      </w:r>
+      <w:proofErr w:type="gramEnd"/>
+      <w:r>
+        <w:t xml:space="preserve"> when we work with html, </w:t>
       </w:r>
       <w:proofErr w:type="spellStart"/>
       <w:r>
@@ -3736,7 +4204,15 @@
       </w:r>
       <w:proofErr w:type="spellEnd"/>
       <w:r>
-        <w:t xml:space="preserve"> but when we are In next </w:t>
+        <w:t xml:space="preserve"> but when we are </w:t>
+      </w:r>
+      <w:proofErr w:type="gramStart"/>
+      <w:r>
+        <w:t>In</w:t>
+      </w:r>
+      <w:proofErr w:type="gramEnd"/>
+      <w:r>
+        <w:t xml:space="preserve"> next </w:t>
       </w:r>
       <w:proofErr w:type="spellStart"/>
       <w:r>
@@ -3747,7 +4223,15 @@
         <w:t xml:space="preserve"> </w:t>
       </w:r>
       <w:r>
-        <w:t>where component are exported (who knows)</w:t>
+        <w:t xml:space="preserve">where component </w:t>
+      </w:r>
+      <w:proofErr w:type="gramStart"/>
+      <w:r>
+        <w:t>are</w:t>
+      </w:r>
+      <w:proofErr w:type="gramEnd"/>
+      <w:r>
+        <w:t xml:space="preserve"> exported (who knows)</w:t>
       </w:r>
       <w:r>
         <w:t xml:space="preserve"> </w:t>
@@ -3831,7 +4315,15 @@
         <w:t xml:space="preserve">Next </w:t>
       </w:r>
       <w:r>
-        <w:t>Head component was used to change title of the page(or inject c</w:t>
+        <w:t xml:space="preserve">Head component was used to change title of the </w:t>
+      </w:r>
+      <w:proofErr w:type="gramStart"/>
+      <w:r>
+        <w:t>page(</w:t>
+      </w:r>
+      <w:proofErr w:type="gramEnd"/>
+      <w:r>
+        <w:t>or inject c</w:t>
       </w:r>
       <w:r>
         <w:t>ontent</w:t>
@@ -3854,7 +4346,15 @@
         <w:t xml:space="preserve">Next </w:t>
       </w:r>
       <w:r>
-        <w:t>head component help us to edit the head</w:t>
+        <w:t xml:space="preserve">head component </w:t>
+      </w:r>
+      <w:proofErr w:type="gramStart"/>
+      <w:r>
+        <w:t>help</w:t>
+      </w:r>
+      <w:proofErr w:type="gramEnd"/>
+      <w:r>
+        <w:t xml:space="preserve"> us to edit the head</w:t>
       </w:r>
       <w:r>
         <w:t xml:space="preserve"> tag</w:t>
@@ -4000,17 +4500,38 @@
       </w:r>
     </w:p>
     <w:p>
-      <w:r>
-        <w:t xml:space="preserve">So this was Head OK? Now suppose if you want to add external script </w:t>
-      </w:r>
-      <w:r>
-        <w:t xml:space="preserve">Let us say we want to add google analytics </w:t>
-      </w:r>
-      <w:r>
-        <w:t>, consider we want to add search console code</w:t>
-      </w:r>
-      <w:r>
-        <w:t>(who knows)</w:t>
+      <w:proofErr w:type="gramStart"/>
+      <w:r>
+        <w:t>So</w:t>
+      </w:r>
+      <w:proofErr w:type="gramEnd"/>
+      <w:r>
+        <w:t xml:space="preserve"> this was Head OK? Now suppose if you want to add external script </w:t>
+      </w:r>
+      <w:r>
+        <w:t xml:space="preserve">Let us say we want to add google </w:t>
+      </w:r>
+      <w:proofErr w:type="gramStart"/>
+      <w:r>
+        <w:t xml:space="preserve">analytics </w:t>
+      </w:r>
+      <w:r>
+        <w:t>,</w:t>
+      </w:r>
+      <w:proofErr w:type="gramEnd"/>
+      <w:r>
+        <w:t xml:space="preserve"> consider we want to add search console </w:t>
+      </w:r>
+      <w:proofErr w:type="gramStart"/>
+      <w:r>
+        <w:t>code</w:t>
+      </w:r>
+      <w:r>
+        <w:t>(</w:t>
+      </w:r>
+      <w:proofErr w:type="gramEnd"/>
+      <w:r>
+        <w:t>who knows)</w:t>
       </w:r>
       <w:r>
         <w:t>.</w:t>
@@ -4111,10 +4632,16 @@
       </w:r>
     </w:p>
     <w:p>
-      <w:r>
-        <w:t xml:space="preserve">So what happens there is a Script component in next </w:t>
-      </w:r>
-      <w:proofErr w:type="spellStart"/>
+      <w:proofErr w:type="gramStart"/>
+      <w:r>
+        <w:t>So</w:t>
+      </w:r>
+      <w:proofErr w:type="gramEnd"/>
+      <w:r>
+        <w:t xml:space="preserve"> what happens there is a Script component in next </w:t>
+      </w:r>
+      <w:proofErr w:type="spellStart"/>
+      <w:proofErr w:type="gramStart"/>
       <w:r>
         <w:t>js</w:t>
       </w:r>
@@ -4123,7 +4650,11 @@
         <w:t xml:space="preserve"> </w:t>
       </w:r>
       <w:r>
-        <w:t xml:space="preserve"> that we import form Next</w:t>
+        <w:t xml:space="preserve"> that</w:t>
+      </w:r>
+      <w:proofErr w:type="gramEnd"/>
+      <w:r>
+        <w:t xml:space="preserve"> we import form Next</w:t>
       </w:r>
       <w:r>
         <w:t>/script.</w:t>
@@ -4191,6 +4722,7 @@
         <w:t xml:space="preserve">its </w:t>
       </w:r>
       <w:proofErr w:type="spellStart"/>
+      <w:proofErr w:type="gramStart"/>
       <w:r>
         <w:t>nameis</w:t>
       </w:r>
@@ -4199,7 +4731,19 @@
         <w:t xml:space="preserve"> </w:t>
       </w:r>
       <w:r>
-        <w:t xml:space="preserve"> strategy ( think so). One is </w:t>
+        <w:t xml:space="preserve"> strategy</w:t>
+      </w:r>
+      <w:proofErr w:type="gramEnd"/>
+      <w:r>
+        <w:t xml:space="preserve"> </w:t>
+      </w:r>
+      <w:proofErr w:type="gramStart"/>
+      <w:r>
+        <w:t>( think</w:t>
+      </w:r>
+      <w:proofErr w:type="gramEnd"/>
+      <w:r>
+        <w:t xml:space="preserve"> so). One is </w:t>
       </w:r>
       <w:proofErr w:type="spellStart"/>
       <w:r>
@@ -4226,7 +4770,11 @@
     </w:p>
     <w:p>
       <w:r>
-        <w:t xml:space="preserve">You will want to use this </w:t>
+        <w:t xml:space="preserve">You will want to use </w:t>
+      </w:r>
+      <w:proofErr w:type="gramStart"/>
+      <w:r>
+        <w:t xml:space="preserve">this </w:t>
       </w:r>
       <w:proofErr w:type="spellStart"/>
       <w:r>
@@ -4234,7 +4782,11 @@
       </w:r>
       <w:proofErr w:type="spellEnd"/>
       <w:r>
-        <w:t xml:space="preserve"> cases.</w:t>
+        <w:t xml:space="preserve"> cases</w:t>
+      </w:r>
+      <w:proofErr w:type="gramEnd"/>
+      <w:r>
+        <w:t>.</w:t>
       </w:r>
     </w:p>
     <w:p>
@@ -4253,17 +4805,27 @@
         <w:t xml:space="preserve">and another is </w:t>
       </w:r>
       <w:proofErr w:type="spellStart"/>
+      <w:proofErr w:type="gramStart"/>
       <w:r>
         <w:t>afterInteractive</w:t>
       </w:r>
       <w:proofErr w:type="spellEnd"/>
       <w:r>
-        <w:t>(default</w:t>
-      </w:r>
-    </w:p>
-    <w:p>
-      <w:r>
-        <w:t xml:space="preserve">So I add strategy and </w:t>
+        <w:t>(</w:t>
+      </w:r>
+      <w:proofErr w:type="gramEnd"/>
+      <w:r>
+        <w:t>default</w:t>
+      </w:r>
+    </w:p>
+    <w:p>
+      <w:proofErr w:type="gramStart"/>
+      <w:r>
+        <w:t>So</w:t>
+      </w:r>
+      <w:proofErr w:type="gramEnd"/>
+      <w:r>
+        <w:t xml:space="preserve"> I add strategy and </w:t>
       </w:r>
       <w:r>
         <w:t xml:space="preserve">give it value </w:t>
@@ -4279,13 +4841,45 @@
     </w:p>
     <w:p>
       <w:r>
-        <w:t xml:space="preserve">if you add any third party script then it make your page slow </w:t>
-      </w:r>
-      <w:r>
-        <w:t>Because for this script it don’t care about you</w:t>
-      </w:r>
-      <w:r>
-        <w:t xml:space="preserve"> whether your page is fast or slow They just want </w:t>
+        <w:t xml:space="preserve">if you add any </w:t>
+      </w:r>
+      <w:proofErr w:type="gramStart"/>
+      <w:r>
+        <w:t>third party</w:t>
+      </w:r>
+      <w:proofErr w:type="gramEnd"/>
+      <w:r>
+        <w:t xml:space="preserve"> script then it </w:t>
+      </w:r>
+      <w:proofErr w:type="gramStart"/>
+      <w:r>
+        <w:t>make</w:t>
+      </w:r>
+      <w:proofErr w:type="gramEnd"/>
+      <w:r>
+        <w:t xml:space="preserve"> your page slow </w:t>
+      </w:r>
+      <w:r>
+        <w:t xml:space="preserve">Because for this script it </w:t>
+      </w:r>
+      <w:proofErr w:type="gramStart"/>
+      <w:r>
+        <w:t>don’t</w:t>
+      </w:r>
+      <w:proofErr w:type="gramEnd"/>
+      <w:r>
+        <w:t xml:space="preserve"> care about you</w:t>
+      </w:r>
+      <w:r>
+        <w:t xml:space="preserve"> whether your page is fast or </w:t>
+      </w:r>
+      <w:proofErr w:type="gramStart"/>
+      <w:r>
+        <w:t>slow</w:t>
+      </w:r>
+      <w:proofErr w:type="gramEnd"/>
+      <w:r>
+        <w:t xml:space="preserve"> They just want </w:t>
       </w:r>
       <w:r>
         <w:t>us to use</w:t>
@@ -4372,8 +4966,13 @@
       </w:r>
     </w:p>
     <w:p>
-      <w:r>
-        <w:t xml:space="preserve">So </w:t>
+      <w:proofErr w:type="gramStart"/>
+      <w:r>
+        <w:t>So</w:t>
+      </w:r>
+      <w:proofErr w:type="gramEnd"/>
+      <w:r>
+        <w:t xml:space="preserve"> </w:t>
       </w:r>
       <w:r>
         <w:t xml:space="preserve">Teacher </w:t>
@@ -4467,12 +5066,17 @@
         <w:t xml:space="preserve">If you work in any html, </w:t>
       </w:r>
       <w:proofErr w:type="spellStart"/>
+      <w:proofErr w:type="gramStart"/>
       <w:r>
         <w:t>css</w:t>
       </w:r>
       <w:proofErr w:type="spellEnd"/>
       <w:r>
-        <w:t xml:space="preserve"> , </w:t>
+        <w:t xml:space="preserve"> ,</w:t>
+      </w:r>
+      <w:proofErr w:type="gramEnd"/>
+      <w:r>
+        <w:t xml:space="preserve"> </w:t>
       </w:r>
       <w:proofErr w:type="spellStart"/>
       <w:r>
@@ -4485,7 +5089,11 @@
     </w:p>
     <w:p>
       <w:r>
-        <w:t>Then there are high chances that when you use images then you face th</w:t>
+        <w:t xml:space="preserve">Then there are high chances that when you use images then you face </w:t>
+      </w:r>
+      <w:proofErr w:type="gramStart"/>
+      <w:r>
+        <w:t>th</w:t>
       </w:r>
       <w:r>
         <w:t>i</w:t>
@@ -4493,6 +5101,7 @@
       <w:r>
         <w:t>s problems</w:t>
       </w:r>
+      <w:proofErr w:type="gramEnd"/>
     </w:p>
     <w:p>
       <w:r>
@@ -4502,7 +5111,15 @@
         <w:t>Such as image size is 20 MB</w:t>
       </w:r>
       <w:r>
-        <w:t xml:space="preserve"> and in your size image is getting loaded </w:t>
+        <w:t xml:space="preserve"> and in your </w:t>
+      </w:r>
+      <w:proofErr w:type="gramStart"/>
+      <w:r>
+        <w:t>size</w:t>
+      </w:r>
+      <w:proofErr w:type="gramEnd"/>
+      <w:r>
+        <w:t xml:space="preserve"> image is getting loaded </w:t>
       </w:r>
       <w:proofErr w:type="spellStart"/>
       <w:r>
@@ -4566,7 +5183,15 @@
     </w:p>
     <w:p>
       <w:r>
-        <w:t xml:space="preserve">This image component automatically optimise This image is by default </w:t>
+        <w:t xml:space="preserve">This image component automatically </w:t>
+      </w:r>
+      <w:proofErr w:type="gramStart"/>
+      <w:r>
+        <w:t>optimise</w:t>
+      </w:r>
+      <w:proofErr w:type="gramEnd"/>
+      <w:r>
+        <w:t xml:space="preserve"> This image is by default </w:t>
       </w:r>
       <w:proofErr w:type="spellStart"/>
       <w:r>
@@ -4614,8 +5239,21 @@
       <w:r>
         <w:t xml:space="preserve">. </w:t>
       </w:r>
-      <w:r>
-        <w:t xml:space="preserve">So these type of tools make the </w:t>
+      <w:proofErr w:type="gramStart"/>
+      <w:r>
+        <w:t>So</w:t>
+      </w:r>
+      <w:proofErr w:type="gramEnd"/>
+      <w:r>
+        <w:t xml:space="preserve"> </w:t>
+      </w:r>
+      <w:proofErr w:type="gramStart"/>
+      <w:r>
+        <w:t>these type of tools</w:t>
+      </w:r>
+      <w:proofErr w:type="gramEnd"/>
+      <w:r>
+        <w:t xml:space="preserve"> make the </w:t>
       </w:r>
       <w:proofErr w:type="spellStart"/>
       <w:r>
@@ -4654,10 +5292,26 @@
       </w:r>
       <w:proofErr w:type="spellEnd"/>
       <w:r>
-        <w:t xml:space="preserve"> will optimise it</w:t>
-      </w:r>
-      <w:r>
-        <w:t>(basically making a page ) by using its power.</w:t>
+        <w:t xml:space="preserve"> will optimise </w:t>
+      </w:r>
+      <w:proofErr w:type="gramStart"/>
+      <w:r>
+        <w:t>it</w:t>
+      </w:r>
+      <w:r>
+        <w:t>(</w:t>
+      </w:r>
+      <w:proofErr w:type="gramEnd"/>
+      <w:r>
+        <w:t xml:space="preserve">basically making a </w:t>
+      </w:r>
+      <w:proofErr w:type="gramStart"/>
+      <w:r>
+        <w:t>page )</w:t>
+      </w:r>
+      <w:proofErr w:type="gramEnd"/>
+      <w:r>
+        <w:t xml:space="preserve"> by using its power.</w:t>
       </w:r>
     </w:p>
     <w:p>
@@ -4668,7 +5322,15 @@
         <w:t xml:space="preserve"> That will optimise your image</w:t>
       </w:r>
       <w:r>
-        <w:t xml:space="preserve">. By default the images are lazy loaded. </w:t>
+        <w:t xml:space="preserve">. By </w:t>
+      </w:r>
+      <w:proofErr w:type="gramStart"/>
+      <w:r>
+        <w:t>default</w:t>
+      </w:r>
+      <w:proofErr w:type="gramEnd"/>
+      <w:r>
+        <w:t xml:space="preserve"> the images are lazy loaded. </w:t>
       </w:r>
       <w:r>
         <w:t xml:space="preserve">Lazy loading means </w:t>
@@ -4687,8 +5349,21 @@
       </w:r>
     </w:p>
     <w:p>
-      <w:r>
-        <w:t xml:space="preserve">So what soes your browser do </w:t>
+      <w:proofErr w:type="gramStart"/>
+      <w:r>
+        <w:t>So</w:t>
+      </w:r>
+      <w:proofErr w:type="gramEnd"/>
+      <w:r>
+        <w:t xml:space="preserve"> what soes your browser </w:t>
+      </w:r>
+      <w:proofErr w:type="gramStart"/>
+      <w:r>
+        <w:t>do</w:t>
+      </w:r>
+      <w:proofErr w:type="gramEnd"/>
+      <w:r>
+        <w:t xml:space="preserve"> </w:t>
       </w:r>
       <w:r>
         <w:t>when you do lazy loading of images Them images are loaded when you add them to the viewp</w:t>
@@ -4715,6 +5390,9 @@
         <w:jc w:val="center"/>
       </w:pPr>
       <w:r>
+        <w:rPr>
+          <w:noProof/>
+        </w:rPr>
         <w:drawing>
           <wp:inline distT="0" distB="0" distL="0" distR="0" wp14:anchorId="740D395C" wp14:editId="3A5E7CD4">
             <wp:extent cx="4229690" cy="2781688"/>
@@ -4753,8 +5431,13 @@
       </w:r>
     </w:p>
     <w:p>
-      <w:r>
-        <w:t xml:space="preserve">So there are many </w:t>
+      <w:proofErr w:type="gramStart"/>
+      <w:r>
+        <w:t>So</w:t>
+      </w:r>
+      <w:proofErr w:type="gramEnd"/>
+      <w:r>
+        <w:t xml:space="preserve"> there are many </w:t>
       </w:r>
       <w:proofErr w:type="spellStart"/>
       <w:r>
@@ -4762,16 +5445,32 @@
       </w:r>
       <w:proofErr w:type="spellEnd"/>
       <w:r>
-        <w:t xml:space="preserve"> configuration options</w:t>
-      </w:r>
-      <w:r>
-        <w:t>(maybe attribute)</w:t>
+        <w:t xml:space="preserve"> configuration </w:t>
+      </w:r>
+      <w:proofErr w:type="gramStart"/>
+      <w:r>
+        <w:t>options</w:t>
+      </w:r>
+      <w:r>
+        <w:t>(</w:t>
+      </w:r>
+      <w:proofErr w:type="gramEnd"/>
+      <w:r>
+        <w:t>maybe attribute</w:t>
+      </w:r>
+      <w:proofErr w:type="gramStart"/>
+      <w:r>
+        <w:t>)</w:t>
       </w:r>
       <w:r>
         <w:t>.</w:t>
       </w:r>
       <w:r>
-        <w:t>(mentioned in documentation)</w:t>
+        <w:t>(</w:t>
+      </w:r>
+      <w:proofErr w:type="gramEnd"/>
+      <w:r>
+        <w:t>mentioned in documentation)</w:t>
       </w:r>
       <w:r>
         <w:t xml:space="preserve"> </w:t>
@@ -4803,6 +5502,9 @@
         <w:jc w:val="center"/>
       </w:pPr>
       <w:r>
+        <w:rPr>
+          <w:noProof/>
+        </w:rPr>
         <w:drawing>
           <wp:inline distT="0" distB="0" distL="0" distR="0" wp14:anchorId="7C9BE32C" wp14:editId="0366F770">
             <wp:extent cx="4286848" cy="3305636"/>
@@ -4863,6 +5565,7 @@
           <w:bCs/>
         </w:rPr>
       </w:pPr>
+      <w:proofErr w:type="gramStart"/>
       <w:r>
         <w:rPr>
           <w:b/>
@@ -4870,6 +5573,7 @@
         </w:rPr>
         <w:t>Note:-</w:t>
       </w:r>
+      <w:proofErr w:type="gramEnd"/>
     </w:p>
     <w:p>
       <w:r>
@@ -4881,6 +5585,9 @@
         <w:jc w:val="center"/>
       </w:pPr>
       <w:r>
+        <w:rPr>
+          <w:noProof/>
+        </w:rPr>
         <w:drawing>
           <wp:inline distT="0" distB="0" distL="0" distR="0" wp14:anchorId="75D5A613" wp14:editId="1E47D128">
             <wp:extent cx="5731510" cy="2198370"/>
@@ -4966,6 +5673,9 @@
         <w:jc w:val="center"/>
       </w:pPr>
       <w:r>
+        <w:rPr>
+          <w:noProof/>
+        </w:rPr>
         <w:drawing>
           <wp:inline distT="0" distB="0" distL="0" distR="0" wp14:anchorId="60EC4E1A" wp14:editId="647D2697">
             <wp:extent cx="1238423" cy="905001"/>
@@ -5025,10 +5735,18 @@
         <w:t xml:space="preserve"> will be shown </w:t>
       </w:r>
       <w:r>
-        <w:t>om top ,</w:t>
-      </w:r>
-      <w:r>
-        <w:t xml:space="preserve">choose </w:t>
+        <w:t xml:space="preserve">om </w:t>
+      </w:r>
+      <w:proofErr w:type="gramStart"/>
+      <w:r>
+        <w:t>top ,</w:t>
+      </w:r>
+      <w:r>
+        <w:t>choose</w:t>
+      </w:r>
+      <w:proofErr w:type="gramEnd"/>
+      <w:r>
+        <w:t xml:space="preserve"> </w:t>
       </w:r>
       <w:proofErr w:type="spellStart"/>
       <w:r>
@@ -5070,6 +5788,9 @@
         <w:jc w:val="center"/>
       </w:pPr>
       <w:r>
+        <w:rPr>
+          <w:noProof/>
+        </w:rPr>
         <w:drawing>
           <wp:inline distT="0" distB="0" distL="0" distR="0" wp14:anchorId="7DD3FC45" wp14:editId="4881DF4C">
             <wp:extent cx="2972215" cy="181000"/>
@@ -5117,6 +5838,9 @@
         <w:jc w:val="center"/>
       </w:pPr>
       <w:r>
+        <w:rPr>
+          <w:noProof/>
+        </w:rPr>
         <w:drawing>
           <wp:inline distT="0" distB="0" distL="0" distR="0" wp14:anchorId="5C694621" wp14:editId="4DB45806">
             <wp:extent cx="2610214" cy="209579"/>
@@ -5155,8 +5879,13 @@
       </w:r>
     </w:p>
     <w:p>
-      <w:r>
-        <w:t xml:space="preserve">Otherwise you can import a </w:t>
+      <w:proofErr w:type="gramStart"/>
+      <w:r>
+        <w:t>Otherwise</w:t>
+      </w:r>
+      <w:proofErr w:type="gramEnd"/>
+      <w:r>
+        <w:t xml:space="preserve"> you can import a </w:t>
       </w:r>
       <w:proofErr w:type="spellStart"/>
       <w:r>
@@ -5183,40 +5912,52 @@
         <w:t xml:space="preserve">that the website runs </w:t>
       </w:r>
       <w:r>
-        <w:t xml:space="preserve">and </w:t>
-      </w:r>
-      <w:proofErr w:type="spellStart"/>
-      <w:r>
-        <w:t>hten</w:t>
-      </w:r>
-      <w:proofErr w:type="spellEnd"/>
-      <w:r>
-        <w:t xml:space="preserve"> you can style later . Because if your website tuns and works if there are visitors </w:t>
+        <w:t>and t</w:t>
+      </w:r>
+      <w:r>
+        <w:t>h</w:t>
+      </w:r>
+      <w:r>
+        <w:t xml:space="preserve">en you can style </w:t>
+      </w:r>
+      <w:proofErr w:type="gramStart"/>
+      <w:r>
+        <w:t>later .</w:t>
+      </w:r>
+      <w:proofErr w:type="gramEnd"/>
+      <w:r>
+        <w:t xml:space="preserve"> Because if your website tuns and works if there are visitors </w:t>
       </w:r>
       <w:r>
         <w:t xml:space="preserve">coming </w:t>
       </w:r>
       <w:r>
-        <w:t xml:space="preserve">on your blog </w:t>
+        <w:t xml:space="preserve">on your </w:t>
+      </w:r>
+      <w:proofErr w:type="gramStart"/>
+      <w:r>
+        <w:t xml:space="preserve">blog </w:t>
       </w:r>
       <w:r>
         <w:t xml:space="preserve"> </w:t>
       </w:r>
       <w:r>
-        <w:t>and they get any value.</w:t>
-      </w:r>
-    </w:p>
-    <w:p>
-      <w:r>
-        <w:t xml:space="preserve">Only then </w:t>
-      </w:r>
-      <w:proofErr w:type="spellStart"/>
-      <w:r>
-        <w:t>somthing</w:t>
-      </w:r>
-      <w:proofErr w:type="spellEnd"/>
-      <w:r>
-        <w:t xml:space="preserve"> will happen</w:t>
+        <w:t>and</w:t>
+      </w:r>
+      <w:proofErr w:type="gramEnd"/>
+      <w:r>
+        <w:t xml:space="preserve"> they get any value.</w:t>
+      </w:r>
+    </w:p>
+    <w:p>
+      <w:r>
+        <w:t>Only then som</w:t>
+      </w:r>
+      <w:r>
+        <w:t>e</w:t>
+      </w:r>
+      <w:r>
+        <w:t>thing will happen</w:t>
       </w:r>
       <w:r>
         <w:t xml:space="preserve"> or else nothing will happen.</w:t>
@@ -5227,6 +5968,120 @@
         <w:t xml:space="preserve">When you add elements in html then you need to tell that what is main heading </w:t>
       </w:r>
     </w:p>
+    <w:p>
+      <w:r>
+        <w:t xml:space="preserve">We will learn how to make </w:t>
+      </w:r>
+      <w:r>
+        <w:t xml:space="preserve">these pages in next </w:t>
+      </w:r>
+      <w:proofErr w:type="spellStart"/>
+      <w:r>
+        <w:t>js</w:t>
+      </w:r>
+      <w:proofErr w:type="spellEnd"/>
+      <w:r>
+        <w:t xml:space="preserve"> </w:t>
+      </w:r>
+    </w:p>
+    <w:p>
+      <w:r>
+        <w:t xml:space="preserve">We know in react for routing </w:t>
+      </w:r>
+      <w:r>
+        <w:t>we use react-router-</w:t>
+      </w:r>
+      <w:proofErr w:type="spellStart"/>
+      <w:r>
+        <w:t>dom</w:t>
+      </w:r>
+      <w:proofErr w:type="spellEnd"/>
+      <w:r>
+        <w:t xml:space="preserve"> </w:t>
+      </w:r>
+      <w:r>
+        <w:t xml:space="preserve">we need to install it separately </w:t>
+      </w:r>
+      <w:r>
+        <w:t xml:space="preserve">and Teacher says it is very painful when you use </w:t>
+      </w:r>
+      <w:r>
+        <w:t xml:space="preserve">react router </w:t>
+      </w:r>
+      <w:proofErr w:type="spellStart"/>
+      <w:r>
+        <w:t>dom</w:t>
+      </w:r>
+      <w:proofErr w:type="spellEnd"/>
+      <w:r>
+        <w:t xml:space="preserve"> and configure it to render different component on different </w:t>
+      </w:r>
+      <w:proofErr w:type="spellStart"/>
+      <w:r>
+        <w:t>url</w:t>
+      </w:r>
+      <w:proofErr w:type="spellEnd"/>
+      <w:r>
+        <w:t>.</w:t>
+      </w:r>
+      <w:r>
+        <w:t xml:space="preserve"> This thing is very easy in </w:t>
+      </w:r>
+      <w:proofErr w:type="spellStart"/>
+      <w:r>
+        <w:t>nextjs</w:t>
+      </w:r>
+      <w:proofErr w:type="spellEnd"/>
+      <w:r>
+        <w:t xml:space="preserve"> that you have </w:t>
+      </w:r>
+      <w:proofErr w:type="gramStart"/>
+      <w:r>
+        <w:t>pages(</w:t>
+      </w:r>
+      <w:proofErr w:type="gramEnd"/>
+      <w:r>
+        <w:t>now app folder) folder</w:t>
+      </w:r>
+    </w:p>
+    <w:p>
+      <w:r>
+        <w:t xml:space="preserve">And inside that folder you have your own </w:t>
+      </w:r>
+      <w:r>
+        <w:t>react</w:t>
+      </w:r>
+      <w:r>
+        <w:t xml:space="preserve"> component </w:t>
+      </w:r>
+      <w:r>
+        <w:t xml:space="preserve">you can make </w:t>
+      </w:r>
+      <w:r>
+        <w:t>t</w:t>
+      </w:r>
+      <w:r>
+        <w:t xml:space="preserve">hat </w:t>
+      </w:r>
+      <w:r>
+        <w:t xml:space="preserve">and on the basis of your file name your end points will be </w:t>
+      </w:r>
+      <w:proofErr w:type="gramStart"/>
+      <w:r>
+        <w:t>made(</w:t>
+      </w:r>
+      <w:proofErr w:type="gramEnd"/>
+      <w:r>
+        <w:t>in older version)</w:t>
+      </w:r>
+      <w:r>
+        <w:t xml:space="preserve"> automatically you don’t need to do </w:t>
+      </w:r>
+      <w:r>
+        <w:t xml:space="preserve">anything </w:t>
+      </w:r>
+    </w:p>
+    <w:p/>
     <w:sectPr>
       <w:pgSz w:w="11906" w:h="16838"/>
       <w:pgMar w:top="1440" w:right="1440" w:bottom="1440" w:left="1440" w:header="708" w:footer="708" w:gutter="0"/>
@@ -5840,6 +6695,7 @@
   <w:style w:type="character" w:default="1" w:styleId="DefaultParagraphFont">
     <w:name w:val="Default Paragraph Font"/>
     <w:uiPriority w:val="1"/>
+    <w:semiHidden/>
     <w:unhideWhenUsed/>
   </w:style>
   <w:style w:type="table" w:default="1" w:styleId="TableNormal">

</xml_diff>

<commit_message>
Chapter 9 Link component in Next.js - Understanding next/link
</commit_message>
<xml_diff>
--- a/Notes.docx
+++ b/Notes.docx
@@ -180,7 +180,6 @@
         <w:t xml:space="preserve"> then you can export with the help of </w:t>
       </w:r>
       <w:proofErr w:type="spellStart"/>
-      <w:proofErr w:type="gramStart"/>
       <w:r>
         <w:t>nextjs</w:t>
       </w:r>
@@ -189,11 +188,7 @@
         <w:t xml:space="preserve"> </w:t>
       </w:r>
       <w:r>
-        <w:t>.</w:t>
-      </w:r>
-      <w:proofErr w:type="gramEnd"/>
-      <w:r>
-        <w:t xml:space="preserve"> Next </w:t>
+        <w:t xml:space="preserve">. Next </w:t>
       </w:r>
       <w:proofErr w:type="spellStart"/>
       <w:r>
@@ -336,13 +331,8 @@
       </w:r>
     </w:p>
     <w:p>
-      <w:proofErr w:type="gramStart"/>
-      <w:r>
-        <w:t>Yes</w:t>
-      </w:r>
-      <w:proofErr w:type="gramEnd"/>
-      <w:r>
-        <w:t xml:space="preserve"> we need React and </w:t>
+      <w:r>
+        <w:t xml:space="preserve">Yes we need React and </w:t>
       </w:r>
       <w:proofErr w:type="spellStart"/>
       <w:r>
@@ -382,18 +372,10 @@
         <w:t xml:space="preserve"> them</w:t>
       </w:r>
       <w:r>
-        <w:t xml:space="preserve"> about </w:t>
-      </w:r>
-      <w:proofErr w:type="gramStart"/>
-      <w:r>
-        <w:t>it</w:t>
-      </w:r>
-      <w:r>
-        <w:t>.(</w:t>
-      </w:r>
-      <w:proofErr w:type="gramEnd"/>
-      <w:r>
-        <w:t>who knows)</w:t>
+        <w:t xml:space="preserve"> about it</w:t>
+      </w:r>
+      <w:r>
+        <w:t>.(who knows)</w:t>
       </w:r>
     </w:p>
     <w:p>
@@ -658,13 +640,8 @@
     </w:p>
     <w:p>
       <w:r>
-        <w:t xml:space="preserve">Some other </w:t>
-      </w:r>
-      <w:proofErr w:type="gramStart"/>
-      <w:r>
-        <w:t>functionality</w:t>
-      </w:r>
-      <w:proofErr w:type="gramEnd"/>
+        <w:t>Some other functionality</w:t>
+      </w:r>
       <w:r>
         <w:t xml:space="preserve"> are above. </w:t>
       </w:r>
@@ -704,17 +681,12 @@
         <w:t xml:space="preserve">Teacher says yarn is faster better than np mot </w:t>
       </w:r>
       <w:proofErr w:type="spellStart"/>
-      <w:proofErr w:type="gramStart"/>
       <w:r>
         <w:t>npx</w:t>
       </w:r>
       <w:proofErr w:type="spellEnd"/>
       <w:r>
-        <w:t>(</w:t>
-      </w:r>
-      <w:proofErr w:type="gramEnd"/>
-      <w:r>
-        <w:t>who knows)</w:t>
+        <w:t>(who knows)</w:t>
       </w:r>
     </w:p>
     <w:p>
@@ -847,12 +819,10 @@
         <w:t xml:space="preserve">In </w:t>
       </w:r>
       <w:proofErr w:type="spellStart"/>
-      <w:proofErr w:type="gramStart"/>
       <w:r>
         <w:t>yarn.lock</w:t>
       </w:r>
       <w:proofErr w:type="spellEnd"/>
-      <w:proofErr w:type="gramEnd"/>
       <w:r>
         <w:t xml:space="preserve"> we see all the information about dependencies we see </w:t>
       </w:r>
@@ -929,48 +899,31 @@
       </w:r>
       <w:proofErr w:type="spellEnd"/>
       <w:r>
-        <w:t xml:space="preserve"> make sure if the project is installed in another </w:t>
-      </w:r>
-      <w:proofErr w:type="gramStart"/>
-      <w:r>
-        <w:t>system</w:t>
-      </w:r>
-      <w:proofErr w:type="gramEnd"/>
-      <w:r>
-        <w:t xml:space="preserve"> then it should have the same version dependencies </w:t>
-      </w:r>
-    </w:p>
-    <w:p>
-      <w:proofErr w:type="spellStart"/>
-      <w:proofErr w:type="gramStart"/>
+        <w:t xml:space="preserve"> make sure if the project is installed in another system then it should have the same version dependencies </w:t>
+      </w:r>
+    </w:p>
+    <w:p>
+      <w:proofErr w:type="spellStart"/>
       <w:r>
         <w:t>yarn.lock</w:t>
       </w:r>
       <w:proofErr w:type="spellEnd"/>
-      <w:proofErr w:type="gramEnd"/>
       <w:r>
         <w:t xml:space="preserve"> show all dependencies and their sub dependencies along with version but </w:t>
       </w:r>
       <w:proofErr w:type="spellStart"/>
-      <w:proofErr w:type="gramStart"/>
       <w:r>
         <w:t>package.json</w:t>
       </w:r>
       <w:proofErr w:type="spellEnd"/>
-      <w:proofErr w:type="gramEnd"/>
       <w:r>
         <w:t xml:space="preserve"> just only show dependencies </w:t>
       </w:r>
       <w:proofErr w:type="spellStart"/>
       <w:r>
-        <w:t>that</w:t>
-      </w:r>
-      <w:proofErr w:type="gramStart"/>
-      <w:r>
-        <w:t>’;s</w:t>
-      </w:r>
-      <w:proofErr w:type="spellEnd"/>
-      <w:proofErr w:type="gramEnd"/>
+        <w:t>that’;s</w:t>
+      </w:r>
+      <w:proofErr w:type="spellEnd"/>
       <w:r>
         <w:t xml:space="preserve"> why they are very large in size.</w:t>
       </w:r>
@@ -1001,15 +954,7 @@
       </w:r>
       <w:proofErr w:type="spellEnd"/>
       <w:r>
-        <w:t xml:space="preserve"> </w:t>
-      </w:r>
-      <w:proofErr w:type="gramStart"/>
-      <w:r>
-        <w:t>project(</w:t>
-      </w:r>
-      <w:proofErr w:type="gramEnd"/>
-      <w:r>
-        <w:t>who knows)</w:t>
+        <w:t xml:space="preserve"> project(who knows)</w:t>
       </w:r>
     </w:p>
     <w:p>
@@ -1022,15 +967,7 @@
       </w:r>
       <w:proofErr w:type="spellEnd"/>
       <w:r>
-        <w:t xml:space="preserve"> application maybe in your repository home </w:t>
-      </w:r>
-      <w:proofErr w:type="gramStart"/>
-      <w:r>
-        <w:t>page(</w:t>
-      </w:r>
-      <w:proofErr w:type="gramEnd"/>
-      <w:r>
-        <w:t>who knows)</w:t>
+        <w:t xml:space="preserve"> application maybe in your repository home page(who knows)</w:t>
       </w:r>
     </w:p>
     <w:p>
@@ -1241,13 +1178,8 @@
       <w:r>
         <w:t xml:space="preserve">So public folder </w:t>
       </w:r>
-      <w:proofErr w:type="gramStart"/>
-      <w:r>
-        <w:t>have</w:t>
-      </w:r>
-      <w:proofErr w:type="gramEnd"/>
-      <w:r>
-        <w:t xml:space="preserve"> all the files</w:t>
+      <w:r>
+        <w:t>have all the files</w:t>
       </w:r>
       <w:r>
         <w:t xml:space="preserve"> that we want other user to access it </w:t>
@@ -1263,15 +1195,7 @@
     </w:p>
     <w:p>
       <w:r>
-        <w:t xml:space="preserve">It does not apply to pages folder node </w:t>
-      </w:r>
-      <w:proofErr w:type="gramStart"/>
-      <w:r>
-        <w:t>modules ,</w:t>
-      </w:r>
-      <w:proofErr w:type="gramEnd"/>
-      <w:r>
-        <w:t xml:space="preserve"> .next folder.</w:t>
+        <w:t>It does not apply to pages folder node modules , .next folder.</w:t>
       </w:r>
     </w:p>
     <w:p>
@@ -1358,7 +1282,6 @@
         <w:t xml:space="preserve"> make an </w:t>
       </w:r>
       <w:proofErr w:type="spellStart"/>
-      <w:proofErr w:type="gramStart"/>
       <w:r>
         <w:t>about</w:t>
       </w:r>
@@ -1370,11 +1293,7 @@
       </w:r>
       <w:proofErr w:type="spellEnd"/>
       <w:r>
-        <w:t>(</w:t>
-      </w:r>
-      <w:proofErr w:type="gramEnd"/>
-      <w:r>
-        <w:t xml:space="preserve">or </w:t>
+        <w:t xml:space="preserve">(or </w:t>
       </w:r>
       <w:proofErr w:type="spellStart"/>
       <w:r>
@@ -1403,13 +1322,8 @@
       <w:r>
         <w:t xml:space="preserve">Next provide you a </w:t>
       </w:r>
-      <w:proofErr w:type="gramStart"/>
-      <w:r>
-        <w:t>built in</w:t>
-      </w:r>
-      <w:proofErr w:type="gramEnd"/>
-      <w:r>
-        <w:t xml:space="preserve"> componen</w:t>
+      <w:r>
+        <w:t>built in componen</w:t>
       </w:r>
       <w:r>
         <w:t>t</w:t>
@@ -1484,15 +1398,7 @@
     </w:p>
     <w:p>
       <w:r>
-        <w:t xml:space="preserve">We will look about it later it just </w:t>
-      </w:r>
-      <w:proofErr w:type="gramStart"/>
-      <w:r>
-        <w:t>provide</w:t>
-      </w:r>
-      <w:proofErr w:type="gramEnd"/>
-      <w:r>
-        <w:t xml:space="preserve"> some optimization</w:t>
+        <w:t>We will look about it later it just provide some optimization</w:t>
       </w:r>
       <w:r>
         <w:t xml:space="preserve">s </w:t>
@@ -1608,60 +1514,28 @@
           <w:b/>
           <w:bCs/>
         </w:rPr>
-        <w:t xml:space="preserve">You can move the side bar from left to right by going to view and then to appearance and then to move primary bar to </w:t>
-      </w:r>
-      <w:proofErr w:type="gramStart"/>
+        <w:t>You can move the side bar from left to right by going to view and then to appearance and then to move primary bar to left</w:t>
+      </w:r>
       <w:r>
         <w:rPr>
           <w:b/>
           <w:bCs/>
         </w:rPr>
-        <w:t>left</w:t>
+        <w:t>(if in right)</w:t>
       </w:r>
       <w:r>
         <w:rPr>
           <w:b/>
           <w:bCs/>
         </w:rPr>
-        <w:t>(</w:t>
-      </w:r>
-      <w:proofErr w:type="gramEnd"/>
+        <w:t xml:space="preserve"> or right</w:t>
+      </w:r>
       <w:r>
         <w:rPr>
           <w:b/>
           <w:bCs/>
         </w:rPr>
-        <w:t>if in right)</w:t>
-      </w:r>
-      <w:r>
-        <w:rPr>
-          <w:b/>
-          <w:bCs/>
-        </w:rPr>
-        <w:t xml:space="preserve"> or </w:t>
-      </w:r>
-      <w:proofErr w:type="gramStart"/>
-      <w:r>
-        <w:rPr>
-          <w:b/>
-          <w:bCs/>
-        </w:rPr>
-        <w:t>right</w:t>
-      </w:r>
-      <w:r>
-        <w:rPr>
-          <w:b/>
-          <w:bCs/>
-        </w:rPr>
-        <w:t>(</w:t>
-      </w:r>
-      <w:proofErr w:type="gramEnd"/>
-      <w:r>
-        <w:rPr>
-          <w:b/>
-          <w:bCs/>
-        </w:rPr>
-        <w:t>if in left)</w:t>
+        <w:t>(if in left)</w:t>
       </w:r>
     </w:p>
     <w:p>
@@ -1842,13 +1716,8 @@
       <w:r>
         <w:t xml:space="preserve">from </w:t>
       </w:r>
-      <w:proofErr w:type="gramStart"/>
-      <w:r>
-        <w:t>here(</w:t>
-      </w:r>
-      <w:proofErr w:type="gramEnd"/>
-      <w:r>
-        <w:t>who knows)</w:t>
+      <w:r>
+        <w:t>here(who knows)</w:t>
       </w:r>
     </w:p>
     <w:p>
@@ -1898,25 +1767,7 @@
           <w:color w:val="EE0000"/>
         </w:rPr>
         <w:lastRenderedPageBreak/>
-        <w:t xml:space="preserve">We can import style </w:t>
-      </w:r>
-      <w:proofErr w:type="gramStart"/>
-      <w:r>
-        <w:rPr>
-          <w:b/>
-          <w:bCs/>
-          <w:color w:val="EE0000"/>
-        </w:rPr>
-        <w:t>classes(</w:t>
-      </w:r>
-      <w:proofErr w:type="gramEnd"/>
-      <w:r>
-        <w:rPr>
-          <w:b/>
-          <w:bCs/>
-          <w:color w:val="EE0000"/>
-        </w:rPr>
-        <w:t xml:space="preserve">or maybe id) In our component and use it to apply the properties associated with that </w:t>
+        <w:t xml:space="preserve">We can import style classes(or maybe id) In our component and use it to apply the properties associated with that </w:t>
       </w:r>
       <w:r>
         <w:rPr>
@@ -2107,15 +1958,7 @@
         <w:t>We will see why</w:t>
       </w:r>
       <w:r>
-        <w:t xml:space="preserve"> </w:t>
-      </w:r>
-      <w:proofErr w:type="gramStart"/>
-      <w:r>
-        <w:t>file based</w:t>
-      </w:r>
-      <w:proofErr w:type="gramEnd"/>
-      <w:r>
-        <w:t xml:space="preserve"> routing </w:t>
+        <w:t xml:space="preserve"> file based routing </w:t>
       </w:r>
       <w:r>
         <w:t>is a convenient function in Next.js</w:t>
@@ -2123,18 +1966,10 @@
     </w:p>
     <w:p>
       <w:r>
-        <w:t xml:space="preserve">Convenience function = a ready-made helper that makes a task easier and faster to </w:t>
-      </w:r>
-      <w:proofErr w:type="gramStart"/>
-      <w:r>
-        <w:t>use.</w:t>
-      </w:r>
-      <w:r>
-        <w:t>(</w:t>
-      </w:r>
-      <w:proofErr w:type="gramEnd"/>
-      <w:r>
-        <w:t>who knows)</w:t>
+        <w:t>Convenience function = a ready-made helper that makes a task easier and faster to use.</w:t>
+      </w:r>
+      <w:r>
+        <w:t>(who knows)</w:t>
       </w:r>
     </w:p>
     <w:p>
@@ -2161,35 +1996,19 @@
       </w:r>
       <w:proofErr w:type="spellEnd"/>
       <w:r>
-        <w:t xml:space="preserve"> or simple HTML </w:t>
-      </w:r>
-      <w:proofErr w:type="gramStart"/>
-      <w:r>
-        <w:t>website</w:t>
-      </w:r>
-      <w:r>
-        <w:t>(</w:t>
-      </w:r>
-      <w:proofErr w:type="gramEnd"/>
-      <w:r>
-        <w:t>who knows)</w:t>
+        <w:t xml:space="preserve"> or simple HTML website</w:t>
+      </w:r>
+      <w:r>
+        <w:t>(who knows)</w:t>
       </w:r>
       <w:r>
         <w:t>.</w:t>
       </w:r>
       <w:r>
-        <w:t xml:space="preserve"> You can enable page </w:t>
-      </w:r>
-      <w:proofErr w:type="gramStart"/>
-      <w:r>
-        <w:t>routes</w:t>
-      </w:r>
-      <w:r>
-        <w:t>(</w:t>
-      </w:r>
-      <w:proofErr w:type="gramEnd"/>
-      <w:r>
-        <w:t>who knows)</w:t>
+        <w:t xml:space="preserve"> You can enable page routes</w:t>
+      </w:r>
+      <w:r>
+        <w:t>(who knows)</w:t>
       </w:r>
     </w:p>
     <w:p>
@@ -2288,17 +2107,12 @@
         <w:t xml:space="preserve">We </w:t>
       </w:r>
       <w:proofErr w:type="spellStart"/>
-      <w:proofErr w:type="gramStart"/>
       <w:r>
         <w:t>alos</w:t>
       </w:r>
       <w:proofErr w:type="spellEnd"/>
       <w:r>
-        <w:t xml:space="preserve"> .next</w:t>
-      </w:r>
-      <w:proofErr w:type="gramEnd"/>
-      <w:r>
-        <w:t xml:space="preserve"> in the </w:t>
+        <w:t xml:space="preserve"> .next in the </w:t>
       </w:r>
       <w:proofErr w:type="spellStart"/>
       <w:r>
@@ -2319,13 +2133,8 @@
       </w:r>
       <w:proofErr w:type="spellEnd"/>
       <w:r>
-        <w:t xml:space="preserve"> is frontend or </w:t>
-      </w:r>
-      <w:proofErr w:type="gramStart"/>
-      <w:r>
-        <w:t>backend  framework</w:t>
-      </w:r>
-      <w:proofErr w:type="gramEnd"/>
+        <w:t xml:space="preserve"> is frontend or backend  framework</w:t>
+      </w:r>
     </w:p>
     <w:p>
       <w:r>
@@ -2350,15 +2159,7 @@
       </w:r>
       <w:proofErr w:type="spellEnd"/>
       <w:r>
-        <w:t xml:space="preserve"> routes as </w:t>
-      </w:r>
-      <w:proofErr w:type="gramStart"/>
-      <w:r>
-        <w:t>well(</w:t>
-      </w:r>
-      <w:proofErr w:type="gramEnd"/>
-      <w:r>
-        <w:t>who knows)</w:t>
+        <w:t xml:space="preserve"> routes as well(who knows)</w:t>
       </w:r>
     </w:p>
     <w:p>
@@ -2500,18 +2301,10 @@
         <w:t>c</w:t>
       </w:r>
       <w:r>
-        <w:t xml:space="preserve">t is </w:t>
-      </w:r>
-      <w:proofErr w:type="gramStart"/>
-      <w:r>
-        <w:t xml:space="preserve">raw </w:t>
-      </w:r>
-      <w:r>
-        <w:t>,</w:t>
-      </w:r>
-      <w:proofErr w:type="gramEnd"/>
-      <w:r>
-        <w:t xml:space="preserve"> </w:t>
+        <w:t xml:space="preserve">t is raw </w:t>
+      </w:r>
+      <w:r>
+        <w:t xml:space="preserve">, </w:t>
       </w:r>
       <w:r>
         <w:t>R</w:t>
@@ -2537,13 +2330,8 @@
       </w:r>
     </w:p>
     <w:p>
-      <w:proofErr w:type="gramStart"/>
-      <w:r>
-        <w:t>Yes it is</w:t>
-      </w:r>
-      <w:proofErr w:type="gramEnd"/>
-      <w:r>
-        <w:t xml:space="preserve"> </w:t>
+      <w:r>
+        <w:t xml:space="preserve">Yes it is </w:t>
       </w:r>
       <w:proofErr w:type="spellStart"/>
       <w:r>
@@ -2559,15 +2347,7 @@
         <w:t>But we cannot compare them</w:t>
       </w:r>
       <w:r>
-        <w:t xml:space="preserve"> as it uses </w:t>
-      </w:r>
-      <w:proofErr w:type="gramStart"/>
-      <w:r>
-        <w:t>react</w:t>
-      </w:r>
-      <w:proofErr w:type="gramEnd"/>
-      <w:r>
-        <w:t xml:space="preserve"> we can’t compare them</w:t>
+        <w:t xml:space="preserve"> as it uses react we can’t compare them</w:t>
       </w:r>
     </w:p>
     <w:p>
@@ -2706,21 +2486,8 @@
       </w:r>
     </w:p>
     <w:p>
-      <w:proofErr w:type="gramStart"/>
-      <w:r>
-        <w:t>No</w:t>
-      </w:r>
-      <w:proofErr w:type="gramEnd"/>
-      <w:r>
-        <w:t xml:space="preserve"> we use </w:t>
-      </w:r>
-      <w:proofErr w:type="gramStart"/>
-      <w:r>
-        <w:t>above  code</w:t>
-      </w:r>
-      <w:proofErr w:type="gramEnd"/>
-      <w:r>
-        <w:t xml:space="preserve"> in </w:t>
+      <w:r>
+        <w:t xml:space="preserve">No we use above  code in </w:t>
       </w:r>
       <w:proofErr w:type="spellStart"/>
       <w:r>
@@ -2773,27 +2540,14 @@
       </w:r>
     </w:p>
     <w:p>
-      <w:proofErr w:type="gramStart"/>
-      <w:r>
-        <w:t>Its</w:t>
-      </w:r>
-      <w:proofErr w:type="gramEnd"/>
-      <w:r>
-        <w:t xml:space="preserve"> like PHP or if you have made a si</w:t>
+      <w:r>
+        <w:t>Its like PHP or if you have made a si</w:t>
       </w:r>
       <w:r>
         <w:t>m</w:t>
       </w:r>
       <w:r>
-        <w:t xml:space="preserve">ple html </w:t>
-      </w:r>
-      <w:proofErr w:type="gramStart"/>
-      <w:r>
-        <w:t>sites</w:t>
-      </w:r>
-      <w:proofErr w:type="gramEnd"/>
-      <w:r>
-        <w:t>.</w:t>
+        <w:t>ple html sites.</w:t>
       </w:r>
     </w:p>
     <w:p>
@@ -2818,28 +2572,15 @@
         <w:t xml:space="preserve">It’s the same in </w:t>
       </w:r>
       <w:proofErr w:type="spellStart"/>
-      <w:proofErr w:type="gramStart"/>
       <w:r>
         <w:t>jsx</w:t>
       </w:r>
       <w:proofErr w:type="spellEnd"/>
       <w:r>
-        <w:t>(</w:t>
-      </w:r>
-      <w:proofErr w:type="gramEnd"/>
-      <w:r>
-        <w:t xml:space="preserve">here I am wrong) </w:t>
-      </w:r>
-      <w:r>
-        <w:t xml:space="preserve">this Is </w:t>
-      </w:r>
-      <w:proofErr w:type="gramStart"/>
-      <w:r>
-        <w:t>file based</w:t>
-      </w:r>
-      <w:proofErr w:type="gramEnd"/>
-      <w:r>
-        <w:t xml:space="preserve"> routing </w:t>
+        <w:t xml:space="preserve">(here I am wrong) </w:t>
+      </w:r>
+      <w:r>
+        <w:t xml:space="preserve">this Is file based routing </w:t>
       </w:r>
     </w:p>
     <w:p>
@@ -2953,14 +2694,12 @@
       <w:r>
         <w:t xml:space="preserve"> after </w:t>
       </w:r>
-      <w:proofErr w:type="gramStart"/>
       <w:r>
         <w:t xml:space="preserve">last  </w:t>
       </w:r>
       <w:r>
         <w:t>/</w:t>
       </w:r>
-      <w:proofErr w:type="gramEnd"/>
       <w:r>
         <w:t>(who knows)</w:t>
       </w:r>
@@ -3033,15 +2772,7 @@
         <w:t>the component</w:t>
       </w:r>
       <w:r>
-        <w:t xml:space="preserve"> </w:t>
-      </w:r>
-      <w:proofErr w:type="gramStart"/>
-      <w:r>
-        <w:t>look</w:t>
-      </w:r>
-      <w:proofErr w:type="gramEnd"/>
-      <w:r>
-        <w:t xml:space="preserve"> like below</w:t>
+        <w:t xml:space="preserve"> look like below</w:t>
       </w:r>
     </w:p>
     <w:p>
@@ -3224,15 +2955,7 @@
         <w:t>React was made so that user can easily create user interfaces</w:t>
       </w:r>
       <w:r>
-        <w:t xml:space="preserve"> and we can do event binding </w:t>
-      </w:r>
-      <w:proofErr w:type="gramStart"/>
-      <w:r>
-        <w:t>properly(</w:t>
-      </w:r>
-      <w:proofErr w:type="gramEnd"/>
-      <w:r>
-        <w:t>who knows)</w:t>
+        <w:t xml:space="preserve"> and we can do event binding properly(who knows)</w:t>
       </w:r>
     </w:p>
     <w:p>
@@ -3301,51 +3024,22 @@
         <w:t xml:space="preserve"> content</w:t>
       </w:r>
       <w:r>
-        <w:t xml:space="preserve"> dynamically </w:t>
-      </w:r>
-      <w:proofErr w:type="gramStart"/>
-      <w:r>
-        <w:t>change</w:t>
-      </w:r>
-      <w:proofErr w:type="gramEnd"/>
-      <w:r>
-        <w:t xml:space="preserve"> </w:t>
-      </w:r>
-      <w:r>
-        <w:t xml:space="preserve">then we write a very simple code in which I will say if I scroll then change a particular </w:t>
-      </w:r>
-      <w:proofErr w:type="gramStart"/>
-      <w:r>
-        <w:t>var</w:t>
-      </w:r>
-      <w:r>
-        <w:t>iable(</w:t>
-      </w:r>
-      <w:proofErr w:type="gramEnd"/>
-      <w:r>
-        <w:t>m</w:t>
+        <w:t xml:space="preserve"> dynamically change </w:t>
+      </w:r>
+      <w:r>
+        <w:t>then we write a very simple code in which I will say if I scroll then change a particular var</w:t>
+      </w:r>
+      <w:r>
+        <w:t>iable(m</w:t>
       </w:r>
       <w:r>
         <w:t>ay</w:t>
       </w:r>
       <w:r>
-        <w:t xml:space="preserve">be representing the content in </w:t>
-      </w:r>
-      <w:proofErr w:type="gramStart"/>
-      <w:r>
-        <w:t>elements )</w:t>
-      </w:r>
-      <w:proofErr w:type="gramEnd"/>
-      <w:r>
-        <w:t xml:space="preserve"> and that variable will be </w:t>
-      </w:r>
-      <w:proofErr w:type="gramStart"/>
-      <w:r>
-        <w:t>state(</w:t>
-      </w:r>
-      <w:proofErr w:type="gramEnd"/>
-      <w:r>
-        <w:t>who knows)</w:t>
+        <w:t>be representing the content in elements )</w:t>
+      </w:r>
+      <w:r>
+        <w:t xml:space="preserve"> and that variable will be state(who knows)</w:t>
       </w:r>
       <w:r>
         <w:t xml:space="preserve"> so this is a concept in React. </w:t>
@@ -3466,15 +3160,7 @@
     </w:p>
     <w:p>
       <w:r>
-        <w:t xml:space="preserve">We can use spread </w:t>
-      </w:r>
-      <w:proofErr w:type="gramStart"/>
-      <w:r>
-        <w:t>operator  to</w:t>
-      </w:r>
-      <w:proofErr w:type="gramEnd"/>
-      <w:r>
-        <w:t xml:space="preserve"> pass </w:t>
+        <w:t xml:space="preserve">We can use spread operator  to pass </w:t>
       </w:r>
       <w:r>
         <w:t xml:space="preserve">the elements in the array to pass as an argument (in the order they are in the array) </w:t>
@@ -3504,83 +3190,46 @@
     </w:p>
     <w:p>
       <w:r>
-        <w:t xml:space="preserve">Next topic </w:t>
-      </w:r>
-      <w:proofErr w:type="gramStart"/>
-      <w:r>
-        <w:t>is promises</w:t>
-      </w:r>
-      <w:proofErr w:type="gramEnd"/>
+        <w:t xml:space="preserve">Next topic is promises </w:t>
+      </w:r>
+      <w:r>
+        <w:t xml:space="preserve">and callbacks </w:t>
+      </w:r>
+    </w:p>
+    <w:p>
+      <w:r>
+        <w:t xml:space="preserve">Promises is something that will happen </w:t>
+      </w:r>
+      <w:r>
+        <w:t xml:space="preserve">bit it has not happened yet It </w:t>
+      </w:r>
+      <w:proofErr w:type="spellStart"/>
+      <w:r>
+        <w:t>si</w:t>
+      </w:r>
+      <w:proofErr w:type="spellEnd"/>
+      <w:r>
+        <w:t xml:space="preserve"> going to happen</w:t>
+      </w:r>
+      <w:r>
+        <w:t xml:space="preserve"> but it is going to happen and when it will be resolved</w:t>
+      </w:r>
+      <w:r>
+        <w:t>(firm decision)</w:t>
+      </w:r>
+      <w:r>
+        <w:t xml:space="preserve"> and if it’s failed</w:t>
+      </w:r>
       <w:r>
         <w:t xml:space="preserve"> </w:t>
       </w:r>
       <w:r>
-        <w:t xml:space="preserve">and callbacks </w:t>
-      </w:r>
-    </w:p>
-    <w:p>
-      <w:r>
-        <w:t xml:space="preserve">Promises </w:t>
-      </w:r>
-      <w:proofErr w:type="gramStart"/>
-      <w:r>
-        <w:t>is</w:t>
-      </w:r>
-      <w:proofErr w:type="gramEnd"/>
-      <w:r>
-        <w:t xml:space="preserve"> something that will happen </w:t>
-      </w:r>
-      <w:r>
-        <w:t xml:space="preserve">bit it has not happened yet </w:t>
-      </w:r>
-      <w:proofErr w:type="gramStart"/>
-      <w:r>
-        <w:t>It</w:t>
-      </w:r>
-      <w:proofErr w:type="gramEnd"/>
-      <w:r>
-        <w:t xml:space="preserve"> </w:t>
-      </w:r>
-      <w:proofErr w:type="spellStart"/>
-      <w:r>
-        <w:t>si</w:t>
-      </w:r>
-      <w:proofErr w:type="spellEnd"/>
-      <w:r>
-        <w:t xml:space="preserve"> going to happen</w:t>
-      </w:r>
-      <w:r>
-        <w:t xml:space="preserve"> but it is going to happen and when it will be </w:t>
-      </w:r>
-      <w:proofErr w:type="gramStart"/>
-      <w:r>
-        <w:t>resolved</w:t>
-      </w:r>
-      <w:r>
-        <w:t>(</w:t>
-      </w:r>
-      <w:proofErr w:type="gramEnd"/>
-      <w:r>
-        <w:t>firm decision)</w:t>
-      </w:r>
-      <w:r>
-        <w:t xml:space="preserve"> and if it’s failed</w:t>
-      </w:r>
-      <w:r>
-        <w:t xml:space="preserve"> </w:t>
-      </w:r>
-      <w:r>
         <w:t>then it will be told to you (who knows)</w:t>
       </w:r>
     </w:p>
     <w:p>
-      <w:proofErr w:type="gramStart"/>
-      <w:r>
-        <w:t>So</w:t>
-      </w:r>
-      <w:proofErr w:type="gramEnd"/>
-      <w:r>
-        <w:t xml:space="preserve"> when promises get resolved then it do something </w:t>
+      <w:r>
+        <w:t xml:space="preserve">So when promises get resolved then it do something </w:t>
       </w:r>
       <w:r>
         <w:t xml:space="preserve">when promises get resolved </w:t>
@@ -3611,15 +3260,7 @@
       </w:r>
       <w:proofErr w:type="spellEnd"/>
       <w:r>
-        <w:t xml:space="preserve"> function can be made and inside it </w:t>
-      </w:r>
-      <w:proofErr w:type="gramStart"/>
-      <w:r>
-        <w:t>there</w:t>
-      </w:r>
-      <w:proofErr w:type="gramEnd"/>
-      <w:r>
-        <w:t xml:space="preserve"> will be methods that are retu</w:t>
+        <w:t xml:space="preserve"> function can be made and inside it there will be methods that are retu</w:t>
       </w:r>
       <w:r>
         <w:t>r</w:t>
@@ -3700,37 +3341,16 @@
       </w:r>
     </w:p>
     <w:p>
-      <w:proofErr w:type="gramStart"/>
-      <w:r>
-        <w:t>So</w:t>
-      </w:r>
-      <w:proofErr w:type="gramEnd"/>
-      <w:r>
-        <w:t xml:space="preserve"> there are concept of map, </w:t>
-      </w:r>
-      <w:proofErr w:type="gramStart"/>
-      <w:r>
-        <w:t xml:space="preserve">filters </w:t>
-      </w:r>
-      <w:r>
-        <w:t xml:space="preserve"> and</w:t>
-      </w:r>
-      <w:proofErr w:type="gramEnd"/>
-      <w:r>
-        <w:t xml:space="preserve"> reduce </w:t>
-      </w:r>
-    </w:p>
-    <w:p>
-      <w:r>
-        <w:t xml:space="preserve">To learn </w:t>
-      </w:r>
-      <w:proofErr w:type="gramStart"/>
-      <w:r>
-        <w:t>more</w:t>
-      </w:r>
-      <w:proofErr w:type="gramEnd"/>
-      <w:r>
-        <w:t xml:space="preserve"> we are going to make blog named as </w:t>
+      <w:r>
+        <w:t xml:space="preserve">So there are concept of map, filters </w:t>
+      </w:r>
+      <w:r>
+        <w:t xml:space="preserve"> and reduce </w:t>
+      </w:r>
+    </w:p>
+    <w:p>
+      <w:r>
+        <w:t xml:space="preserve">To learn more we are going to make blog named as </w:t>
       </w:r>
       <w:r>
         <w:t>“</w:t>
@@ -3836,15 +3456,7 @@
         <w:t>and make it more profitable</w:t>
       </w:r>
       <w:r>
-        <w:t xml:space="preserve"> and he will </w:t>
-      </w:r>
-      <w:proofErr w:type="gramStart"/>
-      <w:r>
-        <w:t>tells</w:t>
-      </w:r>
-      <w:proofErr w:type="gramEnd"/>
-      <w:r>
-        <w:t xml:space="preserve"> us h</w:t>
+        <w:t xml:space="preserve"> and he will tells us h</w:t>
       </w:r>
       <w:r>
         <w:t>o</w:t>
@@ -3876,15 +3488,7 @@
     </w:p>
     <w:p>
       <w:r>
-        <w:t xml:space="preserve">What are core web </w:t>
-      </w:r>
-      <w:proofErr w:type="gramStart"/>
-      <w:r>
-        <w:t>vitals(</w:t>
-      </w:r>
-      <w:proofErr w:type="gramEnd"/>
-      <w:r>
-        <w:t xml:space="preserve">who knows) </w:t>
+        <w:t xml:space="preserve">What are core web vitals(who knows) </w:t>
       </w:r>
       <w:r>
         <w:t>Is your page</w:t>
@@ -3896,18 +3500,10 @@
         <w:t xml:space="preserve"> too slow</w:t>
       </w:r>
       <w:r>
-        <w:t xml:space="preserve">. If it Is too slow then what page is slow and </w:t>
-      </w:r>
-      <w:proofErr w:type="gramStart"/>
-      <w:r>
-        <w:t xml:space="preserve">then  </w:t>
-      </w:r>
-      <w:r>
-        <w:t>how</w:t>
-      </w:r>
-      <w:proofErr w:type="gramEnd"/>
-      <w:r>
-        <w:t xml:space="preserve"> to im</w:t>
+        <w:t xml:space="preserve">. If it Is too slow then what page is slow and then  </w:t>
+      </w:r>
+      <w:r>
+        <w:t>how to im</w:t>
       </w:r>
       <w:r>
         <w:t>p</w:t>
@@ -3950,15 +3546,7 @@
         <w:t xml:space="preserve"> or next image</w:t>
       </w:r>
       <w:r>
-        <w:t xml:space="preserve"> and there are many other </w:t>
-      </w:r>
-      <w:proofErr w:type="gramStart"/>
-      <w:r>
-        <w:t>concept</w:t>
-      </w:r>
-      <w:proofErr w:type="gramEnd"/>
-      <w:r>
-        <w:t xml:space="preserve"> in next.js</w:t>
+        <w:t xml:space="preserve"> and there are many other concept in next.js</w:t>
       </w:r>
     </w:p>
     <w:p>
@@ -4023,87 +3611,55 @@
         <w:t xml:space="preserve">skills, </w:t>
       </w:r>
       <w:r>
-        <w:t xml:space="preserve">quality </w:t>
-      </w:r>
-      <w:proofErr w:type="gramStart"/>
-      <w:r>
-        <w:t xml:space="preserve">work </w:t>
+        <w:t xml:space="preserve">quality work </w:t>
+      </w:r>
+      <w:r>
+        <w:t xml:space="preserve">, who hunts for bugs </w:t>
+      </w:r>
+      <w:r>
+        <w:t xml:space="preserve">and in blogs he shares his experience. </w:t>
+      </w:r>
+    </w:p>
+    <w:p>
+      <w:r>
+        <w:t xml:space="preserve">We make a Hunting Coder next app </w:t>
+      </w:r>
+      <w:r>
+        <w:t xml:space="preserve">by tunning the create command in </w:t>
+      </w:r>
+      <w:proofErr w:type="spellStart"/>
+      <w:r>
+        <w:t>powershell</w:t>
+      </w:r>
+      <w:proofErr w:type="spellEnd"/>
+      <w:r>
+        <w:t xml:space="preserve"> (Teacher will explain later)</w:t>
+      </w:r>
+    </w:p>
+    <w:p>
+      <w:r>
+        <w:t>Teacher says yen is very fast.</w:t>
+      </w:r>
+    </w:p>
+    <w:p>
+      <w:r>
+        <w:t>Instead of yarn run dev you can also write yarn dev(who knows)</w:t>
+      </w:r>
+    </w:p>
+    <w:p>
+      <w:r>
+        <w:t>In this website according to teacher the hunting coder solve a problem in an easy way if a difficult methos exist here.</w:t>
+      </w:r>
+    </w:p>
+    <w:p>
+      <w:r>
+        <w:t>If you do any silly mistakes like closing tag without opening</w:t>
       </w:r>
       <w:r>
         <w:t>,</w:t>
       </w:r>
-      <w:proofErr w:type="gramEnd"/>
-      <w:r>
-        <w:t xml:space="preserve"> who hunts for bugs </w:t>
-      </w:r>
-      <w:r>
-        <w:t xml:space="preserve">and in blogs he shares his experience. </w:t>
-      </w:r>
-    </w:p>
-    <w:p>
-      <w:r>
-        <w:t xml:space="preserve">We make a Hunting Coder next app </w:t>
-      </w:r>
-      <w:r>
-        <w:t xml:space="preserve">by tunning the create command in </w:t>
-      </w:r>
-      <w:proofErr w:type="spellStart"/>
-      <w:r>
-        <w:t>powershell</w:t>
-      </w:r>
-      <w:proofErr w:type="spellEnd"/>
-      <w:r>
-        <w:t xml:space="preserve"> (Teacher will explain later)</w:t>
-      </w:r>
-    </w:p>
-    <w:p>
-      <w:r>
-        <w:t>Teacher says yen is very fast.</w:t>
-      </w:r>
-    </w:p>
-    <w:p>
-      <w:r>
-        <w:t xml:space="preserve">Instead of yarn run dev you can also write yarn </w:t>
-      </w:r>
-      <w:proofErr w:type="gramStart"/>
-      <w:r>
-        <w:t>dev(</w:t>
-      </w:r>
-      <w:proofErr w:type="gramEnd"/>
-      <w:r>
-        <w:t>who knows)</w:t>
-      </w:r>
-    </w:p>
-    <w:p>
-      <w:r>
-        <w:t xml:space="preserve">In this website according to teacher the hunting coder </w:t>
-      </w:r>
-      <w:proofErr w:type="gramStart"/>
-      <w:r>
-        <w:t>solve</w:t>
-      </w:r>
-      <w:proofErr w:type="gramEnd"/>
-      <w:r>
-        <w:t xml:space="preserve"> a problem in an easy way if a difficult methos exist here.</w:t>
-      </w:r>
-    </w:p>
-    <w:p>
-      <w:r>
-        <w:t>If you do any silly mistakes like closing tag without opening</w:t>
-      </w:r>
-      <w:r>
-        <w:t>,</w:t>
-      </w:r>
-      <w:r>
-        <w:t xml:space="preserve"> HTML tolerate this type of </w:t>
-      </w:r>
-      <w:proofErr w:type="gramStart"/>
-      <w:r>
-        <w:t>error(</w:t>
-      </w:r>
-      <w:proofErr w:type="gramEnd"/>
-      <w:r>
-        <w:t>I don’t know how)</w:t>
+      <w:r>
+        <w:t xml:space="preserve"> HTML tolerate this type of error(I don’t know how)</w:t>
       </w:r>
       <w:r>
         <w:t xml:space="preserve"> but </w:t>
@@ -4114,124 +3670,84 @@
       </w:r>
       <w:proofErr w:type="spellEnd"/>
       <w:r>
+        <w:t xml:space="preserve"> don’t </w:t>
+      </w:r>
+      <w:r>
+        <w:t xml:space="preserve"> . Sometimes </w:t>
+      </w:r>
+      <w:proofErr w:type="spellStart"/>
+      <w:r>
+        <w:t>een</w:t>
+      </w:r>
+      <w:proofErr w:type="spellEnd"/>
+      <w:r>
         <w:t xml:space="preserve"> </w:t>
       </w:r>
-      <w:proofErr w:type="gramStart"/>
-      <w:r>
-        <w:t xml:space="preserve">don’t </w:t>
-      </w:r>
-      <w:r>
-        <w:t xml:space="preserve"> .</w:t>
-      </w:r>
-      <w:proofErr w:type="gramEnd"/>
-      <w:r>
-        <w:t xml:space="preserve"> Sometimes </w:t>
-      </w:r>
-      <w:proofErr w:type="spellStart"/>
-      <w:r>
-        <w:t>een</w:t>
+      <w:proofErr w:type="spellStart"/>
+      <w:r>
+        <w:t>js</w:t>
+      </w:r>
+      <w:proofErr w:type="spellEnd"/>
+      <w:r>
+        <w:t xml:space="preserve"> tolerate some erro</w:t>
+      </w:r>
+      <w:r>
+        <w:t>r</w:t>
+      </w:r>
+      <w:r>
+        <w:t>s</w:t>
+      </w:r>
+      <w:r>
+        <w:t xml:space="preserve"> like you are not adding semi colon</w:t>
+      </w:r>
+      <w:r>
+        <w:t>(who knows)</w:t>
+      </w:r>
+      <w:r>
+        <w:t xml:space="preserve"> If in </w:t>
+      </w:r>
+      <w:proofErr w:type="spellStart"/>
+      <w:r>
+        <w:t>htlm</w:t>
+      </w:r>
+      <w:proofErr w:type="spellEnd"/>
+      <w:r>
+        <w:t xml:space="preserve"> you made an opening tag without closing it then browser parses </w:t>
+      </w:r>
+      <w:r>
+        <w:t xml:space="preserve">It according to it. </w:t>
+      </w:r>
+    </w:p>
+    <w:p>
+      <w:r>
+        <w:t xml:space="preserve">The logic looks simple when we work with html, </w:t>
+      </w:r>
+      <w:proofErr w:type="spellStart"/>
+      <w:r>
+        <w:t>css</w:t>
+      </w:r>
+      <w:proofErr w:type="spellEnd"/>
+      <w:r>
+        <w:t xml:space="preserve"> and </w:t>
+      </w:r>
+      <w:proofErr w:type="spellStart"/>
+      <w:r>
+        <w:t>js</w:t>
+      </w:r>
+      <w:proofErr w:type="spellEnd"/>
+      <w:r>
+        <w:t xml:space="preserve"> but when we are In next </w:t>
+      </w:r>
+      <w:proofErr w:type="spellStart"/>
+      <w:r>
+        <w:t>js</w:t>
       </w:r>
       <w:proofErr w:type="spellEnd"/>
       <w:r>
         <w:t xml:space="preserve"> </w:t>
       </w:r>
-      <w:proofErr w:type="spellStart"/>
-      <w:r>
-        <w:t>js</w:t>
-      </w:r>
-      <w:proofErr w:type="spellEnd"/>
-      <w:r>
-        <w:t xml:space="preserve"> tolerate some erro</w:t>
-      </w:r>
-      <w:r>
-        <w:t>r</w:t>
-      </w:r>
-      <w:r>
-        <w:t>s</w:t>
-      </w:r>
-      <w:r>
-        <w:t xml:space="preserve"> like you are not adding semi </w:t>
-      </w:r>
-      <w:proofErr w:type="gramStart"/>
-      <w:r>
-        <w:t>colon</w:t>
-      </w:r>
-      <w:r>
-        <w:t>(</w:t>
-      </w:r>
-      <w:proofErr w:type="gramEnd"/>
-      <w:r>
-        <w:t>who knows)</w:t>
-      </w:r>
-      <w:r>
-        <w:t xml:space="preserve"> If in </w:t>
-      </w:r>
-      <w:proofErr w:type="spellStart"/>
-      <w:r>
-        <w:t>htlm</w:t>
-      </w:r>
-      <w:proofErr w:type="spellEnd"/>
-      <w:r>
-        <w:t xml:space="preserve"> you made an opening tag without closing it then browser parses </w:t>
-      </w:r>
-      <w:r>
-        <w:t xml:space="preserve">It according to it. </w:t>
-      </w:r>
-    </w:p>
-    <w:p>
-      <w:r>
-        <w:t xml:space="preserve">The logic looks </w:t>
-      </w:r>
-      <w:proofErr w:type="gramStart"/>
-      <w:r>
-        <w:t>simple</w:t>
-      </w:r>
-      <w:proofErr w:type="gramEnd"/>
-      <w:r>
-        <w:t xml:space="preserve"> when we work with html, </w:t>
-      </w:r>
-      <w:proofErr w:type="spellStart"/>
-      <w:r>
-        <w:t>css</w:t>
-      </w:r>
-      <w:proofErr w:type="spellEnd"/>
-      <w:r>
-        <w:t xml:space="preserve"> and </w:t>
-      </w:r>
-      <w:proofErr w:type="spellStart"/>
-      <w:r>
-        <w:t>js</w:t>
-      </w:r>
-      <w:proofErr w:type="spellEnd"/>
-      <w:r>
-        <w:t xml:space="preserve"> but when we are </w:t>
-      </w:r>
-      <w:proofErr w:type="gramStart"/>
-      <w:r>
-        <w:t>In</w:t>
-      </w:r>
-      <w:proofErr w:type="gramEnd"/>
-      <w:r>
-        <w:t xml:space="preserve"> next </w:t>
-      </w:r>
-      <w:proofErr w:type="spellStart"/>
-      <w:r>
-        <w:t>js</w:t>
-      </w:r>
-      <w:proofErr w:type="spellEnd"/>
-      <w:r>
-        <w:t xml:space="preserve"> </w:t>
-      </w:r>
-      <w:r>
-        <w:t xml:space="preserve">where component </w:t>
-      </w:r>
-      <w:proofErr w:type="gramStart"/>
-      <w:r>
-        <w:t>are</w:t>
-      </w:r>
-      <w:proofErr w:type="gramEnd"/>
-      <w:r>
-        <w:t xml:space="preserve"> exported (who knows)</w:t>
+      <w:r>
+        <w:t>where component are exported (who knows)</w:t>
       </w:r>
       <w:r>
         <w:t xml:space="preserve"> </w:t>
@@ -4315,15 +3831,7 @@
         <w:t xml:space="preserve">Next </w:t>
       </w:r>
       <w:r>
-        <w:t xml:space="preserve">Head component was used to change title of the </w:t>
-      </w:r>
-      <w:proofErr w:type="gramStart"/>
-      <w:r>
-        <w:t>page(</w:t>
-      </w:r>
-      <w:proofErr w:type="gramEnd"/>
-      <w:r>
-        <w:t>or inject c</w:t>
+        <w:t>Head component was used to change title of the page(or inject c</w:t>
       </w:r>
       <w:r>
         <w:t>ontent</w:t>
@@ -4346,15 +3854,7 @@
         <w:t xml:space="preserve">Next </w:t>
       </w:r>
       <w:r>
-        <w:t xml:space="preserve">head component </w:t>
-      </w:r>
-      <w:proofErr w:type="gramStart"/>
-      <w:r>
-        <w:t>help</w:t>
-      </w:r>
-      <w:proofErr w:type="gramEnd"/>
-      <w:r>
-        <w:t xml:space="preserve"> us to edit the head</w:t>
+        <w:t>head component help us to edit the head</w:t>
       </w:r>
       <w:r>
         <w:t xml:space="preserve"> tag</w:t>
@@ -4500,38 +4000,17 @@
       </w:r>
     </w:p>
     <w:p>
-      <w:proofErr w:type="gramStart"/>
-      <w:r>
-        <w:t>So</w:t>
-      </w:r>
-      <w:proofErr w:type="gramEnd"/>
-      <w:r>
-        <w:t xml:space="preserve"> this was Head OK? Now suppose if you want to add external script </w:t>
-      </w:r>
-      <w:r>
-        <w:t xml:space="preserve">Let us say we want to add google </w:t>
-      </w:r>
-      <w:proofErr w:type="gramStart"/>
-      <w:r>
-        <w:t xml:space="preserve">analytics </w:t>
-      </w:r>
-      <w:r>
-        <w:t>,</w:t>
-      </w:r>
-      <w:proofErr w:type="gramEnd"/>
-      <w:r>
-        <w:t xml:space="preserve"> consider we want to add search console </w:t>
-      </w:r>
-      <w:proofErr w:type="gramStart"/>
-      <w:r>
-        <w:t>code</w:t>
-      </w:r>
-      <w:r>
-        <w:t>(</w:t>
-      </w:r>
-      <w:proofErr w:type="gramEnd"/>
-      <w:r>
-        <w:t>who knows)</w:t>
+      <w:r>
+        <w:t xml:space="preserve">So this was Head OK? Now suppose if you want to add external script </w:t>
+      </w:r>
+      <w:r>
+        <w:t xml:space="preserve">Let us say we want to add google analytics </w:t>
+      </w:r>
+      <w:r>
+        <w:t>, consider we want to add search console code</w:t>
+      </w:r>
+      <w:r>
+        <w:t>(who knows)</w:t>
       </w:r>
       <w:r>
         <w:t>.</w:t>
@@ -4632,16 +4111,10 @@
       </w:r>
     </w:p>
     <w:p>
-      <w:proofErr w:type="gramStart"/>
-      <w:r>
-        <w:t>So</w:t>
-      </w:r>
-      <w:proofErr w:type="gramEnd"/>
-      <w:r>
-        <w:t xml:space="preserve"> what happens there is a Script component in next </w:t>
-      </w:r>
-      <w:proofErr w:type="spellStart"/>
-      <w:proofErr w:type="gramStart"/>
+      <w:r>
+        <w:t xml:space="preserve">So what happens there is a Script component in next </w:t>
+      </w:r>
+      <w:proofErr w:type="spellStart"/>
       <w:r>
         <w:t>js</w:t>
       </w:r>
@@ -4650,11 +4123,7 @@
         <w:t xml:space="preserve"> </w:t>
       </w:r>
       <w:r>
-        <w:t xml:space="preserve"> that</w:t>
-      </w:r>
-      <w:proofErr w:type="gramEnd"/>
-      <w:r>
-        <w:t xml:space="preserve"> we import form Next</w:t>
+        <w:t xml:space="preserve"> that we import form Next</w:t>
       </w:r>
       <w:r>
         <w:t>/script.</w:t>
@@ -4722,7 +4191,6 @@
         <w:t xml:space="preserve">its </w:t>
       </w:r>
       <w:proofErr w:type="spellStart"/>
-      <w:proofErr w:type="gramStart"/>
       <w:r>
         <w:t>nameis</w:t>
       </w:r>
@@ -4731,19 +4199,113 @@
         <w:t xml:space="preserve"> </w:t>
       </w:r>
       <w:r>
-        <w:t xml:space="preserve"> strategy</w:t>
-      </w:r>
-      <w:proofErr w:type="gramEnd"/>
+        <w:t xml:space="preserve"> strategy ( think so). One is </w:t>
+      </w:r>
+      <w:proofErr w:type="spellStart"/>
+      <w:r>
+        <w:t>lazyload</w:t>
+      </w:r>
+      <w:proofErr w:type="spellEnd"/>
       <w:r>
         <w:t xml:space="preserve"> </w:t>
       </w:r>
-      <w:proofErr w:type="gramStart"/>
-      <w:r>
-        <w:t>( think</w:t>
-      </w:r>
-      <w:proofErr w:type="gramEnd"/>
-      <w:r>
-        <w:t xml:space="preserve"> so). One is </w:t>
+      <w:r>
+        <w:t xml:space="preserve">that is when there will be free time. </w:t>
+      </w:r>
+      <w:r>
+        <w:t xml:space="preserve">When all our work is </w:t>
+      </w:r>
+      <w:proofErr w:type="spellStart"/>
+      <w:r>
+        <w:t>fne</w:t>
+      </w:r>
+      <w:proofErr w:type="spellEnd"/>
+      <w:r>
+        <w:t xml:space="preserve"> after that your script will be loaded.</w:t>
+      </w:r>
+    </w:p>
+    <w:p>
+      <w:r>
+        <w:t xml:space="preserve">You will want to use this </w:t>
+      </w:r>
+      <w:proofErr w:type="spellStart"/>
+      <w:r>
+        <w:t>inmost</w:t>
+      </w:r>
+      <w:proofErr w:type="spellEnd"/>
+      <w:r>
+        <w:t xml:space="preserve"> cases.</w:t>
+      </w:r>
+    </w:p>
+    <w:p>
+      <w:r>
+        <w:t xml:space="preserve">Another attribute is </w:t>
+      </w:r>
+      <w:proofErr w:type="spellStart"/>
+      <w:r>
+        <w:t>beforeInteractive</w:t>
+      </w:r>
+      <w:proofErr w:type="spellEnd"/>
+      <w:r>
+        <w:t xml:space="preserve"> </w:t>
+      </w:r>
+      <w:r>
+        <w:t xml:space="preserve">and another is </w:t>
+      </w:r>
+      <w:proofErr w:type="spellStart"/>
+      <w:r>
+        <w:t>afterInteractive</w:t>
+      </w:r>
+      <w:proofErr w:type="spellEnd"/>
+      <w:r>
+        <w:t>(default</w:t>
+      </w:r>
+    </w:p>
+    <w:p>
+      <w:r>
+        <w:t xml:space="preserve">So I add strategy and </w:t>
+      </w:r>
+      <w:r>
+        <w:t xml:space="preserve">give it value </w:t>
+      </w:r>
+      <w:proofErr w:type="spellStart"/>
+      <w:r>
+        <w:t>lazyOnload</w:t>
+      </w:r>
+      <w:proofErr w:type="spellEnd"/>
+      <w:r>
+        <w:t xml:space="preserve"> by this when the page is fully loaded then this script will run.</w:t>
+      </w:r>
+    </w:p>
+    <w:p>
+      <w:r>
+        <w:t xml:space="preserve">if you add any third party script then it make your page slow </w:t>
+      </w:r>
+      <w:r>
+        <w:t>Because for this script it don’t care about you</w:t>
+      </w:r>
+      <w:r>
+        <w:t xml:space="preserve"> whether your page is fast or slow They just want </w:t>
+      </w:r>
+      <w:r>
+        <w:t>us to use</w:t>
+      </w:r>
+      <w:r>
+        <w:t xml:space="preserve"> </w:t>
+      </w:r>
+      <w:r>
+        <w:t xml:space="preserve">their </w:t>
+      </w:r>
+      <w:r>
+        <w:t>service</w:t>
+      </w:r>
+      <w:r>
+        <w:t xml:space="preserve">. </w:t>
+      </w:r>
+    </w:p>
+    <w:p>
+      <w:r>
+        <w:t xml:space="preserve">If you say this script is slow then they will say do </w:t>
       </w:r>
       <w:proofErr w:type="spellStart"/>
       <w:r>
@@ -4754,225 +4316,64 @@
         <w:t xml:space="preserve"> </w:t>
       </w:r>
       <w:r>
-        <w:t xml:space="preserve">that is when there will be free time. </w:t>
-      </w:r>
-      <w:r>
-        <w:t xml:space="preserve">When all our work is </w:t>
-      </w:r>
-      <w:proofErr w:type="spellStart"/>
-      <w:r>
-        <w:t>fne</w:t>
-      </w:r>
-      <w:proofErr w:type="spellEnd"/>
-      <w:r>
-        <w:t xml:space="preserve"> after that your script will be loaded.</w:t>
-      </w:r>
-    </w:p>
-    <w:p>
-      <w:r>
-        <w:t xml:space="preserve">You will want to use </w:t>
-      </w:r>
-      <w:proofErr w:type="gramStart"/>
-      <w:r>
-        <w:t xml:space="preserve">this </w:t>
-      </w:r>
-      <w:proofErr w:type="spellStart"/>
-      <w:r>
-        <w:t>inmost</w:t>
-      </w:r>
-      <w:proofErr w:type="spellEnd"/>
-      <w:r>
-        <w:t xml:space="preserve"> cases</w:t>
-      </w:r>
-      <w:proofErr w:type="gramEnd"/>
+        <w:t>How to do it they won’t tell you</w:t>
+      </w:r>
+      <w:r>
+        <w:t xml:space="preserve">. With plane </w:t>
+      </w:r>
+      <w:r>
+        <w:t xml:space="preserve">simple </w:t>
+      </w:r>
+      <w:proofErr w:type="spellStart"/>
+      <w:r>
+        <w:t>js</w:t>
+      </w:r>
+      <w:proofErr w:type="spellEnd"/>
+      <w:r>
+        <w:t xml:space="preserve"> </w:t>
+      </w:r>
+      <w:r>
+        <w:t>we</w:t>
+      </w:r>
+      <w:r>
+        <w:t xml:space="preserve"> can do this</w:t>
+      </w:r>
+      <w:r>
+        <w:t xml:space="preserve"> but in next </w:t>
+      </w:r>
+      <w:proofErr w:type="spellStart"/>
+      <w:r>
+        <w:t>js</w:t>
+      </w:r>
+      <w:proofErr w:type="spellEnd"/>
+      <w:r>
+        <w:t xml:space="preserve"> you can do this work easily.</w:t>
+      </w:r>
+    </w:p>
+    <w:p>
+      <w:r>
+        <w:t xml:space="preserve">Teacher is </w:t>
+      </w:r>
+      <w:proofErr w:type="spellStart"/>
+      <w:r>
+        <w:t>doin</w:t>
+      </w:r>
+      <w:proofErr w:type="spellEnd"/>
+      <w:r>
+        <w:t xml:space="preserve"> </w:t>
+      </w:r>
+      <w:proofErr w:type="spellStart"/>
+      <w:r>
+        <w:t>lazyonLoad</w:t>
+      </w:r>
+      <w:proofErr w:type="spellEnd"/>
       <w:r>
         <w:t>.</w:t>
       </w:r>
     </w:p>
     <w:p>
       <w:r>
-        <w:t xml:space="preserve">Another attribute is </w:t>
-      </w:r>
-      <w:proofErr w:type="spellStart"/>
-      <w:r>
-        <w:t>beforeInteractive</w:t>
-      </w:r>
-      <w:proofErr w:type="spellEnd"/>
-      <w:r>
-        <w:t xml:space="preserve"> </w:t>
-      </w:r>
-      <w:r>
-        <w:t xml:space="preserve">and another is </w:t>
-      </w:r>
-      <w:proofErr w:type="spellStart"/>
-      <w:proofErr w:type="gramStart"/>
-      <w:r>
-        <w:t>afterInteractive</w:t>
-      </w:r>
-      <w:proofErr w:type="spellEnd"/>
-      <w:r>
-        <w:t>(</w:t>
-      </w:r>
-      <w:proofErr w:type="gramEnd"/>
-      <w:r>
-        <w:t>default</w:t>
-      </w:r>
-    </w:p>
-    <w:p>
-      <w:proofErr w:type="gramStart"/>
-      <w:r>
-        <w:t>So</w:t>
-      </w:r>
-      <w:proofErr w:type="gramEnd"/>
-      <w:r>
-        <w:t xml:space="preserve"> I add strategy and </w:t>
-      </w:r>
-      <w:r>
-        <w:t xml:space="preserve">give it value </w:t>
-      </w:r>
-      <w:proofErr w:type="spellStart"/>
-      <w:r>
-        <w:t>lazyOnload</w:t>
-      </w:r>
-      <w:proofErr w:type="spellEnd"/>
-      <w:r>
-        <w:t xml:space="preserve"> by this when the page is fully loaded then this script will run.</w:t>
-      </w:r>
-    </w:p>
-    <w:p>
-      <w:r>
-        <w:t xml:space="preserve">if you add any </w:t>
-      </w:r>
-      <w:proofErr w:type="gramStart"/>
-      <w:r>
-        <w:t>third party</w:t>
-      </w:r>
-      <w:proofErr w:type="gramEnd"/>
-      <w:r>
-        <w:t xml:space="preserve"> script then it </w:t>
-      </w:r>
-      <w:proofErr w:type="gramStart"/>
-      <w:r>
-        <w:t>make</w:t>
-      </w:r>
-      <w:proofErr w:type="gramEnd"/>
-      <w:r>
-        <w:t xml:space="preserve"> your page slow </w:t>
-      </w:r>
-      <w:r>
-        <w:t xml:space="preserve">Because for this script it </w:t>
-      </w:r>
-      <w:proofErr w:type="gramStart"/>
-      <w:r>
-        <w:t>don’t</w:t>
-      </w:r>
-      <w:proofErr w:type="gramEnd"/>
-      <w:r>
-        <w:t xml:space="preserve"> care about you</w:t>
-      </w:r>
-      <w:r>
-        <w:t xml:space="preserve"> whether your page is fast or </w:t>
-      </w:r>
-      <w:proofErr w:type="gramStart"/>
-      <w:r>
-        <w:t>slow</w:t>
-      </w:r>
-      <w:proofErr w:type="gramEnd"/>
-      <w:r>
-        <w:t xml:space="preserve"> They just want </w:t>
-      </w:r>
-      <w:r>
-        <w:t>us to use</w:t>
-      </w:r>
-      <w:r>
-        <w:t xml:space="preserve"> </w:t>
-      </w:r>
-      <w:r>
-        <w:t xml:space="preserve">their </w:t>
-      </w:r>
-      <w:r>
-        <w:t>service</w:t>
-      </w:r>
-      <w:r>
-        <w:t xml:space="preserve">. </w:t>
-      </w:r>
-    </w:p>
-    <w:p>
-      <w:r>
-        <w:t xml:space="preserve">If you say this script is slow then they will say do </w:t>
-      </w:r>
-      <w:proofErr w:type="spellStart"/>
-      <w:r>
-        <w:t>lazyload</w:t>
-      </w:r>
-      <w:proofErr w:type="spellEnd"/>
-      <w:r>
-        <w:t xml:space="preserve"> </w:t>
-      </w:r>
-      <w:r>
-        <w:t>How to do it they won’t tell you</w:t>
-      </w:r>
-      <w:r>
-        <w:t xml:space="preserve">. With plane </w:t>
-      </w:r>
-      <w:r>
-        <w:t xml:space="preserve">simple </w:t>
-      </w:r>
-      <w:proofErr w:type="spellStart"/>
-      <w:r>
-        <w:t>js</w:t>
-      </w:r>
-      <w:proofErr w:type="spellEnd"/>
-      <w:r>
-        <w:t xml:space="preserve"> </w:t>
-      </w:r>
-      <w:r>
-        <w:t>we</w:t>
-      </w:r>
-      <w:r>
-        <w:t xml:space="preserve"> can do this</w:t>
-      </w:r>
-      <w:r>
-        <w:t xml:space="preserve"> but in next </w:t>
-      </w:r>
-      <w:proofErr w:type="spellStart"/>
-      <w:r>
-        <w:t>js</w:t>
-      </w:r>
-      <w:proofErr w:type="spellEnd"/>
-      <w:r>
-        <w:t xml:space="preserve"> you can do this work easily.</w:t>
-      </w:r>
-    </w:p>
-    <w:p>
-      <w:r>
-        <w:t xml:space="preserve">Teacher is </w:t>
-      </w:r>
-      <w:proofErr w:type="spellStart"/>
-      <w:r>
-        <w:t>doin</w:t>
-      </w:r>
-      <w:proofErr w:type="spellEnd"/>
-      <w:r>
-        <w:t xml:space="preserve"> </w:t>
-      </w:r>
-      <w:proofErr w:type="spellStart"/>
-      <w:r>
-        <w:t>lazyonLoad</w:t>
-      </w:r>
-      <w:proofErr w:type="spellEnd"/>
-      <w:r>
-        <w:t>.</w:t>
-      </w:r>
-    </w:p>
-    <w:p>
-      <w:proofErr w:type="gramStart"/>
-      <w:r>
-        <w:t>So</w:t>
-      </w:r>
-      <w:proofErr w:type="gramEnd"/>
-      <w:r>
-        <w:t xml:space="preserve"> </w:t>
+        <w:t xml:space="preserve">So </w:t>
       </w:r>
       <w:r>
         <w:t xml:space="preserve">Teacher </w:t>
@@ -5066,91 +4467,186 @@
         <w:t xml:space="preserve">If you work in any html, </w:t>
       </w:r>
       <w:proofErr w:type="spellStart"/>
-      <w:proofErr w:type="gramStart"/>
       <w:r>
         <w:t>css</w:t>
       </w:r>
       <w:proofErr w:type="spellEnd"/>
       <w:r>
-        <w:t xml:space="preserve"> ,</w:t>
-      </w:r>
-      <w:proofErr w:type="gramEnd"/>
+        <w:t xml:space="preserve"> , </w:t>
+      </w:r>
+      <w:proofErr w:type="spellStart"/>
+      <w:r>
+        <w:t>js</w:t>
+      </w:r>
+      <w:proofErr w:type="spellEnd"/>
+      <w:r>
+        <w:t xml:space="preserve"> and any framework.</w:t>
+      </w:r>
+    </w:p>
+    <w:p>
+      <w:r>
+        <w:t>Then there are high chances that when you use images then you face th</w:t>
+      </w:r>
+      <w:r>
+        <w:t>i</w:t>
+      </w:r>
+      <w:r>
+        <w:t>s problems</w:t>
+      </w:r>
+    </w:p>
+    <w:p>
       <w:r>
         <w:t xml:space="preserve"> </w:t>
       </w:r>
+      <w:r>
+        <w:t>Such as image size is 20 MB</w:t>
+      </w:r>
+      <w:r>
+        <w:t xml:space="preserve"> and in your size image is getting loaded </w:t>
+      </w:r>
+      <w:proofErr w:type="spellStart"/>
+      <w:r>
+        <w:t>whe</w:t>
+      </w:r>
+      <w:proofErr w:type="spellEnd"/>
+      <w:r>
+        <w:t xml:space="preserve"> any user opens your site.</w:t>
+      </w:r>
+    </w:p>
+    <w:p>
+      <w:r>
+        <w:t xml:space="preserve">Which makes your site very slower </w:t>
+      </w:r>
+      <w:r>
+        <w:t>and destroy your Google Sea</w:t>
+      </w:r>
+      <w:r>
+        <w:t>r</w:t>
+      </w:r>
+      <w:r>
+        <w:t xml:space="preserve">ch </w:t>
+      </w:r>
+      <w:r>
+        <w:t>rankings</w:t>
+      </w:r>
+      <w:r>
+        <w:t>.</w:t>
+      </w:r>
+      <w:r>
+        <w:t xml:space="preserve"> And in next </w:t>
+      </w:r>
       <w:proofErr w:type="spellStart"/>
       <w:r>
         <w:t>js</w:t>
       </w:r>
       <w:proofErr w:type="spellEnd"/>
       <w:r>
-        <w:t xml:space="preserve"> and any framework.</w:t>
-      </w:r>
-    </w:p>
-    <w:p>
-      <w:r>
-        <w:t xml:space="preserve">Then there are high chances that when you use images then you face </w:t>
-      </w:r>
-      <w:proofErr w:type="gramStart"/>
-      <w:r>
-        <w:t>th</w:t>
-      </w:r>
-      <w:r>
-        <w:t>i</w:t>
-      </w:r>
-      <w:r>
-        <w:t>s problems</w:t>
-      </w:r>
-      <w:proofErr w:type="gramEnd"/>
-    </w:p>
-    <w:p>
-      <w:r>
-        <w:t xml:space="preserve"> </w:t>
-      </w:r>
-      <w:r>
-        <w:t>Such as image size is 20 MB</w:t>
-      </w:r>
-      <w:r>
-        <w:t xml:space="preserve"> and in your </w:t>
-      </w:r>
-      <w:proofErr w:type="gramStart"/>
-      <w:r>
-        <w:t>size</w:t>
-      </w:r>
-      <w:proofErr w:type="gramEnd"/>
-      <w:r>
-        <w:t xml:space="preserve"> image is getting loaded </w:t>
-      </w:r>
-      <w:proofErr w:type="spellStart"/>
-      <w:r>
-        <w:t>whe</w:t>
-      </w:r>
-      <w:proofErr w:type="spellEnd"/>
-      <w:r>
-        <w:t xml:space="preserve"> any user opens your site.</w:t>
-      </w:r>
-    </w:p>
-    <w:p>
-      <w:r>
-        <w:t xml:space="preserve">Which makes your site very slower </w:t>
-      </w:r>
-      <w:r>
-        <w:t>and destroy your Google Sea</w:t>
-      </w:r>
-      <w:r>
-        <w:t>r</w:t>
-      </w:r>
-      <w:r>
-        <w:t xml:space="preserve">ch </w:t>
-      </w:r>
-      <w:r>
-        <w:t>rankings</w:t>
-      </w:r>
+        <w:t xml:space="preserve"> this thing is im</w:t>
+      </w:r>
+      <w:r>
+        <w:t>pr</w:t>
+      </w:r>
+      <w:r>
+        <w:t xml:space="preserve">oved a lot. </w:t>
+      </w:r>
+      <w:r>
+        <w:t xml:space="preserve">And it is because Next </w:t>
+      </w:r>
+      <w:proofErr w:type="spellStart"/>
+      <w:r>
+        <w:t>js</w:t>
+      </w:r>
+      <w:proofErr w:type="spellEnd"/>
+      <w:r>
+        <w:t xml:space="preserve"> provide an image </w:t>
+      </w:r>
+      <w:r>
+        <w:t>component in it.</w:t>
+      </w:r>
+    </w:p>
+    <w:p>
+      <w:r>
+        <w:t xml:space="preserve">This image component automatically optimise This image is by default </w:t>
+      </w:r>
+      <w:proofErr w:type="spellStart"/>
+      <w:r>
+        <w:t>lazyload</w:t>
+      </w:r>
+      <w:proofErr w:type="spellEnd"/>
       <w:r>
         <w:t>.</w:t>
       </w:r>
-      <w:r>
-        <w:t xml:space="preserve"> And in next </w:t>
+    </w:p>
+    <w:p>
+      <w:r>
+        <w:t xml:space="preserve">Means the image that is not in the viewport </w:t>
+      </w:r>
+      <w:r>
+        <w:t>which is not present on your computer screen.</w:t>
+      </w:r>
+    </w:p>
+    <w:p>
+      <w:r>
+        <w:t>And it is below and you will scroll it later from that type of image page sped won’t be penalised.</w:t>
+      </w:r>
+    </w:p>
+    <w:p>
+      <w:r>
+        <w:t>This means that the full page lets consider it will be loaded in 2 second</w:t>
+      </w:r>
+      <w:r>
+        <w:t xml:space="preserve"> maybe it will be loaded in 300 </w:t>
+      </w:r>
+      <w:proofErr w:type="spellStart"/>
+      <w:r>
+        <w:t>miliisecond</w:t>
+      </w:r>
+      <w:proofErr w:type="spellEnd"/>
+      <w:r>
+        <w:t xml:space="preserve">. </w:t>
+      </w:r>
+      <w:r>
+        <w:t>Because only that images are loaded that are in viewport the ones that you can s</w:t>
+      </w:r>
+      <w:r>
+        <w:t>ee in screen</w:t>
+      </w:r>
+      <w:r>
+        <w:t xml:space="preserve">. </w:t>
+      </w:r>
+      <w:r>
+        <w:t xml:space="preserve">So these type of tools make the </w:t>
+      </w:r>
+      <w:proofErr w:type="spellStart"/>
+      <w:r>
+        <w:t>nextjs</w:t>
+      </w:r>
+      <w:proofErr w:type="spellEnd"/>
+      <w:r>
+        <w:t xml:space="preserve"> strong </w:t>
+      </w:r>
+    </w:p>
+    <w:p>
+      <w:r>
+        <w:t xml:space="preserve">The </w:t>
+      </w:r>
+      <w:r>
+        <w:t>I</w:t>
+      </w:r>
+      <w:r>
+        <w:t>mag</w:t>
+      </w:r>
+      <w:r>
+        <w:t>e</w:t>
+      </w:r>
+      <w:r>
+        <w:t xml:space="preserve"> component actually provides you optimised images </w:t>
+      </w:r>
+      <w:r>
+        <w:t>OK so if you are using any image anytime</w:t>
+      </w:r>
+      <w:r>
+        <w:t xml:space="preserve"> then behind the scene Next </w:t>
       </w:r>
       <w:proofErr w:type="spellStart"/>
       <w:r>
@@ -5158,160 +4654,10 @@
       </w:r>
       <w:proofErr w:type="spellEnd"/>
       <w:r>
-        <w:t xml:space="preserve"> this thing is im</w:t>
-      </w:r>
-      <w:r>
-        <w:t>pr</w:t>
-      </w:r>
-      <w:r>
-        <w:t xml:space="preserve">oved a lot. </w:t>
-      </w:r>
-      <w:r>
-        <w:t xml:space="preserve">And it is because Next </w:t>
-      </w:r>
-      <w:proofErr w:type="spellStart"/>
-      <w:r>
-        <w:t>js</w:t>
-      </w:r>
-      <w:proofErr w:type="spellEnd"/>
-      <w:r>
-        <w:t xml:space="preserve"> provide an image </w:t>
-      </w:r>
-      <w:r>
-        <w:t>component in it.</w:t>
-      </w:r>
-    </w:p>
-    <w:p>
-      <w:r>
-        <w:t xml:space="preserve">This image component automatically </w:t>
-      </w:r>
-      <w:proofErr w:type="gramStart"/>
-      <w:r>
-        <w:t>optimise</w:t>
-      </w:r>
-      <w:proofErr w:type="gramEnd"/>
-      <w:r>
-        <w:t xml:space="preserve"> This image is by default </w:t>
-      </w:r>
-      <w:proofErr w:type="spellStart"/>
-      <w:r>
-        <w:t>lazyload</w:t>
-      </w:r>
-      <w:proofErr w:type="spellEnd"/>
-      <w:r>
-        <w:t>.</w:t>
-      </w:r>
-    </w:p>
-    <w:p>
-      <w:r>
-        <w:t xml:space="preserve">Means the image that is not in the viewport </w:t>
-      </w:r>
-      <w:r>
-        <w:t>which is not present on your computer screen.</w:t>
-      </w:r>
-    </w:p>
-    <w:p>
-      <w:r>
-        <w:t>And it is below and you will scroll it later from that type of image page sped won’t be penalised.</w:t>
-      </w:r>
-    </w:p>
-    <w:p>
-      <w:r>
-        <w:t>This means that the full page lets consider it will be loaded in 2 second</w:t>
-      </w:r>
-      <w:r>
-        <w:t xml:space="preserve"> maybe it will be loaded in 300 </w:t>
-      </w:r>
-      <w:proofErr w:type="spellStart"/>
-      <w:r>
-        <w:t>miliisecond</w:t>
-      </w:r>
-      <w:proofErr w:type="spellEnd"/>
-      <w:r>
-        <w:t xml:space="preserve">. </w:t>
-      </w:r>
-      <w:r>
-        <w:t>Because only that images are loaded that are in viewport the ones that you can s</w:t>
-      </w:r>
-      <w:r>
-        <w:t>ee in screen</w:t>
-      </w:r>
-      <w:r>
-        <w:t xml:space="preserve">. </w:t>
-      </w:r>
-      <w:proofErr w:type="gramStart"/>
-      <w:r>
-        <w:t>So</w:t>
-      </w:r>
-      <w:proofErr w:type="gramEnd"/>
-      <w:r>
-        <w:t xml:space="preserve"> </w:t>
-      </w:r>
-      <w:proofErr w:type="gramStart"/>
-      <w:r>
-        <w:t>these type of tools</w:t>
-      </w:r>
-      <w:proofErr w:type="gramEnd"/>
-      <w:r>
-        <w:t xml:space="preserve"> make the </w:t>
-      </w:r>
-      <w:proofErr w:type="spellStart"/>
-      <w:r>
-        <w:t>nextjs</w:t>
-      </w:r>
-      <w:proofErr w:type="spellEnd"/>
-      <w:r>
-        <w:t xml:space="preserve"> strong </w:t>
-      </w:r>
-    </w:p>
-    <w:p>
-      <w:r>
-        <w:t xml:space="preserve">The </w:t>
-      </w:r>
-      <w:r>
-        <w:t>I</w:t>
-      </w:r>
-      <w:r>
-        <w:t>mag</w:t>
-      </w:r>
-      <w:r>
-        <w:t>e</w:t>
-      </w:r>
-      <w:r>
-        <w:t xml:space="preserve"> component actually provides you optimised images </w:t>
-      </w:r>
-      <w:r>
-        <w:t>OK so if you are using any image anytime</w:t>
-      </w:r>
-      <w:r>
-        <w:t xml:space="preserve"> then behind the scene Next </w:t>
-      </w:r>
-      <w:proofErr w:type="spellStart"/>
-      <w:r>
-        <w:t>js</w:t>
-      </w:r>
-      <w:proofErr w:type="spellEnd"/>
-      <w:r>
-        <w:t xml:space="preserve"> will optimise </w:t>
-      </w:r>
-      <w:proofErr w:type="gramStart"/>
-      <w:r>
-        <w:t>it</w:t>
-      </w:r>
-      <w:r>
-        <w:t>(</w:t>
-      </w:r>
-      <w:proofErr w:type="gramEnd"/>
-      <w:r>
-        <w:t xml:space="preserve">basically making a </w:t>
-      </w:r>
-      <w:proofErr w:type="gramStart"/>
-      <w:r>
-        <w:t>page )</w:t>
-      </w:r>
-      <w:proofErr w:type="gramEnd"/>
-      <w:r>
-        <w:t xml:space="preserve"> by using its power.</w:t>
+        <w:t xml:space="preserve"> will optimise it</w:t>
+      </w:r>
+      <w:r>
+        <w:t>(basically making a page ) by using its power.</w:t>
       </w:r>
     </w:p>
     <w:p>
@@ -5322,15 +4668,7 @@
         <w:t xml:space="preserve"> That will optimise your image</w:t>
       </w:r>
       <w:r>
-        <w:t xml:space="preserve">. By </w:t>
-      </w:r>
-      <w:proofErr w:type="gramStart"/>
-      <w:r>
-        <w:t>default</w:t>
-      </w:r>
-      <w:proofErr w:type="gramEnd"/>
-      <w:r>
-        <w:t xml:space="preserve"> the images are lazy loaded. </w:t>
+        <w:t xml:space="preserve">. By default the images are lazy loaded. </w:t>
       </w:r>
       <w:r>
         <w:t xml:space="preserve">Lazy loading means </w:t>
@@ -5349,21 +4687,8 @@
       </w:r>
     </w:p>
     <w:p>
-      <w:proofErr w:type="gramStart"/>
-      <w:r>
-        <w:t>So</w:t>
-      </w:r>
-      <w:proofErr w:type="gramEnd"/>
-      <w:r>
-        <w:t xml:space="preserve"> what soes your browser </w:t>
-      </w:r>
-      <w:proofErr w:type="gramStart"/>
-      <w:r>
-        <w:t>do</w:t>
-      </w:r>
-      <w:proofErr w:type="gramEnd"/>
-      <w:r>
-        <w:t xml:space="preserve"> </w:t>
+      <w:r>
+        <w:t xml:space="preserve">So what soes your browser do </w:t>
       </w:r>
       <w:r>
         <w:t>when you do lazy loading of images Them images are loaded when you add them to the viewp</w:t>
@@ -5431,13 +4756,8 @@
       </w:r>
     </w:p>
     <w:p>
-      <w:proofErr w:type="gramStart"/>
-      <w:r>
-        <w:t>So</w:t>
-      </w:r>
-      <w:proofErr w:type="gramEnd"/>
-      <w:r>
-        <w:t xml:space="preserve"> there are many </w:t>
+      <w:r>
+        <w:t xml:space="preserve">So there are many </w:t>
       </w:r>
       <w:proofErr w:type="spellStart"/>
       <w:r>
@@ -5445,32 +4765,16 @@
       </w:r>
       <w:proofErr w:type="spellEnd"/>
       <w:r>
-        <w:t xml:space="preserve"> configuration </w:t>
-      </w:r>
-      <w:proofErr w:type="gramStart"/>
-      <w:r>
-        <w:t>options</w:t>
-      </w:r>
-      <w:r>
-        <w:t>(</w:t>
-      </w:r>
-      <w:proofErr w:type="gramEnd"/>
-      <w:r>
-        <w:t>maybe attribute</w:t>
-      </w:r>
-      <w:proofErr w:type="gramStart"/>
-      <w:r>
-        <w:t>)</w:t>
+        <w:t xml:space="preserve"> configuration options</w:t>
+      </w:r>
+      <w:r>
+        <w:t>(maybe attribute)</w:t>
       </w:r>
       <w:r>
         <w:t>.</w:t>
       </w:r>
       <w:r>
-        <w:t>(</w:t>
-      </w:r>
-      <w:proofErr w:type="gramEnd"/>
-      <w:r>
-        <w:t>mentioned in documentation)</w:t>
+        <w:t>(mentioned in documentation)</w:t>
       </w:r>
       <w:r>
         <w:t xml:space="preserve"> </w:t>
@@ -5565,7 +4869,6 @@
           <w:bCs/>
         </w:rPr>
       </w:pPr>
-      <w:proofErr w:type="gramStart"/>
       <w:r>
         <w:rPr>
           <w:b/>
@@ -5573,7 +4876,6 @@
         </w:rPr>
         <w:t>Note:-</w:t>
       </w:r>
-      <w:proofErr w:type="gramEnd"/>
     </w:p>
     <w:p>
       <w:r>
@@ -5735,18 +5037,10 @@
         <w:t xml:space="preserve"> will be shown </w:t>
       </w:r>
       <w:r>
-        <w:t xml:space="preserve">om </w:t>
-      </w:r>
-      <w:proofErr w:type="gramStart"/>
-      <w:r>
-        <w:t>top ,</w:t>
-      </w:r>
-      <w:r>
-        <w:t>choose</w:t>
-      </w:r>
-      <w:proofErr w:type="gramEnd"/>
-      <w:r>
-        <w:t xml:space="preserve"> </w:t>
+        <w:t>om top ,</w:t>
+      </w:r>
+      <w:r>
+        <w:t xml:space="preserve">choose </w:t>
       </w:r>
       <w:proofErr w:type="spellStart"/>
       <w:r>
@@ -5879,13 +5173,8 @@
       </w:r>
     </w:p>
     <w:p>
-      <w:proofErr w:type="gramStart"/>
-      <w:r>
-        <w:t>Otherwise</w:t>
-      </w:r>
-      <w:proofErr w:type="gramEnd"/>
-      <w:r>
-        <w:t xml:space="preserve"> you can import a </w:t>
+      <w:r>
+        <w:t xml:space="preserve">Otherwise you can import a </w:t>
       </w:r>
       <w:proofErr w:type="spellStart"/>
       <w:r>
@@ -5918,35 +5207,19 @@
         <w:t>h</w:t>
       </w:r>
       <w:r>
-        <w:t xml:space="preserve">en you can style </w:t>
-      </w:r>
-      <w:proofErr w:type="gramStart"/>
-      <w:r>
-        <w:t>later .</w:t>
-      </w:r>
-      <w:proofErr w:type="gramEnd"/>
-      <w:r>
-        <w:t xml:space="preserve"> Because if your website tuns and works if there are visitors </w:t>
+        <w:t xml:space="preserve">en you can style later . Because if your website tuns and works if there are visitors </w:t>
       </w:r>
       <w:r>
         <w:t xml:space="preserve">coming </w:t>
       </w:r>
       <w:r>
-        <w:t xml:space="preserve">on your </w:t>
-      </w:r>
-      <w:proofErr w:type="gramStart"/>
-      <w:r>
-        <w:t xml:space="preserve">blog </w:t>
+        <w:t xml:space="preserve">on your blog </w:t>
       </w:r>
       <w:r>
         <w:t xml:space="preserve"> </w:t>
       </w:r>
       <w:r>
-        <w:t>and</w:t>
-      </w:r>
-      <w:proofErr w:type="gramEnd"/>
-      <w:r>
-        <w:t xml:space="preserve"> they get any value.</w:t>
+        <w:t>and they get any value.</w:t>
       </w:r>
     </w:p>
     <w:p>
@@ -6033,15 +5306,7 @@
       </w:r>
       <w:proofErr w:type="spellEnd"/>
       <w:r>
-        <w:t xml:space="preserve"> that you have </w:t>
-      </w:r>
-      <w:proofErr w:type="gramStart"/>
-      <w:r>
-        <w:t>pages(</w:t>
-      </w:r>
-      <w:proofErr w:type="gramEnd"/>
-      <w:r>
-        <w:t>now app folder) folder</w:t>
+        <w:t xml:space="preserve"> that you have pages(now app folder) folder</w:t>
       </w:r>
     </w:p>
     <w:p>
@@ -6064,15 +5329,7 @@
         <w:t xml:space="preserve">hat </w:t>
       </w:r>
       <w:r>
-        <w:t xml:space="preserve">and on the basis of your file name your end points will be </w:t>
-      </w:r>
-      <w:proofErr w:type="gramStart"/>
-      <w:r>
-        <w:t>made(</w:t>
-      </w:r>
-      <w:proofErr w:type="gramEnd"/>
-      <w:r>
-        <w:t>in older version)</w:t>
+        <w:t>and on the basis of your file name your end points will be made(in older version)</w:t>
       </w:r>
       <w:r>
         <w:t xml:space="preserve"> automatically you don’t need to do </w:t>
@@ -6081,7 +5338,213 @@
         <w:t xml:space="preserve">anything </w:t>
       </w:r>
     </w:p>
-    <w:p/>
+    <w:p>
+      <w:r>
+        <w:t xml:space="preserve">In react we know if we are going to another page then it is very </w:t>
+      </w:r>
+      <w:proofErr w:type="spellStart"/>
+      <w:r>
+        <w:t>painfull</w:t>
+      </w:r>
+      <w:proofErr w:type="spellEnd"/>
+      <w:r>
+        <w:t xml:space="preserve"> to do it.</w:t>
+      </w:r>
+    </w:p>
+    <w:p>
+      <w:r>
+        <w:t xml:space="preserve">This thing </w:t>
+      </w:r>
+      <w:r>
+        <w:t xml:space="preserve">has been solved in next </w:t>
+      </w:r>
+      <w:proofErr w:type="spellStart"/>
+      <w:r>
+        <w:t>js</w:t>
+      </w:r>
+      <w:proofErr w:type="spellEnd"/>
+      <w:r>
+        <w:t xml:space="preserve">. Firstly we have file based routing if you have to migrate from one page to another page. Next </w:t>
+      </w:r>
+      <w:proofErr w:type="spellStart"/>
+      <w:r>
+        <w:t>js</w:t>
+      </w:r>
+      <w:proofErr w:type="spellEnd"/>
+      <w:r>
+        <w:t xml:space="preserve"> provides you link component which is imported from “next/link” </w:t>
+      </w:r>
+      <w:r>
+        <w:t xml:space="preserve">and can be used very easily </w:t>
+      </w:r>
+    </w:p>
+    <w:p>
+      <w:r>
+        <w:t xml:space="preserve">You can still use your old a tag to go to another website We will see how this link component is different from anchor element </w:t>
+      </w:r>
+      <w:r>
+        <w:t xml:space="preserve">and when we should use what </w:t>
+      </w:r>
+    </w:p>
+    <w:p>
+      <w:r>
+        <w:t xml:space="preserve">Now when we route through anchor tag then loading happens the link component saves us from reloading which means all the work done by </w:t>
+      </w:r>
+      <w:proofErr w:type="spellStart"/>
+      <w:r>
+        <w:t>js</w:t>
+      </w:r>
+      <w:proofErr w:type="spellEnd"/>
+      <w:r>
+        <w:t xml:space="preserve">. JS populate the content. </w:t>
+      </w:r>
+    </w:p>
+    <w:p>
+      <w:r>
+        <w:t xml:space="preserve">The reloading happened through js means data of our page that got populated over here that’ the beauty of next.js link component </w:t>
+      </w:r>
+    </w:p>
+    <w:p>
+      <w:pPr>
+        <w:jc w:val="center"/>
+      </w:pPr>
+      <w:r>
+        <w:drawing>
+          <wp:inline distT="0" distB="0" distL="0" distR="0" wp14:anchorId="3B6ED225" wp14:editId="258098CE">
+            <wp:extent cx="4029637" cy="828791"/>
+            <wp:effectExtent l="0" t="0" r="0" b="9525"/>
+            <wp:docPr id="941403178" name="Picture 1"/>
+            <wp:cNvGraphicFramePr>
+              <a:graphicFrameLocks xmlns:a="http://schemas.openxmlformats.org/drawingml/2006/main" noChangeAspect="1"/>
+            </wp:cNvGraphicFramePr>
+            <a:graphic xmlns:a="http://schemas.openxmlformats.org/drawingml/2006/main">
+              <a:graphicData uri="http://schemas.openxmlformats.org/drawingml/2006/picture">
+                <pic:pic xmlns:pic="http://schemas.openxmlformats.org/drawingml/2006/picture">
+                  <pic:nvPicPr>
+                    <pic:cNvPr id="941403178" name=""/>
+                    <pic:cNvPicPr/>
+                  </pic:nvPicPr>
+                  <pic:blipFill>
+                    <a:blip r:embed="rId37"/>
+                    <a:stretch>
+                      <a:fillRect/>
+                    </a:stretch>
+                  </pic:blipFill>
+                  <pic:spPr>
+                    <a:xfrm>
+                      <a:off x="0" y="0"/>
+                      <a:ext cx="4029637" cy="828791"/>
+                    </a:xfrm>
+                    <a:prstGeom prst="rect">
+                      <a:avLst/>
+                    </a:prstGeom>
+                  </pic:spPr>
+                </pic:pic>
+              </a:graphicData>
+            </a:graphic>
+          </wp:inline>
+        </w:drawing>
+      </w:r>
+    </w:p>
+    <w:p>
+      <w:r>
+        <w:t xml:space="preserve">Now </w:t>
+      </w:r>
+      <w:r>
+        <w:t>L</w:t>
+      </w:r>
+      <w:r>
+        <w:t>ink will look like above</w:t>
+      </w:r>
+    </w:p>
+    <w:p>
+      <w:r>
+        <w:t xml:space="preserve">Now we can reroute another page without loading </w:t>
+      </w:r>
+    </w:p>
+    <w:p>
+      <w:r>
+        <w:t>Previously for a link to be look like it we used to wrap it around a inside link but now Link by default come with that look</w:t>
+      </w:r>
+    </w:p>
+    <w:p>
+      <w:r>
+        <w:lastRenderedPageBreak/>
+        <w:t xml:space="preserve">Sometimes we need to make a very complex application which does not means complex to understand it </w:t>
+      </w:r>
+      <w:proofErr w:type="spellStart"/>
+      <w:r>
+        <w:t>measn</w:t>
+      </w:r>
+      <w:proofErr w:type="spellEnd"/>
+      <w:r>
+        <w:t xml:space="preserve"> use case is very complex </w:t>
+      </w:r>
+      <w:r>
+        <w:t xml:space="preserve">so we see the documentation of the component t we are going to use </w:t>
+      </w:r>
+    </w:p>
+    <w:p>
+      <w:r>
+        <w:t xml:space="preserve">So always refer from docs </w:t>
+      </w:r>
+    </w:p>
+    <w:p>
+      <w:r>
+        <w:t xml:space="preserve">One attribute that get added to the Link is scroll </w:t>
+      </w:r>
+      <w:r>
+        <w:t xml:space="preserve">If we set to false then if we go to new link then we </w:t>
+      </w:r>
+      <w:r>
+        <w:t>disable</w:t>
+      </w:r>
+      <w:r>
+        <w:t xml:space="preserve"> </w:t>
+      </w:r>
+      <w:r>
+        <w:t>scrolling</w:t>
+      </w:r>
+      <w:r>
+        <w:t xml:space="preserve"> at the top of the page.</w:t>
+      </w:r>
+      <w:r>
+        <w:t xml:space="preserve"> </w:t>
+      </w:r>
+      <w:r>
+        <w:t xml:space="preserve">You do this when tow page of yours are </w:t>
+      </w:r>
+      <w:proofErr w:type="spellStart"/>
+      <w:r>
+        <w:t>gettgin</w:t>
+      </w:r>
+      <w:proofErr w:type="spellEnd"/>
+      <w:r>
+        <w:t xml:space="preserve"> linked against each other (who knows</w:t>
+      </w:r>
+      <w:r>
+        <w:t xml:space="preserve"> maybe chang e I one page reflected in another page in the same location</w:t>
+      </w:r>
+      <w:r>
+        <w:t>)</w:t>
+      </w:r>
+    </w:p>
+    <w:p>
+      <w:r>
+        <w:t xml:space="preserve">You can do that if your overall application is connected for example if you are creating </w:t>
+      </w:r>
+      <w:r>
+        <w:t xml:space="preserve">a social media network like </w:t>
+      </w:r>
+      <w:proofErr w:type="spellStart"/>
+      <w:r>
+        <w:t>facebook</w:t>
+      </w:r>
+      <w:proofErr w:type="spellEnd"/>
+      <w:r>
+        <w:t xml:space="preserve"> </w:t>
+      </w:r>
+    </w:p>
     <w:sectPr>
       <w:pgSz w:w="11906" w:h="16838"/>
       <w:pgMar w:top="1440" w:right="1440" w:bottom="1440" w:left="1440" w:header="708" w:footer="708" w:gutter="0"/>

</xml_diff>

<commit_message>
Lesson 10 Component Level CSS in Next.js
</commit_message>
<xml_diff>
--- a/Notes.docx
+++ b/Notes.docx
@@ -180,6 +180,7 @@
         <w:t xml:space="preserve"> then you can export with the help of </w:t>
       </w:r>
       <w:proofErr w:type="spellStart"/>
+      <w:proofErr w:type="gramStart"/>
       <w:r>
         <w:t>nextjs</w:t>
       </w:r>
@@ -188,7 +189,11 @@
         <w:t xml:space="preserve"> </w:t>
       </w:r>
       <w:r>
-        <w:t xml:space="preserve">. Next </w:t>
+        <w:t>.</w:t>
+      </w:r>
+      <w:proofErr w:type="gramEnd"/>
+      <w:r>
+        <w:t xml:space="preserve"> Next </w:t>
       </w:r>
       <w:proofErr w:type="spellStart"/>
       <w:r>
@@ -331,8 +336,13 @@
       </w:r>
     </w:p>
     <w:p>
-      <w:r>
-        <w:t xml:space="preserve">Yes we need React and </w:t>
+      <w:proofErr w:type="gramStart"/>
+      <w:r>
+        <w:t>Yes</w:t>
+      </w:r>
+      <w:proofErr w:type="gramEnd"/>
+      <w:r>
+        <w:t xml:space="preserve"> we need React and </w:t>
       </w:r>
       <w:proofErr w:type="spellStart"/>
       <w:r>
@@ -372,10 +382,18 @@
         <w:t xml:space="preserve"> them</w:t>
       </w:r>
       <w:r>
-        <w:t xml:space="preserve"> about it</w:t>
-      </w:r>
-      <w:r>
-        <w:t>.(who knows)</w:t>
+        <w:t xml:space="preserve"> about </w:t>
+      </w:r>
+      <w:proofErr w:type="gramStart"/>
+      <w:r>
+        <w:t>it</w:t>
+      </w:r>
+      <w:r>
+        <w:t>.(</w:t>
+      </w:r>
+      <w:proofErr w:type="gramEnd"/>
+      <w:r>
+        <w:t>who knows)</w:t>
       </w:r>
     </w:p>
     <w:p>
@@ -640,8 +658,13 @@
     </w:p>
     <w:p>
       <w:r>
-        <w:t>Some other functionality</w:t>
-      </w:r>
+        <w:t xml:space="preserve">Some other </w:t>
+      </w:r>
+      <w:proofErr w:type="gramStart"/>
+      <w:r>
+        <w:t>functionality</w:t>
+      </w:r>
+      <w:proofErr w:type="gramEnd"/>
       <w:r>
         <w:t xml:space="preserve"> are above. </w:t>
       </w:r>
@@ -681,12 +704,17 @@
         <w:t xml:space="preserve">Teacher says yarn is faster better than np mot </w:t>
       </w:r>
       <w:proofErr w:type="spellStart"/>
+      <w:proofErr w:type="gramStart"/>
       <w:r>
         <w:t>npx</w:t>
       </w:r>
       <w:proofErr w:type="spellEnd"/>
       <w:r>
-        <w:t>(who knows)</w:t>
+        <w:t>(</w:t>
+      </w:r>
+      <w:proofErr w:type="gramEnd"/>
+      <w:r>
+        <w:t>who knows)</w:t>
       </w:r>
     </w:p>
     <w:p>
@@ -819,10 +847,12 @@
         <w:t xml:space="preserve">In </w:t>
       </w:r>
       <w:proofErr w:type="spellStart"/>
+      <w:proofErr w:type="gramStart"/>
       <w:r>
         <w:t>yarn.lock</w:t>
       </w:r>
       <w:proofErr w:type="spellEnd"/>
+      <w:proofErr w:type="gramEnd"/>
       <w:r>
         <w:t xml:space="preserve"> we see all the information about dependencies we see </w:t>
       </w:r>
@@ -899,31 +929,48 @@
       </w:r>
       <w:proofErr w:type="spellEnd"/>
       <w:r>
-        <w:t xml:space="preserve"> make sure if the project is installed in another system then it should have the same version dependencies </w:t>
-      </w:r>
-    </w:p>
-    <w:p>
-      <w:proofErr w:type="spellStart"/>
+        <w:t xml:space="preserve"> make sure if the project is installed in another </w:t>
+      </w:r>
+      <w:proofErr w:type="gramStart"/>
+      <w:r>
+        <w:t>system</w:t>
+      </w:r>
+      <w:proofErr w:type="gramEnd"/>
+      <w:r>
+        <w:t xml:space="preserve"> then it should have the same version dependencies </w:t>
+      </w:r>
+    </w:p>
+    <w:p>
+      <w:proofErr w:type="spellStart"/>
+      <w:proofErr w:type="gramStart"/>
       <w:r>
         <w:t>yarn.lock</w:t>
       </w:r>
       <w:proofErr w:type="spellEnd"/>
+      <w:proofErr w:type="gramEnd"/>
       <w:r>
         <w:t xml:space="preserve"> show all dependencies and their sub dependencies along with version but </w:t>
       </w:r>
       <w:proofErr w:type="spellStart"/>
+      <w:proofErr w:type="gramStart"/>
       <w:r>
         <w:t>package.json</w:t>
       </w:r>
       <w:proofErr w:type="spellEnd"/>
+      <w:proofErr w:type="gramEnd"/>
       <w:r>
         <w:t xml:space="preserve"> just only show dependencies </w:t>
       </w:r>
       <w:proofErr w:type="spellStart"/>
       <w:r>
-        <w:t>that’;s</w:t>
-      </w:r>
-      <w:proofErr w:type="spellEnd"/>
+        <w:t>that</w:t>
+      </w:r>
+      <w:proofErr w:type="gramStart"/>
+      <w:r>
+        <w:t>’;s</w:t>
+      </w:r>
+      <w:proofErr w:type="spellEnd"/>
+      <w:proofErr w:type="gramEnd"/>
       <w:r>
         <w:t xml:space="preserve"> why they are very large in size.</w:t>
       </w:r>
@@ -954,7 +1001,15 @@
       </w:r>
       <w:proofErr w:type="spellEnd"/>
       <w:r>
-        <w:t xml:space="preserve"> project(who knows)</w:t>
+        <w:t xml:space="preserve"> </w:t>
+      </w:r>
+      <w:proofErr w:type="gramStart"/>
+      <w:r>
+        <w:t>project(</w:t>
+      </w:r>
+      <w:proofErr w:type="gramEnd"/>
+      <w:r>
+        <w:t>who knows)</w:t>
       </w:r>
     </w:p>
     <w:p>
@@ -967,7 +1022,15 @@
       </w:r>
       <w:proofErr w:type="spellEnd"/>
       <w:r>
-        <w:t xml:space="preserve"> application maybe in your repository home page(who knows)</w:t>
+        <w:t xml:space="preserve"> application maybe in your repository home </w:t>
+      </w:r>
+      <w:proofErr w:type="gramStart"/>
+      <w:r>
+        <w:t>page(</w:t>
+      </w:r>
+      <w:proofErr w:type="gramEnd"/>
+      <w:r>
+        <w:t>who knows)</w:t>
       </w:r>
     </w:p>
     <w:p>
@@ -1178,8 +1241,13 @@
       <w:r>
         <w:t xml:space="preserve">So public folder </w:t>
       </w:r>
-      <w:r>
-        <w:t>have all the files</w:t>
+      <w:proofErr w:type="gramStart"/>
+      <w:r>
+        <w:t>have</w:t>
+      </w:r>
+      <w:proofErr w:type="gramEnd"/>
+      <w:r>
+        <w:t xml:space="preserve"> all the files</w:t>
       </w:r>
       <w:r>
         <w:t xml:space="preserve"> that we want other user to access it </w:t>
@@ -1195,7 +1263,15 @@
     </w:p>
     <w:p>
       <w:r>
-        <w:t>It does not apply to pages folder node modules , .next folder.</w:t>
+        <w:t xml:space="preserve">It does not apply to pages folder node </w:t>
+      </w:r>
+      <w:proofErr w:type="gramStart"/>
+      <w:r>
+        <w:t>modules ,</w:t>
+      </w:r>
+      <w:proofErr w:type="gramEnd"/>
+      <w:r>
+        <w:t xml:space="preserve"> .next folder.</w:t>
       </w:r>
     </w:p>
     <w:p>
@@ -1282,6 +1358,7 @@
         <w:t xml:space="preserve"> make an </w:t>
       </w:r>
       <w:proofErr w:type="spellStart"/>
+      <w:proofErr w:type="gramStart"/>
       <w:r>
         <w:t>about</w:t>
       </w:r>
@@ -1293,7 +1370,11 @@
       </w:r>
       <w:proofErr w:type="spellEnd"/>
       <w:r>
-        <w:t xml:space="preserve">(or </w:t>
+        <w:t>(</w:t>
+      </w:r>
+      <w:proofErr w:type="gramEnd"/>
+      <w:r>
+        <w:t xml:space="preserve">or </w:t>
       </w:r>
       <w:proofErr w:type="spellStart"/>
       <w:r>
@@ -1322,8 +1403,13 @@
       <w:r>
         <w:t xml:space="preserve">Next provide you a </w:t>
       </w:r>
-      <w:r>
-        <w:t>built in componen</w:t>
+      <w:proofErr w:type="gramStart"/>
+      <w:r>
+        <w:t>built in</w:t>
+      </w:r>
+      <w:proofErr w:type="gramEnd"/>
+      <w:r>
+        <w:t xml:space="preserve"> componen</w:t>
       </w:r>
       <w:r>
         <w:t>t</w:t>
@@ -1398,7 +1484,15 @@
     </w:p>
     <w:p>
       <w:r>
-        <w:t>We will look about it later it just provide some optimization</w:t>
+        <w:t xml:space="preserve">We will look about it later it just </w:t>
+      </w:r>
+      <w:proofErr w:type="gramStart"/>
+      <w:r>
+        <w:t>provide</w:t>
+      </w:r>
+      <w:proofErr w:type="gramEnd"/>
+      <w:r>
+        <w:t xml:space="preserve"> some optimization</w:t>
       </w:r>
       <w:r>
         <w:t xml:space="preserve">s </w:t>
@@ -1514,28 +1608,60 @@
           <w:b/>
           <w:bCs/>
         </w:rPr>
-        <w:t>You can move the side bar from left to right by going to view and then to appearance and then to move primary bar to left</w:t>
-      </w:r>
+        <w:t xml:space="preserve">You can move the side bar from left to right by going to view and then to appearance and then to move primary bar to </w:t>
+      </w:r>
+      <w:proofErr w:type="gramStart"/>
       <w:r>
         <w:rPr>
           <w:b/>
           <w:bCs/>
         </w:rPr>
-        <w:t>(if in right)</w:t>
+        <w:t>left</w:t>
       </w:r>
       <w:r>
         <w:rPr>
           <w:b/>
           <w:bCs/>
         </w:rPr>
-        <w:t xml:space="preserve"> or right</w:t>
-      </w:r>
+        <w:t>(</w:t>
+      </w:r>
+      <w:proofErr w:type="gramEnd"/>
       <w:r>
         <w:rPr>
           <w:b/>
           <w:bCs/>
         </w:rPr>
-        <w:t>(if in left)</w:t>
+        <w:t>if in right)</w:t>
+      </w:r>
+      <w:r>
+        <w:rPr>
+          <w:b/>
+          <w:bCs/>
+        </w:rPr>
+        <w:t xml:space="preserve"> or </w:t>
+      </w:r>
+      <w:proofErr w:type="gramStart"/>
+      <w:r>
+        <w:rPr>
+          <w:b/>
+          <w:bCs/>
+        </w:rPr>
+        <w:t>right</w:t>
+      </w:r>
+      <w:r>
+        <w:rPr>
+          <w:b/>
+          <w:bCs/>
+        </w:rPr>
+        <w:t>(</w:t>
+      </w:r>
+      <w:proofErr w:type="gramEnd"/>
+      <w:r>
+        <w:rPr>
+          <w:b/>
+          <w:bCs/>
+        </w:rPr>
+        <w:t>if in left)</w:t>
       </w:r>
     </w:p>
     <w:p>
@@ -1716,8 +1842,13 @@
       <w:r>
         <w:t xml:space="preserve">from </w:t>
       </w:r>
-      <w:r>
-        <w:t>here(who knows)</w:t>
+      <w:proofErr w:type="gramStart"/>
+      <w:r>
+        <w:t>here(</w:t>
+      </w:r>
+      <w:proofErr w:type="gramEnd"/>
+      <w:r>
+        <w:t>who knows)</w:t>
       </w:r>
     </w:p>
     <w:p>
@@ -1767,7 +1898,25 @@
           <w:color w:val="EE0000"/>
         </w:rPr>
         <w:lastRenderedPageBreak/>
-        <w:t xml:space="preserve">We can import style classes(or maybe id) In our component and use it to apply the properties associated with that </w:t>
+        <w:t xml:space="preserve">We can import style </w:t>
+      </w:r>
+      <w:proofErr w:type="gramStart"/>
+      <w:r>
+        <w:rPr>
+          <w:b/>
+          <w:bCs/>
+          <w:color w:val="EE0000"/>
+        </w:rPr>
+        <w:t>classes(</w:t>
+      </w:r>
+      <w:proofErr w:type="gramEnd"/>
+      <w:r>
+        <w:rPr>
+          <w:b/>
+          <w:bCs/>
+          <w:color w:val="EE0000"/>
+        </w:rPr>
+        <w:t xml:space="preserve">or maybe id) In our component and use it to apply the properties associated with that </w:t>
       </w:r>
       <w:r>
         <w:rPr>
@@ -1958,7 +2107,15 @@
         <w:t>We will see why</w:t>
       </w:r>
       <w:r>
-        <w:t xml:space="preserve"> file based routing </w:t>
+        <w:t xml:space="preserve"> </w:t>
+      </w:r>
+      <w:proofErr w:type="gramStart"/>
+      <w:r>
+        <w:t>file based</w:t>
+      </w:r>
+      <w:proofErr w:type="gramEnd"/>
+      <w:r>
+        <w:t xml:space="preserve"> routing </w:t>
       </w:r>
       <w:r>
         <w:t>is a convenient function in Next.js</w:t>
@@ -1966,10 +2123,18 @@
     </w:p>
     <w:p>
       <w:r>
-        <w:t>Convenience function = a ready-made helper that makes a task easier and faster to use.</w:t>
-      </w:r>
-      <w:r>
-        <w:t>(who knows)</w:t>
+        <w:t xml:space="preserve">Convenience function = a ready-made helper that makes a task easier and faster to </w:t>
+      </w:r>
+      <w:proofErr w:type="gramStart"/>
+      <w:r>
+        <w:t>use.</w:t>
+      </w:r>
+      <w:r>
+        <w:t>(</w:t>
+      </w:r>
+      <w:proofErr w:type="gramEnd"/>
+      <w:r>
+        <w:t>who knows)</w:t>
       </w:r>
     </w:p>
     <w:p>
@@ -1996,19 +2161,35 @@
       </w:r>
       <w:proofErr w:type="spellEnd"/>
       <w:r>
-        <w:t xml:space="preserve"> or simple HTML website</w:t>
-      </w:r>
-      <w:r>
-        <w:t>(who knows)</w:t>
+        <w:t xml:space="preserve"> or simple HTML </w:t>
+      </w:r>
+      <w:proofErr w:type="gramStart"/>
+      <w:r>
+        <w:t>website</w:t>
+      </w:r>
+      <w:r>
+        <w:t>(</w:t>
+      </w:r>
+      <w:proofErr w:type="gramEnd"/>
+      <w:r>
+        <w:t>who knows)</w:t>
       </w:r>
       <w:r>
         <w:t>.</w:t>
       </w:r>
       <w:r>
-        <w:t xml:space="preserve"> You can enable page routes</w:t>
-      </w:r>
-      <w:r>
-        <w:t>(who knows)</w:t>
+        <w:t xml:space="preserve"> You can enable page </w:t>
+      </w:r>
+      <w:proofErr w:type="gramStart"/>
+      <w:r>
+        <w:t>routes</w:t>
+      </w:r>
+      <w:r>
+        <w:t>(</w:t>
+      </w:r>
+      <w:proofErr w:type="gramEnd"/>
+      <w:r>
+        <w:t>who knows)</w:t>
       </w:r>
     </w:p>
     <w:p>
@@ -2107,12 +2288,17 @@
         <w:t xml:space="preserve">We </w:t>
       </w:r>
       <w:proofErr w:type="spellStart"/>
+      <w:proofErr w:type="gramStart"/>
       <w:r>
         <w:t>alos</w:t>
       </w:r>
       <w:proofErr w:type="spellEnd"/>
       <w:r>
-        <w:t xml:space="preserve"> .next in the </w:t>
+        <w:t xml:space="preserve"> .next</w:t>
+      </w:r>
+      <w:proofErr w:type="gramEnd"/>
+      <w:r>
+        <w:t xml:space="preserve"> in the </w:t>
       </w:r>
       <w:proofErr w:type="spellStart"/>
       <w:r>
@@ -2133,8 +2319,13 @@
       </w:r>
       <w:proofErr w:type="spellEnd"/>
       <w:r>
-        <w:t xml:space="preserve"> is frontend or backend  framework</w:t>
-      </w:r>
+        <w:t xml:space="preserve"> is frontend or </w:t>
+      </w:r>
+      <w:proofErr w:type="gramStart"/>
+      <w:r>
+        <w:t>backend  framework</w:t>
+      </w:r>
+      <w:proofErr w:type="gramEnd"/>
     </w:p>
     <w:p>
       <w:r>
@@ -2159,7 +2350,15 @@
       </w:r>
       <w:proofErr w:type="spellEnd"/>
       <w:r>
-        <w:t xml:space="preserve"> routes as well(who knows)</w:t>
+        <w:t xml:space="preserve"> routes as </w:t>
+      </w:r>
+      <w:proofErr w:type="gramStart"/>
+      <w:r>
+        <w:t>well(</w:t>
+      </w:r>
+      <w:proofErr w:type="gramEnd"/>
+      <w:r>
+        <w:t>who knows)</w:t>
       </w:r>
     </w:p>
     <w:p>
@@ -2301,10 +2500,18 @@
         <w:t>c</w:t>
       </w:r>
       <w:r>
-        <w:t xml:space="preserve">t is raw </w:t>
-      </w:r>
-      <w:r>
-        <w:t xml:space="preserve">, </w:t>
+        <w:t xml:space="preserve">t is </w:t>
+      </w:r>
+      <w:proofErr w:type="gramStart"/>
+      <w:r>
+        <w:t xml:space="preserve">raw </w:t>
+      </w:r>
+      <w:r>
+        <w:t>,</w:t>
+      </w:r>
+      <w:proofErr w:type="gramEnd"/>
+      <w:r>
+        <w:t xml:space="preserve"> </w:t>
       </w:r>
       <w:r>
         <w:t>R</w:t>
@@ -2330,8 +2537,13 @@
       </w:r>
     </w:p>
     <w:p>
-      <w:r>
-        <w:t xml:space="preserve">Yes it is </w:t>
+      <w:proofErr w:type="gramStart"/>
+      <w:r>
+        <w:t>Yes it is</w:t>
+      </w:r>
+      <w:proofErr w:type="gramEnd"/>
+      <w:r>
+        <w:t xml:space="preserve"> </w:t>
       </w:r>
       <w:proofErr w:type="spellStart"/>
       <w:r>
@@ -2347,7 +2559,15 @@
         <w:t>But we cannot compare them</w:t>
       </w:r>
       <w:r>
-        <w:t xml:space="preserve"> as it uses react we can’t compare them</w:t>
+        <w:t xml:space="preserve"> as it uses </w:t>
+      </w:r>
+      <w:proofErr w:type="gramStart"/>
+      <w:r>
+        <w:t>react</w:t>
+      </w:r>
+      <w:proofErr w:type="gramEnd"/>
+      <w:r>
+        <w:t xml:space="preserve"> we can’t compare them</w:t>
       </w:r>
     </w:p>
     <w:p>
@@ -2486,8 +2706,21 @@
       </w:r>
     </w:p>
     <w:p>
-      <w:r>
-        <w:t xml:space="preserve">No we use above  code in </w:t>
+      <w:proofErr w:type="gramStart"/>
+      <w:r>
+        <w:t>No</w:t>
+      </w:r>
+      <w:proofErr w:type="gramEnd"/>
+      <w:r>
+        <w:t xml:space="preserve"> we use </w:t>
+      </w:r>
+      <w:proofErr w:type="gramStart"/>
+      <w:r>
+        <w:t>above  code</w:t>
+      </w:r>
+      <w:proofErr w:type="gramEnd"/>
+      <w:r>
+        <w:t xml:space="preserve"> in </w:t>
       </w:r>
       <w:proofErr w:type="spellStart"/>
       <w:r>
@@ -2540,14 +2773,27 @@
       </w:r>
     </w:p>
     <w:p>
-      <w:r>
-        <w:t>Its like PHP or if you have made a si</w:t>
+      <w:proofErr w:type="gramStart"/>
+      <w:r>
+        <w:t>Its</w:t>
+      </w:r>
+      <w:proofErr w:type="gramEnd"/>
+      <w:r>
+        <w:t xml:space="preserve"> like PHP or if you have made a si</w:t>
       </w:r>
       <w:r>
         <w:t>m</w:t>
       </w:r>
       <w:r>
-        <w:t>ple html sites.</w:t>
+        <w:t xml:space="preserve">ple html </w:t>
+      </w:r>
+      <w:proofErr w:type="gramStart"/>
+      <w:r>
+        <w:t>sites</w:t>
+      </w:r>
+      <w:proofErr w:type="gramEnd"/>
+      <w:r>
+        <w:t>.</w:t>
       </w:r>
     </w:p>
     <w:p>
@@ -2572,15 +2818,28 @@
         <w:t xml:space="preserve">It’s the same in </w:t>
       </w:r>
       <w:proofErr w:type="spellStart"/>
+      <w:proofErr w:type="gramStart"/>
       <w:r>
         <w:t>jsx</w:t>
       </w:r>
       <w:proofErr w:type="spellEnd"/>
       <w:r>
-        <w:t xml:space="preserve">(here I am wrong) </w:t>
-      </w:r>
-      <w:r>
-        <w:t xml:space="preserve">this Is file based routing </w:t>
+        <w:t>(</w:t>
+      </w:r>
+      <w:proofErr w:type="gramEnd"/>
+      <w:r>
+        <w:t xml:space="preserve">here I am wrong) </w:t>
+      </w:r>
+      <w:r>
+        <w:t xml:space="preserve">this Is </w:t>
+      </w:r>
+      <w:proofErr w:type="gramStart"/>
+      <w:r>
+        <w:t>file based</w:t>
+      </w:r>
+      <w:proofErr w:type="gramEnd"/>
+      <w:r>
+        <w:t xml:space="preserve"> routing </w:t>
       </w:r>
     </w:p>
     <w:p>
@@ -2694,12 +2953,14 @@
       <w:r>
         <w:t xml:space="preserve"> after </w:t>
       </w:r>
+      <w:proofErr w:type="gramStart"/>
       <w:r>
         <w:t xml:space="preserve">last  </w:t>
       </w:r>
       <w:r>
         <w:t>/</w:t>
       </w:r>
+      <w:proofErr w:type="gramEnd"/>
       <w:r>
         <w:t>(who knows)</w:t>
       </w:r>
@@ -2772,7 +3033,15 @@
         <w:t>the component</w:t>
       </w:r>
       <w:r>
-        <w:t xml:space="preserve"> look like below</w:t>
+        <w:t xml:space="preserve"> </w:t>
+      </w:r>
+      <w:proofErr w:type="gramStart"/>
+      <w:r>
+        <w:t>look</w:t>
+      </w:r>
+      <w:proofErr w:type="gramEnd"/>
+      <w:r>
+        <w:t xml:space="preserve"> like below</w:t>
       </w:r>
     </w:p>
     <w:p>
@@ -2955,7 +3224,15 @@
         <w:t>React was made so that user can easily create user interfaces</w:t>
       </w:r>
       <w:r>
-        <w:t xml:space="preserve"> and we can do event binding properly(who knows)</w:t>
+        <w:t xml:space="preserve"> and we can do event binding </w:t>
+      </w:r>
+      <w:proofErr w:type="gramStart"/>
+      <w:r>
+        <w:t>properly(</w:t>
+      </w:r>
+      <w:proofErr w:type="gramEnd"/>
+      <w:r>
+        <w:t>who knows)</w:t>
       </w:r>
     </w:p>
     <w:p>
@@ -3024,22 +3301,51 @@
         <w:t xml:space="preserve"> content</w:t>
       </w:r>
       <w:r>
-        <w:t xml:space="preserve"> dynamically change </w:t>
-      </w:r>
-      <w:r>
-        <w:t>then we write a very simple code in which I will say if I scroll then change a particular var</w:t>
-      </w:r>
-      <w:r>
-        <w:t>iable(m</w:t>
+        <w:t xml:space="preserve"> dynamically </w:t>
+      </w:r>
+      <w:proofErr w:type="gramStart"/>
+      <w:r>
+        <w:t>change</w:t>
+      </w:r>
+      <w:proofErr w:type="gramEnd"/>
+      <w:r>
+        <w:t xml:space="preserve"> </w:t>
+      </w:r>
+      <w:r>
+        <w:t xml:space="preserve">then we write a very simple code in which I will say if I scroll then change a particular </w:t>
+      </w:r>
+      <w:proofErr w:type="gramStart"/>
+      <w:r>
+        <w:t>var</w:t>
+      </w:r>
+      <w:r>
+        <w:t>iable(</w:t>
+      </w:r>
+      <w:proofErr w:type="gramEnd"/>
+      <w:r>
+        <w:t>m</w:t>
       </w:r>
       <w:r>
         <w:t>ay</w:t>
       </w:r>
       <w:r>
-        <w:t>be representing the content in elements )</w:t>
-      </w:r>
-      <w:r>
-        <w:t xml:space="preserve"> and that variable will be state(who knows)</w:t>
+        <w:t xml:space="preserve">be representing the content in </w:t>
+      </w:r>
+      <w:proofErr w:type="gramStart"/>
+      <w:r>
+        <w:t>elements )</w:t>
+      </w:r>
+      <w:proofErr w:type="gramEnd"/>
+      <w:r>
+        <w:t xml:space="preserve"> and that variable will be </w:t>
+      </w:r>
+      <w:proofErr w:type="gramStart"/>
+      <w:r>
+        <w:t>state(</w:t>
+      </w:r>
+      <w:proofErr w:type="gramEnd"/>
+      <w:r>
+        <w:t>who knows)</w:t>
       </w:r>
       <w:r>
         <w:t xml:space="preserve"> so this is a concept in React. </w:t>
@@ -3160,7 +3466,15 @@
     </w:p>
     <w:p>
       <w:r>
-        <w:t xml:space="preserve">We can use spread operator  to pass </w:t>
+        <w:t xml:space="preserve">We can use spread </w:t>
+      </w:r>
+      <w:proofErr w:type="gramStart"/>
+      <w:r>
+        <w:t>operator  to</w:t>
+      </w:r>
+      <w:proofErr w:type="gramEnd"/>
+      <w:r>
+        <w:t xml:space="preserve"> pass </w:t>
       </w:r>
       <w:r>
         <w:t xml:space="preserve">the elements in the array to pass as an argument (in the order they are in the array) </w:t>
@@ -3190,7 +3504,15 @@
     </w:p>
     <w:p>
       <w:r>
-        <w:t xml:space="preserve">Next topic is promises </w:t>
+        <w:t xml:space="preserve">Next topic </w:t>
+      </w:r>
+      <w:proofErr w:type="gramStart"/>
+      <w:r>
+        <w:t>is promises</w:t>
+      </w:r>
+      <w:proofErr w:type="gramEnd"/>
+      <w:r>
+        <w:t xml:space="preserve"> </w:t>
       </w:r>
       <w:r>
         <w:t xml:space="preserve">and callbacks </w:t>
@@ -3198,10 +3520,26 @@
     </w:p>
     <w:p>
       <w:r>
-        <w:t xml:space="preserve">Promises is something that will happen </w:t>
-      </w:r>
-      <w:r>
-        <w:t xml:space="preserve">bit it has not happened yet It </w:t>
+        <w:t xml:space="preserve">Promises </w:t>
+      </w:r>
+      <w:proofErr w:type="gramStart"/>
+      <w:r>
+        <w:t>is</w:t>
+      </w:r>
+      <w:proofErr w:type="gramEnd"/>
+      <w:r>
+        <w:t xml:space="preserve"> something that will happen </w:t>
+      </w:r>
+      <w:r>
+        <w:t xml:space="preserve">bit it has not happened yet </w:t>
+      </w:r>
+      <w:proofErr w:type="gramStart"/>
+      <w:r>
+        <w:t>It</w:t>
+      </w:r>
+      <w:proofErr w:type="gramEnd"/>
+      <w:r>
+        <w:t xml:space="preserve"> </w:t>
       </w:r>
       <w:proofErr w:type="spellStart"/>
       <w:r>
@@ -3212,10 +3550,18 @@
         <w:t xml:space="preserve"> going to happen</w:t>
       </w:r>
       <w:r>
-        <w:t xml:space="preserve"> but it is going to happen and when it will be resolved</w:t>
-      </w:r>
-      <w:r>
-        <w:t>(firm decision)</w:t>
+        <w:t xml:space="preserve"> but it is going to happen and when it will be </w:t>
+      </w:r>
+      <w:proofErr w:type="gramStart"/>
+      <w:r>
+        <w:t>resolved</w:t>
+      </w:r>
+      <w:r>
+        <w:t>(</w:t>
+      </w:r>
+      <w:proofErr w:type="gramEnd"/>
+      <w:r>
+        <w:t>firm decision)</w:t>
       </w:r>
       <w:r>
         <w:t xml:space="preserve"> and if it’s failed</w:t>
@@ -3228,8 +3574,13 @@
       </w:r>
     </w:p>
     <w:p>
-      <w:r>
-        <w:t xml:space="preserve">So when promises get resolved then it do something </w:t>
+      <w:proofErr w:type="gramStart"/>
+      <w:r>
+        <w:t>So</w:t>
+      </w:r>
+      <w:proofErr w:type="gramEnd"/>
+      <w:r>
+        <w:t xml:space="preserve"> when promises get resolved then it do something </w:t>
       </w:r>
       <w:r>
         <w:t xml:space="preserve">when promises get resolved </w:t>
@@ -3260,7 +3611,15 @@
       </w:r>
       <w:proofErr w:type="spellEnd"/>
       <w:r>
-        <w:t xml:space="preserve"> function can be made and inside it there will be methods that are retu</w:t>
+        <w:t xml:space="preserve"> function can be made and inside it </w:t>
+      </w:r>
+      <w:proofErr w:type="gramStart"/>
+      <w:r>
+        <w:t>there</w:t>
+      </w:r>
+      <w:proofErr w:type="gramEnd"/>
+      <w:r>
+        <w:t xml:space="preserve"> will be methods that are retu</w:t>
       </w:r>
       <w:r>
         <w:t>r</w:t>
@@ -3341,16 +3700,37 @@
       </w:r>
     </w:p>
     <w:p>
-      <w:r>
-        <w:t xml:space="preserve">So there are concept of map, filters </w:t>
-      </w:r>
-      <w:r>
-        <w:t xml:space="preserve"> and reduce </w:t>
-      </w:r>
-    </w:p>
-    <w:p>
-      <w:r>
-        <w:t xml:space="preserve">To learn more we are going to make blog named as </w:t>
+      <w:proofErr w:type="gramStart"/>
+      <w:r>
+        <w:t>So</w:t>
+      </w:r>
+      <w:proofErr w:type="gramEnd"/>
+      <w:r>
+        <w:t xml:space="preserve"> there are concept of map, </w:t>
+      </w:r>
+      <w:proofErr w:type="gramStart"/>
+      <w:r>
+        <w:t xml:space="preserve">filters </w:t>
+      </w:r>
+      <w:r>
+        <w:t xml:space="preserve"> and</w:t>
+      </w:r>
+      <w:proofErr w:type="gramEnd"/>
+      <w:r>
+        <w:t xml:space="preserve"> reduce </w:t>
+      </w:r>
+    </w:p>
+    <w:p>
+      <w:r>
+        <w:t xml:space="preserve">To learn </w:t>
+      </w:r>
+      <w:proofErr w:type="gramStart"/>
+      <w:r>
+        <w:t>more</w:t>
+      </w:r>
+      <w:proofErr w:type="gramEnd"/>
+      <w:r>
+        <w:t xml:space="preserve"> we are going to make blog named as </w:t>
       </w:r>
       <w:r>
         <w:t>“</w:t>
@@ -3456,7 +3836,15 @@
         <w:t>and make it more profitable</w:t>
       </w:r>
       <w:r>
-        <w:t xml:space="preserve"> and he will tells us h</w:t>
+        <w:t xml:space="preserve"> and he will </w:t>
+      </w:r>
+      <w:proofErr w:type="gramStart"/>
+      <w:r>
+        <w:t>tells</w:t>
+      </w:r>
+      <w:proofErr w:type="gramEnd"/>
+      <w:r>
+        <w:t xml:space="preserve"> us h</w:t>
       </w:r>
       <w:r>
         <w:t>o</w:t>
@@ -3488,7 +3876,15 @@
     </w:p>
     <w:p>
       <w:r>
-        <w:t xml:space="preserve">What are core web vitals(who knows) </w:t>
+        <w:t xml:space="preserve">What are core web </w:t>
+      </w:r>
+      <w:proofErr w:type="gramStart"/>
+      <w:r>
+        <w:t>vitals(</w:t>
+      </w:r>
+      <w:proofErr w:type="gramEnd"/>
+      <w:r>
+        <w:t xml:space="preserve">who knows) </w:t>
       </w:r>
       <w:r>
         <w:t>Is your page</w:t>
@@ -3500,10 +3896,18 @@
         <w:t xml:space="preserve"> too slow</w:t>
       </w:r>
       <w:r>
-        <w:t xml:space="preserve">. If it Is too slow then what page is slow and then  </w:t>
-      </w:r>
-      <w:r>
-        <w:t>how to im</w:t>
+        <w:t xml:space="preserve">. If it Is too slow then what page is slow and </w:t>
+      </w:r>
+      <w:proofErr w:type="gramStart"/>
+      <w:r>
+        <w:t xml:space="preserve">then  </w:t>
+      </w:r>
+      <w:r>
+        <w:t>how</w:t>
+      </w:r>
+      <w:proofErr w:type="gramEnd"/>
+      <w:r>
+        <w:t xml:space="preserve"> to im</w:t>
       </w:r>
       <w:r>
         <w:t>p</w:t>
@@ -3546,7 +3950,15 @@
         <w:t xml:space="preserve"> or next image</w:t>
       </w:r>
       <w:r>
-        <w:t xml:space="preserve"> and there are many other concept in next.js</w:t>
+        <w:t xml:space="preserve"> and there are many other </w:t>
+      </w:r>
+      <w:proofErr w:type="gramStart"/>
+      <w:r>
+        <w:t>concept</w:t>
+      </w:r>
+      <w:proofErr w:type="gramEnd"/>
+      <w:r>
+        <w:t xml:space="preserve"> in next.js</w:t>
       </w:r>
     </w:p>
     <w:p>
@@ -3611,10 +4023,18 @@
         <w:t xml:space="preserve">skills, </w:t>
       </w:r>
       <w:r>
-        <w:t xml:space="preserve">quality work </w:t>
-      </w:r>
-      <w:r>
-        <w:t xml:space="preserve">, who hunts for bugs </w:t>
+        <w:t xml:space="preserve">quality </w:t>
+      </w:r>
+      <w:proofErr w:type="gramStart"/>
+      <w:r>
+        <w:t xml:space="preserve">work </w:t>
+      </w:r>
+      <w:r>
+        <w:t>,</w:t>
+      </w:r>
+      <w:proofErr w:type="gramEnd"/>
+      <w:r>
+        <w:t xml:space="preserve"> who hunts for bugs </w:t>
       </w:r>
       <w:r>
         <w:t xml:space="preserve">and in blogs he shares his experience. </w:t>
@@ -3643,12 +4063,28 @@
     </w:p>
     <w:p>
       <w:r>
-        <w:t>Instead of yarn run dev you can also write yarn dev(who knows)</w:t>
-      </w:r>
-    </w:p>
-    <w:p>
-      <w:r>
-        <w:t>In this website according to teacher the hunting coder solve a problem in an easy way if a difficult methos exist here.</w:t>
+        <w:t xml:space="preserve">Instead of yarn run dev you can also write yarn </w:t>
+      </w:r>
+      <w:proofErr w:type="gramStart"/>
+      <w:r>
+        <w:t>dev(</w:t>
+      </w:r>
+      <w:proofErr w:type="gramEnd"/>
+      <w:r>
+        <w:t>who knows)</w:t>
+      </w:r>
+    </w:p>
+    <w:p>
+      <w:r>
+        <w:t xml:space="preserve">In this website according to teacher the hunting coder </w:t>
+      </w:r>
+      <w:proofErr w:type="gramStart"/>
+      <w:r>
+        <w:t>solve</w:t>
+      </w:r>
+      <w:proofErr w:type="gramEnd"/>
+      <w:r>
+        <w:t xml:space="preserve"> a problem in an easy way if a difficult methos exist here.</w:t>
       </w:r>
     </w:p>
     <w:p>
@@ -3659,7 +4095,15 @@
         <w:t>,</w:t>
       </w:r>
       <w:r>
-        <w:t xml:space="preserve"> HTML tolerate this type of error(I don’t know how)</w:t>
+        <w:t xml:space="preserve"> HTML tolerate this type of </w:t>
+      </w:r>
+      <w:proofErr w:type="gramStart"/>
+      <w:r>
+        <w:t>error(</w:t>
+      </w:r>
+      <w:proofErr w:type="gramEnd"/>
+      <w:r>
+        <w:t>I don’t know how)</w:t>
       </w:r>
       <w:r>
         <w:t xml:space="preserve"> but </w:t>
@@ -3670,10 +4114,18 @@
       </w:r>
       <w:proofErr w:type="spellEnd"/>
       <w:r>
-        <w:t xml:space="preserve"> don’t </w:t>
-      </w:r>
-      <w:r>
-        <w:t xml:space="preserve"> . Sometimes </w:t>
+        <w:t xml:space="preserve"> </w:t>
+      </w:r>
+      <w:proofErr w:type="gramStart"/>
+      <w:r>
+        <w:t xml:space="preserve">don’t </w:t>
+      </w:r>
+      <w:r>
+        <w:t xml:space="preserve"> .</w:t>
+      </w:r>
+      <w:proofErr w:type="gramEnd"/>
+      <w:r>
+        <w:t xml:space="preserve"> Sometimes </w:t>
       </w:r>
       <w:proofErr w:type="spellStart"/>
       <w:r>
@@ -3698,10 +4150,18 @@
         <w:t>s</w:t>
       </w:r>
       <w:r>
-        <w:t xml:space="preserve"> like you are not adding semi colon</w:t>
-      </w:r>
-      <w:r>
-        <w:t>(who knows)</w:t>
+        <w:t xml:space="preserve"> like you are not adding semi </w:t>
+      </w:r>
+      <w:proofErr w:type="gramStart"/>
+      <w:r>
+        <w:t>colon</w:t>
+      </w:r>
+      <w:r>
+        <w:t>(</w:t>
+      </w:r>
+      <w:proofErr w:type="gramEnd"/>
+      <w:r>
+        <w:t>who knows)</w:t>
       </w:r>
       <w:r>
         <w:t xml:space="preserve"> If in </w:t>
@@ -3720,7 +4180,15 @@
     </w:p>
     <w:p>
       <w:r>
-        <w:t xml:space="preserve">The logic looks simple when we work with html, </w:t>
+        <w:t xml:space="preserve">The logic looks </w:t>
+      </w:r>
+      <w:proofErr w:type="gramStart"/>
+      <w:r>
+        <w:t>simple</w:t>
+      </w:r>
+      <w:proofErr w:type="gramEnd"/>
+      <w:r>
+        <w:t xml:space="preserve"> when we work with html, </w:t>
       </w:r>
       <w:proofErr w:type="spellStart"/>
       <w:r>
@@ -3736,7 +4204,15 @@
       </w:r>
       <w:proofErr w:type="spellEnd"/>
       <w:r>
-        <w:t xml:space="preserve"> but when we are In next </w:t>
+        <w:t xml:space="preserve"> but when we are </w:t>
+      </w:r>
+      <w:proofErr w:type="gramStart"/>
+      <w:r>
+        <w:t>In</w:t>
+      </w:r>
+      <w:proofErr w:type="gramEnd"/>
+      <w:r>
+        <w:t xml:space="preserve"> next </w:t>
       </w:r>
       <w:proofErr w:type="spellStart"/>
       <w:r>
@@ -3747,7 +4223,15 @@
         <w:t xml:space="preserve"> </w:t>
       </w:r>
       <w:r>
-        <w:t>where component are exported (who knows)</w:t>
+        <w:t xml:space="preserve">where component </w:t>
+      </w:r>
+      <w:proofErr w:type="gramStart"/>
+      <w:r>
+        <w:t>are</w:t>
+      </w:r>
+      <w:proofErr w:type="gramEnd"/>
+      <w:r>
+        <w:t xml:space="preserve"> exported (who knows)</w:t>
       </w:r>
       <w:r>
         <w:t xml:space="preserve"> </w:t>
@@ -3831,7 +4315,15 @@
         <w:t xml:space="preserve">Next </w:t>
       </w:r>
       <w:r>
-        <w:t>Head component was used to change title of the page(or inject c</w:t>
+        <w:t xml:space="preserve">Head component was used to change title of the </w:t>
+      </w:r>
+      <w:proofErr w:type="gramStart"/>
+      <w:r>
+        <w:t>page(</w:t>
+      </w:r>
+      <w:proofErr w:type="gramEnd"/>
+      <w:r>
+        <w:t>or inject c</w:t>
       </w:r>
       <w:r>
         <w:t>ontent</w:t>
@@ -3854,7 +4346,15 @@
         <w:t xml:space="preserve">Next </w:t>
       </w:r>
       <w:r>
-        <w:t>head component help us to edit the head</w:t>
+        <w:t xml:space="preserve">head component </w:t>
+      </w:r>
+      <w:proofErr w:type="gramStart"/>
+      <w:r>
+        <w:t>help</w:t>
+      </w:r>
+      <w:proofErr w:type="gramEnd"/>
+      <w:r>
+        <w:t xml:space="preserve"> us to edit the head</w:t>
       </w:r>
       <w:r>
         <w:t xml:space="preserve"> tag</w:t>
@@ -4000,17 +4500,38 @@
       </w:r>
     </w:p>
     <w:p>
-      <w:r>
-        <w:t xml:space="preserve">So this was Head OK? Now suppose if you want to add external script </w:t>
-      </w:r>
-      <w:r>
-        <w:t xml:space="preserve">Let us say we want to add google analytics </w:t>
-      </w:r>
-      <w:r>
-        <w:t>, consider we want to add search console code</w:t>
-      </w:r>
-      <w:r>
-        <w:t>(who knows)</w:t>
+      <w:proofErr w:type="gramStart"/>
+      <w:r>
+        <w:t>So</w:t>
+      </w:r>
+      <w:proofErr w:type="gramEnd"/>
+      <w:r>
+        <w:t xml:space="preserve"> this was Head OK? Now suppose if you want to add external script </w:t>
+      </w:r>
+      <w:r>
+        <w:t xml:space="preserve">Let us say we want to add google </w:t>
+      </w:r>
+      <w:proofErr w:type="gramStart"/>
+      <w:r>
+        <w:t xml:space="preserve">analytics </w:t>
+      </w:r>
+      <w:r>
+        <w:t>,</w:t>
+      </w:r>
+      <w:proofErr w:type="gramEnd"/>
+      <w:r>
+        <w:t xml:space="preserve"> consider we want to add search console </w:t>
+      </w:r>
+      <w:proofErr w:type="gramStart"/>
+      <w:r>
+        <w:t>code</w:t>
+      </w:r>
+      <w:r>
+        <w:t>(</w:t>
+      </w:r>
+      <w:proofErr w:type="gramEnd"/>
+      <w:r>
+        <w:t>who knows)</w:t>
       </w:r>
       <w:r>
         <w:t>.</w:t>
@@ -4111,10 +4632,16 @@
       </w:r>
     </w:p>
     <w:p>
-      <w:r>
-        <w:t xml:space="preserve">So what happens there is a Script component in next </w:t>
-      </w:r>
-      <w:proofErr w:type="spellStart"/>
+      <w:proofErr w:type="gramStart"/>
+      <w:r>
+        <w:t>So</w:t>
+      </w:r>
+      <w:proofErr w:type="gramEnd"/>
+      <w:r>
+        <w:t xml:space="preserve"> what happens there is a Script component in next </w:t>
+      </w:r>
+      <w:proofErr w:type="spellStart"/>
+      <w:proofErr w:type="gramStart"/>
       <w:r>
         <w:t>js</w:t>
       </w:r>
@@ -4123,7 +4650,11 @@
         <w:t xml:space="preserve"> </w:t>
       </w:r>
       <w:r>
-        <w:t xml:space="preserve"> that we import form Next</w:t>
+        <w:t xml:space="preserve"> that</w:t>
+      </w:r>
+      <w:proofErr w:type="gramEnd"/>
+      <w:r>
+        <w:t xml:space="preserve"> we import form Next</w:t>
       </w:r>
       <w:r>
         <w:t>/script.</w:t>
@@ -4191,6 +4722,7 @@
         <w:t xml:space="preserve">its </w:t>
       </w:r>
       <w:proofErr w:type="spellStart"/>
+      <w:proofErr w:type="gramStart"/>
       <w:r>
         <w:t>nameis</w:t>
       </w:r>
@@ -4199,7 +4731,19 @@
         <w:t xml:space="preserve"> </w:t>
       </w:r>
       <w:r>
-        <w:t xml:space="preserve"> strategy ( think so). One is </w:t>
+        <w:t xml:space="preserve"> strategy</w:t>
+      </w:r>
+      <w:proofErr w:type="gramEnd"/>
+      <w:r>
+        <w:t xml:space="preserve"> </w:t>
+      </w:r>
+      <w:proofErr w:type="gramStart"/>
+      <w:r>
+        <w:t>( think</w:t>
+      </w:r>
+      <w:proofErr w:type="gramEnd"/>
+      <w:r>
+        <w:t xml:space="preserve"> so). One is </w:t>
       </w:r>
       <w:proofErr w:type="spellStart"/>
       <w:r>
@@ -4226,7 +4770,11 @@
     </w:p>
     <w:p>
       <w:r>
-        <w:t xml:space="preserve">You will want to use this </w:t>
+        <w:t xml:space="preserve">You will want to use </w:t>
+      </w:r>
+      <w:proofErr w:type="gramStart"/>
+      <w:r>
+        <w:t xml:space="preserve">this </w:t>
       </w:r>
       <w:proofErr w:type="spellStart"/>
       <w:r>
@@ -4234,7 +4782,11 @@
       </w:r>
       <w:proofErr w:type="spellEnd"/>
       <w:r>
-        <w:t xml:space="preserve"> cases.</w:t>
+        <w:t xml:space="preserve"> cases</w:t>
+      </w:r>
+      <w:proofErr w:type="gramEnd"/>
+      <w:r>
+        <w:t>.</w:t>
       </w:r>
     </w:p>
     <w:p>
@@ -4253,17 +4805,27 @@
         <w:t xml:space="preserve">and another is </w:t>
       </w:r>
       <w:proofErr w:type="spellStart"/>
+      <w:proofErr w:type="gramStart"/>
       <w:r>
         <w:t>afterInteractive</w:t>
       </w:r>
       <w:proofErr w:type="spellEnd"/>
       <w:r>
-        <w:t>(default</w:t>
-      </w:r>
-    </w:p>
-    <w:p>
-      <w:r>
-        <w:t xml:space="preserve">So I add strategy and </w:t>
+        <w:t>(</w:t>
+      </w:r>
+      <w:proofErr w:type="gramEnd"/>
+      <w:r>
+        <w:t>default</w:t>
+      </w:r>
+    </w:p>
+    <w:p>
+      <w:proofErr w:type="gramStart"/>
+      <w:r>
+        <w:t>So</w:t>
+      </w:r>
+      <w:proofErr w:type="gramEnd"/>
+      <w:r>
+        <w:t xml:space="preserve"> I add strategy and </w:t>
       </w:r>
       <w:r>
         <w:t xml:space="preserve">give it value </w:t>
@@ -4279,13 +4841,45 @@
     </w:p>
     <w:p>
       <w:r>
-        <w:t xml:space="preserve">if you add any third party script then it make your page slow </w:t>
-      </w:r>
-      <w:r>
-        <w:t>Because for this script it don’t care about you</w:t>
-      </w:r>
-      <w:r>
-        <w:t xml:space="preserve"> whether your page is fast or slow They just want </w:t>
+        <w:t xml:space="preserve">if you add any </w:t>
+      </w:r>
+      <w:proofErr w:type="gramStart"/>
+      <w:r>
+        <w:t>third party</w:t>
+      </w:r>
+      <w:proofErr w:type="gramEnd"/>
+      <w:r>
+        <w:t xml:space="preserve"> script then it </w:t>
+      </w:r>
+      <w:proofErr w:type="gramStart"/>
+      <w:r>
+        <w:t>make</w:t>
+      </w:r>
+      <w:proofErr w:type="gramEnd"/>
+      <w:r>
+        <w:t xml:space="preserve"> your page slow </w:t>
+      </w:r>
+      <w:r>
+        <w:t xml:space="preserve">Because for this script it </w:t>
+      </w:r>
+      <w:proofErr w:type="gramStart"/>
+      <w:r>
+        <w:t>don’t</w:t>
+      </w:r>
+      <w:proofErr w:type="gramEnd"/>
+      <w:r>
+        <w:t xml:space="preserve"> care about you</w:t>
+      </w:r>
+      <w:r>
+        <w:t xml:space="preserve"> whether your page is fast or </w:t>
+      </w:r>
+      <w:proofErr w:type="gramStart"/>
+      <w:r>
+        <w:t>slow</w:t>
+      </w:r>
+      <w:proofErr w:type="gramEnd"/>
+      <w:r>
+        <w:t xml:space="preserve"> They just want </w:t>
       </w:r>
       <w:r>
         <w:t>us to use</w:t>
@@ -4372,8 +4966,13 @@
       </w:r>
     </w:p>
     <w:p>
-      <w:r>
-        <w:t xml:space="preserve">So </w:t>
+      <w:proofErr w:type="gramStart"/>
+      <w:r>
+        <w:t>So</w:t>
+      </w:r>
+      <w:proofErr w:type="gramEnd"/>
+      <w:r>
+        <w:t xml:space="preserve"> </w:t>
       </w:r>
       <w:r>
         <w:t xml:space="preserve">Teacher </w:t>
@@ -4467,12 +5066,17 @@
         <w:t xml:space="preserve">If you work in any html, </w:t>
       </w:r>
       <w:proofErr w:type="spellStart"/>
+      <w:proofErr w:type="gramStart"/>
       <w:r>
         <w:t>css</w:t>
       </w:r>
       <w:proofErr w:type="spellEnd"/>
       <w:r>
-        <w:t xml:space="preserve"> , </w:t>
+        <w:t xml:space="preserve"> ,</w:t>
+      </w:r>
+      <w:proofErr w:type="gramEnd"/>
+      <w:r>
+        <w:t xml:space="preserve"> </w:t>
       </w:r>
       <w:proofErr w:type="spellStart"/>
       <w:r>
@@ -4485,7 +5089,11 @@
     </w:p>
     <w:p>
       <w:r>
-        <w:t>Then there are high chances that when you use images then you face th</w:t>
+        <w:t xml:space="preserve">Then there are high chances that when you use images then you face </w:t>
+      </w:r>
+      <w:proofErr w:type="gramStart"/>
+      <w:r>
+        <w:t>th</w:t>
       </w:r>
       <w:r>
         <w:t>i</w:t>
@@ -4493,6 +5101,7 @@
       <w:r>
         <w:t>s problems</w:t>
       </w:r>
+      <w:proofErr w:type="gramEnd"/>
     </w:p>
     <w:p>
       <w:r>
@@ -4502,7 +5111,15 @@
         <w:t>Such as image size is 20 MB</w:t>
       </w:r>
       <w:r>
-        <w:t xml:space="preserve"> and in your size image is getting loaded </w:t>
+        <w:t xml:space="preserve"> and in your </w:t>
+      </w:r>
+      <w:proofErr w:type="gramStart"/>
+      <w:r>
+        <w:t>size</w:t>
+      </w:r>
+      <w:proofErr w:type="gramEnd"/>
+      <w:r>
+        <w:t xml:space="preserve"> image is getting loaded </w:t>
       </w:r>
       <w:proofErr w:type="spellStart"/>
       <w:r>
@@ -4566,7 +5183,15 @@
     </w:p>
     <w:p>
       <w:r>
-        <w:t xml:space="preserve">This image component automatically optimise This image is by default </w:t>
+        <w:t xml:space="preserve">This image component automatically </w:t>
+      </w:r>
+      <w:proofErr w:type="gramStart"/>
+      <w:r>
+        <w:t>optimise</w:t>
+      </w:r>
+      <w:proofErr w:type="gramEnd"/>
+      <w:r>
+        <w:t xml:space="preserve"> This image is by default </w:t>
       </w:r>
       <w:proofErr w:type="spellStart"/>
       <w:r>
@@ -4614,8 +5239,21 @@
       <w:r>
         <w:t xml:space="preserve">. </w:t>
       </w:r>
-      <w:r>
-        <w:t xml:space="preserve">So these type of tools make the </w:t>
+      <w:proofErr w:type="gramStart"/>
+      <w:r>
+        <w:t>So</w:t>
+      </w:r>
+      <w:proofErr w:type="gramEnd"/>
+      <w:r>
+        <w:t xml:space="preserve"> </w:t>
+      </w:r>
+      <w:proofErr w:type="gramStart"/>
+      <w:r>
+        <w:t>these type of tools</w:t>
+      </w:r>
+      <w:proofErr w:type="gramEnd"/>
+      <w:r>
+        <w:t xml:space="preserve"> make the </w:t>
       </w:r>
       <w:proofErr w:type="spellStart"/>
       <w:r>
@@ -4654,10 +5292,26 @@
       </w:r>
       <w:proofErr w:type="spellEnd"/>
       <w:r>
-        <w:t xml:space="preserve"> will optimise it</w:t>
-      </w:r>
-      <w:r>
-        <w:t>(basically making a page ) by using its power.</w:t>
+        <w:t xml:space="preserve"> will optimise </w:t>
+      </w:r>
+      <w:proofErr w:type="gramStart"/>
+      <w:r>
+        <w:t>it</w:t>
+      </w:r>
+      <w:r>
+        <w:t>(</w:t>
+      </w:r>
+      <w:proofErr w:type="gramEnd"/>
+      <w:r>
+        <w:t xml:space="preserve">basically making a </w:t>
+      </w:r>
+      <w:proofErr w:type="gramStart"/>
+      <w:r>
+        <w:t>page )</w:t>
+      </w:r>
+      <w:proofErr w:type="gramEnd"/>
+      <w:r>
+        <w:t xml:space="preserve"> by using its power.</w:t>
       </w:r>
     </w:p>
     <w:p>
@@ -4668,7 +5322,15 @@
         <w:t xml:space="preserve"> That will optimise your image</w:t>
       </w:r>
       <w:r>
-        <w:t xml:space="preserve">. By default the images are lazy loaded. </w:t>
+        <w:t xml:space="preserve">. By </w:t>
+      </w:r>
+      <w:proofErr w:type="gramStart"/>
+      <w:r>
+        <w:t>default</w:t>
+      </w:r>
+      <w:proofErr w:type="gramEnd"/>
+      <w:r>
+        <w:t xml:space="preserve"> the images are lazy loaded. </w:t>
       </w:r>
       <w:r>
         <w:t xml:space="preserve">Lazy loading means </w:t>
@@ -4687,8 +5349,21 @@
       </w:r>
     </w:p>
     <w:p>
-      <w:r>
-        <w:t xml:space="preserve">So what soes your browser do </w:t>
+      <w:proofErr w:type="gramStart"/>
+      <w:r>
+        <w:t>So</w:t>
+      </w:r>
+      <w:proofErr w:type="gramEnd"/>
+      <w:r>
+        <w:t xml:space="preserve"> what soes your browser </w:t>
+      </w:r>
+      <w:proofErr w:type="gramStart"/>
+      <w:r>
+        <w:t>do</w:t>
+      </w:r>
+      <w:proofErr w:type="gramEnd"/>
+      <w:r>
+        <w:t xml:space="preserve"> </w:t>
       </w:r>
       <w:r>
         <w:t>when you do lazy loading of images Them images are loaded when you add them to the viewp</w:t>
@@ -4756,8 +5431,13 @@
       </w:r>
     </w:p>
     <w:p>
-      <w:r>
-        <w:t xml:space="preserve">So there are many </w:t>
+      <w:proofErr w:type="gramStart"/>
+      <w:r>
+        <w:t>So</w:t>
+      </w:r>
+      <w:proofErr w:type="gramEnd"/>
+      <w:r>
+        <w:t xml:space="preserve"> there are many </w:t>
       </w:r>
       <w:proofErr w:type="spellStart"/>
       <w:r>
@@ -4765,16 +5445,32 @@
       </w:r>
       <w:proofErr w:type="spellEnd"/>
       <w:r>
-        <w:t xml:space="preserve"> configuration options</w:t>
-      </w:r>
-      <w:r>
-        <w:t>(maybe attribute)</w:t>
+        <w:t xml:space="preserve"> configuration </w:t>
+      </w:r>
+      <w:proofErr w:type="gramStart"/>
+      <w:r>
+        <w:t>options</w:t>
+      </w:r>
+      <w:r>
+        <w:t>(</w:t>
+      </w:r>
+      <w:proofErr w:type="gramEnd"/>
+      <w:r>
+        <w:t>maybe attribute</w:t>
+      </w:r>
+      <w:proofErr w:type="gramStart"/>
+      <w:r>
+        <w:t>)</w:t>
       </w:r>
       <w:r>
         <w:t>.</w:t>
       </w:r>
       <w:r>
-        <w:t>(mentioned in documentation)</w:t>
+        <w:t>(</w:t>
+      </w:r>
+      <w:proofErr w:type="gramEnd"/>
+      <w:r>
+        <w:t>mentioned in documentation)</w:t>
       </w:r>
       <w:r>
         <w:t xml:space="preserve"> </w:t>
@@ -4869,6 +5565,7 @@
           <w:bCs/>
         </w:rPr>
       </w:pPr>
+      <w:proofErr w:type="gramStart"/>
       <w:r>
         <w:rPr>
           <w:b/>
@@ -4876,6 +5573,7 @@
         </w:rPr>
         <w:t>Note:-</w:t>
       </w:r>
+      <w:proofErr w:type="gramEnd"/>
     </w:p>
     <w:p>
       <w:r>
@@ -5037,10 +5735,18 @@
         <w:t xml:space="preserve"> will be shown </w:t>
       </w:r>
       <w:r>
-        <w:t>om top ,</w:t>
-      </w:r>
-      <w:r>
-        <w:t xml:space="preserve">choose </w:t>
+        <w:t xml:space="preserve">om </w:t>
+      </w:r>
+      <w:proofErr w:type="gramStart"/>
+      <w:r>
+        <w:t>top ,</w:t>
+      </w:r>
+      <w:r>
+        <w:t>choose</w:t>
+      </w:r>
+      <w:proofErr w:type="gramEnd"/>
+      <w:r>
+        <w:t xml:space="preserve"> </w:t>
       </w:r>
       <w:proofErr w:type="spellStart"/>
       <w:r>
@@ -5173,8 +5879,13 @@
       </w:r>
     </w:p>
     <w:p>
-      <w:r>
-        <w:t xml:space="preserve">Otherwise you can import a </w:t>
+      <w:proofErr w:type="gramStart"/>
+      <w:r>
+        <w:t>Otherwise</w:t>
+      </w:r>
+      <w:proofErr w:type="gramEnd"/>
+      <w:r>
+        <w:t xml:space="preserve"> you can import a </w:t>
       </w:r>
       <w:proofErr w:type="spellStart"/>
       <w:r>
@@ -5207,19 +5918,35 @@
         <w:t>h</w:t>
       </w:r>
       <w:r>
-        <w:t xml:space="preserve">en you can style later . Because if your website tuns and works if there are visitors </w:t>
+        <w:t xml:space="preserve">en you can style </w:t>
+      </w:r>
+      <w:proofErr w:type="gramStart"/>
+      <w:r>
+        <w:t>later .</w:t>
+      </w:r>
+      <w:proofErr w:type="gramEnd"/>
+      <w:r>
+        <w:t xml:space="preserve"> Because if your website tuns and works if there are visitors </w:t>
       </w:r>
       <w:r>
         <w:t xml:space="preserve">coming </w:t>
       </w:r>
       <w:r>
-        <w:t xml:space="preserve">on your blog </w:t>
+        <w:t xml:space="preserve">on your </w:t>
+      </w:r>
+      <w:proofErr w:type="gramStart"/>
+      <w:r>
+        <w:t xml:space="preserve">blog </w:t>
       </w:r>
       <w:r>
         <w:t xml:space="preserve"> </w:t>
       </w:r>
       <w:r>
-        <w:t>and they get any value.</w:t>
+        <w:t>and</w:t>
+      </w:r>
+      <w:proofErr w:type="gramEnd"/>
+      <w:r>
+        <w:t xml:space="preserve"> they get any value.</w:t>
       </w:r>
     </w:p>
     <w:p>
@@ -5306,7 +6033,15 @@
       </w:r>
       <w:proofErr w:type="spellEnd"/>
       <w:r>
-        <w:t xml:space="preserve"> that you have pages(now app folder) folder</w:t>
+        <w:t xml:space="preserve"> that you have </w:t>
+      </w:r>
+      <w:proofErr w:type="gramStart"/>
+      <w:r>
+        <w:t>pages(</w:t>
+      </w:r>
+      <w:proofErr w:type="gramEnd"/>
+      <w:r>
+        <w:t>now app folder) folder</w:t>
       </w:r>
     </w:p>
     <w:p>
@@ -5329,7 +6064,15 @@
         <w:t xml:space="preserve">hat </w:t>
       </w:r>
       <w:r>
-        <w:t>and on the basis of your file name your end points will be made(in older version)</w:t>
+        <w:t xml:space="preserve">and on the basis of your file name your end points will be </w:t>
+      </w:r>
+      <w:proofErr w:type="gramStart"/>
+      <w:r>
+        <w:t>made(</w:t>
+      </w:r>
+      <w:proofErr w:type="gramEnd"/>
+      <w:r>
+        <w:t>in older version)</w:t>
       </w:r>
       <w:r>
         <w:t xml:space="preserve"> automatically you don’t need to do </w:t>
@@ -5364,7 +6107,23 @@
       </w:r>
       <w:proofErr w:type="spellEnd"/>
       <w:r>
-        <w:t xml:space="preserve">. Firstly we have file based routing if you have to migrate from one page to another page. Next </w:t>
+        <w:t xml:space="preserve">. </w:t>
+      </w:r>
+      <w:proofErr w:type="gramStart"/>
+      <w:r>
+        <w:t>Firstly</w:t>
+      </w:r>
+      <w:proofErr w:type="gramEnd"/>
+      <w:r>
+        <w:t xml:space="preserve"> we have </w:t>
+      </w:r>
+      <w:proofErr w:type="gramStart"/>
+      <w:r>
+        <w:t>file based</w:t>
+      </w:r>
+      <w:proofErr w:type="gramEnd"/>
+      <w:r>
+        <w:t xml:space="preserve"> routing if you have to migrate from one page to another page. Next </w:t>
       </w:r>
       <w:proofErr w:type="spellStart"/>
       <w:r>
@@ -5409,6 +6168,9 @@
         <w:jc w:val="center"/>
       </w:pPr>
       <w:r>
+        <w:rPr>
+          <w:noProof/>
+        </w:rPr>
         <w:drawing>
           <wp:inline distT="0" distB="0" distL="0" distR="0" wp14:anchorId="3B6ED225" wp14:editId="258098CE">
             <wp:extent cx="4029637" cy="828791"/>
@@ -5544,7 +6306,662 @@
       <w:r>
         <w:t xml:space="preserve"> </w:t>
       </w:r>
-    </w:p>
+      <w:r>
+        <w:t>then what will you</w:t>
+      </w:r>
+      <w:r>
+        <w:t xml:space="preserve"> </w:t>
+      </w:r>
+      <w:r>
+        <w:t xml:space="preserve">do. You would not want to scroll on the top is someone clicked on the chat or you are loading another component </w:t>
+      </w:r>
+      <w:proofErr w:type="spellStart"/>
+      <w:r>
+        <w:t>ans</w:t>
+      </w:r>
+      <w:proofErr w:type="spellEnd"/>
+      <w:r>
+        <w:t xml:space="preserve"> as the component loaded you would not want to be scrolled </w:t>
+      </w:r>
+    </w:p>
+    <w:p>
+      <w:r>
+        <w:t xml:space="preserve">Sometimes you might want that we will use this </w:t>
+      </w:r>
+      <w:proofErr w:type="spellStart"/>
+      <w:r>
+        <w:t>css</w:t>
+      </w:r>
+      <w:proofErr w:type="spellEnd"/>
+      <w:r>
+        <w:t xml:space="preserve"> for this component or this </w:t>
+      </w:r>
+      <w:proofErr w:type="spellStart"/>
+      <w:r>
+        <w:t>css</w:t>
+      </w:r>
+      <w:proofErr w:type="spellEnd"/>
+      <w:r>
+        <w:t xml:space="preserve"> </w:t>
+      </w:r>
+      <w:proofErr w:type="spellStart"/>
+      <w:r>
+        <w:t>fpr</w:t>
+      </w:r>
+      <w:proofErr w:type="spellEnd"/>
+      <w:r>
+        <w:t xml:space="preserve"> this component </w:t>
+      </w:r>
+      <w:r>
+        <w:t xml:space="preserve">how will we do it. </w:t>
+      </w:r>
+      <w:r>
+        <w:t>What will be the strategy while working</w:t>
+      </w:r>
+      <w:r>
+        <w:t xml:space="preserve"> and why would </w:t>
+      </w:r>
+      <w:r>
+        <w:t>we</w:t>
+      </w:r>
+      <w:r>
+        <w:t xml:space="preserve"> </w:t>
+      </w:r>
+      <w:r>
+        <w:t xml:space="preserve">do this </w:t>
+      </w:r>
+      <w:r>
+        <w:t>work at the first place</w:t>
+      </w:r>
+      <w:r>
+        <w:t xml:space="preserve"> Now we will see CSS </w:t>
+      </w:r>
+      <w:r>
+        <w:t xml:space="preserve">which is a very important thing </w:t>
+      </w:r>
+    </w:p>
+    <w:p>
+      <w:r>
+        <w:t xml:space="preserve">How to </w:t>
+      </w:r>
+      <w:proofErr w:type="spellStart"/>
+      <w:r>
+        <w:t>nectjs</w:t>
+      </w:r>
+      <w:proofErr w:type="spellEnd"/>
+      <w:r>
+        <w:t xml:space="preserve"> manages the </w:t>
+      </w:r>
+      <w:proofErr w:type="spellStart"/>
+      <w:r>
+        <w:t>css</w:t>
+      </w:r>
+      <w:proofErr w:type="spellEnd"/>
+      <w:r>
+        <w:t xml:space="preserve"> increase </w:t>
+      </w:r>
+      <w:proofErr w:type="spellStart"/>
+      <w:r>
+        <w:t>it</w:t>
+      </w:r>
+      <w:proofErr w:type="spellEnd"/>
+      <w:r>
+        <w:t xml:space="preserve"> popular</w:t>
+      </w:r>
+      <w:r>
+        <w:t xml:space="preserve">ity </w:t>
+      </w:r>
+    </w:p>
+    <w:p>
+      <w:r>
+        <w:t xml:space="preserve">In next </w:t>
+      </w:r>
+      <w:proofErr w:type="spellStart"/>
+      <w:r>
+        <w:t>js</w:t>
+      </w:r>
+      <w:proofErr w:type="spellEnd"/>
+      <w:r>
+        <w:t xml:space="preserve"> you can use component level CSS </w:t>
+      </w:r>
+    </w:p>
+    <w:p>
+      <w:r>
+        <w:t xml:space="preserve">Now previously there was </w:t>
+      </w:r>
+      <w:hyperlink r:id="rId38" w:history="1">
+        <w:r>
+          <w:rPr>
+            <w:rStyle w:val="Hyperlink"/>
+          </w:rPr>
+          <w:t>Home.modules.css</w:t>
+        </w:r>
+      </w:hyperlink>
+      <w:r>
+        <w:t xml:space="preserve"> b</w:t>
+      </w:r>
+      <w:r>
+        <w:t>a</w:t>
+      </w:r>
+      <w:r>
+        <w:t>sica</w:t>
+      </w:r>
+      <w:r>
+        <w:t>l</w:t>
+      </w:r>
+      <w:r>
+        <w:t xml:space="preserve">ly it was for home that is </w:t>
+      </w:r>
+      <w:proofErr w:type="gramStart"/>
+      <w:r>
+        <w:t>inde</w:t>
+      </w:r>
+      <w:r>
+        <w:t>x</w:t>
+      </w:r>
+      <w:r>
+        <w:t>.js</w:t>
+      </w:r>
+      <w:r>
+        <w:t>(</w:t>
+      </w:r>
+      <w:proofErr w:type="gramEnd"/>
+      <w:r>
+        <w:t>Home page at that time)</w:t>
+      </w:r>
+      <w:r>
+        <w:t xml:space="preserve"> so we imported in the component we want to use it in so I will just ignore it.</w:t>
+      </w:r>
+    </w:p>
+    <w:p>
+      <w:r>
+        <w:t xml:space="preserve">Now next </w:t>
+      </w:r>
+      <w:proofErr w:type="spellStart"/>
+      <w:r>
+        <w:t>js</w:t>
+      </w:r>
+      <w:proofErr w:type="spellEnd"/>
+      <w:r>
+        <w:t xml:space="preserve"> </w:t>
+      </w:r>
+      <w:r>
+        <w:t xml:space="preserve">takes importing beyond </w:t>
+      </w:r>
+      <w:proofErr w:type="spellStart"/>
+      <w:r>
+        <w:t>js</w:t>
+      </w:r>
+      <w:proofErr w:type="spellEnd"/>
+      <w:r>
+        <w:t xml:space="preserve"> basically the concept of importing is modified by </w:t>
+      </w:r>
+      <w:proofErr w:type="spellStart"/>
+      <w:r>
+        <w:t>nectjs</w:t>
+      </w:r>
+      <w:proofErr w:type="spellEnd"/>
+      <w:r>
+        <w:t xml:space="preserve"> </w:t>
+      </w:r>
+    </w:p>
+    <w:p>
+      <w:r>
+        <w:t xml:space="preserve">The cs module should </w:t>
+      </w:r>
+      <w:proofErr w:type="gramStart"/>
+      <w:r>
+        <w:t>have .module</w:t>
+      </w:r>
+      <w:proofErr w:type="gramEnd"/>
+      <w:r>
+        <w:t xml:space="preserve"> in its name</w:t>
+      </w:r>
+      <w:r>
+        <w:t>.</w:t>
+      </w:r>
+    </w:p>
+    <w:p>
+      <w:r>
+        <w:t xml:space="preserve">Now what happens is that if we import a </w:t>
+      </w:r>
+      <w:proofErr w:type="spellStart"/>
+      <w:r>
+        <w:t>css</w:t>
+      </w:r>
+      <w:proofErr w:type="spellEnd"/>
+      <w:r>
+        <w:t xml:space="preserve"> file like a module then </w:t>
+      </w:r>
+      <w:r>
+        <w:t xml:space="preserve">console log the module then we will see </w:t>
+      </w:r>
+      <w:r>
+        <w:t>that there are key value pairs like we see in object as shown below</w:t>
+      </w:r>
+    </w:p>
+    <w:p>
+      <w:pPr>
+        <w:jc w:val="center"/>
+      </w:pPr>
+      <w:r>
+        <w:drawing>
+          <wp:inline distT="0" distB="0" distL="0" distR="0" wp14:anchorId="112686CD" wp14:editId="0E0E2B2F">
+            <wp:extent cx="5201376" cy="1057423"/>
+            <wp:effectExtent l="0" t="0" r="0" b="9525"/>
+            <wp:docPr id="1634485858" name="Picture 1"/>
+            <wp:cNvGraphicFramePr>
+              <a:graphicFrameLocks xmlns:a="http://schemas.openxmlformats.org/drawingml/2006/main" noChangeAspect="1"/>
+            </wp:cNvGraphicFramePr>
+            <a:graphic xmlns:a="http://schemas.openxmlformats.org/drawingml/2006/main">
+              <a:graphicData uri="http://schemas.openxmlformats.org/drawingml/2006/picture">
+                <pic:pic xmlns:pic="http://schemas.openxmlformats.org/drawingml/2006/picture">
+                  <pic:nvPicPr>
+                    <pic:cNvPr id="1634485858" name=""/>
+                    <pic:cNvPicPr/>
+                  </pic:nvPicPr>
+                  <pic:blipFill>
+                    <a:blip r:embed="rId39"/>
+                    <a:stretch>
+                      <a:fillRect/>
+                    </a:stretch>
+                  </pic:blipFill>
+                  <pic:spPr>
+                    <a:xfrm>
+                      <a:off x="0" y="0"/>
+                      <a:ext cx="5201376" cy="1057423"/>
+                    </a:xfrm>
+                    <a:prstGeom prst="rect">
+                      <a:avLst/>
+                    </a:prstGeom>
+                  </pic:spPr>
+                </pic:pic>
+              </a:graphicData>
+            </a:graphic>
+          </wp:inline>
+        </w:drawing>
+      </w:r>
+    </w:p>
+    <w:p>
+      <w:r>
+        <w:t xml:space="preserve">What is happening here is that when we import </w:t>
+      </w:r>
+      <w:proofErr w:type="spellStart"/>
+      <w:r>
+        <w:t>css</w:t>
+      </w:r>
+      <w:proofErr w:type="spellEnd"/>
+      <w:r>
+        <w:t xml:space="preserve"> </w:t>
+      </w:r>
+      <w:r>
+        <w:t xml:space="preserve">module </w:t>
+      </w:r>
+      <w:r>
+        <w:t>file</w:t>
+      </w:r>
+      <w:r>
+        <w:t xml:space="preserve"> then an object is created in </w:t>
+      </w:r>
+      <w:proofErr w:type="spellStart"/>
+      <w:r>
+        <w:t>nexrjs</w:t>
+      </w:r>
+      <w:proofErr w:type="spellEnd"/>
+      <w:r>
+        <w:t xml:space="preserve"> page (</w:t>
+      </w:r>
+      <w:proofErr w:type="spellStart"/>
+      <w:r>
+        <w:t>amybe</w:t>
+      </w:r>
+      <w:proofErr w:type="spellEnd"/>
+      <w:r>
+        <w:t xml:space="preserve"> currently opened in the </w:t>
+      </w:r>
+      <w:proofErr w:type="spellStart"/>
+      <w:proofErr w:type="gramStart"/>
+      <w:r>
+        <w:t>btowser</w:t>
+      </w:r>
+      <w:proofErr w:type="spellEnd"/>
+      <w:r>
+        <w:t>(</w:t>
+      </w:r>
+      <w:proofErr w:type="gramEnd"/>
+      <w:r>
+        <w:t>who knows))</w:t>
+      </w:r>
+      <w:r>
+        <w:t xml:space="preserve"> whose keys are the </w:t>
+      </w:r>
+      <w:proofErr w:type="spellStart"/>
+      <w:r>
+        <w:t>clesses</w:t>
+      </w:r>
+      <w:proofErr w:type="spellEnd"/>
+      <w:r>
+        <w:t xml:space="preserve"> that we wrote in </w:t>
+      </w:r>
+      <w:proofErr w:type="spellStart"/>
+      <w:r>
+        <w:t>css</w:t>
+      </w:r>
+      <w:proofErr w:type="spellEnd"/>
+      <w:r>
+        <w:t xml:space="preserve"> </w:t>
+      </w:r>
+      <w:r>
+        <w:t xml:space="preserve">and the value is a unique value </w:t>
+      </w:r>
+      <w:r>
+        <w:t xml:space="preserve">and such a unique value that will not </w:t>
+      </w:r>
+      <w:proofErr w:type="spellStart"/>
+      <w:r>
+        <w:t>collid</w:t>
+      </w:r>
+      <w:r>
+        <w:t>ide</w:t>
+      </w:r>
+      <w:proofErr w:type="spellEnd"/>
+      <w:r>
+        <w:t xml:space="preserve"> </w:t>
+      </w:r>
+      <w:r>
+        <w:t xml:space="preserve">lets </w:t>
+      </w:r>
+      <w:proofErr w:type="spellStart"/>
+      <w:r>
+        <w:t>imageing</w:t>
+      </w:r>
+      <w:proofErr w:type="spellEnd"/>
+      <w:r>
+        <w:t xml:space="preserve"> you bring </w:t>
+      </w:r>
+      <w:proofErr w:type="spellStart"/>
+      <w:r>
+        <w:t>css</w:t>
+      </w:r>
+      <w:proofErr w:type="spellEnd"/>
+      <w:r>
+        <w:t xml:space="preserve"> from somewhere. And you define a proper</w:t>
+      </w:r>
+      <w:r>
+        <w:t>t</w:t>
+      </w:r>
+      <w:r>
+        <w:t xml:space="preserve">y with the same class </w:t>
+      </w:r>
+      <w:r>
+        <w:t xml:space="preserve">now which class will win </w:t>
+      </w:r>
+      <w:r>
+        <w:t xml:space="preserve">So to </w:t>
+      </w:r>
+      <w:proofErr w:type="spellStart"/>
+      <w:r>
+        <w:t>saveguard</w:t>
+      </w:r>
+      <w:proofErr w:type="spellEnd"/>
+      <w:r>
+        <w:t xml:space="preserve"> us form it </w:t>
+      </w:r>
+      <w:r>
+        <w:t xml:space="preserve">module.css or </w:t>
+      </w:r>
+      <w:proofErr w:type="spellStart"/>
+      <w:r>
+        <w:t>css</w:t>
+      </w:r>
+      <w:proofErr w:type="spellEnd"/>
+      <w:r>
+        <w:t xml:space="preserve"> modules are made</w:t>
+      </w:r>
+      <w:r>
+        <w:t xml:space="preserve">. </w:t>
+      </w:r>
+    </w:p>
+    <w:p>
+      <w:r>
+        <w:t>Now when we apply it these modules like below</w:t>
+      </w:r>
+    </w:p>
+    <w:p>
+      <w:pPr>
+        <w:jc w:val="center"/>
+      </w:pPr>
+      <w:r>
+        <w:drawing>
+          <wp:inline distT="0" distB="0" distL="0" distR="0" wp14:anchorId="3B3E6569" wp14:editId="63C53F1D">
+            <wp:extent cx="2381582" cy="190527"/>
+            <wp:effectExtent l="0" t="0" r="0" b="0"/>
+            <wp:docPr id="1679287776" name="Picture 1"/>
+            <wp:cNvGraphicFramePr>
+              <a:graphicFrameLocks xmlns:a="http://schemas.openxmlformats.org/drawingml/2006/main" noChangeAspect="1"/>
+            </wp:cNvGraphicFramePr>
+            <a:graphic xmlns:a="http://schemas.openxmlformats.org/drawingml/2006/main">
+              <a:graphicData uri="http://schemas.openxmlformats.org/drawingml/2006/picture">
+                <pic:pic xmlns:pic="http://schemas.openxmlformats.org/drawingml/2006/picture">
+                  <pic:nvPicPr>
+                    <pic:cNvPr id="1679287776" name=""/>
+                    <pic:cNvPicPr/>
+                  </pic:nvPicPr>
+                  <pic:blipFill>
+                    <a:blip r:embed="rId40"/>
+                    <a:stretch>
+                      <a:fillRect/>
+                    </a:stretch>
+                  </pic:blipFill>
+                  <pic:spPr>
+                    <a:xfrm>
+                      <a:off x="0" y="0"/>
+                      <a:ext cx="2381582" cy="190527"/>
+                    </a:xfrm>
+                    <a:prstGeom prst="rect">
+                      <a:avLst/>
+                    </a:prstGeom>
+                  </pic:spPr>
+                </pic:pic>
+              </a:graphicData>
+            </a:graphic>
+          </wp:inline>
+        </w:drawing>
+      </w:r>
+    </w:p>
+    <w:p>
+      <w:r>
+        <w:t xml:space="preserve">Then </w:t>
+      </w:r>
+      <w:r>
+        <w:t xml:space="preserve">BTS next </w:t>
+      </w:r>
+      <w:proofErr w:type="spellStart"/>
+      <w:r>
+        <w:t>js</w:t>
+      </w:r>
+      <w:proofErr w:type="spellEnd"/>
+      <w:r>
+        <w:t xml:space="preserve"> works a magic that is it go to the </w:t>
+      </w:r>
+      <w:proofErr w:type="spellStart"/>
+      <w:r>
+        <w:t>css</w:t>
+      </w:r>
+      <w:proofErr w:type="spellEnd"/>
+      <w:r>
+        <w:t xml:space="preserve"> file from where styles </w:t>
+      </w:r>
+      <w:r>
+        <w:t>object is</w:t>
+      </w:r>
+      <w:r>
+        <w:t xml:space="preserve"> made </w:t>
+      </w:r>
+      <w:r>
+        <w:t xml:space="preserve">and then apply the property associated with the class name </w:t>
+      </w:r>
+      <w:r>
+        <w:t>same as</w:t>
+      </w:r>
+      <w:r>
+        <w:t xml:space="preserve"> a key in styles</w:t>
+      </w:r>
+      <w:r>
+        <w:t xml:space="preserve"> object</w:t>
+      </w:r>
+      <w:r>
+        <w:t xml:space="preserve"> to that element </w:t>
+      </w:r>
+      <w:proofErr w:type="spellStart"/>
+      <w:r>
+        <w:t>className</w:t>
+      </w:r>
+      <w:proofErr w:type="spellEnd"/>
+      <w:r>
+        <w:t>.</w:t>
+      </w:r>
+      <w:r>
+        <w:t xml:space="preserve"> </w:t>
+      </w:r>
+    </w:p>
+    <w:p>
+      <w:r>
+        <w:t xml:space="preserve">Okay bit now next </w:t>
+      </w:r>
+      <w:proofErr w:type="spellStart"/>
+      <w:r>
+        <w:t>sj</w:t>
+      </w:r>
+      <w:proofErr w:type="spellEnd"/>
+      <w:r>
+        <w:t xml:space="preserve"> </w:t>
+      </w:r>
+      <w:proofErr w:type="gramStart"/>
+      <w:r>
+        <w:t>has  responsibility</w:t>
+      </w:r>
+      <w:proofErr w:type="gramEnd"/>
+      <w:r>
+        <w:t xml:space="preserve"> </w:t>
+      </w:r>
+      <w:r>
+        <w:t xml:space="preserve">that </w:t>
+      </w:r>
+      <w:proofErr w:type="spellStart"/>
+      <w:r>
+        <w:t>collllision</w:t>
+      </w:r>
+      <w:proofErr w:type="spellEnd"/>
+      <w:r>
+        <w:t xml:space="preserve"> </w:t>
+      </w:r>
+      <w:proofErr w:type="spellStart"/>
+      <w:r>
+        <w:t>shouls</w:t>
+      </w:r>
+      <w:proofErr w:type="spellEnd"/>
+      <w:r>
+        <w:t xml:space="preserve"> not happen </w:t>
+      </w:r>
+    </w:p>
+    <w:p>
+      <w:r>
+        <w:lastRenderedPageBreak/>
+        <w:t xml:space="preserve">Now Teacher is giving us </w:t>
+      </w:r>
+      <w:proofErr w:type="spellStart"/>
+      <w:r>
+        <w:t>ecample</w:t>
+      </w:r>
+      <w:proofErr w:type="spellEnd"/>
+      <w:r>
+        <w:t xml:space="preserve"> if we have two </w:t>
+      </w:r>
+      <w:proofErr w:type="spellStart"/>
+      <w:r>
+        <w:t>moduels</w:t>
+      </w:r>
+      <w:proofErr w:type="spellEnd"/>
+      <w:r>
+        <w:t xml:space="preserve"> </w:t>
+      </w:r>
+      <w:r>
+        <w:t>having class of same name</w:t>
+      </w:r>
+    </w:p>
+    <w:p>
+      <w:r>
+        <w:t xml:space="preserve">Now you can choose variety of </w:t>
+      </w:r>
+      <w:r>
+        <w:t xml:space="preserve">styles </w:t>
+      </w:r>
+      <w:r>
+        <w:t xml:space="preserve">Now when the page will be rendered there will be a unique string for that </w:t>
+      </w:r>
+      <w:proofErr w:type="spellStart"/>
+      <w:r>
+        <w:t>classname</w:t>
+      </w:r>
+      <w:proofErr w:type="spellEnd"/>
+      <w:r>
+        <w:t>.</w:t>
+      </w:r>
+      <w:r>
+        <w:t xml:space="preserve"> And it is the </w:t>
+      </w:r>
+      <w:proofErr w:type="spellStart"/>
+      <w:r>
+        <w:t>reponsisnilty</w:t>
+      </w:r>
+      <w:proofErr w:type="spellEnd"/>
+      <w:r>
+        <w:t xml:space="preserve"> of next </w:t>
+      </w:r>
+      <w:proofErr w:type="spellStart"/>
+      <w:r>
+        <w:t>js</w:t>
+      </w:r>
+      <w:proofErr w:type="spellEnd"/>
+      <w:r>
+        <w:t xml:space="preserve"> that the string will be unique.</w:t>
+      </w:r>
+    </w:p>
+    <w:p>
+      <w:r>
+        <w:t xml:space="preserve">It never will collide. </w:t>
+      </w:r>
+      <w:r>
+        <w:t xml:space="preserve">If this was not done then when we have faced difficulty that is when </w:t>
+      </w:r>
+      <w:r>
+        <w:t xml:space="preserve">we have used multiple </w:t>
+      </w:r>
+      <w:r>
+        <w:t xml:space="preserve">classes colliding with each </w:t>
+      </w:r>
+      <w:proofErr w:type="gramStart"/>
+      <w:r>
+        <w:t>other  but</w:t>
+      </w:r>
+      <w:proofErr w:type="gramEnd"/>
+      <w:r>
+        <w:t xml:space="preserve"> next </w:t>
+      </w:r>
+      <w:proofErr w:type="spellStart"/>
+      <w:r>
+        <w:t>js</w:t>
+      </w:r>
+      <w:proofErr w:type="spellEnd"/>
+      <w:r>
+        <w:t xml:space="preserve"> made them unique string </w:t>
+      </w:r>
+      <w:r>
+        <w:t>and prevent collision.</w:t>
+      </w:r>
+    </w:p>
+    <w:p/>
     <w:sectPr>
       <w:pgSz w:w="11906" w:h="16838"/>
       <w:pgMar w:top="1440" w:right="1440" w:bottom="1440" w:left="1440" w:header="708" w:footer="708" w:gutter="0"/>
@@ -6472,6 +7889,29 @@
       <w:spacing w:val="5"/>
     </w:rPr>
   </w:style>
+  <w:style w:type="character" w:styleId="Hyperlink">
+    <w:name w:val="Hyperlink"/>
+    <w:basedOn w:val="DefaultParagraphFont"/>
+    <w:uiPriority w:val="99"/>
+    <w:unhideWhenUsed/>
+    <w:rsid w:val="00C86FFC"/>
+    <w:rPr>
+      <w:color w:val="0563C1" w:themeColor="hyperlink"/>
+      <w:u w:val="single"/>
+    </w:rPr>
+  </w:style>
+  <w:style w:type="character" w:styleId="UnresolvedMention">
+    <w:name w:val="Unresolved Mention"/>
+    <w:basedOn w:val="DefaultParagraphFont"/>
+    <w:uiPriority w:val="99"/>
+    <w:semiHidden/>
+    <w:unhideWhenUsed/>
+    <w:rsid w:val="00C86FFC"/>
+    <w:rPr>
+      <w:color w:val="605E5C"/>
+      <w:shd w:val="clear" w:color="auto" w:fill="E1DFDD"/>
+    </w:rPr>
+  </w:style>
 </w:styles>
 </file>
 

</xml_diff>

<commit_message>
Lesson 12 Styled jsx in Next.js
</commit_message>
<xml_diff>
--- a/Notes.docx
+++ b/Notes.docx
@@ -6545,6 +6545,9 @@
         <w:jc w:val="center"/>
       </w:pPr>
       <w:r>
+        <w:rPr>
+          <w:noProof/>
+        </w:rPr>
         <w:drawing>
           <wp:inline distT="0" distB="0" distL="0" distR="0" wp14:anchorId="112686CD" wp14:editId="0E0E2B2F">
             <wp:extent cx="5201376" cy="1057423"/>
@@ -6732,6 +6735,9 @@
         <w:jc w:val="center"/>
       </w:pPr>
       <w:r>
+        <w:rPr>
+          <w:noProof/>
+        </w:rPr>
         <w:drawing>
           <wp:inline distT="0" distB="0" distL="0" distR="0" wp14:anchorId="3B3E6569" wp14:editId="63C53F1D">
             <wp:extent cx="2381582" cy="190527"/>
@@ -6961,7 +6967,838 @@
         <w:t>and prevent collision.</w:t>
       </w:r>
     </w:p>
+    <w:p>
+      <w:r>
+        <w:t xml:space="preserve">Teacher will tell us how to structure </w:t>
+      </w:r>
+      <w:proofErr w:type="spellStart"/>
+      <w:r>
+        <w:t>css</w:t>
+      </w:r>
+      <w:proofErr w:type="spellEnd"/>
+      <w:r>
+        <w:t xml:space="preserve"> where you should you use which </w:t>
+      </w:r>
+      <w:proofErr w:type="gramStart"/>
+      <w:r>
+        <w:t>class(</w:t>
+      </w:r>
+      <w:proofErr w:type="gramEnd"/>
+      <w:r>
+        <w:t>who knows)</w:t>
+      </w:r>
+      <w:r>
+        <w:t xml:space="preserve">. What strategy you should have with </w:t>
+      </w:r>
+      <w:proofErr w:type="spellStart"/>
+      <w:r>
+        <w:t>css</w:t>
+      </w:r>
+      <w:proofErr w:type="spellEnd"/>
+      <w:r>
+        <w:t xml:space="preserve"> in your next </w:t>
+      </w:r>
+      <w:proofErr w:type="spellStart"/>
+      <w:r>
+        <w:t>js</w:t>
+      </w:r>
+      <w:proofErr w:type="spellEnd"/>
+      <w:r>
+        <w:t xml:space="preserve"> website </w:t>
+      </w:r>
+    </w:p>
+    <w:p>
+      <w:proofErr w:type="spellStart"/>
+      <w:r>
+        <w:t>Tosay</w:t>
+      </w:r>
+      <w:proofErr w:type="spellEnd"/>
+      <w:r>
+        <w:t xml:space="preserve"> we will learn like we </w:t>
+      </w:r>
+      <w:proofErr w:type="gramStart"/>
+      <w:r>
+        <w:t>uses</w:t>
+      </w:r>
+      <w:proofErr w:type="gramEnd"/>
+      <w:r>
+        <w:t xml:space="preserve"> </w:t>
+      </w:r>
+      <w:proofErr w:type="spellStart"/>
+      <w:r>
+        <w:t>ot</w:t>
+      </w:r>
+      <w:proofErr w:type="spellEnd"/>
+      <w:r>
+        <w:t xml:space="preserve"> so stylesheet how we will do it here.</w:t>
+      </w:r>
+    </w:p>
+    <w:p>
+      <w:proofErr w:type="gramStart"/>
+      <w:r>
+        <w:t>So</w:t>
+      </w:r>
+      <w:proofErr w:type="gramEnd"/>
+      <w:r>
+        <w:t xml:space="preserve"> we </w:t>
+      </w:r>
+      <w:proofErr w:type="spellStart"/>
+      <w:r>
+        <w:t>writ</w:t>
+      </w:r>
+      <w:proofErr w:type="spellEnd"/>
+      <w:r>
+        <w:t xml:space="preserve"> a simple </w:t>
+      </w:r>
+      <w:proofErr w:type="spellStart"/>
+      <w:r>
+        <w:t>css</w:t>
+      </w:r>
+      <w:proofErr w:type="spellEnd"/>
+      <w:r>
+        <w:t xml:space="preserve"> file now I want that to be attached to out page so we import it </w:t>
+      </w:r>
+      <w:proofErr w:type="spellStart"/>
+      <w:r>
+        <w:t>likr</w:t>
+      </w:r>
+      <w:proofErr w:type="spellEnd"/>
+    </w:p>
+    <w:p>
+      <w:r>
+        <w:t xml:space="preserve">Import “address of the </w:t>
+      </w:r>
+      <w:proofErr w:type="spellStart"/>
+      <w:r>
+        <w:t>css</w:t>
+      </w:r>
+      <w:proofErr w:type="spellEnd"/>
+      <w:r>
+        <w:t xml:space="preserve">” file </w:t>
+      </w:r>
+    </w:p>
+    <w:p>
+      <w:r>
+        <w:t xml:space="preserve">Ans remember component controls when the </w:t>
+      </w:r>
+      <w:proofErr w:type="spellStart"/>
+      <w:r>
+        <w:t>css</w:t>
+      </w:r>
+      <w:proofErr w:type="spellEnd"/>
+      <w:r>
+        <w:t xml:space="preserve"> will be loaded and it retains even f you move to another page. </w:t>
+      </w:r>
+    </w:p>
+    <w:p>
+      <w:r>
+        <w:t>Pre</w:t>
+      </w:r>
+      <w:r>
+        <w:t>v</w:t>
+      </w:r>
+      <w:r>
+        <w:t xml:space="preserve">iously you could not apply </w:t>
+      </w:r>
+      <w:proofErr w:type="spellStart"/>
+      <w:r>
+        <w:t>css</w:t>
+      </w:r>
+      <w:proofErr w:type="spellEnd"/>
+      <w:r>
+        <w:t xml:space="preserve"> stylesheet to a single page</w:t>
+      </w:r>
+      <w:r>
+        <w:t xml:space="preserve"> and it gave errors to now </w:t>
+      </w:r>
+      <w:r>
+        <w:t xml:space="preserve">but now you can but it is not </w:t>
+      </w:r>
+      <w:proofErr w:type="spellStart"/>
+      <w:r>
+        <w:t>rexommened</w:t>
+      </w:r>
+      <w:proofErr w:type="spellEnd"/>
+      <w:r>
+        <w:t xml:space="preserve"> to use stylesheet for one single instead only for global</w:t>
+      </w:r>
+      <w:r>
+        <w:t xml:space="preserve">. </w:t>
+      </w:r>
+    </w:p>
+    <w:p>
+      <w:r>
+        <w:t xml:space="preserve">But you can add styles from node modules </w:t>
+      </w:r>
+    </w:p>
+    <w:p>
+      <w:r>
+        <w:t xml:space="preserve">You will say why can we do from node modules </w:t>
+      </w:r>
+      <w:r>
+        <w:t>and why can’t we so it from here.</w:t>
+      </w:r>
+    </w:p>
+    <w:p>
+      <w:proofErr w:type="gramStart"/>
+      <w:r>
+        <w:t>So</w:t>
+      </w:r>
+      <w:proofErr w:type="gramEnd"/>
+      <w:r>
+        <w:t xml:space="preserve"> importing a </w:t>
+      </w:r>
+      <w:proofErr w:type="spellStart"/>
+      <w:r>
+        <w:t>css</w:t>
+      </w:r>
+      <w:proofErr w:type="spellEnd"/>
+      <w:r>
+        <w:t xml:space="preserve"> file from node moules is permitted If you have </w:t>
+      </w:r>
+      <w:proofErr w:type="spellStart"/>
+      <w:r>
+        <w:t>installled</w:t>
+      </w:r>
+      <w:proofErr w:type="spellEnd"/>
+      <w:r>
+        <w:t xml:space="preserve"> a </w:t>
+      </w:r>
+      <w:proofErr w:type="spellStart"/>
+      <w:r>
+        <w:t>pckage</w:t>
+      </w:r>
+      <w:proofErr w:type="spellEnd"/>
+      <w:r>
+        <w:t xml:space="preserve"> that has </w:t>
+      </w:r>
+      <w:proofErr w:type="spellStart"/>
+      <w:r>
+        <w:t>css</w:t>
+      </w:r>
+      <w:proofErr w:type="spellEnd"/>
+      <w:r>
+        <w:t xml:space="preserve"> </w:t>
+      </w:r>
+      <w:r>
+        <w:t>f</w:t>
+      </w:r>
+      <w:r>
+        <w:t>il</w:t>
+      </w:r>
+      <w:r>
+        <w:t>e</w:t>
+      </w:r>
+      <w:r>
+        <w:t xml:space="preserve"> in it </w:t>
+      </w:r>
+      <w:r>
+        <w:t xml:space="preserve">Like consider you have installed </w:t>
+      </w:r>
+      <w:r>
+        <w:t xml:space="preserve">bootstrap and you want </w:t>
+      </w:r>
+      <w:proofErr w:type="gramStart"/>
+      <w:r>
+        <w:t>to  import</w:t>
+      </w:r>
+      <w:proofErr w:type="gramEnd"/>
+      <w:r>
+        <w:t xml:space="preserve"> </w:t>
+      </w:r>
+      <w:proofErr w:type="spellStart"/>
+      <w:r>
+        <w:t>css</w:t>
+      </w:r>
+      <w:proofErr w:type="spellEnd"/>
+      <w:r>
+        <w:t xml:space="preserve"> in just one component</w:t>
+      </w:r>
+      <w:r>
+        <w:t>.</w:t>
+      </w:r>
+    </w:p>
+    <w:p>
+      <w:r>
+        <w:t xml:space="preserve"> It is not </w:t>
+      </w:r>
+      <w:proofErr w:type="spellStart"/>
+      <w:r>
+        <w:t>recommened</w:t>
+      </w:r>
+      <w:proofErr w:type="spellEnd"/>
+      <w:r>
+        <w:t xml:space="preserve"> to </w:t>
+      </w:r>
+      <w:proofErr w:type="spellStart"/>
+      <w:r>
+        <w:t>iuse</w:t>
+      </w:r>
+      <w:proofErr w:type="spellEnd"/>
+      <w:r>
+        <w:t xml:space="preserve"> stylesheet like this</w:t>
+      </w:r>
+    </w:p>
+    <w:p>
+      <w:r>
+        <w:t xml:space="preserve">Now you will ay what is this </w:t>
+      </w:r>
+      <w:proofErr w:type="spellStart"/>
+      <w:r>
+        <w:t>layout.tsx</w:t>
+      </w:r>
+      <w:proofErr w:type="spellEnd"/>
+      <w:r>
+        <w:t xml:space="preserve"> </w:t>
+      </w:r>
+    </w:p>
+    <w:p>
+      <w:r>
+        <w:t xml:space="preserve">From here is you load any page of </w:t>
+      </w:r>
+      <w:proofErr w:type="spellStart"/>
+      <w:r>
+        <w:t>nextjs</w:t>
+      </w:r>
+      <w:proofErr w:type="spellEnd"/>
+      <w:r>
+        <w:t xml:space="preserve"> app</w:t>
+      </w:r>
+      <w:r>
+        <w:t xml:space="preserve"> then it is loaded from </w:t>
+      </w:r>
+      <w:proofErr w:type="gramStart"/>
+      <w:r>
+        <w:t>here.</w:t>
+      </w:r>
+      <w:r>
+        <w:t>(</w:t>
+      </w:r>
+      <w:proofErr w:type="gramEnd"/>
+      <w:r>
+        <w:t>who knows)</w:t>
+      </w:r>
+    </w:p>
+    <w:p>
+      <w:pPr>
+        <w:jc w:val="center"/>
+        <w:rPr>
+          <w:b/>
+          <w:bCs/>
+        </w:rPr>
+      </w:pPr>
+      <w:r>
+        <w:rPr>
+          <w:b/>
+          <w:bCs/>
+        </w:rPr>
+        <w:t xml:space="preserve">Always apply stylesheets to all the pages I </w:t>
+      </w:r>
+      <w:proofErr w:type="spellStart"/>
+      <w:r>
+        <w:rPr>
+          <w:b/>
+          <w:bCs/>
+        </w:rPr>
+        <w:t>layout.tsx</w:t>
+      </w:r>
+      <w:proofErr w:type="spellEnd"/>
+      <w:r>
+        <w:rPr>
+          <w:b/>
+          <w:bCs/>
+        </w:rPr>
+        <w:t xml:space="preserve"> and module to single component only.</w:t>
+      </w:r>
+    </w:p>
+    <w:p>
+      <w:r>
+        <w:t xml:space="preserve">No matter how much you use the technologies like </w:t>
+      </w:r>
+      <w:r>
+        <w:t xml:space="preserve">next.js </w:t>
+      </w:r>
+      <w:r>
+        <w:t xml:space="preserve">but </w:t>
+      </w:r>
+      <w:proofErr w:type="spellStart"/>
+      <w:r>
+        <w:t>ont</w:t>
+      </w:r>
+      <w:proofErr w:type="spellEnd"/>
+      <w:r>
+        <w:t xml:space="preserve"> thing you will miss is that HTML, CSS and JS.</w:t>
+      </w:r>
+      <w:r>
+        <w:t xml:space="preserve"> </w:t>
+      </w:r>
+      <w:r>
+        <w:t xml:space="preserve">The way things are done in them. </w:t>
+      </w:r>
+      <w:r>
+        <w:t xml:space="preserve">Plain and simple like </w:t>
+      </w:r>
+      <w:proofErr w:type="gramStart"/>
+      <w:r>
+        <w:t>keeping  things</w:t>
+      </w:r>
+      <w:proofErr w:type="gramEnd"/>
+      <w:r>
+        <w:t xml:space="preserve"> vanilla. </w:t>
+      </w:r>
+      <w:r>
+        <w:t xml:space="preserve">The way </w:t>
+      </w:r>
+      <w:proofErr w:type="spellStart"/>
+      <w:r>
+        <w:t>thigns</w:t>
+      </w:r>
+      <w:proofErr w:type="spellEnd"/>
+      <w:r>
+        <w:t xml:space="preserve"> are done (who knows)</w:t>
+      </w:r>
+      <w:r>
+        <w:t xml:space="preserve"> we always miss that method </w:t>
+      </w:r>
+      <w:r>
+        <w:t xml:space="preserve">when we come to complicated technologies. </w:t>
+      </w:r>
+      <w:r>
+        <w:t xml:space="preserve">If you want to target styles with classes </w:t>
+      </w:r>
+      <w:r>
+        <w:t xml:space="preserve">in </w:t>
+      </w:r>
+      <w:proofErr w:type="gramStart"/>
+      <w:r>
+        <w:t>next.js</w:t>
+      </w:r>
+      <w:r>
+        <w:t>(</w:t>
+      </w:r>
+      <w:proofErr w:type="gramEnd"/>
+      <w:r>
+        <w:t>who knows)</w:t>
+      </w:r>
+      <w:r>
+        <w:t xml:space="preserve"> Then you can use styles </w:t>
+      </w:r>
+      <w:proofErr w:type="spellStart"/>
+      <w:r>
+        <w:t>jsx</w:t>
+      </w:r>
+      <w:proofErr w:type="spellEnd"/>
+      <w:r>
+        <w:t xml:space="preserve"> </w:t>
+      </w:r>
+      <w:proofErr w:type="gramStart"/>
+      <w:r>
+        <w:t>syntax</w:t>
+      </w:r>
+      <w:r>
+        <w:t>(</w:t>
+      </w:r>
+      <w:proofErr w:type="gramEnd"/>
+      <w:r>
+        <w:t>maybe recognised by next.js)</w:t>
+      </w:r>
+      <w:r>
+        <w:t xml:space="preserve">. </w:t>
+      </w:r>
+      <w:r>
+        <w:t xml:space="preserve">It is a very nice thing. </w:t>
+      </w:r>
+      <w:r>
+        <w:t xml:space="preserve">You will simply do the same work </w:t>
+      </w:r>
+      <w:r>
+        <w:t xml:space="preserve">like you do with </w:t>
+      </w:r>
+      <w:proofErr w:type="spellStart"/>
+      <w:r>
+        <w:t>css</w:t>
+      </w:r>
+      <w:proofErr w:type="spellEnd"/>
+      <w:r>
+        <w:t>.</w:t>
+      </w:r>
+      <w:r>
+        <w:t xml:space="preserve"> But in</w:t>
+      </w:r>
+      <w:r>
+        <w:t xml:space="preserve"> a very well environment by using </w:t>
+      </w:r>
+      <w:proofErr w:type="spellStart"/>
+      <w:proofErr w:type="gramStart"/>
+      <w:r>
+        <w:t>next,js</w:t>
+      </w:r>
+      <w:proofErr w:type="spellEnd"/>
+      <w:proofErr w:type="gramEnd"/>
+      <w:r>
+        <w:t xml:space="preserve"> powers </w:t>
+      </w:r>
+      <w:r>
+        <w:t xml:space="preserve">Come and </w:t>
+      </w:r>
+      <w:proofErr w:type="gramStart"/>
+      <w:r>
+        <w:t>lets</w:t>
+      </w:r>
+      <w:proofErr w:type="gramEnd"/>
+      <w:r>
+        <w:t xml:space="preserve"> see how styles </w:t>
+      </w:r>
+      <w:proofErr w:type="spellStart"/>
+      <w:r>
+        <w:t>jsx</w:t>
+      </w:r>
+      <w:proofErr w:type="spellEnd"/>
+      <w:r>
+        <w:t xml:space="preserve"> is </w:t>
+      </w:r>
+      <w:proofErr w:type="gramStart"/>
+      <w:r>
+        <w:t xml:space="preserve">used </w:t>
+      </w:r>
+      <w:r>
+        <w:t>.</w:t>
+      </w:r>
+      <w:proofErr w:type="gramEnd"/>
+      <w:r>
+        <w:t xml:space="preserve"> Don’t fear from </w:t>
+      </w:r>
+      <w:proofErr w:type="spellStart"/>
+      <w:r>
+        <w:t>styles.jsx</w:t>
+      </w:r>
+      <w:proofErr w:type="spellEnd"/>
+      <w:r>
+        <w:t xml:space="preserve"> </w:t>
+      </w:r>
+      <w:r>
+        <w:t xml:space="preserve">Because it is such a thing </w:t>
+      </w:r>
+      <w:r>
+        <w:t xml:space="preserve">which is very simple </w:t>
+      </w:r>
+      <w:r>
+        <w:t xml:space="preserve">you write </w:t>
+      </w:r>
+      <w:proofErr w:type="spellStart"/>
+      <w:r>
+        <w:t>css</w:t>
+      </w:r>
+      <w:proofErr w:type="spellEnd"/>
+      <w:r>
+        <w:t xml:space="preserve"> and target </w:t>
+      </w:r>
+      <w:r>
+        <w:t xml:space="preserve">classes </w:t>
+      </w:r>
+      <w:r>
+        <w:t>and that will be applied to that particular co</w:t>
+      </w:r>
+      <w:r>
+        <w:t xml:space="preserve">mponent </w:t>
+      </w:r>
+      <w:r>
+        <w:t xml:space="preserve">This is not global </w:t>
+      </w:r>
+      <w:proofErr w:type="gramStart"/>
+      <w:r>
+        <w:t>But</w:t>
+      </w:r>
+      <w:proofErr w:type="gramEnd"/>
+      <w:r>
+        <w:t xml:space="preserve"> can we make it global such that if we want </w:t>
+      </w:r>
+      <w:r>
+        <w:t xml:space="preserve">wherever this component </w:t>
+      </w:r>
+      <w:r>
+        <w:t xml:space="preserve">where </w:t>
+      </w:r>
+      <w:proofErr w:type="spellStart"/>
+      <w:r>
+        <w:t>styled.jsx</w:t>
+      </w:r>
+      <w:proofErr w:type="spellEnd"/>
+      <w:r>
+        <w:t xml:space="preserve"> is used </w:t>
+      </w:r>
+      <w:r>
+        <w:t xml:space="preserve">is getting imported </w:t>
+      </w:r>
+      <w:r>
+        <w:t xml:space="preserve">over there I can use styles </w:t>
+      </w:r>
+      <w:proofErr w:type="spellStart"/>
+      <w:r>
+        <w:t>jsx</w:t>
+      </w:r>
+      <w:proofErr w:type="spellEnd"/>
+      <w:r>
+        <w:t>.</w:t>
+      </w:r>
+    </w:p>
+    <w:p>
+      <w:r>
+        <w:t>Simply you just need to make it global</w:t>
+      </w:r>
+      <w:r>
+        <w:t xml:space="preserve"> by adding globa</w:t>
+      </w:r>
+      <w:r>
+        <w:t>l</w:t>
+      </w:r>
+      <w:r>
+        <w:t xml:space="preserve"> attribute on it </w:t>
+      </w:r>
+    </w:p>
+    <w:p>
+      <w:pPr>
+        <w:jc w:val="center"/>
+      </w:pPr>
+      <w:r>
+        <w:lastRenderedPageBreak/>
+        <w:drawing>
+          <wp:inline distT="0" distB="0" distL="0" distR="0" wp14:anchorId="444653D1" wp14:editId="590A5BFB">
+            <wp:extent cx="5658640" cy="1238423"/>
+            <wp:effectExtent l="0" t="0" r="0" b="0"/>
+            <wp:docPr id="658149104" name="Picture 1"/>
+            <wp:cNvGraphicFramePr>
+              <a:graphicFrameLocks xmlns:a="http://schemas.openxmlformats.org/drawingml/2006/main" noChangeAspect="1"/>
+            </wp:cNvGraphicFramePr>
+            <a:graphic xmlns:a="http://schemas.openxmlformats.org/drawingml/2006/main">
+              <a:graphicData uri="http://schemas.openxmlformats.org/drawingml/2006/picture">
+                <pic:pic xmlns:pic="http://schemas.openxmlformats.org/drawingml/2006/picture">
+                  <pic:nvPicPr>
+                    <pic:cNvPr id="658149104" name=""/>
+                    <pic:cNvPicPr/>
+                  </pic:nvPicPr>
+                  <pic:blipFill>
+                    <a:blip r:embed="rId41"/>
+                    <a:stretch>
+                      <a:fillRect/>
+                    </a:stretch>
+                  </pic:blipFill>
+                  <pic:spPr>
+                    <a:xfrm>
+                      <a:off x="0" y="0"/>
+                      <a:ext cx="5658640" cy="1238423"/>
+                    </a:xfrm>
+                    <a:prstGeom prst="rect">
+                      <a:avLst/>
+                    </a:prstGeom>
+                  </pic:spPr>
+                </pic:pic>
+              </a:graphicData>
+            </a:graphic>
+          </wp:inline>
+        </w:drawing>
+      </w:r>
+    </w:p>
     <w:p/>
+    <w:p>
+      <w:proofErr w:type="spellStart"/>
+      <w:proofErr w:type="gramStart"/>
+      <w:r>
+        <w:t>Style.jsx</w:t>
+      </w:r>
+      <w:proofErr w:type="spellEnd"/>
+      <w:r>
+        <w:t xml:space="preserve"> </w:t>
+      </w:r>
+      <w:r>
+        <w:t xml:space="preserve"> is</w:t>
+      </w:r>
+      <w:proofErr w:type="gramEnd"/>
+      <w:r>
+        <w:t xml:space="preserve"> basically</w:t>
+      </w:r>
+      <w:r>
+        <w:t xml:space="preserve"> a way of</w:t>
+      </w:r>
+      <w:r>
+        <w:t xml:space="preserve"> adding a style to a component</w:t>
+      </w:r>
+      <w:r>
+        <w:t xml:space="preserve">. </w:t>
+      </w:r>
+    </w:p>
+    <w:p>
+      <w:proofErr w:type="gramStart"/>
+      <w:r>
+        <w:t>Basically</w:t>
+      </w:r>
+      <w:proofErr w:type="gramEnd"/>
+      <w:r>
+        <w:t xml:space="preserve"> what we will do </w:t>
+      </w:r>
+      <w:r>
+        <w:t xml:space="preserve">is that we will use a style element or </w:t>
+      </w:r>
+      <w:proofErr w:type="gramStart"/>
+      <w:r>
+        <w:t>compon</w:t>
+      </w:r>
+      <w:r>
+        <w:t>e</w:t>
+      </w:r>
+      <w:r>
+        <w:t>n</w:t>
+      </w:r>
+      <w:r>
+        <w:t>t</w:t>
+      </w:r>
+      <w:r>
+        <w:t>(</w:t>
+      </w:r>
+      <w:proofErr w:type="gramEnd"/>
+      <w:r>
+        <w:t xml:space="preserve">with </w:t>
+      </w:r>
+      <w:proofErr w:type="spellStart"/>
+      <w:r>
+        <w:t>jsx</w:t>
+      </w:r>
+      <w:proofErr w:type="spellEnd"/>
+      <w:r>
+        <w:t xml:space="preserve"> attribute)</w:t>
+      </w:r>
+      <w:r>
+        <w:t xml:space="preserve"> or whatever it is </w:t>
+      </w:r>
+      <w:r>
+        <w:t xml:space="preserve">and then in its content use backticks inside the curly brackets for </w:t>
+      </w:r>
+      <w:proofErr w:type="spellStart"/>
+      <w:r>
+        <w:t>js</w:t>
+      </w:r>
+      <w:proofErr w:type="spellEnd"/>
+      <w:r>
+        <w:t xml:space="preserve"> </w:t>
+      </w:r>
+      <w:r>
+        <w:t xml:space="preserve">and </w:t>
+      </w:r>
+      <w:proofErr w:type="spellStart"/>
+      <w:r>
+        <w:t>hten</w:t>
+      </w:r>
+      <w:proofErr w:type="spellEnd"/>
+      <w:r>
+        <w:t xml:space="preserve"> write </w:t>
+      </w:r>
+      <w:proofErr w:type="spellStart"/>
+      <w:r>
+        <w:t>css</w:t>
+      </w:r>
+      <w:proofErr w:type="spellEnd"/>
+      <w:r>
+        <w:t xml:space="preserve"> like you do </w:t>
+      </w:r>
+      <w:proofErr w:type="spellStart"/>
+      <w:r>
+        <w:t>invanilla</w:t>
+      </w:r>
+      <w:proofErr w:type="spellEnd"/>
+      <w:r>
+        <w:t xml:space="preserve">. </w:t>
+      </w:r>
+    </w:p>
+    <w:p>
+      <w:r>
+        <w:t>But alas It is supported in pages router not app router so I will jus</w:t>
+      </w:r>
+      <w:r>
+        <w:t>t</w:t>
+      </w:r>
+      <w:r>
+        <w:t xml:space="preserve"> learn it </w:t>
+      </w:r>
+      <w:proofErr w:type="spellStart"/>
+      <w:r>
+        <w:t>th</w:t>
+      </w:r>
+      <w:r>
+        <w:t>e</w:t>
+      </w:r>
+      <w:r>
+        <w:t>oratically</w:t>
+      </w:r>
+      <w:proofErr w:type="spellEnd"/>
+      <w:r>
+        <w:t xml:space="preserve"> </w:t>
+      </w:r>
+    </w:p>
+    <w:p>
+      <w:r>
+        <w:t>T</w:t>
+      </w:r>
+      <w:r>
+        <w:t>o make it global</w:t>
+      </w:r>
+      <w:r>
+        <w:t xml:space="preserve"> apply global attribute as shown below</w:t>
+      </w:r>
+    </w:p>
+    <w:p>
+      <w:pPr>
+        <w:ind w:left="720" w:hanging="720"/>
+        <w:jc w:val="center"/>
+      </w:pPr>
+      <w:r>
+        <w:drawing>
+          <wp:inline distT="0" distB="0" distL="0" distR="0" wp14:anchorId="125D290D" wp14:editId="1AFC8967">
+            <wp:extent cx="3067478" cy="1886213"/>
+            <wp:effectExtent l="0" t="0" r="0" b="0"/>
+            <wp:docPr id="2066254010" name="Picture 1"/>
+            <wp:cNvGraphicFramePr>
+              <a:graphicFrameLocks xmlns:a="http://schemas.openxmlformats.org/drawingml/2006/main" noChangeAspect="1"/>
+            </wp:cNvGraphicFramePr>
+            <a:graphic xmlns:a="http://schemas.openxmlformats.org/drawingml/2006/main">
+              <a:graphicData uri="http://schemas.openxmlformats.org/drawingml/2006/picture">
+                <pic:pic xmlns:pic="http://schemas.openxmlformats.org/drawingml/2006/picture">
+                  <pic:nvPicPr>
+                    <pic:cNvPr id="2066254010" name=""/>
+                    <pic:cNvPicPr/>
+                  </pic:nvPicPr>
+                  <pic:blipFill>
+                    <a:blip r:embed="rId42"/>
+                    <a:stretch>
+                      <a:fillRect/>
+                    </a:stretch>
+                  </pic:blipFill>
+                  <pic:spPr>
+                    <a:xfrm>
+                      <a:off x="0" y="0"/>
+                      <a:ext cx="3067478" cy="1886213"/>
+                    </a:xfrm>
+                    <a:prstGeom prst="rect">
+                      <a:avLst/>
+                    </a:prstGeom>
+                  </pic:spPr>
+                </pic:pic>
+              </a:graphicData>
+            </a:graphic>
+          </wp:inline>
+        </w:drawing>
+      </w:r>
+    </w:p>
+    <w:p>
+      <w:pPr>
+        <w:ind w:left="720" w:hanging="720"/>
+        <w:jc w:val="center"/>
+      </w:pPr>
+    </w:p>
+    <w:p>
+      <w:pPr>
+        <w:ind w:left="720" w:hanging="720"/>
+      </w:pPr>
+    </w:p>
     <w:sectPr>
       <w:pgSz w:w="11906" w:h="16838"/>
       <w:pgMar w:top="1440" w:right="1440" w:bottom="1440" w:left="1440" w:header="708" w:footer="708" w:gutter="0"/>

</xml_diff>

<commit_message>
Lesson 13 Basic Cleanup of Hunting Coder Blog
</commit_message>
<xml_diff>
--- a/Notes.docx
+++ b/Notes.docx
@@ -1545,7 +1545,15 @@
     <w:p>
       <w:r>
         <w:lastRenderedPageBreak/>
-        <w:t xml:space="preserve">You might want o optimize your image if it larger in size and </w:t>
+        <w:t xml:space="preserve">You might want </w:t>
+      </w:r>
+      <w:proofErr w:type="spellStart"/>
+      <w:r>
+        <w:t>o</w:t>
+      </w:r>
+      <w:proofErr w:type="spellEnd"/>
+      <w:r>
+        <w:t xml:space="preserve"> optimize your image if it larger in size and </w:t>
       </w:r>
       <w:proofErr w:type="spellStart"/>
       <w:r>
@@ -2773,10 +2781,12 @@
       </w:r>
     </w:p>
     <w:p>
+      <w:proofErr w:type="spellStart"/>
       <w:proofErr w:type="gramStart"/>
       <w:r>
         <w:t>Its</w:t>
       </w:r>
+      <w:proofErr w:type="spellEnd"/>
       <w:proofErr w:type="gramEnd"/>
       <w:r>
         <w:t xml:space="preserve"> like PHP or if you have made a si</w:t>
@@ -4580,8 +4590,13 @@
       </w:r>
     </w:p>
     <w:p>
-      <w:r>
-        <w:t>Some times it happens with</w:t>
+      <w:proofErr w:type="spellStart"/>
+      <w:r>
+        <w:t>Some times</w:t>
+      </w:r>
+      <w:proofErr w:type="spellEnd"/>
+      <w:r>
+        <w:t xml:space="preserve"> it happens with</w:t>
       </w:r>
       <w:r>
         <w:t xml:space="preserve"> </w:t>
@@ -5217,7 +5232,15 @@
     </w:p>
     <w:p>
       <w:r>
-        <w:t>This means that the full page lets consider it will be loaded in 2 second</w:t>
+        <w:t xml:space="preserve">This means that the full page </w:t>
+      </w:r>
+      <w:proofErr w:type="spellStart"/>
+      <w:r>
+        <w:t>lets</w:t>
+      </w:r>
+      <w:proofErr w:type="spellEnd"/>
+      <w:r>
+        <w:t xml:space="preserve"> consider it will be loaded in 2 second</w:t>
       </w:r>
       <w:r>
         <w:t xml:space="preserve"> maybe it will be loaded in 300 </w:t>
@@ -6160,7 +6183,15 @@
     </w:p>
     <w:p>
       <w:r>
-        <w:t xml:space="preserve">The reloading happened through js means data of our page that got populated over here that’ the beauty of next.js link component </w:t>
+        <w:t xml:space="preserve">The reloading happened through </w:t>
+      </w:r>
+      <w:proofErr w:type="spellStart"/>
+      <w:r>
+        <w:t>js</w:t>
+      </w:r>
+      <w:proofErr w:type="spellEnd"/>
+      <w:r>
+        <w:t xml:space="preserve"> means data of our page that got populated over here that’ the beauty of next.js link component </w:t>
       </w:r>
     </w:p>
     <w:p>
@@ -7087,7 +7118,15 @@
       </w:r>
       <w:proofErr w:type="spellEnd"/>
       <w:r>
-        <w:t xml:space="preserve"> will be loaded and it retains even f you move to another page. </w:t>
+        <w:t xml:space="preserve"> will be loaded and it retains even </w:t>
+      </w:r>
+      <w:proofErr w:type="spellStart"/>
+      <w:r>
+        <w:t>f</w:t>
+      </w:r>
+      <w:proofErr w:type="spellEnd"/>
+      <w:r>
+        <w:t xml:space="preserve"> you move to another page. </w:t>
       </w:r>
     </w:p>
     <w:p>
@@ -7241,7 +7280,15 @@
     </w:p>
     <w:p>
       <w:r>
-        <w:t xml:space="preserve">Now you will ay what is this </w:t>
+        <w:t xml:space="preserve">Now you will </w:t>
+      </w:r>
+      <w:proofErr w:type="spellStart"/>
+      <w:r>
+        <w:t>ay</w:t>
+      </w:r>
+      <w:proofErr w:type="spellEnd"/>
+      <w:r>
+        <w:t xml:space="preserve"> what is this </w:t>
       </w:r>
       <w:proofErr w:type="spellStart"/>
       <w:r>
@@ -7441,10 +7488,12 @@
       <w:r>
         <w:t xml:space="preserve">Come and </w:t>
       </w:r>
+      <w:proofErr w:type="spellStart"/>
       <w:proofErr w:type="gramStart"/>
       <w:r>
         <w:t>lets</w:t>
       </w:r>
+      <w:proofErr w:type="spellEnd"/>
       <w:proofErr w:type="gramEnd"/>
       <w:r>
         <w:t xml:space="preserve"> see how styles </w:t>
@@ -7561,6 +7610,9 @@
         <w:jc w:val="center"/>
       </w:pPr>
       <w:r>
+        <w:rPr>
+          <w:noProof/>
+        </w:rPr>
         <w:lastRenderedPageBreak/>
         <w:drawing>
           <wp:inline distT="0" distB="0" distL="0" distR="0" wp14:anchorId="444653D1" wp14:editId="590A5BFB">
@@ -7751,6 +7803,9 @@
         <w:jc w:val="center"/>
       </w:pPr>
       <w:r>
+        <w:rPr>
+          <w:noProof/>
+        </w:rPr>
         <w:drawing>
           <wp:inline distT="0" distB="0" distL="0" distR="0" wp14:anchorId="125D290D" wp14:editId="1AFC8967">
             <wp:extent cx="3067478" cy="1886213"/>
@@ -7798,7 +7853,152 @@
       <w:pPr>
         <w:ind w:left="720" w:hanging="720"/>
       </w:pPr>
-    </w:p>
+      <w:r>
+        <w:t xml:space="preserve">Teacher will deploy the project like a </w:t>
+      </w:r>
+      <w:proofErr w:type="gramStart"/>
+      <w:r>
+        <w:t>real world</w:t>
+      </w:r>
+      <w:proofErr w:type="gramEnd"/>
+      <w:r>
+        <w:t xml:space="preserve"> </w:t>
+      </w:r>
+      <w:proofErr w:type="gramStart"/>
+      <w:r>
+        <w:t>project(</w:t>
+      </w:r>
+      <w:proofErr w:type="gramEnd"/>
+      <w:r>
+        <w:t>who knows)</w:t>
+      </w:r>
+    </w:p>
+    <w:p>
+      <w:pPr>
+        <w:ind w:left="720" w:hanging="720"/>
+      </w:pPr>
+      <w:r>
+        <w:t xml:space="preserve">We will so some cleanup by </w:t>
+      </w:r>
+      <w:proofErr w:type="spellStart"/>
+      <w:r>
+        <w:t>clearn</w:t>
+      </w:r>
+      <w:proofErr w:type="spellEnd"/>
+      <w:r>
+        <w:t xml:space="preserve"> up we mean we will remove some unused files.</w:t>
+      </w:r>
+    </w:p>
+    <w:p>
+      <w:r>
+        <w:t xml:space="preserve">Teacher says that redundant files are </w:t>
+      </w:r>
+      <w:proofErr w:type="spellStart"/>
+      <w:r>
+        <w:t>harmfull</w:t>
+      </w:r>
+      <w:proofErr w:type="spellEnd"/>
+      <w:r>
+        <w:t xml:space="preserve"> for your codebase because in future when your codebase will grow </w:t>
+      </w:r>
+      <w:r>
+        <w:t xml:space="preserve">then you will not know what is useful for you and what is not </w:t>
+      </w:r>
+      <w:r>
+        <w:t xml:space="preserve">(who </w:t>
+      </w:r>
+      <w:proofErr w:type="gramStart"/>
+      <w:r>
+        <w:t>knows)</w:t>
+      </w:r>
+      <w:r>
+        <w:t>There</w:t>
+      </w:r>
+      <w:proofErr w:type="gramEnd"/>
+      <w:r>
+        <w:t xml:space="preserve"> is an API that is </w:t>
+      </w:r>
+      <w:proofErr w:type="spellStart"/>
+      <w:r>
+        <w:t>unsplash</w:t>
+      </w:r>
+      <w:proofErr w:type="spellEnd"/>
+      <w:r>
+        <w:t xml:space="preserve"> </w:t>
+      </w:r>
+      <w:proofErr w:type="spellStart"/>
+      <w:r>
+        <w:t>API</w:t>
+      </w:r>
+      <w:r>
+        <w:t>and</w:t>
+      </w:r>
+      <w:proofErr w:type="spellEnd"/>
+      <w:r>
+        <w:t xml:space="preserve"> you will any get images if you sing I there as a developer</w:t>
+      </w:r>
+    </w:p>
+    <w:p>
+      <w:proofErr w:type="gramStart"/>
+      <w:r>
+        <w:t>So</w:t>
+      </w:r>
+      <w:proofErr w:type="gramEnd"/>
+      <w:r>
+        <w:t xml:space="preserve"> we registered there </w:t>
+      </w:r>
+      <w:r>
+        <w:t>and make id there</w:t>
+      </w:r>
+    </w:p>
+    <w:p>
+      <w:pPr>
+        <w:rPr>
+          <w:b/>
+          <w:bCs/>
+        </w:rPr>
+      </w:pPr>
+      <w:r>
+        <w:rPr>
+          <w:b/>
+          <w:bCs/>
+        </w:rPr>
+        <w:t xml:space="preserve">New </w:t>
+      </w:r>
+      <w:proofErr w:type="gramStart"/>
+      <w:r>
+        <w:rPr>
+          <w:b/>
+          <w:bCs/>
+        </w:rPr>
+        <w:t>discovery</w:t>
+      </w:r>
+      <w:r>
+        <w:rPr>
+          <w:b/>
+          <w:bCs/>
+        </w:rPr>
+        <w:t>:-</w:t>
+      </w:r>
+      <w:proofErr w:type="gramEnd"/>
+    </w:p>
+    <w:p>
+      <w:r>
+        <w:t xml:space="preserve">When we </w:t>
+      </w:r>
+      <w:r>
+        <w:t xml:space="preserve">add border radius to an image then its border </w:t>
+      </w:r>
+      <w:proofErr w:type="gramStart"/>
+      <w:r>
+        <w:t>get</w:t>
+      </w:r>
+      <w:proofErr w:type="gramEnd"/>
+      <w:r>
+        <w:t xml:space="preserve"> rounded.</w:t>
+      </w:r>
+    </w:p>
+    <w:p/>
     <w:sectPr>
       <w:pgSz w:w="11906" w:h="16838"/>
       <w:pgMar w:top="1440" w:right="1440" w:bottom="1440" w:left="1440" w:header="708" w:footer="708" w:gutter="0"/>

</xml_diff>

<commit_message>
Lesson 14 Displaying Navbar on all pages
</commit_message>
<xml_diff>
--- a/Notes.docx
+++ b/Notes.docx
@@ -193,15 +193,7 @@
       </w:r>
       <w:proofErr w:type="gramEnd"/>
       <w:r>
-        <w:t xml:space="preserve"> Next </w:t>
-      </w:r>
-      <w:proofErr w:type="spellStart"/>
-      <w:r>
-        <w:t>js</w:t>
-      </w:r>
-      <w:proofErr w:type="spellEnd"/>
-      <w:r>
-        <w:t xml:space="preserve"> can provide you </w:t>
+        <w:t xml:space="preserve"> Next js can provide you </w:t>
       </w:r>
       <w:proofErr w:type="spellStart"/>
       <w:r>
@@ -254,15 +246,7 @@
         <w:t xml:space="preserve">inside it you won’t get page content </w:t>
       </w:r>
       <w:r>
-        <w:t xml:space="preserve">it is later populated from </w:t>
-      </w:r>
-      <w:proofErr w:type="spellStart"/>
-      <w:r>
-        <w:t>js</w:t>
-      </w:r>
-      <w:proofErr w:type="spellEnd"/>
-      <w:r>
-        <w:t xml:space="preserve"> in most of the cases</w:t>
+        <w:t>it is later populated from js in most of the cases</w:t>
       </w:r>
       <w:r>
         <w:t xml:space="preserve"> which is a great problem for social media sites </w:t>
@@ -289,15 +273,7 @@
     </w:p>
     <w:p>
       <w:r>
-        <w:t xml:space="preserve">Next </w:t>
-      </w:r>
-      <w:proofErr w:type="spellStart"/>
-      <w:r>
-        <w:t>js</w:t>
-      </w:r>
-      <w:proofErr w:type="spellEnd"/>
-      <w:r>
-        <w:t xml:space="preserve"> solve this problem and make the react convenient </w:t>
+        <w:t xml:space="preserve">Next js solve this problem and make the react convenient </w:t>
       </w:r>
     </w:p>
     <w:p>
@@ -324,89 +300,65 @@
         <w:t>Next</w:t>
       </w:r>
       <w:r>
+        <w:t xml:space="preserve"> js is present inside node.js</w:t>
+      </w:r>
+    </w:p>
+    <w:p>
+      <w:proofErr w:type="gramStart"/>
+      <w:r>
+        <w:t>Yes</w:t>
+      </w:r>
+      <w:proofErr w:type="gramEnd"/>
+      <w:r>
+        <w:t xml:space="preserve"> we need React and js for </w:t>
+      </w:r>
+      <w:proofErr w:type="spellStart"/>
+      <w:r>
+        <w:t>nextjs</w:t>
+      </w:r>
+      <w:proofErr w:type="spellEnd"/>
+      <w:r>
         <w:t xml:space="preserve"> </w:t>
       </w:r>
-      <w:proofErr w:type="spellStart"/>
-      <w:r>
-        <w:t>js</w:t>
-      </w:r>
-      <w:proofErr w:type="spellEnd"/>
-      <w:r>
-        <w:t xml:space="preserve"> is present inside node.js</w:t>
-      </w:r>
-    </w:p>
-    <w:p>
+      <w:r>
+        <w:t>so Teacher will refresh it for us</w:t>
+      </w:r>
+      <w:r>
+        <w:t xml:space="preserve"> and tells us some basics an</w:t>
+      </w:r>
+      <w:r>
+        <w:t>d</w:t>
+      </w:r>
+      <w:r>
+        <w:t xml:space="preserve"> as the concept come</w:t>
+      </w:r>
+      <w:r>
+        <w:t xml:space="preserve"> teacher will </w:t>
+      </w:r>
+      <w:r>
+        <w:t>tell</w:t>
+      </w:r>
+      <w:r>
+        <w:t xml:space="preserve"> them</w:t>
+      </w:r>
+      <w:r>
+        <w:t xml:space="preserve"> about </w:t>
+      </w:r>
       <w:proofErr w:type="gramStart"/>
       <w:r>
-        <w:t>Yes</w:t>
+        <w:t>it</w:t>
+      </w:r>
+      <w:r>
+        <w:t>.(</w:t>
       </w:r>
       <w:proofErr w:type="gramEnd"/>
       <w:r>
-        <w:t xml:space="preserve"> we need React and </w:t>
-      </w:r>
-      <w:proofErr w:type="spellStart"/>
-      <w:r>
-        <w:t>js</w:t>
-      </w:r>
-      <w:proofErr w:type="spellEnd"/>
-      <w:r>
-        <w:t xml:space="preserve"> for </w:t>
-      </w:r>
-      <w:proofErr w:type="spellStart"/>
-      <w:r>
-        <w:t>nextjs</w:t>
-      </w:r>
-      <w:proofErr w:type="spellEnd"/>
-      <w:r>
-        <w:t xml:space="preserve"> </w:t>
-      </w:r>
-      <w:r>
-        <w:t>so Teacher will refresh it for us</w:t>
-      </w:r>
-      <w:r>
-        <w:t xml:space="preserve"> and tells us some basics an</w:t>
-      </w:r>
-      <w:r>
-        <w:t>d</w:t>
-      </w:r>
-      <w:r>
-        <w:t xml:space="preserve"> as the concept come</w:t>
-      </w:r>
-      <w:r>
-        <w:t xml:space="preserve"> teacher will </w:t>
-      </w:r>
-      <w:r>
-        <w:t>tell</w:t>
-      </w:r>
-      <w:r>
-        <w:t xml:space="preserve"> them</w:t>
-      </w:r>
-      <w:r>
-        <w:t xml:space="preserve"> about </w:t>
-      </w:r>
-      <w:proofErr w:type="gramStart"/>
-      <w:r>
-        <w:t>it</w:t>
-      </w:r>
-      <w:r>
-        <w:t>.(</w:t>
-      </w:r>
-      <w:proofErr w:type="gramEnd"/>
-      <w:r>
         <w:t>who knows)</w:t>
       </w:r>
     </w:p>
     <w:p>
       <w:r>
-        <w:t xml:space="preserve">How to make a next </w:t>
-      </w:r>
-      <w:proofErr w:type="spellStart"/>
-      <w:r>
-        <w:t>js</w:t>
-      </w:r>
-      <w:proofErr w:type="spellEnd"/>
-      <w:r>
-        <w:t xml:space="preserve"> app</w:t>
+        <w:t>How to make a next js app</w:t>
       </w:r>
     </w:p>
     <w:p>
@@ -658,28 +610,15 @@
     </w:p>
     <w:p>
       <w:r>
-        <w:t xml:space="preserve">Some other </w:t>
-      </w:r>
-      <w:proofErr w:type="gramStart"/>
-      <w:r>
-        <w:t>functionality</w:t>
-      </w:r>
-      <w:proofErr w:type="gramEnd"/>
+        <w:t>Some other functionality</w:t>
+      </w:r>
       <w:r>
         <w:t xml:space="preserve"> are above. </w:t>
       </w:r>
     </w:p>
     <w:p>
       <w:r>
-        <w:t xml:space="preserve">In next </w:t>
-      </w:r>
-      <w:proofErr w:type="spellStart"/>
-      <w:r>
-        <w:t>js</w:t>
-      </w:r>
-      <w:proofErr w:type="spellEnd"/>
-      <w:r>
-        <w:t xml:space="preserve"> you can make SEO friendly </w:t>
+        <w:t xml:space="preserve">In next js you can make SEO friendly </w:t>
       </w:r>
       <w:r>
         <w:t>images within your application you don’t need t</w:t>
@@ -704,17 +643,12 @@
         <w:t xml:space="preserve">Teacher says yarn is faster better than np mot </w:t>
       </w:r>
       <w:proofErr w:type="spellStart"/>
-      <w:proofErr w:type="gramStart"/>
       <w:r>
         <w:t>npx</w:t>
       </w:r>
       <w:proofErr w:type="spellEnd"/>
       <w:r>
-        <w:t>(</w:t>
-      </w:r>
-      <w:proofErr w:type="gramEnd"/>
-      <w:r>
-        <w:t>who knows)</w:t>
+        <w:t>(who knows)</w:t>
       </w:r>
     </w:p>
     <w:p>
@@ -847,12 +781,10 @@
         <w:t xml:space="preserve">In </w:t>
       </w:r>
       <w:proofErr w:type="spellStart"/>
-      <w:proofErr w:type="gramStart"/>
       <w:r>
         <w:t>yarn.lock</w:t>
       </w:r>
       <w:proofErr w:type="spellEnd"/>
-      <w:proofErr w:type="gramEnd"/>
       <w:r>
         <w:t xml:space="preserve"> we see all the information about dependencies we see </w:t>
       </w:r>
@@ -929,48 +861,31 @@
       </w:r>
       <w:proofErr w:type="spellEnd"/>
       <w:r>
-        <w:t xml:space="preserve"> make sure if the project is installed in another </w:t>
-      </w:r>
-      <w:proofErr w:type="gramStart"/>
-      <w:r>
-        <w:t>system</w:t>
-      </w:r>
-      <w:proofErr w:type="gramEnd"/>
-      <w:r>
-        <w:t xml:space="preserve"> then it should have the same version dependencies </w:t>
-      </w:r>
-    </w:p>
-    <w:p>
-      <w:proofErr w:type="spellStart"/>
-      <w:proofErr w:type="gramStart"/>
+        <w:t xml:space="preserve"> make sure if the project is installed in another system then it should have the same version dependencies </w:t>
+      </w:r>
+    </w:p>
+    <w:p>
+      <w:proofErr w:type="spellStart"/>
       <w:r>
         <w:t>yarn.lock</w:t>
       </w:r>
       <w:proofErr w:type="spellEnd"/>
-      <w:proofErr w:type="gramEnd"/>
       <w:r>
         <w:t xml:space="preserve"> show all dependencies and their sub dependencies along with version but </w:t>
       </w:r>
       <w:proofErr w:type="spellStart"/>
-      <w:proofErr w:type="gramStart"/>
       <w:r>
         <w:t>package.json</w:t>
       </w:r>
       <w:proofErr w:type="spellEnd"/>
-      <w:proofErr w:type="gramEnd"/>
       <w:r>
         <w:t xml:space="preserve"> just only show dependencies </w:t>
       </w:r>
       <w:proofErr w:type="spellStart"/>
       <w:r>
-        <w:t>that</w:t>
-      </w:r>
-      <w:proofErr w:type="gramStart"/>
-      <w:r>
-        <w:t>’;s</w:t>
-      </w:r>
-      <w:proofErr w:type="spellEnd"/>
-      <w:proofErr w:type="gramEnd"/>
+        <w:t>that’;s</w:t>
+      </w:r>
+      <w:proofErr w:type="spellEnd"/>
       <w:r>
         <w:t xml:space="preserve"> why they are very large in size.</w:t>
       </w:r>
@@ -1001,36 +916,12 @@
       </w:r>
       <w:proofErr w:type="spellEnd"/>
       <w:r>
-        <w:t xml:space="preserve"> </w:t>
-      </w:r>
-      <w:proofErr w:type="gramStart"/>
-      <w:r>
-        <w:t>project(</w:t>
-      </w:r>
-      <w:proofErr w:type="gramEnd"/>
-      <w:r>
-        <w:t>who knows)</w:t>
-      </w:r>
-    </w:p>
-    <w:p>
-      <w:r>
-        <w:t xml:space="preserve">In README.md whatever you wrote here will be visible in </w:t>
-      </w:r>
-      <w:proofErr w:type="spellStart"/>
-      <w:r>
-        <w:t>github</w:t>
-      </w:r>
-      <w:proofErr w:type="spellEnd"/>
-      <w:r>
-        <w:t xml:space="preserve"> application maybe in your repository home </w:t>
-      </w:r>
-      <w:proofErr w:type="gramStart"/>
-      <w:r>
-        <w:t>page(</w:t>
-      </w:r>
-      <w:proofErr w:type="gramEnd"/>
-      <w:r>
-        <w:t>who knows)</w:t>
+        <w:t xml:space="preserve"> project(who knows)</w:t>
+      </w:r>
+    </w:p>
+    <w:p>
+      <w:r>
+        <w:t>In README.md whatever you wrote here will be visible in github application maybe in your repository home page(who knows)</w:t>
       </w:r>
     </w:p>
     <w:p>
@@ -1199,202 +1090,171 @@
       </w:r>
       <w:proofErr w:type="spellEnd"/>
       <w:r>
-        <w:t xml:space="preserve"> it </w:t>
-      </w:r>
-      <w:proofErr w:type="spellStart"/>
-      <w:r>
-        <w:t>url</w:t>
-      </w:r>
-      <w:proofErr w:type="spellEnd"/>
+        <w:t xml:space="preserve"> it url </w:t>
+      </w:r>
+      <w:proofErr w:type="spellStart"/>
+      <w:r>
+        <w:t>tehn</w:t>
+      </w:r>
+      <w:proofErr w:type="spellEnd"/>
+      <w:r>
+        <w:t xml:space="preserve"> you </w:t>
+      </w:r>
+      <w:proofErr w:type="spellStart"/>
+      <w:r>
+        <w:t>willnto</w:t>
+      </w:r>
+      <w:proofErr w:type="spellEnd"/>
+      <w:r>
+        <w:t xml:space="preserve"> get 404 error but you will see a txt file</w:t>
+      </w:r>
+    </w:p>
+    <w:p>
+      <w:r>
+        <w:t>Even if you put a video or any media file then you can see them in your bro</w:t>
+      </w:r>
+      <w:r>
+        <w:t>w</w:t>
+      </w:r>
+      <w:r>
+        <w:t>ser</w:t>
+      </w:r>
+    </w:p>
+    <w:p>
+      <w:r>
+        <w:t xml:space="preserve">So public folder </w:t>
+      </w:r>
+      <w:r>
+        <w:t>have all the files</w:t>
+      </w:r>
+      <w:r>
+        <w:t xml:space="preserve"> that we want other user to access it </w:t>
+      </w:r>
+      <w:r>
+        <w:t>by using the url</w:t>
+      </w:r>
+    </w:p>
+    <w:p>
+      <w:r>
+        <w:t>It does not apply to pages folder node modules , .next folder.</w:t>
+      </w:r>
+    </w:p>
+    <w:p>
+      <w:r>
+        <w:t>I think it will be only in development</w:t>
+      </w:r>
+    </w:p>
+    <w:p>
+      <w:r>
+        <w:t>And the next folder is very important that is pages folder</w:t>
+      </w:r>
+    </w:p>
+    <w:p>
+      <w:r>
+        <w:t xml:space="preserve">In pages folder file routing happens </w:t>
+      </w:r>
+    </w:p>
+    <w:p>
+      <w:r>
+        <w:t xml:space="preserve">But in newer version it is change to app folder </w:t>
+      </w:r>
+    </w:p>
+    <w:p>
+      <w:r>
+        <w:t xml:space="preserve">Where routing happens and according to AI it is called App routing now </w:t>
+      </w:r>
+    </w:p>
+    <w:p>
+      <w:r>
+        <w:t xml:space="preserve">Now whatever we see in home page is rendered in </w:t>
+      </w:r>
+      <w:proofErr w:type="spellStart"/>
+      <w:r>
+        <w:t>index.tsx</w:t>
+      </w:r>
+      <w:proofErr w:type="spellEnd"/>
+      <w:r>
+        <w:t xml:space="preserve"> (or maybe </w:t>
+      </w:r>
+      <w:proofErr w:type="spellStart"/>
+      <w:r>
+        <w:t>jsx</w:t>
+      </w:r>
+      <w:proofErr w:type="spellEnd"/>
+      <w:r>
+        <w:t>)</w:t>
+      </w:r>
+      <w:r>
+        <w:t xml:space="preserve"> but in newer it happens in </w:t>
+      </w:r>
+      <w:proofErr w:type="spellStart"/>
+      <w:r>
+        <w:t>page.jsx</w:t>
+      </w:r>
+      <w:proofErr w:type="spellEnd"/>
+    </w:p>
+    <w:p>
+      <w:r>
+        <w:t>If we want to add</w:t>
+      </w:r>
       <w:r>
         <w:t xml:space="preserve"> </w:t>
       </w:r>
-      <w:proofErr w:type="spellStart"/>
-      <w:r>
-        <w:t>tehn</w:t>
-      </w:r>
-      <w:proofErr w:type="spellEnd"/>
-      <w:r>
-        <w:t xml:space="preserve"> you </w:t>
-      </w:r>
-      <w:proofErr w:type="spellStart"/>
-      <w:r>
-        <w:t>willnto</w:t>
-      </w:r>
-      <w:proofErr w:type="spellEnd"/>
-      <w:r>
-        <w:t xml:space="preserve"> get 404 error but you will see a txt file</w:t>
-      </w:r>
-    </w:p>
-    <w:p>
-      <w:r>
-        <w:t>Even if you put a video or any media file then you can see them in your bro</w:t>
-      </w:r>
-      <w:r>
-        <w:t>w</w:t>
-      </w:r>
-      <w:r>
-        <w:t>ser</w:t>
-      </w:r>
-    </w:p>
-    <w:p>
-      <w:r>
-        <w:t xml:space="preserve">So public folder </w:t>
-      </w:r>
-      <w:proofErr w:type="gramStart"/>
-      <w:r>
-        <w:t>have</w:t>
-      </w:r>
-      <w:proofErr w:type="gramEnd"/>
-      <w:r>
-        <w:t xml:space="preserve"> all the files</w:t>
-      </w:r>
-      <w:r>
-        <w:t xml:space="preserve"> that we want other user to access it </w:t>
-      </w:r>
-      <w:r>
-        <w:t xml:space="preserve">by using the </w:t>
-      </w:r>
-      <w:proofErr w:type="spellStart"/>
-      <w:r>
-        <w:t>url</w:t>
-      </w:r>
-      <w:proofErr w:type="spellEnd"/>
-    </w:p>
-    <w:p>
-      <w:r>
-        <w:t xml:space="preserve">It does not apply to pages folder node </w:t>
-      </w:r>
-      <w:proofErr w:type="gramStart"/>
-      <w:r>
-        <w:t>modules ,</w:t>
-      </w:r>
-      <w:proofErr w:type="gramEnd"/>
-      <w:r>
-        <w:t xml:space="preserve"> .next folder.</w:t>
-      </w:r>
-    </w:p>
-    <w:p>
-      <w:r>
-        <w:t>I think it will be only in development</w:t>
-      </w:r>
-    </w:p>
-    <w:p>
-      <w:r>
-        <w:t>And the next folder is very important that is pages folder</w:t>
-      </w:r>
-    </w:p>
-    <w:p>
-      <w:r>
-        <w:t xml:space="preserve">In pages folder file routing happens </w:t>
-      </w:r>
-    </w:p>
-    <w:p>
-      <w:r>
-        <w:t xml:space="preserve">But in newer version it is change to app folder </w:t>
-      </w:r>
-    </w:p>
-    <w:p>
-      <w:r>
-        <w:t xml:space="preserve">Where routing happens and according to AI it is called App routing now </w:t>
-      </w:r>
-    </w:p>
-    <w:p>
-      <w:r>
-        <w:t xml:space="preserve">Now whatever we see in home page is rendered in </w:t>
-      </w:r>
-      <w:proofErr w:type="spellStart"/>
-      <w:r>
-        <w:t>index.tsx</w:t>
-      </w:r>
-      <w:proofErr w:type="spellEnd"/>
-      <w:r>
-        <w:t xml:space="preserve"> (or maybe </w:t>
-      </w:r>
-      <w:proofErr w:type="spellStart"/>
-      <w:r>
-        <w:t>jsx</w:t>
+      <w:r>
+        <w:t xml:space="preserve">a route that is /about then </w:t>
+      </w:r>
+      <w:r>
+        <w:t xml:space="preserve">according to </w:t>
+      </w:r>
+      <w:proofErr w:type="spellStart"/>
+      <w:r>
+        <w:t>Teaccher</w:t>
+      </w:r>
+      <w:proofErr w:type="spellEnd"/>
+      <w:r>
+        <w:t xml:space="preserve"> we </w:t>
+      </w:r>
+      <w:proofErr w:type="spellStart"/>
+      <w:r>
+        <w:t>wil</w:t>
+      </w:r>
+      <w:proofErr w:type="spellEnd"/>
+      <w:r>
+        <w:t xml:space="preserve"> make an </w:t>
+      </w:r>
+      <w:proofErr w:type="spellStart"/>
+      <w:r>
+        <w:t>about</w:t>
+      </w:r>
+      <w:r>
+        <w:t>.js</w:t>
+      </w:r>
+      <w:r>
+        <w:t>x</w:t>
+      </w:r>
+      <w:proofErr w:type="spellEnd"/>
+      <w:r>
+        <w:t xml:space="preserve">(or </w:t>
+      </w:r>
+      <w:proofErr w:type="spellStart"/>
+      <w:r>
+        <w:t>tsx</w:t>
       </w:r>
       <w:proofErr w:type="spellEnd"/>
       <w:r>
         <w:t>)</w:t>
       </w:r>
       <w:r>
-        <w:t xml:space="preserve"> but in newer it happens in </w:t>
+        <w:t xml:space="preserve"> page</w:t>
+      </w:r>
+      <w:r>
+        <w:t xml:space="preserve"> but I think by a new way we make a folder about and then make a </w:t>
       </w:r>
       <w:proofErr w:type="spellStart"/>
       <w:r>
         <w:t>page.jsx</w:t>
       </w:r>
       <w:proofErr w:type="spellEnd"/>
-    </w:p>
-    <w:p>
-      <w:r>
-        <w:t>If we want to add</w:t>
-      </w:r>
-      <w:r>
-        <w:t xml:space="preserve"> </w:t>
-      </w:r>
-      <w:r>
-        <w:t xml:space="preserve">a route that is /about then </w:t>
-      </w:r>
-      <w:r>
-        <w:t xml:space="preserve">according to </w:t>
-      </w:r>
-      <w:proofErr w:type="spellStart"/>
-      <w:r>
-        <w:t>Teaccher</w:t>
-      </w:r>
-      <w:proofErr w:type="spellEnd"/>
-      <w:r>
-        <w:t xml:space="preserve"> we </w:t>
-      </w:r>
-      <w:proofErr w:type="spellStart"/>
-      <w:r>
-        <w:t>wil</w:t>
-      </w:r>
-      <w:proofErr w:type="spellEnd"/>
-      <w:r>
-        <w:t xml:space="preserve"> make an </w:t>
-      </w:r>
-      <w:proofErr w:type="spellStart"/>
-      <w:proofErr w:type="gramStart"/>
-      <w:r>
-        <w:t>about</w:t>
-      </w:r>
-      <w:r>
-        <w:t>.js</w:t>
-      </w:r>
-      <w:r>
-        <w:t>x</w:t>
-      </w:r>
-      <w:proofErr w:type="spellEnd"/>
-      <w:r>
-        <w:t>(</w:t>
-      </w:r>
-      <w:proofErr w:type="gramEnd"/>
-      <w:r>
-        <w:t xml:space="preserve">or </w:t>
-      </w:r>
-      <w:proofErr w:type="spellStart"/>
-      <w:r>
-        <w:t>tsx</w:t>
-      </w:r>
-      <w:proofErr w:type="spellEnd"/>
-      <w:r>
-        <w:t>)</w:t>
-      </w:r>
-      <w:r>
-        <w:t xml:space="preserve"> page</w:t>
-      </w:r>
-      <w:r>
-        <w:t xml:space="preserve"> but I think by a new way we make a folder about and then make a </w:t>
-      </w:r>
-      <w:proofErr w:type="spellStart"/>
-      <w:r>
-        <w:t>page.jsx</w:t>
-      </w:r>
-      <w:proofErr w:type="spellEnd"/>
       <w:r>
         <w:t xml:space="preserve"> there</w:t>
       </w:r>
@@ -1403,13 +1263,8 @@
       <w:r>
         <w:t xml:space="preserve">Next provide you a </w:t>
       </w:r>
-      <w:proofErr w:type="gramStart"/>
-      <w:r>
-        <w:t>built in</w:t>
-      </w:r>
-      <w:proofErr w:type="gramEnd"/>
-      <w:r>
-        <w:t xml:space="preserve"> componen</w:t>
+      <w:r>
+        <w:t>built in componen</w:t>
       </w:r>
       <w:r>
         <w:t>t</w:t>
@@ -1484,15 +1339,7 @@
     </w:p>
     <w:p>
       <w:r>
-        <w:t xml:space="preserve">We will look about it later it just </w:t>
-      </w:r>
-      <w:proofErr w:type="gramStart"/>
-      <w:r>
-        <w:t>provide</w:t>
-      </w:r>
-      <w:proofErr w:type="gramEnd"/>
-      <w:r>
-        <w:t xml:space="preserve"> some optimization</w:t>
+        <w:t>We will look about it later it just provide some optimization</w:t>
       </w:r>
       <w:r>
         <w:t xml:space="preserve">s </w:t>
@@ -1525,15 +1372,7 @@
     </w:p>
     <w:p>
       <w:r>
-        <w:t xml:space="preserve">Next </w:t>
-      </w:r>
-      <w:proofErr w:type="spellStart"/>
-      <w:r>
-        <w:t>js</w:t>
-      </w:r>
-      <w:proofErr w:type="spellEnd"/>
-      <w:r>
-        <w:t xml:space="preserve"> makes your life easy in making an SEO fr</w:t>
+        <w:t>Next js makes your life easy in making an SEO fr</w:t>
       </w:r>
       <w:r>
         <w:t>ie</w:t>
@@ -1585,15 +1424,7 @@
         <w:t>Ideally you fix image through external tool</w:t>
       </w:r>
       <w:r>
-        <w:t xml:space="preserve"> but in next </w:t>
-      </w:r>
-      <w:proofErr w:type="spellStart"/>
-      <w:r>
-        <w:t>js</w:t>
-      </w:r>
-      <w:proofErr w:type="spellEnd"/>
-      <w:r>
-        <w:t xml:space="preserve"> we can </w:t>
+        <w:t xml:space="preserve"> but in next js we can </w:t>
       </w:r>
       <w:proofErr w:type="spellStart"/>
       <w:r>
@@ -1616,60 +1447,28 @@
           <w:b/>
           <w:bCs/>
         </w:rPr>
-        <w:t xml:space="preserve">You can move the side bar from left to right by going to view and then to appearance and then to move primary bar to </w:t>
-      </w:r>
-      <w:proofErr w:type="gramStart"/>
+        <w:t>You can move the side bar from left to right by going to view and then to appearance and then to move primary bar to left</w:t>
+      </w:r>
       <w:r>
         <w:rPr>
           <w:b/>
           <w:bCs/>
         </w:rPr>
-        <w:t>left</w:t>
+        <w:t>(if in right)</w:t>
       </w:r>
       <w:r>
         <w:rPr>
           <w:b/>
           <w:bCs/>
         </w:rPr>
-        <w:t>(</w:t>
-      </w:r>
-      <w:proofErr w:type="gramEnd"/>
+        <w:t xml:space="preserve"> or right</w:t>
+      </w:r>
       <w:r>
         <w:rPr>
           <w:b/>
           <w:bCs/>
         </w:rPr>
-        <w:t>if in right)</w:t>
-      </w:r>
-      <w:r>
-        <w:rPr>
-          <w:b/>
-          <w:bCs/>
-        </w:rPr>
-        <w:t xml:space="preserve"> or </w:t>
-      </w:r>
-      <w:proofErr w:type="gramStart"/>
-      <w:r>
-        <w:rPr>
-          <w:b/>
-          <w:bCs/>
-        </w:rPr>
-        <w:t>right</w:t>
-      </w:r>
-      <w:r>
-        <w:rPr>
-          <w:b/>
-          <w:bCs/>
-        </w:rPr>
-        <w:t>(</w:t>
-      </w:r>
-      <w:proofErr w:type="gramEnd"/>
-      <w:r>
-        <w:rPr>
-          <w:b/>
-          <w:bCs/>
-        </w:rPr>
-        <w:t>if in left)</w:t>
+        <w:t>(if in left)</w:t>
       </w:r>
     </w:p>
     <w:p>
@@ -1693,15 +1492,7 @@
     </w:p>
     <w:p>
       <w:r>
-        <w:t xml:space="preserve">Now style folder is not present anymore because next don’t mind where </w:t>
-      </w:r>
-      <w:proofErr w:type="spellStart"/>
-      <w:r>
-        <w:t>css</w:t>
-      </w:r>
-      <w:proofErr w:type="spellEnd"/>
-      <w:r>
-        <w:t xml:space="preserve"> is</w:t>
+        <w:t>Now style folder is not present anymore because next don’t mind where css is</w:t>
       </w:r>
     </w:p>
     <w:p>
@@ -1850,13 +1641,8 @@
       <w:r>
         <w:t xml:space="preserve">from </w:t>
       </w:r>
-      <w:proofErr w:type="gramStart"/>
-      <w:r>
-        <w:t>here(</w:t>
-      </w:r>
-      <w:proofErr w:type="gramEnd"/>
-      <w:r>
-        <w:t>who knows)</w:t>
+      <w:r>
+        <w:t>here(who knows)</w:t>
       </w:r>
     </w:p>
     <w:p>
@@ -1880,15 +1666,7 @@
     </w:p>
     <w:p>
       <w:r>
-        <w:t xml:space="preserve">We import global.css here due to which this </w:t>
-      </w:r>
-      <w:proofErr w:type="spellStart"/>
-      <w:r>
-        <w:t>css</w:t>
-      </w:r>
-      <w:proofErr w:type="spellEnd"/>
-      <w:r>
-        <w:t xml:space="preserve"> applied in all the pages.</w:t>
+        <w:t>We import global.css here due to which this css applied in all the pages.</w:t>
       </w:r>
     </w:p>
     <w:p>
@@ -1906,25 +1684,7 @@
           <w:color w:val="EE0000"/>
         </w:rPr>
         <w:lastRenderedPageBreak/>
-        <w:t xml:space="preserve">We can import style </w:t>
-      </w:r>
-      <w:proofErr w:type="gramStart"/>
-      <w:r>
-        <w:rPr>
-          <w:b/>
-          <w:bCs/>
-          <w:color w:val="EE0000"/>
-        </w:rPr>
-        <w:t>classes(</w:t>
-      </w:r>
-      <w:proofErr w:type="gramEnd"/>
-      <w:r>
-        <w:rPr>
-          <w:b/>
-          <w:bCs/>
-          <w:color w:val="EE0000"/>
-        </w:rPr>
-        <w:t xml:space="preserve">or maybe id) In our component and use it to apply the properties associated with that </w:t>
+        <w:t xml:space="preserve">We can import style classes(or maybe id) In our component and use it to apply the properties associated with that </w:t>
       </w:r>
       <w:r>
         <w:rPr>
@@ -1985,15 +1745,7 @@
         <w:t xml:space="preserve">By this way you can make your files </w:t>
       </w:r>
       <w:r>
-        <w:t xml:space="preserve">of </w:t>
-      </w:r>
-      <w:proofErr w:type="spellStart"/>
-      <w:r>
-        <w:t>css</w:t>
-      </w:r>
-      <w:proofErr w:type="spellEnd"/>
-      <w:r>
-        <w:t xml:space="preserve"> and you can use them in your individual components.</w:t>
+        <w:t>of css and you can use them in your individual components.</w:t>
       </w:r>
     </w:p>
     <w:p>
@@ -2008,17 +1760,8 @@
           <w:b/>
           <w:bCs/>
         </w:rPr>
-        <w:t xml:space="preserve">You can install Tailwind </w:t>
-      </w:r>
-      <w:proofErr w:type="spellStart"/>
-      <w:r>
-        <w:rPr>
-          <w:b/>
-          <w:bCs/>
-        </w:rPr>
-        <w:t>css</w:t>
-      </w:r>
-      <w:proofErr w:type="spellEnd"/>
+        <w:t>You can install Tailwind css</w:t>
+      </w:r>
       <w:r>
         <w:rPr>
           <w:b/>
@@ -2101,13 +1844,8 @@
     </w:p>
     <w:p>
       <w:r>
-        <w:t xml:space="preserve">If a port is busy then another port is chosen for development server in next </w:t>
-      </w:r>
-      <w:proofErr w:type="spellStart"/>
-      <w:r>
-        <w:t>js</w:t>
-      </w:r>
-      <w:proofErr w:type="spellEnd"/>
+        <w:t>If a port is busy then another port is chosen for development server in next js</w:t>
+      </w:r>
     </w:p>
     <w:p>
       <w:r>
@@ -2115,15 +1853,7 @@
         <w:t>We will see why</w:t>
       </w:r>
       <w:r>
-        <w:t xml:space="preserve"> </w:t>
-      </w:r>
-      <w:proofErr w:type="gramStart"/>
-      <w:r>
-        <w:t>file based</w:t>
-      </w:r>
-      <w:proofErr w:type="gramEnd"/>
-      <w:r>
-        <w:t xml:space="preserve"> routing </w:t>
+        <w:t xml:space="preserve"> file based routing </w:t>
       </w:r>
       <w:r>
         <w:t>is a convenient function in Next.js</w:t>
@@ -2131,18 +1861,10 @@
     </w:p>
     <w:p>
       <w:r>
-        <w:t xml:space="preserve">Convenience function = a ready-made helper that makes a task easier and faster to </w:t>
-      </w:r>
-      <w:proofErr w:type="gramStart"/>
-      <w:r>
-        <w:t>use.</w:t>
-      </w:r>
-      <w:r>
-        <w:t>(</w:t>
-      </w:r>
-      <w:proofErr w:type="gramEnd"/>
-      <w:r>
-        <w:t>who knows)</w:t>
+        <w:t>Convenience function = a ready-made helper that makes a task easier and faster to use.</w:t>
+      </w:r>
+      <w:r>
+        <w:t>(who knows)</w:t>
       </w:r>
     </w:p>
     <w:p>
@@ -2169,35 +1891,19 @@
       </w:r>
       <w:proofErr w:type="spellEnd"/>
       <w:r>
-        <w:t xml:space="preserve"> or simple HTML </w:t>
-      </w:r>
-      <w:proofErr w:type="gramStart"/>
-      <w:r>
-        <w:t>website</w:t>
-      </w:r>
-      <w:r>
-        <w:t>(</w:t>
-      </w:r>
-      <w:proofErr w:type="gramEnd"/>
-      <w:r>
-        <w:t>who knows)</w:t>
+        <w:t xml:space="preserve"> or simple HTML website</w:t>
+      </w:r>
+      <w:r>
+        <w:t>(who knows)</w:t>
       </w:r>
       <w:r>
         <w:t>.</w:t>
       </w:r>
       <w:r>
-        <w:t xml:space="preserve"> You can enable page </w:t>
-      </w:r>
-      <w:proofErr w:type="gramStart"/>
-      <w:r>
-        <w:t>routes</w:t>
-      </w:r>
-      <w:r>
-        <w:t>(</w:t>
-      </w:r>
-      <w:proofErr w:type="gramEnd"/>
-      <w:r>
-        <w:t>who knows)</w:t>
+        <w:t xml:space="preserve"> You can enable page routes</w:t>
+      </w:r>
+      <w:r>
+        <w:t>(who knows)</w:t>
       </w:r>
     </w:p>
     <w:p>
@@ -2296,17 +2002,12 @@
         <w:t xml:space="preserve">We </w:t>
       </w:r>
       <w:proofErr w:type="spellStart"/>
-      <w:proofErr w:type="gramStart"/>
       <w:r>
         <w:t>alos</w:t>
       </w:r>
       <w:proofErr w:type="spellEnd"/>
       <w:r>
-        <w:t xml:space="preserve"> .next</w:t>
-      </w:r>
-      <w:proofErr w:type="gramEnd"/>
-      <w:r>
-        <w:t xml:space="preserve"> in the </w:t>
+        <w:t xml:space="preserve"> .next in the </w:t>
       </w:r>
       <w:proofErr w:type="spellStart"/>
       <w:r>
@@ -2327,13 +2028,8 @@
       </w:r>
       <w:proofErr w:type="spellEnd"/>
       <w:r>
-        <w:t xml:space="preserve"> is frontend or </w:t>
-      </w:r>
-      <w:proofErr w:type="gramStart"/>
-      <w:r>
-        <w:t>backend  framework</w:t>
-      </w:r>
-      <w:proofErr w:type="gramEnd"/>
+        <w:t xml:space="preserve"> is frontend or backend  framework</w:t>
+      </w:r>
     </w:p>
     <w:p>
       <w:r>
@@ -2358,15 +2054,7 @@
       </w:r>
       <w:proofErr w:type="spellEnd"/>
       <w:r>
-        <w:t xml:space="preserve"> routes as </w:t>
-      </w:r>
-      <w:proofErr w:type="gramStart"/>
-      <w:r>
-        <w:t>well(</w:t>
-      </w:r>
-      <w:proofErr w:type="gramEnd"/>
-      <w:r>
-        <w:t>who knows)</w:t>
+        <w:t xml:space="preserve"> routes as well(who knows)</w:t>
       </w:r>
     </w:p>
     <w:p>
@@ -2508,18 +2196,10 @@
         <w:t>c</w:t>
       </w:r>
       <w:r>
-        <w:t xml:space="preserve">t is </w:t>
-      </w:r>
-      <w:proofErr w:type="gramStart"/>
-      <w:r>
-        <w:t xml:space="preserve">raw </w:t>
-      </w:r>
-      <w:r>
-        <w:t>,</w:t>
-      </w:r>
-      <w:proofErr w:type="gramEnd"/>
-      <w:r>
-        <w:t xml:space="preserve"> </w:t>
+        <w:t xml:space="preserve">t is raw </w:t>
+      </w:r>
+      <w:r>
+        <w:t xml:space="preserve">, </w:t>
       </w:r>
       <w:r>
         <w:t>R</w:t>
@@ -2533,25 +2213,12 @@
     </w:p>
     <w:p>
       <w:r>
-        <w:t xml:space="preserve">Next </w:t>
-      </w:r>
-      <w:proofErr w:type="spellStart"/>
-      <w:r>
-        <w:t>js</w:t>
-      </w:r>
-      <w:proofErr w:type="spellEnd"/>
-      <w:r>
-        <w:t xml:space="preserve"> uses react to solve some problems </w:t>
-      </w:r>
-    </w:p>
-    <w:p>
-      <w:proofErr w:type="gramStart"/>
-      <w:r>
-        <w:t>Yes it is</w:t>
-      </w:r>
-      <w:proofErr w:type="gramEnd"/>
-      <w:r>
-        <w:t xml:space="preserve"> </w:t>
+        <w:t xml:space="preserve">Next js uses react to solve some problems </w:t>
+      </w:r>
+    </w:p>
+    <w:p>
+      <w:r>
+        <w:t xml:space="preserve">Yes it is </w:t>
       </w:r>
       <w:proofErr w:type="spellStart"/>
       <w:r>
@@ -2567,15 +2234,7 @@
         <w:t>But we cannot compare them</w:t>
       </w:r>
       <w:r>
-        <w:t xml:space="preserve"> as it uses </w:t>
-      </w:r>
-      <w:proofErr w:type="gramStart"/>
-      <w:r>
-        <w:t>react</w:t>
-      </w:r>
-      <w:proofErr w:type="gramEnd"/>
-      <w:r>
-        <w:t xml:space="preserve"> we can’t compare them</w:t>
+        <w:t xml:space="preserve"> as it uses react we can’t compare them</w:t>
       </w:r>
     </w:p>
     <w:p>
@@ -2714,21 +2373,8 @@
       </w:r>
     </w:p>
     <w:p>
-      <w:proofErr w:type="gramStart"/>
-      <w:r>
-        <w:t>No</w:t>
-      </w:r>
-      <w:proofErr w:type="gramEnd"/>
-      <w:r>
-        <w:t xml:space="preserve"> we use </w:t>
-      </w:r>
-      <w:proofErr w:type="gramStart"/>
-      <w:r>
-        <w:t>above  code</w:t>
-      </w:r>
-      <w:proofErr w:type="gramEnd"/>
-      <w:r>
-        <w:t xml:space="preserve"> in </w:t>
+      <w:r>
+        <w:t xml:space="preserve">No we use above  code in </w:t>
       </w:r>
       <w:proofErr w:type="spellStart"/>
       <w:r>
@@ -2782,12 +2428,10 @@
     </w:p>
     <w:p>
       <w:proofErr w:type="spellStart"/>
-      <w:proofErr w:type="gramStart"/>
       <w:r>
         <w:t>Its</w:t>
       </w:r>
       <w:proofErr w:type="spellEnd"/>
-      <w:proofErr w:type="gramEnd"/>
       <w:r>
         <w:t xml:space="preserve"> like PHP or if you have made a si</w:t>
       </w:r>
@@ -2795,15 +2439,7 @@
         <w:t>m</w:t>
       </w:r>
       <w:r>
-        <w:t xml:space="preserve">ple html </w:t>
-      </w:r>
-      <w:proofErr w:type="gramStart"/>
-      <w:r>
-        <w:t>sites</w:t>
-      </w:r>
-      <w:proofErr w:type="gramEnd"/>
-      <w:r>
-        <w:t>.</w:t>
+        <w:t>ple html sites.</w:t>
       </w:r>
     </w:p>
     <w:p>
@@ -2828,28 +2464,15 @@
         <w:t xml:space="preserve">It’s the same in </w:t>
       </w:r>
       <w:proofErr w:type="spellStart"/>
-      <w:proofErr w:type="gramStart"/>
       <w:r>
         <w:t>jsx</w:t>
       </w:r>
       <w:proofErr w:type="spellEnd"/>
       <w:r>
-        <w:t>(</w:t>
-      </w:r>
-      <w:proofErr w:type="gramEnd"/>
-      <w:r>
-        <w:t xml:space="preserve">here I am wrong) </w:t>
-      </w:r>
-      <w:r>
-        <w:t xml:space="preserve">this Is </w:t>
-      </w:r>
-      <w:proofErr w:type="gramStart"/>
-      <w:r>
-        <w:t>file based</w:t>
-      </w:r>
-      <w:proofErr w:type="gramEnd"/>
-      <w:r>
-        <w:t xml:space="preserve"> routing </w:t>
+        <w:t xml:space="preserve">(here I am wrong) </w:t>
+      </w:r>
+      <w:r>
+        <w:t xml:space="preserve">this Is file based routing </w:t>
       </w:r>
     </w:p>
     <w:p>
@@ -2953,24 +2576,14 @@
     </w:p>
     <w:p>
       <w:r>
-        <w:t xml:space="preserve">What actually happens is that whatever comes after the defined slug in the app or its subfolder is treated as a parameter like mostly last text in the </w:t>
-      </w:r>
-      <w:proofErr w:type="spellStart"/>
-      <w:r>
-        <w:t>url</w:t>
-      </w:r>
-      <w:proofErr w:type="spellEnd"/>
-      <w:r>
-        <w:t xml:space="preserve"> after </w:t>
-      </w:r>
-      <w:proofErr w:type="gramStart"/>
+        <w:t xml:space="preserve">What actually happens is that whatever comes after the defined slug in the app or its subfolder is treated as a parameter like mostly last text in the url after </w:t>
+      </w:r>
       <w:r>
         <w:t xml:space="preserve">last  </w:t>
       </w:r>
       <w:r>
         <w:t>/</w:t>
       </w:r>
-      <w:proofErr w:type="gramEnd"/>
       <w:r>
         <w:t>(who knows)</w:t>
       </w:r>
@@ -2986,15 +2599,7 @@
         <w:t xml:space="preserve">According to Teacher you can add square brackets </w:t>
       </w:r>
       <w:r>
-        <w:t xml:space="preserve">to the last of </w:t>
-      </w:r>
-      <w:proofErr w:type="spellStart"/>
-      <w:r>
-        <w:t>url</w:t>
-      </w:r>
-      <w:proofErr w:type="spellEnd"/>
-      <w:r>
-        <w:t xml:space="preserve"> </w:t>
+        <w:t xml:space="preserve">to the last of url </w:t>
       </w:r>
       <w:r>
         <w:t>to add dynamic routes (who knows)</w:t>
@@ -3043,15 +2648,7 @@
         <w:t>the component</w:t>
       </w:r>
       <w:r>
-        <w:t xml:space="preserve"> </w:t>
-      </w:r>
-      <w:proofErr w:type="gramStart"/>
-      <w:r>
-        <w:t>look</w:t>
-      </w:r>
-      <w:proofErr w:type="gramEnd"/>
-      <w:r>
-        <w:t xml:space="preserve"> like below</w:t>
+        <w:t xml:space="preserve"> look like below</w:t>
       </w:r>
     </w:p>
     <w:p>
@@ -3102,15 +2699,7 @@
     </w:p>
     <w:p>
       <w:r>
-        <w:t xml:space="preserve">Teacher will tell us enough </w:t>
-      </w:r>
-      <w:proofErr w:type="spellStart"/>
-      <w:r>
-        <w:t>javascript</w:t>
-      </w:r>
-      <w:proofErr w:type="spellEnd"/>
-      <w:r>
-        <w:t xml:space="preserve"> o</w:t>
+        <w:t>Teacher will tell us enough javascript o</w:t>
       </w:r>
       <w:r>
         <w:t>f</w:t>
@@ -3127,15 +2716,7 @@
         <w:t xml:space="preserve">We will discuss topic that you may get stuck </w:t>
       </w:r>
       <w:r>
-        <w:t xml:space="preserve">in </w:t>
-      </w:r>
-      <w:proofErr w:type="spellStart"/>
-      <w:r>
-        <w:t>js</w:t>
-      </w:r>
-      <w:proofErr w:type="spellEnd"/>
-      <w:r>
-        <w:t xml:space="preserve"> we have</w:t>
+        <w:t>in js we have</w:t>
       </w:r>
     </w:p>
     <w:p>
@@ -3234,15 +2815,7 @@
         <w:t>React was made so that user can easily create user interfaces</w:t>
       </w:r>
       <w:r>
-        <w:t xml:space="preserve"> and we can do event binding </w:t>
-      </w:r>
-      <w:proofErr w:type="gramStart"/>
-      <w:r>
-        <w:t>properly(</w:t>
-      </w:r>
-      <w:proofErr w:type="gramEnd"/>
-      <w:r>
-        <w:t>who knows)</w:t>
+        <w:t xml:space="preserve"> and we can do event binding properly(who knows)</w:t>
       </w:r>
     </w:p>
     <w:p>
@@ -3283,15 +2856,7 @@
         <w:t xml:space="preserve"> dynamically like element in the website</w:t>
       </w:r>
       <w:r>
-        <w:t xml:space="preserve"> then by </w:t>
-      </w:r>
-      <w:proofErr w:type="spellStart"/>
-      <w:r>
-        <w:t>js</w:t>
-      </w:r>
-      <w:proofErr w:type="spellEnd"/>
-      <w:r>
-        <w:t xml:space="preserve"> code </w:t>
+        <w:t xml:space="preserve"> then by js code </w:t>
       </w:r>
       <w:r>
         <w:t>you can do so</w:t>
@@ -3311,51 +2876,22 @@
         <w:t xml:space="preserve"> content</w:t>
       </w:r>
       <w:r>
-        <w:t xml:space="preserve"> dynamically </w:t>
-      </w:r>
-      <w:proofErr w:type="gramStart"/>
-      <w:r>
-        <w:t>change</w:t>
-      </w:r>
-      <w:proofErr w:type="gramEnd"/>
-      <w:r>
-        <w:t xml:space="preserve"> </w:t>
-      </w:r>
-      <w:r>
-        <w:t xml:space="preserve">then we write a very simple code in which I will say if I scroll then change a particular </w:t>
-      </w:r>
-      <w:proofErr w:type="gramStart"/>
-      <w:r>
-        <w:t>var</w:t>
-      </w:r>
-      <w:r>
-        <w:t>iable(</w:t>
-      </w:r>
-      <w:proofErr w:type="gramEnd"/>
-      <w:r>
-        <w:t>m</w:t>
+        <w:t xml:space="preserve"> dynamically change </w:t>
+      </w:r>
+      <w:r>
+        <w:t>then we write a very simple code in which I will say if I scroll then change a particular var</w:t>
+      </w:r>
+      <w:r>
+        <w:t>iable(m</w:t>
       </w:r>
       <w:r>
         <w:t>ay</w:t>
       </w:r>
       <w:r>
-        <w:t xml:space="preserve">be representing the content in </w:t>
-      </w:r>
-      <w:proofErr w:type="gramStart"/>
-      <w:r>
-        <w:t>elements )</w:t>
-      </w:r>
-      <w:proofErr w:type="gramEnd"/>
-      <w:r>
-        <w:t xml:space="preserve"> and that variable will be </w:t>
-      </w:r>
-      <w:proofErr w:type="gramStart"/>
-      <w:r>
-        <w:t>state(</w:t>
-      </w:r>
-      <w:proofErr w:type="gramEnd"/>
-      <w:r>
-        <w:t>who knows)</w:t>
+        <w:t>be representing the content in elements )</w:t>
+      </w:r>
+      <w:r>
+        <w:t xml:space="preserve"> and that variable will be state(who knows)</w:t>
       </w:r>
       <w:r>
         <w:t xml:space="preserve"> so this is a concept in React. </w:t>
@@ -3476,15 +3012,7 @@
     </w:p>
     <w:p>
       <w:r>
-        <w:t xml:space="preserve">We can use spread </w:t>
-      </w:r>
-      <w:proofErr w:type="gramStart"/>
-      <w:r>
-        <w:t>operator  to</w:t>
-      </w:r>
-      <w:proofErr w:type="gramEnd"/>
-      <w:r>
-        <w:t xml:space="preserve"> pass </w:t>
+        <w:t xml:space="preserve">We can use spread operator  to pass </w:t>
       </w:r>
       <w:r>
         <w:t xml:space="preserve">the elements in the array to pass as an argument (in the order they are in the array) </w:t>
@@ -3514,83 +3042,46 @@
     </w:p>
     <w:p>
       <w:r>
-        <w:t xml:space="preserve">Next topic </w:t>
-      </w:r>
-      <w:proofErr w:type="gramStart"/>
-      <w:r>
-        <w:t>is promises</w:t>
-      </w:r>
-      <w:proofErr w:type="gramEnd"/>
+        <w:t xml:space="preserve">Next topic is promises </w:t>
+      </w:r>
+      <w:r>
+        <w:t xml:space="preserve">and callbacks </w:t>
+      </w:r>
+    </w:p>
+    <w:p>
+      <w:r>
+        <w:t xml:space="preserve">Promises is something that will happen </w:t>
+      </w:r>
+      <w:r>
+        <w:t xml:space="preserve">bit it has not happened yet It </w:t>
+      </w:r>
+      <w:proofErr w:type="spellStart"/>
+      <w:r>
+        <w:t>si</w:t>
+      </w:r>
+      <w:proofErr w:type="spellEnd"/>
+      <w:r>
+        <w:t xml:space="preserve"> going to happen</w:t>
+      </w:r>
+      <w:r>
+        <w:t xml:space="preserve"> but it is going to happen and when it will be resolved</w:t>
+      </w:r>
+      <w:r>
+        <w:t>(firm decision)</w:t>
+      </w:r>
+      <w:r>
+        <w:t xml:space="preserve"> and if it’s failed</w:t>
+      </w:r>
       <w:r>
         <w:t xml:space="preserve"> </w:t>
       </w:r>
       <w:r>
-        <w:t xml:space="preserve">and callbacks </w:t>
-      </w:r>
-    </w:p>
-    <w:p>
-      <w:r>
-        <w:t xml:space="preserve">Promises </w:t>
-      </w:r>
-      <w:proofErr w:type="gramStart"/>
-      <w:r>
-        <w:t>is</w:t>
-      </w:r>
-      <w:proofErr w:type="gramEnd"/>
-      <w:r>
-        <w:t xml:space="preserve"> something that will happen </w:t>
-      </w:r>
-      <w:r>
-        <w:t xml:space="preserve">bit it has not happened yet </w:t>
-      </w:r>
-      <w:proofErr w:type="gramStart"/>
-      <w:r>
-        <w:t>It</w:t>
-      </w:r>
-      <w:proofErr w:type="gramEnd"/>
-      <w:r>
-        <w:t xml:space="preserve"> </w:t>
-      </w:r>
-      <w:proofErr w:type="spellStart"/>
-      <w:r>
-        <w:t>si</w:t>
-      </w:r>
-      <w:proofErr w:type="spellEnd"/>
-      <w:r>
-        <w:t xml:space="preserve"> going to happen</w:t>
-      </w:r>
-      <w:r>
-        <w:t xml:space="preserve"> but it is going to happen and when it will be </w:t>
-      </w:r>
-      <w:proofErr w:type="gramStart"/>
-      <w:r>
-        <w:t>resolved</w:t>
-      </w:r>
-      <w:r>
-        <w:t>(</w:t>
-      </w:r>
-      <w:proofErr w:type="gramEnd"/>
-      <w:r>
-        <w:t>firm decision)</w:t>
-      </w:r>
-      <w:r>
-        <w:t xml:space="preserve"> and if it’s failed</w:t>
-      </w:r>
-      <w:r>
-        <w:t xml:space="preserve"> </w:t>
-      </w:r>
-      <w:r>
         <w:t>then it will be told to you (who knows)</w:t>
       </w:r>
     </w:p>
     <w:p>
-      <w:proofErr w:type="gramStart"/>
-      <w:r>
-        <w:t>So</w:t>
-      </w:r>
-      <w:proofErr w:type="gramEnd"/>
-      <w:r>
-        <w:t xml:space="preserve"> when promises get resolved then it do something </w:t>
+      <w:r>
+        <w:t xml:space="preserve">So when promises get resolved then it do something </w:t>
       </w:r>
       <w:r>
         <w:t xml:space="preserve">when promises get resolved </w:t>
@@ -3621,15 +3112,7 @@
       </w:r>
       <w:proofErr w:type="spellEnd"/>
       <w:r>
-        <w:t xml:space="preserve"> function can be made and inside it </w:t>
-      </w:r>
-      <w:proofErr w:type="gramStart"/>
-      <w:r>
-        <w:t>there</w:t>
-      </w:r>
-      <w:proofErr w:type="gramEnd"/>
-      <w:r>
-        <w:t xml:space="preserve"> will be methods that are retu</w:t>
+        <w:t xml:space="preserve"> function can be made and inside it there will be methods that are retu</w:t>
       </w:r>
       <w:r>
         <w:t>r</w:t>
@@ -3710,37 +3193,16 @@
       </w:r>
     </w:p>
     <w:p>
-      <w:proofErr w:type="gramStart"/>
-      <w:r>
-        <w:t>So</w:t>
-      </w:r>
-      <w:proofErr w:type="gramEnd"/>
-      <w:r>
-        <w:t xml:space="preserve"> there are concept of map, </w:t>
-      </w:r>
-      <w:proofErr w:type="gramStart"/>
-      <w:r>
-        <w:t xml:space="preserve">filters </w:t>
-      </w:r>
-      <w:r>
-        <w:t xml:space="preserve"> and</w:t>
-      </w:r>
-      <w:proofErr w:type="gramEnd"/>
-      <w:r>
-        <w:t xml:space="preserve"> reduce </w:t>
-      </w:r>
-    </w:p>
-    <w:p>
-      <w:r>
-        <w:t xml:space="preserve">To learn </w:t>
-      </w:r>
-      <w:proofErr w:type="gramStart"/>
-      <w:r>
-        <w:t>more</w:t>
-      </w:r>
-      <w:proofErr w:type="gramEnd"/>
-      <w:r>
-        <w:t xml:space="preserve"> we are going to make blog named as </w:t>
+      <w:r>
+        <w:t xml:space="preserve">So there are concept of map, filters </w:t>
+      </w:r>
+      <w:r>
+        <w:t xml:space="preserve"> and reduce </w:t>
+      </w:r>
+    </w:p>
+    <w:p>
+      <w:r>
+        <w:t xml:space="preserve">To learn more we are going to make blog named as </w:t>
       </w:r>
       <w:r>
         <w:t>“</w:t>
@@ -3765,15 +3227,7 @@
       </w:r>
       <w:proofErr w:type="spellEnd"/>
       <w:r>
-        <w:t xml:space="preserve"> </w:t>
-      </w:r>
-      <w:proofErr w:type="spellStart"/>
-      <w:r>
-        <w:t>js</w:t>
-      </w:r>
-      <w:proofErr w:type="spellEnd"/>
-      <w:r>
-        <w:t xml:space="preserve"> helps us in SEO</w:t>
+        <w:t xml:space="preserve"> js helps us in SEO</w:t>
       </w:r>
     </w:p>
     <w:p>
@@ -3846,15 +3300,7 @@
         <w:t>and make it more profitable</w:t>
       </w:r>
       <w:r>
-        <w:t xml:space="preserve"> and he will </w:t>
-      </w:r>
-      <w:proofErr w:type="gramStart"/>
-      <w:r>
-        <w:t>tells</w:t>
-      </w:r>
-      <w:proofErr w:type="gramEnd"/>
-      <w:r>
-        <w:t xml:space="preserve"> us h</w:t>
+        <w:t xml:space="preserve"> and he will tells us h</w:t>
       </w:r>
       <w:r>
         <w:t>o</w:t>
@@ -3886,15 +3332,7 @@
     </w:p>
     <w:p>
       <w:r>
-        <w:t xml:space="preserve">What are core web </w:t>
-      </w:r>
-      <w:proofErr w:type="gramStart"/>
-      <w:r>
-        <w:t>vitals(</w:t>
-      </w:r>
-      <w:proofErr w:type="gramEnd"/>
-      <w:r>
-        <w:t xml:space="preserve">who knows) </w:t>
+        <w:t xml:space="preserve">What are core web vitals(who knows) </w:t>
       </w:r>
       <w:r>
         <w:t>Is your page</w:t>
@@ -3906,18 +3344,10 @@
         <w:t xml:space="preserve"> too slow</w:t>
       </w:r>
       <w:r>
-        <w:t xml:space="preserve">. If it Is too slow then what page is slow and </w:t>
-      </w:r>
-      <w:proofErr w:type="gramStart"/>
-      <w:r>
-        <w:t xml:space="preserve">then  </w:t>
-      </w:r>
-      <w:r>
-        <w:t>how</w:t>
-      </w:r>
-      <w:proofErr w:type="gramEnd"/>
-      <w:r>
-        <w:t xml:space="preserve"> to im</w:t>
+        <w:t xml:space="preserve">. If it Is too slow then what page is slow and then  </w:t>
+      </w:r>
+      <w:r>
+        <w:t>how to im</w:t>
       </w:r>
       <w:r>
         <w:t>p</w:t>
@@ -3960,15 +3390,7 @@
         <w:t xml:space="preserve"> or next image</w:t>
       </w:r>
       <w:r>
-        <w:t xml:space="preserve"> and there are many other </w:t>
-      </w:r>
-      <w:proofErr w:type="gramStart"/>
-      <w:r>
-        <w:t>concept</w:t>
-      </w:r>
-      <w:proofErr w:type="gramEnd"/>
-      <w:r>
-        <w:t xml:space="preserve"> in next.js</w:t>
+        <w:t xml:space="preserve"> and there are many other concept in next.js</w:t>
       </w:r>
     </w:p>
     <w:p>
@@ -4033,87 +3455,55 @@
         <w:t xml:space="preserve">skills, </w:t>
       </w:r>
       <w:r>
-        <w:t xml:space="preserve">quality </w:t>
-      </w:r>
-      <w:proofErr w:type="gramStart"/>
-      <w:r>
-        <w:t xml:space="preserve">work </w:t>
+        <w:t xml:space="preserve">quality work </w:t>
+      </w:r>
+      <w:r>
+        <w:t xml:space="preserve">, who hunts for bugs </w:t>
+      </w:r>
+      <w:r>
+        <w:t xml:space="preserve">and in blogs he shares his experience. </w:t>
+      </w:r>
+    </w:p>
+    <w:p>
+      <w:r>
+        <w:t xml:space="preserve">We make a Hunting Coder next app </w:t>
+      </w:r>
+      <w:r>
+        <w:t xml:space="preserve">by tunning the create command in </w:t>
+      </w:r>
+      <w:proofErr w:type="spellStart"/>
+      <w:r>
+        <w:t>powershell</w:t>
+      </w:r>
+      <w:proofErr w:type="spellEnd"/>
+      <w:r>
+        <w:t xml:space="preserve"> (Teacher will explain later)</w:t>
+      </w:r>
+    </w:p>
+    <w:p>
+      <w:r>
+        <w:t>Teacher says yen is very fast.</w:t>
+      </w:r>
+    </w:p>
+    <w:p>
+      <w:r>
+        <w:t>Instead of yarn run dev you can also write yarn dev(who knows)</w:t>
+      </w:r>
+    </w:p>
+    <w:p>
+      <w:r>
+        <w:t>In this website according to teacher the hunting coder solve a problem in an easy way if a difficult methos exist here.</w:t>
+      </w:r>
+    </w:p>
+    <w:p>
+      <w:r>
+        <w:t>If you do any silly mistakes like closing tag without opening</w:t>
       </w:r>
       <w:r>
         <w:t>,</w:t>
       </w:r>
-      <w:proofErr w:type="gramEnd"/>
-      <w:r>
-        <w:t xml:space="preserve"> who hunts for bugs </w:t>
-      </w:r>
-      <w:r>
-        <w:t xml:space="preserve">and in blogs he shares his experience. </w:t>
-      </w:r>
-    </w:p>
-    <w:p>
-      <w:r>
-        <w:t xml:space="preserve">We make a Hunting Coder next app </w:t>
-      </w:r>
-      <w:r>
-        <w:t xml:space="preserve">by tunning the create command in </w:t>
-      </w:r>
-      <w:proofErr w:type="spellStart"/>
-      <w:r>
-        <w:t>powershell</w:t>
-      </w:r>
-      <w:proofErr w:type="spellEnd"/>
-      <w:r>
-        <w:t xml:space="preserve"> (Teacher will explain later)</w:t>
-      </w:r>
-    </w:p>
-    <w:p>
-      <w:r>
-        <w:t>Teacher says yen is very fast.</w:t>
-      </w:r>
-    </w:p>
-    <w:p>
-      <w:r>
-        <w:t xml:space="preserve">Instead of yarn run dev you can also write yarn </w:t>
-      </w:r>
-      <w:proofErr w:type="gramStart"/>
-      <w:r>
-        <w:t>dev(</w:t>
-      </w:r>
-      <w:proofErr w:type="gramEnd"/>
-      <w:r>
-        <w:t>who knows)</w:t>
-      </w:r>
-    </w:p>
-    <w:p>
-      <w:r>
-        <w:t xml:space="preserve">In this website according to teacher the hunting coder </w:t>
-      </w:r>
-      <w:proofErr w:type="gramStart"/>
-      <w:r>
-        <w:t>solve</w:t>
-      </w:r>
-      <w:proofErr w:type="gramEnd"/>
-      <w:r>
-        <w:t xml:space="preserve"> a problem in an easy way if a difficult methos exist here.</w:t>
-      </w:r>
-    </w:p>
-    <w:p>
-      <w:r>
-        <w:t>If you do any silly mistakes like closing tag without opening</w:t>
-      </w:r>
-      <w:r>
-        <w:t>,</w:t>
-      </w:r>
-      <w:r>
-        <w:t xml:space="preserve"> HTML tolerate this type of </w:t>
-      </w:r>
-      <w:proofErr w:type="gramStart"/>
-      <w:r>
-        <w:t>error(</w:t>
-      </w:r>
-      <w:proofErr w:type="gramEnd"/>
-      <w:r>
-        <w:t>I don’t know how)</w:t>
+      <w:r>
+        <w:t xml:space="preserve"> HTML tolerate this type of error(I don’t know how)</w:t>
       </w:r>
       <w:r>
         <w:t xml:space="preserve"> but </w:t>
@@ -4124,138 +3514,58 @@
       </w:r>
       <w:proofErr w:type="spellEnd"/>
       <w:r>
+        <w:t xml:space="preserve"> don’t </w:t>
+      </w:r>
+      <w:r>
+        <w:t xml:space="preserve"> . Sometimes </w:t>
+      </w:r>
+      <w:proofErr w:type="spellStart"/>
+      <w:r>
+        <w:t>een</w:t>
+      </w:r>
+      <w:proofErr w:type="spellEnd"/>
+      <w:r>
+        <w:t xml:space="preserve"> js tolerate some erro</w:t>
+      </w:r>
+      <w:r>
+        <w:t>r</w:t>
+      </w:r>
+      <w:r>
+        <w:t>s</w:t>
+      </w:r>
+      <w:r>
+        <w:t xml:space="preserve"> like you are not adding semi colon</w:t>
+      </w:r>
+      <w:r>
+        <w:t>(who knows)</w:t>
+      </w:r>
+      <w:r>
+        <w:t xml:space="preserve"> If in </w:t>
+      </w:r>
+      <w:proofErr w:type="spellStart"/>
+      <w:r>
+        <w:t>htlm</w:t>
+      </w:r>
+      <w:proofErr w:type="spellEnd"/>
+      <w:r>
+        <w:t xml:space="preserve"> you made an opening tag without closing it then browser parses </w:t>
+      </w:r>
+      <w:r>
+        <w:t xml:space="preserve">It according to it. </w:t>
+      </w:r>
+    </w:p>
+    <w:p>
+      <w:r>
+        <w:t xml:space="preserve">The logic looks simple when we work with html, css and js but when we are In next js </w:t>
+      </w:r>
+      <w:r>
+        <w:t>where component are exported (who knows)</w:t>
+      </w:r>
+      <w:r>
         <w:t xml:space="preserve"> </w:t>
       </w:r>
-      <w:proofErr w:type="gramStart"/>
-      <w:r>
-        <w:t xml:space="preserve">don’t </w:t>
-      </w:r>
-      <w:r>
-        <w:t xml:space="preserve"> .</w:t>
-      </w:r>
-      <w:proofErr w:type="gramEnd"/>
-      <w:r>
-        <w:t xml:space="preserve"> Sometimes </w:t>
-      </w:r>
-      <w:proofErr w:type="spellStart"/>
-      <w:r>
-        <w:t>een</w:t>
-      </w:r>
-      <w:proofErr w:type="spellEnd"/>
-      <w:r>
-        <w:t xml:space="preserve"> </w:t>
-      </w:r>
-      <w:proofErr w:type="spellStart"/>
-      <w:r>
-        <w:t>js</w:t>
-      </w:r>
-      <w:proofErr w:type="spellEnd"/>
-      <w:r>
-        <w:t xml:space="preserve"> tolerate some erro</w:t>
-      </w:r>
-      <w:r>
-        <w:t>r</w:t>
-      </w:r>
-      <w:r>
-        <w:t>s</w:t>
-      </w:r>
-      <w:r>
-        <w:t xml:space="preserve"> like you are not adding semi </w:t>
-      </w:r>
-      <w:proofErr w:type="gramStart"/>
-      <w:r>
-        <w:t>colon</w:t>
-      </w:r>
-      <w:r>
-        <w:t>(</w:t>
-      </w:r>
-      <w:proofErr w:type="gramEnd"/>
-      <w:r>
-        <w:t>who knows)</w:t>
-      </w:r>
-      <w:r>
-        <w:t xml:space="preserve"> If in </w:t>
-      </w:r>
-      <w:proofErr w:type="spellStart"/>
-      <w:r>
-        <w:t>htlm</w:t>
-      </w:r>
-      <w:proofErr w:type="spellEnd"/>
-      <w:r>
-        <w:t xml:space="preserve"> you made an opening tag without closing it then browser parses </w:t>
-      </w:r>
-      <w:r>
-        <w:t xml:space="preserve">It according to it. </w:t>
-      </w:r>
-    </w:p>
-    <w:p>
-      <w:r>
-        <w:t xml:space="preserve">The logic looks </w:t>
-      </w:r>
-      <w:proofErr w:type="gramStart"/>
-      <w:r>
-        <w:t>simple</w:t>
-      </w:r>
-      <w:proofErr w:type="gramEnd"/>
-      <w:r>
-        <w:t xml:space="preserve"> when we work with html, </w:t>
-      </w:r>
-      <w:proofErr w:type="spellStart"/>
-      <w:r>
-        <w:t>css</w:t>
-      </w:r>
-      <w:proofErr w:type="spellEnd"/>
-      <w:r>
-        <w:t xml:space="preserve"> and </w:t>
-      </w:r>
-      <w:proofErr w:type="spellStart"/>
-      <w:r>
-        <w:t>js</w:t>
-      </w:r>
-      <w:proofErr w:type="spellEnd"/>
-      <w:r>
-        <w:t xml:space="preserve"> but when we are </w:t>
-      </w:r>
-      <w:proofErr w:type="gramStart"/>
-      <w:r>
-        <w:t>In</w:t>
-      </w:r>
-      <w:proofErr w:type="gramEnd"/>
-      <w:r>
-        <w:t xml:space="preserve"> next </w:t>
-      </w:r>
-      <w:proofErr w:type="spellStart"/>
-      <w:r>
-        <w:t>js</w:t>
-      </w:r>
-      <w:proofErr w:type="spellEnd"/>
-      <w:r>
-        <w:t xml:space="preserve"> </w:t>
-      </w:r>
-      <w:r>
-        <w:t xml:space="preserve">where component </w:t>
-      </w:r>
-      <w:proofErr w:type="gramStart"/>
-      <w:r>
-        <w:t>are</w:t>
-      </w:r>
-      <w:proofErr w:type="gramEnd"/>
-      <w:r>
-        <w:t xml:space="preserve"> exported (who knows)</w:t>
-      </w:r>
-      <w:r>
-        <w:t xml:space="preserve"> </w:t>
-      </w:r>
-      <w:r>
-        <w:t xml:space="preserve">to make it easier Next </w:t>
-      </w:r>
-      <w:proofErr w:type="spellStart"/>
-      <w:r>
-        <w:t>js</w:t>
-      </w:r>
-      <w:proofErr w:type="spellEnd"/>
-      <w:r>
-        <w:t xml:space="preserve"> use to have a Head component but not anymore Now we </w:t>
+      <w:r>
+        <w:t xml:space="preserve">to make it easier Next js use to have a Head component but not anymore Now we </w:t>
       </w:r>
       <w:proofErr w:type="spellStart"/>
       <w:r>
@@ -4325,15 +3635,7 @@
         <w:t xml:space="preserve">Next </w:t>
       </w:r>
       <w:r>
-        <w:t xml:space="preserve">Head component was used to change title of the </w:t>
-      </w:r>
-      <w:proofErr w:type="gramStart"/>
-      <w:r>
-        <w:t>page(</w:t>
-      </w:r>
-      <w:proofErr w:type="gramEnd"/>
-      <w:r>
-        <w:t>or inject c</w:t>
+        <w:t>Head component was used to change title of the page(or inject c</w:t>
       </w:r>
       <w:r>
         <w:t>ontent</w:t>
@@ -4356,15 +3658,7 @@
         <w:t xml:space="preserve">Next </w:t>
       </w:r>
       <w:r>
-        <w:t xml:space="preserve">head component </w:t>
-      </w:r>
-      <w:proofErr w:type="gramStart"/>
-      <w:r>
-        <w:t>help</w:t>
-      </w:r>
-      <w:proofErr w:type="gramEnd"/>
-      <w:r>
-        <w:t xml:space="preserve"> us to edit the head</w:t>
+        <w:t>head component help us to edit the head</w:t>
       </w:r>
       <w:r>
         <w:t xml:space="preserve"> tag</w:t>
@@ -4403,28 +3697,12 @@
       </w:r>
       <w:proofErr w:type="spellEnd"/>
       <w:r>
-        <w:t xml:space="preserve"> </w:t>
-      </w:r>
-      <w:proofErr w:type="spellStart"/>
-      <w:r>
-        <w:t>js</w:t>
-      </w:r>
-      <w:proofErr w:type="spellEnd"/>
-      <w:r>
-        <w:t xml:space="preserve"> feel (alas not anymore)</w:t>
-      </w:r>
-    </w:p>
-    <w:p>
-      <w:r>
-        <w:t xml:space="preserve">Can we do it by </w:t>
-      </w:r>
-      <w:proofErr w:type="spellStart"/>
-      <w:r>
-        <w:t>js</w:t>
-      </w:r>
-      <w:proofErr w:type="spellEnd"/>
-      <w:r>
-        <w:t xml:space="preserve"> obviously we could do it</w:t>
+        <w:t xml:space="preserve"> js feel (alas not anymore)</w:t>
+      </w:r>
+    </w:p>
+    <w:p>
+      <w:r>
+        <w:t>Can we do it by js obviously we could do it</w:t>
       </w:r>
       <w:r>
         <w:t xml:space="preserve"> Title can be set dynamically like you do in react.</w:t>
@@ -4432,15 +3710,7 @@
     </w:p>
     <w:p>
       <w:r>
-        <w:t xml:space="preserve">But next </w:t>
-      </w:r>
-      <w:proofErr w:type="spellStart"/>
-      <w:r>
-        <w:t>js</w:t>
-      </w:r>
-      <w:proofErr w:type="spellEnd"/>
-      <w:r>
-        <w:t xml:space="preserve"> gives us a convenience function.</w:t>
+        <w:t>But next js gives us a convenience function.</w:t>
       </w:r>
     </w:p>
     <w:p>
@@ -4510,38 +3780,17 @@
       </w:r>
     </w:p>
     <w:p>
-      <w:proofErr w:type="gramStart"/>
-      <w:r>
-        <w:t>So</w:t>
-      </w:r>
-      <w:proofErr w:type="gramEnd"/>
-      <w:r>
-        <w:t xml:space="preserve"> this was Head OK? Now suppose if you want to add external script </w:t>
-      </w:r>
-      <w:r>
-        <w:t xml:space="preserve">Let us say we want to add google </w:t>
-      </w:r>
-      <w:proofErr w:type="gramStart"/>
-      <w:r>
-        <w:t xml:space="preserve">analytics </w:t>
-      </w:r>
-      <w:r>
-        <w:t>,</w:t>
-      </w:r>
-      <w:proofErr w:type="gramEnd"/>
-      <w:r>
-        <w:t xml:space="preserve"> consider we want to add search console </w:t>
-      </w:r>
-      <w:proofErr w:type="gramStart"/>
-      <w:r>
-        <w:t>code</w:t>
-      </w:r>
-      <w:r>
-        <w:t>(</w:t>
-      </w:r>
-      <w:proofErr w:type="gramEnd"/>
-      <w:r>
-        <w:t>who knows)</w:t>
+      <w:r>
+        <w:t xml:space="preserve">So this was Head OK? Now suppose if you want to add external script </w:t>
+      </w:r>
+      <w:r>
+        <w:t xml:space="preserve">Let us say we want to add google analytics </w:t>
+      </w:r>
+      <w:r>
+        <w:t>, consider we want to add search console code</w:t>
+      </w:r>
+      <w:r>
+        <w:t>(who knows)</w:t>
       </w:r>
       <w:r>
         <w:t>.</w:t>
@@ -4567,26 +3816,10 @@
         <w:t xml:space="preserve"> </w:t>
       </w:r>
       <w:r>
-        <w:t xml:space="preserve">then how we will </w:t>
-      </w:r>
-      <w:proofErr w:type="spellStart"/>
-      <w:r>
-        <w:t>js</w:t>
-      </w:r>
-      <w:proofErr w:type="spellEnd"/>
-      <w:r>
-        <w:t xml:space="preserve"> in any page </w:t>
-      </w:r>
-      <w:r>
-        <w:t xml:space="preserve">so we can add external </w:t>
-      </w:r>
-      <w:proofErr w:type="spellStart"/>
-      <w:r>
-        <w:t>js</w:t>
-      </w:r>
-      <w:proofErr w:type="spellEnd"/>
-      <w:r>
-        <w:t xml:space="preserve"> in our page so we can add google ads and google analytics scripts </w:t>
+        <w:t xml:space="preserve">then how we will js in any page </w:t>
+      </w:r>
+      <w:r>
+        <w:t xml:space="preserve">so we can add external js in our page so we can add google ads and google analytics scripts </w:t>
       </w:r>
     </w:p>
     <w:p>
@@ -4599,19 +3832,14 @@
         <w:t xml:space="preserve"> it happens with</w:t>
       </w:r>
       <w:r>
+        <w:t xml:space="preserve"> js</w:t>
+      </w:r>
+      <w:r>
+        <w:t xml:space="preserve"> is that it takes more time</w:t>
+      </w:r>
+      <w:r>
         <w:t xml:space="preserve"> </w:t>
       </w:r>
-      <w:proofErr w:type="spellStart"/>
-      <w:r>
-        <w:t>js</w:t>
-      </w:r>
-      <w:proofErr w:type="spellEnd"/>
-      <w:r>
-        <w:t xml:space="preserve"> is that it takes more time</w:t>
-      </w:r>
-      <w:r>
-        <w:t xml:space="preserve"> </w:t>
-      </w:r>
       <w:r>
         <w:t xml:space="preserve">as execution becomes very heavy </w:t>
       </w:r>
@@ -4647,29 +3875,11 @@
       </w:r>
     </w:p>
     <w:p>
-      <w:proofErr w:type="gramStart"/>
-      <w:r>
-        <w:t>So</w:t>
-      </w:r>
-      <w:proofErr w:type="gramEnd"/>
-      <w:r>
-        <w:t xml:space="preserve"> what happens there is a Script component in next </w:t>
-      </w:r>
-      <w:proofErr w:type="spellStart"/>
-      <w:proofErr w:type="gramStart"/>
-      <w:r>
-        <w:t>js</w:t>
-      </w:r>
-      <w:proofErr w:type="spellEnd"/>
-      <w:r>
-        <w:t xml:space="preserve"> </w:t>
-      </w:r>
-      <w:r>
-        <w:t xml:space="preserve"> that</w:t>
-      </w:r>
-      <w:proofErr w:type="gramEnd"/>
-      <w:r>
-        <w:t xml:space="preserve"> we import form Next</w:t>
+      <w:r>
+        <w:t xml:space="preserve">So what happens there is a Script component in next js </w:t>
+      </w:r>
+      <w:r>
+        <w:t xml:space="preserve"> that we import form Next</w:t>
       </w:r>
       <w:r>
         <w:t>/script.</w:t>
@@ -4737,7 +3947,6 @@
         <w:t xml:space="preserve">its </w:t>
       </w:r>
       <w:proofErr w:type="spellStart"/>
-      <w:proofErr w:type="gramStart"/>
       <w:r>
         <w:t>nameis</w:t>
       </w:r>
@@ -4746,19 +3955,113 @@
         <w:t xml:space="preserve"> </w:t>
       </w:r>
       <w:r>
-        <w:t xml:space="preserve"> strategy</w:t>
-      </w:r>
-      <w:proofErr w:type="gramEnd"/>
+        <w:t xml:space="preserve"> strategy ( think so). One is </w:t>
+      </w:r>
+      <w:proofErr w:type="spellStart"/>
+      <w:r>
+        <w:t>lazyload</w:t>
+      </w:r>
+      <w:proofErr w:type="spellEnd"/>
       <w:r>
         <w:t xml:space="preserve"> </w:t>
       </w:r>
-      <w:proofErr w:type="gramStart"/>
-      <w:r>
-        <w:t>( think</w:t>
-      </w:r>
-      <w:proofErr w:type="gramEnd"/>
-      <w:r>
-        <w:t xml:space="preserve"> so). One is </w:t>
+      <w:r>
+        <w:t xml:space="preserve">that is when there will be free time. </w:t>
+      </w:r>
+      <w:r>
+        <w:t xml:space="preserve">When all our work is </w:t>
+      </w:r>
+      <w:proofErr w:type="spellStart"/>
+      <w:r>
+        <w:t>fne</w:t>
+      </w:r>
+      <w:proofErr w:type="spellEnd"/>
+      <w:r>
+        <w:t xml:space="preserve"> after that your script will be loaded.</w:t>
+      </w:r>
+    </w:p>
+    <w:p>
+      <w:r>
+        <w:t xml:space="preserve">You will want to use this </w:t>
+      </w:r>
+      <w:proofErr w:type="spellStart"/>
+      <w:r>
+        <w:t>inmost</w:t>
+      </w:r>
+      <w:proofErr w:type="spellEnd"/>
+      <w:r>
+        <w:t xml:space="preserve"> cases.</w:t>
+      </w:r>
+    </w:p>
+    <w:p>
+      <w:r>
+        <w:t xml:space="preserve">Another attribute is </w:t>
+      </w:r>
+      <w:proofErr w:type="spellStart"/>
+      <w:r>
+        <w:t>beforeInteractive</w:t>
+      </w:r>
+      <w:proofErr w:type="spellEnd"/>
+      <w:r>
+        <w:t xml:space="preserve"> </w:t>
+      </w:r>
+      <w:r>
+        <w:t xml:space="preserve">and another is </w:t>
+      </w:r>
+      <w:proofErr w:type="spellStart"/>
+      <w:r>
+        <w:t>afterInteractive</w:t>
+      </w:r>
+      <w:proofErr w:type="spellEnd"/>
+      <w:r>
+        <w:t>(default</w:t>
+      </w:r>
+    </w:p>
+    <w:p>
+      <w:r>
+        <w:t xml:space="preserve">So I add strategy and </w:t>
+      </w:r>
+      <w:r>
+        <w:t xml:space="preserve">give it value </w:t>
+      </w:r>
+      <w:proofErr w:type="spellStart"/>
+      <w:r>
+        <w:t>lazyOnload</w:t>
+      </w:r>
+      <w:proofErr w:type="spellEnd"/>
+      <w:r>
+        <w:t xml:space="preserve"> by this when the page is fully loaded then this script will run.</w:t>
+      </w:r>
+    </w:p>
+    <w:p>
+      <w:r>
+        <w:t xml:space="preserve">if you add any third party script then it make your page slow </w:t>
+      </w:r>
+      <w:r>
+        <w:t>Because for this script it don’t care about you</w:t>
+      </w:r>
+      <w:r>
+        <w:t xml:space="preserve"> whether your page is fast or slow They just want </w:t>
+      </w:r>
+      <w:r>
+        <w:t>us to use</w:t>
+      </w:r>
+      <w:r>
+        <w:t xml:space="preserve"> </w:t>
+      </w:r>
+      <w:r>
+        <w:t xml:space="preserve">their </w:t>
+      </w:r>
+      <w:r>
+        <w:t>service</w:t>
+      </w:r>
+      <w:r>
+        <w:t xml:space="preserve">. </w:t>
+      </w:r>
+    </w:p>
+    <w:p>
+      <w:r>
+        <w:t xml:space="preserve">If you say this script is slow then they will say do </w:t>
       </w:r>
       <w:proofErr w:type="spellStart"/>
       <w:r>
@@ -4769,225 +4072,51 @@
         <w:t xml:space="preserve"> </w:t>
       </w:r>
       <w:r>
-        <w:t xml:space="preserve">that is when there will be free time. </w:t>
-      </w:r>
-      <w:r>
-        <w:t xml:space="preserve">When all our work is </w:t>
-      </w:r>
-      <w:proofErr w:type="spellStart"/>
-      <w:r>
-        <w:t>fne</w:t>
-      </w:r>
-      <w:proofErr w:type="spellEnd"/>
-      <w:r>
-        <w:t xml:space="preserve"> after that your script will be loaded.</w:t>
-      </w:r>
-    </w:p>
-    <w:p>
-      <w:r>
-        <w:t xml:space="preserve">You will want to use </w:t>
-      </w:r>
-      <w:proofErr w:type="gramStart"/>
-      <w:r>
-        <w:t xml:space="preserve">this </w:t>
-      </w:r>
-      <w:proofErr w:type="spellStart"/>
-      <w:r>
-        <w:t>inmost</w:t>
-      </w:r>
-      <w:proofErr w:type="spellEnd"/>
-      <w:r>
-        <w:t xml:space="preserve"> cases</w:t>
-      </w:r>
-      <w:proofErr w:type="gramEnd"/>
+        <w:t>How to do it they won’t tell you</w:t>
+      </w:r>
+      <w:r>
+        <w:t xml:space="preserve">. With plane </w:t>
+      </w:r>
+      <w:r>
+        <w:t xml:space="preserve">simple </w:t>
+      </w:r>
+      <w:r>
+        <w:t xml:space="preserve">js </w:t>
+      </w:r>
+      <w:r>
+        <w:t>we</w:t>
+      </w:r>
+      <w:r>
+        <w:t xml:space="preserve"> can do this</w:t>
+      </w:r>
+      <w:r>
+        <w:t xml:space="preserve"> but in next js you can do this work easily.</w:t>
+      </w:r>
+    </w:p>
+    <w:p>
+      <w:r>
+        <w:t xml:space="preserve">Teacher is </w:t>
+      </w:r>
+      <w:proofErr w:type="spellStart"/>
+      <w:r>
+        <w:t>doin</w:t>
+      </w:r>
+      <w:proofErr w:type="spellEnd"/>
+      <w:r>
+        <w:t xml:space="preserve"> </w:t>
+      </w:r>
+      <w:proofErr w:type="spellStart"/>
+      <w:r>
+        <w:t>lazyonLoad</w:t>
+      </w:r>
+      <w:proofErr w:type="spellEnd"/>
       <w:r>
         <w:t>.</w:t>
       </w:r>
     </w:p>
     <w:p>
       <w:r>
-        <w:t xml:space="preserve">Another attribute is </w:t>
-      </w:r>
-      <w:proofErr w:type="spellStart"/>
-      <w:r>
-        <w:t>beforeInteractive</w:t>
-      </w:r>
-      <w:proofErr w:type="spellEnd"/>
-      <w:r>
-        <w:t xml:space="preserve"> </w:t>
-      </w:r>
-      <w:r>
-        <w:t xml:space="preserve">and another is </w:t>
-      </w:r>
-      <w:proofErr w:type="spellStart"/>
-      <w:proofErr w:type="gramStart"/>
-      <w:r>
-        <w:t>afterInteractive</w:t>
-      </w:r>
-      <w:proofErr w:type="spellEnd"/>
-      <w:r>
-        <w:t>(</w:t>
-      </w:r>
-      <w:proofErr w:type="gramEnd"/>
-      <w:r>
-        <w:t>default</w:t>
-      </w:r>
-    </w:p>
-    <w:p>
-      <w:proofErr w:type="gramStart"/>
-      <w:r>
-        <w:t>So</w:t>
-      </w:r>
-      <w:proofErr w:type="gramEnd"/>
-      <w:r>
-        <w:t xml:space="preserve"> I add strategy and </w:t>
-      </w:r>
-      <w:r>
-        <w:t xml:space="preserve">give it value </w:t>
-      </w:r>
-      <w:proofErr w:type="spellStart"/>
-      <w:r>
-        <w:t>lazyOnload</w:t>
-      </w:r>
-      <w:proofErr w:type="spellEnd"/>
-      <w:r>
-        <w:t xml:space="preserve"> by this when the page is fully loaded then this script will run.</w:t>
-      </w:r>
-    </w:p>
-    <w:p>
-      <w:r>
-        <w:t xml:space="preserve">if you add any </w:t>
-      </w:r>
-      <w:proofErr w:type="gramStart"/>
-      <w:r>
-        <w:t>third party</w:t>
-      </w:r>
-      <w:proofErr w:type="gramEnd"/>
-      <w:r>
-        <w:t xml:space="preserve"> script then it </w:t>
-      </w:r>
-      <w:proofErr w:type="gramStart"/>
-      <w:r>
-        <w:t>make</w:t>
-      </w:r>
-      <w:proofErr w:type="gramEnd"/>
-      <w:r>
-        <w:t xml:space="preserve"> your page slow </w:t>
-      </w:r>
-      <w:r>
-        <w:t xml:space="preserve">Because for this script it </w:t>
-      </w:r>
-      <w:proofErr w:type="gramStart"/>
-      <w:r>
-        <w:t>don’t</w:t>
-      </w:r>
-      <w:proofErr w:type="gramEnd"/>
-      <w:r>
-        <w:t xml:space="preserve"> care about you</w:t>
-      </w:r>
-      <w:r>
-        <w:t xml:space="preserve"> whether your page is fast or </w:t>
-      </w:r>
-      <w:proofErr w:type="gramStart"/>
-      <w:r>
-        <w:t>slow</w:t>
-      </w:r>
-      <w:proofErr w:type="gramEnd"/>
-      <w:r>
-        <w:t xml:space="preserve"> They just want </w:t>
-      </w:r>
-      <w:r>
-        <w:t>us to use</w:t>
-      </w:r>
-      <w:r>
-        <w:t xml:space="preserve"> </w:t>
-      </w:r>
-      <w:r>
-        <w:t xml:space="preserve">their </w:t>
-      </w:r>
-      <w:r>
-        <w:t>service</w:t>
-      </w:r>
-      <w:r>
-        <w:t xml:space="preserve">. </w:t>
-      </w:r>
-    </w:p>
-    <w:p>
-      <w:r>
-        <w:t xml:space="preserve">If you say this script is slow then they will say do </w:t>
-      </w:r>
-      <w:proofErr w:type="spellStart"/>
-      <w:r>
-        <w:t>lazyload</w:t>
-      </w:r>
-      <w:proofErr w:type="spellEnd"/>
-      <w:r>
-        <w:t xml:space="preserve"> </w:t>
-      </w:r>
-      <w:r>
-        <w:t>How to do it they won’t tell you</w:t>
-      </w:r>
-      <w:r>
-        <w:t xml:space="preserve">. With plane </w:t>
-      </w:r>
-      <w:r>
-        <w:t xml:space="preserve">simple </w:t>
-      </w:r>
-      <w:proofErr w:type="spellStart"/>
-      <w:r>
-        <w:t>js</w:t>
-      </w:r>
-      <w:proofErr w:type="spellEnd"/>
-      <w:r>
-        <w:t xml:space="preserve"> </w:t>
-      </w:r>
-      <w:r>
-        <w:t>we</w:t>
-      </w:r>
-      <w:r>
-        <w:t xml:space="preserve"> can do this</w:t>
-      </w:r>
-      <w:r>
-        <w:t xml:space="preserve"> but in next </w:t>
-      </w:r>
-      <w:proofErr w:type="spellStart"/>
-      <w:r>
-        <w:t>js</w:t>
-      </w:r>
-      <w:proofErr w:type="spellEnd"/>
-      <w:r>
-        <w:t xml:space="preserve"> you can do this work easily.</w:t>
-      </w:r>
-    </w:p>
-    <w:p>
-      <w:r>
-        <w:t xml:space="preserve">Teacher is </w:t>
-      </w:r>
-      <w:proofErr w:type="spellStart"/>
-      <w:r>
-        <w:t>doin</w:t>
-      </w:r>
-      <w:proofErr w:type="spellEnd"/>
-      <w:r>
-        <w:t xml:space="preserve"> </w:t>
-      </w:r>
-      <w:proofErr w:type="spellStart"/>
-      <w:r>
-        <w:t>lazyonLoad</w:t>
-      </w:r>
-      <w:proofErr w:type="spellEnd"/>
-      <w:r>
-        <w:t>.</w:t>
-      </w:r>
-    </w:p>
-    <w:p>
-      <w:proofErr w:type="gramStart"/>
-      <w:r>
-        <w:t>So</w:t>
-      </w:r>
-      <w:proofErr w:type="gramEnd"/>
-      <w:r>
-        <w:t xml:space="preserve"> </w:t>
+        <w:t xml:space="preserve">So </w:t>
       </w:r>
       <w:r>
         <w:t xml:space="preserve">Teacher </w:t>
@@ -5078,63 +4207,29 @@
     </w:p>
     <w:p>
       <w:r>
-        <w:t xml:space="preserve">If you work in any html, </w:t>
-      </w:r>
-      <w:proofErr w:type="spellStart"/>
-      <w:proofErr w:type="gramStart"/>
-      <w:r>
-        <w:t>css</w:t>
-      </w:r>
-      <w:proofErr w:type="spellEnd"/>
-      <w:r>
-        <w:t xml:space="preserve"> ,</w:t>
-      </w:r>
-      <w:proofErr w:type="gramEnd"/>
+        <w:t>If you work in any html, css , js and any framework.</w:t>
+      </w:r>
+    </w:p>
+    <w:p>
+      <w:r>
+        <w:t>Then there are high chances that when you use images then you face th</w:t>
+      </w:r>
+      <w:r>
+        <w:t>i</w:t>
+      </w:r>
+      <w:r>
+        <w:t>s problems</w:t>
+      </w:r>
+    </w:p>
+    <w:p>
       <w:r>
         <w:t xml:space="preserve"> </w:t>
       </w:r>
-      <w:proofErr w:type="spellStart"/>
-      <w:r>
-        <w:t>js</w:t>
-      </w:r>
-      <w:proofErr w:type="spellEnd"/>
-      <w:r>
-        <w:t xml:space="preserve"> and any framework.</w:t>
-      </w:r>
-    </w:p>
-    <w:p>
-      <w:r>
-        <w:t xml:space="preserve">Then there are high chances that when you use images then you face </w:t>
-      </w:r>
-      <w:proofErr w:type="gramStart"/>
-      <w:r>
-        <w:t>th</w:t>
-      </w:r>
-      <w:r>
-        <w:t>i</w:t>
-      </w:r>
-      <w:r>
-        <w:t>s problems</w:t>
-      </w:r>
-      <w:proofErr w:type="gramEnd"/>
-    </w:p>
-    <w:p>
-      <w:r>
-        <w:t xml:space="preserve"> </w:t>
-      </w:r>
       <w:r>
         <w:t>Such as image size is 20 MB</w:t>
       </w:r>
       <w:r>
-        <w:t xml:space="preserve"> and in your </w:t>
-      </w:r>
-      <w:proofErr w:type="gramStart"/>
-      <w:r>
-        <w:t>size</w:t>
-      </w:r>
-      <w:proofErr w:type="gramEnd"/>
-      <w:r>
-        <w:t xml:space="preserve"> image is getting loaded </w:t>
+        <w:t xml:space="preserve"> and in your size image is getting loaded </w:t>
       </w:r>
       <w:proofErr w:type="spellStart"/>
       <w:r>
@@ -5165,15 +4260,7 @@
         <w:t>.</w:t>
       </w:r>
       <w:r>
-        <w:t xml:space="preserve"> And in next </w:t>
-      </w:r>
-      <w:proofErr w:type="spellStart"/>
-      <w:r>
-        <w:t>js</w:t>
-      </w:r>
-      <w:proofErr w:type="spellEnd"/>
-      <w:r>
-        <w:t xml:space="preserve"> this thing is im</w:t>
+        <w:t xml:space="preserve"> And in next js this thing is im</w:t>
       </w:r>
       <w:r>
         <w:t>pr</w:t>
@@ -5182,15 +4269,7 @@
         <w:t xml:space="preserve">oved a lot. </w:t>
       </w:r>
       <w:r>
-        <w:t xml:space="preserve">And it is because Next </w:t>
-      </w:r>
-      <w:proofErr w:type="spellStart"/>
-      <w:r>
-        <w:t>js</w:t>
-      </w:r>
-      <w:proofErr w:type="spellEnd"/>
-      <w:r>
-        <w:t xml:space="preserve"> provide an image </w:t>
+        <w:t xml:space="preserve">And it is because Next js provide an image </w:t>
       </w:r>
       <w:r>
         <w:t>component in it.</w:t>
@@ -5198,15 +4277,7 @@
     </w:p>
     <w:p>
       <w:r>
-        <w:t xml:space="preserve">This image component automatically </w:t>
-      </w:r>
-      <w:proofErr w:type="gramStart"/>
-      <w:r>
-        <w:t>optimise</w:t>
-      </w:r>
-      <w:proofErr w:type="gramEnd"/>
-      <w:r>
-        <w:t xml:space="preserve"> This image is by default </w:t>
+        <w:t xml:space="preserve">This image component automatically optimise This image is by default </w:t>
       </w:r>
       <w:proofErr w:type="spellStart"/>
       <w:r>
@@ -5262,21 +4333,8 @@
       <w:r>
         <w:t xml:space="preserve">. </w:t>
       </w:r>
-      <w:proofErr w:type="gramStart"/>
-      <w:r>
-        <w:t>So</w:t>
-      </w:r>
-      <w:proofErr w:type="gramEnd"/>
-      <w:r>
-        <w:t xml:space="preserve"> </w:t>
-      </w:r>
-      <w:proofErr w:type="gramStart"/>
-      <w:r>
-        <w:t>these type of tools</w:t>
-      </w:r>
-      <w:proofErr w:type="gramEnd"/>
-      <w:r>
-        <w:t xml:space="preserve"> make the </w:t>
+      <w:r>
+        <w:t xml:space="preserve">So these type of tools make the </w:t>
       </w:r>
       <w:proofErr w:type="spellStart"/>
       <w:r>
@@ -5307,34 +4365,10 @@
         <w:t>OK so if you are using any image anytime</w:t>
       </w:r>
       <w:r>
-        <w:t xml:space="preserve"> then behind the scene Next </w:t>
-      </w:r>
-      <w:proofErr w:type="spellStart"/>
-      <w:r>
-        <w:t>js</w:t>
-      </w:r>
-      <w:proofErr w:type="spellEnd"/>
-      <w:r>
-        <w:t xml:space="preserve"> will optimise </w:t>
-      </w:r>
-      <w:proofErr w:type="gramStart"/>
-      <w:r>
-        <w:t>it</w:t>
-      </w:r>
-      <w:r>
-        <w:t>(</w:t>
-      </w:r>
-      <w:proofErr w:type="gramEnd"/>
-      <w:r>
-        <w:t xml:space="preserve">basically making a </w:t>
-      </w:r>
-      <w:proofErr w:type="gramStart"/>
-      <w:r>
-        <w:t>page )</w:t>
-      </w:r>
-      <w:proofErr w:type="gramEnd"/>
-      <w:r>
-        <w:t xml:space="preserve"> by using its power.</w:t>
+        <w:t xml:space="preserve"> then behind the scene Next js will optimise it</w:t>
+      </w:r>
+      <w:r>
+        <w:t>(basically making a page ) by using its power.</w:t>
       </w:r>
     </w:p>
     <w:p>
@@ -5345,15 +4379,7 @@
         <w:t xml:space="preserve"> That will optimise your image</w:t>
       </w:r>
       <w:r>
-        <w:t xml:space="preserve">. By </w:t>
-      </w:r>
-      <w:proofErr w:type="gramStart"/>
-      <w:r>
-        <w:t>default</w:t>
-      </w:r>
-      <w:proofErr w:type="gramEnd"/>
-      <w:r>
-        <w:t xml:space="preserve"> the images are lazy loaded. </w:t>
+        <w:t xml:space="preserve">. By default the images are lazy loaded. </w:t>
       </w:r>
       <w:r>
         <w:t xml:space="preserve">Lazy loading means </w:t>
@@ -5372,21 +4398,8 @@
       </w:r>
     </w:p>
     <w:p>
-      <w:proofErr w:type="gramStart"/>
-      <w:r>
-        <w:t>So</w:t>
-      </w:r>
-      <w:proofErr w:type="gramEnd"/>
-      <w:r>
-        <w:t xml:space="preserve"> what soes your browser </w:t>
-      </w:r>
-      <w:proofErr w:type="gramStart"/>
-      <w:r>
-        <w:t>do</w:t>
-      </w:r>
-      <w:proofErr w:type="gramEnd"/>
-      <w:r>
-        <w:t xml:space="preserve"> </w:t>
+      <w:r>
+        <w:t xml:space="preserve">So what soes your browser do </w:t>
       </w:r>
       <w:r>
         <w:t>when you do lazy loading of images Them images are loaded when you add them to the viewp</w:t>
@@ -5454,13 +4467,8 @@
       </w:r>
     </w:p>
     <w:p>
-      <w:proofErr w:type="gramStart"/>
-      <w:r>
-        <w:t>So</w:t>
-      </w:r>
-      <w:proofErr w:type="gramEnd"/>
-      <w:r>
-        <w:t xml:space="preserve"> there are many </w:t>
+      <w:r>
+        <w:t xml:space="preserve">So there are many </w:t>
       </w:r>
       <w:proofErr w:type="spellStart"/>
       <w:r>
@@ -5468,32 +4476,16 @@
       </w:r>
       <w:proofErr w:type="spellEnd"/>
       <w:r>
-        <w:t xml:space="preserve"> configuration </w:t>
-      </w:r>
-      <w:proofErr w:type="gramStart"/>
-      <w:r>
-        <w:t>options</w:t>
-      </w:r>
-      <w:r>
-        <w:t>(</w:t>
-      </w:r>
-      <w:proofErr w:type="gramEnd"/>
-      <w:r>
-        <w:t>maybe attribute</w:t>
-      </w:r>
-      <w:proofErr w:type="gramStart"/>
-      <w:r>
-        <w:t>)</w:t>
+        <w:t xml:space="preserve"> configuration options</w:t>
+      </w:r>
+      <w:r>
+        <w:t>(maybe attribute)</w:t>
       </w:r>
       <w:r>
         <w:t>.</w:t>
       </w:r>
       <w:r>
-        <w:t>(</w:t>
-      </w:r>
-      <w:proofErr w:type="gramEnd"/>
-      <w:r>
-        <w:t>mentioned in documentation)</w:t>
+        <w:t>(mentioned in documentation)</w:t>
       </w:r>
       <w:r>
         <w:t xml:space="preserve"> </w:t>
@@ -5588,7 +4580,6 @@
           <w:bCs/>
         </w:rPr>
       </w:pPr>
-      <w:proofErr w:type="gramStart"/>
       <w:r>
         <w:rPr>
           <w:b/>
@@ -5596,7 +4587,6 @@
         </w:rPr>
         <w:t>Note:-</w:t>
       </w:r>
-      <w:proofErr w:type="gramEnd"/>
     </w:p>
     <w:p>
       <w:r>
@@ -5758,18 +4748,10 @@
         <w:t xml:space="preserve"> will be shown </w:t>
       </w:r>
       <w:r>
-        <w:t xml:space="preserve">om </w:t>
-      </w:r>
-      <w:proofErr w:type="gramStart"/>
-      <w:r>
-        <w:t>top ,</w:t>
-      </w:r>
-      <w:r>
-        <w:t>choose</w:t>
-      </w:r>
-      <w:proofErr w:type="gramEnd"/>
-      <w:r>
-        <w:t xml:space="preserve"> </w:t>
+        <w:t>om top ,</w:t>
+      </w:r>
+      <w:r>
+        <w:t xml:space="preserve">choose </w:t>
       </w:r>
       <w:proofErr w:type="spellStart"/>
       <w:r>
@@ -5902,21 +4884,8 @@
       </w:r>
     </w:p>
     <w:p>
-      <w:proofErr w:type="gramStart"/>
-      <w:r>
-        <w:t>Otherwise</w:t>
-      </w:r>
-      <w:proofErr w:type="gramEnd"/>
-      <w:r>
-        <w:t xml:space="preserve"> you can import a </w:t>
-      </w:r>
-      <w:proofErr w:type="spellStart"/>
-      <w:r>
-        <w:t>css</w:t>
-      </w:r>
-      <w:proofErr w:type="spellEnd"/>
-      <w:r>
-        <w:t xml:space="preserve"> normally and set the </w:t>
+      <w:r>
+        <w:t xml:space="preserve">Otherwise you can import a css normally and set the </w:t>
       </w:r>
       <w:proofErr w:type="spellStart"/>
       <w:r>
@@ -5941,35 +4910,19 @@
         <w:t>h</w:t>
       </w:r>
       <w:r>
-        <w:t xml:space="preserve">en you can style </w:t>
-      </w:r>
-      <w:proofErr w:type="gramStart"/>
-      <w:r>
-        <w:t>later .</w:t>
-      </w:r>
-      <w:proofErr w:type="gramEnd"/>
-      <w:r>
-        <w:t xml:space="preserve"> Because if your website tuns and works if there are visitors </w:t>
+        <w:t xml:space="preserve">en you can style later . Because if your website tuns and works if there are visitors </w:t>
       </w:r>
       <w:r>
         <w:t xml:space="preserve">coming </w:t>
       </w:r>
       <w:r>
-        <w:t xml:space="preserve">on your </w:t>
-      </w:r>
-      <w:proofErr w:type="gramStart"/>
-      <w:r>
-        <w:t xml:space="preserve">blog </w:t>
+        <w:t xml:space="preserve">on your blog </w:t>
       </w:r>
       <w:r>
         <w:t xml:space="preserve"> </w:t>
       </w:r>
       <w:r>
-        <w:t>and</w:t>
-      </w:r>
-      <w:proofErr w:type="gramEnd"/>
-      <w:r>
-        <w:t xml:space="preserve"> they get any value.</w:t>
+        <w:t>and they get any value.</w:t>
       </w:r>
     </w:p>
     <w:p>
@@ -5996,23 +4949,32 @@
         <w:t xml:space="preserve">We will learn how to make </w:t>
       </w:r>
       <w:r>
-        <w:t xml:space="preserve">these pages in next </w:t>
-      </w:r>
-      <w:proofErr w:type="spellStart"/>
-      <w:r>
-        <w:t>js</w:t>
+        <w:t xml:space="preserve">these pages in next js </w:t>
+      </w:r>
+    </w:p>
+    <w:p>
+      <w:r>
+        <w:t xml:space="preserve">We know in react for routing </w:t>
+      </w:r>
+      <w:r>
+        <w:t>we use react-router-</w:t>
+      </w:r>
+      <w:proofErr w:type="spellStart"/>
+      <w:r>
+        <w:t>dom</w:t>
       </w:r>
       <w:proofErr w:type="spellEnd"/>
       <w:r>
         <w:t xml:space="preserve"> </w:t>
       </w:r>
-    </w:p>
-    <w:p>
-      <w:r>
-        <w:t xml:space="preserve">We know in react for routing </w:t>
-      </w:r>
-      <w:r>
-        <w:t>we use react-router-</w:t>
+      <w:r>
+        <w:t xml:space="preserve">we need to install it separately </w:t>
+      </w:r>
+      <w:r>
+        <w:t xml:space="preserve">and Teacher says it is very painful when you use </w:t>
+      </w:r>
+      <w:r>
+        <w:t xml:space="preserve">react router </w:t>
       </w:r>
       <w:proofErr w:type="spellStart"/>
       <w:r>
@@ -6020,32 +4982,7 @@
       </w:r>
       <w:proofErr w:type="spellEnd"/>
       <w:r>
-        <w:t xml:space="preserve"> </w:t>
-      </w:r>
-      <w:r>
-        <w:t xml:space="preserve">we need to install it separately </w:t>
-      </w:r>
-      <w:r>
-        <w:t xml:space="preserve">and Teacher says it is very painful when you use </w:t>
-      </w:r>
-      <w:r>
-        <w:t xml:space="preserve">react router </w:t>
-      </w:r>
-      <w:proofErr w:type="spellStart"/>
-      <w:r>
-        <w:t>dom</w:t>
-      </w:r>
-      <w:proofErr w:type="spellEnd"/>
-      <w:r>
-        <w:t xml:space="preserve"> and configure it to render different component on different </w:t>
-      </w:r>
-      <w:proofErr w:type="spellStart"/>
-      <w:r>
-        <w:t>url</w:t>
-      </w:r>
-      <w:proofErr w:type="spellEnd"/>
-      <w:r>
-        <w:t>.</w:t>
+        <w:t xml:space="preserve"> and configure it to render different component on different url.</w:t>
       </w:r>
       <w:r>
         <w:t xml:space="preserve"> This thing is very easy in </w:t>
@@ -6056,15 +4993,7 @@
       </w:r>
       <w:proofErr w:type="spellEnd"/>
       <w:r>
-        <w:t xml:space="preserve"> that you have </w:t>
-      </w:r>
-      <w:proofErr w:type="gramStart"/>
-      <w:r>
-        <w:t>pages(</w:t>
-      </w:r>
-      <w:proofErr w:type="gramEnd"/>
-      <w:r>
-        <w:t>now app folder) folder</w:t>
+        <w:t xml:space="preserve"> that you have pages(now app folder) folder</w:t>
       </w:r>
     </w:p>
     <w:p>
@@ -6087,15 +5016,7 @@
         <w:t xml:space="preserve">hat </w:t>
       </w:r>
       <w:r>
-        <w:t xml:space="preserve">and on the basis of your file name your end points will be </w:t>
-      </w:r>
-      <w:proofErr w:type="gramStart"/>
-      <w:r>
-        <w:t>made(</w:t>
-      </w:r>
-      <w:proofErr w:type="gramEnd"/>
-      <w:r>
-        <w:t>in older version)</w:t>
+        <w:t>and on the basis of your file name your end points will be made(in older version)</w:t>
       </w:r>
       <w:r>
         <w:t xml:space="preserve"> automatically you don’t need to do </w:t>
@@ -6122,39 +5043,7 @@
         <w:t xml:space="preserve">This thing </w:t>
       </w:r>
       <w:r>
-        <w:t xml:space="preserve">has been solved in next </w:t>
-      </w:r>
-      <w:proofErr w:type="spellStart"/>
-      <w:r>
-        <w:t>js</w:t>
-      </w:r>
-      <w:proofErr w:type="spellEnd"/>
-      <w:r>
-        <w:t xml:space="preserve">. </w:t>
-      </w:r>
-      <w:proofErr w:type="gramStart"/>
-      <w:r>
-        <w:t>Firstly</w:t>
-      </w:r>
-      <w:proofErr w:type="gramEnd"/>
-      <w:r>
-        <w:t xml:space="preserve"> we have </w:t>
-      </w:r>
-      <w:proofErr w:type="gramStart"/>
-      <w:r>
-        <w:t>file based</w:t>
-      </w:r>
-      <w:proofErr w:type="gramEnd"/>
-      <w:r>
-        <w:t xml:space="preserve"> routing if you have to migrate from one page to another page. Next </w:t>
-      </w:r>
-      <w:proofErr w:type="spellStart"/>
-      <w:r>
-        <w:t>js</w:t>
-      </w:r>
-      <w:proofErr w:type="spellEnd"/>
-      <w:r>
-        <w:t xml:space="preserve"> provides you link component which is imported from “next/link” </w:t>
+        <w:t xml:space="preserve">has been solved in next js. Firstly we have file based routing if you have to migrate from one page to another page. Next js provides you link component which is imported from “next/link” </w:t>
       </w:r>
       <w:r>
         <w:t xml:space="preserve">and can be used very easily </w:t>
@@ -6170,28 +5059,15 @@
     </w:p>
     <w:p>
       <w:r>
-        <w:t xml:space="preserve">Now when we route through anchor tag then loading happens the link component saves us from reloading which means all the work done by </w:t>
-      </w:r>
-      <w:proofErr w:type="spellStart"/>
-      <w:r>
-        <w:t>js</w:t>
-      </w:r>
-      <w:proofErr w:type="spellEnd"/>
+        <w:t>Now when we route through anchor tag then loading happens the link component saves us from reloading which means all the work done by js</w:t>
+      </w:r>
       <w:r>
         <w:t xml:space="preserve">. JS populate the content. </w:t>
       </w:r>
     </w:p>
     <w:p>
       <w:r>
-        <w:t xml:space="preserve">The reloading happened through </w:t>
-      </w:r>
-      <w:proofErr w:type="spellStart"/>
-      <w:r>
-        <w:t>js</w:t>
-      </w:r>
-      <w:proofErr w:type="spellEnd"/>
-      <w:r>
-        <w:t xml:space="preserve"> means data of our page that got populated over here that’ the beauty of next.js link component </w:t>
+        <w:t xml:space="preserve">The reloading happened through js means data of our page that got populated over here that’ the beauty of next.js link component </w:t>
       </w:r>
     </w:p>
     <w:p>
@@ -6357,47 +5233,31 @@
     </w:p>
     <w:p>
       <w:r>
-        <w:t xml:space="preserve">Sometimes you might want that we will use this </w:t>
-      </w:r>
-      <w:proofErr w:type="spellStart"/>
-      <w:r>
-        <w:t>css</w:t>
-      </w:r>
-      <w:proofErr w:type="spellEnd"/>
-      <w:r>
-        <w:t xml:space="preserve"> for this component or this </w:t>
-      </w:r>
-      <w:proofErr w:type="spellStart"/>
-      <w:r>
-        <w:t>css</w:t>
-      </w:r>
-      <w:proofErr w:type="spellEnd"/>
+        <w:t xml:space="preserve">Sometimes you might want that we will use this css for this component or this css </w:t>
+      </w:r>
+      <w:proofErr w:type="spellStart"/>
+      <w:r>
+        <w:t>fpr</w:t>
+      </w:r>
+      <w:proofErr w:type="spellEnd"/>
+      <w:r>
+        <w:t xml:space="preserve"> this component </w:t>
+      </w:r>
+      <w:r>
+        <w:t xml:space="preserve">how will we do it. </w:t>
+      </w:r>
+      <w:r>
+        <w:t>What will be the strategy while working</w:t>
+      </w:r>
+      <w:r>
+        <w:t xml:space="preserve"> and why would </w:t>
+      </w:r>
+      <w:r>
+        <w:t>we</w:t>
+      </w:r>
       <w:r>
         <w:t xml:space="preserve"> </w:t>
       </w:r>
-      <w:proofErr w:type="spellStart"/>
-      <w:r>
-        <w:t>fpr</w:t>
-      </w:r>
-      <w:proofErr w:type="spellEnd"/>
-      <w:r>
-        <w:t xml:space="preserve"> this component </w:t>
-      </w:r>
-      <w:r>
-        <w:t xml:space="preserve">how will we do it. </w:t>
-      </w:r>
-      <w:r>
-        <w:t>What will be the strategy while working</w:t>
-      </w:r>
-      <w:r>
-        <w:t xml:space="preserve"> and why would </w:t>
-      </w:r>
-      <w:r>
-        <w:t>we</w:t>
-      </w:r>
-      <w:r>
-        <w:t xml:space="preserve"> </w:t>
-      </w:r>
       <w:r>
         <w:t xml:space="preserve">do this </w:t>
       </w:r>
@@ -6421,15 +5281,7 @@
       </w:r>
       <w:proofErr w:type="spellEnd"/>
       <w:r>
-        <w:t xml:space="preserve"> manages the </w:t>
-      </w:r>
-      <w:proofErr w:type="spellStart"/>
-      <w:r>
-        <w:t>css</w:t>
-      </w:r>
-      <w:proofErr w:type="spellEnd"/>
-      <w:r>
-        <w:t xml:space="preserve"> increase </w:t>
+        <w:t xml:space="preserve"> manages the css increase </w:t>
       </w:r>
       <w:proofErr w:type="spellStart"/>
       <w:r>
@@ -6445,15 +5297,7 @@
     </w:p>
     <w:p>
       <w:r>
-        <w:t xml:space="preserve">In next </w:t>
-      </w:r>
-      <w:proofErr w:type="spellStart"/>
-      <w:r>
-        <w:t>js</w:t>
-      </w:r>
-      <w:proofErr w:type="spellEnd"/>
-      <w:r>
-        <w:t xml:space="preserve"> you can use component level CSS </w:t>
+        <w:t xml:space="preserve">In next js you can use component level CSS </w:t>
       </w:r>
     </w:p>
     <w:p>
@@ -6481,11 +5325,7 @@
         <w:t>l</w:t>
       </w:r>
       <w:r>
-        <w:t xml:space="preserve">ly it was for home that is </w:t>
-      </w:r>
-      <w:proofErr w:type="gramStart"/>
-      <w:r>
-        <w:t>inde</w:t>
+        <w:t>ly it was for home that is inde</w:t>
       </w:r>
       <w:r>
         <w:t>x</w:t>
@@ -6494,11 +5334,7 @@
         <w:t>.js</w:t>
       </w:r>
       <w:r>
-        <w:t>(</w:t>
-      </w:r>
-      <w:proofErr w:type="gramEnd"/>
-      <w:r>
-        <w:t>Home page at that time)</w:t>
+        <w:t>(Home page at that time)</w:t>
       </w:r>
       <w:r>
         <w:t xml:space="preserve"> so we imported in the component we want to use it in so I will just ignore it.</w:t>
@@ -6506,47 +5342,23 @@
     </w:p>
     <w:p>
       <w:r>
-        <w:t xml:space="preserve">Now next </w:t>
-      </w:r>
-      <w:proofErr w:type="spellStart"/>
-      <w:r>
-        <w:t>js</w:t>
+        <w:t xml:space="preserve">Now next js </w:t>
+      </w:r>
+      <w:r>
+        <w:t xml:space="preserve">takes importing beyond js basically the concept of importing is modified by </w:t>
+      </w:r>
+      <w:proofErr w:type="spellStart"/>
+      <w:r>
+        <w:t>nectjs</w:t>
       </w:r>
       <w:proofErr w:type="spellEnd"/>
       <w:r>
         <w:t xml:space="preserve"> </w:t>
       </w:r>
-      <w:r>
-        <w:t xml:space="preserve">takes importing beyond </w:t>
-      </w:r>
-      <w:proofErr w:type="spellStart"/>
-      <w:r>
-        <w:t>js</w:t>
-      </w:r>
-      <w:proofErr w:type="spellEnd"/>
-      <w:r>
-        <w:t xml:space="preserve"> basically the concept of importing is modified by </w:t>
-      </w:r>
-      <w:proofErr w:type="spellStart"/>
-      <w:r>
-        <w:t>nectjs</w:t>
-      </w:r>
-      <w:proofErr w:type="spellEnd"/>
-      <w:r>
-        <w:t xml:space="preserve"> </w:t>
-      </w:r>
-    </w:p>
-    <w:p>
-      <w:r>
-        <w:t xml:space="preserve">The cs module should </w:t>
-      </w:r>
-      <w:proofErr w:type="gramStart"/>
-      <w:r>
-        <w:t>have .module</w:t>
-      </w:r>
-      <w:proofErr w:type="gramEnd"/>
-      <w:r>
-        <w:t xml:space="preserve"> in its name</w:t>
+    </w:p>
+    <w:p>
+      <w:r>
+        <w:t>The cs module should have .module in its name</w:t>
       </w:r>
       <w:r>
         <w:t>.</w:t>
@@ -6554,15 +5366,7 @@
     </w:p>
     <w:p>
       <w:r>
-        <w:t xml:space="preserve">Now what happens is that if we import a </w:t>
-      </w:r>
-      <w:proofErr w:type="spellStart"/>
-      <w:r>
-        <w:t>css</w:t>
-      </w:r>
-      <w:proofErr w:type="spellEnd"/>
-      <w:r>
-        <w:t xml:space="preserve"> file like a module then </w:t>
+        <w:t xml:space="preserve">Now what happens is that if we import a css file like a module then </w:t>
       </w:r>
       <w:r>
         <w:t xml:space="preserve">console log the module then we will see </w:t>
@@ -6618,91 +5422,70 @@
     </w:p>
     <w:p>
       <w:r>
-        <w:t xml:space="preserve">What is happening here is that when we import </w:t>
-      </w:r>
-      <w:proofErr w:type="spellStart"/>
-      <w:r>
-        <w:t>css</w:t>
+        <w:t xml:space="preserve">What is happening here is that when we import css </w:t>
+      </w:r>
+      <w:r>
+        <w:t xml:space="preserve">module </w:t>
+      </w:r>
+      <w:r>
+        <w:t>file</w:t>
+      </w:r>
+      <w:r>
+        <w:t xml:space="preserve"> then an object is created in </w:t>
+      </w:r>
+      <w:proofErr w:type="spellStart"/>
+      <w:r>
+        <w:t>nexrjs</w:t>
+      </w:r>
+      <w:proofErr w:type="spellEnd"/>
+      <w:r>
+        <w:t xml:space="preserve"> page (</w:t>
+      </w:r>
+      <w:proofErr w:type="spellStart"/>
+      <w:r>
+        <w:t>amybe</w:t>
+      </w:r>
+      <w:proofErr w:type="spellEnd"/>
+      <w:r>
+        <w:t xml:space="preserve"> currently opened in the </w:t>
+      </w:r>
+      <w:proofErr w:type="spellStart"/>
+      <w:r>
+        <w:t>btowser</w:t>
+      </w:r>
+      <w:proofErr w:type="spellEnd"/>
+      <w:r>
+        <w:t>(who knows))</w:t>
+      </w:r>
+      <w:r>
+        <w:t xml:space="preserve"> whose keys are the </w:t>
+      </w:r>
+      <w:proofErr w:type="spellStart"/>
+      <w:r>
+        <w:t>clesses</w:t>
+      </w:r>
+      <w:proofErr w:type="spellEnd"/>
+      <w:r>
+        <w:t xml:space="preserve"> that we wrote in css </w:t>
+      </w:r>
+      <w:r>
+        <w:t xml:space="preserve">and the value is a unique value </w:t>
+      </w:r>
+      <w:r>
+        <w:t xml:space="preserve">and such a unique value that will not </w:t>
+      </w:r>
+      <w:proofErr w:type="spellStart"/>
+      <w:r>
+        <w:t>collid</w:t>
+      </w:r>
+      <w:r>
+        <w:t>ide</w:t>
       </w:r>
       <w:proofErr w:type="spellEnd"/>
       <w:r>
         <w:t xml:space="preserve"> </w:t>
       </w:r>
       <w:r>
-        <w:t xml:space="preserve">module </w:t>
-      </w:r>
-      <w:r>
-        <w:t>file</w:t>
-      </w:r>
-      <w:r>
-        <w:t xml:space="preserve"> then an object is created in </w:t>
-      </w:r>
-      <w:proofErr w:type="spellStart"/>
-      <w:r>
-        <w:t>nexrjs</w:t>
-      </w:r>
-      <w:proofErr w:type="spellEnd"/>
-      <w:r>
-        <w:t xml:space="preserve"> page (</w:t>
-      </w:r>
-      <w:proofErr w:type="spellStart"/>
-      <w:r>
-        <w:t>amybe</w:t>
-      </w:r>
-      <w:proofErr w:type="spellEnd"/>
-      <w:r>
-        <w:t xml:space="preserve"> currently opened in the </w:t>
-      </w:r>
-      <w:proofErr w:type="spellStart"/>
-      <w:proofErr w:type="gramStart"/>
-      <w:r>
-        <w:t>btowser</w:t>
-      </w:r>
-      <w:proofErr w:type="spellEnd"/>
-      <w:r>
-        <w:t>(</w:t>
-      </w:r>
-      <w:proofErr w:type="gramEnd"/>
-      <w:r>
-        <w:t>who knows))</w:t>
-      </w:r>
-      <w:r>
-        <w:t xml:space="preserve"> whose keys are the </w:t>
-      </w:r>
-      <w:proofErr w:type="spellStart"/>
-      <w:r>
-        <w:t>clesses</w:t>
-      </w:r>
-      <w:proofErr w:type="spellEnd"/>
-      <w:r>
-        <w:t xml:space="preserve"> that we wrote in </w:t>
-      </w:r>
-      <w:proofErr w:type="spellStart"/>
-      <w:r>
-        <w:t>css</w:t>
-      </w:r>
-      <w:proofErr w:type="spellEnd"/>
-      <w:r>
-        <w:t xml:space="preserve"> </w:t>
-      </w:r>
-      <w:r>
-        <w:t xml:space="preserve">and the value is a unique value </w:t>
-      </w:r>
-      <w:r>
-        <w:t xml:space="preserve">and such a unique value that will not </w:t>
-      </w:r>
-      <w:proofErr w:type="spellStart"/>
-      <w:r>
-        <w:t>collid</w:t>
-      </w:r>
-      <w:r>
-        <w:t>ide</w:t>
-      </w:r>
-      <w:proofErr w:type="spellEnd"/>
-      <w:r>
-        <w:t xml:space="preserve"> </w:t>
-      </w:r>
-      <w:r>
         <w:t xml:space="preserve">lets </w:t>
       </w:r>
       <w:proofErr w:type="spellStart"/>
@@ -6711,15 +5494,7 @@
       </w:r>
       <w:proofErr w:type="spellEnd"/>
       <w:r>
-        <w:t xml:space="preserve"> you bring </w:t>
-      </w:r>
-      <w:proofErr w:type="spellStart"/>
-      <w:r>
-        <w:t>css</w:t>
-      </w:r>
-      <w:proofErr w:type="spellEnd"/>
-      <w:r>
-        <w:t xml:space="preserve"> from somewhere. And you define a proper</w:t>
+        <w:t xml:space="preserve"> you bring css from somewhere. And you define a proper</w:t>
       </w:r>
       <w:r>
         <w:t>t</w:t>
@@ -6742,15 +5517,7 @@
         <w:t xml:space="preserve"> us form it </w:t>
       </w:r>
       <w:r>
-        <w:t xml:space="preserve">module.css or </w:t>
-      </w:r>
-      <w:proofErr w:type="spellStart"/>
-      <w:r>
-        <w:t>css</w:t>
-      </w:r>
-      <w:proofErr w:type="spellEnd"/>
-      <w:r>
-        <w:t xml:space="preserve"> modules are made</w:t>
+        <w:t>module.css or css modules are made</w:t>
       </w:r>
       <w:r>
         <w:t xml:space="preserve">. </w:t>
@@ -6811,23 +5578,7 @@
         <w:t xml:space="preserve">Then </w:t>
       </w:r>
       <w:r>
-        <w:t xml:space="preserve">BTS next </w:t>
-      </w:r>
-      <w:proofErr w:type="spellStart"/>
-      <w:r>
-        <w:t>js</w:t>
-      </w:r>
-      <w:proofErr w:type="spellEnd"/>
-      <w:r>
-        <w:t xml:space="preserve"> works a magic that is it go to the </w:t>
-      </w:r>
-      <w:proofErr w:type="spellStart"/>
-      <w:r>
-        <w:t>css</w:t>
-      </w:r>
-      <w:proofErr w:type="spellEnd"/>
-      <w:r>
-        <w:t xml:space="preserve"> file from where styles </w:t>
+        <w:t xml:space="preserve">BTS next js works a magic that is it go to the css file from where styles </w:t>
       </w:r>
       <w:r>
         <w:t>object is</w:t>
@@ -6872,15 +5623,7 @@
       </w:r>
       <w:proofErr w:type="spellEnd"/>
       <w:r>
-        <w:t xml:space="preserve"> </w:t>
-      </w:r>
-      <w:proofErr w:type="gramStart"/>
-      <w:r>
-        <w:t>has  responsibility</w:t>
-      </w:r>
-      <w:proofErr w:type="gramEnd"/>
-      <w:r>
-        <w:t xml:space="preserve"> </w:t>
+        <w:t xml:space="preserve"> has  responsibility </w:t>
       </w:r>
       <w:r>
         <w:t xml:space="preserve">that </w:t>
@@ -6954,15 +5697,7 @@
       </w:r>
       <w:proofErr w:type="spellEnd"/>
       <w:r>
-        <w:t xml:space="preserve"> of next </w:t>
-      </w:r>
-      <w:proofErr w:type="spellStart"/>
-      <w:r>
-        <w:t>js</w:t>
-      </w:r>
-      <w:proofErr w:type="spellEnd"/>
-      <w:r>
-        <w:t xml:space="preserve"> that the string will be unique.</w:t>
+        <w:t xml:space="preserve"> of next js that the string will be unique.</w:t>
       </w:r>
     </w:p>
     <w:p>
@@ -6976,23 +5711,7 @@
         <w:t xml:space="preserve">we have used multiple </w:t>
       </w:r>
       <w:r>
-        <w:t xml:space="preserve">classes colliding with each </w:t>
-      </w:r>
-      <w:proofErr w:type="gramStart"/>
-      <w:r>
-        <w:t>other  but</w:t>
-      </w:r>
-      <w:proofErr w:type="gramEnd"/>
-      <w:r>
-        <w:t xml:space="preserve"> next </w:t>
-      </w:r>
-      <w:proofErr w:type="spellStart"/>
-      <w:r>
-        <w:t>js</w:t>
-      </w:r>
-      <w:proofErr w:type="spellEnd"/>
-      <w:r>
-        <w:t xml:space="preserve"> made them unique string </w:t>
+        <w:t xml:space="preserve">classes colliding with each other  but next js made them unique string </w:t>
       </w:r>
       <w:r>
         <w:t>and prevent collision.</w:t>
@@ -7000,42 +5719,10 @@
     </w:p>
     <w:p>
       <w:r>
-        <w:t xml:space="preserve">Teacher will tell us how to structure </w:t>
-      </w:r>
-      <w:proofErr w:type="spellStart"/>
-      <w:r>
-        <w:t>css</w:t>
-      </w:r>
-      <w:proofErr w:type="spellEnd"/>
-      <w:r>
-        <w:t xml:space="preserve"> where you should you use which </w:t>
-      </w:r>
-      <w:proofErr w:type="gramStart"/>
-      <w:r>
-        <w:t>class(</w:t>
-      </w:r>
-      <w:proofErr w:type="gramEnd"/>
-      <w:r>
-        <w:t>who knows)</w:t>
-      </w:r>
-      <w:r>
-        <w:t xml:space="preserve">. What strategy you should have with </w:t>
-      </w:r>
-      <w:proofErr w:type="spellStart"/>
-      <w:r>
-        <w:t>css</w:t>
-      </w:r>
-      <w:proofErr w:type="spellEnd"/>
-      <w:r>
-        <w:t xml:space="preserve"> in your next </w:t>
-      </w:r>
-      <w:proofErr w:type="spellStart"/>
-      <w:r>
-        <w:t>js</w:t>
-      </w:r>
-      <w:proofErr w:type="spellEnd"/>
-      <w:r>
-        <w:t xml:space="preserve"> website </w:t>
+        <w:t>Teacher will tell us how to structure css where you should you use which class(who knows)</w:t>
+      </w:r>
+      <w:r>
+        <w:t xml:space="preserve">. What strategy you should have with css in your next js website </w:t>
       </w:r>
     </w:p>
     <w:p>
@@ -7045,259 +5732,177 @@
       </w:r>
       <w:proofErr w:type="spellEnd"/>
       <w:r>
-        <w:t xml:space="preserve"> we will learn like we </w:t>
-      </w:r>
-      <w:proofErr w:type="gramStart"/>
-      <w:r>
-        <w:t>uses</w:t>
-      </w:r>
-      <w:proofErr w:type="gramEnd"/>
+        <w:t xml:space="preserve"> we will learn like we uses </w:t>
+      </w:r>
+      <w:proofErr w:type="spellStart"/>
+      <w:r>
+        <w:t>ot</w:t>
+      </w:r>
+      <w:proofErr w:type="spellEnd"/>
+      <w:r>
+        <w:t xml:space="preserve"> so stylesheet how we will do it here.</w:t>
+      </w:r>
+    </w:p>
+    <w:p>
+      <w:r>
+        <w:t xml:space="preserve">So we </w:t>
+      </w:r>
+      <w:proofErr w:type="spellStart"/>
+      <w:r>
+        <w:t>writ</w:t>
+      </w:r>
+      <w:proofErr w:type="spellEnd"/>
+      <w:r>
+        <w:t xml:space="preserve"> a simple css file now I want that to be attached to out page so we import it </w:t>
+      </w:r>
+      <w:proofErr w:type="spellStart"/>
+      <w:r>
+        <w:t>likr</w:t>
+      </w:r>
+      <w:proofErr w:type="spellEnd"/>
+    </w:p>
+    <w:p>
+      <w:r>
+        <w:t xml:space="preserve">Import “address of the css” file </w:t>
+      </w:r>
+    </w:p>
+    <w:p>
+      <w:r>
+        <w:t xml:space="preserve">Ans remember component controls when the css will be loaded and it retains even </w:t>
+      </w:r>
+      <w:proofErr w:type="spellStart"/>
+      <w:r>
+        <w:t>f</w:t>
+      </w:r>
+      <w:proofErr w:type="spellEnd"/>
+      <w:r>
+        <w:t xml:space="preserve"> you move to another page. </w:t>
+      </w:r>
+    </w:p>
+    <w:p>
+      <w:r>
+        <w:t>Pre</w:t>
+      </w:r>
+      <w:r>
+        <w:t>v</w:t>
+      </w:r>
+      <w:r>
+        <w:t>iously you could not apply css stylesheet to a single page</w:t>
+      </w:r>
+      <w:r>
+        <w:t xml:space="preserve"> and it gave errors to now </w:t>
+      </w:r>
+      <w:r>
+        <w:t xml:space="preserve">but now you can but it is not </w:t>
+      </w:r>
+      <w:proofErr w:type="spellStart"/>
+      <w:r>
+        <w:t>rexommened</w:t>
+      </w:r>
+      <w:proofErr w:type="spellEnd"/>
+      <w:r>
+        <w:t xml:space="preserve"> to use stylesheet for one single instead only for global</w:t>
+      </w:r>
+      <w:r>
+        <w:t xml:space="preserve">. </w:t>
+      </w:r>
+    </w:p>
+    <w:p>
+      <w:r>
+        <w:t xml:space="preserve">But you can add styles from node modules </w:t>
+      </w:r>
+    </w:p>
+    <w:p>
+      <w:r>
+        <w:t xml:space="preserve">You will say why can we do from node modules </w:t>
+      </w:r>
+      <w:r>
+        <w:t>and why can’t we so it from here.</w:t>
+      </w:r>
+    </w:p>
+    <w:p>
+      <w:r>
+        <w:t xml:space="preserve">So importing a css file from node moules is permitted If you have </w:t>
+      </w:r>
+      <w:proofErr w:type="spellStart"/>
+      <w:r>
+        <w:t>installled</w:t>
+      </w:r>
+      <w:proofErr w:type="spellEnd"/>
+      <w:r>
+        <w:t xml:space="preserve"> a </w:t>
+      </w:r>
+      <w:proofErr w:type="spellStart"/>
+      <w:r>
+        <w:t>pckage</w:t>
+      </w:r>
+      <w:proofErr w:type="spellEnd"/>
+      <w:r>
+        <w:t xml:space="preserve"> that has css </w:t>
+      </w:r>
+      <w:r>
+        <w:t>f</w:t>
+      </w:r>
+      <w:r>
+        <w:t>il</w:t>
+      </w:r>
+      <w:r>
+        <w:t>e</w:t>
+      </w:r>
+      <w:r>
+        <w:t xml:space="preserve"> in it </w:t>
+      </w:r>
+      <w:r>
+        <w:t xml:space="preserve">Like consider you have installed </w:t>
+      </w:r>
+      <w:r>
+        <w:t>bootstrap and you want to  import css in just one component</w:t>
+      </w:r>
+      <w:r>
+        <w:t>.</w:t>
+      </w:r>
+    </w:p>
+    <w:p>
+      <w:r>
+        <w:t xml:space="preserve"> It is not </w:t>
+      </w:r>
+      <w:proofErr w:type="spellStart"/>
+      <w:r>
+        <w:t>recommened</w:t>
+      </w:r>
+      <w:proofErr w:type="spellEnd"/>
+      <w:r>
+        <w:t xml:space="preserve"> to </w:t>
+      </w:r>
+      <w:proofErr w:type="spellStart"/>
+      <w:r>
+        <w:t>iuse</w:t>
+      </w:r>
+      <w:proofErr w:type="spellEnd"/>
+      <w:r>
+        <w:t xml:space="preserve"> stylesheet like this</w:t>
+      </w:r>
+    </w:p>
+    <w:p>
+      <w:r>
+        <w:t xml:space="preserve">Now you will </w:t>
+      </w:r>
+      <w:proofErr w:type="spellStart"/>
+      <w:r>
+        <w:t>ay</w:t>
+      </w:r>
+      <w:proofErr w:type="spellEnd"/>
+      <w:r>
+        <w:t xml:space="preserve"> what is this </w:t>
+      </w:r>
+      <w:proofErr w:type="spellStart"/>
+      <w:r>
+        <w:t>layout.tsx</w:t>
+      </w:r>
+      <w:proofErr w:type="spellEnd"/>
       <w:r>
         <w:t xml:space="preserve"> </w:t>
       </w:r>
-      <w:proofErr w:type="spellStart"/>
-      <w:r>
-        <w:t>ot</w:t>
-      </w:r>
-      <w:proofErr w:type="spellEnd"/>
-      <w:r>
-        <w:t xml:space="preserve"> so stylesheet how we will do it here.</w:t>
-      </w:r>
-    </w:p>
-    <w:p>
-      <w:proofErr w:type="gramStart"/>
-      <w:r>
-        <w:t>So</w:t>
-      </w:r>
-      <w:proofErr w:type="gramEnd"/>
-      <w:r>
-        <w:t xml:space="preserve"> we </w:t>
-      </w:r>
-      <w:proofErr w:type="spellStart"/>
-      <w:r>
-        <w:t>writ</w:t>
-      </w:r>
-      <w:proofErr w:type="spellEnd"/>
-      <w:r>
-        <w:t xml:space="preserve"> a simple </w:t>
-      </w:r>
-      <w:proofErr w:type="spellStart"/>
-      <w:r>
-        <w:t>css</w:t>
-      </w:r>
-      <w:proofErr w:type="spellEnd"/>
-      <w:r>
-        <w:t xml:space="preserve"> file now I want that to be attached to out page so we import it </w:t>
-      </w:r>
-      <w:proofErr w:type="spellStart"/>
-      <w:r>
-        <w:t>likr</w:t>
-      </w:r>
-      <w:proofErr w:type="spellEnd"/>
-    </w:p>
-    <w:p>
-      <w:r>
-        <w:t xml:space="preserve">Import “address of the </w:t>
-      </w:r>
-      <w:proofErr w:type="spellStart"/>
-      <w:r>
-        <w:t>css</w:t>
-      </w:r>
-      <w:proofErr w:type="spellEnd"/>
-      <w:r>
-        <w:t xml:space="preserve">” file </w:t>
-      </w:r>
-    </w:p>
-    <w:p>
-      <w:r>
-        <w:t xml:space="preserve">Ans remember component controls when the </w:t>
-      </w:r>
-      <w:proofErr w:type="spellStart"/>
-      <w:r>
-        <w:t>css</w:t>
-      </w:r>
-      <w:proofErr w:type="spellEnd"/>
-      <w:r>
-        <w:t xml:space="preserve"> will be loaded and it retains even </w:t>
-      </w:r>
-      <w:proofErr w:type="spellStart"/>
-      <w:r>
-        <w:t>f</w:t>
-      </w:r>
-      <w:proofErr w:type="spellEnd"/>
-      <w:r>
-        <w:t xml:space="preserve"> you move to another page. </w:t>
-      </w:r>
-    </w:p>
-    <w:p>
-      <w:r>
-        <w:t>Pre</w:t>
-      </w:r>
-      <w:r>
-        <w:t>v</w:t>
-      </w:r>
-      <w:r>
-        <w:t xml:space="preserve">iously you could not apply </w:t>
-      </w:r>
-      <w:proofErr w:type="spellStart"/>
-      <w:r>
-        <w:t>css</w:t>
-      </w:r>
-      <w:proofErr w:type="spellEnd"/>
-      <w:r>
-        <w:t xml:space="preserve"> stylesheet to a single page</w:t>
-      </w:r>
-      <w:r>
-        <w:t xml:space="preserve"> and it gave errors to now </w:t>
-      </w:r>
-      <w:r>
-        <w:t xml:space="preserve">but now you can but it is not </w:t>
-      </w:r>
-      <w:proofErr w:type="spellStart"/>
-      <w:r>
-        <w:t>rexommened</w:t>
-      </w:r>
-      <w:proofErr w:type="spellEnd"/>
-      <w:r>
-        <w:t xml:space="preserve"> to use stylesheet for one single instead only for global</w:t>
-      </w:r>
-      <w:r>
-        <w:t xml:space="preserve">. </w:t>
-      </w:r>
-    </w:p>
-    <w:p>
-      <w:r>
-        <w:t xml:space="preserve">But you can add styles from node modules </w:t>
-      </w:r>
-    </w:p>
-    <w:p>
-      <w:r>
-        <w:t xml:space="preserve">You will say why can we do from node modules </w:t>
-      </w:r>
-      <w:r>
-        <w:t>and why can’t we so it from here.</w:t>
-      </w:r>
-    </w:p>
-    <w:p>
-      <w:proofErr w:type="gramStart"/>
-      <w:r>
-        <w:t>So</w:t>
-      </w:r>
-      <w:proofErr w:type="gramEnd"/>
-      <w:r>
-        <w:t xml:space="preserve"> importing a </w:t>
-      </w:r>
-      <w:proofErr w:type="spellStart"/>
-      <w:r>
-        <w:t>css</w:t>
-      </w:r>
-      <w:proofErr w:type="spellEnd"/>
-      <w:r>
-        <w:t xml:space="preserve"> file from node moules is permitted If you have </w:t>
-      </w:r>
-      <w:proofErr w:type="spellStart"/>
-      <w:r>
-        <w:t>installled</w:t>
-      </w:r>
-      <w:proofErr w:type="spellEnd"/>
-      <w:r>
-        <w:t xml:space="preserve"> a </w:t>
-      </w:r>
-      <w:proofErr w:type="spellStart"/>
-      <w:r>
-        <w:t>pckage</w:t>
-      </w:r>
-      <w:proofErr w:type="spellEnd"/>
-      <w:r>
-        <w:t xml:space="preserve"> that has </w:t>
-      </w:r>
-      <w:proofErr w:type="spellStart"/>
-      <w:r>
-        <w:t>css</w:t>
-      </w:r>
-      <w:proofErr w:type="spellEnd"/>
-      <w:r>
-        <w:t xml:space="preserve"> </w:t>
-      </w:r>
-      <w:r>
-        <w:t>f</w:t>
-      </w:r>
-      <w:r>
-        <w:t>il</w:t>
-      </w:r>
-      <w:r>
-        <w:t>e</w:t>
-      </w:r>
-      <w:r>
-        <w:t xml:space="preserve"> in it </w:t>
-      </w:r>
-      <w:r>
-        <w:t xml:space="preserve">Like consider you have installed </w:t>
-      </w:r>
-      <w:r>
-        <w:t xml:space="preserve">bootstrap and you want </w:t>
-      </w:r>
-      <w:proofErr w:type="gramStart"/>
-      <w:r>
-        <w:t>to  import</w:t>
-      </w:r>
-      <w:proofErr w:type="gramEnd"/>
-      <w:r>
-        <w:t xml:space="preserve"> </w:t>
-      </w:r>
-      <w:proofErr w:type="spellStart"/>
-      <w:r>
-        <w:t>css</w:t>
-      </w:r>
-      <w:proofErr w:type="spellEnd"/>
-      <w:r>
-        <w:t xml:space="preserve"> in just one component</w:t>
-      </w:r>
-      <w:r>
-        <w:t>.</w:t>
-      </w:r>
-    </w:p>
-    <w:p>
-      <w:r>
-        <w:t xml:space="preserve"> It is not </w:t>
-      </w:r>
-      <w:proofErr w:type="spellStart"/>
-      <w:r>
-        <w:t>recommened</w:t>
-      </w:r>
-      <w:proofErr w:type="spellEnd"/>
-      <w:r>
-        <w:t xml:space="preserve"> to </w:t>
-      </w:r>
-      <w:proofErr w:type="spellStart"/>
-      <w:r>
-        <w:t>iuse</w:t>
-      </w:r>
-      <w:proofErr w:type="spellEnd"/>
-      <w:r>
-        <w:t xml:space="preserve"> stylesheet like this</w:t>
-      </w:r>
-    </w:p>
-    <w:p>
-      <w:r>
-        <w:t xml:space="preserve">Now you will </w:t>
-      </w:r>
-      <w:proofErr w:type="spellStart"/>
-      <w:r>
-        <w:t>ay</w:t>
-      </w:r>
-      <w:proofErr w:type="spellEnd"/>
-      <w:r>
-        <w:t xml:space="preserve"> what is this </w:t>
-      </w:r>
-      <w:proofErr w:type="spellStart"/>
-      <w:r>
-        <w:t>layout.tsx</w:t>
-      </w:r>
-      <w:proofErr w:type="spellEnd"/>
-      <w:r>
-        <w:t xml:space="preserve"> </w:t>
-      </w:r>
     </w:p>
     <w:p>
       <w:r>
@@ -7312,18 +5917,10 @@
         <w:t xml:space="preserve"> app</w:t>
       </w:r>
       <w:r>
-        <w:t xml:space="preserve"> then it is loaded from </w:t>
-      </w:r>
-      <w:proofErr w:type="gramStart"/>
-      <w:r>
-        <w:t>here.</w:t>
-      </w:r>
-      <w:r>
-        <w:t>(</w:t>
-      </w:r>
-      <w:proofErr w:type="gramEnd"/>
-      <w:r>
-        <w:t>who knows)</w:t>
+        <w:t xml:space="preserve"> then it is loaded from here.</w:t>
+      </w:r>
+      <w:r>
+        <w:t>(who knows)</w:t>
       </w:r>
     </w:p>
     <w:p>
@@ -7383,15 +5980,7 @@
         <w:t xml:space="preserve">The way things are done in them. </w:t>
       </w:r>
       <w:r>
-        <w:t xml:space="preserve">Plain and simple like </w:t>
-      </w:r>
-      <w:proofErr w:type="gramStart"/>
-      <w:r>
-        <w:t>keeping  things</w:t>
-      </w:r>
-      <w:proofErr w:type="gramEnd"/>
-      <w:r>
-        <w:t xml:space="preserve"> vanilla. </w:t>
+        <w:t xml:space="preserve">Plain and simple like keeping  things vanilla. </w:t>
       </w:r>
       <w:r>
         <w:t xml:space="preserve">The way </w:t>
@@ -7414,18 +6003,10 @@
         <w:t xml:space="preserve">If you want to target styles with classes </w:t>
       </w:r>
       <w:r>
-        <w:t xml:space="preserve">in </w:t>
-      </w:r>
-      <w:proofErr w:type="gramStart"/>
-      <w:r>
-        <w:t>next.js</w:t>
-      </w:r>
-      <w:r>
-        <w:t>(</w:t>
-      </w:r>
-      <w:proofErr w:type="gramEnd"/>
-      <w:r>
-        <w:t>who knows)</w:t>
+        <w:t>in next.js</w:t>
+      </w:r>
+      <w:r>
+        <w:t>(who knows)</w:t>
       </w:r>
       <w:r>
         <w:t xml:space="preserve"> Then you can use styles </w:t>
@@ -7436,95 +6017,67 @@
       </w:r>
       <w:proofErr w:type="spellEnd"/>
       <w:r>
+        <w:t xml:space="preserve"> syntax</w:t>
+      </w:r>
+      <w:r>
+        <w:t>(maybe recognised by next.js)</w:t>
+      </w:r>
+      <w:r>
+        <w:t xml:space="preserve">. </w:t>
+      </w:r>
+      <w:r>
+        <w:t xml:space="preserve">It is a very nice thing. </w:t>
+      </w:r>
+      <w:r>
+        <w:t xml:space="preserve">You will simply do the same work </w:t>
+      </w:r>
+      <w:r>
+        <w:t>like you do with css.</w:t>
+      </w:r>
+      <w:r>
+        <w:t xml:space="preserve"> But in</w:t>
+      </w:r>
+      <w:r>
+        <w:t xml:space="preserve"> a very well environment by using </w:t>
+      </w:r>
+      <w:proofErr w:type="spellStart"/>
+      <w:r>
+        <w:t>next,js</w:t>
+      </w:r>
+      <w:proofErr w:type="spellEnd"/>
+      <w:r>
+        <w:t xml:space="preserve"> powers </w:t>
+      </w:r>
+      <w:r>
+        <w:t xml:space="preserve">Come and </w:t>
+      </w:r>
+      <w:proofErr w:type="spellStart"/>
+      <w:r>
+        <w:t>lets</w:t>
+      </w:r>
+      <w:proofErr w:type="spellEnd"/>
+      <w:r>
+        <w:t xml:space="preserve"> see how styles </w:t>
+      </w:r>
+      <w:proofErr w:type="spellStart"/>
+      <w:r>
+        <w:t>jsx</w:t>
+      </w:r>
+      <w:proofErr w:type="spellEnd"/>
+      <w:r>
+        <w:t xml:space="preserve"> is used </w:t>
+      </w:r>
+      <w:r>
+        <w:t xml:space="preserve">. Don’t fear from </w:t>
+      </w:r>
+      <w:proofErr w:type="spellStart"/>
+      <w:r>
+        <w:t>styles.jsx</w:t>
+      </w:r>
+      <w:proofErr w:type="spellEnd"/>
+      <w:r>
         <w:t xml:space="preserve"> </w:t>
       </w:r>
-      <w:proofErr w:type="gramStart"/>
-      <w:r>
-        <w:t>syntax</w:t>
-      </w:r>
-      <w:r>
-        <w:t>(</w:t>
-      </w:r>
-      <w:proofErr w:type="gramEnd"/>
-      <w:r>
-        <w:t>maybe recognised by next.js)</w:t>
-      </w:r>
-      <w:r>
-        <w:t xml:space="preserve">. </w:t>
-      </w:r>
-      <w:r>
-        <w:t xml:space="preserve">It is a very nice thing. </w:t>
-      </w:r>
-      <w:r>
-        <w:t xml:space="preserve">You will simply do the same work </w:t>
-      </w:r>
-      <w:r>
-        <w:t xml:space="preserve">like you do with </w:t>
-      </w:r>
-      <w:proofErr w:type="spellStart"/>
-      <w:r>
-        <w:t>css</w:t>
-      </w:r>
-      <w:proofErr w:type="spellEnd"/>
-      <w:r>
-        <w:t>.</w:t>
-      </w:r>
-      <w:r>
-        <w:t xml:space="preserve"> But in</w:t>
-      </w:r>
-      <w:r>
-        <w:t xml:space="preserve"> a very well environment by using </w:t>
-      </w:r>
-      <w:proofErr w:type="spellStart"/>
-      <w:proofErr w:type="gramStart"/>
-      <w:r>
-        <w:t>next,js</w:t>
-      </w:r>
-      <w:proofErr w:type="spellEnd"/>
-      <w:proofErr w:type="gramEnd"/>
-      <w:r>
-        <w:t xml:space="preserve"> powers </w:t>
-      </w:r>
-      <w:r>
-        <w:t xml:space="preserve">Come and </w:t>
-      </w:r>
-      <w:proofErr w:type="spellStart"/>
-      <w:proofErr w:type="gramStart"/>
-      <w:r>
-        <w:t>lets</w:t>
-      </w:r>
-      <w:proofErr w:type="spellEnd"/>
-      <w:proofErr w:type="gramEnd"/>
-      <w:r>
-        <w:t xml:space="preserve"> see how styles </w:t>
-      </w:r>
-      <w:proofErr w:type="spellStart"/>
-      <w:r>
-        <w:t>jsx</w:t>
-      </w:r>
-      <w:proofErr w:type="spellEnd"/>
-      <w:r>
-        <w:t xml:space="preserve"> is </w:t>
-      </w:r>
-      <w:proofErr w:type="gramStart"/>
-      <w:r>
-        <w:t xml:space="preserve">used </w:t>
-      </w:r>
-      <w:r>
-        <w:t>.</w:t>
-      </w:r>
-      <w:proofErr w:type="gramEnd"/>
-      <w:r>
-        <w:t xml:space="preserve"> Don’t fear from </w:t>
-      </w:r>
-      <w:proofErr w:type="spellStart"/>
-      <w:r>
-        <w:t>styles.jsx</w:t>
-      </w:r>
-      <w:proofErr w:type="spellEnd"/>
-      <w:r>
-        <w:t xml:space="preserve"> </w:t>
-      </w:r>
       <w:r>
         <w:t xml:space="preserve">Because it is such a thing </w:t>
       </w:r>
@@ -7532,15 +6085,7 @@
         <w:t xml:space="preserve">which is very simple </w:t>
       </w:r>
       <w:r>
-        <w:t xml:space="preserve">you write </w:t>
-      </w:r>
-      <w:proofErr w:type="spellStart"/>
-      <w:r>
-        <w:t>css</w:t>
-      </w:r>
-      <w:proofErr w:type="spellEnd"/>
-      <w:r>
-        <w:t xml:space="preserve"> and target </w:t>
+        <w:t xml:space="preserve">you write css and target </w:t>
       </w:r>
       <w:r>
         <w:t xml:space="preserve">classes </w:t>
@@ -7554,13 +6099,8 @@
       <w:r>
         <w:t xml:space="preserve">This is not global </w:t>
       </w:r>
-      <w:proofErr w:type="gramStart"/>
-      <w:r>
-        <w:t>But</w:t>
-      </w:r>
-      <w:proofErr w:type="gramEnd"/>
-      <w:r>
-        <w:t xml:space="preserve"> can we make it global such that if we want </w:t>
+      <w:r>
+        <w:t xml:space="preserve">But can we make it global such that if we want </w:t>
       </w:r>
       <w:r>
         <w:t xml:space="preserve">wherever this component </w:t>
@@ -7654,7 +6194,6 @@
     <w:p/>
     <w:p>
       <w:proofErr w:type="spellStart"/>
-      <w:proofErr w:type="gramStart"/>
       <w:r>
         <w:t>Style.jsx</w:t>
       </w:r>
@@ -7663,11 +6202,7 @@
         <w:t xml:space="preserve"> </w:t>
       </w:r>
       <w:r>
-        <w:t xml:space="preserve"> is</w:t>
-      </w:r>
-      <w:proofErr w:type="gramEnd"/>
-      <w:r>
-        <w:t xml:space="preserve"> basically</w:t>
+        <w:t xml:space="preserve"> is basically</w:t>
       </w:r>
       <w:r>
         <w:t xml:space="preserve"> a way of</w:t>
@@ -7680,20 +6215,11 @@
       </w:r>
     </w:p>
     <w:p>
-      <w:proofErr w:type="gramStart"/>
-      <w:r>
-        <w:t>Basically</w:t>
-      </w:r>
-      <w:proofErr w:type="gramEnd"/>
-      <w:r>
-        <w:t xml:space="preserve"> what we will do </w:t>
-      </w:r>
-      <w:r>
-        <w:t xml:space="preserve">is that we will use a style element or </w:t>
-      </w:r>
-      <w:proofErr w:type="gramStart"/>
-      <w:r>
-        <w:t>compon</w:t>
+      <w:r>
+        <w:t xml:space="preserve">Basically what we will do </w:t>
+      </w:r>
+      <w:r>
+        <w:t>is that we will use a style element or compon</w:t>
       </w:r>
       <w:r>
         <w:t>e</w:t>
@@ -7705,11 +6231,7 @@
         <w:t>t</w:t>
       </w:r>
       <w:r>
-        <w:t>(</w:t>
-      </w:r>
-      <w:proofErr w:type="gramEnd"/>
-      <w:r>
-        <w:t xml:space="preserve">with </w:t>
+        <w:t xml:space="preserve">(with </w:t>
       </w:r>
       <w:proofErr w:type="spellStart"/>
       <w:r>
@@ -7723,15 +6245,7 @@
         <w:t xml:space="preserve"> or whatever it is </w:t>
       </w:r>
       <w:r>
-        <w:t xml:space="preserve">and then in its content use backticks inside the curly brackets for </w:t>
-      </w:r>
-      <w:proofErr w:type="spellStart"/>
-      <w:r>
-        <w:t>js</w:t>
-      </w:r>
-      <w:proofErr w:type="spellEnd"/>
-      <w:r>
-        <w:t xml:space="preserve"> </w:t>
+        <w:t xml:space="preserve">and then in its content use backticks inside the curly brackets for js </w:t>
       </w:r>
       <w:r>
         <w:t xml:space="preserve">and </w:t>
@@ -7742,15 +6256,7 @@
       </w:r>
       <w:proofErr w:type="spellEnd"/>
       <w:r>
-        <w:t xml:space="preserve"> write </w:t>
-      </w:r>
-      <w:proofErr w:type="spellStart"/>
-      <w:r>
-        <w:t>css</w:t>
-      </w:r>
-      <w:proofErr w:type="spellEnd"/>
-      <w:r>
-        <w:t xml:space="preserve"> like you do </w:t>
+        <w:t xml:space="preserve"> write css like you do </w:t>
       </w:r>
       <w:proofErr w:type="spellStart"/>
       <w:r>
@@ -7854,23 +6360,7 @@
         <w:ind w:left="720" w:hanging="720"/>
       </w:pPr>
       <w:r>
-        <w:t xml:space="preserve">Teacher will deploy the project like a </w:t>
-      </w:r>
-      <w:proofErr w:type="gramStart"/>
-      <w:r>
-        <w:t>real world</w:t>
-      </w:r>
-      <w:proofErr w:type="gramEnd"/>
-      <w:r>
-        <w:t xml:space="preserve"> </w:t>
-      </w:r>
-      <w:proofErr w:type="gramStart"/>
-      <w:r>
-        <w:t>project(</w:t>
-      </w:r>
-      <w:proofErr w:type="gramEnd"/>
-      <w:r>
-        <w:t>who knows)</w:t>
+        <w:t>Teacher will deploy the project like a real world project(who knows)</w:t>
       </w:r>
     </w:p>
     <w:p>
@@ -7905,18 +6395,10 @@
         <w:t xml:space="preserve">then you will not know what is useful for you and what is not </w:t>
       </w:r>
       <w:r>
-        <w:t xml:space="preserve">(who </w:t>
-      </w:r>
-      <w:proofErr w:type="gramStart"/>
-      <w:r>
-        <w:t>knows)</w:t>
-      </w:r>
-      <w:r>
-        <w:t>There</w:t>
-      </w:r>
-      <w:proofErr w:type="gramEnd"/>
-      <w:r>
-        <w:t xml:space="preserve"> is an API that is </w:t>
+        <w:t>(who knows)</w:t>
+      </w:r>
+      <w:r>
+        <w:t xml:space="preserve">There is an API that is </w:t>
       </w:r>
       <w:proofErr w:type="spellStart"/>
       <w:r>
@@ -7939,13 +6421,8 @@
       </w:r>
     </w:p>
     <w:p>
-      <w:proofErr w:type="gramStart"/>
-      <w:r>
-        <w:t>So</w:t>
-      </w:r>
-      <w:proofErr w:type="gramEnd"/>
-      <w:r>
-        <w:t xml:space="preserve"> we registered there </w:t>
+      <w:r>
+        <w:t xml:space="preserve">So we registered there </w:t>
       </w:r>
       <w:r>
         <w:t>and make id there</w:t>
@@ -7963,39 +6440,224 @@
           <w:b/>
           <w:bCs/>
         </w:rPr>
-        <w:t xml:space="preserve">New </w:t>
-      </w:r>
-      <w:proofErr w:type="gramStart"/>
+        <w:t>New discovery</w:t>
+      </w:r>
       <w:r>
         <w:rPr>
           <w:b/>
           <w:bCs/>
         </w:rPr>
-        <w:t>discovery</w:t>
+        <w:t>:-</w:t>
+      </w:r>
+    </w:p>
+    <w:p>
+      <w:r>
+        <w:t xml:space="preserve">When we </w:t>
+      </w:r>
+      <w:r>
+        <w:t>add border radius to an image then its border get rounded.</w:t>
+      </w:r>
+    </w:p>
+    <w:p>
+      <w:r>
+        <w:t xml:space="preserve">In Teachers project we can see navbar only when </w:t>
+      </w:r>
+      <w:r>
+        <w:t xml:space="preserve">we are in home but not in another </w:t>
+      </w:r>
+      <w:proofErr w:type="spellStart"/>
+      <w:r>
+        <w:t>peoject</w:t>
+      </w:r>
+      <w:proofErr w:type="spellEnd"/>
+      <w:r>
+        <w:t xml:space="preserve"> </w:t>
+      </w:r>
+    </w:p>
+    <w:p>
+      <w:r>
+        <w:t>So instead of using navbar code in every component no because Thankfully we can edit the</w:t>
+      </w:r>
+      <w:r>
+        <w:t xml:space="preserve"> </w:t>
+      </w:r>
+      <w:proofErr w:type="spellStart"/>
+      <w:r>
+        <w:t>layout.tsx</w:t>
+      </w:r>
+      <w:proofErr w:type="spellEnd"/>
+      <w:r>
+        <w:t xml:space="preserve"> what is it , its function why edit it.</w:t>
+      </w:r>
+      <w:r>
+        <w:t xml:space="preserve"> and how can we display navbar in many pages.</w:t>
+      </w:r>
+    </w:p>
+    <w:p>
+      <w:pPr>
+        <w:jc w:val="center"/>
+      </w:pPr>
+      <w:r>
+        <w:rPr>
+          <w:noProof/>
+        </w:rPr>
+        <w:lastRenderedPageBreak/>
+        <w:drawing>
+          <wp:inline distT="0" distB="0" distL="0" distR="0" wp14:anchorId="41A5EFCA" wp14:editId="15ECE796">
+            <wp:extent cx="4572638" cy="5010849"/>
+            <wp:effectExtent l="0" t="0" r="0" b="0"/>
+            <wp:docPr id="1303000041" name="Picture 1"/>
+            <wp:cNvGraphicFramePr>
+              <a:graphicFrameLocks xmlns:a="http://schemas.openxmlformats.org/drawingml/2006/main" noChangeAspect="1"/>
+            </wp:cNvGraphicFramePr>
+            <a:graphic xmlns:a="http://schemas.openxmlformats.org/drawingml/2006/main">
+              <a:graphicData uri="http://schemas.openxmlformats.org/drawingml/2006/picture">
+                <pic:pic xmlns:pic="http://schemas.openxmlformats.org/drawingml/2006/picture">
+                  <pic:nvPicPr>
+                    <pic:cNvPr id="1303000041" name=""/>
+                    <pic:cNvPicPr/>
+                  </pic:nvPicPr>
+                  <pic:blipFill>
+                    <a:blip r:embed="rId43"/>
+                    <a:stretch>
+                      <a:fillRect/>
+                    </a:stretch>
+                  </pic:blipFill>
+                  <pic:spPr>
+                    <a:xfrm>
+                      <a:off x="0" y="0"/>
+                      <a:ext cx="4572638" cy="5010849"/>
+                    </a:xfrm>
+                    <a:prstGeom prst="rect">
+                      <a:avLst/>
+                    </a:prstGeom>
+                  </pic:spPr>
+                </pic:pic>
+              </a:graphicData>
+            </a:graphic>
+          </wp:inline>
+        </w:drawing>
+      </w:r>
+    </w:p>
+    <w:p>
+      <w:r>
+        <w:t xml:space="preserve">The </w:t>
+      </w:r>
+      <w:proofErr w:type="spellStart"/>
+      <w:r>
+        <w:t>layout.tsx</w:t>
+      </w:r>
+      <w:proofErr w:type="spellEnd"/>
+      <w:r>
+        <w:t xml:space="preserve"> is that file that is fired wh</w:t>
+      </w:r>
+      <w:r>
+        <w:t>e</w:t>
+      </w:r>
+      <w:r>
+        <w:t xml:space="preserve">n any page is loaded </w:t>
+      </w:r>
+      <w:r>
+        <w:t>it wraps all the routers and the children represents the different component in th</w:t>
+      </w:r>
+      <w:r>
+        <w:t xml:space="preserve">e </w:t>
+      </w:r>
+      <w:r>
+        <w:t>layouts</w:t>
+      </w:r>
+      <w:r>
+        <w:t>.</w:t>
+      </w:r>
+      <w:r>
+        <w:t xml:space="preserve"> I</w:t>
+      </w:r>
+      <w:r>
+        <w:t>n</w:t>
+      </w:r>
+      <w:r>
+        <w:t xml:space="preserve"> previous version </w:t>
       </w:r>
       <w:r>
         <w:rPr>
           <w:b/>
           <w:bCs/>
         </w:rPr>
-        <w:t>:-</w:t>
-      </w:r>
-      <w:proofErr w:type="gramEnd"/>
-    </w:p>
-    <w:p>
-      <w:r>
-        <w:t xml:space="preserve">When we </w:t>
-      </w:r>
-      <w:r>
-        <w:t xml:space="preserve">add border radius to an image then its border </w:t>
-      </w:r>
-      <w:proofErr w:type="gramStart"/>
-      <w:r>
-        <w:t>get</w:t>
-      </w:r>
-      <w:proofErr w:type="gramEnd"/>
-      <w:r>
-        <w:t xml:space="preserve"> rounded.</w:t>
+        <w:t xml:space="preserve">the component In _app.js get </w:t>
+      </w:r>
+      <w:proofErr w:type="spellStart"/>
+      <w:r>
+        <w:rPr>
+          <w:b/>
+          <w:bCs/>
+        </w:rPr>
+        <w:t>rerendered</w:t>
+      </w:r>
+      <w:proofErr w:type="spellEnd"/>
+      <w:r>
+        <w:rPr>
+          <w:b/>
+          <w:bCs/>
+        </w:rPr>
+        <w:t xml:space="preserve"> every route but not now only </w:t>
+      </w:r>
+      <w:proofErr w:type="spellStart"/>
+      <w:r>
+        <w:rPr>
+          <w:b/>
+          <w:bCs/>
+        </w:rPr>
+        <w:t>childered</w:t>
+      </w:r>
+      <w:proofErr w:type="spellEnd"/>
+      <w:r>
+        <w:rPr>
+          <w:b/>
+          <w:bCs/>
+        </w:rPr>
+        <w:t xml:space="preserve"> are </w:t>
+      </w:r>
+      <w:proofErr w:type="spellStart"/>
+      <w:r>
+        <w:rPr>
+          <w:b/>
+          <w:bCs/>
+        </w:rPr>
+        <w:t>rerendered</w:t>
+      </w:r>
+      <w:proofErr w:type="spellEnd"/>
+      <w:r>
+        <w:rPr>
+          <w:b/>
+          <w:bCs/>
+        </w:rPr>
+        <w:t xml:space="preserve"> , mounted and unmounted</w:t>
+      </w:r>
+      <w:r>
+        <w:rPr>
+          <w:b/>
+          <w:bCs/>
+        </w:rPr>
+        <w:t xml:space="preserve"> in </w:t>
+      </w:r>
+      <w:proofErr w:type="spellStart"/>
+      <w:r>
+        <w:rPr>
+          <w:b/>
+          <w:bCs/>
+        </w:rPr>
+        <w:t>layout.tsx</w:t>
+      </w:r>
+      <w:proofErr w:type="spellEnd"/>
+      <w:r>
+        <w:rPr>
+          <w:b/>
+          <w:bCs/>
+        </w:rPr>
+        <w:t>(I think so)</w:t>
+      </w:r>
+      <w:r>
+        <w:t>.</w:t>
       </w:r>
     </w:p>
     <w:p/>

</xml_diff>

<commit_message>
Lesson 15 Creating Blog and Blogpost page
</commit_message>
<xml_diff>
--- a/Notes.docx
+++ b/Notes.docx
@@ -6658,6 +6658,156 @@
       </w:r>
       <w:r>
         <w:t>.</w:t>
+      </w:r>
+    </w:p>
+    <w:p>
+      <w:r>
+        <w:t xml:space="preserve">Teacher says that whenever you make styles then try to keep it </w:t>
+      </w:r>
+      <w:r>
+        <w:t xml:space="preserve">very much </w:t>
+      </w:r>
+      <w:proofErr w:type="gramStart"/>
+      <w:r>
+        <w:t>optimised(</w:t>
+      </w:r>
+      <w:proofErr w:type="gramEnd"/>
+      <w:r>
+        <w:t>who knows)</w:t>
+      </w:r>
+    </w:p>
+    <w:p>
+      <w:r>
+        <w:drawing>
+          <wp:inline distT="0" distB="0" distL="0" distR="0" wp14:anchorId="6B5389C5" wp14:editId="76E6A6DA">
+            <wp:extent cx="5731510" cy="1069340"/>
+            <wp:effectExtent l="0" t="0" r="2540" b="0"/>
+            <wp:docPr id="752089255" name="Picture 1"/>
+            <wp:cNvGraphicFramePr>
+              <a:graphicFrameLocks xmlns:a="http://schemas.openxmlformats.org/drawingml/2006/main" noChangeAspect="1"/>
+            </wp:cNvGraphicFramePr>
+            <a:graphic xmlns:a="http://schemas.openxmlformats.org/drawingml/2006/main">
+              <a:graphicData uri="http://schemas.openxmlformats.org/drawingml/2006/picture">
+                <pic:pic xmlns:pic="http://schemas.openxmlformats.org/drawingml/2006/picture">
+                  <pic:nvPicPr>
+                    <pic:cNvPr id="752089255" name=""/>
+                    <pic:cNvPicPr/>
+                  </pic:nvPicPr>
+                  <pic:blipFill>
+                    <a:blip r:embed="rId44"/>
+                    <a:stretch>
+                      <a:fillRect/>
+                    </a:stretch>
+                  </pic:blipFill>
+                  <pic:spPr>
+                    <a:xfrm>
+                      <a:off x="0" y="0"/>
+                      <a:ext cx="5731510" cy="1069340"/>
+                    </a:xfrm>
+                    <a:prstGeom prst="rect">
+                      <a:avLst/>
+                    </a:prstGeom>
+                  </pic:spPr>
+                </pic:pic>
+              </a:graphicData>
+            </a:graphic>
+          </wp:inline>
+        </w:drawing>
+      </w:r>
+    </w:p>
+    <w:p>
+      <w:r>
+        <w:t>Now the output look like above.</w:t>
+      </w:r>
+    </w:p>
+    <w:p>
+      <w:pPr>
+        <w:rPr>
+          <w:b/>
+          <w:bCs/>
+        </w:rPr>
+      </w:pPr>
+      <w:r>
+        <w:rPr>
+          <w:b/>
+          <w:bCs/>
+        </w:rPr>
+        <w:t xml:space="preserve">We can tell the </w:t>
+      </w:r>
+      <w:r>
+        <w:rPr>
+          <w:b/>
+          <w:bCs/>
+        </w:rPr>
+        <w:t>word l</w:t>
+      </w:r>
+      <w:r>
+        <w:rPr>
+          <w:b/>
+          <w:bCs/>
+        </w:rPr>
+        <w:t xml:space="preserve">ength of the </w:t>
+      </w:r>
+      <w:r>
+        <w:rPr>
+          <w:b/>
+          <w:bCs/>
+        </w:rPr>
+        <w:t xml:space="preserve">lorem ipsum </w:t>
+      </w:r>
+      <w:r>
+        <w:rPr>
+          <w:b/>
+          <w:bCs/>
+        </w:rPr>
+        <w:t>in VS Code by typing lor</w:t>
+      </w:r>
+      <w:r>
+        <w:rPr>
+          <w:b/>
+          <w:bCs/>
+        </w:rPr>
+        <w:t>e</w:t>
+      </w:r>
+      <w:r>
+        <w:rPr>
+          <w:b/>
+          <w:bCs/>
+        </w:rPr>
+        <w:t>m&lt;No o</w:t>
+      </w:r>
+      <w:r>
+        <w:rPr>
+          <w:b/>
+          <w:bCs/>
+        </w:rPr>
+        <w:t>f</w:t>
+      </w:r>
+      <w:r>
+        <w:rPr>
+          <w:b/>
+          <w:bCs/>
+        </w:rPr>
+        <w:t xml:space="preserve"> character&gt;</w:t>
+      </w:r>
+    </w:p>
+    <w:p>
+      <w:r>
+        <w:t xml:space="preserve">In the upcoming lesson </w:t>
+      </w:r>
+      <w:r>
+        <w:t>We will learn about how to add different post</w:t>
+      </w:r>
+      <w:r>
+        <w:t xml:space="preserve"> in </w:t>
+      </w:r>
+      <w:proofErr w:type="gramStart"/>
+      <w:r>
+        <w:t>blog.(</w:t>
+      </w:r>
+      <w:proofErr w:type="gramEnd"/>
+      <w:r>
+        <w:t>who knows)</w:t>
       </w:r>
     </w:p>
     <w:p/>

</xml_diff>

<commit_message>
Lesson 16 Adding blog jsons as data
</commit_message>
<xml_diff>
--- a/Notes.docx
+++ b/Notes.docx
@@ -180,7 +180,6 @@
         <w:t xml:space="preserve"> then you can export with the help of </w:t>
       </w:r>
       <w:proofErr w:type="spellStart"/>
-      <w:proofErr w:type="gramStart"/>
       <w:r>
         <w:t>nextjs</w:t>
       </w:r>
@@ -189,11 +188,7 @@
         <w:t xml:space="preserve"> </w:t>
       </w:r>
       <w:r>
-        <w:t>.</w:t>
-      </w:r>
-      <w:proofErr w:type="gramEnd"/>
-      <w:r>
-        <w:t xml:space="preserve"> Next js can provide you </w:t>
+        <w:t xml:space="preserve">. Next js can provide you </w:t>
       </w:r>
       <w:proofErr w:type="spellStart"/>
       <w:r>
@@ -304,13 +299,8 @@
       </w:r>
     </w:p>
     <w:p>
-      <w:proofErr w:type="gramStart"/>
-      <w:r>
-        <w:t>Yes</w:t>
-      </w:r>
-      <w:proofErr w:type="gramEnd"/>
-      <w:r>
-        <w:t xml:space="preserve"> we need React and js for </w:t>
+      <w:r>
+        <w:t xml:space="preserve">Yes we need React and js for </w:t>
       </w:r>
       <w:proofErr w:type="spellStart"/>
       <w:r>
@@ -342,18 +332,10 @@
         <w:t xml:space="preserve"> them</w:t>
       </w:r>
       <w:r>
-        <w:t xml:space="preserve"> about </w:t>
-      </w:r>
-      <w:proofErr w:type="gramStart"/>
-      <w:r>
-        <w:t>it</w:t>
-      </w:r>
-      <w:r>
-        <w:t>.(</w:t>
-      </w:r>
-      <w:proofErr w:type="gramEnd"/>
-      <w:r>
-        <w:t>who knows)</w:t>
+        <w:t xml:space="preserve"> about it</w:t>
+      </w:r>
+      <w:r>
+        <w:t>.(who knows)</w:t>
       </w:r>
     </w:p>
     <w:p>
@@ -6665,19 +6647,14 @@
         <w:t xml:space="preserve">Teacher says that whenever you make styles then try to keep it </w:t>
       </w:r>
       <w:r>
-        <w:t xml:space="preserve">very much </w:t>
-      </w:r>
-      <w:proofErr w:type="gramStart"/>
-      <w:r>
-        <w:t>optimised(</w:t>
-      </w:r>
-      <w:proofErr w:type="gramEnd"/>
-      <w:r>
-        <w:t>who knows)</w:t>
-      </w:r>
-    </w:p>
-    <w:p>
-      <w:r>
+        <w:t>very much optimised(who knows)</w:t>
+      </w:r>
+    </w:p>
+    <w:p>
+      <w:r>
+        <w:rPr>
+          <w:noProof/>
+        </w:rPr>
         <w:drawing>
           <wp:inline distT="0" distB="0" distL="0" distR="0" wp14:anchorId="6B5389C5" wp14:editId="76E6A6DA">
             <wp:extent cx="5731510" cy="1069340"/>
@@ -6799,18 +6776,428 @@
         <w:t>We will learn about how to add different post</w:t>
       </w:r>
       <w:r>
-        <w:t xml:space="preserve"> in </w:t>
-      </w:r>
-      <w:proofErr w:type="gramStart"/>
-      <w:r>
-        <w:t>blog.(</w:t>
-      </w:r>
-      <w:proofErr w:type="gramEnd"/>
-      <w:r>
-        <w:t>who knows)</w:t>
-      </w:r>
-    </w:p>
-    <w:p/>
+        <w:t xml:space="preserve"> in blog.(who knows)</w:t>
+      </w:r>
+    </w:p>
+    <w:p>
+      <w:r>
+        <w:t xml:space="preserve">If we configure some endpoints and tell you </w:t>
+      </w:r>
+      <w:r>
+        <w:t xml:space="preserve">we are going to use  a backend </w:t>
+      </w:r>
+      <w:r>
+        <w:t xml:space="preserve">then this application will become complicated </w:t>
+      </w:r>
+      <w:r>
+        <w:t>so what we will do is that whatever blogs are going to be on this Hunting coder</w:t>
+      </w:r>
+      <w:r>
+        <w:t xml:space="preserve"> we will store them as </w:t>
+      </w:r>
+      <w:proofErr w:type="spellStart"/>
+      <w:r>
+        <w:t>json</w:t>
+      </w:r>
+      <w:proofErr w:type="spellEnd"/>
+      <w:r>
+        <w:t xml:space="preserve"> files </w:t>
+      </w:r>
+      <w:r>
+        <w:t xml:space="preserve">and in </w:t>
+      </w:r>
+      <w:proofErr w:type="spellStart"/>
+      <w:r>
+        <w:t>gfuture</w:t>
+      </w:r>
+      <w:proofErr w:type="spellEnd"/>
+      <w:r>
+        <w:t xml:space="preserve"> we will see how to do it more efficiently </w:t>
+      </w:r>
+      <w:r>
+        <w:t xml:space="preserve">but for new </w:t>
+      </w:r>
+      <w:r>
+        <w:lastRenderedPageBreak/>
+        <w:t xml:space="preserve">we will make a </w:t>
+      </w:r>
+      <w:proofErr w:type="spellStart"/>
+      <w:r>
+        <w:t>json</w:t>
+      </w:r>
+      <w:proofErr w:type="spellEnd"/>
+      <w:r>
+        <w:t xml:space="preserve"> files.</w:t>
+      </w:r>
+      <w:r>
+        <w:t xml:space="preserve"> Which will have the data of all the blogposts. </w:t>
+      </w:r>
+      <w:r>
+        <w:t xml:space="preserve">And we will read </w:t>
+      </w:r>
+      <w:proofErr w:type="spellStart"/>
+      <w:r>
+        <w:t>thse</w:t>
+      </w:r>
+      <w:proofErr w:type="spellEnd"/>
+      <w:r>
+        <w:t xml:space="preserve"> </w:t>
+      </w:r>
+      <w:proofErr w:type="spellStart"/>
+      <w:r>
+        <w:t>json</w:t>
+      </w:r>
+      <w:proofErr w:type="spellEnd"/>
+      <w:r>
+        <w:t xml:space="preserve"> files from </w:t>
+      </w:r>
+      <w:r>
+        <w:t>file system</w:t>
+      </w:r>
+      <w:r>
+        <w:t xml:space="preserve"> we will display it</w:t>
+      </w:r>
+      <w:r>
+        <w:t xml:space="preserve"> We know it is not the most efficient way </w:t>
+      </w:r>
+      <w:r>
+        <w:t xml:space="preserve">its efficient way is database </w:t>
+      </w:r>
+      <w:r>
+        <w:t xml:space="preserve">but Teacher want to make this code beginner friendly </w:t>
+      </w:r>
+      <w:r>
+        <w:t xml:space="preserve">so we will make </w:t>
+      </w:r>
+      <w:proofErr w:type="spellStart"/>
+      <w:r>
+        <w:t>json</w:t>
+      </w:r>
+      <w:proofErr w:type="spellEnd"/>
+      <w:r>
+        <w:t xml:space="preserve"> files and read them </w:t>
+      </w:r>
+      <w:r>
+        <w:t xml:space="preserve">from </w:t>
+      </w:r>
+      <w:r>
+        <w:t>the file system and populate ou</w:t>
+      </w:r>
+      <w:r>
+        <w:t>r</w:t>
+      </w:r>
+      <w:r>
+        <w:t xml:space="preserve"> blog </w:t>
+      </w:r>
+    </w:p>
+    <w:p>
+      <w:r>
+        <w:t xml:space="preserve">Now to add data </w:t>
+      </w:r>
+      <w:r>
+        <w:t>we</w:t>
+      </w:r>
+      <w:r>
+        <w:t xml:space="preserve"> have to store </w:t>
+      </w:r>
+      <w:r>
+        <w:t xml:space="preserve">the data somewhere </w:t>
+      </w:r>
+      <w:r>
+        <w:t xml:space="preserve">why not use a database </w:t>
+      </w:r>
+      <w:proofErr w:type="spellStart"/>
+      <w:r>
+        <w:t>ot</w:t>
+      </w:r>
+      <w:proofErr w:type="spellEnd"/>
+      <w:r>
+        <w:t xml:space="preserve"> headless </w:t>
+      </w:r>
+      <w:proofErr w:type="spellStart"/>
+      <w:r>
+        <w:t>cms</w:t>
+      </w:r>
+      <w:proofErr w:type="spellEnd"/>
+      <w:r>
+        <w:t xml:space="preserve"> or API routes</w:t>
+      </w:r>
+      <w:r>
+        <w:t xml:space="preserve"> All these things they are easy </w:t>
+      </w:r>
+      <w:r>
+        <w:t xml:space="preserve">if you know them </w:t>
+      </w:r>
+      <w:r>
+        <w:t xml:space="preserve">but are somewhat difficult for beginners. </w:t>
+      </w:r>
+    </w:p>
+    <w:p>
+      <w:pPr>
+        <w:rPr>
+          <w:b/>
+          <w:bCs/>
+        </w:rPr>
+      </w:pPr>
+      <w:r>
+        <w:rPr>
+          <w:b/>
+          <w:bCs/>
+        </w:rPr>
+        <w:t xml:space="preserve">Spoilers :- </w:t>
+      </w:r>
+    </w:p>
+    <w:p>
+      <w:pPr>
+        <w:pBdr>
+          <w:bottom w:val="single" w:sz="12" w:space="1" w:color="auto"/>
+        </w:pBdr>
+      </w:pPr>
+      <w:r>
+        <w:t xml:space="preserve">Next js can be used for backed as well. </w:t>
+      </w:r>
+    </w:p>
+    <w:p>
+      <w:r>
+        <w:t xml:space="preserve">Now we make local </w:t>
+      </w:r>
+      <w:proofErr w:type="spellStart"/>
+      <w:r>
+        <w:t>json</w:t>
+      </w:r>
+      <w:proofErr w:type="spellEnd"/>
+      <w:r>
+        <w:t xml:space="preserve"> so for that we make </w:t>
+      </w:r>
+      <w:r>
+        <w:t xml:space="preserve">a folder </w:t>
+      </w:r>
+      <w:proofErr w:type="spellStart"/>
+      <w:r>
+        <w:t>BlogData</w:t>
+      </w:r>
+      <w:proofErr w:type="spellEnd"/>
+    </w:p>
+    <w:p>
+      <w:r>
+        <w:t xml:space="preserve">In </w:t>
+      </w:r>
+      <w:proofErr w:type="spellStart"/>
+      <w:r>
+        <w:t>blogData</w:t>
+      </w:r>
+      <w:proofErr w:type="spellEnd"/>
+      <w:r>
+        <w:t xml:space="preserve"> I am going to add </w:t>
+      </w:r>
+      <w:proofErr w:type="spellStart"/>
+      <w:r>
+        <w:t>json</w:t>
+      </w:r>
+      <w:proofErr w:type="spellEnd"/>
+      <w:r>
+        <w:t xml:space="preserve"> </w:t>
+      </w:r>
+      <w:r>
+        <w:t>file whose name is how-to-learn-javascrip</w:t>
+      </w:r>
+      <w:r>
+        <w:t>t and we will add some content there.</w:t>
+      </w:r>
+    </w:p>
+    <w:p>
+      <w:r>
+        <w:t>Like we add title , content key</w:t>
+      </w:r>
+      <w:r>
+        <w:t xml:space="preserve"> you can put a lot of data here like the date and what else things like slug and author you can put foreign key for comments</w:t>
+      </w:r>
+      <w:r>
+        <w:t>(who knows but complicated)</w:t>
+      </w:r>
+    </w:p>
+    <w:p>
+      <w:r>
+        <w:t>Suppose I want to add html as content or just content (who knows)</w:t>
+      </w:r>
+    </w:p>
+    <w:p>
+      <w:pPr>
+        <w:rPr>
+          <w:b/>
+          <w:bCs/>
+        </w:rPr>
+      </w:pPr>
+      <w:r>
+        <w:rPr>
+          <w:b/>
+          <w:bCs/>
+        </w:rPr>
+        <w:t>Because of newline you may see e</w:t>
+      </w:r>
+      <w:r>
+        <w:rPr>
+          <w:b/>
+          <w:bCs/>
+        </w:rPr>
+        <w:t>r</w:t>
+      </w:r>
+      <w:r>
+        <w:rPr>
+          <w:b/>
+          <w:bCs/>
+        </w:rPr>
+        <w:t xml:space="preserve">ror in a string in </w:t>
+      </w:r>
+      <w:proofErr w:type="spellStart"/>
+      <w:r>
+        <w:rPr>
+          <w:b/>
+          <w:bCs/>
+        </w:rPr>
+        <w:t>json</w:t>
+      </w:r>
+      <w:proofErr w:type="spellEnd"/>
+      <w:r>
+        <w:rPr>
+          <w:b/>
+          <w:bCs/>
+        </w:rPr>
+        <w:t xml:space="preserve"> so shortcut technique is paste the string in the address bar the address bar removes the newline in the string </w:t>
+      </w:r>
+    </w:p>
+    <w:p>
+      <w:r>
+        <w:t>Now we added author key</w:t>
+      </w:r>
+    </w:p>
+    <w:p>
+      <w:r>
+        <w:t xml:space="preserve">Now as we made for it we will make more </w:t>
+      </w:r>
+      <w:proofErr w:type="spellStart"/>
+      <w:r>
+        <w:t>json</w:t>
+      </w:r>
+      <w:proofErr w:type="spellEnd"/>
+      <w:r>
+        <w:t xml:space="preserve"> files </w:t>
+      </w:r>
+    </w:p>
+    <w:p>
+      <w:r>
+        <w:t xml:space="preserve">Now after making these files </w:t>
+      </w:r>
+      <w:r>
+        <w:t>we will show their data in out blog page.</w:t>
+      </w:r>
+    </w:p>
+    <w:p>
+      <w:r>
+        <w:t>So we will read files system after reading it then we need to show our date in out blog</w:t>
+      </w:r>
+      <w:r>
+        <w:t xml:space="preserve"> page</w:t>
+      </w:r>
+    </w:p>
+    <w:p>
+      <w:r>
+        <w:t xml:space="preserve">So we can use map and make an array but where that array will come form I also a big question </w:t>
+      </w:r>
+    </w:p>
+    <w:p>
+      <w:r>
+        <w:t>I will do practical no discussion for now</w:t>
+      </w:r>
+      <w:r>
+        <w:t xml:space="preserve"> </w:t>
+      </w:r>
+    </w:p>
+    <w:p>
+      <w:pPr>
+        <w:rPr>
+          <w:b/>
+          <w:bCs/>
+        </w:rPr>
+      </w:pPr>
+      <w:r>
+        <w:rPr>
+          <w:b/>
+          <w:bCs/>
+        </w:rPr>
+        <w:t>Question?</w:t>
+      </w:r>
+    </w:p>
+    <w:p>
+      <w:pPr>
+        <w:pBdr>
+          <w:bottom w:val="single" w:sz="12" w:space="1" w:color="auto"/>
+        </w:pBdr>
+      </w:pPr>
+      <w:r>
+        <w:t xml:space="preserve">How can </w:t>
+      </w:r>
+      <w:r>
+        <w:t xml:space="preserve">we </w:t>
+      </w:r>
+      <w:r>
+        <w:t xml:space="preserve">get the </w:t>
+      </w:r>
+      <w:proofErr w:type="spellStart"/>
+      <w:r>
+        <w:t>json</w:t>
+      </w:r>
+      <w:proofErr w:type="spellEnd"/>
+      <w:r>
+        <w:t xml:space="preserve"> data without reading the data f</w:t>
+      </w:r>
+      <w:r>
+        <w:t>r</w:t>
+      </w:r>
+      <w:r>
+        <w:t>om client side by reading file system</w:t>
+      </w:r>
+      <w:r>
+        <w:t>,</w:t>
+      </w:r>
+      <w:r>
+        <w:t xml:space="preserve"> </w:t>
+      </w:r>
+      <w:r>
+        <w:t xml:space="preserve">and we should do </w:t>
+      </w:r>
+      <w:r>
+        <w:t>just by using next js not by another techno</w:t>
+      </w:r>
+      <w:r>
+        <w:t>lo</w:t>
+      </w:r>
+      <w:r>
+        <w:t>gy.</w:t>
+      </w:r>
+    </w:p>
+    <w:p>
+      <w:r>
+        <w:t xml:space="preserve">Do you remember that at the start of the course Teacher asked us that </w:t>
+      </w:r>
+      <w:proofErr w:type="spellStart"/>
+      <w:r>
+        <w:t>Nextjs</w:t>
+      </w:r>
+      <w:proofErr w:type="spellEnd"/>
+      <w:r>
+        <w:t xml:space="preserve"> is a front end or backend </w:t>
+      </w:r>
+      <w:r>
+        <w:t>framework</w:t>
+      </w:r>
+      <w:r>
+        <w:t xml:space="preserve"> and Teacher said it is a framework for both</w:t>
+      </w:r>
+      <w:r>
+        <w:t xml:space="preserve"> It definitely for backend and frontend as well. </w:t>
+      </w:r>
+    </w:p>
     <w:sectPr>
       <w:pgSz w:w="11906" w:h="16838"/>
       <w:pgMar w:top="1440" w:right="1440" w:bottom="1440" w:left="1440" w:header="708" w:footer="708" w:gutter="0"/>

</xml_diff>

<commit_message>
Lesson 18 Creating endpoints to get one/all blogposts
</commit_message>
<xml_diff>
--- a/Notes.docx
+++ b/Notes.docx
@@ -7196,6 +7196,1571 @@
       </w:r>
       <w:r>
         <w:t xml:space="preserve"> It definitely for backend and frontend as well. </w:t>
+      </w:r>
+      <w:r>
+        <w:t xml:space="preserve">We will see how to create </w:t>
+      </w:r>
+      <w:proofErr w:type="spellStart"/>
+      <w:r>
+        <w:t>api</w:t>
+      </w:r>
+      <w:proofErr w:type="spellEnd"/>
+      <w:r>
+        <w:t xml:space="preserve"> routes in </w:t>
+      </w:r>
+      <w:proofErr w:type="spellStart"/>
+      <w:r>
+        <w:t>nextjs</w:t>
+      </w:r>
+      <w:proofErr w:type="spellEnd"/>
+      <w:r>
+        <w:t xml:space="preserve"> After that we will see how the </w:t>
+      </w:r>
+      <w:proofErr w:type="spellStart"/>
+      <w:r>
+        <w:t>api</w:t>
+      </w:r>
+      <w:proofErr w:type="spellEnd"/>
+      <w:r>
+        <w:t xml:space="preserve"> folders in pages o</w:t>
+      </w:r>
+      <w:r>
+        <w:t>r</w:t>
+      </w:r>
+      <w:r>
+        <w:t xml:space="preserve"> maybe app can be populated and </w:t>
+      </w:r>
+      <w:proofErr w:type="spellStart"/>
+      <w:r>
+        <w:t>Nextjs</w:t>
+      </w:r>
+      <w:proofErr w:type="spellEnd"/>
+      <w:r>
+        <w:t xml:space="preserve"> can be written That backend will not be shipped in your client bundle</w:t>
+      </w:r>
+      <w:r>
+        <w:t>.(who knows)</w:t>
+      </w:r>
+      <w:r>
+        <w:t>. It won’t be shown to your client</w:t>
+      </w:r>
+      <w:r>
+        <w:t xml:space="preserve">. </w:t>
+      </w:r>
+      <w:r>
+        <w:t xml:space="preserve">We will see in the API folder in pages how file based routing works. </w:t>
+      </w:r>
+      <w:r>
+        <w:t xml:space="preserve">We will see the </w:t>
+      </w:r>
+      <w:proofErr w:type="spellStart"/>
+      <w:r>
+        <w:t>json</w:t>
+      </w:r>
+      <w:proofErr w:type="spellEnd"/>
+      <w:r>
+        <w:t xml:space="preserve"> response in ou</w:t>
+      </w:r>
+      <w:r>
+        <w:t>r</w:t>
+      </w:r>
+      <w:r>
+        <w:t xml:space="preserve"> browser</w:t>
+      </w:r>
+      <w:r>
+        <w:t xml:space="preserve"> and then we will see how you can use these API endpoints</w:t>
+      </w:r>
+      <w:r>
+        <w:t>.</w:t>
+      </w:r>
+      <w:r>
+        <w:t xml:space="preserve"> </w:t>
+      </w:r>
+      <w:r>
+        <w:t xml:space="preserve">We will see how to modify and access request and response objects. </w:t>
+      </w:r>
+      <w:r>
+        <w:t xml:space="preserve">We will see all this. </w:t>
+      </w:r>
+      <w:proofErr w:type="spellStart"/>
+      <w:r>
+        <w:t>Lets</w:t>
+      </w:r>
+      <w:proofErr w:type="spellEnd"/>
+      <w:r>
+        <w:t xml:space="preserve"> start with our API introd</w:t>
+      </w:r>
+      <w:r>
+        <w:t>u</w:t>
+      </w:r>
+      <w:r>
+        <w:t xml:space="preserve">ction </w:t>
+      </w:r>
+    </w:p>
+    <w:p>
+      <w:r>
+        <w:t xml:space="preserve">So now we will see how we will serve the data from our </w:t>
+      </w:r>
+      <w:r>
+        <w:t>Json file</w:t>
+      </w:r>
+      <w:r>
+        <w:t>s</w:t>
+      </w:r>
+      <w:r>
+        <w:t xml:space="preserve">. </w:t>
+      </w:r>
+      <w:r>
+        <w:t xml:space="preserve">In the previous lesson </w:t>
+      </w:r>
+      <w:r>
+        <w:t xml:space="preserve">I asked you how the </w:t>
+      </w:r>
+      <w:proofErr w:type="spellStart"/>
+      <w:r>
+        <w:t>json</w:t>
+      </w:r>
+      <w:proofErr w:type="spellEnd"/>
+      <w:r>
+        <w:t xml:space="preserve"> file could be served. </w:t>
+      </w:r>
+      <w:r>
+        <w:t xml:space="preserve">So we are going to do it today. </w:t>
+      </w:r>
+    </w:p>
+    <w:p>
+      <w:r>
+        <w:lastRenderedPageBreak/>
+        <w:t xml:space="preserve">In our blog page we want that </w:t>
+      </w:r>
+      <w:r>
+        <w:t xml:space="preserve">all the </w:t>
+      </w:r>
+      <w:proofErr w:type="spellStart"/>
+      <w:r>
+        <w:t>json</w:t>
+      </w:r>
+      <w:proofErr w:type="spellEnd"/>
+      <w:r>
+        <w:t xml:space="preserve"> got rendered</w:t>
+      </w:r>
+      <w:r>
+        <w:t xml:space="preserve"> and get visible here. </w:t>
+      </w:r>
+      <w:r>
+        <w:t xml:space="preserve">By visible </w:t>
+      </w:r>
+      <w:proofErr w:type="spellStart"/>
+      <w:r>
+        <w:t>i</w:t>
+      </w:r>
+      <w:proofErr w:type="spellEnd"/>
+      <w:r>
+        <w:t xml:space="preserve"> mean </w:t>
+      </w:r>
+      <w:r>
+        <w:t>that my</w:t>
+      </w:r>
+      <w:r>
+        <w:t xml:space="preserve"> </w:t>
+      </w:r>
+      <w:proofErr w:type="spellStart"/>
+      <w:r>
+        <w:t>json</w:t>
+      </w:r>
+      <w:proofErr w:type="spellEnd"/>
+      <w:r>
+        <w:t xml:space="preserve"> has</w:t>
+      </w:r>
+      <w:r>
+        <w:t xml:space="preserve"> </w:t>
+      </w:r>
+      <w:r>
+        <w:t>information</w:t>
+      </w:r>
+      <w:r>
+        <w:t xml:space="preserve"> and I want it to be visible</w:t>
+      </w:r>
+      <w:r>
+        <w:t xml:space="preserve">. </w:t>
+      </w:r>
+      <w:r>
+        <w:t xml:space="preserve">Now our </w:t>
+      </w:r>
+      <w:proofErr w:type="spellStart"/>
+      <w:r>
+        <w:t>json</w:t>
+      </w:r>
+      <w:proofErr w:type="spellEnd"/>
+      <w:r>
+        <w:t xml:space="preserve"> is in in </w:t>
+      </w:r>
+      <w:proofErr w:type="spellStart"/>
+      <w:r>
+        <w:t>blog</w:t>
+      </w:r>
+      <w:r>
+        <w:t>data</w:t>
+      </w:r>
+      <w:proofErr w:type="spellEnd"/>
+      <w:r>
+        <w:t xml:space="preserve"> folder. </w:t>
+      </w:r>
+      <w:r>
+        <w:t>Now we want that particula</w:t>
+      </w:r>
+      <w:r>
+        <w:t>r</w:t>
+      </w:r>
+      <w:r>
+        <w:t xml:space="preserve"> </w:t>
+      </w:r>
+      <w:proofErr w:type="spellStart"/>
+      <w:r>
+        <w:t>json</w:t>
+      </w:r>
+      <w:proofErr w:type="spellEnd"/>
+      <w:r>
+        <w:t xml:space="preserve"> to be shown </w:t>
+      </w:r>
+      <w:r>
+        <w:t>when</w:t>
+      </w:r>
+      <w:r>
+        <w:t xml:space="preserve"> its</w:t>
+      </w:r>
+      <w:r>
+        <w:t xml:space="preserve"> correspon</w:t>
+      </w:r>
+      <w:r>
+        <w:t>d</w:t>
+      </w:r>
+      <w:r>
+        <w:t xml:space="preserve">ing </w:t>
+      </w:r>
+      <w:r>
+        <w:t>slug is hit.</w:t>
+      </w:r>
+      <w:r>
+        <w:t xml:space="preserve"> </w:t>
+      </w:r>
+    </w:p>
+    <w:p>
+      <w:r>
+        <w:t xml:space="preserve">Teacher introduces us to </w:t>
+      </w:r>
+      <w:proofErr w:type="spellStart"/>
+      <w:r>
+        <w:t>Nextjs</w:t>
+      </w:r>
+      <w:proofErr w:type="spellEnd"/>
+      <w:r>
+        <w:t xml:space="preserve"> API</w:t>
+      </w:r>
+      <w:r>
+        <w:t xml:space="preserve">. </w:t>
+      </w:r>
+      <w:r>
+        <w:t xml:space="preserve">There is an </w:t>
+      </w:r>
+      <w:proofErr w:type="spellStart"/>
+      <w:r>
+        <w:t>api</w:t>
+      </w:r>
+      <w:proofErr w:type="spellEnd"/>
+      <w:r>
+        <w:t xml:space="preserve"> folder in app folder</w:t>
+      </w:r>
+      <w:r>
+        <w:rPr>
+          <w:color w:val="EE0000"/>
+        </w:rPr>
+        <w:t>(</w:t>
+      </w:r>
+      <w:r>
+        <w:rPr>
+          <w:color w:val="EE0000"/>
+        </w:rPr>
+        <w:t xml:space="preserve"> </w:t>
+      </w:r>
+      <w:r>
+        <w:t xml:space="preserve">and it is same in older version where there </w:t>
+      </w:r>
+      <w:r>
+        <w:t>was</w:t>
+      </w:r>
+      <w:r>
+        <w:t xml:space="preserve"> pages folder</w:t>
+      </w:r>
+      <w:r>
+        <w:t>)</w:t>
+      </w:r>
+      <w:r>
+        <w:t xml:space="preserve">. </w:t>
+      </w:r>
+      <w:r>
+        <w:t>There are som</w:t>
+      </w:r>
+      <w:r>
+        <w:t>e</w:t>
+      </w:r>
+      <w:r>
+        <w:t xml:space="preserve"> thing</w:t>
+      </w:r>
+      <w:r>
+        <w:t>s</w:t>
+      </w:r>
+      <w:r>
+        <w:t xml:space="preserve"> th</w:t>
+      </w:r>
+      <w:r>
+        <w:t xml:space="preserve">at we have not touched yet. </w:t>
+      </w:r>
+      <w:r>
+        <w:t xml:space="preserve">We talked about </w:t>
+      </w:r>
+      <w:proofErr w:type="spellStart"/>
+      <w:r>
+        <w:t>Nextjs</w:t>
+      </w:r>
+      <w:proofErr w:type="spellEnd"/>
+      <w:r>
+        <w:t xml:space="preserve"> is a frontend framework </w:t>
+      </w:r>
+      <w:r>
+        <w:t>or if it is a backen</w:t>
+      </w:r>
+      <w:r>
+        <w:t>d</w:t>
+      </w:r>
+      <w:r>
+        <w:t xml:space="preserve"> framework</w:t>
+      </w:r>
+      <w:r>
+        <w:t xml:space="preserve">. </w:t>
+      </w:r>
+      <w:r>
+        <w:t xml:space="preserve">He said it is a framework of both </w:t>
+      </w:r>
+      <w:r>
+        <w:t>How is that possible</w:t>
+      </w:r>
+      <w:r>
+        <w:t>.</w:t>
+      </w:r>
+      <w:r>
+        <w:t xml:space="preserve"> see </w:t>
+      </w:r>
+      <w:r>
+        <w:t xml:space="preserve">the code we write in </w:t>
+      </w:r>
+      <w:r>
+        <w:t>app (</w:t>
+      </w:r>
+      <w:r>
+        <w:rPr>
+          <w:color w:val="EE0000"/>
+        </w:rPr>
+        <w:t xml:space="preserve"> </w:t>
+      </w:r>
+      <w:r>
+        <w:t xml:space="preserve">or pages </w:t>
+      </w:r>
+      <w:r>
+        <w:t>)</w:t>
+      </w:r>
+      <w:r>
+        <w:t xml:space="preserve"> in </w:t>
+      </w:r>
+      <w:proofErr w:type="spellStart"/>
+      <w:r>
+        <w:t>about,blog</w:t>
+      </w:r>
+      <w:proofErr w:type="spellEnd"/>
+      <w:r>
+        <w:t xml:space="preserve"> folder</w:t>
+      </w:r>
+      <w:r>
+        <w:t>(files in old ways)</w:t>
+      </w:r>
+      <w:r>
+        <w:t xml:space="preserve"> all these are front end codes.</w:t>
+      </w:r>
+      <w:r>
+        <w:t xml:space="preserve"> But Today we are going to make backend code. </w:t>
+      </w:r>
+      <w:r>
+        <w:t xml:space="preserve">We will write the code in </w:t>
+      </w:r>
+      <w:proofErr w:type="spellStart"/>
+      <w:r>
+        <w:t>api</w:t>
+      </w:r>
+      <w:proofErr w:type="spellEnd"/>
+      <w:r>
+        <w:t xml:space="preserve"> </w:t>
+      </w:r>
+      <w:r>
+        <w:t>folder</w:t>
+      </w:r>
+      <w:r>
+        <w:t xml:space="preserve"> So Teacher in his old </w:t>
+      </w:r>
+      <w:r>
+        <w:t xml:space="preserve">version of next js create a hello named file for </w:t>
+      </w:r>
+      <w:r>
+        <w:t xml:space="preserve"> </w:t>
+      </w:r>
+      <w:r>
+        <w:t xml:space="preserve">an end point </w:t>
+      </w:r>
+    </w:p>
+    <w:p>
+      <w:r>
+        <w:t>And write a code like below</w:t>
+      </w:r>
+    </w:p>
+    <w:p>
+      <w:pPr>
+        <w:jc w:val="center"/>
+      </w:pPr>
+      <w:r>
+        <w:rPr>
+          <w:noProof/>
+        </w:rPr>
+        <w:drawing>
+          <wp:inline distT="0" distB="0" distL="0" distR="0" wp14:anchorId="60F81E24" wp14:editId="29A93E2B">
+            <wp:extent cx="2829320" cy="552527"/>
+            <wp:effectExtent l="0" t="0" r="9525" b="0"/>
+            <wp:docPr id="398601598" name="Picture 1"/>
+            <wp:cNvGraphicFramePr>
+              <a:graphicFrameLocks xmlns:a="http://schemas.openxmlformats.org/drawingml/2006/main" noChangeAspect="1"/>
+            </wp:cNvGraphicFramePr>
+            <a:graphic xmlns:a="http://schemas.openxmlformats.org/drawingml/2006/main">
+              <a:graphicData uri="http://schemas.openxmlformats.org/drawingml/2006/picture">
+                <pic:pic xmlns:pic="http://schemas.openxmlformats.org/drawingml/2006/picture">
+                  <pic:nvPicPr>
+                    <pic:cNvPr id="398601598" name=""/>
+                    <pic:cNvPicPr/>
+                  </pic:nvPicPr>
+                  <pic:blipFill>
+                    <a:blip r:embed="rId45"/>
+                    <a:stretch>
+                      <a:fillRect/>
+                    </a:stretch>
+                  </pic:blipFill>
+                  <pic:spPr>
+                    <a:xfrm>
+                      <a:off x="0" y="0"/>
+                      <a:ext cx="2829320" cy="552527"/>
+                    </a:xfrm>
+                    <a:prstGeom prst="rect">
+                      <a:avLst/>
+                    </a:prstGeom>
+                  </pic:spPr>
+                </pic:pic>
+              </a:graphicData>
+            </a:graphic>
+          </wp:inline>
+        </w:drawing>
+      </w:r>
+    </w:p>
+    <w:p>
+      <w:r>
+        <w:t>But now I</w:t>
+      </w:r>
+      <w:r>
+        <w:t>t</w:t>
+      </w:r>
+      <w:r>
+        <w:t xml:space="preserve"> is outdated now our folder structure is like below</w:t>
+      </w:r>
+    </w:p>
+    <w:p>
+      <w:pPr>
+        <w:jc w:val="center"/>
+      </w:pPr>
+      <w:r>
+        <w:rPr>
+          <w:noProof/>
+        </w:rPr>
+        <w:drawing>
+          <wp:inline distT="0" distB="0" distL="0" distR="0" wp14:anchorId="24E7E358" wp14:editId="6F0969E1">
+            <wp:extent cx="1676634" cy="1057423"/>
+            <wp:effectExtent l="0" t="0" r="0" b="9525"/>
+            <wp:docPr id="1367591943" name="Picture 1"/>
+            <wp:cNvGraphicFramePr>
+              <a:graphicFrameLocks xmlns:a="http://schemas.openxmlformats.org/drawingml/2006/main" noChangeAspect="1"/>
+            </wp:cNvGraphicFramePr>
+            <a:graphic xmlns:a="http://schemas.openxmlformats.org/drawingml/2006/main">
+              <a:graphicData uri="http://schemas.openxmlformats.org/drawingml/2006/picture">
+                <pic:pic xmlns:pic="http://schemas.openxmlformats.org/drawingml/2006/picture">
+                  <pic:nvPicPr>
+                    <pic:cNvPr id="1367591943" name=""/>
+                    <pic:cNvPicPr/>
+                  </pic:nvPicPr>
+                  <pic:blipFill>
+                    <a:blip r:embed="rId46"/>
+                    <a:stretch>
+                      <a:fillRect/>
+                    </a:stretch>
+                  </pic:blipFill>
+                  <pic:spPr>
+                    <a:xfrm>
+                      <a:off x="0" y="0"/>
+                      <a:ext cx="1676634" cy="1057423"/>
+                    </a:xfrm>
+                    <a:prstGeom prst="rect">
+                      <a:avLst/>
+                    </a:prstGeom>
+                  </pic:spPr>
+                </pic:pic>
+              </a:graphicData>
+            </a:graphic>
+          </wp:inline>
+        </w:drawing>
+      </w:r>
+    </w:p>
+    <w:p>
+      <w:r>
+        <w:t>So all the code will go in route file</w:t>
+      </w:r>
+      <w:r>
+        <w:t xml:space="preserve"> and instead of express like </w:t>
+      </w:r>
+      <w:proofErr w:type="spellStart"/>
+      <w:r>
+        <w:t>api</w:t>
+      </w:r>
+      <w:proofErr w:type="spellEnd"/>
+      <w:r>
+        <w:t xml:space="preserve"> </w:t>
+      </w:r>
+      <w:r>
+        <w:t xml:space="preserve">we use web request/response API </w:t>
+      </w:r>
+      <w:r>
+        <w:t>like below</w:t>
+      </w:r>
+    </w:p>
+    <w:p>
+      <w:pPr>
+        <w:jc w:val="center"/>
+      </w:pPr>
+      <w:r>
+        <w:rPr>
+          <w:noProof/>
+        </w:rPr>
+        <w:drawing>
+          <wp:inline distT="0" distB="0" distL="0" distR="0" wp14:anchorId="6AEF608D" wp14:editId="7C57FF06">
+            <wp:extent cx="4305901" cy="819264"/>
+            <wp:effectExtent l="0" t="0" r="0" b="0"/>
+            <wp:docPr id="1576723379" name="Picture 1"/>
+            <wp:cNvGraphicFramePr>
+              <a:graphicFrameLocks xmlns:a="http://schemas.openxmlformats.org/drawingml/2006/main" noChangeAspect="1"/>
+            </wp:cNvGraphicFramePr>
+            <a:graphic xmlns:a="http://schemas.openxmlformats.org/drawingml/2006/main">
+              <a:graphicData uri="http://schemas.openxmlformats.org/drawingml/2006/picture">
+                <pic:pic xmlns:pic="http://schemas.openxmlformats.org/drawingml/2006/picture">
+                  <pic:nvPicPr>
+                    <pic:cNvPr id="1576723379" name=""/>
+                    <pic:cNvPicPr/>
+                  </pic:nvPicPr>
+                  <pic:blipFill>
+                    <a:blip r:embed="rId47"/>
+                    <a:stretch>
+                      <a:fillRect/>
+                    </a:stretch>
+                  </pic:blipFill>
+                  <pic:spPr>
+                    <a:xfrm>
+                      <a:off x="0" y="0"/>
+                      <a:ext cx="4305901" cy="819264"/>
+                    </a:xfrm>
+                    <a:prstGeom prst="rect">
+                      <a:avLst/>
+                    </a:prstGeom>
+                  </pic:spPr>
+                </pic:pic>
+              </a:graphicData>
+            </a:graphic>
+          </wp:inline>
+        </w:drawing>
+      </w:r>
+    </w:p>
+    <w:p>
+      <w:r>
+        <w:t xml:space="preserve">Suppose we don’t know anything </w:t>
+      </w:r>
+      <w:r>
+        <w:t xml:space="preserve">in next js and we try to hit the hello end points </w:t>
+      </w:r>
+      <w:r>
+        <w:t>Now It looks like below</w:t>
+      </w:r>
+    </w:p>
+    <w:p>
+      <w:pPr>
+        <w:jc w:val="center"/>
+      </w:pPr>
+      <w:r>
+        <w:rPr>
+          <w:noProof/>
+        </w:rPr>
+        <w:drawing>
+          <wp:inline distT="0" distB="0" distL="0" distR="0" wp14:anchorId="03ECBDEB" wp14:editId="2C3E858A">
+            <wp:extent cx="1991003" cy="685896"/>
+            <wp:effectExtent l="0" t="0" r="0" b="0"/>
+            <wp:docPr id="358786107" name="Picture 1"/>
+            <wp:cNvGraphicFramePr>
+              <a:graphicFrameLocks xmlns:a="http://schemas.openxmlformats.org/drawingml/2006/main" noChangeAspect="1"/>
+            </wp:cNvGraphicFramePr>
+            <a:graphic xmlns:a="http://schemas.openxmlformats.org/drawingml/2006/main">
+              <a:graphicData uri="http://schemas.openxmlformats.org/drawingml/2006/picture">
+                <pic:pic xmlns:pic="http://schemas.openxmlformats.org/drawingml/2006/picture">
+                  <pic:nvPicPr>
+                    <pic:cNvPr id="358786107" name=""/>
+                    <pic:cNvPicPr/>
+                  </pic:nvPicPr>
+                  <pic:blipFill>
+                    <a:blip r:embed="rId48"/>
+                    <a:stretch>
+                      <a:fillRect/>
+                    </a:stretch>
+                  </pic:blipFill>
+                  <pic:spPr>
+                    <a:xfrm>
+                      <a:off x="0" y="0"/>
+                      <a:ext cx="1991003" cy="685896"/>
+                    </a:xfrm>
+                    <a:prstGeom prst="rect">
+                      <a:avLst/>
+                    </a:prstGeom>
+                  </pic:spPr>
+                </pic:pic>
+              </a:graphicData>
+            </a:graphic>
+          </wp:inline>
+        </w:drawing>
+      </w:r>
+    </w:p>
+    <w:p>
+      <w:r>
+        <w:t xml:space="preserve">So by this way </w:t>
+      </w:r>
+      <w:proofErr w:type="spellStart"/>
+      <w:r>
+        <w:t>Nextjs</w:t>
+      </w:r>
+      <w:proofErr w:type="spellEnd"/>
+      <w:r>
+        <w:t xml:space="preserve"> has become a backend framework</w:t>
+      </w:r>
+      <w:r>
+        <w:t xml:space="preserve"> That means we </w:t>
+      </w:r>
+      <w:r>
+        <w:t xml:space="preserve">can make </w:t>
+      </w:r>
+      <w:proofErr w:type="spellStart"/>
+      <w:r>
+        <w:t>api</w:t>
+      </w:r>
+      <w:proofErr w:type="spellEnd"/>
+      <w:r>
+        <w:t xml:space="preserve"> routes </w:t>
+      </w:r>
+      <w:r>
+        <w:t xml:space="preserve">we can make simple APIs </w:t>
+      </w:r>
+      <w:r>
+        <w:t xml:space="preserve">and the code will be written in </w:t>
+      </w:r>
+      <w:proofErr w:type="spellStart"/>
+      <w:r>
+        <w:t>route.jsx</w:t>
+      </w:r>
+      <w:proofErr w:type="spellEnd"/>
+      <w:r>
+        <w:t xml:space="preserve">(in file name in older version). </w:t>
+      </w:r>
+      <w:r>
+        <w:t xml:space="preserve">It will not be visible to our client This is called backend </w:t>
+      </w:r>
+      <w:r>
+        <w:t>and all these routes are called Route handler.</w:t>
+      </w:r>
+      <w:r>
+        <w:t xml:space="preserve"> </w:t>
+      </w:r>
+      <w:r>
+        <w:t xml:space="preserve">In </w:t>
+      </w:r>
+      <w:proofErr w:type="spellStart"/>
+      <w:r>
+        <w:t>backedn</w:t>
+      </w:r>
+      <w:proofErr w:type="spellEnd"/>
+      <w:r>
+        <w:t xml:space="preserve"> we can code here through Next.js. </w:t>
+      </w:r>
+      <w:r>
+        <w:t xml:space="preserve">So </w:t>
+      </w:r>
+      <w:proofErr w:type="spellStart"/>
+      <w:r>
+        <w:t>Nextjs</w:t>
+      </w:r>
+      <w:proofErr w:type="spellEnd"/>
+      <w:r>
+        <w:t xml:space="preserve"> is a backend of both.</w:t>
+      </w:r>
+    </w:p>
+    <w:p>
+      <w:r>
+        <w:t xml:space="preserve">So we will write backend code here </w:t>
+      </w:r>
+    </w:p>
+    <w:p>
+      <w:r>
+        <w:t xml:space="preserve">So we will install </w:t>
+      </w:r>
+      <w:proofErr w:type="spellStart"/>
+      <w:r>
+        <w:rPr>
+          <w:b/>
+          <w:bCs/>
+        </w:rPr>
+        <w:t>json</w:t>
+      </w:r>
+      <w:proofErr w:type="spellEnd"/>
+      <w:r>
+        <w:rPr>
+          <w:b/>
+          <w:bCs/>
+        </w:rPr>
+        <w:t xml:space="preserve"> formatter</w:t>
+      </w:r>
+      <w:r>
+        <w:t xml:space="preserve"> </w:t>
+      </w:r>
+      <w:r>
+        <w:t>in chrome</w:t>
+      </w:r>
+    </w:p>
+    <w:p>
+      <w:r>
+        <w:t xml:space="preserve">Now by this in chrome you can see the </w:t>
+      </w:r>
+      <w:proofErr w:type="spellStart"/>
+      <w:r>
+        <w:t>api</w:t>
+      </w:r>
+      <w:proofErr w:type="spellEnd"/>
+      <w:r>
+        <w:t xml:space="preserve"> data in Raw and </w:t>
+      </w:r>
+      <w:r>
+        <w:t xml:space="preserve">parsed form </w:t>
+      </w:r>
+      <w:r>
+        <w:t>(beautified form)</w:t>
+      </w:r>
+      <w:r>
+        <w:t xml:space="preserve"> and thing become very conveni</w:t>
+      </w:r>
+      <w:r>
+        <w:t>e</w:t>
+      </w:r>
+      <w:r>
+        <w:t>nt</w:t>
+      </w:r>
+      <w:r>
+        <w:t>.</w:t>
+      </w:r>
+    </w:p>
+    <w:p>
+      <w:r>
+        <w:lastRenderedPageBreak/>
+        <w:t xml:space="preserve">If we console log here then the output will be visible in </w:t>
+      </w:r>
+      <w:r>
+        <w:t>the server</w:t>
+      </w:r>
+      <w:r>
+        <w:t xml:space="preserve"> side. </w:t>
+      </w:r>
+      <w:r>
+        <w:t xml:space="preserve">as it does run in the server side. </w:t>
+      </w:r>
+    </w:p>
+    <w:p>
+      <w:r>
+        <w:t>If you leave next.js</w:t>
+      </w:r>
+      <w:r>
+        <w:t xml:space="preserve">. If you make API in </w:t>
+      </w:r>
+      <w:proofErr w:type="spellStart"/>
+      <w:r>
+        <w:t>nodejs</w:t>
+      </w:r>
+      <w:proofErr w:type="spellEnd"/>
+      <w:r>
+        <w:t xml:space="preserve"> </w:t>
+      </w:r>
+      <w:r>
+        <w:t xml:space="preserve">where do you see </w:t>
+      </w:r>
+      <w:r>
+        <w:t>the console</w:t>
+      </w:r>
+      <w:r>
+        <w:t xml:space="preserve"> </w:t>
+      </w:r>
+      <w:r>
+        <w:t xml:space="preserve">there? </w:t>
+      </w:r>
+      <w:proofErr w:type="spellStart"/>
+      <w:r>
+        <w:t>Its</w:t>
+      </w:r>
+      <w:proofErr w:type="spellEnd"/>
+      <w:r>
+        <w:t xml:space="preserve"> in the backend </w:t>
+      </w:r>
+      <w:r>
+        <w:t xml:space="preserve">in the private server not in the browser. </w:t>
+      </w:r>
+      <w:r>
+        <w:t>So the same thing is seen</w:t>
+      </w:r>
+      <w:r>
+        <w:t xml:space="preserve">. </w:t>
+      </w:r>
+      <w:r>
+        <w:t xml:space="preserve">Previously request </w:t>
+      </w:r>
+      <w:r>
+        <w:t xml:space="preserve">used to show so much </w:t>
+      </w:r>
+      <w:r>
+        <w:t>b</w:t>
+      </w:r>
+      <w:r>
+        <w:t>ut in new API</w:t>
+      </w:r>
+      <w:r>
+        <w:t xml:space="preserve"> I think it uses Request class static method.</w:t>
+      </w:r>
+      <w:r>
+        <w:t>so it just show Reque</w:t>
+      </w:r>
+      <w:r>
+        <w:t>st</w:t>
+      </w:r>
+      <w:r>
+        <w:t xml:space="preserve"> class while printing Request. </w:t>
+      </w:r>
+      <w:r>
+        <w:t xml:space="preserve">We could have basically print whatever </w:t>
+      </w:r>
+      <w:r>
+        <w:t xml:space="preserve">is in the </w:t>
+      </w:r>
+      <w:r>
+        <w:t xml:space="preserve">request </w:t>
+      </w:r>
+      <w:r>
+        <w:t>to a file</w:t>
+      </w:r>
+      <w:r>
+        <w:t>(in older version)</w:t>
+      </w:r>
+      <w:r>
+        <w:t xml:space="preserve">. </w:t>
+      </w:r>
+      <w:r>
+        <w:t xml:space="preserve">But we will do later. </w:t>
+      </w:r>
+      <w:r>
+        <w:t xml:space="preserve">Similarly we can </w:t>
+      </w:r>
+      <w:r>
+        <w:t xml:space="preserve">do for response object(in older version). </w:t>
+      </w:r>
+      <w:r>
+        <w:t xml:space="preserve">And we can copy and paste it into a </w:t>
+      </w:r>
+      <w:proofErr w:type="spellStart"/>
+      <w:r>
+        <w:t>json</w:t>
+      </w:r>
+      <w:proofErr w:type="spellEnd"/>
+      <w:r>
+        <w:t xml:space="preserve"> file</w:t>
+      </w:r>
+      <w:r>
+        <w:t xml:space="preserve">. </w:t>
+      </w:r>
+      <w:r>
+        <w:t xml:space="preserve">Fow now we will move on skip thing </w:t>
+      </w:r>
+      <w:r>
+        <w:t xml:space="preserve">. What you can do in </w:t>
+      </w:r>
+      <w:r>
+        <w:t>app file routing</w:t>
+      </w:r>
+      <w:r>
+        <w:t xml:space="preserve">. similarly you can do so in </w:t>
+      </w:r>
+      <w:proofErr w:type="spellStart"/>
+      <w:r>
+        <w:t>api</w:t>
+      </w:r>
+      <w:proofErr w:type="spellEnd"/>
+      <w:r>
+        <w:t xml:space="preserve"> like making </w:t>
+      </w:r>
+      <w:proofErr w:type="spellStart"/>
+      <w:r>
+        <w:t>siffernt</w:t>
+      </w:r>
+      <w:proofErr w:type="spellEnd"/>
+      <w:r>
+        <w:t xml:space="preserve"> route for different </w:t>
+      </w:r>
+      <w:proofErr w:type="spellStart"/>
+      <w:r>
+        <w:t>api</w:t>
+      </w:r>
+      <w:proofErr w:type="spellEnd"/>
+      <w:r>
+        <w:t xml:space="preserve">. </w:t>
+      </w:r>
+    </w:p>
+    <w:p>
+      <w:r>
+        <w:t>You can add get, post and many more type of request.</w:t>
+      </w:r>
+      <w:r>
+        <w:t xml:space="preserve"> You </w:t>
+      </w:r>
+      <w:r>
+        <w:t>d</w:t>
+      </w:r>
+      <w:r>
+        <w:t xml:space="preserve">on’t have to make your API in </w:t>
+      </w:r>
+      <w:r>
+        <w:t>MERN</w:t>
+      </w:r>
+      <w:r>
+        <w:t xml:space="preserve">. </w:t>
+      </w:r>
+      <w:r>
+        <w:t xml:space="preserve">You </w:t>
+      </w:r>
+      <w:proofErr w:type="spellStart"/>
+      <w:r>
+        <w:t>canbeing</w:t>
+      </w:r>
+      <w:proofErr w:type="spellEnd"/>
+      <w:r>
+        <w:t xml:space="preserve"> all </w:t>
+      </w:r>
+      <w:proofErr w:type="spellStart"/>
+      <w:r>
+        <w:t>youe</w:t>
+      </w:r>
+      <w:proofErr w:type="spellEnd"/>
+      <w:r>
+        <w:t xml:space="preserve"> API here and add them there.</w:t>
+      </w:r>
+      <w:r>
+        <w:t xml:space="preserve"> Now you might know how to make </w:t>
+      </w:r>
+      <w:proofErr w:type="spellStart"/>
+      <w:r>
+        <w:t>json</w:t>
+      </w:r>
+      <w:proofErr w:type="spellEnd"/>
+      <w:r>
+        <w:t xml:space="preserve"> endpoints </w:t>
+      </w:r>
+    </w:p>
+    <w:p>
+      <w:r>
+        <w:t xml:space="preserve">In React Course </w:t>
+      </w:r>
+      <w:r>
+        <w:t xml:space="preserve">we saw </w:t>
+      </w:r>
+      <w:r>
+        <w:t>MERN stack</w:t>
+      </w:r>
+      <w:r>
+        <w:t xml:space="preserve">. Here you don’t have to make separate </w:t>
+      </w:r>
+      <w:r>
+        <w:t>API in node.js</w:t>
+      </w:r>
+      <w:r>
+        <w:t>. you can make them yourself here</w:t>
+      </w:r>
+    </w:p>
+    <w:p>
+      <w:r>
+        <w:t xml:space="preserve">In </w:t>
+      </w:r>
+      <w:r>
+        <w:t xml:space="preserve">the previous lesson we took a good introduction </w:t>
+      </w:r>
+      <w:r>
+        <w:t>of API</w:t>
+      </w:r>
+      <w:r>
+        <w:t xml:space="preserve">. We saw in the API folder. </w:t>
+      </w:r>
+      <w:r>
+        <w:t xml:space="preserve">We can populate some react component </w:t>
+      </w:r>
+      <w:r>
+        <w:t>which will be part of your API</w:t>
+      </w:r>
+      <w:r>
+        <w:t xml:space="preserve">. They will be part of your backend </w:t>
+      </w:r>
+      <w:r>
+        <w:t xml:space="preserve">server. </w:t>
+      </w:r>
+      <w:r>
+        <w:t xml:space="preserve">This means they won’t be shifted to the client bundle. </w:t>
+      </w:r>
+      <w:r>
+        <w:t>Now what we will</w:t>
+      </w:r>
+      <w:r>
+        <w:t xml:space="preserve"> see how we will populate </w:t>
+      </w:r>
+      <w:r>
+        <w:t>the blogs page</w:t>
+      </w:r>
+      <w:r>
+        <w:t xml:space="preserve"> with</w:t>
+      </w:r>
+      <w:r>
+        <w:t xml:space="preserve"> blog</w:t>
+      </w:r>
+      <w:r>
+        <w:t>s</w:t>
+      </w:r>
+      <w:r>
+        <w:t xml:space="preserve">. How can a single </w:t>
+      </w:r>
+      <w:r>
+        <w:t xml:space="preserve">blog  be accessed </w:t>
+      </w:r>
+      <w:r>
+        <w:t xml:space="preserve">with a single slug </w:t>
+      </w:r>
+      <w:r>
+        <w:t>and we will also see how th</w:t>
+      </w:r>
+      <w:r>
+        <w:t xml:space="preserve">ese thing </w:t>
+      </w:r>
+      <w:proofErr w:type="spellStart"/>
+      <w:r>
+        <w:t>Nextjs</w:t>
+      </w:r>
+      <w:proofErr w:type="spellEnd"/>
+      <w:r>
+        <w:t xml:space="preserve"> frontend and backend </w:t>
+      </w:r>
+      <w:r>
+        <w:t xml:space="preserve">shake hands </w:t>
+      </w:r>
+      <w:r>
+        <w:t>with each other.</w:t>
+      </w:r>
+    </w:p>
+    <w:p>
+      <w:r>
+        <w:t xml:space="preserve">IN last lesson we saw how different </w:t>
+      </w:r>
+      <w:proofErr w:type="spellStart"/>
+      <w:r>
+        <w:t>api</w:t>
+      </w:r>
+      <w:proofErr w:type="spellEnd"/>
+      <w:r>
+        <w:t xml:space="preserve"> </w:t>
+      </w:r>
+      <w:r>
+        <w:t>e</w:t>
+      </w:r>
+      <w:r>
+        <w:t xml:space="preserve">nd points </w:t>
+      </w:r>
+      <w:r>
+        <w:t xml:space="preserve">work in </w:t>
+      </w:r>
+      <w:proofErr w:type="spellStart"/>
+      <w:r>
+        <w:t>nextjs</w:t>
+      </w:r>
+      <w:proofErr w:type="spellEnd"/>
+      <w:r>
+        <w:t xml:space="preserve">. </w:t>
+      </w:r>
+    </w:p>
+    <w:p>
+      <w:r>
+        <w:t xml:space="preserve">Now we will see that </w:t>
+      </w:r>
+      <w:r>
+        <w:t xml:space="preserve">how the </w:t>
+      </w:r>
+      <w:r>
+        <w:t>files we made</w:t>
+      </w:r>
+      <w:r>
+        <w:t xml:space="preserve"> in th</w:t>
+      </w:r>
+      <w:r>
+        <w:t>e</w:t>
+      </w:r>
+      <w:r>
+        <w:t xml:space="preserve"> </w:t>
+      </w:r>
+      <w:proofErr w:type="spellStart"/>
+      <w:r>
+        <w:t>blogData</w:t>
+      </w:r>
+      <w:proofErr w:type="spellEnd"/>
+      <w:r>
+        <w:t xml:space="preserve"> </w:t>
+      </w:r>
+      <w:r>
+        <w:t xml:space="preserve">can </w:t>
+      </w:r>
+      <w:r>
+        <w:t xml:space="preserve">be </w:t>
+      </w:r>
+      <w:r>
+        <w:t>expose</w:t>
+      </w:r>
+      <w:r>
+        <w:t>d</w:t>
+      </w:r>
+      <w:r>
+        <w:t xml:space="preserve"> as an endpoint</w:t>
+      </w:r>
+      <w:r>
+        <w:t>.</w:t>
+      </w:r>
+    </w:p>
+    <w:p>
+      <w:r>
+        <w:t xml:space="preserve">So that we can use them </w:t>
+      </w:r>
+      <w:r>
+        <w:t xml:space="preserve">in our blog and </w:t>
+      </w:r>
+      <w:proofErr w:type="spellStart"/>
+      <w:r>
+        <w:t>blogpages</w:t>
+      </w:r>
+      <w:proofErr w:type="spellEnd"/>
+      <w:r>
+        <w:t xml:space="preserve"> </w:t>
+      </w:r>
+      <w:r>
+        <w:t xml:space="preserve">.which means when we click on any blog in the blog list shown in blogs page then we can click on </w:t>
+      </w:r>
+      <w:r>
+        <w:t xml:space="preserve">any blog then its detail will be shown in blogpost </w:t>
+      </w:r>
+    </w:p>
+    <w:p>
+      <w:r>
+        <w:t xml:space="preserve">It is very important you should know node js slightly </w:t>
+      </w:r>
+    </w:p>
+    <w:p>
+      <w:r>
+        <w:t xml:space="preserve">We could have made a js file and then exported the object </w:t>
+      </w:r>
+      <w:r>
+        <w:t xml:space="preserve">but I want to work in </w:t>
+      </w:r>
+      <w:proofErr w:type="spellStart"/>
+      <w:r>
+        <w:t>json</w:t>
+      </w:r>
+      <w:proofErr w:type="spellEnd"/>
+      <w:r>
+        <w:t xml:space="preserve"> </w:t>
+      </w:r>
+      <w:r>
+        <w:t xml:space="preserve">so that we can easily send </w:t>
+      </w:r>
+      <w:proofErr w:type="spellStart"/>
+      <w:r>
+        <w:t>json</w:t>
+      </w:r>
+      <w:proofErr w:type="spellEnd"/>
+      <w:r>
+        <w:t xml:space="preserve"> </w:t>
+      </w:r>
+      <w:r>
+        <w:t>to the client.</w:t>
+      </w:r>
+    </w:p>
+    <w:p>
+      <w:r>
+        <w:t xml:space="preserve">We can see code t read file from </w:t>
+      </w:r>
+      <w:proofErr w:type="spellStart"/>
+      <w:r>
+        <w:t>nodejs</w:t>
+      </w:r>
+      <w:proofErr w:type="spellEnd"/>
+      <w:r>
+        <w:t xml:space="preserve"> documentation </w:t>
+      </w:r>
+    </w:p>
+    <w:p>
+      <w:r>
+        <w:t>We will not use the promise way</w:t>
+      </w:r>
+      <w:r>
+        <w:t xml:space="preserve"> </w:t>
+      </w:r>
+    </w:p>
+    <w:p>
+      <w:r>
+        <w:t xml:space="preserve">Our modern code look like below for now </w:t>
+      </w:r>
+    </w:p>
+    <w:p>
+      <w:pPr>
+        <w:jc w:val="center"/>
+      </w:pPr>
+      <w:r>
+        <w:rPr>
+          <w:noProof/>
+        </w:rPr>
+        <w:drawing>
+          <wp:inline distT="0" distB="0" distL="0" distR="0" wp14:anchorId="486E9D94" wp14:editId="56A01241">
+            <wp:extent cx="5344271" cy="2372056"/>
+            <wp:effectExtent l="0" t="0" r="8890" b="9525"/>
+            <wp:docPr id="721764663" name="Picture 1"/>
+            <wp:cNvGraphicFramePr>
+              <a:graphicFrameLocks xmlns:a="http://schemas.openxmlformats.org/drawingml/2006/main" noChangeAspect="1"/>
+            </wp:cNvGraphicFramePr>
+            <a:graphic xmlns:a="http://schemas.openxmlformats.org/drawingml/2006/main">
+              <a:graphicData uri="http://schemas.openxmlformats.org/drawingml/2006/picture">
+                <pic:pic xmlns:pic="http://schemas.openxmlformats.org/drawingml/2006/picture">
+                  <pic:nvPicPr>
+                    <pic:cNvPr id="721764663" name=""/>
+                    <pic:cNvPicPr/>
+                  </pic:nvPicPr>
+                  <pic:blipFill>
+                    <a:blip r:embed="rId49"/>
+                    <a:stretch>
+                      <a:fillRect/>
+                    </a:stretch>
+                  </pic:blipFill>
+                  <pic:spPr>
+                    <a:xfrm>
+                      <a:off x="0" y="0"/>
+                      <a:ext cx="5344271" cy="2372056"/>
+                    </a:xfrm>
+                    <a:prstGeom prst="rect">
+                      <a:avLst/>
+                    </a:prstGeom>
+                  </pic:spPr>
+                </pic:pic>
+              </a:graphicData>
+            </a:graphic>
+          </wp:inline>
+        </w:drawing>
+      </w:r>
+    </w:p>
+    <w:p>
+      <w:r>
+        <w:lastRenderedPageBreak/>
+        <w:t xml:space="preserve">With experience I have learnt that it is mandatory to </w:t>
+      </w:r>
+      <w:proofErr w:type="spellStart"/>
+      <w:r>
+        <w:t>retun</w:t>
+      </w:r>
+      <w:proofErr w:type="spellEnd"/>
+      <w:r>
+        <w:t xml:space="preserve"> in </w:t>
+      </w:r>
+      <w:proofErr w:type="spellStart"/>
+      <w:r>
+        <w:t>nextjs</w:t>
+      </w:r>
+      <w:proofErr w:type="spellEnd"/>
+      <w:r>
+        <w:t xml:space="preserve"> and next js </w:t>
+      </w:r>
+      <w:proofErr w:type="spellStart"/>
+      <w:r>
+        <w:t>demans</w:t>
+      </w:r>
+      <w:proofErr w:type="spellEnd"/>
+      <w:r>
+        <w:t xml:space="preserve"> that we return response ob</w:t>
+      </w:r>
+      <w:r>
+        <w:t>j</w:t>
+      </w:r>
+      <w:r>
+        <w:t>ect t</w:t>
+      </w:r>
+      <w:r>
+        <w:t>o</w:t>
+      </w:r>
+      <w:r>
+        <w:t xml:space="preserve"> a p</w:t>
+      </w:r>
+      <w:r>
+        <w:t>r</w:t>
+      </w:r>
+      <w:r>
+        <w:t>omise that resolve to Respo</w:t>
+      </w:r>
+      <w:r>
+        <w:t>n</w:t>
+      </w:r>
+      <w:r>
+        <w:t>se</w:t>
+      </w:r>
+      <w:r>
+        <w:t>.</w:t>
+      </w:r>
+      <w:r>
+        <w:t xml:space="preserve"> unlike </w:t>
+      </w:r>
+      <w:proofErr w:type="spellStart"/>
+      <w:r>
+        <w:t>nexrjs</w:t>
+      </w:r>
+      <w:proofErr w:type="spellEnd"/>
+      <w:r>
+        <w:t xml:space="preserve"> where </w:t>
+      </w:r>
+      <w:proofErr w:type="spellStart"/>
+      <w:r>
+        <w:t>nly</w:t>
+      </w:r>
+      <w:proofErr w:type="spellEnd"/>
+      <w:r>
+        <w:t xml:space="preserve"> res object is responsible for returning </w:t>
+      </w:r>
+      <w:proofErr w:type="spellStart"/>
+      <w:r>
+        <w:t>reponse</w:t>
+      </w:r>
+      <w:proofErr w:type="spellEnd"/>
+      <w:r>
+        <w:t xml:space="preserve"> and Node </w:t>
+      </w:r>
+      <w:proofErr w:type="spellStart"/>
+      <w:r>
+        <w:t>wiaits</w:t>
+      </w:r>
+      <w:proofErr w:type="spellEnd"/>
+      <w:r>
+        <w:t xml:space="preserve"> until you sen</w:t>
+      </w:r>
+      <w:r>
+        <w:t>d</w:t>
+      </w:r>
+      <w:r>
+        <w:t xml:space="preserve"> the response for a certain point of time. </w:t>
+      </w:r>
+      <w:r>
+        <w:t xml:space="preserve">Next js shows error </w:t>
+      </w:r>
+      <w:r>
+        <w:t xml:space="preserve">when you </w:t>
+      </w:r>
+      <w:proofErr w:type="spellStart"/>
+      <w:r>
+        <w:t>dores</w:t>
+      </w:r>
+      <w:proofErr w:type="spellEnd"/>
+      <w:r>
+        <w:t xml:space="preserve"> not </w:t>
+      </w:r>
+      <w:proofErr w:type="spellStart"/>
+      <w:r>
+        <w:t>retruun</w:t>
+      </w:r>
+      <w:proofErr w:type="spellEnd"/>
+      <w:r>
+        <w:t xml:space="preserve"> Response and below are </w:t>
+      </w:r>
+      <w:proofErr w:type="spellStart"/>
+      <w:r>
+        <w:t>th</w:t>
+      </w:r>
+      <w:proofErr w:type="spellEnd"/>
+      <w:r>
+        <w:t xml:space="preserve"> e modern practices code</w:t>
+      </w:r>
+    </w:p>
+    <w:p>
+      <w:pPr>
+        <w:jc w:val="center"/>
+      </w:pPr>
+      <w:r>
+        <w:rPr>
+          <w:noProof/>
+        </w:rPr>
+        <w:drawing>
+          <wp:inline distT="0" distB="0" distL="0" distR="0" wp14:anchorId="7441F216" wp14:editId="20F12749">
+            <wp:extent cx="5306165" cy="4553585"/>
+            <wp:effectExtent l="0" t="0" r="8890" b="0"/>
+            <wp:docPr id="1082327942" name="Picture 1"/>
+            <wp:cNvGraphicFramePr>
+              <a:graphicFrameLocks xmlns:a="http://schemas.openxmlformats.org/drawingml/2006/main" noChangeAspect="1"/>
+            </wp:cNvGraphicFramePr>
+            <a:graphic xmlns:a="http://schemas.openxmlformats.org/drawingml/2006/main">
+              <a:graphicData uri="http://schemas.openxmlformats.org/drawingml/2006/picture">
+                <pic:pic xmlns:pic="http://schemas.openxmlformats.org/drawingml/2006/picture">
+                  <pic:nvPicPr>
+                    <pic:cNvPr id="1082327942" name=""/>
+                    <pic:cNvPicPr/>
+                  </pic:nvPicPr>
+                  <pic:blipFill>
+                    <a:blip r:embed="rId50"/>
+                    <a:stretch>
+                      <a:fillRect/>
+                    </a:stretch>
+                  </pic:blipFill>
+                  <pic:spPr>
+                    <a:xfrm>
+                      <a:off x="0" y="0"/>
+                      <a:ext cx="5306165" cy="4553585"/>
+                    </a:xfrm>
+                    <a:prstGeom prst="rect">
+                      <a:avLst/>
+                    </a:prstGeom>
+                  </pic:spPr>
+                </pic:pic>
+              </a:graphicData>
+            </a:graphic>
+          </wp:inline>
+        </w:drawing>
+      </w:r>
+    </w:p>
+    <w:p>
+      <w:proofErr w:type="spellStart"/>
+      <w:r>
+        <w:t>readFile</w:t>
+      </w:r>
+      <w:proofErr w:type="spellEnd"/>
+      <w:r>
+        <w:t xml:space="preserve"> is for reading file content </w:t>
+      </w:r>
+    </w:p>
+    <w:p>
+      <w:r>
+        <w:t xml:space="preserve">and </w:t>
+      </w:r>
+      <w:proofErr w:type="spellStart"/>
+      <w:r>
+        <w:t>readdir</w:t>
+      </w:r>
+      <w:proofErr w:type="spellEnd"/>
+      <w:r>
+        <w:t xml:space="preserve"> i</w:t>
+      </w:r>
+      <w:r>
+        <w:t>s</w:t>
+      </w:r>
+      <w:r>
+        <w:t xml:space="preserve"> for reading directory</w:t>
+      </w:r>
+      <w:r>
+        <w:t>’s file contents.</w:t>
+      </w:r>
+    </w:p>
+    <w:p>
+      <w:r>
+        <w:t xml:space="preserve">Now for blogs </w:t>
+      </w:r>
+      <w:proofErr w:type="spellStart"/>
+      <w:r>
+        <w:t>api</w:t>
+      </w:r>
+      <w:proofErr w:type="spellEnd"/>
+      <w:r>
+        <w:t xml:space="preserve"> by which we expose all the blogs we have in the server</w:t>
+      </w:r>
+    </w:p>
+    <w:p>
+      <w:pPr>
+        <w:jc w:val="center"/>
+      </w:pPr>
+      <w:r>
+        <w:drawing>
+          <wp:inline distT="0" distB="0" distL="0" distR="0" wp14:anchorId="4CC338B6" wp14:editId="129A2CE6">
+            <wp:extent cx="4071668" cy="2160054"/>
+            <wp:effectExtent l="0" t="0" r="5080" b="0"/>
+            <wp:docPr id="1197386551" name="Picture 1"/>
+            <wp:cNvGraphicFramePr>
+              <a:graphicFrameLocks xmlns:a="http://schemas.openxmlformats.org/drawingml/2006/main" noChangeAspect="1"/>
+            </wp:cNvGraphicFramePr>
+            <a:graphic xmlns:a="http://schemas.openxmlformats.org/drawingml/2006/main">
+              <a:graphicData uri="http://schemas.openxmlformats.org/drawingml/2006/picture">
+                <pic:pic xmlns:pic="http://schemas.openxmlformats.org/drawingml/2006/picture">
+                  <pic:nvPicPr>
+                    <pic:cNvPr id="1197386551" name=""/>
+                    <pic:cNvPicPr/>
+                  </pic:nvPicPr>
+                  <pic:blipFill>
+                    <a:blip r:embed="rId51"/>
+                    <a:stretch>
+                      <a:fillRect/>
+                    </a:stretch>
+                  </pic:blipFill>
+                  <pic:spPr>
+                    <a:xfrm>
+                      <a:off x="0" y="0"/>
+                      <a:ext cx="4075154" cy="2161903"/>
+                    </a:xfrm>
+                    <a:prstGeom prst="rect">
+                      <a:avLst/>
+                    </a:prstGeom>
+                  </pic:spPr>
+                </pic:pic>
+              </a:graphicData>
+            </a:graphic>
+          </wp:inline>
+        </w:drawing>
+      </w:r>
+    </w:p>
+    <w:p>
+      <w:r>
+        <w:lastRenderedPageBreak/>
+        <w:t>So</w:t>
+      </w:r>
+      <w:r>
+        <w:t xml:space="preserve"> </w:t>
+      </w:r>
+      <w:r>
+        <w:t xml:space="preserve">now endpoints are ready </w:t>
       </w:r>
     </w:p>
     <w:sectPr>

</xml_diff>

<commit_message>
Lesson 19 Using the API Endpoints
</commit_message>
<xml_diff>
--- a/Notes.docx
+++ b/Notes.docx
@@ -180,6 +180,7 @@
         <w:t xml:space="preserve"> then you can export with the help of </w:t>
       </w:r>
       <w:proofErr w:type="spellStart"/>
+      <w:proofErr w:type="gramStart"/>
       <w:r>
         <w:t>nextjs</w:t>
       </w:r>
@@ -188,7 +189,11 @@
         <w:t xml:space="preserve"> </w:t>
       </w:r>
       <w:r>
-        <w:t xml:space="preserve">. Next js can provide you </w:t>
+        <w:t>.</w:t>
+      </w:r>
+      <w:proofErr w:type="gramEnd"/>
+      <w:r>
+        <w:t xml:space="preserve"> Next js can provide you </w:t>
       </w:r>
       <w:proofErr w:type="spellStart"/>
       <w:r>
@@ -299,8 +304,13 @@
       </w:r>
     </w:p>
     <w:p>
-      <w:r>
-        <w:t xml:space="preserve">Yes we need React and js for </w:t>
+      <w:proofErr w:type="gramStart"/>
+      <w:r>
+        <w:t>Yes</w:t>
+      </w:r>
+      <w:proofErr w:type="gramEnd"/>
+      <w:r>
+        <w:t xml:space="preserve"> we need React and js for </w:t>
       </w:r>
       <w:proofErr w:type="spellStart"/>
       <w:r>
@@ -332,10 +342,18 @@
         <w:t xml:space="preserve"> them</w:t>
       </w:r>
       <w:r>
-        <w:t xml:space="preserve"> about it</w:t>
-      </w:r>
-      <w:r>
-        <w:t>.(who knows)</w:t>
+        <w:t xml:space="preserve"> about </w:t>
+      </w:r>
+      <w:proofErr w:type="gramStart"/>
+      <w:r>
+        <w:t>it</w:t>
+      </w:r>
+      <w:r>
+        <w:t>.(</w:t>
+      </w:r>
+      <w:proofErr w:type="gramEnd"/>
+      <w:r>
+        <w:t>who knows)</w:t>
       </w:r>
     </w:p>
     <w:p>
@@ -592,8 +610,13 @@
     </w:p>
     <w:p>
       <w:r>
-        <w:t>Some other functionality</w:t>
-      </w:r>
+        <w:t xml:space="preserve">Some other </w:t>
+      </w:r>
+      <w:proofErr w:type="gramStart"/>
+      <w:r>
+        <w:t>functionality</w:t>
+      </w:r>
+      <w:proofErr w:type="gramEnd"/>
       <w:r>
         <w:t xml:space="preserve"> are above. </w:t>
       </w:r>
@@ -625,12 +648,17 @@
         <w:t xml:space="preserve">Teacher says yarn is faster better than np mot </w:t>
       </w:r>
       <w:proofErr w:type="spellStart"/>
+      <w:proofErr w:type="gramStart"/>
       <w:r>
         <w:t>npx</w:t>
       </w:r>
       <w:proofErr w:type="spellEnd"/>
       <w:r>
-        <w:t>(who knows)</w:t>
+        <w:t>(</w:t>
+      </w:r>
+      <w:proofErr w:type="gramEnd"/>
+      <w:r>
+        <w:t>who knows)</w:t>
       </w:r>
     </w:p>
     <w:p>
@@ -763,10 +791,12 @@
         <w:t xml:space="preserve">In </w:t>
       </w:r>
       <w:proofErr w:type="spellStart"/>
+      <w:proofErr w:type="gramStart"/>
       <w:r>
         <w:t>yarn.lock</w:t>
       </w:r>
       <w:proofErr w:type="spellEnd"/>
+      <w:proofErr w:type="gramEnd"/>
       <w:r>
         <w:t xml:space="preserve"> we see all the information about dependencies we see </w:t>
       </w:r>
@@ -843,31 +873,48 @@
       </w:r>
       <w:proofErr w:type="spellEnd"/>
       <w:r>
-        <w:t xml:space="preserve"> make sure if the project is installed in another system then it should have the same version dependencies </w:t>
-      </w:r>
-    </w:p>
-    <w:p>
-      <w:proofErr w:type="spellStart"/>
+        <w:t xml:space="preserve"> make sure if the project is installed in another </w:t>
+      </w:r>
+      <w:proofErr w:type="gramStart"/>
+      <w:r>
+        <w:t>system</w:t>
+      </w:r>
+      <w:proofErr w:type="gramEnd"/>
+      <w:r>
+        <w:t xml:space="preserve"> then it should have the same version dependencies </w:t>
+      </w:r>
+    </w:p>
+    <w:p>
+      <w:proofErr w:type="spellStart"/>
+      <w:proofErr w:type="gramStart"/>
       <w:r>
         <w:t>yarn.lock</w:t>
       </w:r>
       <w:proofErr w:type="spellEnd"/>
+      <w:proofErr w:type="gramEnd"/>
       <w:r>
         <w:t xml:space="preserve"> show all dependencies and their sub dependencies along with version but </w:t>
       </w:r>
       <w:proofErr w:type="spellStart"/>
+      <w:proofErr w:type="gramStart"/>
       <w:r>
         <w:t>package.json</w:t>
       </w:r>
       <w:proofErr w:type="spellEnd"/>
+      <w:proofErr w:type="gramEnd"/>
       <w:r>
         <w:t xml:space="preserve"> just only show dependencies </w:t>
       </w:r>
       <w:proofErr w:type="spellStart"/>
       <w:r>
-        <w:t>that’;s</w:t>
-      </w:r>
-      <w:proofErr w:type="spellEnd"/>
+        <w:t>that</w:t>
+      </w:r>
+      <w:proofErr w:type="gramStart"/>
+      <w:r>
+        <w:t>’;s</w:t>
+      </w:r>
+      <w:proofErr w:type="spellEnd"/>
+      <w:proofErr w:type="gramEnd"/>
       <w:r>
         <w:t xml:space="preserve"> why they are very large in size.</w:t>
       </w:r>
@@ -898,12 +945,28 @@
       </w:r>
       <w:proofErr w:type="spellEnd"/>
       <w:r>
-        <w:t xml:space="preserve"> project(who knows)</w:t>
-      </w:r>
-    </w:p>
-    <w:p>
-      <w:r>
-        <w:t>In README.md whatever you wrote here will be visible in github application maybe in your repository home page(who knows)</w:t>
+        <w:t xml:space="preserve"> </w:t>
+      </w:r>
+      <w:proofErr w:type="gramStart"/>
+      <w:r>
+        <w:t>project(</w:t>
+      </w:r>
+      <w:proofErr w:type="gramEnd"/>
+      <w:r>
+        <w:t>who knows)</w:t>
+      </w:r>
+    </w:p>
+    <w:p>
+      <w:r>
+        <w:t xml:space="preserve">In README.md whatever you wrote here will be visible in github application maybe in your repository home </w:t>
+      </w:r>
+      <w:proofErr w:type="gramStart"/>
+      <w:r>
+        <w:t>page(</w:t>
+      </w:r>
+      <w:proofErr w:type="gramEnd"/>
+      <w:r>
+        <w:t>who knows)</w:t>
       </w:r>
     </w:p>
     <w:p>
@@ -1106,8 +1169,13 @@
       <w:r>
         <w:t xml:space="preserve">So public folder </w:t>
       </w:r>
-      <w:r>
-        <w:t>have all the files</w:t>
+      <w:proofErr w:type="gramStart"/>
+      <w:r>
+        <w:t>have</w:t>
+      </w:r>
+      <w:proofErr w:type="gramEnd"/>
+      <w:r>
+        <w:t xml:space="preserve"> all the files</w:t>
       </w:r>
       <w:r>
         <w:t xml:space="preserve"> that we want other user to access it </w:t>
@@ -1118,7 +1186,15 @@
     </w:p>
     <w:p>
       <w:r>
-        <w:t>It does not apply to pages folder node modules , .next folder.</w:t>
+        <w:t xml:space="preserve">It does not apply to pages folder node </w:t>
+      </w:r>
+      <w:proofErr w:type="gramStart"/>
+      <w:r>
+        <w:t>modules ,</w:t>
+      </w:r>
+      <w:proofErr w:type="gramEnd"/>
+      <w:r>
+        <w:t xml:space="preserve"> .next folder.</w:t>
       </w:r>
     </w:p>
     <w:p>
@@ -1205,6 +1281,7 @@
         <w:t xml:space="preserve"> make an </w:t>
       </w:r>
       <w:proofErr w:type="spellStart"/>
+      <w:proofErr w:type="gramStart"/>
       <w:r>
         <w:t>about</w:t>
       </w:r>
@@ -1216,7 +1293,11 @@
       </w:r>
       <w:proofErr w:type="spellEnd"/>
       <w:r>
-        <w:t xml:space="preserve">(or </w:t>
+        <w:t>(</w:t>
+      </w:r>
+      <w:proofErr w:type="gramEnd"/>
+      <w:r>
+        <w:t xml:space="preserve">or </w:t>
       </w:r>
       <w:proofErr w:type="spellStart"/>
       <w:r>
@@ -1245,8 +1326,13 @@
       <w:r>
         <w:t xml:space="preserve">Next provide you a </w:t>
       </w:r>
-      <w:r>
-        <w:t>built in componen</w:t>
+      <w:proofErr w:type="gramStart"/>
+      <w:r>
+        <w:t>built in</w:t>
+      </w:r>
+      <w:proofErr w:type="gramEnd"/>
+      <w:r>
+        <w:t xml:space="preserve"> componen</w:t>
       </w:r>
       <w:r>
         <w:t>t</w:t>
@@ -1321,7 +1407,15 @@
     </w:p>
     <w:p>
       <w:r>
-        <w:t>We will look about it later it just provide some optimization</w:t>
+        <w:t xml:space="preserve">We will look about it later it just </w:t>
+      </w:r>
+      <w:proofErr w:type="gramStart"/>
+      <w:r>
+        <w:t>provide</w:t>
+      </w:r>
+      <w:proofErr w:type="gramEnd"/>
+      <w:r>
+        <w:t xml:space="preserve"> some optimization</w:t>
       </w:r>
       <w:r>
         <w:t xml:space="preserve">s </w:t>
@@ -1429,28 +1523,60 @@
           <w:b/>
           <w:bCs/>
         </w:rPr>
-        <w:t>You can move the side bar from left to right by going to view and then to appearance and then to move primary bar to left</w:t>
-      </w:r>
+        <w:t xml:space="preserve">You can move the side bar from left to right by going to view and then to appearance and then to move primary bar to </w:t>
+      </w:r>
+      <w:proofErr w:type="gramStart"/>
       <w:r>
         <w:rPr>
           <w:b/>
           <w:bCs/>
         </w:rPr>
-        <w:t>(if in right)</w:t>
+        <w:t>left</w:t>
       </w:r>
       <w:r>
         <w:rPr>
           <w:b/>
           <w:bCs/>
         </w:rPr>
-        <w:t xml:space="preserve"> or right</w:t>
-      </w:r>
+        <w:t>(</w:t>
+      </w:r>
+      <w:proofErr w:type="gramEnd"/>
       <w:r>
         <w:rPr>
           <w:b/>
           <w:bCs/>
         </w:rPr>
-        <w:t>(if in left)</w:t>
+        <w:t>if in right)</w:t>
+      </w:r>
+      <w:r>
+        <w:rPr>
+          <w:b/>
+          <w:bCs/>
+        </w:rPr>
+        <w:t xml:space="preserve"> or </w:t>
+      </w:r>
+      <w:proofErr w:type="gramStart"/>
+      <w:r>
+        <w:rPr>
+          <w:b/>
+          <w:bCs/>
+        </w:rPr>
+        <w:t>right</w:t>
+      </w:r>
+      <w:r>
+        <w:rPr>
+          <w:b/>
+          <w:bCs/>
+        </w:rPr>
+        <w:t>(</w:t>
+      </w:r>
+      <w:proofErr w:type="gramEnd"/>
+      <w:r>
+        <w:rPr>
+          <w:b/>
+          <w:bCs/>
+        </w:rPr>
+        <w:t>if in left)</w:t>
       </w:r>
     </w:p>
     <w:p>
@@ -1623,8 +1749,13 @@
       <w:r>
         <w:t xml:space="preserve">from </w:t>
       </w:r>
-      <w:r>
-        <w:t>here(who knows)</w:t>
+      <w:proofErr w:type="gramStart"/>
+      <w:r>
+        <w:t>here(</w:t>
+      </w:r>
+      <w:proofErr w:type="gramEnd"/>
+      <w:r>
+        <w:t>who knows)</w:t>
       </w:r>
     </w:p>
     <w:p>
@@ -1666,7 +1797,25 @@
           <w:color w:val="EE0000"/>
         </w:rPr>
         <w:lastRenderedPageBreak/>
-        <w:t xml:space="preserve">We can import style classes(or maybe id) In our component and use it to apply the properties associated with that </w:t>
+        <w:t xml:space="preserve">We can import style </w:t>
+      </w:r>
+      <w:proofErr w:type="gramStart"/>
+      <w:r>
+        <w:rPr>
+          <w:b/>
+          <w:bCs/>
+          <w:color w:val="EE0000"/>
+        </w:rPr>
+        <w:t>classes(</w:t>
+      </w:r>
+      <w:proofErr w:type="gramEnd"/>
+      <w:r>
+        <w:rPr>
+          <w:b/>
+          <w:bCs/>
+          <w:color w:val="EE0000"/>
+        </w:rPr>
+        <w:t xml:space="preserve">or maybe id) In our component and use it to apply the properties associated with that </w:t>
       </w:r>
       <w:r>
         <w:rPr>
@@ -1835,7 +1984,15 @@
         <w:t>We will see why</w:t>
       </w:r>
       <w:r>
-        <w:t xml:space="preserve"> file based routing </w:t>
+        <w:t xml:space="preserve"> </w:t>
+      </w:r>
+      <w:proofErr w:type="gramStart"/>
+      <w:r>
+        <w:t>file based</w:t>
+      </w:r>
+      <w:proofErr w:type="gramEnd"/>
+      <w:r>
+        <w:t xml:space="preserve"> routing </w:t>
       </w:r>
       <w:r>
         <w:t>is a convenient function in Next.js</w:t>
@@ -1843,10 +2000,18 @@
     </w:p>
     <w:p>
       <w:r>
-        <w:t>Convenience function = a ready-made helper that makes a task easier and faster to use.</w:t>
-      </w:r>
-      <w:r>
-        <w:t>(who knows)</w:t>
+        <w:t xml:space="preserve">Convenience function = a ready-made helper that makes a task easier and faster to </w:t>
+      </w:r>
+      <w:proofErr w:type="gramStart"/>
+      <w:r>
+        <w:t>use.</w:t>
+      </w:r>
+      <w:r>
+        <w:t>(</w:t>
+      </w:r>
+      <w:proofErr w:type="gramEnd"/>
+      <w:r>
+        <w:t>who knows)</w:t>
       </w:r>
     </w:p>
     <w:p>
@@ -1873,19 +2038,35 @@
       </w:r>
       <w:proofErr w:type="spellEnd"/>
       <w:r>
-        <w:t xml:space="preserve"> or simple HTML website</w:t>
-      </w:r>
-      <w:r>
-        <w:t>(who knows)</w:t>
+        <w:t xml:space="preserve"> or simple HTML </w:t>
+      </w:r>
+      <w:proofErr w:type="gramStart"/>
+      <w:r>
+        <w:t>website</w:t>
+      </w:r>
+      <w:r>
+        <w:t>(</w:t>
+      </w:r>
+      <w:proofErr w:type="gramEnd"/>
+      <w:r>
+        <w:t>who knows)</w:t>
       </w:r>
       <w:r>
         <w:t>.</w:t>
       </w:r>
       <w:r>
-        <w:t xml:space="preserve"> You can enable page routes</w:t>
-      </w:r>
-      <w:r>
-        <w:t>(who knows)</w:t>
+        <w:t xml:space="preserve"> You can enable page </w:t>
+      </w:r>
+      <w:proofErr w:type="gramStart"/>
+      <w:r>
+        <w:t>routes</w:t>
+      </w:r>
+      <w:r>
+        <w:t>(</w:t>
+      </w:r>
+      <w:proofErr w:type="gramEnd"/>
+      <w:r>
+        <w:t>who knows)</w:t>
       </w:r>
     </w:p>
     <w:p>
@@ -1984,12 +2165,17 @@
         <w:t xml:space="preserve">We </w:t>
       </w:r>
       <w:proofErr w:type="spellStart"/>
+      <w:proofErr w:type="gramStart"/>
       <w:r>
         <w:t>alos</w:t>
       </w:r>
       <w:proofErr w:type="spellEnd"/>
       <w:r>
-        <w:t xml:space="preserve"> .next in the </w:t>
+        <w:t xml:space="preserve"> .next</w:t>
+      </w:r>
+      <w:proofErr w:type="gramEnd"/>
+      <w:r>
+        <w:t xml:space="preserve"> in the </w:t>
       </w:r>
       <w:proofErr w:type="spellStart"/>
       <w:r>
@@ -2010,8 +2196,13 @@
       </w:r>
       <w:proofErr w:type="spellEnd"/>
       <w:r>
-        <w:t xml:space="preserve"> is frontend or backend  framework</w:t>
-      </w:r>
+        <w:t xml:space="preserve"> is frontend or </w:t>
+      </w:r>
+      <w:proofErr w:type="gramStart"/>
+      <w:r>
+        <w:t>backend  framework</w:t>
+      </w:r>
+      <w:proofErr w:type="gramEnd"/>
     </w:p>
     <w:p>
       <w:r>
@@ -2036,7 +2227,15 @@
       </w:r>
       <w:proofErr w:type="spellEnd"/>
       <w:r>
-        <w:t xml:space="preserve"> routes as well(who knows)</w:t>
+        <w:t xml:space="preserve"> routes as </w:t>
+      </w:r>
+      <w:proofErr w:type="gramStart"/>
+      <w:r>
+        <w:t>well(</w:t>
+      </w:r>
+      <w:proofErr w:type="gramEnd"/>
+      <w:r>
+        <w:t>who knows)</w:t>
       </w:r>
     </w:p>
     <w:p>
@@ -2178,10 +2377,18 @@
         <w:t>c</w:t>
       </w:r>
       <w:r>
-        <w:t xml:space="preserve">t is raw </w:t>
-      </w:r>
-      <w:r>
-        <w:t xml:space="preserve">, </w:t>
+        <w:t xml:space="preserve">t is </w:t>
+      </w:r>
+      <w:proofErr w:type="gramStart"/>
+      <w:r>
+        <w:t xml:space="preserve">raw </w:t>
+      </w:r>
+      <w:r>
+        <w:t>,</w:t>
+      </w:r>
+      <w:proofErr w:type="gramEnd"/>
+      <w:r>
+        <w:t xml:space="preserve"> </w:t>
       </w:r>
       <w:r>
         <w:t>R</w:t>
@@ -2199,8 +2406,13 @@
       </w:r>
     </w:p>
     <w:p>
-      <w:r>
-        <w:t xml:space="preserve">Yes it is </w:t>
+      <w:proofErr w:type="gramStart"/>
+      <w:r>
+        <w:t>Yes it is</w:t>
+      </w:r>
+      <w:proofErr w:type="gramEnd"/>
+      <w:r>
+        <w:t xml:space="preserve"> </w:t>
       </w:r>
       <w:proofErr w:type="spellStart"/>
       <w:r>
@@ -2216,7 +2428,15 @@
         <w:t>But we cannot compare them</w:t>
       </w:r>
       <w:r>
-        <w:t xml:space="preserve"> as it uses react we can’t compare them</w:t>
+        <w:t xml:space="preserve"> as it uses </w:t>
+      </w:r>
+      <w:proofErr w:type="gramStart"/>
+      <w:r>
+        <w:t>react</w:t>
+      </w:r>
+      <w:proofErr w:type="gramEnd"/>
+      <w:r>
+        <w:t xml:space="preserve"> we can’t compare them</w:t>
       </w:r>
     </w:p>
     <w:p>
@@ -2355,8 +2575,21 @@
       </w:r>
     </w:p>
     <w:p>
-      <w:r>
-        <w:t xml:space="preserve">No we use above  code in </w:t>
+      <w:proofErr w:type="gramStart"/>
+      <w:r>
+        <w:t>No</w:t>
+      </w:r>
+      <w:proofErr w:type="gramEnd"/>
+      <w:r>
+        <w:t xml:space="preserve"> we use </w:t>
+      </w:r>
+      <w:proofErr w:type="gramStart"/>
+      <w:r>
+        <w:t>above  code</w:t>
+      </w:r>
+      <w:proofErr w:type="gramEnd"/>
+      <w:r>
+        <w:t xml:space="preserve"> in </w:t>
       </w:r>
       <w:proofErr w:type="spellStart"/>
       <w:r>
@@ -2410,10 +2643,12 @@
     </w:p>
     <w:p>
       <w:proofErr w:type="spellStart"/>
+      <w:proofErr w:type="gramStart"/>
       <w:r>
         <w:t>Its</w:t>
       </w:r>
       <w:proofErr w:type="spellEnd"/>
+      <w:proofErr w:type="gramEnd"/>
       <w:r>
         <w:t xml:space="preserve"> like PHP or if you have made a si</w:t>
       </w:r>
@@ -2421,7 +2656,15 @@
         <w:t>m</w:t>
       </w:r>
       <w:r>
-        <w:t>ple html sites.</w:t>
+        <w:t xml:space="preserve">ple html </w:t>
+      </w:r>
+      <w:proofErr w:type="gramStart"/>
+      <w:r>
+        <w:t>sites</w:t>
+      </w:r>
+      <w:proofErr w:type="gramEnd"/>
+      <w:r>
+        <w:t>.</w:t>
       </w:r>
     </w:p>
     <w:p>
@@ -2446,15 +2689,28 @@
         <w:t xml:space="preserve">It’s the same in </w:t>
       </w:r>
       <w:proofErr w:type="spellStart"/>
+      <w:proofErr w:type="gramStart"/>
       <w:r>
         <w:t>jsx</w:t>
       </w:r>
       <w:proofErr w:type="spellEnd"/>
       <w:r>
-        <w:t xml:space="preserve">(here I am wrong) </w:t>
-      </w:r>
-      <w:r>
-        <w:t xml:space="preserve">this Is file based routing </w:t>
+        <w:t>(</w:t>
+      </w:r>
+      <w:proofErr w:type="gramEnd"/>
+      <w:r>
+        <w:t xml:space="preserve">here I am wrong) </w:t>
+      </w:r>
+      <w:r>
+        <w:t xml:space="preserve">this Is </w:t>
+      </w:r>
+      <w:proofErr w:type="gramStart"/>
+      <w:r>
+        <w:t>file based</w:t>
+      </w:r>
+      <w:proofErr w:type="gramEnd"/>
+      <w:r>
+        <w:t xml:space="preserve"> routing </w:t>
       </w:r>
     </w:p>
     <w:p>
@@ -2560,12 +2816,14 @@
       <w:r>
         <w:t xml:space="preserve">What actually happens is that whatever comes after the defined slug in the app or its subfolder is treated as a parameter like mostly last text in the url after </w:t>
       </w:r>
+      <w:proofErr w:type="gramStart"/>
       <w:r>
         <w:t xml:space="preserve">last  </w:t>
       </w:r>
       <w:r>
         <w:t>/</w:t>
       </w:r>
+      <w:proofErr w:type="gramEnd"/>
       <w:r>
         <w:t>(who knows)</w:t>
       </w:r>
@@ -2630,7 +2888,15 @@
         <w:t>the component</w:t>
       </w:r>
       <w:r>
-        <w:t xml:space="preserve"> look like below</w:t>
+        <w:t xml:space="preserve"> </w:t>
+      </w:r>
+      <w:proofErr w:type="gramStart"/>
+      <w:r>
+        <w:t>look</w:t>
+      </w:r>
+      <w:proofErr w:type="gramEnd"/>
+      <w:r>
+        <w:t xml:space="preserve"> like below</w:t>
       </w:r>
     </w:p>
     <w:p>
@@ -2797,7 +3063,15 @@
         <w:t>React was made so that user can easily create user interfaces</w:t>
       </w:r>
       <w:r>
-        <w:t xml:space="preserve"> and we can do event binding properly(who knows)</w:t>
+        <w:t xml:space="preserve"> and we can do event binding </w:t>
+      </w:r>
+      <w:proofErr w:type="gramStart"/>
+      <w:r>
+        <w:t>properly(</w:t>
+      </w:r>
+      <w:proofErr w:type="gramEnd"/>
+      <w:r>
+        <w:t>who knows)</w:t>
       </w:r>
     </w:p>
     <w:p>
@@ -2858,22 +3132,51 @@
         <w:t xml:space="preserve"> content</w:t>
       </w:r>
       <w:r>
-        <w:t xml:space="preserve"> dynamically change </w:t>
-      </w:r>
-      <w:r>
-        <w:t>then we write a very simple code in which I will say if I scroll then change a particular var</w:t>
-      </w:r>
-      <w:r>
-        <w:t>iable(m</w:t>
+        <w:t xml:space="preserve"> dynamically </w:t>
+      </w:r>
+      <w:proofErr w:type="gramStart"/>
+      <w:r>
+        <w:t>change</w:t>
+      </w:r>
+      <w:proofErr w:type="gramEnd"/>
+      <w:r>
+        <w:t xml:space="preserve"> </w:t>
+      </w:r>
+      <w:r>
+        <w:t xml:space="preserve">then we write a very simple code in which I will say if I scroll then change a particular </w:t>
+      </w:r>
+      <w:proofErr w:type="gramStart"/>
+      <w:r>
+        <w:t>var</w:t>
+      </w:r>
+      <w:r>
+        <w:t>iable(</w:t>
+      </w:r>
+      <w:proofErr w:type="gramEnd"/>
+      <w:r>
+        <w:t>m</w:t>
       </w:r>
       <w:r>
         <w:t>ay</w:t>
       </w:r>
       <w:r>
-        <w:t>be representing the content in elements )</w:t>
-      </w:r>
-      <w:r>
-        <w:t xml:space="preserve"> and that variable will be state(who knows)</w:t>
+        <w:t xml:space="preserve">be representing the content in </w:t>
+      </w:r>
+      <w:proofErr w:type="gramStart"/>
+      <w:r>
+        <w:t>elements )</w:t>
+      </w:r>
+      <w:proofErr w:type="gramEnd"/>
+      <w:r>
+        <w:t xml:space="preserve"> and that variable will be </w:t>
+      </w:r>
+      <w:proofErr w:type="gramStart"/>
+      <w:r>
+        <w:t>state(</w:t>
+      </w:r>
+      <w:proofErr w:type="gramEnd"/>
+      <w:r>
+        <w:t>who knows)</w:t>
       </w:r>
       <w:r>
         <w:t xml:space="preserve"> so this is a concept in React. </w:t>
@@ -2994,7 +3297,15 @@
     </w:p>
     <w:p>
       <w:r>
-        <w:t xml:space="preserve">We can use spread operator  to pass </w:t>
+        <w:t xml:space="preserve">We can use spread </w:t>
+      </w:r>
+      <w:proofErr w:type="gramStart"/>
+      <w:r>
+        <w:t>operator  to</w:t>
+      </w:r>
+      <w:proofErr w:type="gramEnd"/>
+      <w:r>
+        <w:t xml:space="preserve"> pass </w:t>
       </w:r>
       <w:r>
         <w:t xml:space="preserve">the elements in the array to pass as an argument (in the order they are in the array) </w:t>
@@ -3024,7 +3335,15 @@
     </w:p>
     <w:p>
       <w:r>
-        <w:t xml:space="preserve">Next topic is promises </w:t>
+        <w:t xml:space="preserve">Next topic </w:t>
+      </w:r>
+      <w:proofErr w:type="gramStart"/>
+      <w:r>
+        <w:t>is promises</w:t>
+      </w:r>
+      <w:proofErr w:type="gramEnd"/>
+      <w:r>
+        <w:t xml:space="preserve"> </w:t>
       </w:r>
       <w:r>
         <w:t xml:space="preserve">and callbacks </w:t>
@@ -3032,10 +3351,26 @@
     </w:p>
     <w:p>
       <w:r>
-        <w:t xml:space="preserve">Promises is something that will happen </w:t>
-      </w:r>
-      <w:r>
-        <w:t xml:space="preserve">bit it has not happened yet It </w:t>
+        <w:t xml:space="preserve">Promises </w:t>
+      </w:r>
+      <w:proofErr w:type="gramStart"/>
+      <w:r>
+        <w:t>is</w:t>
+      </w:r>
+      <w:proofErr w:type="gramEnd"/>
+      <w:r>
+        <w:t xml:space="preserve"> something that will happen </w:t>
+      </w:r>
+      <w:r>
+        <w:t xml:space="preserve">bit it has not happened yet </w:t>
+      </w:r>
+      <w:proofErr w:type="gramStart"/>
+      <w:r>
+        <w:t>It</w:t>
+      </w:r>
+      <w:proofErr w:type="gramEnd"/>
+      <w:r>
+        <w:t xml:space="preserve"> </w:t>
       </w:r>
       <w:proofErr w:type="spellStart"/>
       <w:r>
@@ -3046,10 +3381,18 @@
         <w:t xml:space="preserve"> going to happen</w:t>
       </w:r>
       <w:r>
-        <w:t xml:space="preserve"> but it is going to happen and when it will be resolved</w:t>
-      </w:r>
-      <w:r>
-        <w:t>(firm decision)</w:t>
+        <w:t xml:space="preserve"> but it is going to happen and when it will be </w:t>
+      </w:r>
+      <w:proofErr w:type="gramStart"/>
+      <w:r>
+        <w:t>resolved</w:t>
+      </w:r>
+      <w:r>
+        <w:t>(</w:t>
+      </w:r>
+      <w:proofErr w:type="gramEnd"/>
+      <w:r>
+        <w:t>firm decision)</w:t>
       </w:r>
       <w:r>
         <w:t xml:space="preserve"> and if it’s failed</w:t>
@@ -3062,8 +3405,13 @@
       </w:r>
     </w:p>
     <w:p>
-      <w:r>
-        <w:t xml:space="preserve">So when promises get resolved then it do something </w:t>
+      <w:proofErr w:type="gramStart"/>
+      <w:r>
+        <w:t>So</w:t>
+      </w:r>
+      <w:proofErr w:type="gramEnd"/>
+      <w:r>
+        <w:t xml:space="preserve"> when promises get resolved then it do something </w:t>
       </w:r>
       <w:r>
         <w:t xml:space="preserve">when promises get resolved </w:t>
@@ -3094,7 +3442,15 @@
       </w:r>
       <w:proofErr w:type="spellEnd"/>
       <w:r>
-        <w:t xml:space="preserve"> function can be made and inside it there will be methods that are retu</w:t>
+        <w:t xml:space="preserve"> function can be made and inside it </w:t>
+      </w:r>
+      <w:proofErr w:type="gramStart"/>
+      <w:r>
+        <w:t>there</w:t>
+      </w:r>
+      <w:proofErr w:type="gramEnd"/>
+      <w:r>
+        <w:t xml:space="preserve"> will be methods that are retu</w:t>
       </w:r>
       <w:r>
         <w:t>r</w:t>
@@ -3175,16 +3531,37 @@
       </w:r>
     </w:p>
     <w:p>
-      <w:r>
-        <w:t xml:space="preserve">So there are concept of map, filters </w:t>
-      </w:r>
-      <w:r>
-        <w:t xml:space="preserve"> and reduce </w:t>
-      </w:r>
-    </w:p>
-    <w:p>
-      <w:r>
-        <w:t xml:space="preserve">To learn more we are going to make blog named as </w:t>
+      <w:proofErr w:type="gramStart"/>
+      <w:r>
+        <w:t>So</w:t>
+      </w:r>
+      <w:proofErr w:type="gramEnd"/>
+      <w:r>
+        <w:t xml:space="preserve"> there are concept of map, </w:t>
+      </w:r>
+      <w:proofErr w:type="gramStart"/>
+      <w:r>
+        <w:t xml:space="preserve">filters </w:t>
+      </w:r>
+      <w:r>
+        <w:t xml:space="preserve"> and</w:t>
+      </w:r>
+      <w:proofErr w:type="gramEnd"/>
+      <w:r>
+        <w:t xml:space="preserve"> reduce </w:t>
+      </w:r>
+    </w:p>
+    <w:p>
+      <w:r>
+        <w:t xml:space="preserve">To learn </w:t>
+      </w:r>
+      <w:proofErr w:type="gramStart"/>
+      <w:r>
+        <w:t>more</w:t>
+      </w:r>
+      <w:proofErr w:type="gramEnd"/>
+      <w:r>
+        <w:t xml:space="preserve"> we are going to make blog named as </w:t>
       </w:r>
       <w:r>
         <w:t>“</w:t>
@@ -3282,7 +3659,15 @@
         <w:t>and make it more profitable</w:t>
       </w:r>
       <w:r>
-        <w:t xml:space="preserve"> and he will tells us h</w:t>
+        <w:t xml:space="preserve"> and he will </w:t>
+      </w:r>
+      <w:proofErr w:type="gramStart"/>
+      <w:r>
+        <w:t>tells</w:t>
+      </w:r>
+      <w:proofErr w:type="gramEnd"/>
+      <w:r>
+        <w:t xml:space="preserve"> us h</w:t>
       </w:r>
       <w:r>
         <w:t>o</w:t>
@@ -3314,7 +3699,15 @@
     </w:p>
     <w:p>
       <w:r>
-        <w:t xml:space="preserve">What are core web vitals(who knows) </w:t>
+        <w:t xml:space="preserve">What are core web </w:t>
+      </w:r>
+      <w:proofErr w:type="gramStart"/>
+      <w:r>
+        <w:t>vitals(</w:t>
+      </w:r>
+      <w:proofErr w:type="gramEnd"/>
+      <w:r>
+        <w:t xml:space="preserve">who knows) </w:t>
       </w:r>
       <w:r>
         <w:t>Is your page</w:t>
@@ -3326,10 +3719,18 @@
         <w:t xml:space="preserve"> too slow</w:t>
       </w:r>
       <w:r>
-        <w:t xml:space="preserve">. If it Is too slow then what page is slow and then  </w:t>
-      </w:r>
-      <w:r>
-        <w:t>how to im</w:t>
+        <w:t xml:space="preserve">. If it Is too slow then what page is slow and </w:t>
+      </w:r>
+      <w:proofErr w:type="gramStart"/>
+      <w:r>
+        <w:t xml:space="preserve">then  </w:t>
+      </w:r>
+      <w:r>
+        <w:t>how</w:t>
+      </w:r>
+      <w:proofErr w:type="gramEnd"/>
+      <w:r>
+        <w:t xml:space="preserve"> to im</w:t>
       </w:r>
       <w:r>
         <w:t>p</w:t>
@@ -3372,7 +3773,15 @@
         <w:t xml:space="preserve"> or next image</w:t>
       </w:r>
       <w:r>
-        <w:t xml:space="preserve"> and there are many other concept in next.js</w:t>
+        <w:t xml:space="preserve"> and there are many other </w:t>
+      </w:r>
+      <w:proofErr w:type="gramStart"/>
+      <w:r>
+        <w:t>concept</w:t>
+      </w:r>
+      <w:proofErr w:type="gramEnd"/>
+      <w:r>
+        <w:t xml:space="preserve"> in next.js</w:t>
       </w:r>
     </w:p>
     <w:p>
@@ -3437,10 +3846,18 @@
         <w:t xml:space="preserve">skills, </w:t>
       </w:r>
       <w:r>
-        <w:t xml:space="preserve">quality work </w:t>
-      </w:r>
-      <w:r>
-        <w:t xml:space="preserve">, who hunts for bugs </w:t>
+        <w:t xml:space="preserve">quality </w:t>
+      </w:r>
+      <w:proofErr w:type="gramStart"/>
+      <w:r>
+        <w:t xml:space="preserve">work </w:t>
+      </w:r>
+      <w:r>
+        <w:t>,</w:t>
+      </w:r>
+      <w:proofErr w:type="gramEnd"/>
+      <w:r>
+        <w:t xml:space="preserve"> who hunts for bugs </w:t>
       </w:r>
       <w:r>
         <w:t xml:space="preserve">and in blogs he shares his experience. </w:t>
@@ -3469,12 +3886,28 @@
     </w:p>
     <w:p>
       <w:r>
-        <w:t>Instead of yarn run dev you can also write yarn dev(who knows)</w:t>
-      </w:r>
-    </w:p>
-    <w:p>
-      <w:r>
-        <w:t>In this website according to teacher the hunting coder solve a problem in an easy way if a difficult methos exist here.</w:t>
+        <w:t xml:space="preserve">Instead of yarn run dev you can also write yarn </w:t>
+      </w:r>
+      <w:proofErr w:type="gramStart"/>
+      <w:r>
+        <w:t>dev(</w:t>
+      </w:r>
+      <w:proofErr w:type="gramEnd"/>
+      <w:r>
+        <w:t>who knows)</w:t>
+      </w:r>
+    </w:p>
+    <w:p>
+      <w:r>
+        <w:t xml:space="preserve">In this website according to teacher the hunting coder </w:t>
+      </w:r>
+      <w:proofErr w:type="gramStart"/>
+      <w:r>
+        <w:t>solve</w:t>
+      </w:r>
+      <w:proofErr w:type="gramEnd"/>
+      <w:r>
+        <w:t xml:space="preserve"> a problem in an easy way if a difficult methos exist here.</w:t>
       </w:r>
     </w:p>
     <w:p>
@@ -3485,7 +3918,15 @@
         <w:t>,</w:t>
       </w:r>
       <w:r>
-        <w:t xml:space="preserve"> HTML tolerate this type of error(I don’t know how)</w:t>
+        <w:t xml:space="preserve"> HTML tolerate this type of </w:t>
+      </w:r>
+      <w:proofErr w:type="gramStart"/>
+      <w:r>
+        <w:t>error(</w:t>
+      </w:r>
+      <w:proofErr w:type="gramEnd"/>
+      <w:r>
+        <w:t>I don’t know how)</w:t>
       </w:r>
       <w:r>
         <w:t xml:space="preserve"> but </w:t>
@@ -3496,10 +3937,18 @@
       </w:r>
       <w:proofErr w:type="spellEnd"/>
       <w:r>
-        <w:t xml:space="preserve"> don’t </w:t>
-      </w:r>
-      <w:r>
-        <w:t xml:space="preserve"> . Sometimes </w:t>
+        <w:t xml:space="preserve"> </w:t>
+      </w:r>
+      <w:proofErr w:type="gramStart"/>
+      <w:r>
+        <w:t xml:space="preserve">don’t </w:t>
+      </w:r>
+      <w:r>
+        <w:t xml:space="preserve"> .</w:t>
+      </w:r>
+      <w:proofErr w:type="gramEnd"/>
+      <w:r>
+        <w:t xml:space="preserve"> Sometimes </w:t>
       </w:r>
       <w:proofErr w:type="spellStart"/>
       <w:r>
@@ -3516,10 +3965,18 @@
         <w:t>s</w:t>
       </w:r>
       <w:r>
-        <w:t xml:space="preserve"> like you are not adding semi colon</w:t>
-      </w:r>
-      <w:r>
-        <w:t>(who knows)</w:t>
+        <w:t xml:space="preserve"> like you are not adding semi </w:t>
+      </w:r>
+      <w:proofErr w:type="gramStart"/>
+      <w:r>
+        <w:t>colon</w:t>
+      </w:r>
+      <w:r>
+        <w:t>(</w:t>
+      </w:r>
+      <w:proofErr w:type="gramEnd"/>
+      <w:r>
+        <w:t>who knows)</w:t>
       </w:r>
       <w:r>
         <w:t xml:space="preserve"> If in </w:t>
@@ -3538,10 +3995,34 @@
     </w:p>
     <w:p>
       <w:r>
-        <w:t xml:space="preserve">The logic looks simple when we work with html, css and js but when we are In next js </w:t>
-      </w:r>
-      <w:r>
-        <w:t>where component are exported (who knows)</w:t>
+        <w:t xml:space="preserve">The logic looks </w:t>
+      </w:r>
+      <w:proofErr w:type="gramStart"/>
+      <w:r>
+        <w:t>simple</w:t>
+      </w:r>
+      <w:proofErr w:type="gramEnd"/>
+      <w:r>
+        <w:t xml:space="preserve"> when we work with html, css and js but when we are </w:t>
+      </w:r>
+      <w:proofErr w:type="gramStart"/>
+      <w:r>
+        <w:t>In</w:t>
+      </w:r>
+      <w:proofErr w:type="gramEnd"/>
+      <w:r>
+        <w:t xml:space="preserve"> next js </w:t>
+      </w:r>
+      <w:r>
+        <w:t xml:space="preserve">where component </w:t>
+      </w:r>
+      <w:proofErr w:type="gramStart"/>
+      <w:r>
+        <w:t>are</w:t>
+      </w:r>
+      <w:proofErr w:type="gramEnd"/>
+      <w:r>
+        <w:t xml:space="preserve"> exported (who knows)</w:t>
       </w:r>
       <w:r>
         <w:t xml:space="preserve"> </w:t>
@@ -3617,7 +4098,15 @@
         <w:t xml:space="preserve">Next </w:t>
       </w:r>
       <w:r>
-        <w:t>Head component was used to change title of the page(or inject c</w:t>
+        <w:t xml:space="preserve">Head component was used to change title of the </w:t>
+      </w:r>
+      <w:proofErr w:type="gramStart"/>
+      <w:r>
+        <w:t>page(</w:t>
+      </w:r>
+      <w:proofErr w:type="gramEnd"/>
+      <w:r>
+        <w:t>or inject c</w:t>
       </w:r>
       <w:r>
         <w:t>ontent</w:t>
@@ -3640,7 +4129,15 @@
         <w:t xml:space="preserve">Next </w:t>
       </w:r>
       <w:r>
-        <w:t>head component help us to edit the head</w:t>
+        <w:t xml:space="preserve">head component </w:t>
+      </w:r>
+      <w:proofErr w:type="gramStart"/>
+      <w:r>
+        <w:t>help</w:t>
+      </w:r>
+      <w:proofErr w:type="gramEnd"/>
+      <w:r>
+        <w:t xml:space="preserve"> us to edit the head</w:t>
       </w:r>
       <w:r>
         <w:t xml:space="preserve"> tag</w:t>
@@ -3762,17 +4259,38 @@
       </w:r>
     </w:p>
     <w:p>
-      <w:r>
-        <w:t xml:space="preserve">So this was Head OK? Now suppose if you want to add external script </w:t>
-      </w:r>
-      <w:r>
-        <w:t xml:space="preserve">Let us say we want to add google analytics </w:t>
-      </w:r>
-      <w:r>
-        <w:t>, consider we want to add search console code</w:t>
-      </w:r>
-      <w:r>
-        <w:t>(who knows)</w:t>
+      <w:proofErr w:type="gramStart"/>
+      <w:r>
+        <w:t>So</w:t>
+      </w:r>
+      <w:proofErr w:type="gramEnd"/>
+      <w:r>
+        <w:t xml:space="preserve"> this was Head OK? Now suppose if you want to add external script </w:t>
+      </w:r>
+      <w:r>
+        <w:t xml:space="preserve">Let us say we want to add google </w:t>
+      </w:r>
+      <w:proofErr w:type="gramStart"/>
+      <w:r>
+        <w:t xml:space="preserve">analytics </w:t>
+      </w:r>
+      <w:r>
+        <w:t>,</w:t>
+      </w:r>
+      <w:proofErr w:type="gramEnd"/>
+      <w:r>
+        <w:t xml:space="preserve"> consider we want to add search console </w:t>
+      </w:r>
+      <w:proofErr w:type="gramStart"/>
+      <w:r>
+        <w:t>code</w:t>
+      </w:r>
+      <w:r>
+        <w:t>(</w:t>
+      </w:r>
+      <w:proofErr w:type="gramEnd"/>
+      <w:r>
+        <w:t>who knows)</w:t>
       </w:r>
       <w:r>
         <w:t>.</w:t>
@@ -3857,11 +4375,24 @@
       </w:r>
     </w:p>
     <w:p>
-      <w:r>
-        <w:t xml:space="preserve">So what happens there is a Script component in next js </w:t>
-      </w:r>
-      <w:r>
-        <w:t xml:space="preserve"> that we import form Next</w:t>
+      <w:proofErr w:type="gramStart"/>
+      <w:r>
+        <w:t>So</w:t>
+      </w:r>
+      <w:proofErr w:type="gramEnd"/>
+      <w:r>
+        <w:t xml:space="preserve"> what happens there is a Script component in next </w:t>
+      </w:r>
+      <w:proofErr w:type="gramStart"/>
+      <w:r>
+        <w:t xml:space="preserve">js </w:t>
+      </w:r>
+      <w:r>
+        <w:t xml:space="preserve"> that</w:t>
+      </w:r>
+      <w:proofErr w:type="gramEnd"/>
+      <w:r>
+        <w:t xml:space="preserve"> we import form Next</w:t>
       </w:r>
       <w:r>
         <w:t>/script.</w:t>
@@ -3929,6 +4460,7 @@
         <w:t xml:space="preserve">its </w:t>
       </w:r>
       <w:proofErr w:type="spellStart"/>
+      <w:proofErr w:type="gramStart"/>
       <w:r>
         <w:t>nameis</w:t>
       </w:r>
@@ -3937,7 +4469,19 @@
         <w:t xml:space="preserve"> </w:t>
       </w:r>
       <w:r>
-        <w:t xml:space="preserve"> strategy ( think so). One is </w:t>
+        <w:t xml:space="preserve"> strategy</w:t>
+      </w:r>
+      <w:proofErr w:type="gramEnd"/>
+      <w:r>
+        <w:t xml:space="preserve"> </w:t>
+      </w:r>
+      <w:proofErr w:type="gramStart"/>
+      <w:r>
+        <w:t>( think</w:t>
+      </w:r>
+      <w:proofErr w:type="gramEnd"/>
+      <w:r>
+        <w:t xml:space="preserve"> so). One is </w:t>
       </w:r>
       <w:proofErr w:type="spellStart"/>
       <w:r>
@@ -3964,7 +4508,11 @@
     </w:p>
     <w:p>
       <w:r>
-        <w:t xml:space="preserve">You will want to use this </w:t>
+        <w:t xml:space="preserve">You will want to use </w:t>
+      </w:r>
+      <w:proofErr w:type="gramStart"/>
+      <w:r>
+        <w:t xml:space="preserve">this </w:t>
       </w:r>
       <w:proofErr w:type="spellStart"/>
       <w:r>
@@ -3972,7 +4520,11 @@
       </w:r>
       <w:proofErr w:type="spellEnd"/>
       <w:r>
-        <w:t xml:space="preserve"> cases.</w:t>
+        <w:t xml:space="preserve"> cases</w:t>
+      </w:r>
+      <w:proofErr w:type="gramEnd"/>
+      <w:r>
+        <w:t>.</w:t>
       </w:r>
     </w:p>
     <w:p>
@@ -3991,17 +4543,27 @@
         <w:t xml:space="preserve">and another is </w:t>
       </w:r>
       <w:proofErr w:type="spellStart"/>
+      <w:proofErr w:type="gramStart"/>
       <w:r>
         <w:t>afterInteractive</w:t>
       </w:r>
       <w:proofErr w:type="spellEnd"/>
       <w:r>
-        <w:t>(default</w:t>
-      </w:r>
-    </w:p>
-    <w:p>
-      <w:r>
-        <w:t xml:space="preserve">So I add strategy and </w:t>
+        <w:t>(</w:t>
+      </w:r>
+      <w:proofErr w:type="gramEnd"/>
+      <w:r>
+        <w:t>default</w:t>
+      </w:r>
+    </w:p>
+    <w:p>
+      <w:proofErr w:type="gramStart"/>
+      <w:r>
+        <w:t>So</w:t>
+      </w:r>
+      <w:proofErr w:type="gramEnd"/>
+      <w:r>
+        <w:t xml:space="preserve"> I add strategy and </w:t>
       </w:r>
       <w:r>
         <w:t xml:space="preserve">give it value </w:t>
@@ -4017,13 +4579,45 @@
     </w:p>
     <w:p>
       <w:r>
-        <w:t xml:space="preserve">if you add any third party script then it make your page slow </w:t>
-      </w:r>
-      <w:r>
-        <w:t>Because for this script it don’t care about you</w:t>
-      </w:r>
-      <w:r>
-        <w:t xml:space="preserve"> whether your page is fast or slow They just want </w:t>
+        <w:t xml:space="preserve">if you add any </w:t>
+      </w:r>
+      <w:proofErr w:type="gramStart"/>
+      <w:r>
+        <w:t>third party</w:t>
+      </w:r>
+      <w:proofErr w:type="gramEnd"/>
+      <w:r>
+        <w:t xml:space="preserve"> script then it </w:t>
+      </w:r>
+      <w:proofErr w:type="gramStart"/>
+      <w:r>
+        <w:t>make</w:t>
+      </w:r>
+      <w:proofErr w:type="gramEnd"/>
+      <w:r>
+        <w:t xml:space="preserve"> your page slow </w:t>
+      </w:r>
+      <w:r>
+        <w:t xml:space="preserve">Because for this script it </w:t>
+      </w:r>
+      <w:proofErr w:type="gramStart"/>
+      <w:r>
+        <w:t>don’t</w:t>
+      </w:r>
+      <w:proofErr w:type="gramEnd"/>
+      <w:r>
+        <w:t xml:space="preserve"> care about you</w:t>
+      </w:r>
+      <w:r>
+        <w:t xml:space="preserve"> whether your page is fast or </w:t>
+      </w:r>
+      <w:proofErr w:type="gramStart"/>
+      <w:r>
+        <w:t>slow</w:t>
+      </w:r>
+      <w:proofErr w:type="gramEnd"/>
+      <w:r>
+        <w:t xml:space="preserve"> They just want </w:t>
       </w:r>
       <w:r>
         <w:t>us to use</w:t>
@@ -4097,8 +4691,13 @@
       </w:r>
     </w:p>
     <w:p>
-      <w:r>
-        <w:t xml:space="preserve">So </w:t>
+      <w:proofErr w:type="gramStart"/>
+      <w:r>
+        <w:t>So</w:t>
+      </w:r>
+      <w:proofErr w:type="gramEnd"/>
+      <w:r>
+        <w:t xml:space="preserve"> </w:t>
       </w:r>
       <w:r>
         <w:t xml:space="preserve">Teacher </w:t>
@@ -4189,12 +4788,24 @@
     </w:p>
     <w:p>
       <w:r>
-        <w:t>If you work in any html, css , js and any framework.</w:t>
-      </w:r>
-    </w:p>
-    <w:p>
-      <w:r>
-        <w:t>Then there are high chances that when you use images then you face th</w:t>
+        <w:t xml:space="preserve">If you work in any html, </w:t>
+      </w:r>
+      <w:proofErr w:type="gramStart"/>
+      <w:r>
+        <w:t>css ,</w:t>
+      </w:r>
+      <w:proofErr w:type="gramEnd"/>
+      <w:r>
+        <w:t xml:space="preserve"> js and any framework.</w:t>
+      </w:r>
+    </w:p>
+    <w:p>
+      <w:r>
+        <w:t xml:space="preserve">Then there are high chances that when you use images then you face </w:t>
+      </w:r>
+      <w:proofErr w:type="gramStart"/>
+      <w:r>
+        <w:t>th</w:t>
       </w:r>
       <w:r>
         <w:t>i</w:t>
@@ -4202,6 +4813,7 @@
       <w:r>
         <w:t>s problems</w:t>
       </w:r>
+      <w:proofErr w:type="gramEnd"/>
     </w:p>
     <w:p>
       <w:r>
@@ -4211,7 +4823,15 @@
         <w:t>Such as image size is 20 MB</w:t>
       </w:r>
       <w:r>
-        <w:t xml:space="preserve"> and in your size image is getting loaded </w:t>
+        <w:t xml:space="preserve"> and in your </w:t>
+      </w:r>
+      <w:proofErr w:type="gramStart"/>
+      <w:r>
+        <w:t>size</w:t>
+      </w:r>
+      <w:proofErr w:type="gramEnd"/>
+      <w:r>
+        <w:t xml:space="preserve"> image is getting loaded </w:t>
       </w:r>
       <w:proofErr w:type="spellStart"/>
       <w:r>
@@ -4259,7 +4879,15 @@
     </w:p>
     <w:p>
       <w:r>
-        <w:t xml:space="preserve">This image component automatically optimise This image is by default </w:t>
+        <w:t xml:space="preserve">This image component automatically </w:t>
+      </w:r>
+      <w:proofErr w:type="gramStart"/>
+      <w:r>
+        <w:t>optimise</w:t>
+      </w:r>
+      <w:proofErr w:type="gramEnd"/>
+      <w:r>
+        <w:t xml:space="preserve"> This image is by default </w:t>
       </w:r>
       <w:proofErr w:type="spellStart"/>
       <w:r>
@@ -4315,8 +4943,21 @@
       <w:r>
         <w:t xml:space="preserve">. </w:t>
       </w:r>
-      <w:r>
-        <w:t xml:space="preserve">So these type of tools make the </w:t>
+      <w:proofErr w:type="gramStart"/>
+      <w:r>
+        <w:t>So</w:t>
+      </w:r>
+      <w:proofErr w:type="gramEnd"/>
+      <w:r>
+        <w:t xml:space="preserve"> </w:t>
+      </w:r>
+      <w:proofErr w:type="gramStart"/>
+      <w:r>
+        <w:t>these type of tools</w:t>
+      </w:r>
+      <w:proofErr w:type="gramEnd"/>
+      <w:r>
+        <w:t xml:space="preserve"> make the </w:t>
       </w:r>
       <w:proofErr w:type="spellStart"/>
       <w:r>
@@ -4347,10 +4988,26 @@
         <w:t>OK so if you are using any image anytime</w:t>
       </w:r>
       <w:r>
-        <w:t xml:space="preserve"> then behind the scene Next js will optimise it</w:t>
-      </w:r>
-      <w:r>
-        <w:t>(basically making a page ) by using its power.</w:t>
+        <w:t xml:space="preserve"> then behind the scene Next js will optimise </w:t>
+      </w:r>
+      <w:proofErr w:type="gramStart"/>
+      <w:r>
+        <w:t>it</w:t>
+      </w:r>
+      <w:r>
+        <w:t>(</w:t>
+      </w:r>
+      <w:proofErr w:type="gramEnd"/>
+      <w:r>
+        <w:t xml:space="preserve">basically making a </w:t>
+      </w:r>
+      <w:proofErr w:type="gramStart"/>
+      <w:r>
+        <w:t>page )</w:t>
+      </w:r>
+      <w:proofErr w:type="gramEnd"/>
+      <w:r>
+        <w:t xml:space="preserve"> by using its power.</w:t>
       </w:r>
     </w:p>
     <w:p>
@@ -4361,7 +5018,15 @@
         <w:t xml:space="preserve"> That will optimise your image</w:t>
       </w:r>
       <w:r>
-        <w:t xml:space="preserve">. By default the images are lazy loaded. </w:t>
+        <w:t xml:space="preserve">. By </w:t>
+      </w:r>
+      <w:proofErr w:type="gramStart"/>
+      <w:r>
+        <w:t>default</w:t>
+      </w:r>
+      <w:proofErr w:type="gramEnd"/>
+      <w:r>
+        <w:t xml:space="preserve"> the images are lazy loaded. </w:t>
       </w:r>
       <w:r>
         <w:t xml:space="preserve">Lazy loading means </w:t>
@@ -4380,8 +5045,21 @@
       </w:r>
     </w:p>
     <w:p>
-      <w:r>
-        <w:t xml:space="preserve">So what soes your browser do </w:t>
+      <w:proofErr w:type="gramStart"/>
+      <w:r>
+        <w:t>So</w:t>
+      </w:r>
+      <w:proofErr w:type="gramEnd"/>
+      <w:r>
+        <w:t xml:space="preserve"> what soes your browser </w:t>
+      </w:r>
+      <w:proofErr w:type="gramStart"/>
+      <w:r>
+        <w:t>do</w:t>
+      </w:r>
+      <w:proofErr w:type="gramEnd"/>
+      <w:r>
+        <w:t xml:space="preserve"> </w:t>
       </w:r>
       <w:r>
         <w:t>when you do lazy loading of images Them images are loaded when you add them to the viewp</w:t>
@@ -4449,8 +5127,13 @@
       </w:r>
     </w:p>
     <w:p>
-      <w:r>
-        <w:t xml:space="preserve">So there are many </w:t>
+      <w:proofErr w:type="gramStart"/>
+      <w:r>
+        <w:t>So</w:t>
+      </w:r>
+      <w:proofErr w:type="gramEnd"/>
+      <w:r>
+        <w:t xml:space="preserve"> there are many </w:t>
       </w:r>
       <w:proofErr w:type="spellStart"/>
       <w:r>
@@ -4458,16 +5141,32 @@
       </w:r>
       <w:proofErr w:type="spellEnd"/>
       <w:r>
-        <w:t xml:space="preserve"> configuration options</w:t>
-      </w:r>
-      <w:r>
-        <w:t>(maybe attribute)</w:t>
+        <w:t xml:space="preserve"> configuration </w:t>
+      </w:r>
+      <w:proofErr w:type="gramStart"/>
+      <w:r>
+        <w:t>options</w:t>
+      </w:r>
+      <w:r>
+        <w:t>(</w:t>
+      </w:r>
+      <w:proofErr w:type="gramEnd"/>
+      <w:r>
+        <w:t>maybe attribute</w:t>
+      </w:r>
+      <w:proofErr w:type="gramStart"/>
+      <w:r>
+        <w:t>)</w:t>
       </w:r>
       <w:r>
         <w:t>.</w:t>
       </w:r>
       <w:r>
-        <w:t>(mentioned in documentation)</w:t>
+        <w:t>(</w:t>
+      </w:r>
+      <w:proofErr w:type="gramEnd"/>
+      <w:r>
+        <w:t>mentioned in documentation)</w:t>
       </w:r>
       <w:r>
         <w:t xml:space="preserve"> </w:t>
@@ -4562,6 +5261,7 @@
           <w:bCs/>
         </w:rPr>
       </w:pPr>
+      <w:proofErr w:type="gramStart"/>
       <w:r>
         <w:rPr>
           <w:b/>
@@ -4569,6 +5269,7 @@
         </w:rPr>
         <w:t>Note:-</w:t>
       </w:r>
+      <w:proofErr w:type="gramEnd"/>
     </w:p>
     <w:p>
       <w:r>
@@ -4730,10 +5431,18 @@
         <w:t xml:space="preserve"> will be shown </w:t>
       </w:r>
       <w:r>
-        <w:t>om top ,</w:t>
-      </w:r>
-      <w:r>
-        <w:t xml:space="preserve">choose </w:t>
+        <w:t xml:space="preserve">om </w:t>
+      </w:r>
+      <w:proofErr w:type="gramStart"/>
+      <w:r>
+        <w:t>top ,</w:t>
+      </w:r>
+      <w:r>
+        <w:t>choose</w:t>
+      </w:r>
+      <w:proofErr w:type="gramEnd"/>
+      <w:r>
+        <w:t xml:space="preserve"> </w:t>
       </w:r>
       <w:proofErr w:type="spellStart"/>
       <w:r>
@@ -4866,8 +5575,13 @@
       </w:r>
     </w:p>
     <w:p>
-      <w:r>
-        <w:t xml:space="preserve">Otherwise you can import a css normally and set the </w:t>
+      <w:proofErr w:type="gramStart"/>
+      <w:r>
+        <w:t>Otherwise</w:t>
+      </w:r>
+      <w:proofErr w:type="gramEnd"/>
+      <w:r>
+        <w:t xml:space="preserve"> you can import a css normally and set the </w:t>
       </w:r>
       <w:proofErr w:type="spellStart"/>
       <w:r>
@@ -4892,19 +5606,35 @@
         <w:t>h</w:t>
       </w:r>
       <w:r>
-        <w:t xml:space="preserve">en you can style later . Because if your website tuns and works if there are visitors </w:t>
+        <w:t xml:space="preserve">en you can style </w:t>
+      </w:r>
+      <w:proofErr w:type="gramStart"/>
+      <w:r>
+        <w:t>later .</w:t>
+      </w:r>
+      <w:proofErr w:type="gramEnd"/>
+      <w:r>
+        <w:t xml:space="preserve"> Because if your website tuns and works if there are visitors </w:t>
       </w:r>
       <w:r>
         <w:t xml:space="preserve">coming </w:t>
       </w:r>
       <w:r>
-        <w:t xml:space="preserve">on your blog </w:t>
+        <w:t xml:space="preserve">on your </w:t>
+      </w:r>
+      <w:proofErr w:type="gramStart"/>
+      <w:r>
+        <w:t xml:space="preserve">blog </w:t>
       </w:r>
       <w:r>
         <w:t xml:space="preserve"> </w:t>
       </w:r>
       <w:r>
-        <w:t>and they get any value.</w:t>
+        <w:t>and</w:t>
+      </w:r>
+      <w:proofErr w:type="gramEnd"/>
+      <w:r>
+        <w:t xml:space="preserve"> they get any value.</w:t>
       </w:r>
     </w:p>
     <w:p>
@@ -4975,7 +5705,15 @@
       </w:r>
       <w:proofErr w:type="spellEnd"/>
       <w:r>
-        <w:t xml:space="preserve"> that you have pages(now app folder) folder</w:t>
+        <w:t xml:space="preserve"> that you have </w:t>
+      </w:r>
+      <w:proofErr w:type="gramStart"/>
+      <w:r>
+        <w:t>pages(</w:t>
+      </w:r>
+      <w:proofErr w:type="gramEnd"/>
+      <w:r>
+        <w:t>now app folder) folder</w:t>
       </w:r>
     </w:p>
     <w:p>
@@ -4998,7 +5736,15 @@
         <w:t xml:space="preserve">hat </w:t>
       </w:r>
       <w:r>
-        <w:t>and on the basis of your file name your end points will be made(in older version)</w:t>
+        <w:t xml:space="preserve">and on the basis of your file name your end points will be </w:t>
+      </w:r>
+      <w:proofErr w:type="gramStart"/>
+      <w:r>
+        <w:t>made(</w:t>
+      </w:r>
+      <w:proofErr w:type="gramEnd"/>
+      <w:r>
+        <w:t>in older version)</w:t>
       </w:r>
       <w:r>
         <w:t xml:space="preserve"> automatically you don’t need to do </w:t>
@@ -5025,7 +5771,23 @@
         <w:t xml:space="preserve">This thing </w:t>
       </w:r>
       <w:r>
-        <w:t xml:space="preserve">has been solved in next js. Firstly we have file based routing if you have to migrate from one page to another page. Next js provides you link component which is imported from “next/link” </w:t>
+        <w:t xml:space="preserve">has been solved in next js. </w:t>
+      </w:r>
+      <w:proofErr w:type="gramStart"/>
+      <w:r>
+        <w:t>Firstly</w:t>
+      </w:r>
+      <w:proofErr w:type="gramEnd"/>
+      <w:r>
+        <w:t xml:space="preserve"> we have </w:t>
+      </w:r>
+      <w:proofErr w:type="gramStart"/>
+      <w:r>
+        <w:t>file based</w:t>
+      </w:r>
+      <w:proofErr w:type="gramEnd"/>
+      <w:r>
+        <w:t xml:space="preserve"> routing if you have to migrate from one page to another page. Next js provides you link component which is imported from “next/link” </w:t>
       </w:r>
       <w:r>
         <w:t xml:space="preserve">and can be used very easily </w:t>
@@ -5307,7 +6069,11 @@
         <w:t>l</w:t>
       </w:r>
       <w:r>
-        <w:t>ly it was for home that is inde</w:t>
+        <w:t xml:space="preserve">ly it was for home that is </w:t>
+      </w:r>
+      <w:proofErr w:type="gramStart"/>
+      <w:r>
+        <w:t>inde</w:t>
       </w:r>
       <w:r>
         <w:t>x</w:t>
@@ -5316,7 +6082,11 @@
         <w:t>.js</w:t>
       </w:r>
       <w:r>
-        <w:t>(Home page at that time)</w:t>
+        <w:t>(</w:t>
+      </w:r>
+      <w:proofErr w:type="gramEnd"/>
+      <w:r>
+        <w:t>Home page at that time)</w:t>
       </w:r>
       <w:r>
         <w:t xml:space="preserve"> so we imported in the component we want to use it in so I will just ignore it.</w:t>
@@ -5340,7 +6110,15 @@
     </w:p>
     <w:p>
       <w:r>
-        <w:t>The cs module should have .module in its name</w:t>
+        <w:t xml:space="preserve">The cs module should </w:t>
+      </w:r>
+      <w:proofErr w:type="gramStart"/>
+      <w:r>
+        <w:t>have .module</w:t>
+      </w:r>
+      <w:proofErr w:type="gramEnd"/>
+      <w:r>
+        <w:t xml:space="preserve"> in its name</w:t>
       </w:r>
       <w:r>
         <w:t>.</w:t>
@@ -5432,12 +6210,17 @@
         <w:t xml:space="preserve"> currently opened in the </w:t>
       </w:r>
       <w:proofErr w:type="spellStart"/>
+      <w:proofErr w:type="gramStart"/>
       <w:r>
         <w:t>btowser</w:t>
       </w:r>
       <w:proofErr w:type="spellEnd"/>
       <w:r>
-        <w:t>(who knows))</w:t>
+        <w:t>(</w:t>
+      </w:r>
+      <w:proofErr w:type="gramEnd"/>
+      <w:r>
+        <w:t>who knows))</w:t>
       </w:r>
       <w:r>
         <w:t xml:space="preserve"> whose keys are the </w:t>
@@ -5605,7 +6388,15 @@
       </w:r>
       <w:proofErr w:type="spellEnd"/>
       <w:r>
-        <w:t xml:space="preserve"> has  responsibility </w:t>
+        <w:t xml:space="preserve"> </w:t>
+      </w:r>
+      <w:proofErr w:type="gramStart"/>
+      <w:r>
+        <w:t>has  responsibility</w:t>
+      </w:r>
+      <w:proofErr w:type="gramEnd"/>
+      <w:r>
+        <w:t xml:space="preserve"> </w:t>
       </w:r>
       <w:r>
         <w:t xml:space="preserve">that </w:t>
@@ -5693,7 +6484,15 @@
         <w:t xml:space="preserve">we have used multiple </w:t>
       </w:r>
       <w:r>
-        <w:t xml:space="preserve">classes colliding with each other  but next js made them unique string </w:t>
+        <w:t xml:space="preserve">classes colliding with each </w:t>
+      </w:r>
+      <w:proofErr w:type="gramStart"/>
+      <w:r>
+        <w:t>other  but</w:t>
+      </w:r>
+      <w:proofErr w:type="gramEnd"/>
+      <w:r>
+        <w:t xml:space="preserve"> next js made them unique string </w:t>
       </w:r>
       <w:r>
         <w:t>and prevent collision.</w:t>
@@ -5701,7 +6500,15 @@
     </w:p>
     <w:p>
       <w:r>
-        <w:t>Teacher will tell us how to structure css where you should you use which class(who knows)</w:t>
+        <w:t xml:space="preserve">Teacher will tell us how to structure css where you should you use which </w:t>
+      </w:r>
+      <w:proofErr w:type="gramStart"/>
+      <w:r>
+        <w:t>class(</w:t>
+      </w:r>
+      <w:proofErr w:type="gramEnd"/>
+      <w:r>
+        <w:t>who knows)</w:t>
       </w:r>
       <w:r>
         <w:t xml:space="preserve">. What strategy you should have with css in your next js website </w:t>
@@ -5714,7 +6521,15 @@
       </w:r>
       <w:proofErr w:type="spellEnd"/>
       <w:r>
-        <w:t xml:space="preserve"> we will learn like we uses </w:t>
+        <w:t xml:space="preserve"> we will learn like we </w:t>
+      </w:r>
+      <w:proofErr w:type="gramStart"/>
+      <w:r>
+        <w:t>uses</w:t>
+      </w:r>
+      <w:proofErr w:type="gramEnd"/>
+      <w:r>
+        <w:t xml:space="preserve"> </w:t>
       </w:r>
       <w:proofErr w:type="spellStart"/>
       <w:r>
@@ -5726,8 +6541,13 @@
       </w:r>
     </w:p>
     <w:p>
-      <w:r>
-        <w:t xml:space="preserve">So we </w:t>
+      <w:proofErr w:type="gramStart"/>
+      <w:r>
+        <w:t>So</w:t>
+      </w:r>
+      <w:proofErr w:type="gramEnd"/>
+      <w:r>
+        <w:t xml:space="preserve"> we </w:t>
       </w:r>
       <w:proofErr w:type="spellStart"/>
       <w:r>
@@ -5803,8 +6623,13 @@
       </w:r>
     </w:p>
     <w:p>
-      <w:r>
-        <w:t xml:space="preserve">So importing a css file from node moules is permitted If you have </w:t>
+      <w:proofErr w:type="gramStart"/>
+      <w:r>
+        <w:t>So</w:t>
+      </w:r>
+      <w:proofErr w:type="gramEnd"/>
+      <w:r>
+        <w:t xml:space="preserve"> importing a css file from node moules is permitted If you have </w:t>
       </w:r>
       <w:proofErr w:type="spellStart"/>
       <w:r>
@@ -5838,7 +6663,15 @@
         <w:t xml:space="preserve">Like consider you have installed </w:t>
       </w:r>
       <w:r>
-        <w:t>bootstrap and you want to  import css in just one component</w:t>
+        <w:t xml:space="preserve">bootstrap and you want </w:t>
+      </w:r>
+      <w:proofErr w:type="gramStart"/>
+      <w:r>
+        <w:t>to  import</w:t>
+      </w:r>
+      <w:proofErr w:type="gramEnd"/>
+      <w:r>
+        <w:t xml:space="preserve"> css in just one component</w:t>
       </w:r>
       <w:r>
         <w:t>.</w:t>
@@ -5899,10 +6732,18 @@
         <w:t xml:space="preserve"> app</w:t>
       </w:r>
       <w:r>
-        <w:t xml:space="preserve"> then it is loaded from here.</w:t>
-      </w:r>
-      <w:r>
-        <w:t>(who knows)</w:t>
+        <w:t xml:space="preserve"> then it is loaded from </w:t>
+      </w:r>
+      <w:proofErr w:type="gramStart"/>
+      <w:r>
+        <w:t>here.</w:t>
+      </w:r>
+      <w:r>
+        <w:t>(</w:t>
+      </w:r>
+      <w:proofErr w:type="gramEnd"/>
+      <w:r>
+        <w:t>who knows)</w:t>
       </w:r>
     </w:p>
     <w:p>
@@ -5962,7 +6803,15 @@
         <w:t xml:space="preserve">The way things are done in them. </w:t>
       </w:r>
       <w:r>
-        <w:t xml:space="preserve">Plain and simple like keeping  things vanilla. </w:t>
+        <w:t xml:space="preserve">Plain and simple like </w:t>
+      </w:r>
+      <w:proofErr w:type="gramStart"/>
+      <w:r>
+        <w:t>keeping  things</w:t>
+      </w:r>
+      <w:proofErr w:type="gramEnd"/>
+      <w:r>
+        <w:t xml:space="preserve"> vanilla. </w:t>
       </w:r>
       <w:r>
         <w:t xml:space="preserve">The way </w:t>
@@ -5985,10 +6834,18 @@
         <w:t xml:space="preserve">If you want to target styles with classes </w:t>
       </w:r>
       <w:r>
-        <w:t>in next.js</w:t>
-      </w:r>
-      <w:r>
-        <w:t>(who knows)</w:t>
+        <w:t xml:space="preserve">in </w:t>
+      </w:r>
+      <w:proofErr w:type="gramStart"/>
+      <w:r>
+        <w:t>next.js</w:t>
+      </w:r>
+      <w:r>
+        <w:t>(</w:t>
+      </w:r>
+      <w:proofErr w:type="gramEnd"/>
+      <w:r>
+        <w:t>who knows)</w:t>
       </w:r>
       <w:r>
         <w:t xml:space="preserve"> Then you can use styles </w:t>
@@ -5999,10 +6856,18 @@
       </w:r>
       <w:proofErr w:type="spellEnd"/>
       <w:r>
-        <w:t xml:space="preserve"> syntax</w:t>
-      </w:r>
-      <w:r>
-        <w:t>(maybe recognised by next.js)</w:t>
+        <w:t xml:space="preserve"> </w:t>
+      </w:r>
+      <w:proofErr w:type="gramStart"/>
+      <w:r>
+        <w:t>syntax</w:t>
+      </w:r>
+      <w:r>
+        <w:t>(</w:t>
+      </w:r>
+      <w:proofErr w:type="gramEnd"/>
+      <w:r>
+        <w:t>maybe recognised by next.js)</w:t>
       </w:r>
       <w:r>
         <w:t xml:space="preserve">. </w:t>
@@ -6023,10 +6888,12 @@
         <w:t xml:space="preserve"> a very well environment by using </w:t>
       </w:r>
       <w:proofErr w:type="spellStart"/>
+      <w:proofErr w:type="gramStart"/>
       <w:r>
         <w:t>next,js</w:t>
       </w:r>
       <w:proofErr w:type="spellEnd"/>
+      <w:proofErr w:type="gramEnd"/>
       <w:r>
         <w:t xml:space="preserve"> powers </w:t>
       </w:r>
@@ -6034,10 +6901,12 @@
         <w:t xml:space="preserve">Come and </w:t>
       </w:r>
       <w:proofErr w:type="spellStart"/>
+      <w:proofErr w:type="gramStart"/>
       <w:r>
         <w:t>lets</w:t>
       </w:r>
       <w:proofErr w:type="spellEnd"/>
+      <w:proofErr w:type="gramEnd"/>
       <w:r>
         <w:t xml:space="preserve"> see how styles </w:t>
       </w:r>
@@ -6047,10 +6916,18 @@
       </w:r>
       <w:proofErr w:type="spellEnd"/>
       <w:r>
-        <w:t xml:space="preserve"> is used </w:t>
-      </w:r>
-      <w:r>
-        <w:t xml:space="preserve">. Don’t fear from </w:t>
+        <w:t xml:space="preserve"> is </w:t>
+      </w:r>
+      <w:proofErr w:type="gramStart"/>
+      <w:r>
+        <w:t xml:space="preserve">used </w:t>
+      </w:r>
+      <w:r>
+        <w:t>.</w:t>
+      </w:r>
+      <w:proofErr w:type="gramEnd"/>
+      <w:r>
+        <w:t xml:space="preserve"> Don’t fear from </w:t>
       </w:r>
       <w:proofErr w:type="spellStart"/>
       <w:r>
@@ -6081,8 +6958,13 @@
       <w:r>
         <w:t xml:space="preserve">This is not global </w:t>
       </w:r>
-      <w:r>
-        <w:t xml:space="preserve">But can we make it global such that if we want </w:t>
+      <w:proofErr w:type="gramStart"/>
+      <w:r>
+        <w:t>But</w:t>
+      </w:r>
+      <w:proofErr w:type="gramEnd"/>
+      <w:r>
+        <w:t xml:space="preserve"> can we make it global such that if we want </w:t>
       </w:r>
       <w:r>
         <w:t xml:space="preserve">wherever this component </w:t>
@@ -6176,6 +7058,7 @@
     <w:p/>
     <w:p>
       <w:proofErr w:type="spellStart"/>
+      <w:proofErr w:type="gramStart"/>
       <w:r>
         <w:t>Style.jsx</w:t>
       </w:r>
@@ -6184,7 +7067,11 @@
         <w:t xml:space="preserve"> </w:t>
       </w:r>
       <w:r>
-        <w:t xml:space="preserve"> is basically</w:t>
+        <w:t xml:space="preserve"> is</w:t>
+      </w:r>
+      <w:proofErr w:type="gramEnd"/>
+      <w:r>
+        <w:t xml:space="preserve"> basically</w:t>
       </w:r>
       <w:r>
         <w:t xml:space="preserve"> a way of</w:t>
@@ -6197,11 +7084,20 @@
       </w:r>
     </w:p>
     <w:p>
-      <w:r>
-        <w:t xml:space="preserve">Basically what we will do </w:t>
-      </w:r>
-      <w:r>
-        <w:t>is that we will use a style element or compon</w:t>
+      <w:proofErr w:type="gramStart"/>
+      <w:r>
+        <w:t>Basically</w:t>
+      </w:r>
+      <w:proofErr w:type="gramEnd"/>
+      <w:r>
+        <w:t xml:space="preserve"> what we will do </w:t>
+      </w:r>
+      <w:r>
+        <w:t xml:space="preserve">is that we will use a style element or </w:t>
+      </w:r>
+      <w:proofErr w:type="gramStart"/>
+      <w:r>
+        <w:t>compon</w:t>
       </w:r>
       <w:r>
         <w:t>e</w:t>
@@ -6213,7 +7109,11 @@
         <w:t>t</w:t>
       </w:r>
       <w:r>
-        <w:t xml:space="preserve">(with </w:t>
+        <w:t>(</w:t>
+      </w:r>
+      <w:proofErr w:type="gramEnd"/>
+      <w:r>
+        <w:t xml:space="preserve">with </w:t>
       </w:r>
       <w:proofErr w:type="spellStart"/>
       <w:r>
@@ -6342,7 +7242,23 @@
         <w:ind w:left="720" w:hanging="720"/>
       </w:pPr>
       <w:r>
-        <w:t>Teacher will deploy the project like a real world project(who knows)</w:t>
+        <w:t xml:space="preserve">Teacher will deploy the project like a </w:t>
+      </w:r>
+      <w:proofErr w:type="gramStart"/>
+      <w:r>
+        <w:t>real world</w:t>
+      </w:r>
+      <w:proofErr w:type="gramEnd"/>
+      <w:r>
+        <w:t xml:space="preserve"> </w:t>
+      </w:r>
+      <w:proofErr w:type="gramStart"/>
+      <w:r>
+        <w:t>project(</w:t>
+      </w:r>
+      <w:proofErr w:type="gramEnd"/>
+      <w:r>
+        <w:t>who knows)</w:t>
       </w:r>
     </w:p>
     <w:p>
@@ -6377,10 +7293,18 @@
         <w:t xml:space="preserve">then you will not know what is useful for you and what is not </w:t>
       </w:r>
       <w:r>
-        <w:t>(who knows)</w:t>
-      </w:r>
-      <w:r>
-        <w:t xml:space="preserve">There is an API that is </w:t>
+        <w:t xml:space="preserve">(who </w:t>
+      </w:r>
+      <w:proofErr w:type="gramStart"/>
+      <w:r>
+        <w:t>knows)</w:t>
+      </w:r>
+      <w:r>
+        <w:t>There</w:t>
+      </w:r>
+      <w:proofErr w:type="gramEnd"/>
+      <w:r>
+        <w:t xml:space="preserve"> is an API that is </w:t>
       </w:r>
       <w:proofErr w:type="spellStart"/>
       <w:r>
@@ -6403,8 +7327,13 @@
       </w:r>
     </w:p>
     <w:p>
-      <w:r>
-        <w:t xml:space="preserve">So we registered there </w:t>
+      <w:proofErr w:type="gramStart"/>
+      <w:r>
+        <w:t>So</w:t>
+      </w:r>
+      <w:proofErr w:type="gramEnd"/>
+      <w:r>
+        <w:t xml:space="preserve"> we registered there </w:t>
       </w:r>
       <w:r>
         <w:t>and make id there</w:t>
@@ -6422,22 +7351,39 @@
           <w:b/>
           <w:bCs/>
         </w:rPr>
-        <w:t>New discovery</w:t>
-      </w:r>
+        <w:t xml:space="preserve">New </w:t>
+      </w:r>
+      <w:proofErr w:type="gramStart"/>
       <w:r>
         <w:rPr>
           <w:b/>
           <w:bCs/>
         </w:rPr>
+        <w:t>discovery</w:t>
+      </w:r>
+      <w:r>
+        <w:rPr>
+          <w:b/>
+          <w:bCs/>
+        </w:rPr>
         <w:t>:-</w:t>
       </w:r>
+      <w:proofErr w:type="gramEnd"/>
     </w:p>
     <w:p>
       <w:r>
         <w:t xml:space="preserve">When we </w:t>
       </w:r>
       <w:r>
-        <w:t>add border radius to an image then its border get rounded.</w:t>
+        <w:t xml:space="preserve">add border radius to an image then its border </w:t>
+      </w:r>
+      <w:proofErr w:type="gramStart"/>
+      <w:r>
+        <w:t>get</w:t>
+      </w:r>
+      <w:proofErr w:type="gramEnd"/>
+      <w:r>
+        <w:t xml:space="preserve"> rounded.</w:t>
       </w:r>
     </w:p>
     <w:p>
@@ -6458,7 +7404,15 @@
     </w:p>
     <w:p>
       <w:r>
-        <w:t>So instead of using navbar code in every component no because Thankfully we can edit the</w:t>
+        <w:t xml:space="preserve">So instead of using navbar code in every component no because </w:t>
+      </w:r>
+      <w:proofErr w:type="gramStart"/>
+      <w:r>
+        <w:t>Thankfully</w:t>
+      </w:r>
+      <w:proofErr w:type="gramEnd"/>
+      <w:r>
+        <w:t xml:space="preserve"> we can edit the</w:t>
       </w:r>
       <w:r>
         <w:t xml:space="preserve"> </w:t>
@@ -6469,7 +7423,23 @@
       </w:r>
       <w:proofErr w:type="spellEnd"/>
       <w:r>
-        <w:t xml:space="preserve"> what is it , its function why edit it.</w:t>
+        <w:t xml:space="preserve"> what is </w:t>
+      </w:r>
+      <w:proofErr w:type="gramStart"/>
+      <w:r>
+        <w:t>it ,</w:t>
+      </w:r>
+      <w:proofErr w:type="gramEnd"/>
+      <w:r>
+        <w:t xml:space="preserve"> its function why </w:t>
+      </w:r>
+      <w:proofErr w:type="gramStart"/>
+      <w:r>
+        <w:t>edit</w:t>
+      </w:r>
+      <w:proofErr w:type="gramEnd"/>
+      <w:r>
+        <w:t xml:space="preserve"> it.</w:t>
       </w:r>
       <w:r>
         <w:t xml:space="preserve"> and how can we display navbar in many pages.</w:t>
@@ -6565,23 +7535,23 @@
           <w:b/>
           <w:bCs/>
         </w:rPr>
-        <w:t xml:space="preserve">the component In _app.js get </w:t>
-      </w:r>
-      <w:proofErr w:type="spellStart"/>
+        <w:t xml:space="preserve">the component </w:t>
+      </w:r>
+      <w:proofErr w:type="gramStart"/>
       <w:r>
         <w:rPr>
           <w:b/>
           <w:bCs/>
         </w:rPr>
-        <w:t>rerendered</w:t>
-      </w:r>
-      <w:proofErr w:type="spellEnd"/>
+        <w:t>In</w:t>
+      </w:r>
+      <w:proofErr w:type="gramEnd"/>
       <w:r>
         <w:rPr>
           <w:b/>
           <w:bCs/>
         </w:rPr>
-        <w:t xml:space="preserve"> every route but not now only </w:t>
+        <w:t xml:space="preserve"> _app.js get </w:t>
       </w:r>
       <w:proofErr w:type="spellStart"/>
       <w:r>
@@ -6589,7 +7559,7 @@
           <w:b/>
           <w:bCs/>
         </w:rPr>
-        <w:t>childered</w:t>
+        <w:t>rerendered</w:t>
       </w:r>
       <w:proofErr w:type="spellEnd"/>
       <w:r>
@@ -6597,7 +7567,7 @@
           <w:b/>
           <w:bCs/>
         </w:rPr>
-        <w:t xml:space="preserve"> are </w:t>
+        <w:t xml:space="preserve"> every route but not now only </w:t>
       </w:r>
       <w:proofErr w:type="spellStart"/>
       <w:r>
@@ -6605,7 +7575,7 @@
           <w:b/>
           <w:bCs/>
         </w:rPr>
-        <w:t>rerendered</w:t>
+        <w:t>childered</w:t>
       </w:r>
       <w:proofErr w:type="spellEnd"/>
       <w:r>
@@ -6613,30 +7583,64 @@
           <w:b/>
           <w:bCs/>
         </w:rPr>
-        <w:t xml:space="preserve"> , mounted and unmounted</w:t>
-      </w:r>
+        <w:t xml:space="preserve"> are </w:t>
+      </w:r>
+      <w:proofErr w:type="spellStart"/>
+      <w:proofErr w:type="gramStart"/>
       <w:r>
         <w:rPr>
           <w:b/>
           <w:bCs/>
         </w:rPr>
-        <w:t xml:space="preserve"> in </w:t>
-      </w:r>
-      <w:proofErr w:type="spellStart"/>
+        <w:t>rerendered</w:t>
+      </w:r>
+      <w:proofErr w:type="spellEnd"/>
       <w:r>
         <w:rPr>
           <w:b/>
           <w:bCs/>
         </w:rPr>
-        <w:t>layout.tsx</w:t>
-      </w:r>
-      <w:proofErr w:type="spellEnd"/>
+        <w:t xml:space="preserve"> ,</w:t>
+      </w:r>
+      <w:proofErr w:type="gramEnd"/>
       <w:r>
         <w:rPr>
           <w:b/>
           <w:bCs/>
         </w:rPr>
-        <w:t>(I think so)</w:t>
+        <w:t xml:space="preserve"> mounted and unmounted</w:t>
+      </w:r>
+      <w:r>
+        <w:rPr>
+          <w:b/>
+          <w:bCs/>
+        </w:rPr>
+        <w:t xml:space="preserve"> in </w:t>
+      </w:r>
+      <w:proofErr w:type="spellStart"/>
+      <w:proofErr w:type="gramStart"/>
+      <w:r>
+        <w:rPr>
+          <w:b/>
+          <w:bCs/>
+        </w:rPr>
+        <w:t>layout.tsx</w:t>
+      </w:r>
+      <w:proofErr w:type="spellEnd"/>
+      <w:r>
+        <w:rPr>
+          <w:b/>
+          <w:bCs/>
+        </w:rPr>
+        <w:t>(</w:t>
+      </w:r>
+      <w:proofErr w:type="gramEnd"/>
+      <w:r>
+        <w:rPr>
+          <w:b/>
+          <w:bCs/>
+        </w:rPr>
+        <w:t>I think so)</w:t>
       </w:r>
       <w:r>
         <w:t>.</w:t>
@@ -6647,7 +7651,15 @@
         <w:t xml:space="preserve">Teacher says that whenever you make styles then try to keep it </w:t>
       </w:r>
       <w:r>
-        <w:t>very much optimised(who knows)</w:t>
+        <w:t xml:space="preserve">very much </w:t>
+      </w:r>
+      <w:proofErr w:type="gramStart"/>
+      <w:r>
+        <w:t>optimised(</w:t>
+      </w:r>
+      <w:proofErr w:type="gramEnd"/>
+      <w:r>
+        <w:t>who knows)</w:t>
       </w:r>
     </w:p>
     <w:p>
@@ -6776,7 +7788,15 @@
         <w:t>We will learn about how to add different post</w:t>
       </w:r>
       <w:r>
-        <w:t xml:space="preserve"> in blog.(who knows)</w:t>
+        <w:t xml:space="preserve"> in </w:t>
+      </w:r>
+      <w:proofErr w:type="gramStart"/>
+      <w:r>
+        <w:t>blog.(</w:t>
+      </w:r>
+      <w:proofErr w:type="gramEnd"/>
+      <w:r>
+        <w:t>who knows)</w:t>
       </w:r>
     </w:p>
     <w:p>
@@ -6784,7 +7804,15 @@
         <w:t xml:space="preserve">If we configure some endpoints and tell you </w:t>
       </w:r>
       <w:r>
-        <w:t xml:space="preserve">we are going to use  a backend </w:t>
+        <w:t xml:space="preserve">we are going to </w:t>
+      </w:r>
+      <w:proofErr w:type="gramStart"/>
+      <w:r>
+        <w:t>use  a</w:t>
+      </w:r>
+      <w:proofErr w:type="gramEnd"/>
+      <w:r>
+        <w:t xml:space="preserve"> backend </w:t>
       </w:r>
       <w:r>
         <w:t xml:space="preserve">then this application will become complicated </w:t>
@@ -6864,7 +7892,15 @@
         <w:t xml:space="preserve">its efficient way is database </w:t>
       </w:r>
       <w:r>
-        <w:t xml:space="preserve">but Teacher want to make this code beginner friendly </w:t>
+        <w:t xml:space="preserve">but Teacher </w:t>
+      </w:r>
+      <w:proofErr w:type="gramStart"/>
+      <w:r>
+        <w:t>want</w:t>
+      </w:r>
+      <w:proofErr w:type="gramEnd"/>
+      <w:r>
+        <w:t xml:space="preserve"> to make this code beginner friendly </w:t>
       </w:r>
       <w:r>
         <w:t xml:space="preserve">so we will make </w:t>
@@ -6939,12 +7975,21 @@
           <w:bCs/>
         </w:rPr>
       </w:pPr>
+      <w:proofErr w:type="gramStart"/>
       <w:r>
         <w:rPr>
           <w:b/>
           <w:bCs/>
         </w:rPr>
-        <w:t xml:space="preserve">Spoilers :- </w:t>
+        <w:t>Spoilers :</w:t>
+      </w:r>
+      <w:proofErr w:type="gramEnd"/>
+      <w:r>
+        <w:rPr>
+          <w:b/>
+          <w:bCs/>
+        </w:rPr>
+        <w:t xml:space="preserve">- </w:t>
       </w:r>
     </w:p>
     <w:p>
@@ -7007,13 +8052,29 @@
     </w:p>
     <w:p>
       <w:r>
-        <w:t>Like we add title , content key</w:t>
-      </w:r>
-      <w:r>
-        <w:t xml:space="preserve"> you can put a lot of data here like the date and what else things like slug and author you can put foreign key for comments</w:t>
-      </w:r>
-      <w:r>
-        <w:t>(who knows but complicated)</w:t>
+        <w:t xml:space="preserve">Like we add </w:t>
+      </w:r>
+      <w:proofErr w:type="gramStart"/>
+      <w:r>
+        <w:t>title ,</w:t>
+      </w:r>
+      <w:proofErr w:type="gramEnd"/>
+      <w:r>
+        <w:t xml:space="preserve"> content key</w:t>
+      </w:r>
+      <w:r>
+        <w:t xml:space="preserve"> you can put a lot of data here like the date and what else things like slug and author you can put foreign key for </w:t>
+      </w:r>
+      <w:proofErr w:type="gramStart"/>
+      <w:r>
+        <w:t>comments</w:t>
+      </w:r>
+      <w:r>
+        <w:t>(</w:t>
+      </w:r>
+      <w:proofErr w:type="gramEnd"/>
+      <w:r>
+        <w:t>who knows but complicated)</w:t>
       </w:r>
     </w:p>
     <w:p>
@@ -7063,7 +8124,23 @@
           <w:b/>
           <w:bCs/>
         </w:rPr>
-        <w:t xml:space="preserve"> so shortcut technique is paste the string in the address bar the address bar removes the newline in the string </w:t>
+        <w:t xml:space="preserve"> so shortcut technique is </w:t>
+      </w:r>
+      <w:proofErr w:type="gramStart"/>
+      <w:r>
+        <w:rPr>
+          <w:b/>
+          <w:bCs/>
+        </w:rPr>
+        <w:t>paste</w:t>
+      </w:r>
+      <w:proofErr w:type="gramEnd"/>
+      <w:r>
+        <w:rPr>
+          <w:b/>
+          <w:bCs/>
+        </w:rPr>
+        <w:t xml:space="preserve"> the string in the address bar the address bar removes the newline in the string </w:t>
       </w:r>
     </w:p>
     <w:p>
@@ -7073,7 +8150,15 @@
     </w:p>
     <w:p>
       <w:r>
-        <w:t xml:space="preserve">Now as we made for it we will make more </w:t>
+        <w:t xml:space="preserve">Now as we made for </w:t>
+      </w:r>
+      <w:proofErr w:type="gramStart"/>
+      <w:r>
+        <w:t>it</w:t>
+      </w:r>
+      <w:proofErr w:type="gramEnd"/>
+      <w:r>
+        <w:t xml:space="preserve"> we will make more </w:t>
       </w:r>
       <w:proofErr w:type="spellStart"/>
       <w:r>
@@ -7086,23 +8171,41 @@
     </w:p>
     <w:p>
       <w:r>
-        <w:t xml:space="preserve">Now after making these files </w:t>
+        <w:t xml:space="preserve">Now after making these </w:t>
+      </w:r>
+      <w:proofErr w:type="gramStart"/>
+      <w:r>
+        <w:t>files</w:t>
+      </w:r>
+      <w:proofErr w:type="gramEnd"/>
+      <w:r>
+        <w:t xml:space="preserve"> </w:t>
       </w:r>
       <w:r>
         <w:t>we will show their data in out blog page.</w:t>
       </w:r>
     </w:p>
     <w:p>
-      <w:r>
-        <w:t>So we will read files system after reading it then we need to show our date in out blog</w:t>
+      <w:proofErr w:type="gramStart"/>
+      <w:r>
+        <w:t>So</w:t>
+      </w:r>
+      <w:proofErr w:type="gramEnd"/>
+      <w:r>
+        <w:t xml:space="preserve"> we will read files system after reading it then we need to show our date in out blog</w:t>
       </w:r>
       <w:r>
         <w:t xml:space="preserve"> page</w:t>
       </w:r>
     </w:p>
     <w:p>
-      <w:r>
-        <w:t xml:space="preserve">So we can use map and make an array but where that array will come form I also a big question </w:t>
+      <w:proofErr w:type="gramStart"/>
+      <w:r>
+        <w:t>So</w:t>
+      </w:r>
+      <w:proofErr w:type="gramEnd"/>
+      <w:r>
+        <w:t xml:space="preserve"> we can use map and make an array but where that array will come form I also a big question </w:t>
       </w:r>
     </w:p>
     <w:p>
@@ -7195,7 +8298,15 @@
         <w:t xml:space="preserve"> and Teacher said it is a framework for both</w:t>
       </w:r>
       <w:r>
-        <w:t xml:space="preserve"> It definitely for backend and frontend as well. </w:t>
+        <w:t xml:space="preserve"> </w:t>
+      </w:r>
+      <w:proofErr w:type="gramStart"/>
+      <w:r>
+        <w:t>It</w:t>
+      </w:r>
+      <w:proofErr w:type="gramEnd"/>
+      <w:r>
+        <w:t xml:space="preserve"> definitely for backend and frontend as well. </w:t>
       </w:r>
       <w:r>
         <w:t xml:space="preserve">We will see how to create </w:t>
@@ -7236,10 +8347,18 @@
       </w:r>
       <w:proofErr w:type="spellEnd"/>
       <w:r>
-        <w:t xml:space="preserve"> can be written That backend will not be shipped in your client bundle</w:t>
-      </w:r>
-      <w:r>
-        <w:t>.(who knows)</w:t>
+        <w:t xml:space="preserve"> can be written That backend will not be shipped in your client </w:t>
+      </w:r>
+      <w:proofErr w:type="gramStart"/>
+      <w:r>
+        <w:t>bundle</w:t>
+      </w:r>
+      <w:r>
+        <w:t>.(</w:t>
+      </w:r>
+      <w:proofErr w:type="gramEnd"/>
+      <w:r>
+        <w:t>who knows)</w:t>
       </w:r>
       <w:r>
         <w:t>. It won’t be shown to your client</w:t>
@@ -7248,7 +8367,15 @@
         <w:t xml:space="preserve">. </w:t>
       </w:r>
       <w:r>
-        <w:t xml:space="preserve">We will see in the API folder in pages how file based routing works. </w:t>
+        <w:t xml:space="preserve">We will see in the API folder in pages how </w:t>
+      </w:r>
+      <w:proofErr w:type="gramStart"/>
+      <w:r>
+        <w:t>file based</w:t>
+      </w:r>
+      <w:proofErr w:type="gramEnd"/>
+      <w:r>
+        <w:t xml:space="preserve"> routing works. </w:t>
       </w:r>
       <w:r>
         <w:t xml:space="preserve">We will see the </w:t>
@@ -7283,10 +8410,12 @@
         <w:t xml:space="preserve">We will see all this. </w:t>
       </w:r>
       <w:proofErr w:type="spellStart"/>
+      <w:proofErr w:type="gramStart"/>
       <w:r>
         <w:t>Lets</w:t>
       </w:r>
       <w:proofErr w:type="spellEnd"/>
+      <w:proofErr w:type="gramEnd"/>
       <w:r>
         <w:t xml:space="preserve"> start with our API introd</w:t>
       </w:r>
@@ -7324,8 +8453,13 @@
       <w:r>
         <w:t xml:space="preserve"> file could be served. </w:t>
       </w:r>
-      <w:r>
-        <w:t xml:space="preserve">So we are going to do it today. </w:t>
+      <w:proofErr w:type="gramStart"/>
+      <w:r>
+        <w:t>So</w:t>
+      </w:r>
+      <w:proofErr w:type="gramEnd"/>
+      <w:r>
+        <w:t xml:space="preserve"> we are going to do it today. </w:t>
       </w:r>
     </w:p>
     <w:p>
@@ -7469,7 +8603,11 @@
       </w:r>
       <w:proofErr w:type="spellEnd"/>
       <w:r>
-        <w:t xml:space="preserve"> folder in app folder</w:t>
+        <w:t xml:space="preserve"> folder in app </w:t>
+      </w:r>
+      <w:proofErr w:type="gramStart"/>
+      <w:r>
+        <w:t>folder</w:t>
       </w:r>
       <w:r>
         <w:rPr>
@@ -7484,11 +8622,17 @@
         <w:t xml:space="preserve"> </w:t>
       </w:r>
       <w:r>
-        <w:t xml:space="preserve">and it is same in older version where there </w:t>
-      </w:r>
+        <w:t>and</w:t>
+      </w:r>
+      <w:proofErr w:type="gramEnd"/>
+      <w:r>
+        <w:t xml:space="preserve"> it is same in older version where there </w:t>
+      </w:r>
+      <w:proofErr w:type="gramStart"/>
       <w:r>
         <w:t>was</w:t>
       </w:r>
+      <w:proofErr w:type="gramEnd"/>
       <w:r>
         <w:t xml:space="preserve"> pages folder</w:t>
       </w:r>
@@ -7555,7 +8699,11 @@
         <w:t xml:space="preserve">the code we write in </w:t>
       </w:r>
       <w:r>
-        <w:t>app (</w:t>
+        <w:t xml:space="preserve">app </w:t>
+      </w:r>
+      <w:proofErr w:type="gramStart"/>
+      <w:r>
+        <w:t>(</w:t>
       </w:r>
       <w:r>
         <w:rPr>
@@ -7564,30 +8712,57 @@
         <w:t xml:space="preserve"> </w:t>
       </w:r>
       <w:r>
-        <w:t xml:space="preserve">or pages </w:t>
+        <w:t>or</w:t>
+      </w:r>
+      <w:proofErr w:type="gramEnd"/>
+      <w:r>
+        <w:t xml:space="preserve"> </w:t>
+      </w:r>
+      <w:proofErr w:type="gramStart"/>
+      <w:r>
+        <w:t xml:space="preserve">pages </w:t>
       </w:r>
       <w:r>
         <w:t>)</w:t>
       </w:r>
+      <w:proofErr w:type="gramEnd"/>
       <w:r>
         <w:t xml:space="preserve"> in </w:t>
       </w:r>
       <w:proofErr w:type="spellStart"/>
+      <w:proofErr w:type="gramStart"/>
       <w:r>
         <w:t>about,blog</w:t>
       </w:r>
       <w:proofErr w:type="spellEnd"/>
-      <w:r>
-        <w:t xml:space="preserve"> folder</w:t>
-      </w:r>
-      <w:r>
-        <w:t>(files in old ways)</w:t>
+      <w:proofErr w:type="gramEnd"/>
+      <w:r>
+        <w:t xml:space="preserve"> </w:t>
+      </w:r>
+      <w:proofErr w:type="gramStart"/>
+      <w:r>
+        <w:t>folder</w:t>
+      </w:r>
+      <w:r>
+        <w:t>(</w:t>
+      </w:r>
+      <w:proofErr w:type="gramEnd"/>
+      <w:r>
+        <w:t>files in old ways)</w:t>
       </w:r>
       <w:r>
         <w:t xml:space="preserve"> all these are front end codes.</w:t>
       </w:r>
       <w:r>
-        <w:t xml:space="preserve"> But Today we are going to make backend code. </w:t>
+        <w:t xml:space="preserve"> But </w:t>
+      </w:r>
+      <w:proofErr w:type="gramStart"/>
+      <w:r>
+        <w:t>Today</w:t>
+      </w:r>
+      <w:proofErr w:type="gramEnd"/>
+      <w:r>
+        <w:t xml:space="preserve"> we are going to make backend code. </w:t>
       </w:r>
       <w:r>
         <w:t xml:space="preserve">We will write the code in </w:t>
@@ -7607,13 +8782,21 @@
         <w:t xml:space="preserve"> So Teacher in his old </w:t>
       </w:r>
       <w:r>
-        <w:t xml:space="preserve">version of next js create a hello named file for </w:t>
+        <w:t xml:space="preserve">version of next js create a hello named file </w:t>
+      </w:r>
+      <w:proofErr w:type="gramStart"/>
+      <w:r>
+        <w:t xml:space="preserve">for </w:t>
       </w:r>
       <w:r>
         <w:t xml:space="preserve"> </w:t>
       </w:r>
       <w:r>
-        <w:t xml:space="preserve">an end point </w:t>
+        <w:t>an</w:t>
+      </w:r>
+      <w:proofErr w:type="gramEnd"/>
+      <w:r>
+        <w:t xml:space="preserve"> end point </w:t>
       </w:r>
     </w:p>
     <w:p>
@@ -7723,8 +8906,13 @@
       </w:r>
     </w:p>
     <w:p>
-      <w:r>
-        <w:t>So all the code will go in route file</w:t>
+      <w:proofErr w:type="gramStart"/>
+      <w:r>
+        <w:t>So</w:t>
+      </w:r>
+      <w:proofErr w:type="gramEnd"/>
+      <w:r>
+        <w:t xml:space="preserve"> all the code will go in route file</w:t>
       </w:r>
       <w:r>
         <w:t xml:space="preserve"> and instead of express like </w:t>
@@ -7846,8 +9034,13 @@
       </w:r>
     </w:p>
     <w:p>
-      <w:r>
-        <w:t xml:space="preserve">So by this way </w:t>
+      <w:proofErr w:type="gramStart"/>
+      <w:r>
+        <w:t>So</w:t>
+      </w:r>
+      <w:proofErr w:type="gramEnd"/>
+      <w:r>
+        <w:t xml:space="preserve"> by this way </w:t>
       </w:r>
       <w:proofErr w:type="spellStart"/>
       <w:r>
@@ -7878,12 +9071,17 @@
         <w:t xml:space="preserve">and the code will be written in </w:t>
       </w:r>
       <w:proofErr w:type="spellStart"/>
+      <w:proofErr w:type="gramStart"/>
       <w:r>
         <w:t>route.jsx</w:t>
       </w:r>
       <w:proofErr w:type="spellEnd"/>
       <w:r>
-        <w:t xml:space="preserve">(in file name in older version). </w:t>
+        <w:t>(</w:t>
+      </w:r>
+      <w:proofErr w:type="gramEnd"/>
+      <w:r>
+        <w:t xml:space="preserve">in file name in older version). </w:t>
       </w:r>
       <w:r>
         <w:t xml:space="preserve">It will not be visible to our client This is called backend </w:t>
@@ -7918,13 +9116,23 @@
       </w:r>
     </w:p>
     <w:p>
-      <w:r>
-        <w:t xml:space="preserve">So we will write backend code here </w:t>
-      </w:r>
-    </w:p>
-    <w:p>
-      <w:r>
-        <w:t xml:space="preserve">So we will install </w:t>
+      <w:proofErr w:type="gramStart"/>
+      <w:r>
+        <w:t>So</w:t>
+      </w:r>
+      <w:proofErr w:type="gramEnd"/>
+      <w:r>
+        <w:t xml:space="preserve"> we will write backend code here </w:t>
+      </w:r>
+    </w:p>
+    <w:p>
+      <w:proofErr w:type="gramStart"/>
+      <w:r>
+        <w:t>So</w:t>
+      </w:r>
+      <w:proofErr w:type="gramEnd"/>
+      <w:r>
+        <w:t xml:space="preserve"> we will install </w:t>
       </w:r>
       <w:proofErr w:type="spellStart"/>
       <w:r>
@@ -8003,10 +9211,12 @@
         <w:t xml:space="preserve">. If you make API in </w:t>
       </w:r>
       <w:proofErr w:type="spellStart"/>
+      <w:proofErr w:type="gramStart"/>
       <w:r>
         <w:t>nodejs</w:t>
       </w:r>
       <w:proofErr w:type="spellEnd"/>
+      <w:proofErr w:type="gramEnd"/>
       <w:r>
         <w:t xml:space="preserve"> </w:t>
       </w:r>
@@ -8023,18 +9233,25 @@
         <w:t xml:space="preserve">there? </w:t>
       </w:r>
       <w:proofErr w:type="spellStart"/>
+      <w:proofErr w:type="gramStart"/>
       <w:r>
         <w:t>Its</w:t>
       </w:r>
       <w:proofErr w:type="spellEnd"/>
+      <w:proofErr w:type="gramEnd"/>
       <w:r>
         <w:t xml:space="preserve"> in the backend </w:t>
       </w:r>
       <w:r>
         <w:t xml:space="preserve">in the private server not in the browser. </w:t>
       </w:r>
-      <w:r>
-        <w:t>So the same thing is seen</w:t>
+      <w:proofErr w:type="gramStart"/>
+      <w:r>
+        <w:t>So</w:t>
+      </w:r>
+      <w:proofErr w:type="gramEnd"/>
+      <w:r>
+        <w:t xml:space="preserve"> the same thing is seen</w:t>
       </w:r>
       <w:r>
         <w:t xml:space="preserve">. </w:t>
@@ -8049,13 +9266,26 @@
         <w:t>b</w:t>
       </w:r>
       <w:r>
-        <w:t>ut in new API</w:t>
-      </w:r>
+        <w:t xml:space="preserve">ut in new </w:t>
+      </w:r>
+      <w:proofErr w:type="gramStart"/>
+      <w:r>
+        <w:t>API</w:t>
+      </w:r>
+      <w:proofErr w:type="gramEnd"/>
       <w:r>
         <w:t xml:space="preserve"> I think it uses Request class static method.</w:t>
       </w:r>
       <w:r>
-        <w:t>so it just show Reque</w:t>
+        <w:t xml:space="preserve">so it just </w:t>
+      </w:r>
+      <w:proofErr w:type="gramStart"/>
+      <w:r>
+        <w:t>show</w:t>
+      </w:r>
+      <w:proofErr w:type="gramEnd"/>
+      <w:r>
+        <w:t xml:space="preserve"> Reque</w:t>
       </w:r>
       <w:r>
         <w:t>st</w:t>
@@ -8073,10 +9303,18 @@
         <w:t xml:space="preserve">request </w:t>
       </w:r>
       <w:r>
-        <w:t>to a file</w:t>
-      </w:r>
-      <w:r>
-        <w:t>(in older version)</w:t>
+        <w:t xml:space="preserve">to a </w:t>
+      </w:r>
+      <w:proofErr w:type="gramStart"/>
+      <w:r>
+        <w:t>file</w:t>
+      </w:r>
+      <w:r>
+        <w:t>(</w:t>
+      </w:r>
+      <w:proofErr w:type="gramEnd"/>
+      <w:r>
+        <w:t>in older version)</w:t>
       </w:r>
       <w:r>
         <w:t xml:space="preserve">. </w:t>
@@ -8084,11 +9322,24 @@
       <w:r>
         <w:t xml:space="preserve">But we will do later. </w:t>
       </w:r>
-      <w:r>
-        <w:t xml:space="preserve">Similarly we can </w:t>
-      </w:r>
-      <w:r>
-        <w:t xml:space="preserve">do for response object(in older version). </w:t>
+      <w:proofErr w:type="gramStart"/>
+      <w:r>
+        <w:t>Similarly</w:t>
+      </w:r>
+      <w:proofErr w:type="gramEnd"/>
+      <w:r>
+        <w:t xml:space="preserve"> we can </w:t>
+      </w:r>
+      <w:r>
+        <w:t xml:space="preserve">do for response </w:t>
+      </w:r>
+      <w:proofErr w:type="gramStart"/>
+      <w:r>
+        <w:t>object(</w:t>
+      </w:r>
+      <w:proofErr w:type="gramEnd"/>
+      <w:r>
+        <w:t xml:space="preserve">in older version). </w:t>
       </w:r>
       <w:r>
         <w:t xml:space="preserve">And we can copy and paste it into a </w:t>
@@ -8105,16 +9356,32 @@
         <w:t xml:space="preserve">. </w:t>
       </w:r>
       <w:r>
-        <w:t xml:space="preserve">Fow now we will move on skip thing </w:t>
-      </w:r>
-      <w:r>
-        <w:t xml:space="preserve">. What you can do in </w:t>
+        <w:t xml:space="preserve">Fow now we will move on skip </w:t>
+      </w:r>
+      <w:proofErr w:type="gramStart"/>
+      <w:r>
+        <w:t xml:space="preserve">thing </w:t>
+      </w:r>
+      <w:r>
+        <w:t>.</w:t>
+      </w:r>
+      <w:proofErr w:type="gramEnd"/>
+      <w:r>
+        <w:t xml:space="preserve"> What you can do in </w:t>
       </w:r>
       <w:r>
         <w:t>app file routing</w:t>
       </w:r>
       <w:r>
-        <w:t xml:space="preserve">. similarly you can do so in </w:t>
+        <w:t xml:space="preserve">. </w:t>
+      </w:r>
+      <w:proofErr w:type="gramStart"/>
+      <w:r>
+        <w:t>similarly</w:t>
+      </w:r>
+      <w:proofErr w:type="gramEnd"/>
+      <w:r>
+        <w:t xml:space="preserve"> you can do so in </w:t>
       </w:r>
       <w:proofErr w:type="spellStart"/>
       <w:r>
@@ -8260,8 +9527,13 @@
       <w:r>
         <w:t xml:space="preserve">. How can a single </w:t>
       </w:r>
-      <w:r>
-        <w:t xml:space="preserve">blog  be accessed </w:t>
+      <w:proofErr w:type="gramStart"/>
+      <w:r>
+        <w:t>blog  be</w:t>
+      </w:r>
+      <w:proofErr w:type="gramEnd"/>
+      <w:r>
+        <w:t xml:space="preserve"> accessed </w:t>
       </w:r>
       <w:r>
         <w:t xml:space="preserve">with a single slug </w:t>
@@ -8371,6 +9643,7 @@
         <w:t xml:space="preserve">in our blog and </w:t>
       </w:r>
       <w:proofErr w:type="spellStart"/>
+      <w:proofErr w:type="gramStart"/>
       <w:r>
         <w:t>blogpages</w:t>
       </w:r>
@@ -8379,7 +9652,11 @@
         <w:t xml:space="preserve"> </w:t>
       </w:r>
       <w:r>
-        <w:t xml:space="preserve">.which means when we click on any blog in the blog list shown in blogs page then we can click on </w:t>
+        <w:t>.which</w:t>
+      </w:r>
+      <w:proofErr w:type="gramEnd"/>
+      <w:r>
+        <w:t xml:space="preserve"> means when we click on any blog in the blog list shown in blogs page then we can click on </w:t>
       </w:r>
       <w:r>
         <w:t xml:space="preserve">any blog then its detail will be shown in blogpost </w:t>
@@ -8443,7 +9720,15 @@
     </w:p>
     <w:p>
       <w:r>
-        <w:t xml:space="preserve">Our modern code look like below for now </w:t>
+        <w:t xml:space="preserve">Our modern code </w:t>
+      </w:r>
+      <w:proofErr w:type="gramStart"/>
+      <w:r>
+        <w:t>look</w:t>
+      </w:r>
+      <w:proofErr w:type="gramEnd"/>
+      <w:r>
+        <w:t xml:space="preserve"> like below for now </w:t>
       </w:r>
     </w:p>
     <w:p>
@@ -8763,6 +10048,177 @@
         <w:t xml:space="preserve">now endpoints are ready </w:t>
       </w:r>
     </w:p>
+    <w:p>
+      <w:r>
+        <w:t>So far we have just</w:t>
+      </w:r>
+      <w:r>
+        <w:t xml:space="preserve"> </w:t>
+      </w:r>
+      <w:r>
+        <w:t xml:space="preserve">make endpoints </w:t>
+      </w:r>
+      <w:r>
+        <w:t xml:space="preserve">in </w:t>
+      </w:r>
+      <w:proofErr w:type="spellStart"/>
+      <w:r>
+        <w:t>nextjs</w:t>
+      </w:r>
+      <w:proofErr w:type="spellEnd"/>
+      <w:r>
+        <w:t xml:space="preserve"> </w:t>
+      </w:r>
+      <w:r>
+        <w:t xml:space="preserve">but unless </w:t>
+      </w:r>
+      <w:r>
+        <w:t xml:space="preserve">we don’t use it in the front end </w:t>
+      </w:r>
+      <w:r>
+        <w:t>then pour application will not be able to use it</w:t>
+      </w:r>
+      <w:r>
+        <w:t xml:space="preserve"> So now we will create a connection between front end and backend </w:t>
+      </w:r>
+      <w:r>
+        <w:t xml:space="preserve">we will see how the front end code where we write html , CSS </w:t>
+      </w:r>
+      <w:r>
+        <w:t xml:space="preserve">how it will talk to </w:t>
+      </w:r>
+      <w:proofErr w:type="spellStart"/>
+      <w:r>
+        <w:t>api</w:t>
+      </w:r>
+      <w:proofErr w:type="spellEnd"/>
+      <w:r>
+        <w:t xml:space="preserve"> of backend </w:t>
+      </w:r>
+      <w:r>
+        <w:t xml:space="preserve">and how we will make strategies </w:t>
+      </w:r>
+      <w:r>
+        <w:t xml:space="preserve">due to which we call </w:t>
+      </w:r>
+      <w:proofErr w:type="spellStart"/>
+      <w:r>
+        <w:t>api</w:t>
+      </w:r>
+      <w:proofErr w:type="spellEnd"/>
+      <w:r>
+        <w:t xml:space="preserve"> routes </w:t>
+      </w:r>
+    </w:p>
+    <w:p>
+      <w:pPr>
+        <w:jc w:val="center"/>
+      </w:pPr>
+      <w:r>
+        <w:drawing>
+          <wp:inline distT="0" distB="0" distL="0" distR="0" wp14:anchorId="41175774" wp14:editId="3782D4F5">
+            <wp:extent cx="5153744" cy="3305636"/>
+            <wp:effectExtent l="0" t="0" r="8890" b="9525"/>
+            <wp:docPr id="1045588539" name="Picture 1"/>
+            <wp:cNvGraphicFramePr>
+              <a:graphicFrameLocks xmlns:a="http://schemas.openxmlformats.org/drawingml/2006/main" noChangeAspect="1"/>
+            </wp:cNvGraphicFramePr>
+            <a:graphic xmlns:a="http://schemas.openxmlformats.org/drawingml/2006/main">
+              <a:graphicData uri="http://schemas.openxmlformats.org/drawingml/2006/picture">
+                <pic:pic xmlns:pic="http://schemas.openxmlformats.org/drawingml/2006/picture">
+                  <pic:nvPicPr>
+                    <pic:cNvPr id="1045588539" name=""/>
+                    <pic:cNvPicPr/>
+                  </pic:nvPicPr>
+                  <pic:blipFill>
+                    <a:blip r:embed="rId52"/>
+                    <a:stretch>
+                      <a:fillRect/>
+                    </a:stretch>
+                  </pic:blipFill>
+                  <pic:spPr>
+                    <a:xfrm>
+                      <a:off x="0" y="0"/>
+                      <a:ext cx="5153744" cy="3305636"/>
+                    </a:xfrm>
+                    <a:prstGeom prst="rect">
+                      <a:avLst/>
+                    </a:prstGeom>
+                  </pic:spPr>
+                </pic:pic>
+              </a:graphicData>
+            </a:graphic>
+          </wp:inline>
+        </w:drawing>
+      </w:r>
+    </w:p>
+    <w:p>
+      <w:r>
+        <w:t>Now I will do practical just paste the code</w:t>
+      </w:r>
+    </w:p>
+    <w:p>
+      <w:r>
+        <w:t xml:space="preserve">Now our blogs code </w:t>
+      </w:r>
+      <w:proofErr w:type="spellStart"/>
+      <w:r>
+        <w:t>lok</w:t>
+      </w:r>
+      <w:proofErr w:type="spellEnd"/>
+      <w:r>
+        <w:t xml:space="preserve"> like below</w:t>
+      </w:r>
+    </w:p>
+    <w:p>
+      <w:pPr>
+        <w:jc w:val="center"/>
+      </w:pPr>
+      <w:r>
+        <w:lastRenderedPageBreak/>
+        <w:drawing>
+          <wp:inline distT="0" distB="0" distL="0" distR="0" wp14:anchorId="533F3376" wp14:editId="3AA62583">
+            <wp:extent cx="5391902" cy="5334744"/>
+            <wp:effectExtent l="0" t="0" r="0" b="0"/>
+            <wp:docPr id="1605954483" name="Picture 1"/>
+            <wp:cNvGraphicFramePr>
+              <a:graphicFrameLocks xmlns:a="http://schemas.openxmlformats.org/drawingml/2006/main" noChangeAspect="1"/>
+            </wp:cNvGraphicFramePr>
+            <a:graphic xmlns:a="http://schemas.openxmlformats.org/drawingml/2006/main">
+              <a:graphicData uri="http://schemas.openxmlformats.org/drawingml/2006/picture">
+                <pic:pic xmlns:pic="http://schemas.openxmlformats.org/drawingml/2006/picture">
+                  <pic:nvPicPr>
+                    <pic:cNvPr id="1605954483" name=""/>
+                    <pic:cNvPicPr/>
+                  </pic:nvPicPr>
+                  <pic:blipFill>
+                    <a:blip r:embed="rId53"/>
+                    <a:stretch>
+                      <a:fillRect/>
+                    </a:stretch>
+                  </pic:blipFill>
+                  <pic:spPr>
+                    <a:xfrm>
+                      <a:off x="0" y="0"/>
+                      <a:ext cx="5391902" cy="5334744"/>
+                    </a:xfrm>
+                    <a:prstGeom prst="rect">
+                      <a:avLst/>
+                    </a:prstGeom>
+                  </pic:spPr>
+                </pic:pic>
+              </a:graphicData>
+            </a:graphic>
+          </wp:inline>
+        </w:drawing>
+      </w:r>
+    </w:p>
+    <w:p>
+      <w:r>
+        <w:t>It shows all the blogs to the front end.</w:t>
+      </w:r>
+    </w:p>
+    <w:p/>
     <w:sectPr>
       <w:pgSz w:w="11906" w:h="16838"/>
       <w:pgMar w:top="1440" w:right="1440" w:bottom="1440" w:left="1440" w:header="708" w:footer="708" w:gutter="0"/>

</xml_diff>